<commit_message>
Dodana su dva nova poglavlja u projektnu dokumentaciju koja su ukratko opisana te će se dalje kroz projekt nadopunjavati.
</commit_message>
<xml_diff>
--- a/Dokumentacija/PillCare - Brkić_Danzante_Ergović_Hranj - Projektna.docx
+++ b/Dokumentacija/PillCare - Brkić_Danzante_Ergović_Hranj - Projektna.docx
@@ -1,6 +1,6 @@
 
 <file path=word/document.xml><?xml version="1.0" encoding="utf-8"?>
-<w:document xmlns:wpc="http://schemas.microsoft.com/office/word/2010/wordprocessingCanvas" xmlns:cx="http://schemas.microsoft.com/office/drawing/2014/chartex" xmlns:cx1="http://schemas.microsoft.com/office/drawing/2015/9/8/chartex" xmlns:cx2="http://schemas.microsoft.com/office/drawing/2015/10/21/chartex" xmlns:cx3="http://schemas.microsoft.com/office/drawing/2016/5/9/chartex" xmlns:cx4="http://schemas.microsoft.com/office/drawing/2016/5/10/chartex" xmlns:cx5="http://schemas.microsoft.com/office/drawing/2016/5/11/chartex" xmlns:cx6="http://schemas.microsoft.com/office/drawing/2016/5/12/chartex" xmlns:cx7="http://schemas.microsoft.com/office/drawing/2016/5/13/chartex" xmlns:cx8="http://schemas.microsoft.com/office/drawing/2016/5/14/chartex" xmlns:mc="http://schemas.openxmlformats.org/markup-compatibility/2006" xmlns:aink="http://schemas.microsoft.com/office/drawing/2016/ink" xmlns:am3d="http://schemas.microsoft.com/office/drawing/2017/model3d" xmlns:o="urn:schemas-microsoft-com:office:office" xmlns:r="http://schemas.openxmlformats.org/officeDocument/2006/relationships" xmlns:m="http://schemas.openxmlformats.org/officeDocument/2006/math" xmlns:v="urn:schemas-microsoft-com:vml" xmlns:wp14="http://schemas.microsoft.com/office/word/2010/wordprocessingDrawing" xmlns:wp="http://schemas.openxmlformats.org/drawingml/2006/wordprocessingDrawing" xmlns:w10="urn:schemas-microsoft-com:office:word" xmlns:w="http://schemas.openxmlformats.org/wordprocessingml/2006/main" xmlns:w14="http://schemas.microsoft.com/office/word/2010/wordml" xmlns:w15="http://schemas.microsoft.com/office/word/2012/wordml" xmlns:w16cid="http://schemas.microsoft.com/office/word/2016/wordml/cid" xmlns:w16se="http://schemas.microsoft.com/office/word/2015/wordml/symex" xmlns:wpg="http://schemas.microsoft.com/office/word/2010/wordprocessingGroup" xmlns:wpi="http://schemas.microsoft.com/office/word/2010/wordprocessingInk" xmlns:wne="http://schemas.microsoft.com/office/word/2006/wordml" xmlns:wps="http://schemas.microsoft.com/office/word/2010/wordprocessingShape" mc:Ignorable="w14 w15 w16se w16cid wp14">
+<w:document xmlns:wpc="http://schemas.microsoft.com/office/word/2010/wordprocessingCanvas" xmlns:mc="http://schemas.openxmlformats.org/markup-compatibility/2006" xmlns:o="urn:schemas-microsoft-com:office:office" xmlns:r="http://schemas.openxmlformats.org/officeDocument/2006/relationships" xmlns:m="http://schemas.openxmlformats.org/officeDocument/2006/math" xmlns:v="urn:schemas-microsoft-com:vml" xmlns:wp14="http://schemas.microsoft.com/office/word/2010/wordprocessingDrawing" xmlns:wp="http://schemas.openxmlformats.org/drawingml/2006/wordprocessingDrawing" xmlns:w10="urn:schemas-microsoft-com:office:word" xmlns:w="http://schemas.openxmlformats.org/wordprocessingml/2006/main" xmlns:w14="http://schemas.microsoft.com/office/word/2010/wordml" xmlns:w15="http://schemas.microsoft.com/office/word/2012/wordml" xmlns:wpg="http://schemas.microsoft.com/office/word/2010/wordprocessingGroup" xmlns:wpi="http://schemas.microsoft.com/office/word/2010/wordprocessingInk" xmlns:wne="http://schemas.microsoft.com/office/word/2006/wordml" xmlns:wps="http://schemas.microsoft.com/office/word/2010/wordprocessingShape" mc:Ignorable="w14 w15 wp14">
   <w:body>
     <w:p>
       <w:pPr>
@@ -107,39 +107,66 @@
           <w:sz w:val="28"/>
           <w:szCs w:val="32"/>
         </w:rPr>
-        <w:t>Andrea Danzante</w:t>
-      </w:r>
-    </w:p>
-    <w:p>
-      <w:pPr>
-        <w:spacing w:line="240" w:lineRule="auto"/>
+        <w:t xml:space="preserve">Andrea </w:t>
+      </w:r>
+      <w:proofErr w:type="spellStart"/>
+      <w:r>
         <w:rPr>
           <w:sz w:val="28"/>
           <w:szCs w:val="32"/>
         </w:rPr>
-      </w:pPr>
-      <w:r>
+        <w:t>Danzante</w:t>
+      </w:r>
+      <w:proofErr w:type="spellEnd"/>
+    </w:p>
+    <w:p>
+      <w:pPr>
+        <w:spacing w:line="240" w:lineRule="auto"/>
         <w:rPr>
           <w:sz w:val="28"/>
           <w:szCs w:val="32"/>
         </w:rPr>
-        <w:t>Domagoj Ergović</w:t>
-      </w:r>
-    </w:p>
-    <w:p>
-      <w:pPr>
-        <w:spacing w:line="240" w:lineRule="auto"/>
-        <w:rPr>
-          <w:sz w:val="22"/>
-        </w:rPr>
       </w:pPr>
       <w:r>
         <w:rPr>
           <w:sz w:val="28"/>
           <w:szCs w:val="32"/>
         </w:rPr>
-        <w:t>Marijan Hranj</w:t>
-      </w:r>
+        <w:t xml:space="preserve">Domagoj </w:t>
+      </w:r>
+      <w:proofErr w:type="spellStart"/>
+      <w:r>
+        <w:rPr>
+          <w:sz w:val="28"/>
+          <w:szCs w:val="32"/>
+        </w:rPr>
+        <w:t>Ergović</w:t>
+      </w:r>
+      <w:proofErr w:type="spellEnd"/>
+    </w:p>
+    <w:p>
+      <w:pPr>
+        <w:spacing w:line="240" w:lineRule="auto"/>
+        <w:rPr>
+          <w:sz w:val="22"/>
+        </w:rPr>
+      </w:pPr>
+      <w:r>
+        <w:rPr>
+          <w:sz w:val="28"/>
+          <w:szCs w:val="32"/>
+        </w:rPr>
+        <w:t xml:space="preserve">Marijan </w:t>
+      </w:r>
+      <w:proofErr w:type="spellStart"/>
+      <w:r>
+        <w:rPr>
+          <w:sz w:val="28"/>
+          <w:szCs w:val="32"/>
+        </w:rPr>
+        <w:t>Hranj</w:t>
+      </w:r>
+      <w:proofErr w:type="spellEnd"/>
     </w:p>
     <w:p/>
     <w:p>
@@ -177,7 +204,27 @@
           <w:sz w:val="48"/>
           <w:szCs w:val="48"/>
         </w:rPr>
-        <w:t>AIR1715 - PillCare - Projektna dokumentacija</w:t>
+        <w:t xml:space="preserve">AIR1715 - </w:t>
+      </w:r>
+      <w:proofErr w:type="spellStart"/>
+      <w:r>
+        <w:rPr>
+          <w:rFonts w:ascii="Arial" w:eastAsia="Arial" w:hAnsi="Arial" w:cs="Arial"/>
+          <w:b/>
+          <w:sz w:val="48"/>
+          <w:szCs w:val="48"/>
+        </w:rPr>
+        <w:t>PillCare</w:t>
+      </w:r>
+      <w:proofErr w:type="spellEnd"/>
+      <w:r>
+        <w:rPr>
+          <w:rFonts w:ascii="Arial" w:eastAsia="Arial" w:hAnsi="Arial" w:cs="Arial"/>
+          <w:b/>
+          <w:sz w:val="48"/>
+          <w:szCs w:val="48"/>
+        </w:rPr>
+        <w:t xml:space="preserve"> - Projektna dokumentacija</w:t>
       </w:r>
     </w:p>
     <w:p>
@@ -375,8 +422,13 @@
         <w:spacing w:before="120" w:line="240" w:lineRule="auto"/>
       </w:pPr>
       <w:r>
-        <w:t>Andrea Danzante</w:t>
-      </w:r>
+        <w:t xml:space="preserve">Andrea </w:t>
+      </w:r>
+      <w:proofErr w:type="spellStart"/>
+      <w:r>
+        <w:t>Danzante</w:t>
+      </w:r>
+      <w:proofErr w:type="spellEnd"/>
     </w:p>
     <w:p>
       <w:pPr>
@@ -399,8 +451,13 @@
         <w:spacing w:before="120" w:line="240" w:lineRule="auto"/>
       </w:pPr>
       <w:r>
-        <w:t>Domagoj Ergović</w:t>
-      </w:r>
+        <w:t xml:space="preserve">Domagoj </w:t>
+      </w:r>
+      <w:proofErr w:type="spellStart"/>
+      <w:r>
+        <w:t>Ergović</w:t>
+      </w:r>
+      <w:proofErr w:type="spellEnd"/>
     </w:p>
     <w:p>
       <w:pPr>
@@ -423,8 +480,13 @@
         <w:spacing w:before="120" w:line="240" w:lineRule="auto"/>
       </w:pPr>
       <w:r>
-        <w:t>Marijan Hranj</w:t>
-      </w:r>
+        <w:t xml:space="preserve">Marijan </w:t>
+      </w:r>
+      <w:proofErr w:type="spellStart"/>
+      <w:r>
+        <w:t>Hranj</w:t>
+      </w:r>
+      <w:proofErr w:type="spellEnd"/>
     </w:p>
     <w:p>
       <w:pPr>
@@ -470,7 +532,27 @@
           <w:sz w:val="48"/>
           <w:szCs w:val="48"/>
         </w:rPr>
-        <w:t>AIR1715 - PillCare - Projektna dokumentacija</w:t>
+        <w:t xml:space="preserve">AIR1715 - </w:t>
+      </w:r>
+      <w:proofErr w:type="spellStart"/>
+      <w:r>
+        <w:rPr>
+          <w:rFonts w:ascii="Arial" w:eastAsia="Arial" w:hAnsi="Arial" w:cs="Arial"/>
+          <w:b/>
+          <w:sz w:val="48"/>
+          <w:szCs w:val="48"/>
+        </w:rPr>
+        <w:t>PillCare</w:t>
+      </w:r>
+      <w:proofErr w:type="spellEnd"/>
+      <w:r>
+        <w:rPr>
+          <w:rFonts w:ascii="Arial" w:eastAsia="Arial" w:hAnsi="Arial" w:cs="Arial"/>
+          <w:b/>
+          <w:sz w:val="48"/>
+          <w:szCs w:val="48"/>
+        </w:rPr>
+        <w:t xml:space="preserve"> - Projektna dokumentacija</w:t>
       </w:r>
     </w:p>
     <w:p>
@@ -484,12 +566,21 @@
       </w:pPr>
       <w:bookmarkStart w:id="4" w:name="_gjdgxs" w:colFirst="0" w:colLast="0"/>
       <w:bookmarkEnd w:id="4"/>
+      <w:proofErr w:type="spellStart"/>
       <w:r>
         <w:rPr>
           <w:b/>
           <w:sz w:val="28"/>
         </w:rPr>
-        <w:t xml:space="preserve">GitHub: </w:t>
+        <w:t>GitHub</w:t>
+      </w:r>
+      <w:proofErr w:type="spellEnd"/>
+      <w:r>
+        <w:rPr>
+          <w:b/>
+          <w:sz w:val="28"/>
+        </w:rPr>
+        <w:t xml:space="preserve">: </w:t>
       </w:r>
       <w:r>
         <w:rPr>
@@ -522,8 +613,13 @@
         <w:jc w:val="both"/>
       </w:pPr>
       <w:r>
-        <w:t>Dr. Sc. Zlatko Stapić</w:t>
-      </w:r>
+        <w:t xml:space="preserve">Dr. Sc. Zlatko </w:t>
+      </w:r>
+      <w:proofErr w:type="spellStart"/>
+      <w:r>
+        <w:t>Stapić</w:t>
+      </w:r>
+      <w:proofErr w:type="spellEnd"/>
     </w:p>
     <w:p>
       <w:pPr>
@@ -573,8 +669,8 @@
           <w:szCs w:val="28"/>
         </w:rPr>
         <w:sectPr>
-          <w:headerReference w:type="default" r:id="rId11"/>
-          <w:footerReference w:type="default" r:id="rId12"/>
+          <w:headerReference w:type="default" r:id="rId10"/>
+          <w:footerReference w:type="default" r:id="rId11"/>
           <w:pgSz w:w="11906" w:h="16838"/>
           <w:pgMar w:top="1440" w:right="1440" w:bottom="1440" w:left="1440" w:header="708" w:footer="708" w:gutter="0"/>
           <w:pgNumType w:fmt="upperRoman" w:start="1" w:chapStyle="1"/>
@@ -663,10 +759,11 @@
           <w:r>
             <w:fldChar w:fldCharType="separate"/>
           </w:r>
-          <w:hyperlink w:anchor="_Toc496034252" w:history="1">
+          <w:hyperlink w:anchor="_Toc496114468" w:history="1">
             <w:r>
               <w:rPr>
                 <w:rStyle w:val="Hyperlink"/>
+                <w:b/>
                 <w:noProof/>
               </w:rPr>
               <w:t>1.</w:t>
@@ -684,6 +781,7 @@
             <w:r>
               <w:rPr>
                 <w:rStyle w:val="Hyperlink"/>
+                <w:b/>
                 <w:noProof/>
               </w:rPr>
               <w:t>Uvod</w:t>
@@ -707,7 +805,7 @@
                 <w:noProof/>
                 <w:webHidden/>
               </w:rPr>
-              <w:instrText xml:space="preserve"> PAGEREF _Toc496034252 \h </w:instrText>
+              <w:instrText xml:space="preserve"> PAGEREF _Toc496114468 \h </w:instrText>
             </w:r>
             <w:r>
               <w:rPr>
@@ -753,10 +851,11 @@
               <w:lang w:eastAsia="hr-HR"/>
             </w:rPr>
           </w:pPr>
-          <w:hyperlink w:anchor="_Toc496034253" w:history="1">
+          <w:hyperlink w:anchor="_Toc496114469" w:history="1">
             <w:r>
               <w:rPr>
                 <w:rStyle w:val="Hyperlink"/>
+                <w:b/>
                 <w:noProof/>
               </w:rPr>
               <w:t>2.</w:t>
@@ -774,6 +873,7 @@
             <w:r>
               <w:rPr>
                 <w:rStyle w:val="Hyperlink"/>
+                <w:b/>
                 <w:noProof/>
               </w:rPr>
               <w:t>PillCare</w:t>
@@ -797,7 +897,7 @@
                 <w:noProof/>
                 <w:webHidden/>
               </w:rPr>
-              <w:instrText xml:space="preserve"> PAGEREF _Toc496034253 \h </w:instrText>
+              <w:instrText xml:space="preserve"> PAGEREF _Toc496114469 \h </w:instrText>
             </w:r>
             <w:r>
               <w:rPr>
@@ -818,6 +918,447 @@
                 <w:webHidden/>
               </w:rPr>
               <w:t>2</w:t>
+            </w:r>
+            <w:r>
+              <w:rPr>
+                <w:noProof/>
+                <w:webHidden/>
+              </w:rPr>
+              <w:fldChar w:fldCharType="end"/>
+            </w:r>
+          </w:hyperlink>
+        </w:p>
+        <w:p>
+          <w:pPr>
+            <w:pStyle w:val="TOC2"/>
+            <w:tabs>
+              <w:tab w:val="left" w:pos="880"/>
+              <w:tab w:val="right" w:leader="dot" w:pos="9016"/>
+            </w:tabs>
+            <w:rPr>
+              <w:rFonts w:asciiTheme="minorHAnsi" w:eastAsiaTheme="minorEastAsia" w:hAnsiTheme="minorHAnsi" w:cstheme="minorBidi"/>
+              <w:noProof/>
+              <w:sz w:val="22"/>
+              <w:szCs w:val="22"/>
+              <w:lang w:eastAsia="hr-HR"/>
+            </w:rPr>
+          </w:pPr>
+          <w:hyperlink w:anchor="_Toc496114470" w:history="1">
+            <w:r>
+              <w:rPr>
+                <w:rStyle w:val="Hyperlink"/>
+                <w:b/>
+                <w:noProof/>
+              </w:rPr>
+              <w:t>2.1.</w:t>
+            </w:r>
+            <w:r>
+              <w:rPr>
+                <w:rFonts w:asciiTheme="minorHAnsi" w:eastAsiaTheme="minorEastAsia" w:hAnsiTheme="minorHAnsi" w:cstheme="minorBidi"/>
+                <w:noProof/>
+                <w:sz w:val="22"/>
+                <w:szCs w:val="22"/>
+                <w:lang w:eastAsia="hr-HR"/>
+              </w:rPr>
+              <w:tab/>
+            </w:r>
+            <w:r>
+              <w:rPr>
+                <w:rStyle w:val="Hyperlink"/>
+                <w:b/>
+                <w:noProof/>
+              </w:rPr>
+              <w:t>Svrha aplikacije</w:t>
+            </w:r>
+            <w:r>
+              <w:rPr>
+                <w:noProof/>
+                <w:webHidden/>
+              </w:rPr>
+              <w:tab/>
+            </w:r>
+            <w:r>
+              <w:rPr>
+                <w:noProof/>
+                <w:webHidden/>
+              </w:rPr>
+              <w:fldChar w:fldCharType="begin"/>
+            </w:r>
+            <w:r>
+              <w:rPr>
+                <w:noProof/>
+                <w:webHidden/>
+              </w:rPr>
+              <w:instrText xml:space="preserve"> PAGEREF _Toc496114470 \h </w:instrText>
+            </w:r>
+            <w:r>
+              <w:rPr>
+                <w:noProof/>
+                <w:webHidden/>
+              </w:rPr>
+            </w:r>
+            <w:r>
+              <w:rPr>
+                <w:noProof/>
+                <w:webHidden/>
+              </w:rPr>
+              <w:fldChar w:fldCharType="separate"/>
+            </w:r>
+            <w:r>
+              <w:rPr>
+                <w:noProof/>
+                <w:webHidden/>
+              </w:rPr>
+              <w:t>2</w:t>
+            </w:r>
+            <w:r>
+              <w:rPr>
+                <w:noProof/>
+                <w:webHidden/>
+              </w:rPr>
+              <w:fldChar w:fldCharType="end"/>
+            </w:r>
+          </w:hyperlink>
+        </w:p>
+        <w:p>
+          <w:pPr>
+            <w:pStyle w:val="TOC2"/>
+            <w:tabs>
+              <w:tab w:val="left" w:pos="880"/>
+              <w:tab w:val="right" w:leader="dot" w:pos="9016"/>
+            </w:tabs>
+            <w:rPr>
+              <w:rFonts w:asciiTheme="minorHAnsi" w:eastAsiaTheme="minorEastAsia" w:hAnsiTheme="minorHAnsi" w:cstheme="minorBidi"/>
+              <w:noProof/>
+              <w:sz w:val="22"/>
+              <w:szCs w:val="22"/>
+              <w:lang w:eastAsia="hr-HR"/>
+            </w:rPr>
+          </w:pPr>
+          <w:hyperlink w:anchor="_Toc496114471" w:history="1">
+            <w:r>
+              <w:rPr>
+                <w:rStyle w:val="Hyperlink"/>
+                <w:b/>
+                <w:noProof/>
+              </w:rPr>
+              <w:t>2.2.</w:t>
+            </w:r>
+            <w:r>
+              <w:rPr>
+                <w:rFonts w:asciiTheme="minorHAnsi" w:eastAsiaTheme="minorEastAsia" w:hAnsiTheme="minorHAnsi" w:cstheme="minorBidi"/>
+                <w:noProof/>
+                <w:sz w:val="22"/>
+                <w:szCs w:val="22"/>
+                <w:lang w:eastAsia="hr-HR"/>
+              </w:rPr>
+              <w:tab/>
+            </w:r>
+            <w:r>
+              <w:rPr>
+                <w:rStyle w:val="Hyperlink"/>
+                <w:b/>
+                <w:noProof/>
+              </w:rPr>
+              <w:t>Funkcionalni zahtjevi</w:t>
+            </w:r>
+            <w:r>
+              <w:rPr>
+                <w:noProof/>
+                <w:webHidden/>
+              </w:rPr>
+              <w:tab/>
+            </w:r>
+            <w:r>
+              <w:rPr>
+                <w:noProof/>
+                <w:webHidden/>
+              </w:rPr>
+              <w:fldChar w:fldCharType="begin"/>
+            </w:r>
+            <w:r>
+              <w:rPr>
+                <w:noProof/>
+                <w:webHidden/>
+              </w:rPr>
+              <w:instrText xml:space="preserve"> PAGEREF _Toc496114471 \h </w:instrText>
+            </w:r>
+            <w:r>
+              <w:rPr>
+                <w:noProof/>
+                <w:webHidden/>
+              </w:rPr>
+            </w:r>
+            <w:r>
+              <w:rPr>
+                <w:noProof/>
+                <w:webHidden/>
+              </w:rPr>
+              <w:fldChar w:fldCharType="separate"/>
+            </w:r>
+            <w:r>
+              <w:rPr>
+                <w:noProof/>
+                <w:webHidden/>
+              </w:rPr>
+              <w:t>2</w:t>
+            </w:r>
+            <w:r>
+              <w:rPr>
+                <w:noProof/>
+                <w:webHidden/>
+              </w:rPr>
+              <w:fldChar w:fldCharType="end"/>
+            </w:r>
+          </w:hyperlink>
+        </w:p>
+        <w:p>
+          <w:pPr>
+            <w:pStyle w:val="TOC1"/>
+            <w:tabs>
+              <w:tab w:val="left" w:pos="480"/>
+              <w:tab w:val="right" w:leader="dot" w:pos="9016"/>
+            </w:tabs>
+            <w:rPr>
+              <w:rFonts w:asciiTheme="minorHAnsi" w:eastAsiaTheme="minorEastAsia" w:hAnsiTheme="minorHAnsi" w:cstheme="minorBidi"/>
+              <w:noProof/>
+              <w:sz w:val="22"/>
+              <w:szCs w:val="22"/>
+              <w:lang w:eastAsia="hr-HR"/>
+            </w:rPr>
+          </w:pPr>
+          <w:hyperlink w:anchor="_Toc496114472" w:history="1">
+            <w:r>
+              <w:rPr>
+                <w:rStyle w:val="Hyperlink"/>
+                <w:b/>
+                <w:noProof/>
+              </w:rPr>
+              <w:t>3.</w:t>
+            </w:r>
+            <w:r>
+              <w:rPr>
+                <w:rFonts w:asciiTheme="minorHAnsi" w:eastAsiaTheme="minorEastAsia" w:hAnsiTheme="minorHAnsi" w:cstheme="minorBidi"/>
+                <w:noProof/>
+                <w:sz w:val="22"/>
+                <w:szCs w:val="22"/>
+                <w:lang w:eastAsia="hr-HR"/>
+              </w:rPr>
+              <w:tab/>
+            </w:r>
+            <w:r>
+              <w:rPr>
+                <w:rStyle w:val="Hyperlink"/>
+                <w:b/>
+                <w:noProof/>
+              </w:rPr>
+              <w:t>Projektni plan</w:t>
+            </w:r>
+            <w:r>
+              <w:rPr>
+                <w:noProof/>
+                <w:webHidden/>
+              </w:rPr>
+              <w:tab/>
+            </w:r>
+            <w:r>
+              <w:rPr>
+                <w:noProof/>
+                <w:webHidden/>
+              </w:rPr>
+              <w:fldChar w:fldCharType="begin"/>
+            </w:r>
+            <w:r>
+              <w:rPr>
+                <w:noProof/>
+                <w:webHidden/>
+              </w:rPr>
+              <w:instrText xml:space="preserve"> PAGEREF _Toc496114472 \h </w:instrText>
+            </w:r>
+            <w:r>
+              <w:rPr>
+                <w:noProof/>
+                <w:webHidden/>
+              </w:rPr>
+            </w:r>
+            <w:r>
+              <w:rPr>
+                <w:noProof/>
+                <w:webHidden/>
+              </w:rPr>
+              <w:fldChar w:fldCharType="separate"/>
+            </w:r>
+            <w:r>
+              <w:rPr>
+                <w:noProof/>
+                <w:webHidden/>
+              </w:rPr>
+              <w:t>3</w:t>
+            </w:r>
+            <w:r>
+              <w:rPr>
+                <w:noProof/>
+                <w:webHidden/>
+              </w:rPr>
+              <w:fldChar w:fldCharType="end"/>
+            </w:r>
+          </w:hyperlink>
+        </w:p>
+        <w:p>
+          <w:pPr>
+            <w:pStyle w:val="TOC2"/>
+            <w:tabs>
+              <w:tab w:val="right" w:leader="dot" w:pos="9016"/>
+            </w:tabs>
+            <w:rPr>
+              <w:rFonts w:asciiTheme="minorHAnsi" w:eastAsiaTheme="minorEastAsia" w:hAnsiTheme="minorHAnsi" w:cstheme="minorBidi"/>
+              <w:noProof/>
+              <w:sz w:val="22"/>
+              <w:szCs w:val="22"/>
+              <w:lang w:eastAsia="hr-HR"/>
+            </w:rPr>
+          </w:pPr>
+          <w:hyperlink w:anchor="_Toc496114473" w:history="1">
+            <w:r>
+              <w:rPr>
+                <w:rStyle w:val="Hyperlink"/>
+                <w:b/>
+                <w:noProof/>
+              </w:rPr>
+              <w:t>3.1.Projektni tim</w:t>
+            </w:r>
+            <w:r>
+              <w:rPr>
+                <w:noProof/>
+                <w:webHidden/>
+              </w:rPr>
+              <w:tab/>
+            </w:r>
+            <w:r>
+              <w:rPr>
+                <w:noProof/>
+                <w:webHidden/>
+              </w:rPr>
+              <w:fldChar w:fldCharType="begin"/>
+            </w:r>
+            <w:r>
+              <w:rPr>
+                <w:noProof/>
+                <w:webHidden/>
+              </w:rPr>
+              <w:instrText xml:space="preserve"> PAGEREF _Toc496114473 \h </w:instrText>
+            </w:r>
+            <w:r>
+              <w:rPr>
+                <w:noProof/>
+                <w:webHidden/>
+              </w:rPr>
+            </w:r>
+            <w:r>
+              <w:rPr>
+                <w:noProof/>
+                <w:webHidden/>
+              </w:rPr>
+              <w:fldChar w:fldCharType="separate"/>
+            </w:r>
+            <w:r>
+              <w:rPr>
+                <w:noProof/>
+                <w:webHidden/>
+              </w:rPr>
+              <w:t>3</w:t>
+            </w:r>
+            <w:r>
+              <w:rPr>
+                <w:noProof/>
+                <w:webHidden/>
+              </w:rPr>
+              <w:fldChar w:fldCharType="end"/>
+            </w:r>
+          </w:hyperlink>
+        </w:p>
+        <w:p>
+          <w:pPr>
+            <w:pStyle w:val="TOC1"/>
+            <w:tabs>
+              <w:tab w:val="left" w:pos="480"/>
+              <w:tab w:val="right" w:leader="dot" w:pos="9016"/>
+            </w:tabs>
+            <w:rPr>
+              <w:rFonts w:asciiTheme="minorHAnsi" w:eastAsiaTheme="minorEastAsia" w:hAnsiTheme="minorHAnsi" w:cstheme="minorBidi"/>
+              <w:noProof/>
+              <w:sz w:val="22"/>
+              <w:szCs w:val="22"/>
+              <w:lang w:eastAsia="hr-HR"/>
+            </w:rPr>
+          </w:pPr>
+          <w:hyperlink w:anchor="_Toc496114474" w:history="1">
+            <w:r>
+              <w:rPr>
+                <w:rStyle w:val="Hyperlink"/>
+                <w:b/>
+                <w:noProof/>
+              </w:rPr>
+              <w:t>4.</w:t>
+            </w:r>
+            <w:r>
+              <w:rPr>
+                <w:rFonts w:asciiTheme="minorHAnsi" w:eastAsiaTheme="minorEastAsia" w:hAnsiTheme="minorHAnsi" w:cstheme="minorBidi"/>
+                <w:noProof/>
+                <w:sz w:val="22"/>
+                <w:szCs w:val="22"/>
+                <w:lang w:eastAsia="hr-HR"/>
+              </w:rPr>
+              <w:tab/>
+            </w:r>
+            <w:r>
+              <w:rPr>
+                <w:rStyle w:val="Hyperlink"/>
+                <w:b/>
+                <w:noProof/>
+              </w:rPr>
+              <w:t>Sastanci</w:t>
+            </w:r>
+            <w:r>
+              <w:rPr>
+                <w:noProof/>
+                <w:webHidden/>
+              </w:rPr>
+              <w:tab/>
+            </w:r>
+            <w:r>
+              <w:rPr>
+                <w:noProof/>
+                <w:webHidden/>
+              </w:rPr>
+              <w:fldChar w:fldCharType="begin"/>
+            </w:r>
+            <w:r>
+              <w:rPr>
+                <w:noProof/>
+                <w:webHidden/>
+              </w:rPr>
+              <w:instrText xml:space="preserve"> PAGEREF _Toc496114474 \h </w:instrText>
+            </w:r>
+            <w:r>
+              <w:rPr>
+                <w:noProof/>
+                <w:webHidden/>
+              </w:rPr>
+            </w:r>
+            <w:r>
+              <w:rPr>
+                <w:noProof/>
+                <w:webHidden/>
+              </w:rPr>
+              <w:fldChar w:fldCharType="separate"/>
+            </w:r>
+            <w:r>
+              <w:rPr>
+                <w:noProof/>
+                <w:webHidden/>
+              </w:rPr>
+              <w:t>4</w:t>
             </w:r>
             <w:r>
               <w:rPr>
@@ -842,8 +1383,8 @@
           <w:sz w:val="36"/>
         </w:rPr>
         <w:sectPr>
-          <w:headerReference w:type="default" r:id="rId13"/>
-          <w:footerReference w:type="default" r:id="rId14"/>
+          <w:headerReference w:type="default" r:id="rId12"/>
+          <w:footerReference w:type="default" r:id="rId13"/>
           <w:pgSz w:w="11906" w:h="16838"/>
           <w:pgMar w:top="1440" w:right="1440" w:bottom="1440" w:left="1440" w:header="708" w:footer="708" w:gutter="0"/>
           <w:pgNumType w:fmt="upperRoman" w:start="1" w:chapStyle="1"/>
@@ -868,7 +1409,7 @@
           <w:szCs w:val="24"/>
         </w:rPr>
       </w:pPr>
-      <w:bookmarkStart w:id="5" w:name="_Toc496034252"/>
+      <w:bookmarkStart w:id="5" w:name="_Toc496114468"/>
       <w:r>
         <w:rPr>
           <w:rFonts w:ascii="Times New Roman" w:hAnsi="Times New Roman" w:cs="Times New Roman"/>
@@ -951,8 +1492,8 @@
         <w:spacing w:line="360" w:lineRule="auto"/>
         <w:jc w:val="both"/>
         <w:sectPr>
-          <w:headerReference w:type="default" r:id="rId15"/>
-          <w:footerReference w:type="default" r:id="rId16"/>
+          <w:headerReference w:type="default" r:id="rId14"/>
+          <w:footerReference w:type="default" r:id="rId15"/>
           <w:pgSz w:w="11906" w:h="16838"/>
           <w:pgMar w:top="1440" w:right="1440" w:bottom="1440" w:left="1440" w:header="708" w:footer="708" w:gutter="0"/>
           <w:pgNumType w:start="1"/>
@@ -981,7 +1522,8 @@
           <w:b/>
         </w:rPr>
       </w:pPr>
-      <w:bookmarkStart w:id="6" w:name="_Toc496034253"/>
+      <w:bookmarkStart w:id="6" w:name="_Toc496114469"/>
+      <w:proofErr w:type="spellStart"/>
       <w:r>
         <w:rPr>
           <w:b/>
@@ -991,6 +1533,7 @@
         <w:t>PillCare</w:t>
       </w:r>
       <w:bookmarkEnd w:id="6"/>
+      <w:proofErr w:type="spellEnd"/>
     </w:p>
     <w:p>
       <w:pPr>
@@ -1006,6 +1549,7 @@
           <w:b/>
         </w:rPr>
       </w:pPr>
+      <w:bookmarkStart w:id="7" w:name="_Toc496114470"/>
       <w:r>
         <w:rPr>
           <w:b/>
@@ -1013,15 +1557,18 @@
         </w:rPr>
         <w:t>Svrha aplikacije</w:t>
       </w:r>
+      <w:bookmarkEnd w:id="7"/>
     </w:p>
     <w:p>
       <w:pPr>
         <w:spacing w:line="360" w:lineRule="auto"/>
         <w:jc w:val="both"/>
       </w:pPr>
+      <w:proofErr w:type="spellStart"/>
       <w:r>
         <w:t>PillCare</w:t>
       </w:r>
+      <w:proofErr w:type="spellEnd"/>
       <w:r>
         <w:t xml:space="preserve"> android je aplikacija namijenjena korisnicima koji imaju propisane tretmane liječenja tabletama na duži period vremena</w:t>
       </w:r>
@@ -1043,6 +1590,7 @@
           <w:b/>
         </w:rPr>
       </w:pPr>
+      <w:bookmarkStart w:id="8" w:name="_Toc496114471"/>
       <w:r>
         <w:rPr>
           <w:b/>
@@ -1050,6 +1598,7 @@
         </w:rPr>
         <w:t>Funkcionalni zahtjevi</w:t>
       </w:r>
+      <w:bookmarkEnd w:id="8"/>
     </w:p>
     <w:tbl>
       <w:tblPr>
@@ -2169,15 +2718,27 @@
                 <w:lang w:eastAsia="hr-HR"/>
               </w:rPr>
             </w:pPr>
-            <w:r>
-              <w:rPr>
-                <w:rFonts w:ascii="Sylfaen" w:eastAsia="Times New Roman" w:hAnsi="Sylfaen" w:cs="Calibri"/>
-                <w:color w:val="000000"/>
-                <w:sz w:val="22"/>
-                <w:szCs w:val="22"/>
-                <w:lang w:eastAsia="hr-HR"/>
-              </w:rPr>
-              <w:t>Mapni prikaz ljekarni</w:t>
+            <w:proofErr w:type="spellStart"/>
+            <w:r>
+              <w:rPr>
+                <w:rFonts w:ascii="Sylfaen" w:eastAsia="Times New Roman" w:hAnsi="Sylfaen" w:cs="Calibri"/>
+                <w:color w:val="000000"/>
+                <w:sz w:val="22"/>
+                <w:szCs w:val="22"/>
+                <w:lang w:eastAsia="hr-HR"/>
+              </w:rPr>
+              <w:t>Mapni</w:t>
+            </w:r>
+            <w:proofErr w:type="spellEnd"/>
+            <w:r>
+              <w:rPr>
+                <w:rFonts w:ascii="Sylfaen" w:eastAsia="Times New Roman" w:hAnsi="Sylfaen" w:cs="Calibri"/>
+                <w:color w:val="000000"/>
+                <w:sz w:val="22"/>
+                <w:szCs w:val="22"/>
+                <w:lang w:eastAsia="hr-HR"/>
+              </w:rPr>
+              <w:t xml:space="preserve"> prikaz ljekarni</w:t>
             </w:r>
           </w:p>
         </w:tc>
@@ -2550,7 +3111,27 @@
                 <w:szCs w:val="22"/>
                 <w:lang w:eastAsia="hr-HR"/>
               </w:rPr>
-              <w:t>Neposredno prije uzimanja tablete korisniku se ispisuje obavijest kako ne bi zaobravio uzeti ili kako bi ga podsjetilo na uzimanje terapije.</w:t>
+              <w:t xml:space="preserve">Neposredno prije uzimanja tablete korisniku se ispisuje obavijest kako ne bi </w:t>
+            </w:r>
+            <w:r>
+              <w:rPr>
+                <w:rFonts w:ascii="Sylfaen" w:eastAsia="Times New Roman" w:hAnsi="Sylfaen" w:cs="Calibri"/>
+                <w:color w:val="000000"/>
+                <w:sz w:val="22"/>
+                <w:szCs w:val="22"/>
+                <w:lang w:eastAsia="hr-HR"/>
+              </w:rPr>
+              <w:t>zaboravio</w:t>
+            </w:r>
+            <w:r>
+              <w:rPr>
+                <w:rFonts w:ascii="Sylfaen" w:eastAsia="Times New Roman" w:hAnsi="Sylfaen" w:cs="Calibri"/>
+                <w:color w:val="000000"/>
+                <w:sz w:val="22"/>
+                <w:szCs w:val="22"/>
+                <w:lang w:eastAsia="hr-HR"/>
+              </w:rPr>
+              <w:t xml:space="preserve"> uzeti ili kako bi ga podsjetilo na uzimanje terapije.</w:t>
             </w:r>
           </w:p>
         </w:tc>
@@ -2778,33 +3359,370 @@
               </w:rPr>
               <w:t>Korisnik može na kalendaru pregledati po danu kad su nadolazeća vremena uzimanja tableta ili pregleda.</w:t>
             </w:r>
-            <w:bookmarkStart w:id="7" w:name="_GoBack"/>
-            <w:bookmarkEnd w:id="7"/>
           </w:p>
         </w:tc>
       </w:tr>
     </w:tbl>
     <w:p>
       <w:pPr>
+        <w:pStyle w:val="Heading1"/>
+        <w:numPr>
+          <w:ilvl w:val="0"/>
+          <w:numId w:val="2"/>
+        </w:numPr>
+        <w:jc w:val="center"/>
+        <w:rPr>
+          <w:rFonts w:ascii="Times New Roman" w:hAnsi="Times New Roman" w:cs="Times New Roman"/>
+          <w:b/>
+          <w:color w:val="auto"/>
+          <w:sz w:val="36"/>
+        </w:rPr>
+      </w:pPr>
+      <w:bookmarkStart w:id="9" w:name="_Toc496114472"/>
+      <w:r>
+        <w:rPr>
+          <w:rFonts w:ascii="Times New Roman" w:hAnsi="Times New Roman" w:cs="Times New Roman"/>
+          <w:b/>
+          <w:color w:val="auto"/>
+          <w:sz w:val="36"/>
+        </w:rPr>
+        <w:lastRenderedPageBreak/>
+        <w:t>Projektni plan</w:t>
+      </w:r>
+      <w:bookmarkEnd w:id="9"/>
+    </w:p>
+    <w:p>
+      <w:pPr>
+        <w:pStyle w:val="Heading2"/>
+        <w:rPr>
+          <w:rFonts w:ascii="Times New Roman" w:hAnsi="Times New Roman" w:cs="Times New Roman"/>
+          <w:b/>
+          <w:color w:val="auto"/>
+          <w:sz w:val="32"/>
+          <w:szCs w:val="32"/>
+        </w:rPr>
+      </w:pPr>
+    </w:p>
+    <w:p>
+      <w:pPr>
+        <w:pStyle w:val="Heading2"/>
+        <w:numPr>
+          <w:ilvl w:val="1"/>
+          <w:numId w:val="2"/>
+        </w:numPr>
+        <w:rPr>
+          <w:rFonts w:ascii="Times New Roman" w:hAnsi="Times New Roman" w:cs="Times New Roman"/>
+          <w:b/>
+          <w:color w:val="auto"/>
+          <w:sz w:val="32"/>
+          <w:szCs w:val="32"/>
+        </w:rPr>
+      </w:pPr>
+      <w:bookmarkStart w:id="10" w:name="_Toc496114473"/>
+      <w:r>
+        <w:rPr>
+          <w:rFonts w:ascii="Times New Roman" w:hAnsi="Times New Roman" w:cs="Times New Roman"/>
+          <w:b/>
+          <w:color w:val="auto"/>
+          <w:sz w:val="32"/>
+          <w:szCs w:val="32"/>
+        </w:rPr>
+        <w:t>Projektni tim</w:t>
+      </w:r>
+      <w:bookmarkEnd w:id="10"/>
+    </w:p>
+    <w:p/>
+    <w:p>
+      <w:commentRangeStart w:id="11"/>
+      <w:r>
+        <w:rPr>
+          <w:b/>
+          <w:i/>
+        </w:rPr>
+        <w:t>Antonio Brkić</w:t>
+      </w:r>
+      <w:r>
+        <w:t xml:space="preserve">, </w:t>
+      </w:r>
+      <w:commentRangeEnd w:id="11"/>
+      <w:r>
+        <w:rPr>
+          <w:rStyle w:val="CommentReference"/>
+        </w:rPr>
+        <w:commentReference w:id="11"/>
+      </w:r>
+      <w:r>
+        <w:t>redoviti student</w:t>
+      </w:r>
+    </w:p>
+    <w:p>
+      <w:r>
+        <w:t>-Broj indeksa:</w:t>
+      </w:r>
+    </w:p>
+    <w:p>
+      <w:r>
+        <w:t>-Smjer: Organizacija poslovnih sustava</w:t>
+      </w:r>
+    </w:p>
+    <w:p/>
+    <w:p>
+      <w:r>
+        <w:rPr>
+          <w:b/>
+          <w:i/>
+        </w:rPr>
+        <w:t xml:space="preserve">Andrea </w:t>
+      </w:r>
+      <w:proofErr w:type="spellStart"/>
+      <w:r>
+        <w:rPr>
+          <w:b/>
+          <w:i/>
+        </w:rPr>
+        <w:t>Danzante</w:t>
+      </w:r>
+      <w:proofErr w:type="spellEnd"/>
+      <w:r>
+        <w:t>, redoviti student</w:t>
+      </w:r>
+    </w:p>
+    <w:p>
+      <w:r>
+        <w:t>-Broj indeksa:</w:t>
+      </w:r>
+    </w:p>
+    <w:p>
+      <w:r>
+        <w:t>-Smjer: Informacijsko i programsko inženjerstvo</w:t>
+      </w:r>
+    </w:p>
+    <w:p/>
+    <w:p>
+      <w:r>
+        <w:rPr>
+          <w:b/>
+          <w:i/>
+        </w:rPr>
+        <w:t xml:space="preserve">Domagoj </w:t>
+      </w:r>
+      <w:proofErr w:type="spellStart"/>
+      <w:r>
+        <w:rPr>
+          <w:b/>
+          <w:i/>
+        </w:rPr>
+        <w:t>Ergović</w:t>
+      </w:r>
+      <w:proofErr w:type="spellEnd"/>
+      <w:r>
+        <w:t>, redoviti student</w:t>
+      </w:r>
+    </w:p>
+    <w:p>
+      <w:r>
+        <w:t>-Broj indeksa:</w:t>
+      </w:r>
+    </w:p>
+    <w:p>
+      <w:r>
+        <w:t>-</w:t>
+      </w:r>
+      <w:r>
+        <w:t>Smjer: Informacijsko i programsko inženjerstvo</w:t>
+      </w:r>
+    </w:p>
+    <w:p/>
+    <w:p>
+      <w:r>
+        <w:rPr>
+          <w:b/>
+          <w:i/>
+        </w:rPr>
+        <w:t xml:space="preserve">Marijan </w:t>
+      </w:r>
+      <w:proofErr w:type="spellStart"/>
+      <w:r>
+        <w:rPr>
+          <w:b/>
+          <w:i/>
+        </w:rPr>
+        <w:t>Hranj</w:t>
+      </w:r>
+      <w:proofErr w:type="spellEnd"/>
+      <w:r>
+        <w:t>, izvanredni student</w:t>
+      </w:r>
+    </w:p>
+    <w:p>
+      <w:r>
+        <w:t>-Broj indeksa:</w:t>
+      </w:r>
+    </w:p>
+    <w:p>
+      <w:r>
+        <w:t>-</w:t>
+      </w:r>
+      <w:r>
+        <w:t>Smjer: Informacijsko i programsko inženjerstvo</w:t>
+      </w:r>
+    </w:p>
+    <w:p/>
+    <w:p/>
+    <w:p/>
+    <w:p/>
+    <w:p/>
+    <w:p/>
+    <w:p/>
+    <w:p/>
+    <w:p/>
+    <w:p/>
+    <w:p/>
+    <w:p>
+      <w:pPr>
+        <w:pStyle w:val="Heading1"/>
+        <w:numPr>
+          <w:ilvl w:val="0"/>
+          <w:numId w:val="2"/>
+        </w:numPr>
+        <w:tabs>
+          <w:tab w:val="left" w:pos="3975"/>
+        </w:tabs>
+        <w:jc w:val="center"/>
+        <w:rPr>
+          <w:rFonts w:ascii="Times New Roman" w:hAnsi="Times New Roman" w:cs="Times New Roman"/>
+          <w:b/>
+          <w:color w:val="auto"/>
+          <w:sz w:val="36"/>
+        </w:rPr>
+      </w:pPr>
+      <w:bookmarkStart w:id="12" w:name="_Toc496114474"/>
+      <w:r>
+        <w:rPr>
+          <w:rFonts w:ascii="Times New Roman" w:hAnsi="Times New Roman" w:cs="Times New Roman"/>
+          <w:b/>
+          <w:color w:val="auto"/>
+          <w:sz w:val="36"/>
+        </w:rPr>
+        <w:lastRenderedPageBreak/>
+        <w:t>Sastanci</w:t>
+      </w:r>
+      <w:bookmarkEnd w:id="12"/>
+    </w:p>
+    <w:p>
+      <w:pPr>
         <w:spacing w:line="360" w:lineRule="auto"/>
         <w:jc w:val="both"/>
       </w:pPr>
-      <w:r>
-        <w:lastRenderedPageBreak/>
-        <w:t xml:space="preserve"> </w:t>
-      </w:r>
     </w:p>
     <w:p>
       <w:pPr>
         <w:spacing w:line="360" w:lineRule="auto"/>
         <w:jc w:val="both"/>
       </w:pPr>
+      <w:r>
+        <w:t>Prilikom samog početka projekta, održan je sastanak na kojem je prvenstveno bilo govora o samoj ideji za projekt. Nakon što je određeno koja je ideja, odnosno tema projekta, na sastanku smo detaljnije raspravljali o samim funkcionalnostima koje bi naša aplikacija trebala imati. Sam popis funkcionalnosti sa njihovim detaljnijim opisom nalazi se ranije u ovome dokumentu. U nastavku ovog dokumenta nalaze se kratke bilješke sa pojedinog sastanka.</w:t>
+      </w:r>
     </w:p>
     <w:p>
       <w:pPr>
         <w:spacing w:line="360" w:lineRule="auto"/>
         <w:jc w:val="both"/>
       </w:pPr>
+      <w:r>
+        <w:t>17.10.2017.</w:t>
+      </w:r>
+    </w:p>
+    <w:p>
+      <w:pPr>
+        <w:spacing w:line="360" w:lineRule="auto"/>
+        <w:jc w:val="both"/>
+      </w:pPr>
+      <w:r>
+        <w:t>Na ovome sastanku smo pa</w:t>
+      </w:r>
+      <w:r>
+        <w:t>žnju usmjerili na tehnički dio te je okvirno</w:t>
+      </w:r>
+      <w:r>
+        <w:t xml:space="preserve"> dogovoren sam izgled aplikacije koji je prikazan na </w:t>
+      </w:r>
+      <w:commentRangeStart w:id="13"/>
+      <w:r>
+        <w:t>skicama</w:t>
+      </w:r>
+      <w:commentRangeEnd w:id="13"/>
+      <w:r>
+        <w:rPr>
+          <w:rStyle w:val="CommentReference"/>
+        </w:rPr>
+        <w:commentReference w:id="13"/>
+      </w:r>
+      <w:r>
+        <w:t xml:space="preserve">. </w:t>
+      </w:r>
+      <w:r>
+        <w:t xml:space="preserve"> </w:t>
+      </w:r>
+    </w:p>
+    <w:p>
+      <w:pPr>
+        <w:spacing w:line="360" w:lineRule="auto"/>
+        <w:jc w:val="both"/>
+      </w:pPr>
+      <w:r>
+        <w:t>18.10.2017.</w:t>
+      </w:r>
+    </w:p>
+    <w:p>
+      <w:pPr>
+        <w:spacing w:line="360" w:lineRule="auto"/>
+        <w:jc w:val="both"/>
+      </w:pPr>
+      <w:r>
+        <w:t xml:space="preserve">Dogovoren je </w:t>
+      </w:r>
+      <w:commentRangeStart w:id="14"/>
+      <w:r>
+        <w:t xml:space="preserve">ERA model </w:t>
+      </w:r>
+      <w:commentRangeEnd w:id="14"/>
+      <w:r>
+        <w:rPr>
+          <w:rStyle w:val="CommentReference"/>
+        </w:rPr>
+        <w:commentReference w:id="14"/>
+      </w:r>
+      <w:r>
+        <w:t>te je is</w:t>
+      </w:r>
+      <w:bookmarkStart w:id="15" w:name="_GoBack"/>
+      <w:bookmarkEnd w:id="15"/>
+      <w:r>
+        <w:t xml:space="preserve">ti prikazan na </w:t>
+      </w:r>
+      <w:commentRangeStart w:id="16"/>
+      <w:commentRangeStart w:id="17"/>
+      <w:r>
+        <w:t>slici</w:t>
+      </w:r>
+      <w:commentRangeEnd w:id="16"/>
+      <w:r>
+        <w:rPr>
+          <w:rStyle w:val="CommentReference"/>
+        </w:rPr>
+        <w:commentReference w:id="16"/>
+      </w:r>
+      <w:r>
+        <w:t>.</w:t>
+      </w:r>
+      <w:commentRangeEnd w:id="17"/>
+      <w:r>
+        <w:rPr>
+          <w:rStyle w:val="CommentReference"/>
+        </w:rPr>
+        <w:commentReference w:id="17"/>
+      </w:r>
     </w:p>
     <w:sectPr>
       <w:pgSz w:w="11906" w:h="16838"/>
@@ -2817,7 +3735,7 @@
 </file>
 
 <file path=word/comments.xml><?xml version="1.0" encoding="utf-8"?>
-<w:comments xmlns:wpc="http://schemas.microsoft.com/office/word/2010/wordprocessingCanvas" xmlns:cx="http://schemas.microsoft.com/office/drawing/2014/chartex" xmlns:cx1="http://schemas.microsoft.com/office/drawing/2015/9/8/chartex" xmlns:cx2="http://schemas.microsoft.com/office/drawing/2015/10/21/chartex" xmlns:cx3="http://schemas.microsoft.com/office/drawing/2016/5/9/chartex" xmlns:cx4="http://schemas.microsoft.com/office/drawing/2016/5/10/chartex" xmlns:cx5="http://schemas.microsoft.com/office/drawing/2016/5/11/chartex" xmlns:cx6="http://schemas.microsoft.com/office/drawing/2016/5/12/chartex" xmlns:cx7="http://schemas.microsoft.com/office/drawing/2016/5/13/chartex" xmlns:cx8="http://schemas.microsoft.com/office/drawing/2016/5/14/chartex" xmlns:mc="http://schemas.openxmlformats.org/markup-compatibility/2006" xmlns:aink="http://schemas.microsoft.com/office/drawing/2016/ink" xmlns:am3d="http://schemas.microsoft.com/office/drawing/2017/model3d" xmlns:o="urn:schemas-microsoft-com:office:office" xmlns:r="http://schemas.openxmlformats.org/officeDocument/2006/relationships" xmlns:m="http://schemas.openxmlformats.org/officeDocument/2006/math" xmlns:v="urn:schemas-microsoft-com:vml" xmlns:wp14="http://schemas.microsoft.com/office/word/2010/wordprocessingDrawing" xmlns:wp="http://schemas.openxmlformats.org/drawingml/2006/wordprocessingDrawing" xmlns:w10="urn:schemas-microsoft-com:office:word" xmlns:w="http://schemas.openxmlformats.org/wordprocessingml/2006/main" xmlns:w14="http://schemas.microsoft.com/office/word/2010/wordml" xmlns:w15="http://schemas.microsoft.com/office/word/2012/wordml" xmlns:w16cid="http://schemas.microsoft.com/office/word/2016/wordml/cid" xmlns:w16se="http://schemas.microsoft.com/office/word/2015/wordml/symex" xmlns:wpg="http://schemas.microsoft.com/office/word/2010/wordprocessingGroup" xmlns:wpi="http://schemas.microsoft.com/office/word/2010/wordprocessingInk" xmlns:wne="http://schemas.microsoft.com/office/word/2006/wordml" xmlns:wps="http://schemas.microsoft.com/office/word/2010/wordprocessingShape" mc:Ignorable="w14 w15 w16se w16cid wp14">
+<w:comments xmlns:wpc="http://schemas.microsoft.com/office/word/2010/wordprocessingCanvas" xmlns:mc="http://schemas.openxmlformats.org/markup-compatibility/2006" xmlns:o="urn:schemas-microsoft-com:office:office" xmlns:r="http://schemas.openxmlformats.org/officeDocument/2006/relationships" xmlns:m="http://schemas.openxmlformats.org/officeDocument/2006/math" xmlns:v="urn:schemas-microsoft-com:vml" xmlns:wp14="http://schemas.microsoft.com/office/word/2010/wordprocessingDrawing" xmlns:wp="http://schemas.openxmlformats.org/drawingml/2006/wordprocessingDrawing" xmlns:w10="urn:schemas-microsoft-com:office:word" xmlns:w="http://schemas.openxmlformats.org/wordprocessingml/2006/main" xmlns:w14="http://schemas.microsoft.com/office/word/2010/wordml" xmlns:w15="http://schemas.microsoft.com/office/word/2012/wordml" xmlns:wpg="http://schemas.microsoft.com/office/word/2010/wordprocessingGroup" xmlns:wpi="http://schemas.microsoft.com/office/word/2010/wordprocessingInk" xmlns:wne="http://schemas.microsoft.com/office/word/2006/wordml" xmlns:wps="http://schemas.microsoft.com/office/word/2010/wordprocessingShape" mc:Ignorable="w14 w15 wp14">
   <w:comment w:id="0" w:author="Andrea Danzante" w:date="2017-10-17T23:11:00Z" w:initials="">
     <w:p>
       <w:pPr>
@@ -2895,6 +3813,104 @@
           <w:szCs w:val="22"/>
         </w:rPr>
         <w:t>Novi broj indeksa</w:t>
+      </w:r>
+    </w:p>
+  </w:comment>
+  <w:comment w:id="11" w:author="Windows User" w:date="2017-10-18T18:32:00Z" w:initials="WU">
+    <w:p>
+      <w:pPr>
+        <w:pStyle w:val="CommentText"/>
+      </w:pPr>
+      <w:r>
+        <w:rPr>
+          <w:rStyle w:val="CommentReference"/>
+        </w:rPr>
+        <w:annotationRef/>
+      </w:r>
+      <w:r>
+        <w:t xml:space="preserve">Dodati brojeve indeksa za svakog </w:t>
+      </w:r>
+    </w:p>
+  </w:comment>
+  <w:comment w:id="13" w:author="Windows User" w:date="2017-10-18T18:18:00Z" w:initials="WU">
+    <w:p>
+      <w:pPr>
+        <w:pStyle w:val="CommentText"/>
+      </w:pPr>
+      <w:r>
+        <w:rPr>
+          <w:rStyle w:val="CommentReference"/>
+        </w:rPr>
+        <w:annotationRef/>
+      </w:r>
+      <w:r>
+        <w:t>Dodati slike aplikacije kada budu gotove</w:t>
+      </w:r>
+    </w:p>
+    <w:p>
+      <w:pPr>
+        <w:pStyle w:val="CommentText"/>
+      </w:pPr>
+    </w:p>
+  </w:comment>
+  <w:comment w:id="14" w:author="Windows User" w:date="2017-10-18T18:36:00Z" w:initials="WU">
+    <w:p>
+      <w:pPr>
+        <w:pStyle w:val="CommentText"/>
+      </w:pPr>
+      <w:r>
+        <w:rPr>
+          <w:rStyle w:val="CommentReference"/>
+        </w:rPr>
+        <w:annotationRef/>
+      </w:r>
+      <w:r>
+        <w:t>Potrebno je i projektni plan napraviti te sam trošak cijelog projekta. To ćemo nakon sutrašnjeg sastanka (19.10.) detaljnije dogovoriti.</w:t>
+      </w:r>
+    </w:p>
+  </w:comment>
+  <w:comment w:id="16" w:author="Windows User" w:date="2017-10-18T18:19:00Z" w:initials="WU">
+    <w:p>
+      <w:pPr>
+        <w:pStyle w:val="CommentText"/>
+      </w:pPr>
+      <w:r>
+        <w:rPr>
+          <w:rStyle w:val="CommentReference"/>
+        </w:rPr>
+        <w:annotationRef/>
+      </w:r>
+      <w:r>
+        <w:t>Staviti sliku ERA modela</w:t>
+      </w:r>
+    </w:p>
+    <w:p>
+      <w:pPr>
+        <w:pStyle w:val="CommentText"/>
+      </w:pPr>
+    </w:p>
+  </w:comment>
+  <w:comment w:id="17" w:author="Windows User" w:date="2017-10-18T18:33:00Z" w:initials="WU">
+    <w:p>
+      <w:pPr>
+        <w:pStyle w:val="CommentText"/>
+      </w:pPr>
+      <w:r>
+        <w:rPr>
+          <w:rStyle w:val="CommentReference"/>
+        </w:rPr>
+        <w:annotationRef/>
+      </w:r>
+      <w:r>
+        <w:t xml:space="preserve">Kada riješimo dio sa ERA modelom i arhitekturom, trebamo se fokusirat na samu podjelu zadataka te napravit sprint </w:t>
+      </w:r>
+      <w:proofErr w:type="spellStart"/>
+      <w:r>
+        <w:t>backlog</w:t>
+      </w:r>
+      <w:proofErr w:type="spellEnd"/>
+      <w:r>
+        <w:t xml:space="preserve"> za svakog od nas. Isto tako, trebamo napraviti i tehničku dokumentaciju, dogovorit ćemo se do koje razine + naravno 2-3 funkcionalnosti za koje ćemo se dogovorit i početi idući tjedan kada riješimo ovaj projektni i tehnički dio.</w:t>
       </w:r>
     </w:p>
   </w:comment>
@@ -2902,11 +3918,16 @@
 </file>
 
 <file path=word/commentsExtended.xml><?xml version="1.0" encoding="utf-8"?>
-<w15:commentsEx xmlns:wpc="http://schemas.microsoft.com/office/word/2010/wordprocessingCanvas" xmlns:cx="http://schemas.microsoft.com/office/drawing/2014/chartex" xmlns:cx1="http://schemas.microsoft.com/office/drawing/2015/9/8/chartex" xmlns:cx2="http://schemas.microsoft.com/office/drawing/2015/10/21/chartex" xmlns:cx3="http://schemas.microsoft.com/office/drawing/2016/5/9/chartex" xmlns:cx4="http://schemas.microsoft.com/office/drawing/2016/5/10/chartex" xmlns:cx5="http://schemas.microsoft.com/office/drawing/2016/5/11/chartex" xmlns:cx6="http://schemas.microsoft.com/office/drawing/2016/5/12/chartex" xmlns:cx7="http://schemas.microsoft.com/office/drawing/2016/5/13/chartex" xmlns:cx8="http://schemas.microsoft.com/office/drawing/2016/5/14/chartex" xmlns:mc="http://schemas.openxmlformats.org/markup-compatibility/2006" xmlns:aink="http://schemas.microsoft.com/office/drawing/2016/ink" xmlns:am3d="http://schemas.microsoft.com/office/drawing/2017/model3d" xmlns:o="urn:schemas-microsoft-com:office:office" xmlns:r="http://schemas.openxmlformats.org/officeDocument/2006/relationships" xmlns:m="http://schemas.openxmlformats.org/officeDocument/2006/math" xmlns:v="urn:schemas-microsoft-com:vml" xmlns:wp14="http://schemas.microsoft.com/office/word/2010/wordprocessingDrawing" xmlns:wp="http://schemas.openxmlformats.org/drawingml/2006/wordprocessingDrawing" xmlns:w10="urn:schemas-microsoft-com:office:word" xmlns:w="http://schemas.openxmlformats.org/wordprocessingml/2006/main" xmlns:w14="http://schemas.microsoft.com/office/word/2010/wordml" xmlns:w15="http://schemas.microsoft.com/office/word/2012/wordml" xmlns:w16cid="http://schemas.microsoft.com/office/word/2016/wordml/cid" xmlns:w16se="http://schemas.microsoft.com/office/word/2015/wordml/symex" xmlns:wpg="http://schemas.microsoft.com/office/word/2010/wordprocessingGroup" xmlns:wpi="http://schemas.microsoft.com/office/word/2010/wordprocessingInk" xmlns:wne="http://schemas.microsoft.com/office/word/2006/wordml" xmlns:wps="http://schemas.microsoft.com/office/word/2010/wordprocessingShape" mc:Ignorable="w14 w15 w16se w16cid wp14">
+<w15:commentsEx xmlns:wpc="http://schemas.microsoft.com/office/word/2010/wordprocessingCanvas" xmlns:mc="http://schemas.openxmlformats.org/markup-compatibility/2006" xmlns:o="urn:schemas-microsoft-com:office:office" xmlns:r="http://schemas.openxmlformats.org/officeDocument/2006/relationships" xmlns:m="http://schemas.openxmlformats.org/officeDocument/2006/math" xmlns:v="urn:schemas-microsoft-com:vml" xmlns:wp14="http://schemas.microsoft.com/office/word/2010/wordprocessingDrawing" xmlns:wp="http://schemas.openxmlformats.org/drawingml/2006/wordprocessingDrawing" xmlns:w10="urn:schemas-microsoft-com:office:word" xmlns:w="http://schemas.openxmlformats.org/wordprocessingml/2006/main" xmlns:w14="http://schemas.microsoft.com/office/word/2010/wordml" xmlns:w15="http://schemas.microsoft.com/office/word/2012/wordml" xmlns:wpg="http://schemas.microsoft.com/office/word/2010/wordprocessingGroup" xmlns:wpi="http://schemas.microsoft.com/office/word/2010/wordprocessingInk" xmlns:wne="http://schemas.microsoft.com/office/word/2006/wordml" xmlns:wps="http://schemas.microsoft.com/office/word/2010/wordprocessingShape" mc:Ignorable="w14 w15 wp14">
   <w15:commentEx w15:paraId="1C1B40B5" w15:done="0"/>
   <w15:commentEx w15:paraId="5C8E1C4B" w15:done="0"/>
   <w15:commentEx w15:paraId="52E06075" w15:done="0"/>
   <w15:commentEx w15:paraId="04E141F9" w15:done="0"/>
+  <w15:commentEx w15:paraId="70FDDFAC" w15:done="0"/>
+  <w15:commentEx w15:paraId="489EDCAB" w15:done="0"/>
+  <w15:commentEx w15:paraId="7759F45B" w15:done="0"/>
+  <w15:commentEx w15:paraId="474BC9B9" w15:done="0"/>
+  <w15:commentEx w15:paraId="739F054C" w15:done="0"/>
 </w15:commentsEx>
 </file>
 
@@ -2920,7 +3941,7 @@
 </file>
 
 <file path=word/endnotes.xml><?xml version="1.0" encoding="utf-8"?>
-<w:endnotes xmlns:wpc="http://schemas.microsoft.com/office/word/2010/wordprocessingCanvas" xmlns:cx="http://schemas.microsoft.com/office/drawing/2014/chartex" xmlns:cx1="http://schemas.microsoft.com/office/drawing/2015/9/8/chartex" xmlns:cx2="http://schemas.microsoft.com/office/drawing/2015/10/21/chartex" xmlns:cx3="http://schemas.microsoft.com/office/drawing/2016/5/9/chartex" xmlns:cx4="http://schemas.microsoft.com/office/drawing/2016/5/10/chartex" xmlns:cx5="http://schemas.microsoft.com/office/drawing/2016/5/11/chartex" xmlns:cx6="http://schemas.microsoft.com/office/drawing/2016/5/12/chartex" xmlns:cx7="http://schemas.microsoft.com/office/drawing/2016/5/13/chartex" xmlns:cx8="http://schemas.microsoft.com/office/drawing/2016/5/14/chartex" xmlns:mc="http://schemas.openxmlformats.org/markup-compatibility/2006" xmlns:aink="http://schemas.microsoft.com/office/drawing/2016/ink" xmlns:am3d="http://schemas.microsoft.com/office/drawing/2017/model3d" xmlns:o="urn:schemas-microsoft-com:office:office" xmlns:r="http://schemas.openxmlformats.org/officeDocument/2006/relationships" xmlns:m="http://schemas.openxmlformats.org/officeDocument/2006/math" xmlns:v="urn:schemas-microsoft-com:vml" xmlns:wp14="http://schemas.microsoft.com/office/word/2010/wordprocessingDrawing" xmlns:wp="http://schemas.openxmlformats.org/drawingml/2006/wordprocessingDrawing" xmlns:w10="urn:schemas-microsoft-com:office:word" xmlns:w="http://schemas.openxmlformats.org/wordprocessingml/2006/main" xmlns:w14="http://schemas.microsoft.com/office/word/2010/wordml" xmlns:w15="http://schemas.microsoft.com/office/word/2012/wordml" xmlns:w16cid="http://schemas.microsoft.com/office/word/2016/wordml/cid" xmlns:w16se="http://schemas.microsoft.com/office/word/2015/wordml/symex" xmlns:wpg="http://schemas.microsoft.com/office/word/2010/wordprocessingGroup" xmlns:wpi="http://schemas.microsoft.com/office/word/2010/wordprocessingInk" xmlns:wne="http://schemas.microsoft.com/office/word/2006/wordml" xmlns:wps="http://schemas.microsoft.com/office/word/2010/wordprocessingShape" mc:Ignorable="w14 w15 w16se w16cid wp14">
+<w:endnotes xmlns:wpc="http://schemas.microsoft.com/office/word/2010/wordprocessingCanvas" xmlns:mc="http://schemas.openxmlformats.org/markup-compatibility/2006" xmlns:o="urn:schemas-microsoft-com:office:office" xmlns:r="http://schemas.openxmlformats.org/officeDocument/2006/relationships" xmlns:m="http://schemas.openxmlformats.org/officeDocument/2006/math" xmlns:v="urn:schemas-microsoft-com:vml" xmlns:wp14="http://schemas.microsoft.com/office/word/2010/wordprocessingDrawing" xmlns:wp="http://schemas.openxmlformats.org/drawingml/2006/wordprocessingDrawing" xmlns:w10="urn:schemas-microsoft-com:office:word" xmlns:w="http://schemas.openxmlformats.org/wordprocessingml/2006/main" xmlns:w14="http://schemas.microsoft.com/office/word/2010/wordml" xmlns:w15="http://schemas.microsoft.com/office/word/2012/wordml" xmlns:wpg="http://schemas.microsoft.com/office/word/2010/wordprocessingGroup" xmlns:wpi="http://schemas.microsoft.com/office/word/2010/wordprocessingInk" xmlns:wne="http://schemas.microsoft.com/office/word/2006/wordml" xmlns:wps="http://schemas.microsoft.com/office/word/2010/wordprocessingShape" mc:Ignorable="w14 w15 wp14">
   <w:endnote w:type="separator" w:id="-1">
     <w:p>
       <w:pPr>
@@ -2945,7 +3966,7 @@
 </file>
 
 <file path=word/footer1.xml><?xml version="1.0" encoding="utf-8"?>
-<w:ftr xmlns:wpc="http://schemas.microsoft.com/office/word/2010/wordprocessingCanvas" xmlns:cx="http://schemas.microsoft.com/office/drawing/2014/chartex" xmlns:cx1="http://schemas.microsoft.com/office/drawing/2015/9/8/chartex" xmlns:cx2="http://schemas.microsoft.com/office/drawing/2015/10/21/chartex" xmlns:cx3="http://schemas.microsoft.com/office/drawing/2016/5/9/chartex" xmlns:cx4="http://schemas.microsoft.com/office/drawing/2016/5/10/chartex" xmlns:cx5="http://schemas.microsoft.com/office/drawing/2016/5/11/chartex" xmlns:cx6="http://schemas.microsoft.com/office/drawing/2016/5/12/chartex" xmlns:cx7="http://schemas.microsoft.com/office/drawing/2016/5/13/chartex" xmlns:cx8="http://schemas.microsoft.com/office/drawing/2016/5/14/chartex" xmlns:mc="http://schemas.openxmlformats.org/markup-compatibility/2006" xmlns:aink="http://schemas.microsoft.com/office/drawing/2016/ink" xmlns:am3d="http://schemas.microsoft.com/office/drawing/2017/model3d" xmlns:o="urn:schemas-microsoft-com:office:office" xmlns:r="http://schemas.openxmlformats.org/officeDocument/2006/relationships" xmlns:m="http://schemas.openxmlformats.org/officeDocument/2006/math" xmlns:v="urn:schemas-microsoft-com:vml" xmlns:wp14="http://schemas.microsoft.com/office/word/2010/wordprocessingDrawing" xmlns:wp="http://schemas.openxmlformats.org/drawingml/2006/wordprocessingDrawing" xmlns:w10="urn:schemas-microsoft-com:office:word" xmlns:w="http://schemas.openxmlformats.org/wordprocessingml/2006/main" xmlns:w14="http://schemas.microsoft.com/office/word/2010/wordml" xmlns:w15="http://schemas.microsoft.com/office/word/2012/wordml" xmlns:w16cid="http://schemas.microsoft.com/office/word/2016/wordml/cid" xmlns:w16se="http://schemas.microsoft.com/office/word/2015/wordml/symex" xmlns:wpg="http://schemas.microsoft.com/office/word/2010/wordprocessingGroup" xmlns:wpi="http://schemas.microsoft.com/office/word/2010/wordprocessingInk" xmlns:wne="http://schemas.microsoft.com/office/word/2006/wordml" xmlns:wps="http://schemas.microsoft.com/office/word/2010/wordprocessingShape" mc:Ignorable="w14 w15 w16se w16cid wp14">
+<w:ftr xmlns:wpc="http://schemas.microsoft.com/office/word/2010/wordprocessingCanvas" xmlns:mc="http://schemas.openxmlformats.org/markup-compatibility/2006" xmlns:o="urn:schemas-microsoft-com:office:office" xmlns:r="http://schemas.openxmlformats.org/officeDocument/2006/relationships" xmlns:m="http://schemas.openxmlformats.org/officeDocument/2006/math" xmlns:v="urn:schemas-microsoft-com:vml" xmlns:wp14="http://schemas.microsoft.com/office/word/2010/wordprocessingDrawing" xmlns:wp="http://schemas.openxmlformats.org/drawingml/2006/wordprocessingDrawing" xmlns:w10="urn:schemas-microsoft-com:office:word" xmlns:w="http://schemas.openxmlformats.org/wordprocessingml/2006/main" xmlns:w14="http://schemas.microsoft.com/office/word/2010/wordml" xmlns:w15="http://schemas.microsoft.com/office/word/2012/wordml" xmlns:wpg="http://schemas.microsoft.com/office/word/2010/wordprocessingGroup" xmlns:wpi="http://schemas.microsoft.com/office/word/2010/wordprocessingInk" xmlns:wne="http://schemas.microsoft.com/office/word/2006/wordml" xmlns:wps="http://schemas.microsoft.com/office/word/2010/wordprocessingShape" mc:Ignorable="w14 w15 wp14">
   <w:p>
     <w:pPr>
       <w:pStyle w:val="Footer"/>
@@ -2959,7 +3980,7 @@
 </file>
 
 <file path=word/footer2.xml><?xml version="1.0" encoding="utf-8"?>
-<w:ftr xmlns:wpc="http://schemas.microsoft.com/office/word/2010/wordprocessingCanvas" xmlns:cx="http://schemas.microsoft.com/office/drawing/2014/chartex" xmlns:cx1="http://schemas.microsoft.com/office/drawing/2015/9/8/chartex" xmlns:cx2="http://schemas.microsoft.com/office/drawing/2015/10/21/chartex" xmlns:cx3="http://schemas.microsoft.com/office/drawing/2016/5/9/chartex" xmlns:cx4="http://schemas.microsoft.com/office/drawing/2016/5/10/chartex" xmlns:cx5="http://schemas.microsoft.com/office/drawing/2016/5/11/chartex" xmlns:cx6="http://schemas.microsoft.com/office/drawing/2016/5/12/chartex" xmlns:cx7="http://schemas.microsoft.com/office/drawing/2016/5/13/chartex" xmlns:cx8="http://schemas.microsoft.com/office/drawing/2016/5/14/chartex" xmlns:mc="http://schemas.openxmlformats.org/markup-compatibility/2006" xmlns:aink="http://schemas.microsoft.com/office/drawing/2016/ink" xmlns:am3d="http://schemas.microsoft.com/office/drawing/2017/model3d" xmlns:o="urn:schemas-microsoft-com:office:office" xmlns:r="http://schemas.openxmlformats.org/officeDocument/2006/relationships" xmlns:m="http://schemas.openxmlformats.org/officeDocument/2006/math" xmlns:v="urn:schemas-microsoft-com:vml" xmlns:wp14="http://schemas.microsoft.com/office/word/2010/wordprocessingDrawing" xmlns:wp="http://schemas.openxmlformats.org/drawingml/2006/wordprocessingDrawing" xmlns:w10="urn:schemas-microsoft-com:office:word" xmlns:w="http://schemas.openxmlformats.org/wordprocessingml/2006/main" xmlns:w14="http://schemas.microsoft.com/office/word/2010/wordml" xmlns:w15="http://schemas.microsoft.com/office/word/2012/wordml" xmlns:w16cid="http://schemas.microsoft.com/office/word/2016/wordml/cid" xmlns:w16se="http://schemas.microsoft.com/office/word/2015/wordml/symex" xmlns:wpg="http://schemas.microsoft.com/office/word/2010/wordprocessingGroup" xmlns:wpi="http://schemas.microsoft.com/office/word/2010/wordprocessingInk" xmlns:wne="http://schemas.microsoft.com/office/word/2006/wordml" xmlns:wps="http://schemas.microsoft.com/office/word/2010/wordprocessingShape" mc:Ignorable="w14 w15 w16se w16cid wp14">
+<w:ftr xmlns:wpc="http://schemas.microsoft.com/office/word/2010/wordprocessingCanvas" xmlns:mc="http://schemas.openxmlformats.org/markup-compatibility/2006" xmlns:o="urn:schemas-microsoft-com:office:office" xmlns:r="http://schemas.openxmlformats.org/officeDocument/2006/relationships" xmlns:m="http://schemas.openxmlformats.org/officeDocument/2006/math" xmlns:v="urn:schemas-microsoft-com:vml" xmlns:wp14="http://schemas.microsoft.com/office/word/2010/wordprocessingDrawing" xmlns:wp="http://schemas.openxmlformats.org/drawingml/2006/wordprocessingDrawing" xmlns:w10="urn:schemas-microsoft-com:office:word" xmlns:w="http://schemas.openxmlformats.org/wordprocessingml/2006/main" xmlns:w14="http://schemas.microsoft.com/office/word/2010/wordml" xmlns:w15="http://schemas.microsoft.com/office/word/2012/wordml" xmlns:wpg="http://schemas.microsoft.com/office/word/2010/wordprocessingGroup" xmlns:wpi="http://schemas.microsoft.com/office/word/2010/wordprocessingInk" xmlns:wne="http://schemas.microsoft.com/office/word/2006/wordml" xmlns:wps="http://schemas.microsoft.com/office/word/2010/wordprocessingShape" mc:Ignorable="w14 w15 wp14">
   <w:p>
     <w:pPr>
       <w:pStyle w:val="Footer"/>
@@ -2979,7 +4000,7 @@
 </file>
 
 <file path=word/footer3.xml><?xml version="1.0" encoding="utf-8"?>
-<w:ftr xmlns:wpc="http://schemas.microsoft.com/office/word/2010/wordprocessingCanvas" xmlns:cx="http://schemas.microsoft.com/office/drawing/2014/chartex" xmlns:cx1="http://schemas.microsoft.com/office/drawing/2015/9/8/chartex" xmlns:cx2="http://schemas.microsoft.com/office/drawing/2015/10/21/chartex" xmlns:cx3="http://schemas.microsoft.com/office/drawing/2016/5/9/chartex" xmlns:cx4="http://schemas.microsoft.com/office/drawing/2016/5/10/chartex" xmlns:cx5="http://schemas.microsoft.com/office/drawing/2016/5/11/chartex" xmlns:cx6="http://schemas.microsoft.com/office/drawing/2016/5/12/chartex" xmlns:cx7="http://schemas.microsoft.com/office/drawing/2016/5/13/chartex" xmlns:cx8="http://schemas.microsoft.com/office/drawing/2016/5/14/chartex" xmlns:mc="http://schemas.openxmlformats.org/markup-compatibility/2006" xmlns:aink="http://schemas.microsoft.com/office/drawing/2016/ink" xmlns:am3d="http://schemas.microsoft.com/office/drawing/2017/model3d" xmlns:o="urn:schemas-microsoft-com:office:office" xmlns:r="http://schemas.openxmlformats.org/officeDocument/2006/relationships" xmlns:m="http://schemas.openxmlformats.org/officeDocument/2006/math" xmlns:v="urn:schemas-microsoft-com:vml" xmlns:wp14="http://schemas.microsoft.com/office/word/2010/wordprocessingDrawing" xmlns:wp="http://schemas.openxmlformats.org/drawingml/2006/wordprocessingDrawing" xmlns:w10="urn:schemas-microsoft-com:office:word" xmlns:w="http://schemas.openxmlformats.org/wordprocessingml/2006/main" xmlns:w14="http://schemas.microsoft.com/office/word/2010/wordml" xmlns:w15="http://schemas.microsoft.com/office/word/2012/wordml" xmlns:w16cid="http://schemas.microsoft.com/office/word/2016/wordml/cid" xmlns:w16se="http://schemas.microsoft.com/office/word/2015/wordml/symex" xmlns:wpg="http://schemas.microsoft.com/office/word/2010/wordprocessingGroup" xmlns:wpi="http://schemas.microsoft.com/office/word/2010/wordprocessingInk" xmlns:wne="http://schemas.microsoft.com/office/word/2006/wordml" xmlns:wps="http://schemas.microsoft.com/office/word/2010/wordprocessingShape" mc:Ignorable="w14 w15 w16se w16cid wp14">
+<w:ftr xmlns:wpc="http://schemas.microsoft.com/office/word/2010/wordprocessingCanvas" xmlns:mc="http://schemas.openxmlformats.org/markup-compatibility/2006" xmlns:o="urn:schemas-microsoft-com:office:office" xmlns:r="http://schemas.openxmlformats.org/officeDocument/2006/relationships" xmlns:m="http://schemas.openxmlformats.org/officeDocument/2006/math" xmlns:v="urn:schemas-microsoft-com:vml" xmlns:wp14="http://schemas.microsoft.com/office/word/2010/wordprocessingDrawing" xmlns:wp="http://schemas.openxmlformats.org/drawingml/2006/wordprocessingDrawing" xmlns:w10="urn:schemas-microsoft-com:office:word" xmlns:w="http://schemas.openxmlformats.org/wordprocessingml/2006/main" xmlns:w14="http://schemas.microsoft.com/office/word/2010/wordml" xmlns:w15="http://schemas.microsoft.com/office/word/2012/wordml" xmlns:wpg="http://schemas.microsoft.com/office/word/2010/wordprocessingGroup" xmlns:wpi="http://schemas.microsoft.com/office/word/2010/wordprocessingInk" xmlns:wne="http://schemas.microsoft.com/office/word/2006/wordml" xmlns:wps="http://schemas.microsoft.com/office/word/2010/wordprocessingShape" mc:Ignorable="w14 w15 wp14">
   <w:sdt>
     <w:sdtPr>
       <w:id w:val="5647183"/>
@@ -3012,7 +4033,7 @@
           <w:rPr>
             <w:noProof/>
           </w:rPr>
-          <w:t>3</w:t>
+          <w:t>4</w:t>
         </w:r>
         <w:r>
           <w:rPr>
@@ -3035,7 +4056,7 @@
 </file>
 
 <file path=word/footnotes.xml><?xml version="1.0" encoding="utf-8"?>
-<w:footnotes xmlns:wpc="http://schemas.microsoft.com/office/word/2010/wordprocessingCanvas" xmlns:cx="http://schemas.microsoft.com/office/drawing/2014/chartex" xmlns:cx1="http://schemas.microsoft.com/office/drawing/2015/9/8/chartex" xmlns:cx2="http://schemas.microsoft.com/office/drawing/2015/10/21/chartex" xmlns:cx3="http://schemas.microsoft.com/office/drawing/2016/5/9/chartex" xmlns:cx4="http://schemas.microsoft.com/office/drawing/2016/5/10/chartex" xmlns:cx5="http://schemas.microsoft.com/office/drawing/2016/5/11/chartex" xmlns:cx6="http://schemas.microsoft.com/office/drawing/2016/5/12/chartex" xmlns:cx7="http://schemas.microsoft.com/office/drawing/2016/5/13/chartex" xmlns:cx8="http://schemas.microsoft.com/office/drawing/2016/5/14/chartex" xmlns:mc="http://schemas.openxmlformats.org/markup-compatibility/2006" xmlns:aink="http://schemas.microsoft.com/office/drawing/2016/ink" xmlns:am3d="http://schemas.microsoft.com/office/drawing/2017/model3d" xmlns:o="urn:schemas-microsoft-com:office:office" xmlns:r="http://schemas.openxmlformats.org/officeDocument/2006/relationships" xmlns:m="http://schemas.openxmlformats.org/officeDocument/2006/math" xmlns:v="urn:schemas-microsoft-com:vml" xmlns:wp14="http://schemas.microsoft.com/office/word/2010/wordprocessingDrawing" xmlns:wp="http://schemas.openxmlformats.org/drawingml/2006/wordprocessingDrawing" xmlns:w10="urn:schemas-microsoft-com:office:word" xmlns:w="http://schemas.openxmlformats.org/wordprocessingml/2006/main" xmlns:w14="http://schemas.microsoft.com/office/word/2010/wordml" xmlns:w15="http://schemas.microsoft.com/office/word/2012/wordml" xmlns:w16cid="http://schemas.microsoft.com/office/word/2016/wordml/cid" xmlns:w16se="http://schemas.microsoft.com/office/word/2015/wordml/symex" xmlns:wpg="http://schemas.microsoft.com/office/word/2010/wordprocessingGroup" xmlns:wpi="http://schemas.microsoft.com/office/word/2010/wordprocessingInk" xmlns:wne="http://schemas.microsoft.com/office/word/2006/wordml" xmlns:wps="http://schemas.microsoft.com/office/word/2010/wordprocessingShape" mc:Ignorable="w14 w15 w16se w16cid wp14">
+<w:footnotes xmlns:wpc="http://schemas.microsoft.com/office/word/2010/wordprocessingCanvas" xmlns:mc="http://schemas.openxmlformats.org/markup-compatibility/2006" xmlns:o="urn:schemas-microsoft-com:office:office" xmlns:r="http://schemas.openxmlformats.org/officeDocument/2006/relationships" xmlns:m="http://schemas.openxmlformats.org/officeDocument/2006/math" xmlns:v="urn:schemas-microsoft-com:vml" xmlns:wp14="http://schemas.microsoft.com/office/word/2010/wordprocessingDrawing" xmlns:wp="http://schemas.openxmlformats.org/drawingml/2006/wordprocessingDrawing" xmlns:w10="urn:schemas-microsoft-com:office:word" xmlns:w="http://schemas.openxmlformats.org/wordprocessingml/2006/main" xmlns:w14="http://schemas.microsoft.com/office/word/2010/wordml" xmlns:w15="http://schemas.microsoft.com/office/word/2012/wordml" xmlns:wpg="http://schemas.microsoft.com/office/word/2010/wordprocessingGroup" xmlns:wpi="http://schemas.microsoft.com/office/word/2010/wordprocessingInk" xmlns:wne="http://schemas.microsoft.com/office/word/2006/wordml" xmlns:wps="http://schemas.microsoft.com/office/word/2010/wordprocessingShape" mc:Ignorable="w14 w15 wp14">
   <w:footnote w:type="separator" w:id="-1">
     <w:p>
       <w:pPr>
@@ -3060,7 +4081,7 @@
 </file>
 
 <file path=word/header1.xml><?xml version="1.0" encoding="utf-8"?>
-<w:hdr xmlns:wpc="http://schemas.microsoft.com/office/word/2010/wordprocessingCanvas" xmlns:cx="http://schemas.microsoft.com/office/drawing/2014/chartex" xmlns:cx1="http://schemas.microsoft.com/office/drawing/2015/9/8/chartex" xmlns:cx2="http://schemas.microsoft.com/office/drawing/2015/10/21/chartex" xmlns:cx3="http://schemas.microsoft.com/office/drawing/2016/5/9/chartex" xmlns:cx4="http://schemas.microsoft.com/office/drawing/2016/5/10/chartex" xmlns:cx5="http://schemas.microsoft.com/office/drawing/2016/5/11/chartex" xmlns:cx6="http://schemas.microsoft.com/office/drawing/2016/5/12/chartex" xmlns:cx7="http://schemas.microsoft.com/office/drawing/2016/5/13/chartex" xmlns:cx8="http://schemas.microsoft.com/office/drawing/2016/5/14/chartex" xmlns:mc="http://schemas.openxmlformats.org/markup-compatibility/2006" xmlns:aink="http://schemas.microsoft.com/office/drawing/2016/ink" xmlns:am3d="http://schemas.microsoft.com/office/drawing/2017/model3d" xmlns:o="urn:schemas-microsoft-com:office:office" xmlns:r="http://schemas.openxmlformats.org/officeDocument/2006/relationships" xmlns:m="http://schemas.openxmlformats.org/officeDocument/2006/math" xmlns:v="urn:schemas-microsoft-com:vml" xmlns:wp14="http://schemas.microsoft.com/office/word/2010/wordprocessingDrawing" xmlns:wp="http://schemas.openxmlformats.org/drawingml/2006/wordprocessingDrawing" xmlns:w10="urn:schemas-microsoft-com:office:word" xmlns:w="http://schemas.openxmlformats.org/wordprocessingml/2006/main" xmlns:w14="http://schemas.microsoft.com/office/word/2010/wordml" xmlns:w15="http://schemas.microsoft.com/office/word/2012/wordml" xmlns:w16cid="http://schemas.microsoft.com/office/word/2016/wordml/cid" xmlns:w16se="http://schemas.microsoft.com/office/word/2015/wordml/symex" xmlns:wpg="http://schemas.microsoft.com/office/word/2010/wordprocessingGroup" xmlns:wpi="http://schemas.microsoft.com/office/word/2010/wordprocessingInk" xmlns:wne="http://schemas.microsoft.com/office/word/2006/wordml" xmlns:wps="http://schemas.microsoft.com/office/word/2010/wordprocessingShape" mc:Ignorable="w14 w15 w16se w16cid wp14">
+<w:hdr xmlns:wpc="http://schemas.microsoft.com/office/word/2010/wordprocessingCanvas" xmlns:mc="http://schemas.openxmlformats.org/markup-compatibility/2006" xmlns:o="urn:schemas-microsoft-com:office:office" xmlns:r="http://schemas.openxmlformats.org/officeDocument/2006/relationships" xmlns:m="http://schemas.openxmlformats.org/officeDocument/2006/math" xmlns:v="urn:schemas-microsoft-com:vml" xmlns:wp14="http://schemas.microsoft.com/office/word/2010/wordprocessingDrawing" xmlns:wp="http://schemas.openxmlformats.org/drawingml/2006/wordprocessingDrawing" xmlns:w10="urn:schemas-microsoft-com:office:word" xmlns:w="http://schemas.openxmlformats.org/wordprocessingml/2006/main" xmlns:w14="http://schemas.microsoft.com/office/word/2010/wordml" xmlns:w15="http://schemas.microsoft.com/office/word/2012/wordml" xmlns:wpg="http://schemas.microsoft.com/office/word/2010/wordprocessingGroup" xmlns:wpi="http://schemas.microsoft.com/office/word/2010/wordprocessingInk" xmlns:wne="http://schemas.microsoft.com/office/word/2006/wordml" xmlns:wps="http://schemas.microsoft.com/office/word/2010/wordprocessingShape" mc:Ignorable="w14 w15 wp14">
   <w:p>
     <w:pPr>
       <w:pStyle w:val="Header"/>
@@ -3070,7 +4091,7 @@
 </file>
 
 <file path=word/header2.xml><?xml version="1.0" encoding="utf-8"?>
-<w:hdr xmlns:wpc="http://schemas.microsoft.com/office/word/2010/wordprocessingCanvas" xmlns:cx="http://schemas.microsoft.com/office/drawing/2014/chartex" xmlns:cx1="http://schemas.microsoft.com/office/drawing/2015/9/8/chartex" xmlns:cx2="http://schemas.microsoft.com/office/drawing/2015/10/21/chartex" xmlns:cx3="http://schemas.microsoft.com/office/drawing/2016/5/9/chartex" xmlns:cx4="http://schemas.microsoft.com/office/drawing/2016/5/10/chartex" xmlns:cx5="http://schemas.microsoft.com/office/drawing/2016/5/11/chartex" xmlns:cx6="http://schemas.microsoft.com/office/drawing/2016/5/12/chartex" xmlns:cx7="http://schemas.microsoft.com/office/drawing/2016/5/13/chartex" xmlns:cx8="http://schemas.microsoft.com/office/drawing/2016/5/14/chartex" xmlns:mc="http://schemas.openxmlformats.org/markup-compatibility/2006" xmlns:aink="http://schemas.microsoft.com/office/drawing/2016/ink" xmlns:am3d="http://schemas.microsoft.com/office/drawing/2017/model3d" xmlns:o="urn:schemas-microsoft-com:office:office" xmlns:r="http://schemas.openxmlformats.org/officeDocument/2006/relationships" xmlns:m="http://schemas.openxmlformats.org/officeDocument/2006/math" xmlns:v="urn:schemas-microsoft-com:vml" xmlns:wp14="http://schemas.microsoft.com/office/word/2010/wordprocessingDrawing" xmlns:wp="http://schemas.openxmlformats.org/drawingml/2006/wordprocessingDrawing" xmlns:w10="urn:schemas-microsoft-com:office:word" xmlns:w="http://schemas.openxmlformats.org/wordprocessingml/2006/main" xmlns:w14="http://schemas.microsoft.com/office/word/2010/wordml" xmlns:w15="http://schemas.microsoft.com/office/word/2012/wordml" xmlns:w16cid="http://schemas.microsoft.com/office/word/2016/wordml/cid" xmlns:w16se="http://schemas.microsoft.com/office/word/2015/wordml/symex" xmlns:wpg="http://schemas.microsoft.com/office/word/2010/wordprocessingGroup" xmlns:wpi="http://schemas.microsoft.com/office/word/2010/wordprocessingInk" xmlns:wne="http://schemas.microsoft.com/office/word/2006/wordml" xmlns:wps="http://schemas.microsoft.com/office/word/2010/wordprocessingShape" mc:Ignorable="w14 w15 w16se w16cid wp14">
+<w:hdr xmlns:wpc="http://schemas.microsoft.com/office/word/2010/wordprocessingCanvas" xmlns:mc="http://schemas.openxmlformats.org/markup-compatibility/2006" xmlns:o="urn:schemas-microsoft-com:office:office" xmlns:r="http://schemas.openxmlformats.org/officeDocument/2006/relationships" xmlns:m="http://schemas.openxmlformats.org/officeDocument/2006/math" xmlns:v="urn:schemas-microsoft-com:vml" xmlns:wp14="http://schemas.microsoft.com/office/word/2010/wordprocessingDrawing" xmlns:wp="http://schemas.openxmlformats.org/drawingml/2006/wordprocessingDrawing" xmlns:w10="urn:schemas-microsoft-com:office:word" xmlns:w="http://schemas.openxmlformats.org/wordprocessingml/2006/main" xmlns:w14="http://schemas.microsoft.com/office/word/2010/wordml" xmlns:w15="http://schemas.microsoft.com/office/word/2012/wordml" xmlns:wpg="http://schemas.microsoft.com/office/word/2010/wordprocessingGroup" xmlns:wpi="http://schemas.microsoft.com/office/word/2010/wordprocessingInk" xmlns:wne="http://schemas.microsoft.com/office/word/2006/wordml" xmlns:wps="http://schemas.microsoft.com/office/word/2010/wordprocessingShape" mc:Ignorable="w14 w15 wp14">
   <w:p>
     <w:pPr>
       <w:pStyle w:val="Header"/>
@@ -3080,7 +4101,7 @@
 </file>
 
 <file path=word/header3.xml><?xml version="1.0" encoding="utf-8"?>
-<w:hdr xmlns:wpc="http://schemas.microsoft.com/office/word/2010/wordprocessingCanvas" xmlns:cx="http://schemas.microsoft.com/office/drawing/2014/chartex" xmlns:cx1="http://schemas.microsoft.com/office/drawing/2015/9/8/chartex" xmlns:cx2="http://schemas.microsoft.com/office/drawing/2015/10/21/chartex" xmlns:cx3="http://schemas.microsoft.com/office/drawing/2016/5/9/chartex" xmlns:cx4="http://schemas.microsoft.com/office/drawing/2016/5/10/chartex" xmlns:cx5="http://schemas.microsoft.com/office/drawing/2016/5/11/chartex" xmlns:cx6="http://schemas.microsoft.com/office/drawing/2016/5/12/chartex" xmlns:cx7="http://schemas.microsoft.com/office/drawing/2016/5/13/chartex" xmlns:cx8="http://schemas.microsoft.com/office/drawing/2016/5/14/chartex" xmlns:mc="http://schemas.openxmlformats.org/markup-compatibility/2006" xmlns:aink="http://schemas.microsoft.com/office/drawing/2016/ink" xmlns:am3d="http://schemas.microsoft.com/office/drawing/2017/model3d" xmlns:o="urn:schemas-microsoft-com:office:office" xmlns:r="http://schemas.openxmlformats.org/officeDocument/2006/relationships" xmlns:m="http://schemas.openxmlformats.org/officeDocument/2006/math" xmlns:v="urn:schemas-microsoft-com:vml" xmlns:wp14="http://schemas.microsoft.com/office/word/2010/wordprocessingDrawing" xmlns:wp="http://schemas.openxmlformats.org/drawingml/2006/wordprocessingDrawing" xmlns:w10="urn:schemas-microsoft-com:office:word" xmlns:w="http://schemas.openxmlformats.org/wordprocessingml/2006/main" xmlns:w14="http://schemas.microsoft.com/office/word/2010/wordml" xmlns:w15="http://schemas.microsoft.com/office/word/2012/wordml" xmlns:w16cid="http://schemas.microsoft.com/office/word/2016/wordml/cid" xmlns:w16se="http://schemas.microsoft.com/office/word/2015/wordml/symex" xmlns:wpg="http://schemas.microsoft.com/office/word/2010/wordprocessingGroup" xmlns:wpi="http://schemas.microsoft.com/office/word/2010/wordprocessingInk" xmlns:wne="http://schemas.microsoft.com/office/word/2006/wordml" xmlns:wps="http://schemas.microsoft.com/office/word/2010/wordprocessingShape" mc:Ignorable="w14 w15 w16se w16cid wp14">
+<w:hdr xmlns:wpc="http://schemas.microsoft.com/office/word/2010/wordprocessingCanvas" xmlns:mc="http://schemas.openxmlformats.org/markup-compatibility/2006" xmlns:o="urn:schemas-microsoft-com:office:office" xmlns:r="http://schemas.openxmlformats.org/officeDocument/2006/relationships" xmlns:m="http://schemas.openxmlformats.org/officeDocument/2006/math" xmlns:v="urn:schemas-microsoft-com:vml" xmlns:wp14="http://schemas.microsoft.com/office/word/2010/wordprocessingDrawing" xmlns:wp="http://schemas.openxmlformats.org/drawingml/2006/wordprocessingDrawing" xmlns:w10="urn:schemas-microsoft-com:office:word" xmlns:w="http://schemas.openxmlformats.org/wordprocessingml/2006/main" xmlns:w14="http://schemas.microsoft.com/office/word/2010/wordml" xmlns:w15="http://schemas.microsoft.com/office/word/2012/wordml" xmlns:wpg="http://schemas.microsoft.com/office/word/2010/wordprocessingGroup" xmlns:wpi="http://schemas.microsoft.com/office/word/2010/wordprocessingInk" xmlns:wne="http://schemas.microsoft.com/office/word/2006/wordml" xmlns:wps="http://schemas.microsoft.com/office/word/2010/wordprocessingShape" mc:Ignorable="w14 w15 wp14">
   <w:p>
     <w:pPr>
       <w:pStyle w:val="Header"/>
@@ -3090,7 +4111,7 @@
 </file>
 
 <file path=word/numbering.xml><?xml version="1.0" encoding="utf-8"?>
-<w:numbering xmlns:wpc="http://schemas.microsoft.com/office/word/2010/wordprocessingCanvas" xmlns:cx="http://schemas.microsoft.com/office/drawing/2014/chartex" xmlns:cx1="http://schemas.microsoft.com/office/drawing/2015/9/8/chartex" xmlns:cx2="http://schemas.microsoft.com/office/drawing/2015/10/21/chartex" xmlns:cx3="http://schemas.microsoft.com/office/drawing/2016/5/9/chartex" xmlns:cx4="http://schemas.microsoft.com/office/drawing/2016/5/10/chartex" xmlns:cx5="http://schemas.microsoft.com/office/drawing/2016/5/11/chartex" xmlns:cx6="http://schemas.microsoft.com/office/drawing/2016/5/12/chartex" xmlns:cx7="http://schemas.microsoft.com/office/drawing/2016/5/13/chartex" xmlns:cx8="http://schemas.microsoft.com/office/drawing/2016/5/14/chartex" xmlns:mc="http://schemas.openxmlformats.org/markup-compatibility/2006" xmlns:aink="http://schemas.microsoft.com/office/drawing/2016/ink" xmlns:am3d="http://schemas.microsoft.com/office/drawing/2017/model3d" xmlns:o="urn:schemas-microsoft-com:office:office" xmlns:r="http://schemas.openxmlformats.org/officeDocument/2006/relationships" xmlns:m="http://schemas.openxmlformats.org/officeDocument/2006/math" xmlns:v="urn:schemas-microsoft-com:vml" xmlns:wp14="http://schemas.microsoft.com/office/word/2010/wordprocessingDrawing" xmlns:wp="http://schemas.openxmlformats.org/drawingml/2006/wordprocessingDrawing" xmlns:w10="urn:schemas-microsoft-com:office:word" xmlns:w="http://schemas.openxmlformats.org/wordprocessingml/2006/main" xmlns:w14="http://schemas.microsoft.com/office/word/2010/wordml" xmlns:w15="http://schemas.microsoft.com/office/word/2012/wordml" xmlns:w16cid="http://schemas.microsoft.com/office/word/2016/wordml/cid" xmlns:w16se="http://schemas.microsoft.com/office/word/2015/wordml/symex" xmlns:wpg="http://schemas.microsoft.com/office/word/2010/wordprocessingGroup" xmlns:wpi="http://schemas.microsoft.com/office/word/2010/wordprocessingInk" xmlns:wne="http://schemas.microsoft.com/office/word/2006/wordml" xmlns:wps="http://schemas.microsoft.com/office/word/2010/wordprocessingShape" mc:Ignorable="w14 w15 w16se w16cid wp14">
+<w:numbering xmlns:wpc="http://schemas.microsoft.com/office/word/2010/wordprocessingCanvas" xmlns:mc="http://schemas.openxmlformats.org/markup-compatibility/2006" xmlns:o="urn:schemas-microsoft-com:office:office" xmlns:r="http://schemas.openxmlformats.org/officeDocument/2006/relationships" xmlns:m="http://schemas.openxmlformats.org/officeDocument/2006/math" xmlns:v="urn:schemas-microsoft-com:vml" xmlns:wp14="http://schemas.microsoft.com/office/word/2010/wordprocessingDrawing" xmlns:wp="http://schemas.openxmlformats.org/drawingml/2006/wordprocessingDrawing" xmlns:w10="urn:schemas-microsoft-com:office:word" xmlns:w="http://schemas.openxmlformats.org/wordprocessingml/2006/main" xmlns:w14="http://schemas.microsoft.com/office/word/2010/wordml" xmlns:w15="http://schemas.microsoft.com/office/word/2012/wordml" xmlns:wpg="http://schemas.microsoft.com/office/word/2010/wordprocessingGroup" xmlns:wpi="http://schemas.microsoft.com/office/word/2010/wordprocessingInk" xmlns:wne="http://schemas.microsoft.com/office/word/2006/wordml" xmlns:wps="http://schemas.microsoft.com/office/word/2010/wordprocessingShape" mc:Ignorable="w14 w15 wp14">
   <w:abstractNum w:abstractNumId="0" w15:restartNumberingAfterBreak="0">
     <w:nsid w:val="02897CE9"/>
     <w:multiLevelType w:val="hybridMultilevel"/>
@@ -6337,15 +7358,18 @@
 </file>
 
 <file path=word/people.xml><?xml version="1.0" encoding="utf-8"?>
-<w15:people xmlns:wpc="http://schemas.microsoft.com/office/word/2010/wordprocessingCanvas" xmlns:cx="http://schemas.microsoft.com/office/drawing/2014/chartex" xmlns:cx1="http://schemas.microsoft.com/office/drawing/2015/9/8/chartex" xmlns:cx2="http://schemas.microsoft.com/office/drawing/2015/10/21/chartex" xmlns:cx3="http://schemas.microsoft.com/office/drawing/2016/5/9/chartex" xmlns:cx4="http://schemas.microsoft.com/office/drawing/2016/5/10/chartex" xmlns:cx5="http://schemas.microsoft.com/office/drawing/2016/5/11/chartex" xmlns:cx6="http://schemas.microsoft.com/office/drawing/2016/5/12/chartex" xmlns:cx7="http://schemas.microsoft.com/office/drawing/2016/5/13/chartex" xmlns:cx8="http://schemas.microsoft.com/office/drawing/2016/5/14/chartex" xmlns:mc="http://schemas.openxmlformats.org/markup-compatibility/2006" xmlns:aink="http://schemas.microsoft.com/office/drawing/2016/ink" xmlns:am3d="http://schemas.microsoft.com/office/drawing/2017/model3d" xmlns:o="urn:schemas-microsoft-com:office:office" xmlns:r="http://schemas.openxmlformats.org/officeDocument/2006/relationships" xmlns:m="http://schemas.openxmlformats.org/officeDocument/2006/math" xmlns:v="urn:schemas-microsoft-com:vml" xmlns:wp14="http://schemas.microsoft.com/office/word/2010/wordprocessingDrawing" xmlns:wp="http://schemas.openxmlformats.org/drawingml/2006/wordprocessingDrawing" xmlns:w10="urn:schemas-microsoft-com:office:word" xmlns:w="http://schemas.openxmlformats.org/wordprocessingml/2006/main" xmlns:w14="http://schemas.microsoft.com/office/word/2010/wordml" xmlns:w15="http://schemas.microsoft.com/office/word/2012/wordml" xmlns:w16cid="http://schemas.microsoft.com/office/word/2016/wordml/cid" xmlns:w16se="http://schemas.microsoft.com/office/word/2015/wordml/symex" xmlns:wpg="http://schemas.microsoft.com/office/word/2010/wordprocessingGroup" xmlns:wpi="http://schemas.microsoft.com/office/word/2010/wordprocessingInk" xmlns:wne="http://schemas.microsoft.com/office/word/2006/wordml" xmlns:wps="http://schemas.microsoft.com/office/word/2010/wordprocessingShape" mc:Ignorable="w14 w15 w16se w16cid wp14">
+<w15:people xmlns:wpc="http://schemas.microsoft.com/office/word/2010/wordprocessingCanvas" xmlns:mc="http://schemas.openxmlformats.org/markup-compatibility/2006" xmlns:o="urn:schemas-microsoft-com:office:office" xmlns:r="http://schemas.openxmlformats.org/officeDocument/2006/relationships" xmlns:m="http://schemas.openxmlformats.org/officeDocument/2006/math" xmlns:v="urn:schemas-microsoft-com:vml" xmlns:wp14="http://schemas.microsoft.com/office/word/2010/wordprocessingDrawing" xmlns:wp="http://schemas.openxmlformats.org/drawingml/2006/wordprocessingDrawing" xmlns:w10="urn:schemas-microsoft-com:office:word" xmlns:w="http://schemas.openxmlformats.org/wordprocessingml/2006/main" xmlns:w14="http://schemas.microsoft.com/office/word/2010/wordml" xmlns:w15="http://schemas.microsoft.com/office/word/2012/wordml" xmlns:wpg="http://schemas.microsoft.com/office/word/2010/wordprocessingGroup" xmlns:wpi="http://schemas.microsoft.com/office/word/2010/wordprocessingInk" xmlns:wne="http://schemas.microsoft.com/office/word/2006/wordml" xmlns:wps="http://schemas.microsoft.com/office/word/2010/wordprocessingShape" mc:Ignorable="w14 w15 wp14">
   <w15:person w15:author="Andrea Danzante">
     <w15:presenceInfo w15:providerId="None" w15:userId="Andrea Danzante"/>
+  </w15:person>
+  <w15:person w15:author="Windows User">
+    <w15:presenceInfo w15:providerId="None" w15:userId="Windows User"/>
   </w15:person>
 </w15:people>
 </file>
 
 <file path=word/styles.xml><?xml version="1.0" encoding="utf-8"?>
-<w:styles xmlns:mc="http://schemas.openxmlformats.org/markup-compatibility/2006" xmlns:r="http://schemas.openxmlformats.org/officeDocument/2006/relationships" xmlns:w="http://schemas.openxmlformats.org/wordprocessingml/2006/main" xmlns:w14="http://schemas.microsoft.com/office/word/2010/wordml" xmlns:w15="http://schemas.microsoft.com/office/word/2012/wordml" xmlns:w16cid="http://schemas.microsoft.com/office/word/2016/wordml/cid" xmlns:w16se="http://schemas.microsoft.com/office/word/2015/wordml/symex" mc:Ignorable="w14 w15 w16se w16cid">
+<w:styles xmlns:mc="http://schemas.openxmlformats.org/markup-compatibility/2006" xmlns:r="http://schemas.openxmlformats.org/officeDocument/2006/relationships" xmlns:w="http://schemas.openxmlformats.org/wordprocessingml/2006/main" xmlns:w14="http://schemas.microsoft.com/office/word/2010/wordml" xmlns:w15="http://schemas.microsoft.com/office/word/2012/wordml" mc:Ignorable="w14 w15">
   <w:docDefaults>
     <w:rPrDefault>
       <w:rPr>
@@ -6361,7 +7385,7 @@
       </w:pPr>
     </w:pPrDefault>
   </w:docDefaults>
-  <w:latentStyles w:defLockedState="0" w:defUIPriority="99" w:defSemiHidden="0" w:defUnhideWhenUsed="0" w:defQFormat="0" w:count="375">
+  <w:latentStyles w:defLockedState="0" w:defUIPriority="99" w:defSemiHidden="0" w:defUnhideWhenUsed="0" w:defQFormat="0" w:count="371">
     <w:lsdException w:name="Normal" w:uiPriority="0" w:qFormat="1"/>
     <w:lsdException w:name="heading 1" w:uiPriority="9" w:qFormat="1"/>
     <w:lsdException w:name="heading 2" w:semiHidden="1" w:uiPriority="9" w:unhideWhenUsed="1" w:qFormat="1"/>
@@ -6733,10 +7757,6 @@
     <w:lsdException w:name="List Table 5 Dark Accent 6" w:uiPriority="50"/>
     <w:lsdException w:name="List Table 6 Colorful Accent 6" w:uiPriority="51"/>
     <w:lsdException w:name="List Table 7 Colorful Accent 6" w:uiPriority="52"/>
-    <w:lsdException w:name="Mention" w:semiHidden="1" w:unhideWhenUsed="1"/>
-    <w:lsdException w:name="Smart Hyperlink" w:semiHidden="1" w:unhideWhenUsed="1"/>
-    <w:lsdException w:name="Hashtag" w:semiHidden="1" w:unhideWhenUsed="1"/>
-    <w:lsdException w:name="Unresolved Mention" w:semiHidden="1" w:unhideWhenUsed="1"/>
   </w:latentStyles>
   <w:style w:type="paragraph" w:default="1" w:styleId="Normal">
     <w:name w:val="Normal"/>
@@ -6761,6 +7781,28 @@
       <w:color w:val="2F5496" w:themeColor="accent1" w:themeShade="BF"/>
       <w:sz w:val="32"/>
       <w:szCs w:val="32"/>
+    </w:rPr>
+  </w:style>
+  <w:style w:type="paragraph" w:styleId="Heading2">
+    <w:name w:val="heading 2"/>
+    <w:basedOn w:val="Normal"/>
+    <w:next w:val="Normal"/>
+    <w:link w:val="Heading2Char"/>
+    <w:uiPriority w:val="9"/>
+    <w:unhideWhenUsed/>
+    <w:qFormat/>
+    <w:rsid w:val="00C224B7"/>
+    <w:pPr>
+      <w:keepNext/>
+      <w:keepLines/>
+      <w:spacing w:before="40" w:after="0"/>
+      <w:outlineLvl w:val="1"/>
+    </w:pPr>
+    <w:rPr>
+      <w:rFonts w:asciiTheme="majorHAnsi" w:eastAsiaTheme="majorEastAsia" w:hAnsiTheme="majorHAnsi" w:cstheme="majorBidi"/>
+      <w:color w:val="2F5496" w:themeColor="accent1" w:themeShade="BF"/>
+      <w:sz w:val="26"/>
+      <w:szCs w:val="26"/>
     </w:rPr>
   </w:style>
   <w:style w:type="character" w:default="1" w:styleId="DefaultParagraphFont">
@@ -6928,7 +7970,7 @@
       <w:szCs w:val="18"/>
     </w:rPr>
   </w:style>
-  <w:style w:type="character" w:styleId="UnresolvedMention">
+  <w:style w:type="character" w:customStyle="1" w:styleId="UnresolvedMention">
     <w:name w:val="Unresolved Mention"/>
     <w:basedOn w:val="DefaultParagraphFont"/>
     <w:uiPriority w:val="99"/>
@@ -7015,6 +8057,84 @@
       <w:rFonts w:ascii="Segoe UI" w:hAnsi="Segoe UI" w:cs="Segoe UI"/>
       <w:sz w:val="18"/>
       <w:szCs w:val="18"/>
+    </w:rPr>
+  </w:style>
+  <w:style w:type="paragraph" w:styleId="CommentText">
+    <w:name w:val="annotation text"/>
+    <w:basedOn w:val="Normal"/>
+    <w:link w:val="CommentTextChar"/>
+    <w:uiPriority w:val="99"/>
+    <w:semiHidden/>
+    <w:unhideWhenUsed/>
+    <w:pPr>
+      <w:spacing w:line="240" w:lineRule="auto"/>
+    </w:pPr>
+    <w:rPr>
+      <w:sz w:val="20"/>
+      <w:szCs w:val="20"/>
+    </w:rPr>
+  </w:style>
+  <w:style w:type="character" w:customStyle="1" w:styleId="CommentTextChar">
+    <w:name w:val="Comment Text Char"/>
+    <w:basedOn w:val="DefaultParagraphFont"/>
+    <w:link w:val="CommentText"/>
+    <w:uiPriority w:val="99"/>
+    <w:semiHidden/>
+    <w:rPr>
+      <w:sz w:val="20"/>
+      <w:szCs w:val="20"/>
+    </w:rPr>
+  </w:style>
+  <w:style w:type="character" w:styleId="CommentReference">
+    <w:name w:val="annotation reference"/>
+    <w:basedOn w:val="DefaultParagraphFont"/>
+    <w:uiPriority w:val="99"/>
+    <w:semiHidden/>
+    <w:unhideWhenUsed/>
+    <w:rPr>
+      <w:sz w:val="16"/>
+      <w:szCs w:val="16"/>
+    </w:rPr>
+  </w:style>
+  <w:style w:type="paragraph" w:styleId="CommentSubject">
+    <w:name w:val="annotation subject"/>
+    <w:basedOn w:val="CommentText"/>
+    <w:next w:val="CommentText"/>
+    <w:link w:val="CommentSubjectChar"/>
+    <w:uiPriority w:val="99"/>
+    <w:semiHidden/>
+    <w:unhideWhenUsed/>
+    <w:rsid w:val="00C224B7"/>
+    <w:rPr>
+      <w:b/>
+      <w:bCs/>
+    </w:rPr>
+  </w:style>
+  <w:style w:type="character" w:customStyle="1" w:styleId="CommentSubjectChar">
+    <w:name w:val="Comment Subject Char"/>
+    <w:basedOn w:val="CommentTextChar"/>
+    <w:link w:val="CommentSubject"/>
+    <w:uiPriority w:val="99"/>
+    <w:semiHidden/>
+    <w:rsid w:val="00C224B7"/>
+    <w:rPr>
+      <w:b/>
+      <w:bCs/>
+      <w:sz w:val="20"/>
+      <w:szCs w:val="20"/>
+    </w:rPr>
+  </w:style>
+  <w:style w:type="character" w:customStyle="1" w:styleId="Heading2Char">
+    <w:name w:val="Heading 2 Char"/>
+    <w:basedOn w:val="DefaultParagraphFont"/>
+    <w:link w:val="Heading2"/>
+    <w:uiPriority w:val="9"/>
+    <w:rsid w:val="00C224B7"/>
+    <w:rPr>
+      <w:rFonts w:asciiTheme="majorHAnsi" w:eastAsiaTheme="majorEastAsia" w:hAnsiTheme="majorHAnsi" w:cstheme="majorBidi"/>
+      <w:color w:val="2F5496" w:themeColor="accent1" w:themeShade="BF"/>
+      <w:sz w:val="26"/>
+      <w:szCs w:val="26"/>
     </w:rPr>
   </w:style>
 </w:styles>
@@ -7320,7 +8440,7 @@
 </file>
 
 <file path=customXml/itemProps1.xml><?xml version="1.0" encoding="utf-8"?>
-<ds:datastoreItem xmlns:ds="http://schemas.openxmlformats.org/officeDocument/2006/customXml" ds:itemID="{E46E6065-880E-4F0F-A34F-F5B50E7C821A}">
+<ds:datastoreItem xmlns:ds="http://schemas.openxmlformats.org/officeDocument/2006/customXml" ds:itemID="{12CCE1AC-D69C-4FA6-BE50-6F184275160F}">
   <ds:schemaRefs>
     <ds:schemaRef ds:uri="http://schemas.openxmlformats.org/officeDocument/2006/bibliography"/>
   </ds:schemaRefs>

</xml_diff>

<commit_message>
Nadopunjena je projektna dokumentacija
Nadopunjen je ProductBacklog na temelju kojeg je kreiran prethodno dogovoreni SprintBacklog. Dodani su opisi prethodnih sastanaka te su prikazane pripadne slike za pojedine sastanke.
</commit_message>
<xml_diff>
--- a/Dokumentacija/PillCare - Brkić_Danzante_Ergović_Hranj - Projektna.docx
+++ b/Dokumentacija/PillCare - Brkić_Danzante_Ergović_Hranj - Projektna.docx
@@ -1,6 +1,6 @@
 
 <file path=word/document.xml><?xml version="1.0" encoding="utf-8"?>
-<w:document xmlns:wpc="http://schemas.microsoft.com/office/word/2010/wordprocessingCanvas" xmlns:cx="http://schemas.microsoft.com/office/drawing/2014/chartex" xmlns:cx1="http://schemas.microsoft.com/office/drawing/2015/9/8/chartex" xmlns:cx2="http://schemas.microsoft.com/office/drawing/2015/10/21/chartex" xmlns:cx3="http://schemas.microsoft.com/office/drawing/2016/5/9/chartex" xmlns:cx4="http://schemas.microsoft.com/office/drawing/2016/5/10/chartex" xmlns:cx5="http://schemas.microsoft.com/office/drawing/2016/5/11/chartex" xmlns:cx6="http://schemas.microsoft.com/office/drawing/2016/5/12/chartex" xmlns:cx7="http://schemas.microsoft.com/office/drawing/2016/5/13/chartex" xmlns:cx8="http://schemas.microsoft.com/office/drawing/2016/5/14/chartex" xmlns:mc="http://schemas.openxmlformats.org/markup-compatibility/2006" xmlns:aink="http://schemas.microsoft.com/office/drawing/2016/ink" xmlns:am3d="http://schemas.microsoft.com/office/drawing/2017/model3d" xmlns:o="urn:schemas-microsoft-com:office:office" xmlns:r="http://schemas.openxmlformats.org/officeDocument/2006/relationships" xmlns:m="http://schemas.openxmlformats.org/officeDocument/2006/math" xmlns:v="urn:schemas-microsoft-com:vml" xmlns:wp14="http://schemas.microsoft.com/office/word/2010/wordprocessingDrawing" xmlns:wp="http://schemas.openxmlformats.org/drawingml/2006/wordprocessingDrawing" xmlns:w10="urn:schemas-microsoft-com:office:word" xmlns:w="http://schemas.openxmlformats.org/wordprocessingml/2006/main" xmlns:w14="http://schemas.microsoft.com/office/word/2010/wordml" xmlns:w15="http://schemas.microsoft.com/office/word/2012/wordml" xmlns:w16cid="http://schemas.microsoft.com/office/word/2016/wordml/cid" xmlns:w16se="http://schemas.microsoft.com/office/word/2015/wordml/symex" xmlns:wpg="http://schemas.microsoft.com/office/word/2010/wordprocessingGroup" xmlns:wpi="http://schemas.microsoft.com/office/word/2010/wordprocessingInk" xmlns:wne="http://schemas.microsoft.com/office/word/2006/wordml" xmlns:wps="http://schemas.microsoft.com/office/word/2010/wordprocessingShape" mc:Ignorable="w14 w15 w16se w16cid wp14">
+<w:document xmlns:wpc="http://schemas.microsoft.com/office/word/2010/wordprocessingCanvas" xmlns:mc="http://schemas.openxmlformats.org/markup-compatibility/2006" xmlns:o="urn:schemas-microsoft-com:office:office" xmlns:r="http://schemas.openxmlformats.org/officeDocument/2006/relationships" xmlns:m="http://schemas.openxmlformats.org/officeDocument/2006/math" xmlns:v="urn:schemas-microsoft-com:vml" xmlns:wp14="http://schemas.microsoft.com/office/word/2010/wordprocessingDrawing" xmlns:wp="http://schemas.openxmlformats.org/drawingml/2006/wordprocessingDrawing" xmlns:w10="urn:schemas-microsoft-com:office:word" xmlns:w="http://schemas.openxmlformats.org/wordprocessingml/2006/main" xmlns:w14="http://schemas.microsoft.com/office/word/2010/wordml" xmlns:w15="http://schemas.microsoft.com/office/word/2012/wordml" xmlns:wpg="http://schemas.microsoft.com/office/word/2010/wordprocessingGroup" xmlns:wpi="http://schemas.microsoft.com/office/word/2010/wordprocessingInk" xmlns:wne="http://schemas.microsoft.com/office/word/2006/wordml" xmlns:wps="http://schemas.microsoft.com/office/word/2010/wordprocessingShape" mc:Ignorable="w14 w15 wp14">
   <w:body>
     <w:p>
       <w:pPr>
@@ -107,8 +107,17 @@
           <w:sz w:val="28"/>
           <w:szCs w:val="32"/>
         </w:rPr>
-        <w:t>Andrea Danzante</w:t>
-      </w:r>
+        <w:t xml:space="preserve">Andrea </w:t>
+      </w:r>
+      <w:proofErr w:type="spellStart"/>
+      <w:r>
+        <w:rPr>
+          <w:sz w:val="28"/>
+          <w:szCs w:val="32"/>
+        </w:rPr>
+        <w:t>Danzante</w:t>
+      </w:r>
+      <w:proofErr w:type="spellEnd"/>
     </w:p>
     <w:p>
       <w:pPr>
@@ -123,8 +132,17 @@
           <w:sz w:val="28"/>
           <w:szCs w:val="32"/>
         </w:rPr>
-        <w:t>Domagoj Ergović</w:t>
-      </w:r>
+        <w:t xml:space="preserve">Domagoj </w:t>
+      </w:r>
+      <w:proofErr w:type="spellStart"/>
+      <w:r>
+        <w:rPr>
+          <w:sz w:val="28"/>
+          <w:szCs w:val="32"/>
+        </w:rPr>
+        <w:t>Ergović</w:t>
+      </w:r>
+      <w:proofErr w:type="spellEnd"/>
     </w:p>
     <w:p>
       <w:pPr>
@@ -138,8 +156,17 @@
           <w:sz w:val="28"/>
           <w:szCs w:val="32"/>
         </w:rPr>
-        <w:t>Marijan Hranj</w:t>
-      </w:r>
+        <w:t xml:space="preserve">Marijan </w:t>
+      </w:r>
+      <w:proofErr w:type="spellStart"/>
+      <w:r>
+        <w:rPr>
+          <w:sz w:val="28"/>
+          <w:szCs w:val="32"/>
+        </w:rPr>
+        <w:t>Hranj</w:t>
+      </w:r>
+      <w:proofErr w:type="spellEnd"/>
     </w:p>
     <w:p/>
     <w:p>
@@ -177,7 +204,27 @@
           <w:sz w:val="48"/>
           <w:szCs w:val="48"/>
         </w:rPr>
-        <w:t>AIR1715 - PillCare - Projektna dokumentacija</w:t>
+        <w:t xml:space="preserve">AIR1715 - </w:t>
+      </w:r>
+      <w:proofErr w:type="spellStart"/>
+      <w:r>
+        <w:rPr>
+          <w:rFonts w:ascii="Arial" w:eastAsia="Arial" w:hAnsi="Arial" w:cs="Arial"/>
+          <w:b/>
+          <w:sz w:val="48"/>
+          <w:szCs w:val="48"/>
+        </w:rPr>
+        <w:t>PillCare</w:t>
+      </w:r>
+      <w:proofErr w:type="spellEnd"/>
+      <w:r>
+        <w:rPr>
+          <w:rFonts w:ascii="Arial" w:eastAsia="Arial" w:hAnsi="Arial" w:cs="Arial"/>
+          <w:b/>
+          <w:sz w:val="48"/>
+          <w:szCs w:val="48"/>
+        </w:rPr>
+        <w:t xml:space="preserve"> - Projektna dokumentacija</w:t>
       </w:r>
     </w:p>
     <w:p>
@@ -375,8 +422,13 @@
         <w:spacing w:before="120" w:line="240" w:lineRule="auto"/>
       </w:pPr>
       <w:r>
-        <w:t>Andrea Danzante</w:t>
-      </w:r>
+        <w:t xml:space="preserve">Andrea </w:t>
+      </w:r>
+      <w:proofErr w:type="spellStart"/>
+      <w:r>
+        <w:t>Danzante</w:t>
+      </w:r>
+      <w:proofErr w:type="spellEnd"/>
     </w:p>
     <w:p>
       <w:pPr>
@@ -399,8 +451,13 @@
         <w:spacing w:before="120" w:line="240" w:lineRule="auto"/>
       </w:pPr>
       <w:r>
-        <w:t>Domagoj Ergović</w:t>
-      </w:r>
+        <w:t xml:space="preserve">Domagoj </w:t>
+      </w:r>
+      <w:proofErr w:type="spellStart"/>
+      <w:r>
+        <w:t>Ergović</w:t>
+      </w:r>
+      <w:proofErr w:type="spellEnd"/>
     </w:p>
     <w:p>
       <w:pPr>
@@ -423,8 +480,13 @@
         <w:spacing w:before="120" w:line="240" w:lineRule="auto"/>
       </w:pPr>
       <w:r>
-        <w:t>Marijan Hranj</w:t>
-      </w:r>
+        <w:t xml:space="preserve">Marijan </w:t>
+      </w:r>
+      <w:proofErr w:type="spellStart"/>
+      <w:r>
+        <w:t>Hranj</w:t>
+      </w:r>
+      <w:proofErr w:type="spellEnd"/>
     </w:p>
     <w:p>
       <w:pPr>
@@ -470,7 +532,27 @@
           <w:sz w:val="48"/>
           <w:szCs w:val="48"/>
         </w:rPr>
-        <w:t>AIR1715 - PillCare - Projektna dokumentacija</w:t>
+        <w:t xml:space="preserve">AIR1715 - </w:t>
+      </w:r>
+      <w:proofErr w:type="spellStart"/>
+      <w:r>
+        <w:rPr>
+          <w:rFonts w:ascii="Arial" w:eastAsia="Arial" w:hAnsi="Arial" w:cs="Arial"/>
+          <w:b/>
+          <w:sz w:val="48"/>
+          <w:szCs w:val="48"/>
+        </w:rPr>
+        <w:t>PillCare</w:t>
+      </w:r>
+      <w:proofErr w:type="spellEnd"/>
+      <w:r>
+        <w:rPr>
+          <w:rFonts w:ascii="Arial" w:eastAsia="Arial" w:hAnsi="Arial" w:cs="Arial"/>
+          <w:b/>
+          <w:sz w:val="48"/>
+          <w:szCs w:val="48"/>
+        </w:rPr>
+        <w:t xml:space="preserve"> - Projektna dokumentacija</w:t>
       </w:r>
     </w:p>
     <w:p>
@@ -484,12 +566,21 @@
       </w:pPr>
       <w:bookmarkStart w:id="4" w:name="_gjdgxs" w:colFirst="0" w:colLast="0"/>
       <w:bookmarkEnd w:id="4"/>
+      <w:proofErr w:type="spellStart"/>
       <w:r>
         <w:rPr>
           <w:b/>
           <w:sz w:val="28"/>
         </w:rPr>
-        <w:t xml:space="preserve">GitHub: </w:t>
+        <w:t>GitHub</w:t>
+      </w:r>
+      <w:proofErr w:type="spellEnd"/>
+      <w:r>
+        <w:rPr>
+          <w:b/>
+          <w:sz w:val="28"/>
+        </w:rPr>
+        <w:t xml:space="preserve">: </w:t>
       </w:r>
       <w:r>
         <w:rPr>
@@ -522,8 +613,13 @@
         <w:jc w:val="both"/>
       </w:pPr>
       <w:r>
-        <w:t>Dr. Sc. Zlatko Stapić</w:t>
-      </w:r>
+        <w:t xml:space="preserve">Dr. Sc. Zlatko </w:t>
+      </w:r>
+      <w:proofErr w:type="spellStart"/>
+      <w:r>
+        <w:t>Stapić</w:t>
+      </w:r>
+      <w:proofErr w:type="spellEnd"/>
     </w:p>
     <w:p>
       <w:pPr>
@@ -573,8 +669,8 @@
           <w:szCs w:val="28"/>
         </w:rPr>
         <w:sectPr>
-          <w:headerReference w:type="default" r:id="rId11"/>
-          <w:footerReference w:type="default" r:id="rId12"/>
+          <w:headerReference w:type="default" r:id="rId10"/>
+          <w:footerReference w:type="default" r:id="rId11"/>
           <w:pgSz w:w="11906" w:h="16838"/>
           <w:pgMar w:top="1440" w:right="1440" w:bottom="1440" w:left="1440" w:header="708" w:footer="708" w:gutter="0"/>
           <w:pgNumType w:fmt="upperRoman" w:start="1" w:chapStyle="1"/>
@@ -1240,23 +1336,7 @@
                 <w:b/>
                 <w:noProof/>
               </w:rPr>
-              <w:t>Sas</w:t>
-            </w:r>
-            <w:r>
-              <w:rPr>
-                <w:rStyle w:val="Hyperlink"/>
-                <w:b/>
-                <w:noProof/>
-              </w:rPr>
-              <w:t>t</w:t>
-            </w:r>
-            <w:r>
-              <w:rPr>
-                <w:rStyle w:val="Hyperlink"/>
-                <w:b/>
-                <w:noProof/>
-              </w:rPr>
-              <w:t>anci</w:t>
+              <w:t>Sastanci</w:t>
             </w:r>
             <w:r>
               <w:rPr>
@@ -1322,8 +1402,8 @@
           <w:sz w:val="36"/>
         </w:rPr>
         <w:sectPr>
-          <w:headerReference w:type="default" r:id="rId13"/>
-          <w:footerReference w:type="default" r:id="rId14"/>
+          <w:headerReference w:type="default" r:id="rId12"/>
+          <w:footerReference w:type="default" r:id="rId13"/>
           <w:pgSz w:w="11906" w:h="16838"/>
           <w:pgMar w:top="1440" w:right="1440" w:bottom="1440" w:left="1440" w:header="708" w:footer="708" w:gutter="0"/>
           <w:pgNumType w:fmt="upperRoman" w:start="1" w:chapStyle="1"/>
@@ -1431,8 +1511,8 @@
         <w:spacing w:line="360" w:lineRule="auto"/>
         <w:jc w:val="both"/>
         <w:sectPr>
-          <w:headerReference w:type="default" r:id="rId15"/>
-          <w:footerReference w:type="default" r:id="rId16"/>
+          <w:headerReference w:type="default" r:id="rId14"/>
+          <w:footerReference w:type="default" r:id="rId15"/>
           <w:pgSz w:w="11906" w:h="16838"/>
           <w:pgMar w:top="1440" w:right="1440" w:bottom="1440" w:left="1440" w:header="708" w:footer="708" w:gutter="0"/>
           <w:pgNumType w:start="1"/>
@@ -1462,6 +1542,7 @@
         </w:rPr>
       </w:pPr>
       <w:bookmarkStart w:id="6" w:name="_Toc496116972"/>
+      <w:proofErr w:type="spellStart"/>
       <w:r>
         <w:rPr>
           <w:b/>
@@ -1471,6 +1552,7 @@
         <w:t>PillCare</w:t>
       </w:r>
       <w:bookmarkEnd w:id="6"/>
+      <w:proofErr w:type="spellEnd"/>
     </w:p>
     <w:p>
       <w:pPr>
@@ -1501,9 +1583,11 @@
         <w:spacing w:line="360" w:lineRule="auto"/>
         <w:jc w:val="both"/>
       </w:pPr>
+      <w:proofErr w:type="spellStart"/>
       <w:r>
         <w:t>PillCare</w:t>
       </w:r>
+      <w:proofErr w:type="spellEnd"/>
       <w:r>
         <w:t xml:space="preserve"> android je aplikacija namijenjena korisnicima koji imaju propisane tretmane liječenja tabletama na duži period vremena</w:t>
       </w:r>
@@ -2653,6 +2737,7 @@
                 <w:lang w:eastAsia="hr-HR"/>
               </w:rPr>
             </w:pPr>
+            <w:proofErr w:type="spellStart"/>
             <w:r>
               <w:rPr>
                 <w:rFonts w:ascii="Sylfaen" w:eastAsia="Times New Roman" w:hAnsi="Sylfaen" w:cs="Calibri"/>
@@ -2661,7 +2746,18 @@
                 <w:szCs w:val="22"/>
                 <w:lang w:eastAsia="hr-HR"/>
               </w:rPr>
-              <w:t>Mapni prikaz ljekarni</w:t>
+              <w:t>Mapni</w:t>
+            </w:r>
+            <w:proofErr w:type="spellEnd"/>
+            <w:r>
+              <w:rPr>
+                <w:rFonts w:ascii="Sylfaen" w:eastAsia="Times New Roman" w:hAnsi="Sylfaen" w:cs="Calibri"/>
+                <w:color w:val="000000"/>
+                <w:sz w:val="22"/>
+                <w:szCs w:val="22"/>
+                <w:lang w:eastAsia="hr-HR"/>
+              </w:rPr>
+              <w:t xml:space="preserve"> prikaz ljekarni</w:t>
             </w:r>
           </w:p>
         </w:tc>
@@ -3395,8 +3491,17 @@
           <w:b/>
           <w:i/>
         </w:rPr>
-        <w:t>Andrea Danzante</w:t>
-      </w:r>
+        <w:t xml:space="preserve">Andrea </w:t>
+      </w:r>
+      <w:proofErr w:type="spellStart"/>
+      <w:r>
+        <w:rPr>
+          <w:b/>
+          <w:i/>
+        </w:rPr>
+        <w:t>Danzante</w:t>
+      </w:r>
+      <w:proofErr w:type="spellEnd"/>
       <w:r>
         <w:t>, redoviti student</w:t>
       </w:r>
@@ -3418,8 +3523,17 @@
           <w:b/>
           <w:i/>
         </w:rPr>
-        <w:t>Domagoj Ergović</w:t>
-      </w:r>
+        <w:t xml:space="preserve">Domagoj </w:t>
+      </w:r>
+      <w:proofErr w:type="spellStart"/>
+      <w:r>
+        <w:rPr>
+          <w:b/>
+          <w:i/>
+        </w:rPr>
+        <w:t>Ergović</w:t>
+      </w:r>
+      <w:proofErr w:type="spellEnd"/>
       <w:r>
         <w:t>, redoviti student</w:t>
       </w:r>
@@ -3441,8 +3555,17 @@
           <w:b/>
           <w:i/>
         </w:rPr>
-        <w:t>Marijan Hranj</w:t>
-      </w:r>
+        <w:t xml:space="preserve">Marijan </w:t>
+      </w:r>
+      <w:proofErr w:type="spellStart"/>
+      <w:r>
+        <w:rPr>
+          <w:b/>
+          <w:i/>
+        </w:rPr>
+        <w:t>Hranj</w:t>
+      </w:r>
+      <w:proofErr w:type="spellEnd"/>
       <w:r>
         <w:t>, izvanredni student</w:t>
       </w:r>
@@ -3503,24 +3626,39 @@
       <w:pPr>
         <w:spacing w:line="360" w:lineRule="auto"/>
         <w:jc w:val="both"/>
+        <w:rPr>
+          <w:b/>
+        </w:rPr>
       </w:pPr>
     </w:p>
     <w:p>
       <w:pPr>
         <w:spacing w:line="360" w:lineRule="auto"/>
         <w:jc w:val="both"/>
-      </w:pPr>
-      <w:r>
-        <w:t>Prilikom samog početka projekta, održan</w:t>
-      </w:r>
-      <w:r>
-        <w:t>o</w:t>
-      </w:r>
-      <w:r>
-        <w:t xml:space="preserve"> je</w:t>
-      </w:r>
-      <w:r>
-        <w:t xml:space="preserve"> par manjih sastanaka na kojima </w:t>
+        <w:rPr>
+          <w:b/>
+        </w:rPr>
+      </w:pPr>
+      <w:r>
+        <w:rPr>
+          <w:b/>
+        </w:rPr>
+        <w:t>16.10.2017.</w:t>
+      </w:r>
+    </w:p>
+    <w:p>
+      <w:pPr>
+        <w:spacing w:line="360" w:lineRule="auto"/>
+        <w:jc w:val="both"/>
+      </w:pPr>
+      <w:r>
+        <w:t>Prilikom samog početka projekta, održan je</w:t>
+      </w:r>
+      <w:r>
+        <w:t xml:space="preserve"> sastanak</w:t>
+      </w:r>
+      <w:r>
+        <w:t xml:space="preserve"> na kojima </w:t>
       </w:r>
       <w:r>
         <w:t>je prvenstveno bilo govora o samoj ideji za projekt</w:t>
@@ -3547,6 +3685,7 @@
       <w:r>
         <w:rPr>
           <w:noProof/>
+          <w:lang w:eastAsia="hr-HR"/>
         </w:rPr>
         <w:drawing>
           <wp:inline distT="0" distB="0" distL="0" distR="0" wp14:anchorId="522702AE" wp14:editId="181C2AF8">
@@ -3564,7 +3703,7 @@
                     <pic:cNvPicPr/>
                   </pic:nvPicPr>
                   <pic:blipFill>
-                    <a:blip r:embed="rId17" cstate="print">
+                    <a:blip r:embed="rId16" cstate="print">
                       <a:extLst>
                         <a:ext uri="{28A0092B-C50C-407E-A947-70E740481C1C}">
                           <a14:useLocalDpi xmlns:a14="http://schemas.microsoft.com/office/drawing/2010/main" val="0"/>
@@ -3591,15 +3730,50 @@
         </w:drawing>
       </w:r>
     </w:p>
+    <w:p>
+      <w:pPr>
+        <w:pStyle w:val="Caption"/>
+        <w:jc w:val="center"/>
+      </w:pPr>
+      <w:r>
+        <w:t xml:space="preserve">Slika </w:t>
+      </w:r>
+      <w:r>
+        <w:fldChar w:fldCharType="begin"/>
+      </w:r>
+      <w:r>
+        <w:instrText xml:space="preserve"> SEQ Slika \* ARABIC </w:instrText>
+      </w:r>
+      <w:r>
+        <w:fldChar w:fldCharType="separate"/>
+      </w:r>
+      <w:r>
+        <w:rPr>
+          <w:noProof/>
+        </w:rPr>
+        <w:t>1</w:t>
+      </w:r>
+      <w:r>
+        <w:rPr>
+          <w:noProof/>
+        </w:rPr>
+        <w:fldChar w:fldCharType="end"/>
+      </w:r>
+      <w:r>
+        <w:t>. Skica ekrana aplikacije</w:t>
+      </w:r>
+    </w:p>
+    <w:p/>
+    <w:p/>
     <w:tbl>
       <w:tblPr>
         <w:tblStyle w:val="TableGrid"/>
-        <w:tblpPr w:leftFromText="180" w:rightFromText="180" w:vertAnchor="text" w:horzAnchor="margin" w:tblpY="730"/>
-        <w:tblW w:w="0" w:type="auto"/>
+        <w:tblpPr w:leftFromText="180" w:rightFromText="180" w:vertAnchor="text" w:horzAnchor="margin" w:tblpY="-629"/>
+        <w:tblW w:w="9163" w:type="dxa"/>
         <w:tblLook w:val="04A0" w:firstRow="1" w:lastRow="0" w:firstColumn="1" w:lastColumn="0" w:noHBand="0" w:noVBand="1"/>
       </w:tblPr>
       <w:tblGrid>
-        <w:gridCol w:w="2425"/>
+        <w:gridCol w:w="2572"/>
         <w:gridCol w:w="1181"/>
         <w:gridCol w:w="1429"/>
         <w:gridCol w:w="1530"/>
@@ -3608,7 +3782,7 @@
       <w:tr>
         <w:tc>
           <w:tcPr>
-            <w:tcW w:w="2425" w:type="dxa"/>
+            <w:tcW w:w="2572" w:type="dxa"/>
             <w:vAlign w:val="center"/>
           </w:tcPr>
           <w:p>
@@ -3622,7 +3796,7 @@
               <w:rPr>
                 <w:b/>
               </w:rPr>
-              <w:t>Osnovni zadaci</w:t>
+              <w:t>Početak projekta</w:t>
             </w:r>
           </w:p>
         </w:tc>
@@ -3648,7 +3822,7 @@
               <w:rPr>
                 <w:b/>
               </w:rPr>
-              <w:t xml:space="preserve"> (h)</w:t>
+              <w:t xml:space="preserve"> (dani)</w:t>
             </w:r>
           </w:p>
         </w:tc>
@@ -3719,12 +3893,12 @@
         </w:trPr>
         <w:tc>
           <w:tcPr>
-            <w:tcW w:w="2425" w:type="dxa"/>
-            <w:vAlign w:val="center"/>
-          </w:tcPr>
-          <w:p>
-            <w:r>
-              <w:t>Dogovor funkcionalnosti</w:t>
+            <w:tcW w:w="2572" w:type="dxa"/>
+            <w:vAlign w:val="center"/>
+          </w:tcPr>
+          <w:p>
+            <w:r>
+              <w:t>Definiranje funkcionalnosti</w:t>
             </w:r>
           </w:p>
         </w:tc>
@@ -3738,7 +3912,7 @@
               <w:jc w:val="center"/>
             </w:pPr>
             <w:r>
-              <w:t>2</w:t>
+              <w:t>1</w:t>
             </w:r>
           </w:p>
         </w:tc>
@@ -3749,7 +3923,7 @@
           </w:tcPr>
           <w:p>
             <w:r>
-              <w:t>14.10.2017</w:t>
+              <w:t>16.10.2017.</w:t>
             </w:r>
           </w:p>
         </w:tc>
@@ -3760,7 +3934,7 @@
           </w:tcPr>
           <w:p>
             <w:r>
-              <w:t>14.10.2017</w:t>
+              <w:t>16.10.2017.</w:t>
             </w:r>
           </w:p>
         </w:tc>
@@ -3778,19 +3952,16 @@
       </w:tr>
       <w:tr>
         <w:trPr>
-          <w:trHeight w:val="977"/>
+          <w:trHeight w:val="692"/>
         </w:trPr>
         <w:tc>
           <w:tcPr>
-            <w:tcW w:w="2425" w:type="dxa"/>
-            <w:vAlign w:val="center"/>
-          </w:tcPr>
-          <w:p>
-            <w:pPr>
-              <w:jc w:val="both"/>
-            </w:pPr>
-            <w:r>
-              <w:t>Nadopuna funkcionalnosti (nakon konzultacija)</w:t>
+            <w:tcW w:w="2572" w:type="dxa"/>
+            <w:vAlign w:val="center"/>
+          </w:tcPr>
+          <w:p>
+            <w:r>
+              <w:t>Dogovor dodatnih funkcionalnosti</w:t>
             </w:r>
           </w:p>
         </w:tc>
@@ -3814,9 +3985,6 @@
             <w:vAlign w:val="center"/>
           </w:tcPr>
           <w:p>
-            <w:pPr>
-              <w:jc w:val="both"/>
-            </w:pPr>
             <w:r>
               <w:t>19.10.2017</w:t>
             </w:r>
@@ -3828,80 +3996,8 @@
             <w:vAlign w:val="center"/>
           </w:tcPr>
           <w:p>
-            <w:pPr>
-              <w:jc w:val="both"/>
-            </w:pPr>
             <w:r>
               <w:t>19.10.2017</w:t>
-            </w:r>
-          </w:p>
-        </w:tc>
-        <w:tc>
-          <w:tcPr>
-            <w:tcW w:w="2451" w:type="dxa"/>
-            <w:vAlign w:val="center"/>
-          </w:tcPr>
-          <w:p>
-            <w:r>
-              <w:t>Antonio, Andrea, Domagoj, Marijan</w:t>
-            </w:r>
-          </w:p>
-        </w:tc>
-      </w:tr>
-      <w:tr>
-        <w:tc>
-          <w:tcPr>
-            <w:tcW w:w="2425" w:type="dxa"/>
-            <w:vAlign w:val="center"/>
-          </w:tcPr>
-          <w:p>
-            <w:pPr>
-              <w:jc w:val="both"/>
-            </w:pPr>
-            <w:r>
-              <w:t>Izrada plana projekta</w:t>
-            </w:r>
-          </w:p>
-        </w:tc>
-        <w:tc>
-          <w:tcPr>
-            <w:tcW w:w="1181" w:type="dxa"/>
-            <w:vAlign w:val="center"/>
-          </w:tcPr>
-          <w:p>
-            <w:pPr>
-              <w:jc w:val="center"/>
-            </w:pPr>
-            <w:r>
-              <w:t>3</w:t>
-            </w:r>
-          </w:p>
-        </w:tc>
-        <w:tc>
-          <w:tcPr>
-            <w:tcW w:w="1429" w:type="dxa"/>
-            <w:vAlign w:val="center"/>
-          </w:tcPr>
-          <w:p>
-            <w:pPr>
-              <w:jc w:val="both"/>
-            </w:pPr>
-            <w:r>
-              <w:t>20.10.2017</w:t>
-            </w:r>
-          </w:p>
-        </w:tc>
-        <w:tc>
-          <w:tcPr>
-            <w:tcW w:w="1530" w:type="dxa"/>
-            <w:vAlign w:val="center"/>
-          </w:tcPr>
-          <w:p>
-            <w:pPr>
-              <w:jc w:val="both"/>
-            </w:pPr>
-            <w:r>
-              <w:t>20.10.2017</w:t>
             </w:r>
           </w:p>
         </w:tc>
@@ -3919,19 +4015,16 @@
       </w:tr>
       <w:tr>
         <w:trPr>
-          <w:trHeight w:val="743"/>
+          <w:trHeight w:val="692"/>
         </w:trPr>
         <w:tc>
           <w:tcPr>
-            <w:tcW w:w="2425" w:type="dxa"/>
-            <w:vAlign w:val="center"/>
-          </w:tcPr>
-          <w:p>
-            <w:pPr>
-              <w:jc w:val="both"/>
-            </w:pPr>
-            <w:r>
-              <w:t>Izrada dizajna (skice aplikacije)</w:t>
+            <w:tcW w:w="2572" w:type="dxa"/>
+            <w:vAlign w:val="center"/>
+          </w:tcPr>
+          <w:p>
+            <w:r>
+              <w:t>Izrada dokumentacije</w:t>
             </w:r>
           </w:p>
         </w:tc>
@@ -3945,7 +4038,7 @@
               <w:jc w:val="center"/>
             </w:pPr>
             <w:r>
-              <w:t>2</w:t>
+              <w:t>1</w:t>
             </w:r>
           </w:p>
         </w:tc>
@@ -3955,11 +4048,8 @@
             <w:vAlign w:val="center"/>
           </w:tcPr>
           <w:p>
-            <w:pPr>
-              <w:jc w:val="both"/>
-            </w:pPr>
-            <w:r>
-              <w:t>14.10.2017</w:t>
+            <w:r>
+              <w:t>19.10.2017</w:t>
             </w:r>
           </w:p>
         </w:tc>
@@ -3969,11 +4059,8 @@
             <w:vAlign w:val="center"/>
           </w:tcPr>
           <w:p>
-            <w:pPr>
-              <w:jc w:val="both"/>
-            </w:pPr>
-            <w:r>
-              <w:t>14.10.2017</w:t>
+            <w:r>
+              <w:t>19.10.2017</w:t>
             </w:r>
           </w:p>
         </w:tc>
@@ -3984,26 +4071,23 @@
           </w:tcPr>
           <w:p>
             <w:r>
-              <w:t>Antonio, Andrea, Domagoj, Marijan</w:t>
+              <w:t>Antonio, Andrea</w:t>
             </w:r>
           </w:p>
         </w:tc>
       </w:tr>
       <w:tr>
         <w:trPr>
-          <w:trHeight w:val="1193"/>
+          <w:trHeight w:val="692"/>
         </w:trPr>
         <w:tc>
           <w:tcPr>
-            <w:tcW w:w="2425" w:type="dxa"/>
-            <w:vAlign w:val="center"/>
-          </w:tcPr>
-          <w:p>
-            <w:pPr>
-              <w:jc w:val="both"/>
-            </w:pPr>
-            <w:r>
-              <w:t>Proučavanje potrebnih resursa i znanja za određene funkcionalnosti</w:t>
+            <w:tcW w:w="2572" w:type="dxa"/>
+            <w:vAlign w:val="center"/>
+          </w:tcPr>
+          <w:p>
+            <w:r>
+              <w:t>Izrada skica aplikacije</w:t>
             </w:r>
           </w:p>
         </w:tc>
@@ -4017,7 +4101,7 @@
               <w:jc w:val="center"/>
             </w:pPr>
             <w:r>
-              <w:t>4</w:t>
+              <w:t>1</w:t>
             </w:r>
           </w:p>
         </w:tc>
@@ -4027,11 +4111,8 @@
             <w:vAlign w:val="center"/>
           </w:tcPr>
           <w:p>
-            <w:pPr>
-              <w:jc w:val="both"/>
-            </w:pPr>
-            <w:r>
-              <w:t>20.10.2017</w:t>
+            <w:r>
+              <w:t>19.10.2017</w:t>
             </w:r>
           </w:p>
         </w:tc>
@@ -4041,11 +4122,71 @@
             <w:vAlign w:val="center"/>
           </w:tcPr>
           <w:p>
-            <w:pPr>
-              <w:jc w:val="both"/>
-            </w:pPr>
-            <w:r>
-              <w:t>20.10.2017</w:t>
+            <w:r>
+              <w:t>19.10.2017</w:t>
+            </w:r>
+          </w:p>
+        </w:tc>
+        <w:tc>
+          <w:tcPr>
+            <w:tcW w:w="2451" w:type="dxa"/>
+            <w:vAlign w:val="center"/>
+          </w:tcPr>
+          <w:p>
+            <w:r>
+              <w:t>Domagoj</w:t>
+            </w:r>
+          </w:p>
+        </w:tc>
+      </w:tr>
+      <w:tr>
+        <w:trPr>
+          <w:trHeight w:val="692"/>
+        </w:trPr>
+        <w:tc>
+          <w:tcPr>
+            <w:tcW w:w="2572" w:type="dxa"/>
+            <w:vAlign w:val="center"/>
+          </w:tcPr>
+          <w:p>
+            <w:r>
+              <w:t>Podjela poslova</w:t>
+            </w:r>
+          </w:p>
+        </w:tc>
+        <w:tc>
+          <w:tcPr>
+            <w:tcW w:w="1181" w:type="dxa"/>
+            <w:vAlign w:val="center"/>
+          </w:tcPr>
+          <w:p>
+            <w:pPr>
+              <w:jc w:val="center"/>
+            </w:pPr>
+            <w:r>
+              <w:t>1</w:t>
+            </w:r>
+          </w:p>
+        </w:tc>
+        <w:tc>
+          <w:tcPr>
+            <w:tcW w:w="1429" w:type="dxa"/>
+            <w:vAlign w:val="center"/>
+          </w:tcPr>
+          <w:p>
+            <w:r>
+              <w:t>19.10.2017.</w:t>
+            </w:r>
+          </w:p>
+        </w:tc>
+        <w:tc>
+          <w:tcPr>
+            <w:tcW w:w="1530" w:type="dxa"/>
+            <w:vAlign w:val="center"/>
+          </w:tcPr>
+          <w:p>
+            <w:r>
+              <w:t>19.10.2017</w:t>
             </w:r>
           </w:p>
         </w:tc>
@@ -4062,6 +4203,103 @@
         </w:tc>
       </w:tr>
     </w:tbl>
+    <w:p>
+      <w:pPr>
+        <w:spacing w:line="360" w:lineRule="auto"/>
+        <w:jc w:val="both"/>
+      </w:pPr>
+    </w:p>
+    <w:p>
+      <w:pPr>
+        <w:spacing w:line="360" w:lineRule="auto"/>
+        <w:jc w:val="both"/>
+      </w:pPr>
+      <w:r>
+        <w:lastRenderedPageBreak/>
+        <w:t>18.10.2017.</w:t>
+      </w:r>
+    </w:p>
+    <w:p>
+      <w:pPr>
+        <w:spacing w:line="360" w:lineRule="auto"/>
+        <w:jc w:val="both"/>
+      </w:pPr>
+      <w:r>
+        <w:t xml:space="preserve">Na ovom sastanku je definiran </w:t>
+      </w:r>
+      <w:proofErr w:type="spellStart"/>
+      <w:r>
+        <w:t>ProductBacklog</w:t>
+      </w:r>
+      <w:proofErr w:type="spellEnd"/>
+      <w:r>
+        <w:t xml:space="preserve"> te </w:t>
+      </w:r>
+      <w:r>
+        <w:t>svi parametri koji su potrebni za njegovu izvedbu. Napor je određen u satima rada kako bi se otprilike moglo procijeniti vrijeme potrebno za realizaciju funkcionalnosti.</w:t>
+      </w:r>
+    </w:p>
+    <w:p>
+      <w:pPr>
+        <w:keepNext/>
+        <w:spacing w:line="360" w:lineRule="auto"/>
+        <w:jc w:val="both"/>
+      </w:pPr>
+      <w:r>
+        <w:rPr>
+          <w:noProof/>
+          <w:lang w:eastAsia="hr-HR"/>
+        </w:rPr>
+        <w:drawing>
+          <wp:inline distT="0" distB="0" distL="0" distR="0" wp14:anchorId="465FE551" wp14:editId="2B313AA1">
+            <wp:extent cx="5667375" cy="3248025"/>
+            <wp:effectExtent l="0" t="0" r="9525" b="9525"/>
+            <wp:docPr id="3" name="Picture 3"/>
+            <wp:cNvGraphicFramePr>
+              <a:graphicFrameLocks xmlns:a="http://schemas.openxmlformats.org/drawingml/2006/main" noChangeAspect="1"/>
+            </wp:cNvGraphicFramePr>
+            <a:graphic xmlns:a="http://schemas.openxmlformats.org/drawingml/2006/main">
+              <a:graphicData uri="http://schemas.openxmlformats.org/drawingml/2006/picture">
+                <pic:pic xmlns:pic="http://schemas.openxmlformats.org/drawingml/2006/picture">
+                  <pic:nvPicPr>
+                    <pic:cNvPr id="0" name="Picture 1"/>
+                    <pic:cNvPicPr>
+                      <a:picLocks noChangeAspect="1" noChangeArrowheads="1"/>
+                    </pic:cNvPicPr>
+                  </pic:nvPicPr>
+                  <pic:blipFill>
+                    <a:blip r:embed="rId17">
+                      <a:extLst>
+                        <a:ext uri="{28A0092B-C50C-407E-A947-70E740481C1C}">
+                          <a14:useLocalDpi xmlns:a14="http://schemas.microsoft.com/office/drawing/2010/main" val="0"/>
+                        </a:ext>
+                      </a:extLst>
+                    </a:blip>
+                    <a:srcRect/>
+                    <a:stretch>
+                      <a:fillRect/>
+                    </a:stretch>
+                  </pic:blipFill>
+                  <pic:spPr bwMode="auto">
+                    <a:xfrm>
+                      <a:off x="0" y="0"/>
+                      <a:ext cx="5667375" cy="3248025"/>
+                    </a:xfrm>
+                    <a:prstGeom prst="rect">
+                      <a:avLst/>
+                    </a:prstGeom>
+                    <a:noFill/>
+                    <a:ln>
+                      <a:noFill/>
+                    </a:ln>
+                  </pic:spPr>
+                </pic:pic>
+              </a:graphicData>
+            </a:graphic>
+          </wp:inline>
+        </w:drawing>
+      </w:r>
+    </w:p>
     <w:p>
       <w:pPr>
         <w:pStyle w:val="Caption"/>
@@ -4075,37 +4313,31 @@
           <w:rPr>
             <w:noProof/>
           </w:rPr>
-          <w:t>1</w:t>
+          <w:t>2</w:t>
         </w:r>
       </w:fldSimple>
       <w:r>
-        <w:t>. Skica ekrana aplikacije</w:t>
-      </w:r>
+        <w:t xml:space="preserve">. </w:t>
+      </w:r>
+      <w:proofErr w:type="spellStart"/>
+      <w:r>
+        <w:t>ProductBacklog</w:t>
+      </w:r>
+      <w:proofErr w:type="spellEnd"/>
     </w:p>
-    <w:p/>
-    <w:p/>
     <w:p>
       <w:pPr>
         <w:spacing w:line="360" w:lineRule="auto"/>
         <w:jc w:val="both"/>
-      </w:pPr>
-      <w:commentRangeStart w:id="13"/>
-      <w:r>
-        <w:lastRenderedPageBreak/>
-        <w:t>1</w:t>
-      </w:r>
-      <w:r>
-        <w:t>9</w:t>
-      </w:r>
-      <w:r>
-        <w:t>.10.2017.</w:t>
-      </w:r>
-      <w:commentRangeEnd w:id="13"/>
-      <w:r>
-        <w:rPr>
-          <w:rStyle w:val="CommentReference"/>
-        </w:rPr>
-        <w:commentReference w:id="13"/>
+        <w:rPr>
+          <w:b/>
+        </w:rPr>
+      </w:pPr>
+      <w:r>
+        <w:rPr>
+          <w:b/>
+        </w:rPr>
+        <w:t>19.10.2017.</w:t>
       </w:r>
     </w:p>
     <w:p>
@@ -4114,32 +4346,1147 @@
         <w:jc w:val="both"/>
       </w:pPr>
       <w:r>
-        <w:t xml:space="preserve">Prvi sastanak vezan uz projekt ujedno je bio i scrum sastanak na kojem je dogovoren ERA dijagram baze podataka za aplikaciju te svaki član je odabrao </w:t>
-      </w:r>
-      <w:r>
-        <w:t>funkcionalnosti koje će realizirati u prvom sprintu.</w:t>
-      </w:r>
-      <w:r>
-        <w:t xml:space="preserve"> </w:t>
-      </w:r>
-      <w:r>
-        <w:t xml:space="preserve"> </w:t>
-      </w:r>
+        <w:t>Prvi sastanak vezan uz projekt ujedno je bio i SCRUM sastanak na kojem je dogovoren ERA dijagram baze podataka za aplikaciju te svaki član je odabrao funkcionalnosti koje će realizirati u prvom sprintu.</w:t>
+      </w:r>
+    </w:p>
+    <w:tbl>
+      <w:tblPr>
+        <w:tblStyle w:val="TableGrid"/>
+        <w:tblpPr w:leftFromText="180" w:rightFromText="180" w:vertAnchor="text" w:horzAnchor="margin" w:tblpY="1182"/>
+        <w:tblW w:w="9958" w:type="dxa"/>
+        <w:tblLook w:val="04A0" w:firstRow="1" w:lastRow="0" w:firstColumn="1" w:lastColumn="0" w:noHBand="0" w:noVBand="1"/>
+      </w:tblPr>
+      <w:tblGrid>
+        <w:gridCol w:w="2406"/>
+        <w:gridCol w:w="1136"/>
+        <w:gridCol w:w="1339"/>
+        <w:gridCol w:w="1356"/>
+        <w:gridCol w:w="1437"/>
+        <w:gridCol w:w="2284"/>
+      </w:tblGrid>
+      <w:tr>
+        <w:trPr>
+          <w:trHeight w:val="672"/>
+        </w:trPr>
+        <w:tc>
+          <w:tcPr>
+            <w:tcW w:w="2419" w:type="dxa"/>
+            <w:vAlign w:val="center"/>
+          </w:tcPr>
+          <w:p>
+            <w:pPr>
+              <w:rPr>
+                <w:b/>
+              </w:rPr>
+            </w:pPr>
+            <w:r>
+              <w:rPr>
+                <w:b/>
+              </w:rPr>
+              <w:t>Prvi sprint</w:t>
+            </w:r>
+          </w:p>
+        </w:tc>
+        <w:tc>
+          <w:tcPr>
+            <w:tcW w:w="1110" w:type="dxa"/>
+            <w:vAlign w:val="center"/>
+          </w:tcPr>
+          <w:p>
+            <w:pPr>
+              <w:jc w:val="center"/>
+              <w:rPr>
+                <w:b/>
+              </w:rPr>
+            </w:pPr>
+            <w:r>
+              <w:rPr>
+                <w:b/>
+              </w:rPr>
+              <w:t>Procjena trajanja (h)</w:t>
+            </w:r>
+          </w:p>
+        </w:tc>
+        <w:tc>
+          <w:tcPr>
+            <w:tcW w:w="1343" w:type="dxa"/>
+            <w:vAlign w:val="center"/>
+          </w:tcPr>
+          <w:p>
+            <w:pPr>
+              <w:jc w:val="center"/>
+              <w:rPr>
+                <w:b/>
+              </w:rPr>
+            </w:pPr>
+            <w:r>
+              <w:rPr>
+                <w:b/>
+              </w:rPr>
+              <w:t>Traja</w:t>
+            </w:r>
+            <w:r>
+              <w:rPr>
+                <w:b/>
+              </w:rPr>
+              <w:t>nje</w:t>
+            </w:r>
+            <w:r>
+              <w:rPr>
+                <w:b/>
+              </w:rPr>
+              <w:t xml:space="preserve"> (h)</w:t>
+            </w:r>
+          </w:p>
+        </w:tc>
+        <w:tc>
+          <w:tcPr>
+            <w:tcW w:w="1343" w:type="dxa"/>
+            <w:vAlign w:val="center"/>
+          </w:tcPr>
+          <w:p>
+            <w:pPr>
+              <w:jc w:val="center"/>
+              <w:rPr>
+                <w:b/>
+              </w:rPr>
+            </w:pPr>
+            <w:r>
+              <w:rPr>
+                <w:b/>
+              </w:rPr>
+              <w:t>Početak</w:t>
+            </w:r>
+          </w:p>
+        </w:tc>
+        <w:tc>
+          <w:tcPr>
+            <w:tcW w:w="1438" w:type="dxa"/>
+            <w:vAlign w:val="center"/>
+          </w:tcPr>
+          <w:p>
+            <w:pPr>
+              <w:jc w:val="center"/>
+              <w:rPr>
+                <w:b/>
+              </w:rPr>
+            </w:pPr>
+            <w:r>
+              <w:rPr>
+                <w:b/>
+              </w:rPr>
+              <w:t>Kraj</w:t>
+            </w:r>
+          </w:p>
+        </w:tc>
+        <w:tc>
+          <w:tcPr>
+            <w:tcW w:w="2305" w:type="dxa"/>
+            <w:vAlign w:val="center"/>
+          </w:tcPr>
+          <w:p>
+            <w:pPr>
+              <w:jc w:val="center"/>
+              <w:rPr>
+                <w:b/>
+              </w:rPr>
+            </w:pPr>
+            <w:r>
+              <w:rPr>
+                <w:b/>
+              </w:rPr>
+              <w:t>Član</w:t>
+            </w:r>
+          </w:p>
+        </w:tc>
+      </w:tr>
+      <w:tr>
+        <w:trPr>
+          <w:trHeight w:val="672"/>
+        </w:trPr>
+        <w:tc>
+          <w:tcPr>
+            <w:tcW w:w="2419" w:type="dxa"/>
+            <w:vAlign w:val="center"/>
+          </w:tcPr>
+          <w:p>
+            <w:r>
+              <w:t>Definiranje arhitekture aplikacije</w:t>
+            </w:r>
+          </w:p>
+        </w:tc>
+        <w:tc>
+          <w:tcPr>
+            <w:tcW w:w="1110" w:type="dxa"/>
+            <w:vAlign w:val="center"/>
+          </w:tcPr>
+          <w:p>
+            <w:pPr>
+              <w:jc w:val="center"/>
+            </w:pPr>
+            <w:r>
+              <w:t>3</w:t>
+            </w:r>
+          </w:p>
+        </w:tc>
+        <w:tc>
+          <w:tcPr>
+            <w:tcW w:w="1343" w:type="dxa"/>
+            <w:vAlign w:val="center"/>
+          </w:tcPr>
+          <w:p>
+            <w:pPr>
+              <w:jc w:val="center"/>
+            </w:pPr>
+            <w:r>
+              <w:t>2</w:t>
+            </w:r>
+          </w:p>
+        </w:tc>
+        <w:tc>
+          <w:tcPr>
+            <w:tcW w:w="1343" w:type="dxa"/>
+            <w:vAlign w:val="center"/>
+          </w:tcPr>
+          <w:p>
+            <w:r>
+              <w:t>22.10.2017</w:t>
+            </w:r>
+          </w:p>
+        </w:tc>
+        <w:tc>
+          <w:tcPr>
+            <w:tcW w:w="1438" w:type="dxa"/>
+            <w:vAlign w:val="center"/>
+          </w:tcPr>
+          <w:p>
+            <w:r>
+              <w:t>22.10.2017</w:t>
+            </w:r>
+          </w:p>
+        </w:tc>
+        <w:tc>
+          <w:tcPr>
+            <w:tcW w:w="2305" w:type="dxa"/>
+            <w:vAlign w:val="center"/>
+          </w:tcPr>
+          <w:p>
+            <w:r>
+              <w:t>Antonio, Andrea, Domagoj, Marijan</w:t>
+            </w:r>
+          </w:p>
+        </w:tc>
+      </w:tr>
+      <w:tr>
+        <w:trPr>
+          <w:trHeight w:val="777"/>
+        </w:trPr>
+        <w:tc>
+          <w:tcPr>
+            <w:tcW w:w="2419" w:type="dxa"/>
+            <w:vAlign w:val="center"/>
+          </w:tcPr>
+          <w:p>
+            <w:r>
+              <w:t>Odabir jedne od više kreiranih arhitektura</w:t>
+            </w:r>
+          </w:p>
+        </w:tc>
+        <w:tc>
+          <w:tcPr>
+            <w:tcW w:w="1110" w:type="dxa"/>
+            <w:vAlign w:val="center"/>
+          </w:tcPr>
+          <w:p>
+            <w:pPr>
+              <w:jc w:val="center"/>
+            </w:pPr>
+            <w:r>
+              <w:t>3</w:t>
+            </w:r>
+          </w:p>
+        </w:tc>
+        <w:tc>
+          <w:tcPr>
+            <w:tcW w:w="1343" w:type="dxa"/>
+            <w:vAlign w:val="center"/>
+          </w:tcPr>
+          <w:p>
+            <w:pPr>
+              <w:jc w:val="center"/>
+            </w:pPr>
+            <w:r>
+              <w:t>1</w:t>
+            </w:r>
+          </w:p>
+        </w:tc>
+        <w:tc>
+          <w:tcPr>
+            <w:tcW w:w="1343" w:type="dxa"/>
+            <w:vAlign w:val="center"/>
+          </w:tcPr>
+          <w:p>
+            <w:pPr>
+              <w:jc w:val="both"/>
+            </w:pPr>
+            <w:r>
+              <w:t>22.10.2017</w:t>
+            </w:r>
+          </w:p>
+        </w:tc>
+        <w:tc>
+          <w:tcPr>
+            <w:tcW w:w="1438" w:type="dxa"/>
+            <w:vAlign w:val="center"/>
+          </w:tcPr>
+          <w:p>
+            <w:pPr>
+              <w:jc w:val="both"/>
+            </w:pPr>
+            <w:r>
+              <w:t>22.10.2017</w:t>
+            </w:r>
+          </w:p>
+        </w:tc>
+        <w:tc>
+          <w:tcPr>
+            <w:tcW w:w="2305" w:type="dxa"/>
+            <w:vAlign w:val="center"/>
+          </w:tcPr>
+          <w:p>
+            <w:r>
+              <w:t>Antonio, Andrea, Domagoj, Marijan</w:t>
+            </w:r>
+          </w:p>
+        </w:tc>
+      </w:tr>
+      <w:tr>
+        <w:trPr>
+          <w:trHeight w:val="722"/>
+        </w:trPr>
+        <w:tc>
+          <w:tcPr>
+            <w:tcW w:w="2419" w:type="dxa"/>
+            <w:vAlign w:val="center"/>
+          </w:tcPr>
+          <w:p>
+            <w:r>
+              <w:lastRenderedPageBreak/>
+              <w:t>Izrada ERA modela</w:t>
+            </w:r>
+          </w:p>
+        </w:tc>
+        <w:tc>
+          <w:tcPr>
+            <w:tcW w:w="1110" w:type="dxa"/>
+            <w:vAlign w:val="center"/>
+          </w:tcPr>
+          <w:p>
+            <w:pPr>
+              <w:jc w:val="center"/>
+            </w:pPr>
+            <w:r>
+              <w:t>1</w:t>
+            </w:r>
+          </w:p>
+        </w:tc>
+        <w:tc>
+          <w:tcPr>
+            <w:tcW w:w="1343" w:type="dxa"/>
+            <w:vAlign w:val="center"/>
+          </w:tcPr>
+          <w:p>
+            <w:pPr>
+              <w:jc w:val="center"/>
+            </w:pPr>
+            <w:r>
+              <w:t>1</w:t>
+            </w:r>
+          </w:p>
+        </w:tc>
+        <w:tc>
+          <w:tcPr>
+            <w:tcW w:w="1343" w:type="dxa"/>
+            <w:vAlign w:val="center"/>
+          </w:tcPr>
+          <w:p>
+            <w:pPr>
+              <w:jc w:val="both"/>
+            </w:pPr>
+            <w:r>
+              <w:t>20.10.2017</w:t>
+            </w:r>
+          </w:p>
+        </w:tc>
+        <w:tc>
+          <w:tcPr>
+            <w:tcW w:w="1438" w:type="dxa"/>
+            <w:vAlign w:val="center"/>
+          </w:tcPr>
+          <w:p>
+            <w:pPr>
+              <w:jc w:val="both"/>
+            </w:pPr>
+            <w:r>
+              <w:t>20.10.2017</w:t>
+            </w:r>
+          </w:p>
+        </w:tc>
+        <w:tc>
+          <w:tcPr>
+            <w:tcW w:w="2305" w:type="dxa"/>
+            <w:vAlign w:val="center"/>
+          </w:tcPr>
+          <w:p>
+            <w:r>
+              <w:t>Andrea</w:t>
+            </w:r>
+          </w:p>
+        </w:tc>
+      </w:tr>
+      <w:tr>
+        <w:trPr>
+          <w:trHeight w:val="751"/>
+        </w:trPr>
+        <w:tc>
+          <w:tcPr>
+            <w:tcW w:w="2419" w:type="dxa"/>
+            <w:vAlign w:val="center"/>
+          </w:tcPr>
+          <w:p>
+            <w:r>
+              <w:t xml:space="preserve">Izrada dijagrama korištenja (Use </w:t>
+            </w:r>
+            <w:proofErr w:type="spellStart"/>
+            <w:r>
+              <w:t>Case</w:t>
+            </w:r>
+            <w:proofErr w:type="spellEnd"/>
+            <w:r>
+              <w:t>)</w:t>
+            </w:r>
+          </w:p>
+        </w:tc>
+        <w:tc>
+          <w:tcPr>
+            <w:tcW w:w="1110" w:type="dxa"/>
+            <w:vAlign w:val="center"/>
+          </w:tcPr>
+          <w:p>
+            <w:pPr>
+              <w:jc w:val="center"/>
+            </w:pPr>
+            <w:r>
+              <w:t>2</w:t>
+            </w:r>
+          </w:p>
+        </w:tc>
+        <w:tc>
+          <w:tcPr>
+            <w:tcW w:w="1343" w:type="dxa"/>
+            <w:vAlign w:val="center"/>
+          </w:tcPr>
+          <w:p>
+            <w:pPr>
+              <w:jc w:val="center"/>
+            </w:pPr>
+            <w:r>
+              <w:t>1,5</w:t>
+            </w:r>
+          </w:p>
+        </w:tc>
+        <w:tc>
+          <w:tcPr>
+            <w:tcW w:w="1343" w:type="dxa"/>
+            <w:vAlign w:val="center"/>
+          </w:tcPr>
+          <w:p>
+            <w:pPr>
+              <w:jc w:val="both"/>
+            </w:pPr>
+            <w:r>
+              <w:t>20.10.2017</w:t>
+            </w:r>
+          </w:p>
+        </w:tc>
+        <w:tc>
+          <w:tcPr>
+            <w:tcW w:w="1438" w:type="dxa"/>
+            <w:vAlign w:val="center"/>
+          </w:tcPr>
+          <w:p>
+            <w:pPr>
+              <w:jc w:val="both"/>
+            </w:pPr>
+            <w:r>
+              <w:t>20.10.2017</w:t>
+            </w:r>
+          </w:p>
+        </w:tc>
+        <w:tc>
+          <w:tcPr>
+            <w:tcW w:w="2305" w:type="dxa"/>
+            <w:vAlign w:val="center"/>
+          </w:tcPr>
+          <w:p>
+            <w:r>
+              <w:t>Marijan</w:t>
+            </w:r>
+          </w:p>
+        </w:tc>
+      </w:tr>
+      <w:tr>
+        <w:trPr>
+          <w:trHeight w:val="690"/>
+        </w:trPr>
+        <w:tc>
+          <w:tcPr>
+            <w:tcW w:w="2419" w:type="dxa"/>
+            <w:vAlign w:val="center"/>
+          </w:tcPr>
+          <w:p>
+            <w:r>
+              <w:t>Kreiranje baze na serveru</w:t>
+            </w:r>
+          </w:p>
+        </w:tc>
+        <w:tc>
+          <w:tcPr>
+            <w:tcW w:w="1110" w:type="dxa"/>
+            <w:vAlign w:val="center"/>
+          </w:tcPr>
+          <w:p>
+            <w:pPr>
+              <w:jc w:val="center"/>
+            </w:pPr>
+            <w:r>
+              <w:t>1</w:t>
+            </w:r>
+          </w:p>
+        </w:tc>
+        <w:tc>
+          <w:tcPr>
+            <w:tcW w:w="1343" w:type="dxa"/>
+            <w:vAlign w:val="center"/>
+          </w:tcPr>
+          <w:p>
+            <w:pPr>
+              <w:jc w:val="center"/>
+            </w:pPr>
+            <w:r>
+              <w:t>0,5</w:t>
+            </w:r>
+          </w:p>
+        </w:tc>
+        <w:tc>
+          <w:tcPr>
+            <w:tcW w:w="1343" w:type="dxa"/>
+            <w:vAlign w:val="center"/>
+          </w:tcPr>
+          <w:p>
+            <w:pPr>
+              <w:jc w:val="both"/>
+            </w:pPr>
+            <w:r>
+              <w:t>20.10.2017</w:t>
+            </w:r>
+          </w:p>
+        </w:tc>
+        <w:tc>
+          <w:tcPr>
+            <w:tcW w:w="1438" w:type="dxa"/>
+            <w:vAlign w:val="center"/>
+          </w:tcPr>
+          <w:p>
+            <w:pPr>
+              <w:jc w:val="both"/>
+            </w:pPr>
+            <w:r>
+              <w:t>20.10.2017</w:t>
+            </w:r>
+          </w:p>
+        </w:tc>
+        <w:tc>
+          <w:tcPr>
+            <w:tcW w:w="2305" w:type="dxa"/>
+            <w:vAlign w:val="center"/>
+          </w:tcPr>
+          <w:p>
+            <w:r>
+              <w:t>Andrea</w:t>
+            </w:r>
+          </w:p>
+        </w:tc>
+      </w:tr>
+      <w:tr>
+        <w:trPr>
+          <w:trHeight w:val="690"/>
+        </w:trPr>
+        <w:tc>
+          <w:tcPr>
+            <w:tcW w:w="2419" w:type="dxa"/>
+            <w:vAlign w:val="center"/>
+          </w:tcPr>
+          <w:p>
+            <w:r>
+              <w:t>Izrada web servisa</w:t>
+            </w:r>
+          </w:p>
+        </w:tc>
+        <w:tc>
+          <w:tcPr>
+            <w:tcW w:w="1110" w:type="dxa"/>
+            <w:vAlign w:val="center"/>
+          </w:tcPr>
+          <w:p>
+            <w:pPr>
+              <w:jc w:val="center"/>
+            </w:pPr>
+            <w:r>
+              <w:t>3</w:t>
+            </w:r>
+          </w:p>
+        </w:tc>
+        <w:tc>
+          <w:tcPr>
+            <w:tcW w:w="1343" w:type="dxa"/>
+            <w:vAlign w:val="center"/>
+          </w:tcPr>
+          <w:p>
+            <w:pPr>
+              <w:jc w:val="center"/>
+            </w:pPr>
+            <w:r>
+              <w:t>3</w:t>
+            </w:r>
+          </w:p>
+        </w:tc>
+        <w:tc>
+          <w:tcPr>
+            <w:tcW w:w="1343" w:type="dxa"/>
+            <w:vAlign w:val="center"/>
+          </w:tcPr>
+          <w:p>
+            <w:pPr>
+              <w:jc w:val="both"/>
+            </w:pPr>
+            <w:r>
+              <w:t>24</w:t>
+            </w:r>
+            <w:r>
+              <w:t>.10.2017</w:t>
+            </w:r>
+          </w:p>
+        </w:tc>
+        <w:tc>
+          <w:tcPr>
+            <w:tcW w:w="1438" w:type="dxa"/>
+            <w:vAlign w:val="center"/>
+          </w:tcPr>
+          <w:p>
+            <w:pPr>
+              <w:jc w:val="both"/>
+            </w:pPr>
+            <w:r>
+              <w:t>24</w:t>
+            </w:r>
+            <w:r>
+              <w:t>.10.2017</w:t>
+            </w:r>
+          </w:p>
+        </w:tc>
+        <w:tc>
+          <w:tcPr>
+            <w:tcW w:w="2305" w:type="dxa"/>
+            <w:vAlign w:val="center"/>
+          </w:tcPr>
+          <w:p>
+            <w:r>
+              <w:t>Domagoj</w:t>
+            </w:r>
+          </w:p>
+        </w:tc>
+      </w:tr>
+      <w:tr>
+        <w:trPr>
+          <w:trHeight w:val="690"/>
+        </w:trPr>
+        <w:tc>
+          <w:tcPr>
+            <w:tcW w:w="2419" w:type="dxa"/>
+            <w:vAlign w:val="center"/>
+          </w:tcPr>
+          <w:p>
+            <w:r>
+              <w:t>Kreiranje i dizajniranje aktivnosti prijave</w:t>
+            </w:r>
+          </w:p>
+        </w:tc>
+        <w:tc>
+          <w:tcPr>
+            <w:tcW w:w="1110" w:type="dxa"/>
+            <w:vAlign w:val="center"/>
+          </w:tcPr>
+          <w:p>
+            <w:pPr>
+              <w:jc w:val="center"/>
+            </w:pPr>
+            <w:r>
+              <w:t>4</w:t>
+            </w:r>
+          </w:p>
+        </w:tc>
+        <w:tc>
+          <w:tcPr>
+            <w:tcW w:w="1343" w:type="dxa"/>
+          </w:tcPr>
+          <w:p>
+            <w:pPr>
+              <w:jc w:val="both"/>
+            </w:pPr>
+          </w:p>
+        </w:tc>
+        <w:tc>
+          <w:tcPr>
+            <w:tcW w:w="1343" w:type="dxa"/>
+            <w:vAlign w:val="center"/>
+          </w:tcPr>
+          <w:p>
+            <w:pPr>
+              <w:jc w:val="both"/>
+            </w:pPr>
+            <w:r>
+              <w:t>26.10.2017.</w:t>
+            </w:r>
+          </w:p>
+        </w:tc>
+        <w:tc>
+          <w:tcPr>
+            <w:tcW w:w="1438" w:type="dxa"/>
+            <w:vAlign w:val="center"/>
+          </w:tcPr>
+          <w:p>
+            <w:pPr>
+              <w:jc w:val="both"/>
+            </w:pPr>
+            <w:r>
+              <w:t>26.10.2017.</w:t>
+            </w:r>
+          </w:p>
+        </w:tc>
+        <w:tc>
+          <w:tcPr>
+            <w:tcW w:w="2305" w:type="dxa"/>
+            <w:vAlign w:val="center"/>
+          </w:tcPr>
+          <w:p>
+            <w:r>
+              <w:t>Antonio</w:t>
+            </w:r>
+          </w:p>
+        </w:tc>
+      </w:tr>
+      <w:tr>
+        <w:trPr>
+          <w:trHeight w:val="690"/>
+        </w:trPr>
+        <w:tc>
+          <w:tcPr>
+            <w:tcW w:w="2419" w:type="dxa"/>
+            <w:vAlign w:val="center"/>
+          </w:tcPr>
+          <w:p>
+            <w:r>
+              <w:t>Implementacija metoda za prijavu</w:t>
+            </w:r>
+          </w:p>
+        </w:tc>
+        <w:tc>
+          <w:tcPr>
+            <w:tcW w:w="1110" w:type="dxa"/>
+            <w:vAlign w:val="center"/>
+          </w:tcPr>
+          <w:p>
+            <w:pPr>
+              <w:jc w:val="center"/>
+            </w:pPr>
+            <w:r>
+              <w:t>5</w:t>
+            </w:r>
+          </w:p>
+        </w:tc>
+        <w:tc>
+          <w:tcPr>
+            <w:tcW w:w="1343" w:type="dxa"/>
+          </w:tcPr>
+          <w:p>
+            <w:pPr>
+              <w:jc w:val="both"/>
+            </w:pPr>
+          </w:p>
+        </w:tc>
+        <w:tc>
+          <w:tcPr>
+            <w:tcW w:w="1343" w:type="dxa"/>
+            <w:vAlign w:val="center"/>
+          </w:tcPr>
+          <w:p>
+            <w:pPr>
+              <w:jc w:val="both"/>
+            </w:pPr>
+          </w:p>
+        </w:tc>
+        <w:tc>
+          <w:tcPr>
+            <w:tcW w:w="1438" w:type="dxa"/>
+            <w:vAlign w:val="center"/>
+          </w:tcPr>
+          <w:p>
+            <w:pPr>
+              <w:jc w:val="both"/>
+            </w:pPr>
+          </w:p>
+        </w:tc>
+        <w:tc>
+          <w:tcPr>
+            <w:tcW w:w="2305" w:type="dxa"/>
+            <w:vAlign w:val="center"/>
+          </w:tcPr>
+          <w:p/>
+        </w:tc>
+      </w:tr>
+      <w:tr>
+        <w:trPr>
+          <w:trHeight w:val="952"/>
+        </w:trPr>
+        <w:tc>
+          <w:tcPr>
+            <w:tcW w:w="2419" w:type="dxa"/>
+            <w:vAlign w:val="center"/>
+          </w:tcPr>
+          <w:p>
+            <w:r>
+              <w:t>Kreiranje i dizajniranje aktivnosti registracije</w:t>
+            </w:r>
+          </w:p>
+        </w:tc>
+        <w:tc>
+          <w:tcPr>
+            <w:tcW w:w="1110" w:type="dxa"/>
+            <w:vAlign w:val="center"/>
+          </w:tcPr>
+          <w:p>
+            <w:pPr>
+              <w:jc w:val="center"/>
+            </w:pPr>
+            <w:r>
+              <w:t>3</w:t>
+            </w:r>
+          </w:p>
+        </w:tc>
+        <w:tc>
+          <w:tcPr>
+            <w:tcW w:w="1343" w:type="dxa"/>
+          </w:tcPr>
+          <w:p>
+            <w:pPr>
+              <w:jc w:val="both"/>
+            </w:pPr>
+          </w:p>
+        </w:tc>
+        <w:tc>
+          <w:tcPr>
+            <w:tcW w:w="1343" w:type="dxa"/>
+            <w:vAlign w:val="center"/>
+          </w:tcPr>
+          <w:p>
+            <w:pPr>
+              <w:jc w:val="both"/>
+            </w:pPr>
+            <w:r>
+              <w:t>25.10.2017.</w:t>
+            </w:r>
+          </w:p>
+        </w:tc>
+        <w:tc>
+          <w:tcPr>
+            <w:tcW w:w="1438" w:type="dxa"/>
+            <w:vAlign w:val="center"/>
+          </w:tcPr>
+          <w:p>
+            <w:pPr>
+              <w:jc w:val="both"/>
+            </w:pPr>
+            <w:r>
+              <w:t>25.10.2017.</w:t>
+            </w:r>
+          </w:p>
+        </w:tc>
+        <w:tc>
+          <w:tcPr>
+            <w:tcW w:w="2305" w:type="dxa"/>
+            <w:vAlign w:val="center"/>
+          </w:tcPr>
+          <w:p>
+            <w:r>
+              <w:t>Antonio</w:t>
+            </w:r>
+          </w:p>
+        </w:tc>
+      </w:tr>
+      <w:tr>
+        <w:trPr>
+          <w:trHeight w:val="952"/>
+        </w:trPr>
+        <w:tc>
+          <w:tcPr>
+            <w:tcW w:w="2419" w:type="dxa"/>
+            <w:vAlign w:val="center"/>
+          </w:tcPr>
+          <w:p>
+            <w:r>
+              <w:t xml:space="preserve">Implementacija metoda za </w:t>
+            </w:r>
+            <w:r>
+              <w:t>registraciju</w:t>
+            </w:r>
+          </w:p>
+        </w:tc>
+        <w:tc>
+          <w:tcPr>
+            <w:tcW w:w="1110" w:type="dxa"/>
+            <w:vAlign w:val="center"/>
+          </w:tcPr>
+          <w:p>
+            <w:pPr>
+              <w:jc w:val="center"/>
+            </w:pPr>
+            <w:r>
+              <w:t>7</w:t>
+            </w:r>
+          </w:p>
+        </w:tc>
+        <w:tc>
+          <w:tcPr>
+            <w:tcW w:w="1343" w:type="dxa"/>
+          </w:tcPr>
+          <w:p>
+            <w:pPr>
+              <w:jc w:val="both"/>
+            </w:pPr>
+          </w:p>
+        </w:tc>
+        <w:tc>
+          <w:tcPr>
+            <w:tcW w:w="1343" w:type="dxa"/>
+            <w:vAlign w:val="center"/>
+          </w:tcPr>
+          <w:p>
+            <w:pPr>
+              <w:jc w:val="both"/>
+            </w:pPr>
+          </w:p>
+        </w:tc>
+        <w:tc>
+          <w:tcPr>
+            <w:tcW w:w="1438" w:type="dxa"/>
+            <w:vAlign w:val="center"/>
+          </w:tcPr>
+          <w:p>
+            <w:pPr>
+              <w:jc w:val="both"/>
+            </w:pPr>
+          </w:p>
+        </w:tc>
+        <w:tc>
+          <w:tcPr>
+            <w:tcW w:w="2305" w:type="dxa"/>
+            <w:vAlign w:val="center"/>
+          </w:tcPr>
+          <w:p/>
+        </w:tc>
+      </w:tr>
+      <w:tr>
+        <w:trPr>
+          <w:trHeight w:val="952"/>
+        </w:trPr>
+        <w:tc>
+          <w:tcPr>
+            <w:tcW w:w="2419" w:type="dxa"/>
+            <w:vAlign w:val="center"/>
+          </w:tcPr>
+          <w:p>
+            <w:r>
+              <w:t>Primjena Bar-</w:t>
+            </w:r>
+            <w:proofErr w:type="spellStart"/>
+            <w:r>
+              <w:t>code</w:t>
+            </w:r>
+            <w:proofErr w:type="spellEnd"/>
+            <w:r>
+              <w:t xml:space="preserve"> čitača</w:t>
+            </w:r>
+          </w:p>
+        </w:tc>
+        <w:tc>
+          <w:tcPr>
+            <w:tcW w:w="1110" w:type="dxa"/>
+            <w:vAlign w:val="center"/>
+          </w:tcPr>
+          <w:p>
+            <w:pPr>
+              <w:jc w:val="center"/>
+            </w:pPr>
+            <w:r>
+              <w:t>4</w:t>
+            </w:r>
+          </w:p>
+        </w:tc>
+        <w:tc>
+          <w:tcPr>
+            <w:tcW w:w="1343" w:type="dxa"/>
+          </w:tcPr>
+          <w:p>
+            <w:pPr>
+              <w:jc w:val="both"/>
+            </w:pPr>
+          </w:p>
+        </w:tc>
+        <w:tc>
+          <w:tcPr>
+            <w:tcW w:w="1343" w:type="dxa"/>
+            <w:vAlign w:val="center"/>
+          </w:tcPr>
+          <w:p>
+            <w:pPr>
+              <w:jc w:val="both"/>
+            </w:pPr>
+          </w:p>
+        </w:tc>
+        <w:tc>
+          <w:tcPr>
+            <w:tcW w:w="1438" w:type="dxa"/>
+            <w:vAlign w:val="center"/>
+          </w:tcPr>
+          <w:p>
+            <w:pPr>
+              <w:jc w:val="both"/>
+            </w:pPr>
+          </w:p>
+        </w:tc>
+        <w:tc>
+          <w:tcPr>
+            <w:tcW w:w="2305" w:type="dxa"/>
+            <w:vAlign w:val="center"/>
+          </w:tcPr>
+          <w:p/>
+        </w:tc>
+      </w:tr>
+      <w:tr>
+        <w:trPr>
+          <w:trHeight w:val="952"/>
+        </w:trPr>
+        <w:tc>
+          <w:tcPr>
+            <w:tcW w:w="2419" w:type="dxa"/>
+            <w:vAlign w:val="center"/>
+          </w:tcPr>
+          <w:p>
+            <w:r>
+              <w:t>Testiranje funkcionalnosti</w:t>
+            </w:r>
+          </w:p>
+        </w:tc>
+        <w:tc>
+          <w:tcPr>
+            <w:tcW w:w="1110" w:type="dxa"/>
+            <w:vAlign w:val="center"/>
+          </w:tcPr>
+          <w:p>
+            <w:pPr>
+              <w:jc w:val="center"/>
+            </w:pPr>
+            <w:r>
+              <w:t>3</w:t>
+            </w:r>
+          </w:p>
+        </w:tc>
+        <w:tc>
+          <w:tcPr>
+            <w:tcW w:w="1343" w:type="dxa"/>
+          </w:tcPr>
+          <w:p>
+            <w:pPr>
+              <w:jc w:val="both"/>
+            </w:pPr>
+          </w:p>
+        </w:tc>
+        <w:tc>
+          <w:tcPr>
+            <w:tcW w:w="1343" w:type="dxa"/>
+            <w:vAlign w:val="center"/>
+          </w:tcPr>
+          <w:p>
+            <w:pPr>
+              <w:jc w:val="both"/>
+            </w:pPr>
+          </w:p>
+        </w:tc>
+        <w:tc>
+          <w:tcPr>
+            <w:tcW w:w="1438" w:type="dxa"/>
+            <w:vAlign w:val="center"/>
+          </w:tcPr>
+          <w:p>
+            <w:pPr>
+              <w:jc w:val="both"/>
+            </w:pPr>
+          </w:p>
+        </w:tc>
+        <w:tc>
+          <w:tcPr>
+            <w:tcW w:w="2305" w:type="dxa"/>
+            <w:vAlign w:val="center"/>
+          </w:tcPr>
+          <w:p>
+            <w:r>
+              <w:t>Antonio, Andrea, Domagoj, Marijan</w:t>
+            </w:r>
+          </w:p>
+        </w:tc>
+      </w:tr>
+    </w:tbl>
+    <w:p>
+      <w:pPr>
+        <w:keepNext/>
+        <w:spacing w:line="360" w:lineRule="auto"/>
+        <w:jc w:val="center"/>
+        <w:rPr>
+          <w:noProof/>
+          <w:lang w:eastAsia="hr-HR"/>
+        </w:rPr>
+      </w:pPr>
     </w:p>
     <w:p>
       <w:pPr>
         <w:keepNext/>
         <w:spacing w:line="360" w:lineRule="auto"/>
-        <w:jc w:val="both"/>
-      </w:pPr>
-      <w:r>
+        <w:jc w:val="center"/>
         <w:rPr>
           <w:noProof/>
+          <w:lang w:eastAsia="hr-HR"/>
+        </w:rPr>
+      </w:pPr>
+      <w:r>
+        <w:rPr>
+          <w:noProof/>
+          <w:lang w:eastAsia="hr-HR"/>
         </w:rPr>
         <w:drawing>
-          <wp:inline distT="0" distB="0" distL="0" distR="0" wp14:anchorId="0645C497" wp14:editId="0464BB6C">
-            <wp:extent cx="5731510" cy="3178810"/>
-            <wp:effectExtent l="0" t="0" r="2540" b="2540"/>
+          <wp:inline distT="0" distB="0" distL="0" distR="0" wp14:anchorId="0645C497" wp14:editId="156AABF6">
+            <wp:extent cx="4267200" cy="2366674"/>
+            <wp:effectExtent l="0" t="0" r="0" b="0"/>
             <wp:docPr id="1" name="Picture 1"/>
             <wp:cNvGraphicFramePr>
               <a:graphicFrameLocks xmlns:a="http://schemas.openxmlformats.org/drawingml/2006/main" noChangeAspect="1"/>
@@ -4166,7 +5513,7 @@
                   <pic:spPr>
                     <a:xfrm>
                       <a:off x="0" y="0"/>
-                      <a:ext cx="5731510" cy="3178810"/>
+                      <a:ext cx="4274850" cy="2370917"/>
                     </a:xfrm>
                     <a:prstGeom prst="rect">
                       <a:avLst/>
@@ -4181,6 +5528,138 @@
     </w:p>
     <w:p>
       <w:pPr>
+        <w:keepNext/>
+        <w:spacing w:line="360" w:lineRule="auto"/>
+        <w:jc w:val="both"/>
+      </w:pPr>
+    </w:p>
+    <w:p>
+      <w:pPr>
+        <w:pStyle w:val="Caption"/>
+        <w:jc w:val="center"/>
+      </w:pPr>
+      <w:r>
+        <w:t xml:space="preserve">Slika </w:t>
+      </w:r>
+      <w:r>
+        <w:fldChar w:fldCharType="begin"/>
+      </w:r>
+      <w:r>
+        <w:instrText xml:space="preserve"> SEQ Slika \* ARABIC </w:instrText>
+      </w:r>
+      <w:r>
+        <w:fldChar w:fldCharType="separate"/>
+      </w:r>
+      <w:r>
+        <w:rPr>
+          <w:noProof/>
+        </w:rPr>
+        <w:t>3</w:t>
+      </w:r>
+      <w:r>
+        <w:rPr>
+          <w:noProof/>
+        </w:rPr>
+        <w:fldChar w:fldCharType="end"/>
+      </w:r>
+      <w:r>
+        <w:t>. ERA dijagrama baze podataka</w:t>
+      </w:r>
+    </w:p>
+    <w:p>
+      <w:pPr>
+        <w:rPr>
+          <w:b/>
+        </w:rPr>
+      </w:pPr>
+      <w:r>
+        <w:rPr>
+          <w:b/>
+        </w:rPr>
+        <w:lastRenderedPageBreak/>
+        <w:t>20.10.2017.</w:t>
+      </w:r>
+      <w:bookmarkStart w:id="13" w:name="_GoBack"/>
+      <w:bookmarkEnd w:id="13"/>
+    </w:p>
+    <w:p>
+      <w:pPr>
+        <w:spacing w:line="360" w:lineRule="auto"/>
+        <w:jc w:val="both"/>
+      </w:pPr>
+      <w:r>
+        <w:t xml:space="preserve">Dogovoren je i kreiran dijagram slučaja korištenja (Use </w:t>
+      </w:r>
+      <w:proofErr w:type="spellStart"/>
+      <w:r>
+        <w:t>Case</w:t>
+      </w:r>
+      <w:proofErr w:type="spellEnd"/>
+      <w:r>
+        <w:t>) za definirani projekt. Na dijagramu su prikazane funkcionalnosti koja aplikacija pruža te način na koji korisnik upravlja istima.</w:t>
+      </w:r>
+    </w:p>
+    <w:p>
+      <w:pPr>
+        <w:keepNext/>
+      </w:pPr>
+      <w:r>
+        <w:rPr>
+          <w:noProof/>
+          <w:lang w:eastAsia="hr-HR"/>
+        </w:rPr>
+        <w:drawing>
+          <wp:inline distT="0" distB="0" distL="0" distR="0" wp14:anchorId="07B14F82" wp14:editId="48A75061">
+            <wp:extent cx="5731510" cy="3659808"/>
+            <wp:effectExtent l="0" t="0" r="2540" b="0"/>
+            <wp:docPr id="4" name="Picture 4" descr="https://scontent-waw1-1.xx.fbcdn.net/v/t34.0-12/22752871_10208048260324626_551384975_n.jpg?oh=d3b44fe5dee4cff0f6cc0c7689c724c1&amp;oe=59F247E7"/>
+            <wp:cNvGraphicFramePr>
+              <a:graphicFrameLocks xmlns:a="http://schemas.openxmlformats.org/drawingml/2006/main" noChangeAspect="1"/>
+            </wp:cNvGraphicFramePr>
+            <a:graphic xmlns:a="http://schemas.openxmlformats.org/drawingml/2006/main">
+              <a:graphicData uri="http://schemas.openxmlformats.org/drawingml/2006/picture">
+                <pic:pic xmlns:pic="http://schemas.openxmlformats.org/drawingml/2006/picture">
+                  <pic:nvPicPr>
+                    <pic:cNvPr id="0" name="Picture 2" descr="https://scontent-waw1-1.xx.fbcdn.net/v/t34.0-12/22752871_10208048260324626_551384975_n.jpg?oh=d3b44fe5dee4cff0f6cc0c7689c724c1&amp;oe=59F247E7"/>
+                    <pic:cNvPicPr>
+                      <a:picLocks noChangeAspect="1" noChangeArrowheads="1"/>
+                    </pic:cNvPicPr>
+                  </pic:nvPicPr>
+                  <pic:blipFill>
+                    <a:blip r:embed="rId19">
+                      <a:extLst>
+                        <a:ext uri="{28A0092B-C50C-407E-A947-70E740481C1C}">
+                          <a14:useLocalDpi xmlns:a14="http://schemas.microsoft.com/office/drawing/2010/main" val="0"/>
+                        </a:ext>
+                      </a:extLst>
+                    </a:blip>
+                    <a:srcRect/>
+                    <a:stretch>
+                      <a:fillRect/>
+                    </a:stretch>
+                  </pic:blipFill>
+                  <pic:spPr bwMode="auto">
+                    <a:xfrm>
+                      <a:off x="0" y="0"/>
+                      <a:ext cx="5731510" cy="3659808"/>
+                    </a:xfrm>
+                    <a:prstGeom prst="rect">
+                      <a:avLst/>
+                    </a:prstGeom>
+                    <a:noFill/>
+                    <a:ln>
+                      <a:noFill/>
+                    </a:ln>
+                  </pic:spPr>
+                </pic:pic>
+              </a:graphicData>
+            </a:graphic>
+          </wp:inline>
+        </w:drawing>
+      </w:r>
+    </w:p>
+    <w:p>
+      <w:pPr>
         <w:pStyle w:val="Caption"/>
         <w:jc w:val="center"/>
       </w:pPr>
@@ -4192,969 +5671,11 @@
           <w:rPr>
             <w:noProof/>
           </w:rPr>
-          <w:t>2</w:t>
+          <w:t>4</w:t>
         </w:r>
       </w:fldSimple>
       <w:r>
-        <w:t>. ERA dijagrama baze podataka</w:t>
-      </w:r>
-    </w:p>
-    <w:tbl>
-      <w:tblPr>
-        <w:tblStyle w:val="TableGrid"/>
-        <w:tblpPr w:leftFromText="180" w:rightFromText="180" w:vertAnchor="text" w:horzAnchor="margin" w:tblpY="730"/>
-        <w:tblW w:w="0" w:type="auto"/>
-        <w:tblLook w:val="04A0" w:firstRow="1" w:lastRow="0" w:firstColumn="1" w:lastColumn="0" w:noHBand="0" w:noVBand="1"/>
-      </w:tblPr>
-      <w:tblGrid>
-        <w:gridCol w:w="2425"/>
-        <w:gridCol w:w="1181"/>
-        <w:gridCol w:w="1429"/>
-        <w:gridCol w:w="1530"/>
-        <w:gridCol w:w="2451"/>
-      </w:tblGrid>
-      <w:tr>
-        <w:tc>
-          <w:tcPr>
-            <w:tcW w:w="2425" w:type="dxa"/>
-            <w:vAlign w:val="center"/>
-          </w:tcPr>
-          <w:p>
-            <w:pPr>
-              <w:jc w:val="both"/>
-              <w:rPr>
-                <w:b/>
-              </w:rPr>
-            </w:pPr>
-            <w:r>
-              <w:rPr>
-                <w:b/>
-              </w:rPr>
-              <w:t>Osnovni zadaci</w:t>
-            </w:r>
-          </w:p>
-        </w:tc>
-        <w:tc>
-          <w:tcPr>
-            <w:tcW w:w="1181" w:type="dxa"/>
-            <w:vAlign w:val="center"/>
-          </w:tcPr>
-          <w:p>
-            <w:pPr>
-              <w:jc w:val="center"/>
-              <w:rPr>
-                <w:b/>
-              </w:rPr>
-            </w:pPr>
-            <w:r>
-              <w:rPr>
-                <w:b/>
-              </w:rPr>
-              <w:t>Trajanje</w:t>
-            </w:r>
-            <w:r>
-              <w:rPr>
-                <w:b/>
-              </w:rPr>
-              <w:t xml:space="preserve"> (h)</w:t>
-            </w:r>
-          </w:p>
-        </w:tc>
-        <w:tc>
-          <w:tcPr>
-            <w:tcW w:w="1429" w:type="dxa"/>
-            <w:vAlign w:val="center"/>
-          </w:tcPr>
-          <w:p>
-            <w:pPr>
-              <w:jc w:val="both"/>
-              <w:rPr>
-                <w:b/>
-              </w:rPr>
-            </w:pPr>
-            <w:r>
-              <w:rPr>
-                <w:b/>
-              </w:rPr>
-              <w:t>Početak</w:t>
-            </w:r>
-          </w:p>
-        </w:tc>
-        <w:tc>
-          <w:tcPr>
-            <w:tcW w:w="1530" w:type="dxa"/>
-            <w:vAlign w:val="center"/>
-          </w:tcPr>
-          <w:p>
-            <w:pPr>
-              <w:jc w:val="both"/>
-              <w:rPr>
-                <w:b/>
-              </w:rPr>
-            </w:pPr>
-            <w:r>
-              <w:rPr>
-                <w:b/>
-              </w:rPr>
-              <w:t>Kraj</w:t>
-            </w:r>
-          </w:p>
-        </w:tc>
-        <w:tc>
-          <w:tcPr>
-            <w:tcW w:w="2451" w:type="dxa"/>
-            <w:vAlign w:val="center"/>
-          </w:tcPr>
-          <w:p>
-            <w:pPr>
-              <w:jc w:val="both"/>
-              <w:rPr>
-                <w:b/>
-              </w:rPr>
-            </w:pPr>
-            <w:r>
-              <w:rPr>
-                <w:b/>
-              </w:rPr>
-              <w:t>Član(ovi)</w:t>
-            </w:r>
-          </w:p>
-        </w:tc>
-      </w:tr>
-      <w:tr>
-        <w:trPr>
-          <w:trHeight w:val="692"/>
-        </w:trPr>
-        <w:tc>
-          <w:tcPr>
-            <w:tcW w:w="2425" w:type="dxa"/>
-            <w:vAlign w:val="center"/>
-          </w:tcPr>
-          <w:p>
-            <w:r>
-              <w:t>Definiranje arhitekture aplikacije</w:t>
-            </w:r>
-          </w:p>
-        </w:tc>
-        <w:tc>
-          <w:tcPr>
-            <w:tcW w:w="1181" w:type="dxa"/>
-            <w:vAlign w:val="center"/>
-          </w:tcPr>
-          <w:p>
-            <w:pPr>
-              <w:jc w:val="center"/>
-            </w:pPr>
-            <w:r>
-              <w:t>2</w:t>
-            </w:r>
-          </w:p>
-        </w:tc>
-        <w:tc>
-          <w:tcPr>
-            <w:tcW w:w="1429" w:type="dxa"/>
-            <w:vAlign w:val="center"/>
-          </w:tcPr>
-          <w:p>
-            <w:r>
-              <w:t>22.10.2017</w:t>
-            </w:r>
-          </w:p>
-        </w:tc>
-        <w:tc>
-          <w:tcPr>
-            <w:tcW w:w="1530" w:type="dxa"/>
-            <w:vAlign w:val="center"/>
-          </w:tcPr>
-          <w:p>
-            <w:r>
-              <w:t>22.10.2017</w:t>
-            </w:r>
-          </w:p>
-        </w:tc>
-        <w:tc>
-          <w:tcPr>
-            <w:tcW w:w="2451" w:type="dxa"/>
-            <w:vAlign w:val="center"/>
-          </w:tcPr>
-          <w:p>
-            <w:r>
-              <w:t>Antonio, Andrea, Domagoj, Marijan</w:t>
-            </w:r>
-          </w:p>
-        </w:tc>
-      </w:tr>
-      <w:tr>
-        <w:trPr>
-          <w:trHeight w:val="800"/>
-        </w:trPr>
-        <w:tc>
-          <w:tcPr>
-            <w:tcW w:w="2425" w:type="dxa"/>
-            <w:vAlign w:val="center"/>
-          </w:tcPr>
-          <w:p>
-            <w:r>
-              <w:t>Odabir jedne od više kreiranih arhitektura</w:t>
-            </w:r>
-          </w:p>
-        </w:tc>
-        <w:tc>
-          <w:tcPr>
-            <w:tcW w:w="1181" w:type="dxa"/>
-            <w:vAlign w:val="center"/>
-          </w:tcPr>
-          <w:p>
-            <w:pPr>
-              <w:jc w:val="center"/>
-            </w:pPr>
-            <w:r>
-              <w:t>1</w:t>
-            </w:r>
-          </w:p>
-        </w:tc>
-        <w:tc>
-          <w:tcPr>
-            <w:tcW w:w="1429" w:type="dxa"/>
-            <w:vAlign w:val="center"/>
-          </w:tcPr>
-          <w:p>
-            <w:pPr>
-              <w:jc w:val="both"/>
-            </w:pPr>
-            <w:r>
-              <w:t>22.10.2017</w:t>
-            </w:r>
-          </w:p>
-        </w:tc>
-        <w:tc>
-          <w:tcPr>
-            <w:tcW w:w="1530" w:type="dxa"/>
-            <w:vAlign w:val="center"/>
-          </w:tcPr>
-          <w:p>
-            <w:pPr>
-              <w:jc w:val="both"/>
-            </w:pPr>
-            <w:r>
-              <w:t>22.10.2017</w:t>
-            </w:r>
-          </w:p>
-        </w:tc>
-        <w:tc>
-          <w:tcPr>
-            <w:tcW w:w="2451" w:type="dxa"/>
-            <w:vAlign w:val="center"/>
-          </w:tcPr>
-          <w:p>
-            <w:r>
-              <w:t>Antonio, Andrea, Domagoj, Marijan</w:t>
-            </w:r>
-          </w:p>
-        </w:tc>
-      </w:tr>
-      <w:tr>
-        <w:trPr>
-          <w:trHeight w:val="611"/>
-        </w:trPr>
-        <w:tc>
-          <w:tcPr>
-            <w:tcW w:w="2425" w:type="dxa"/>
-            <w:vAlign w:val="center"/>
-          </w:tcPr>
-          <w:p>
-            <w:r>
-              <w:t xml:space="preserve">Izrada </w:t>
-            </w:r>
-            <w:r>
-              <w:t>projektne dokumentacije</w:t>
-            </w:r>
-          </w:p>
-        </w:tc>
-        <w:tc>
-          <w:tcPr>
-            <w:tcW w:w="1181" w:type="dxa"/>
-            <w:vAlign w:val="center"/>
-          </w:tcPr>
-          <w:p>
-            <w:pPr>
-              <w:jc w:val="center"/>
-            </w:pPr>
-            <w:r>
-              <w:t>2</w:t>
-            </w:r>
-          </w:p>
-        </w:tc>
-        <w:tc>
-          <w:tcPr>
-            <w:tcW w:w="1429" w:type="dxa"/>
-            <w:vAlign w:val="center"/>
-          </w:tcPr>
-          <w:p>
-            <w:pPr>
-              <w:jc w:val="both"/>
-            </w:pPr>
-            <w:r>
-              <w:t>19.10.2017</w:t>
-            </w:r>
-          </w:p>
-        </w:tc>
-        <w:tc>
-          <w:tcPr>
-            <w:tcW w:w="1530" w:type="dxa"/>
-            <w:vAlign w:val="center"/>
-          </w:tcPr>
-          <w:p>
-            <w:pPr>
-              <w:jc w:val="both"/>
-            </w:pPr>
-            <w:r>
-              <w:t>19.10.2017</w:t>
-            </w:r>
-          </w:p>
-        </w:tc>
-        <w:tc>
-          <w:tcPr>
-            <w:tcW w:w="2451" w:type="dxa"/>
-            <w:vAlign w:val="center"/>
-          </w:tcPr>
-          <w:p>
-            <w:r>
-              <w:t>Andrea</w:t>
-            </w:r>
-          </w:p>
-        </w:tc>
-      </w:tr>
-      <w:tr>
-        <w:trPr>
-          <w:trHeight w:val="743"/>
-        </w:trPr>
-        <w:tc>
-          <w:tcPr>
-            <w:tcW w:w="2425" w:type="dxa"/>
-            <w:vAlign w:val="center"/>
-          </w:tcPr>
-          <w:p>
-            <w:r>
-              <w:t>Izrada tehničke dokumentacije</w:t>
-            </w:r>
-          </w:p>
-        </w:tc>
-        <w:tc>
-          <w:tcPr>
-            <w:tcW w:w="1181" w:type="dxa"/>
-            <w:vAlign w:val="center"/>
-          </w:tcPr>
-          <w:p>
-            <w:pPr>
-              <w:jc w:val="center"/>
-            </w:pPr>
-            <w:r>
-              <w:t>2</w:t>
-            </w:r>
-          </w:p>
-        </w:tc>
-        <w:tc>
-          <w:tcPr>
-            <w:tcW w:w="1429" w:type="dxa"/>
-            <w:vAlign w:val="center"/>
-          </w:tcPr>
-          <w:p>
-            <w:pPr>
-              <w:jc w:val="both"/>
-            </w:pPr>
-            <w:r>
-              <w:t>19.10.2017</w:t>
-            </w:r>
-          </w:p>
-        </w:tc>
-        <w:tc>
-          <w:tcPr>
-            <w:tcW w:w="1530" w:type="dxa"/>
-            <w:vAlign w:val="center"/>
-          </w:tcPr>
-          <w:p>
-            <w:pPr>
-              <w:jc w:val="both"/>
-            </w:pPr>
-            <w:r>
-              <w:t>19.10.2017</w:t>
-            </w:r>
-          </w:p>
-        </w:tc>
-        <w:tc>
-          <w:tcPr>
-            <w:tcW w:w="2451" w:type="dxa"/>
-            <w:vAlign w:val="center"/>
-          </w:tcPr>
-          <w:p>
-            <w:r>
-              <w:t>Antonio</w:t>
-            </w:r>
-          </w:p>
-        </w:tc>
-      </w:tr>
-      <w:tr>
-        <w:trPr>
-          <w:trHeight w:val="773"/>
-        </w:trPr>
-        <w:tc>
-          <w:tcPr>
-            <w:tcW w:w="2425" w:type="dxa"/>
-            <w:vAlign w:val="center"/>
-          </w:tcPr>
-          <w:p>
-            <w:r>
-              <w:t>Izrada</w:t>
-            </w:r>
-            <w:r>
-              <w:t xml:space="preserve"> skica aplikacije</w:t>
-            </w:r>
-          </w:p>
-        </w:tc>
-        <w:tc>
-          <w:tcPr>
-            <w:tcW w:w="1181" w:type="dxa"/>
-            <w:vAlign w:val="center"/>
-          </w:tcPr>
-          <w:p>
-            <w:pPr>
-              <w:jc w:val="center"/>
-            </w:pPr>
-            <w:r>
-              <w:t>2</w:t>
-            </w:r>
-          </w:p>
-        </w:tc>
-        <w:tc>
-          <w:tcPr>
-            <w:tcW w:w="1429" w:type="dxa"/>
-            <w:vAlign w:val="center"/>
-          </w:tcPr>
-          <w:p>
-            <w:pPr>
-              <w:jc w:val="both"/>
-            </w:pPr>
-            <w:r>
-              <w:t>19.10.2017</w:t>
-            </w:r>
-          </w:p>
-        </w:tc>
-        <w:tc>
-          <w:tcPr>
-            <w:tcW w:w="1530" w:type="dxa"/>
-            <w:vAlign w:val="center"/>
-          </w:tcPr>
-          <w:p>
-            <w:pPr>
-              <w:jc w:val="both"/>
-            </w:pPr>
-            <w:r>
-              <w:t>19.10.2017</w:t>
-            </w:r>
-          </w:p>
-        </w:tc>
-        <w:tc>
-          <w:tcPr>
-            <w:tcW w:w="2451" w:type="dxa"/>
-            <w:vAlign w:val="center"/>
-          </w:tcPr>
-          <w:p>
-            <w:r>
-              <w:t>Domagoj</w:t>
-            </w:r>
-          </w:p>
-        </w:tc>
-      </w:tr>
-      <w:tr>
-        <w:trPr>
-          <w:trHeight w:val="710"/>
-        </w:trPr>
-        <w:tc>
-          <w:tcPr>
-            <w:tcW w:w="2425" w:type="dxa"/>
-            <w:vAlign w:val="center"/>
-          </w:tcPr>
-          <w:p>
-            <w:r>
-              <w:t>Izrada ERA modela</w:t>
-            </w:r>
-          </w:p>
-        </w:tc>
-        <w:tc>
-          <w:tcPr>
-            <w:tcW w:w="1181" w:type="dxa"/>
-            <w:vAlign w:val="center"/>
-          </w:tcPr>
-          <w:p>
-            <w:pPr>
-              <w:jc w:val="center"/>
-            </w:pPr>
-            <w:r>
-              <w:t>1</w:t>
-            </w:r>
-          </w:p>
-        </w:tc>
-        <w:tc>
-          <w:tcPr>
-            <w:tcW w:w="1429" w:type="dxa"/>
-            <w:vAlign w:val="center"/>
-          </w:tcPr>
-          <w:p>
-            <w:pPr>
-              <w:jc w:val="both"/>
-            </w:pPr>
-            <w:r>
-              <w:t>20.10.2017</w:t>
-            </w:r>
-          </w:p>
-        </w:tc>
-        <w:tc>
-          <w:tcPr>
-            <w:tcW w:w="1530" w:type="dxa"/>
-            <w:vAlign w:val="center"/>
-          </w:tcPr>
-          <w:p>
-            <w:pPr>
-              <w:jc w:val="both"/>
-            </w:pPr>
-            <w:r>
-              <w:t>20.10.2017</w:t>
-            </w:r>
-          </w:p>
-        </w:tc>
-        <w:tc>
-          <w:tcPr>
-            <w:tcW w:w="2451" w:type="dxa"/>
-            <w:vAlign w:val="center"/>
-          </w:tcPr>
-          <w:p>
-            <w:r>
-              <w:t>Andrea</w:t>
-            </w:r>
-          </w:p>
-        </w:tc>
-      </w:tr>
-      <w:tr>
-        <w:trPr>
-          <w:trHeight w:val="710"/>
-        </w:trPr>
-        <w:tc>
-          <w:tcPr>
-            <w:tcW w:w="2425" w:type="dxa"/>
-            <w:vAlign w:val="center"/>
-          </w:tcPr>
-          <w:p>
-            <w:r>
-              <w:lastRenderedPageBreak/>
-              <w:t>Izrada dijagrama korištenja (Use Case)</w:t>
-            </w:r>
-          </w:p>
-        </w:tc>
-        <w:tc>
-          <w:tcPr>
-            <w:tcW w:w="1181" w:type="dxa"/>
-            <w:vAlign w:val="center"/>
-          </w:tcPr>
-          <w:p>
-            <w:pPr>
-              <w:jc w:val="center"/>
-            </w:pPr>
-            <w:r>
-              <w:t>1</w:t>
-            </w:r>
-          </w:p>
-        </w:tc>
-        <w:tc>
-          <w:tcPr>
-            <w:tcW w:w="1429" w:type="dxa"/>
-            <w:vAlign w:val="center"/>
-          </w:tcPr>
-          <w:p>
-            <w:pPr>
-              <w:jc w:val="both"/>
-            </w:pPr>
-            <w:r>
-              <w:t>20.10.2017</w:t>
-            </w:r>
-          </w:p>
-        </w:tc>
-        <w:tc>
-          <w:tcPr>
-            <w:tcW w:w="1530" w:type="dxa"/>
-            <w:vAlign w:val="center"/>
-          </w:tcPr>
-          <w:p>
-            <w:pPr>
-              <w:jc w:val="both"/>
-            </w:pPr>
-            <w:r>
-              <w:t>20.10.2017</w:t>
-            </w:r>
-          </w:p>
-        </w:tc>
-        <w:tc>
-          <w:tcPr>
-            <w:tcW w:w="2451" w:type="dxa"/>
-            <w:vAlign w:val="center"/>
-          </w:tcPr>
-          <w:p>
-            <w:r>
-              <w:t>Marijan</w:t>
-            </w:r>
-          </w:p>
-        </w:tc>
-      </w:tr>
-      <w:tr>
-        <w:trPr>
-          <w:trHeight w:val="710"/>
-        </w:trPr>
-        <w:tc>
-          <w:tcPr>
-            <w:tcW w:w="2425" w:type="dxa"/>
-            <w:vAlign w:val="center"/>
-          </w:tcPr>
-          <w:p>
-            <w:r>
-              <w:t>Kreiranje baze na serveru</w:t>
-            </w:r>
-          </w:p>
-        </w:tc>
-        <w:tc>
-          <w:tcPr>
-            <w:tcW w:w="1181" w:type="dxa"/>
-            <w:vAlign w:val="center"/>
-          </w:tcPr>
-          <w:p>
-            <w:pPr>
-              <w:jc w:val="center"/>
-            </w:pPr>
-            <w:r>
-              <w:t>1</w:t>
-            </w:r>
-          </w:p>
-        </w:tc>
-        <w:tc>
-          <w:tcPr>
-            <w:tcW w:w="1429" w:type="dxa"/>
-            <w:vAlign w:val="center"/>
-          </w:tcPr>
-          <w:p>
-            <w:pPr>
-              <w:jc w:val="both"/>
-            </w:pPr>
-            <w:r>
-              <w:t>20.10.2017</w:t>
-            </w:r>
-          </w:p>
-        </w:tc>
-        <w:tc>
-          <w:tcPr>
-            <w:tcW w:w="1530" w:type="dxa"/>
-            <w:vAlign w:val="center"/>
-          </w:tcPr>
-          <w:p>
-            <w:pPr>
-              <w:jc w:val="both"/>
-            </w:pPr>
-            <w:r>
-              <w:t>20.10.2017</w:t>
-            </w:r>
-          </w:p>
-        </w:tc>
-        <w:tc>
-          <w:tcPr>
-            <w:tcW w:w="2451" w:type="dxa"/>
-            <w:vAlign w:val="center"/>
-          </w:tcPr>
-          <w:p>
-            <w:r>
-              <w:t>Andrea</w:t>
-            </w:r>
-          </w:p>
-        </w:tc>
-      </w:tr>
-      <w:tr>
-        <w:trPr>
-          <w:trHeight w:val="710"/>
-        </w:trPr>
-        <w:tc>
-          <w:tcPr>
-            <w:tcW w:w="2425" w:type="dxa"/>
-            <w:vAlign w:val="center"/>
-          </w:tcPr>
-          <w:p>
-            <w:r>
-              <w:t xml:space="preserve">Izrada </w:t>
-            </w:r>
-            <w:r>
-              <w:t>w</w:t>
-            </w:r>
-            <w:bookmarkStart w:id="14" w:name="_GoBack"/>
-            <w:bookmarkEnd w:id="14"/>
-            <w:r>
-              <w:t>eb servisa</w:t>
-            </w:r>
-          </w:p>
-        </w:tc>
-        <w:tc>
-          <w:tcPr>
-            <w:tcW w:w="1181" w:type="dxa"/>
-            <w:vAlign w:val="center"/>
-          </w:tcPr>
-          <w:p>
-            <w:pPr>
-              <w:jc w:val="center"/>
-            </w:pPr>
-            <w:r>
-              <w:t>3</w:t>
-            </w:r>
-          </w:p>
-        </w:tc>
-        <w:tc>
-          <w:tcPr>
-            <w:tcW w:w="1429" w:type="dxa"/>
-            <w:vAlign w:val="center"/>
-          </w:tcPr>
-          <w:p>
-            <w:pPr>
-              <w:jc w:val="both"/>
-            </w:pPr>
-            <w:r>
-              <w:t>20.10.2017</w:t>
-            </w:r>
-          </w:p>
-        </w:tc>
-        <w:tc>
-          <w:tcPr>
-            <w:tcW w:w="1530" w:type="dxa"/>
-            <w:vAlign w:val="center"/>
-          </w:tcPr>
-          <w:p>
-            <w:pPr>
-              <w:jc w:val="both"/>
-            </w:pPr>
-            <w:r>
-              <w:t>20.10.2017</w:t>
-            </w:r>
-          </w:p>
-        </w:tc>
-        <w:tc>
-          <w:tcPr>
-            <w:tcW w:w="2451" w:type="dxa"/>
-            <w:vAlign w:val="center"/>
-          </w:tcPr>
-          <w:p>
-            <w:r>
-              <w:t>Domagoj</w:t>
-            </w:r>
-          </w:p>
-        </w:tc>
-      </w:tr>
-      <w:tr>
-        <w:trPr>
-          <w:trHeight w:val="980"/>
-        </w:trPr>
-        <w:tc>
-          <w:tcPr>
-            <w:tcW w:w="2425" w:type="dxa"/>
-            <w:vAlign w:val="center"/>
-          </w:tcPr>
-          <w:p>
-            <w:r>
-              <w:t>Kreiranje i dizajniranje aktivnosti prijave</w:t>
-            </w:r>
-          </w:p>
-        </w:tc>
-        <w:tc>
-          <w:tcPr>
-            <w:tcW w:w="1181" w:type="dxa"/>
-            <w:vAlign w:val="center"/>
-          </w:tcPr>
-          <w:p>
-            <w:pPr>
-              <w:jc w:val="center"/>
-            </w:pPr>
-          </w:p>
-        </w:tc>
-        <w:tc>
-          <w:tcPr>
-            <w:tcW w:w="1429" w:type="dxa"/>
-            <w:vAlign w:val="center"/>
-          </w:tcPr>
-          <w:p>
-            <w:pPr>
-              <w:jc w:val="both"/>
-            </w:pPr>
-          </w:p>
-        </w:tc>
-        <w:tc>
-          <w:tcPr>
-            <w:tcW w:w="1530" w:type="dxa"/>
-            <w:vAlign w:val="center"/>
-          </w:tcPr>
-          <w:p>
-            <w:pPr>
-              <w:jc w:val="both"/>
-            </w:pPr>
-          </w:p>
-        </w:tc>
-        <w:tc>
-          <w:tcPr>
-            <w:tcW w:w="2451" w:type="dxa"/>
-            <w:vAlign w:val="center"/>
-          </w:tcPr>
-          <w:p/>
-        </w:tc>
-      </w:tr>
-      <w:tr>
-        <w:trPr>
-          <w:trHeight w:val="980"/>
-        </w:trPr>
-        <w:tc>
-          <w:tcPr>
-            <w:tcW w:w="2425" w:type="dxa"/>
-            <w:vAlign w:val="center"/>
-          </w:tcPr>
-          <w:p>
-            <w:r>
-              <w:t xml:space="preserve">Kreiranje i dizajniranje aktivnosti </w:t>
-            </w:r>
-            <w:r>
-              <w:t>registracije</w:t>
-            </w:r>
-          </w:p>
-        </w:tc>
-        <w:tc>
-          <w:tcPr>
-            <w:tcW w:w="1181" w:type="dxa"/>
-            <w:vAlign w:val="center"/>
-          </w:tcPr>
-          <w:p>
-            <w:pPr>
-              <w:jc w:val="center"/>
-            </w:pPr>
-          </w:p>
-        </w:tc>
-        <w:tc>
-          <w:tcPr>
-            <w:tcW w:w="1429" w:type="dxa"/>
-            <w:vAlign w:val="center"/>
-          </w:tcPr>
-          <w:p>
-            <w:pPr>
-              <w:jc w:val="both"/>
-            </w:pPr>
-          </w:p>
-        </w:tc>
-        <w:tc>
-          <w:tcPr>
-            <w:tcW w:w="1530" w:type="dxa"/>
-            <w:vAlign w:val="center"/>
-          </w:tcPr>
-          <w:p>
-            <w:pPr>
-              <w:jc w:val="both"/>
-            </w:pPr>
-          </w:p>
-        </w:tc>
-        <w:tc>
-          <w:tcPr>
-            <w:tcW w:w="2451" w:type="dxa"/>
-            <w:vAlign w:val="center"/>
-          </w:tcPr>
-          <w:p/>
-        </w:tc>
-      </w:tr>
-      <w:tr>
-        <w:trPr>
-          <w:trHeight w:val="710"/>
-        </w:trPr>
-        <w:tc>
-          <w:tcPr>
-            <w:tcW w:w="2425" w:type="dxa"/>
-            <w:vAlign w:val="center"/>
-          </w:tcPr>
-          <w:p>
-            <w:r>
-              <w:t>Testiranje funkcionalnosti</w:t>
-            </w:r>
-          </w:p>
-        </w:tc>
-        <w:tc>
-          <w:tcPr>
-            <w:tcW w:w="1181" w:type="dxa"/>
-            <w:vAlign w:val="center"/>
-          </w:tcPr>
-          <w:p>
-            <w:pPr>
-              <w:jc w:val="center"/>
-            </w:pPr>
-          </w:p>
-        </w:tc>
-        <w:tc>
-          <w:tcPr>
-            <w:tcW w:w="1429" w:type="dxa"/>
-            <w:vAlign w:val="center"/>
-          </w:tcPr>
-          <w:p>
-            <w:pPr>
-              <w:jc w:val="both"/>
-            </w:pPr>
-          </w:p>
-        </w:tc>
-        <w:tc>
-          <w:tcPr>
-            <w:tcW w:w="1530" w:type="dxa"/>
-            <w:vAlign w:val="center"/>
-          </w:tcPr>
-          <w:p>
-            <w:pPr>
-              <w:jc w:val="both"/>
-            </w:pPr>
-          </w:p>
-        </w:tc>
-        <w:tc>
-          <w:tcPr>
-            <w:tcW w:w="2451" w:type="dxa"/>
-            <w:vAlign w:val="center"/>
-          </w:tcPr>
-          <w:p>
-            <w:r>
-              <w:t>Antonio, Andrea, Domagoj, Marijan</w:t>
-            </w:r>
-          </w:p>
-        </w:tc>
-      </w:tr>
-    </w:tbl>
-    <w:p>
-      <w:pPr>
-        <w:spacing w:line="360" w:lineRule="auto"/>
-        <w:jc w:val="both"/>
-      </w:pPr>
-    </w:p>
-    <w:p>
-      <w:pPr>
-        <w:spacing w:line="360" w:lineRule="auto"/>
-        <w:jc w:val="both"/>
-      </w:pPr>
-    </w:p>
-    <w:p>
-      <w:pPr>
-        <w:spacing w:line="360" w:lineRule="auto"/>
-        <w:jc w:val="both"/>
-        <w:rPr>
-          <w:b/>
-        </w:rPr>
-      </w:pPr>
-      <w:r>
-        <w:t xml:space="preserve">30.10 – 5.11 </w:t>
-      </w:r>
-      <w:r>
-        <w:rPr>
-          <w:b/>
-        </w:rPr>
-        <w:t>Kraj sprinta jer je 6. tjedan kad je provjera 1 (kaže moodle)</w:t>
+        <w:t>. Dijagram slučaja korištenja</w:t>
       </w:r>
     </w:p>
     <w:sectPr>
@@ -5168,7 +5689,7 @@
 </file>
 
 <file path=word/comments.xml><?xml version="1.0" encoding="utf-8"?>
-<w:comments xmlns:wpc="http://schemas.microsoft.com/office/word/2010/wordprocessingCanvas" xmlns:cx="http://schemas.microsoft.com/office/drawing/2014/chartex" xmlns:cx1="http://schemas.microsoft.com/office/drawing/2015/9/8/chartex" xmlns:cx2="http://schemas.microsoft.com/office/drawing/2015/10/21/chartex" xmlns:cx3="http://schemas.microsoft.com/office/drawing/2016/5/9/chartex" xmlns:cx4="http://schemas.microsoft.com/office/drawing/2016/5/10/chartex" xmlns:cx5="http://schemas.microsoft.com/office/drawing/2016/5/11/chartex" xmlns:cx6="http://schemas.microsoft.com/office/drawing/2016/5/12/chartex" xmlns:cx7="http://schemas.microsoft.com/office/drawing/2016/5/13/chartex" xmlns:cx8="http://schemas.microsoft.com/office/drawing/2016/5/14/chartex" xmlns:mc="http://schemas.openxmlformats.org/markup-compatibility/2006" xmlns:aink="http://schemas.microsoft.com/office/drawing/2016/ink" xmlns:am3d="http://schemas.microsoft.com/office/drawing/2017/model3d" xmlns:o="urn:schemas-microsoft-com:office:office" xmlns:r="http://schemas.openxmlformats.org/officeDocument/2006/relationships" xmlns:m="http://schemas.openxmlformats.org/officeDocument/2006/math" xmlns:v="urn:schemas-microsoft-com:vml" xmlns:wp14="http://schemas.microsoft.com/office/word/2010/wordprocessingDrawing" xmlns:wp="http://schemas.openxmlformats.org/drawingml/2006/wordprocessingDrawing" xmlns:w10="urn:schemas-microsoft-com:office:word" xmlns:w="http://schemas.openxmlformats.org/wordprocessingml/2006/main" xmlns:w14="http://schemas.microsoft.com/office/word/2010/wordml" xmlns:w15="http://schemas.microsoft.com/office/word/2012/wordml" xmlns:w16cid="http://schemas.microsoft.com/office/word/2016/wordml/cid" xmlns:w16se="http://schemas.microsoft.com/office/word/2015/wordml/symex" xmlns:wpg="http://schemas.microsoft.com/office/word/2010/wordprocessingGroup" xmlns:wpi="http://schemas.microsoft.com/office/word/2010/wordprocessingInk" xmlns:wne="http://schemas.microsoft.com/office/word/2006/wordml" xmlns:wps="http://schemas.microsoft.com/office/word/2010/wordprocessingShape" mc:Ignorable="w14 w15 w16se w16cid wp14">
+<w:comments xmlns:wpc="http://schemas.microsoft.com/office/word/2010/wordprocessingCanvas" xmlns:mc="http://schemas.openxmlformats.org/markup-compatibility/2006" xmlns:o="urn:schemas-microsoft-com:office:office" xmlns:r="http://schemas.openxmlformats.org/officeDocument/2006/relationships" xmlns:m="http://schemas.openxmlformats.org/officeDocument/2006/math" xmlns:v="urn:schemas-microsoft-com:vml" xmlns:wp14="http://schemas.microsoft.com/office/word/2010/wordprocessingDrawing" xmlns:wp="http://schemas.openxmlformats.org/drawingml/2006/wordprocessingDrawing" xmlns:w10="urn:schemas-microsoft-com:office:word" xmlns:w="http://schemas.openxmlformats.org/wordprocessingml/2006/main" xmlns:w14="http://schemas.microsoft.com/office/word/2010/wordml" xmlns:w15="http://schemas.microsoft.com/office/word/2012/wordml" xmlns:wpg="http://schemas.microsoft.com/office/word/2010/wordprocessingGroup" xmlns:wpi="http://schemas.microsoft.com/office/word/2010/wordprocessingInk" xmlns:wne="http://schemas.microsoft.com/office/word/2006/wordml" xmlns:wps="http://schemas.microsoft.com/office/word/2010/wordprocessingShape" mc:Ignorable="w14 w15 wp14">
   <w:comment w:id="0" w:author="Andrea Danzante" w:date="2017-10-17T23:11:00Z" w:initials="">
     <w:p>
       <w:pPr>
@@ -5262,22 +5783,6 @@
       </w:r>
       <w:r>
         <w:t xml:space="preserve">Dodati brojeve indeksa za svakog </w:t>
-      </w:r>
-    </w:p>
-  </w:comment>
-  <w:comment w:id="13" w:author="Andrea Danzante" w:date="2017-10-22T11:46:00Z" w:initials="AD">
-    <w:p>
-      <w:pPr>
-        <w:pStyle w:val="CommentText"/>
-      </w:pPr>
-      <w:r>
-        <w:rPr>
-          <w:rStyle w:val="CommentReference"/>
-        </w:rPr>
-        <w:annotationRef/>
-      </w:r>
-      <w:r>
-        <w:t>Stavio sa 19.10 da je prvi scrum sastanak bio jer smo tad išli na konzultacije kod Stapića</w:t>
       </w:r>
     </w:p>
   </w:comment>
@@ -5285,13 +5790,12 @@
 </file>
 
 <file path=word/commentsExtended.xml><?xml version="1.0" encoding="utf-8"?>
-<w15:commentsEx xmlns:wpc="http://schemas.microsoft.com/office/word/2010/wordprocessingCanvas" xmlns:cx="http://schemas.microsoft.com/office/drawing/2014/chartex" xmlns:cx1="http://schemas.microsoft.com/office/drawing/2015/9/8/chartex" xmlns:cx2="http://schemas.microsoft.com/office/drawing/2015/10/21/chartex" xmlns:cx3="http://schemas.microsoft.com/office/drawing/2016/5/9/chartex" xmlns:cx4="http://schemas.microsoft.com/office/drawing/2016/5/10/chartex" xmlns:cx5="http://schemas.microsoft.com/office/drawing/2016/5/11/chartex" xmlns:cx6="http://schemas.microsoft.com/office/drawing/2016/5/12/chartex" xmlns:cx7="http://schemas.microsoft.com/office/drawing/2016/5/13/chartex" xmlns:cx8="http://schemas.microsoft.com/office/drawing/2016/5/14/chartex" xmlns:mc="http://schemas.openxmlformats.org/markup-compatibility/2006" xmlns:aink="http://schemas.microsoft.com/office/drawing/2016/ink" xmlns:am3d="http://schemas.microsoft.com/office/drawing/2017/model3d" xmlns:o="urn:schemas-microsoft-com:office:office" xmlns:r="http://schemas.openxmlformats.org/officeDocument/2006/relationships" xmlns:m="http://schemas.openxmlformats.org/officeDocument/2006/math" xmlns:v="urn:schemas-microsoft-com:vml" xmlns:wp14="http://schemas.microsoft.com/office/word/2010/wordprocessingDrawing" xmlns:wp="http://schemas.openxmlformats.org/drawingml/2006/wordprocessingDrawing" xmlns:w10="urn:schemas-microsoft-com:office:word" xmlns:w="http://schemas.openxmlformats.org/wordprocessingml/2006/main" xmlns:w14="http://schemas.microsoft.com/office/word/2010/wordml" xmlns:w15="http://schemas.microsoft.com/office/word/2012/wordml" xmlns:w16cid="http://schemas.microsoft.com/office/word/2016/wordml/cid" xmlns:w16se="http://schemas.microsoft.com/office/word/2015/wordml/symex" xmlns:wpg="http://schemas.microsoft.com/office/word/2010/wordprocessingGroup" xmlns:wpi="http://schemas.microsoft.com/office/word/2010/wordprocessingInk" xmlns:wne="http://schemas.microsoft.com/office/word/2006/wordml" xmlns:wps="http://schemas.microsoft.com/office/word/2010/wordprocessingShape" mc:Ignorable="w14 w15 w16se w16cid wp14">
+<w15:commentsEx xmlns:wpc="http://schemas.microsoft.com/office/word/2010/wordprocessingCanvas" xmlns:mc="http://schemas.openxmlformats.org/markup-compatibility/2006" xmlns:o="urn:schemas-microsoft-com:office:office" xmlns:r="http://schemas.openxmlformats.org/officeDocument/2006/relationships" xmlns:m="http://schemas.openxmlformats.org/officeDocument/2006/math" xmlns:v="urn:schemas-microsoft-com:vml" xmlns:wp14="http://schemas.microsoft.com/office/word/2010/wordprocessingDrawing" xmlns:wp="http://schemas.openxmlformats.org/drawingml/2006/wordprocessingDrawing" xmlns:w10="urn:schemas-microsoft-com:office:word" xmlns:w="http://schemas.openxmlformats.org/wordprocessingml/2006/main" xmlns:w14="http://schemas.microsoft.com/office/word/2010/wordml" xmlns:w15="http://schemas.microsoft.com/office/word/2012/wordml" xmlns:wpg="http://schemas.microsoft.com/office/word/2010/wordprocessingGroup" xmlns:wpi="http://schemas.microsoft.com/office/word/2010/wordprocessingInk" xmlns:wne="http://schemas.microsoft.com/office/word/2006/wordml" xmlns:wps="http://schemas.microsoft.com/office/word/2010/wordprocessingShape" mc:Ignorable="w14 w15 wp14">
   <w15:commentEx w15:paraId="1C1B40B5" w15:done="0"/>
   <w15:commentEx w15:paraId="5C8E1C4B" w15:done="0"/>
   <w15:commentEx w15:paraId="52E06075" w15:done="0"/>
   <w15:commentEx w15:paraId="04E141F9" w15:done="0"/>
   <w15:commentEx w15:paraId="70FDDFAC" w15:done="0"/>
-  <w15:commentEx w15:paraId="16E8FE3A" w15:done="0"/>
 </w15:commentsEx>
 </file>
 
@@ -5307,7 +5811,7 @@
 </file>
 
 <file path=word/endnotes.xml><?xml version="1.0" encoding="utf-8"?>
-<w:endnotes xmlns:wpc="http://schemas.microsoft.com/office/word/2010/wordprocessingCanvas" xmlns:cx="http://schemas.microsoft.com/office/drawing/2014/chartex" xmlns:cx1="http://schemas.microsoft.com/office/drawing/2015/9/8/chartex" xmlns:cx2="http://schemas.microsoft.com/office/drawing/2015/10/21/chartex" xmlns:cx3="http://schemas.microsoft.com/office/drawing/2016/5/9/chartex" xmlns:cx4="http://schemas.microsoft.com/office/drawing/2016/5/10/chartex" xmlns:cx5="http://schemas.microsoft.com/office/drawing/2016/5/11/chartex" xmlns:cx6="http://schemas.microsoft.com/office/drawing/2016/5/12/chartex" xmlns:cx7="http://schemas.microsoft.com/office/drawing/2016/5/13/chartex" xmlns:cx8="http://schemas.microsoft.com/office/drawing/2016/5/14/chartex" xmlns:mc="http://schemas.openxmlformats.org/markup-compatibility/2006" xmlns:aink="http://schemas.microsoft.com/office/drawing/2016/ink" xmlns:am3d="http://schemas.microsoft.com/office/drawing/2017/model3d" xmlns:o="urn:schemas-microsoft-com:office:office" xmlns:r="http://schemas.openxmlformats.org/officeDocument/2006/relationships" xmlns:m="http://schemas.openxmlformats.org/officeDocument/2006/math" xmlns:v="urn:schemas-microsoft-com:vml" xmlns:wp14="http://schemas.microsoft.com/office/word/2010/wordprocessingDrawing" xmlns:wp="http://schemas.openxmlformats.org/drawingml/2006/wordprocessingDrawing" xmlns:w10="urn:schemas-microsoft-com:office:word" xmlns:w="http://schemas.openxmlformats.org/wordprocessingml/2006/main" xmlns:w14="http://schemas.microsoft.com/office/word/2010/wordml" xmlns:w15="http://schemas.microsoft.com/office/word/2012/wordml" xmlns:w16cid="http://schemas.microsoft.com/office/word/2016/wordml/cid" xmlns:w16se="http://schemas.microsoft.com/office/word/2015/wordml/symex" xmlns:wpg="http://schemas.microsoft.com/office/word/2010/wordprocessingGroup" xmlns:wpi="http://schemas.microsoft.com/office/word/2010/wordprocessingInk" xmlns:wne="http://schemas.microsoft.com/office/word/2006/wordml" xmlns:wps="http://schemas.microsoft.com/office/word/2010/wordprocessingShape" mc:Ignorable="w14 w15 w16se w16cid wp14">
+<w:endnotes xmlns:wpc="http://schemas.microsoft.com/office/word/2010/wordprocessingCanvas" xmlns:mc="http://schemas.openxmlformats.org/markup-compatibility/2006" xmlns:o="urn:schemas-microsoft-com:office:office" xmlns:r="http://schemas.openxmlformats.org/officeDocument/2006/relationships" xmlns:m="http://schemas.openxmlformats.org/officeDocument/2006/math" xmlns:v="urn:schemas-microsoft-com:vml" xmlns:wp14="http://schemas.microsoft.com/office/word/2010/wordprocessingDrawing" xmlns:wp="http://schemas.openxmlformats.org/drawingml/2006/wordprocessingDrawing" xmlns:w10="urn:schemas-microsoft-com:office:word" xmlns:w="http://schemas.openxmlformats.org/wordprocessingml/2006/main" xmlns:w14="http://schemas.microsoft.com/office/word/2010/wordml" xmlns:w15="http://schemas.microsoft.com/office/word/2012/wordml" xmlns:wpg="http://schemas.microsoft.com/office/word/2010/wordprocessingGroup" xmlns:wpi="http://schemas.microsoft.com/office/word/2010/wordprocessingInk" xmlns:wne="http://schemas.microsoft.com/office/word/2006/wordml" xmlns:wps="http://schemas.microsoft.com/office/word/2010/wordprocessingShape" mc:Ignorable="w14 w15 wp14">
   <w:endnote w:type="separator" w:id="-1">
     <w:p>
       <w:pPr>
@@ -5332,7 +5836,7 @@
 </file>
 
 <file path=word/footer1.xml><?xml version="1.0" encoding="utf-8"?>
-<w:ftr xmlns:wpc="http://schemas.microsoft.com/office/word/2010/wordprocessingCanvas" xmlns:cx="http://schemas.microsoft.com/office/drawing/2014/chartex" xmlns:cx1="http://schemas.microsoft.com/office/drawing/2015/9/8/chartex" xmlns:cx2="http://schemas.microsoft.com/office/drawing/2015/10/21/chartex" xmlns:cx3="http://schemas.microsoft.com/office/drawing/2016/5/9/chartex" xmlns:cx4="http://schemas.microsoft.com/office/drawing/2016/5/10/chartex" xmlns:cx5="http://schemas.microsoft.com/office/drawing/2016/5/11/chartex" xmlns:cx6="http://schemas.microsoft.com/office/drawing/2016/5/12/chartex" xmlns:cx7="http://schemas.microsoft.com/office/drawing/2016/5/13/chartex" xmlns:cx8="http://schemas.microsoft.com/office/drawing/2016/5/14/chartex" xmlns:mc="http://schemas.openxmlformats.org/markup-compatibility/2006" xmlns:aink="http://schemas.microsoft.com/office/drawing/2016/ink" xmlns:am3d="http://schemas.microsoft.com/office/drawing/2017/model3d" xmlns:o="urn:schemas-microsoft-com:office:office" xmlns:r="http://schemas.openxmlformats.org/officeDocument/2006/relationships" xmlns:m="http://schemas.openxmlformats.org/officeDocument/2006/math" xmlns:v="urn:schemas-microsoft-com:vml" xmlns:wp14="http://schemas.microsoft.com/office/word/2010/wordprocessingDrawing" xmlns:wp="http://schemas.openxmlformats.org/drawingml/2006/wordprocessingDrawing" xmlns:w10="urn:schemas-microsoft-com:office:word" xmlns:w="http://schemas.openxmlformats.org/wordprocessingml/2006/main" xmlns:w14="http://schemas.microsoft.com/office/word/2010/wordml" xmlns:w15="http://schemas.microsoft.com/office/word/2012/wordml" xmlns:w16cid="http://schemas.microsoft.com/office/word/2016/wordml/cid" xmlns:w16se="http://schemas.microsoft.com/office/word/2015/wordml/symex" xmlns:wpg="http://schemas.microsoft.com/office/word/2010/wordprocessingGroup" xmlns:wpi="http://schemas.microsoft.com/office/word/2010/wordprocessingInk" xmlns:wne="http://schemas.microsoft.com/office/word/2006/wordml" xmlns:wps="http://schemas.microsoft.com/office/word/2010/wordprocessingShape" mc:Ignorable="w14 w15 w16se w16cid wp14">
+<w:ftr xmlns:wpc="http://schemas.microsoft.com/office/word/2010/wordprocessingCanvas" xmlns:mc="http://schemas.openxmlformats.org/markup-compatibility/2006" xmlns:o="urn:schemas-microsoft-com:office:office" xmlns:r="http://schemas.openxmlformats.org/officeDocument/2006/relationships" xmlns:m="http://schemas.openxmlformats.org/officeDocument/2006/math" xmlns:v="urn:schemas-microsoft-com:vml" xmlns:wp14="http://schemas.microsoft.com/office/word/2010/wordprocessingDrawing" xmlns:wp="http://schemas.openxmlformats.org/drawingml/2006/wordprocessingDrawing" xmlns:w10="urn:schemas-microsoft-com:office:word" xmlns:w="http://schemas.openxmlformats.org/wordprocessingml/2006/main" xmlns:w14="http://schemas.microsoft.com/office/word/2010/wordml" xmlns:w15="http://schemas.microsoft.com/office/word/2012/wordml" xmlns:wpg="http://schemas.microsoft.com/office/word/2010/wordprocessingGroup" xmlns:wpi="http://schemas.microsoft.com/office/word/2010/wordprocessingInk" xmlns:wne="http://schemas.microsoft.com/office/word/2006/wordml" xmlns:wps="http://schemas.microsoft.com/office/word/2010/wordprocessingShape" mc:Ignorable="w14 w15 wp14">
   <w:p>
     <w:pPr>
       <w:pStyle w:val="Footer"/>
@@ -5346,7 +5850,7 @@
 </file>
 
 <file path=word/footer2.xml><?xml version="1.0" encoding="utf-8"?>
-<w:ftr xmlns:wpc="http://schemas.microsoft.com/office/word/2010/wordprocessingCanvas" xmlns:cx="http://schemas.microsoft.com/office/drawing/2014/chartex" xmlns:cx1="http://schemas.microsoft.com/office/drawing/2015/9/8/chartex" xmlns:cx2="http://schemas.microsoft.com/office/drawing/2015/10/21/chartex" xmlns:cx3="http://schemas.microsoft.com/office/drawing/2016/5/9/chartex" xmlns:cx4="http://schemas.microsoft.com/office/drawing/2016/5/10/chartex" xmlns:cx5="http://schemas.microsoft.com/office/drawing/2016/5/11/chartex" xmlns:cx6="http://schemas.microsoft.com/office/drawing/2016/5/12/chartex" xmlns:cx7="http://schemas.microsoft.com/office/drawing/2016/5/13/chartex" xmlns:cx8="http://schemas.microsoft.com/office/drawing/2016/5/14/chartex" xmlns:mc="http://schemas.openxmlformats.org/markup-compatibility/2006" xmlns:aink="http://schemas.microsoft.com/office/drawing/2016/ink" xmlns:am3d="http://schemas.microsoft.com/office/drawing/2017/model3d" xmlns:o="urn:schemas-microsoft-com:office:office" xmlns:r="http://schemas.openxmlformats.org/officeDocument/2006/relationships" xmlns:m="http://schemas.openxmlformats.org/officeDocument/2006/math" xmlns:v="urn:schemas-microsoft-com:vml" xmlns:wp14="http://schemas.microsoft.com/office/word/2010/wordprocessingDrawing" xmlns:wp="http://schemas.openxmlformats.org/drawingml/2006/wordprocessingDrawing" xmlns:w10="urn:schemas-microsoft-com:office:word" xmlns:w="http://schemas.openxmlformats.org/wordprocessingml/2006/main" xmlns:w14="http://schemas.microsoft.com/office/word/2010/wordml" xmlns:w15="http://schemas.microsoft.com/office/word/2012/wordml" xmlns:w16cid="http://schemas.microsoft.com/office/word/2016/wordml/cid" xmlns:w16se="http://schemas.microsoft.com/office/word/2015/wordml/symex" xmlns:wpg="http://schemas.microsoft.com/office/word/2010/wordprocessingGroup" xmlns:wpi="http://schemas.microsoft.com/office/word/2010/wordprocessingInk" xmlns:wne="http://schemas.microsoft.com/office/word/2006/wordml" xmlns:wps="http://schemas.microsoft.com/office/word/2010/wordprocessingShape" mc:Ignorable="w14 w15 w16se w16cid wp14">
+<w:ftr xmlns:wpc="http://schemas.microsoft.com/office/word/2010/wordprocessingCanvas" xmlns:mc="http://schemas.openxmlformats.org/markup-compatibility/2006" xmlns:o="urn:schemas-microsoft-com:office:office" xmlns:r="http://schemas.openxmlformats.org/officeDocument/2006/relationships" xmlns:m="http://schemas.openxmlformats.org/officeDocument/2006/math" xmlns:v="urn:schemas-microsoft-com:vml" xmlns:wp14="http://schemas.microsoft.com/office/word/2010/wordprocessingDrawing" xmlns:wp="http://schemas.openxmlformats.org/drawingml/2006/wordprocessingDrawing" xmlns:w10="urn:schemas-microsoft-com:office:word" xmlns:w="http://schemas.openxmlformats.org/wordprocessingml/2006/main" xmlns:w14="http://schemas.microsoft.com/office/word/2010/wordml" xmlns:w15="http://schemas.microsoft.com/office/word/2012/wordml" xmlns:wpg="http://schemas.microsoft.com/office/word/2010/wordprocessingGroup" xmlns:wpi="http://schemas.microsoft.com/office/word/2010/wordprocessingInk" xmlns:wne="http://schemas.microsoft.com/office/word/2006/wordml" xmlns:wps="http://schemas.microsoft.com/office/word/2010/wordprocessingShape" mc:Ignorable="w14 w15 wp14">
   <w:p>
     <w:pPr>
       <w:pStyle w:val="Footer"/>
@@ -5366,7 +5870,7 @@
 </file>
 
 <file path=word/footer3.xml><?xml version="1.0" encoding="utf-8"?>
-<w:ftr xmlns:wpc="http://schemas.microsoft.com/office/word/2010/wordprocessingCanvas" xmlns:cx="http://schemas.microsoft.com/office/drawing/2014/chartex" xmlns:cx1="http://schemas.microsoft.com/office/drawing/2015/9/8/chartex" xmlns:cx2="http://schemas.microsoft.com/office/drawing/2015/10/21/chartex" xmlns:cx3="http://schemas.microsoft.com/office/drawing/2016/5/9/chartex" xmlns:cx4="http://schemas.microsoft.com/office/drawing/2016/5/10/chartex" xmlns:cx5="http://schemas.microsoft.com/office/drawing/2016/5/11/chartex" xmlns:cx6="http://schemas.microsoft.com/office/drawing/2016/5/12/chartex" xmlns:cx7="http://schemas.microsoft.com/office/drawing/2016/5/13/chartex" xmlns:cx8="http://schemas.microsoft.com/office/drawing/2016/5/14/chartex" xmlns:mc="http://schemas.openxmlformats.org/markup-compatibility/2006" xmlns:aink="http://schemas.microsoft.com/office/drawing/2016/ink" xmlns:am3d="http://schemas.microsoft.com/office/drawing/2017/model3d" xmlns:o="urn:schemas-microsoft-com:office:office" xmlns:r="http://schemas.openxmlformats.org/officeDocument/2006/relationships" xmlns:m="http://schemas.openxmlformats.org/officeDocument/2006/math" xmlns:v="urn:schemas-microsoft-com:vml" xmlns:wp14="http://schemas.microsoft.com/office/word/2010/wordprocessingDrawing" xmlns:wp="http://schemas.openxmlformats.org/drawingml/2006/wordprocessingDrawing" xmlns:w10="urn:schemas-microsoft-com:office:word" xmlns:w="http://schemas.openxmlformats.org/wordprocessingml/2006/main" xmlns:w14="http://schemas.microsoft.com/office/word/2010/wordml" xmlns:w15="http://schemas.microsoft.com/office/word/2012/wordml" xmlns:w16cid="http://schemas.microsoft.com/office/word/2016/wordml/cid" xmlns:w16se="http://schemas.microsoft.com/office/word/2015/wordml/symex" xmlns:wpg="http://schemas.microsoft.com/office/word/2010/wordprocessingGroup" xmlns:wpi="http://schemas.microsoft.com/office/word/2010/wordprocessingInk" xmlns:wne="http://schemas.microsoft.com/office/word/2006/wordml" xmlns:wps="http://schemas.microsoft.com/office/word/2010/wordprocessingShape" mc:Ignorable="w14 w15 w16se w16cid wp14">
+<w:ftr xmlns:wpc="http://schemas.microsoft.com/office/word/2010/wordprocessingCanvas" xmlns:mc="http://schemas.openxmlformats.org/markup-compatibility/2006" xmlns:o="urn:schemas-microsoft-com:office:office" xmlns:r="http://schemas.openxmlformats.org/officeDocument/2006/relationships" xmlns:m="http://schemas.openxmlformats.org/officeDocument/2006/math" xmlns:v="urn:schemas-microsoft-com:vml" xmlns:wp14="http://schemas.microsoft.com/office/word/2010/wordprocessingDrawing" xmlns:wp="http://schemas.openxmlformats.org/drawingml/2006/wordprocessingDrawing" xmlns:w10="urn:schemas-microsoft-com:office:word" xmlns:w="http://schemas.openxmlformats.org/wordprocessingml/2006/main" xmlns:w14="http://schemas.microsoft.com/office/word/2010/wordml" xmlns:w15="http://schemas.microsoft.com/office/word/2012/wordml" xmlns:wpg="http://schemas.microsoft.com/office/word/2010/wordprocessingGroup" xmlns:wpi="http://schemas.microsoft.com/office/word/2010/wordprocessingInk" xmlns:wne="http://schemas.microsoft.com/office/word/2006/wordml" xmlns:wps="http://schemas.microsoft.com/office/word/2010/wordprocessingShape" mc:Ignorable="w14 w15 wp14">
   <w:sdt>
     <w:sdtPr>
       <w:id w:val="5647183"/>
@@ -5399,7 +5903,7 @@
           <w:rPr>
             <w:noProof/>
           </w:rPr>
-          <w:t>1</w:t>
+          <w:t>6</w:t>
         </w:r>
         <w:r>
           <w:rPr>
@@ -5422,7 +5926,7 @@
 </file>
 
 <file path=word/footnotes.xml><?xml version="1.0" encoding="utf-8"?>
-<w:footnotes xmlns:wpc="http://schemas.microsoft.com/office/word/2010/wordprocessingCanvas" xmlns:cx="http://schemas.microsoft.com/office/drawing/2014/chartex" xmlns:cx1="http://schemas.microsoft.com/office/drawing/2015/9/8/chartex" xmlns:cx2="http://schemas.microsoft.com/office/drawing/2015/10/21/chartex" xmlns:cx3="http://schemas.microsoft.com/office/drawing/2016/5/9/chartex" xmlns:cx4="http://schemas.microsoft.com/office/drawing/2016/5/10/chartex" xmlns:cx5="http://schemas.microsoft.com/office/drawing/2016/5/11/chartex" xmlns:cx6="http://schemas.microsoft.com/office/drawing/2016/5/12/chartex" xmlns:cx7="http://schemas.microsoft.com/office/drawing/2016/5/13/chartex" xmlns:cx8="http://schemas.microsoft.com/office/drawing/2016/5/14/chartex" xmlns:mc="http://schemas.openxmlformats.org/markup-compatibility/2006" xmlns:aink="http://schemas.microsoft.com/office/drawing/2016/ink" xmlns:am3d="http://schemas.microsoft.com/office/drawing/2017/model3d" xmlns:o="urn:schemas-microsoft-com:office:office" xmlns:r="http://schemas.openxmlformats.org/officeDocument/2006/relationships" xmlns:m="http://schemas.openxmlformats.org/officeDocument/2006/math" xmlns:v="urn:schemas-microsoft-com:vml" xmlns:wp14="http://schemas.microsoft.com/office/word/2010/wordprocessingDrawing" xmlns:wp="http://schemas.openxmlformats.org/drawingml/2006/wordprocessingDrawing" xmlns:w10="urn:schemas-microsoft-com:office:word" xmlns:w="http://schemas.openxmlformats.org/wordprocessingml/2006/main" xmlns:w14="http://schemas.microsoft.com/office/word/2010/wordml" xmlns:w15="http://schemas.microsoft.com/office/word/2012/wordml" xmlns:w16cid="http://schemas.microsoft.com/office/word/2016/wordml/cid" xmlns:w16se="http://schemas.microsoft.com/office/word/2015/wordml/symex" xmlns:wpg="http://schemas.microsoft.com/office/word/2010/wordprocessingGroup" xmlns:wpi="http://schemas.microsoft.com/office/word/2010/wordprocessingInk" xmlns:wne="http://schemas.microsoft.com/office/word/2006/wordml" xmlns:wps="http://schemas.microsoft.com/office/word/2010/wordprocessingShape" mc:Ignorable="w14 w15 w16se w16cid wp14">
+<w:footnotes xmlns:wpc="http://schemas.microsoft.com/office/word/2010/wordprocessingCanvas" xmlns:mc="http://schemas.openxmlformats.org/markup-compatibility/2006" xmlns:o="urn:schemas-microsoft-com:office:office" xmlns:r="http://schemas.openxmlformats.org/officeDocument/2006/relationships" xmlns:m="http://schemas.openxmlformats.org/officeDocument/2006/math" xmlns:v="urn:schemas-microsoft-com:vml" xmlns:wp14="http://schemas.microsoft.com/office/word/2010/wordprocessingDrawing" xmlns:wp="http://schemas.openxmlformats.org/drawingml/2006/wordprocessingDrawing" xmlns:w10="urn:schemas-microsoft-com:office:word" xmlns:w="http://schemas.openxmlformats.org/wordprocessingml/2006/main" xmlns:w14="http://schemas.microsoft.com/office/word/2010/wordml" xmlns:w15="http://schemas.microsoft.com/office/word/2012/wordml" xmlns:wpg="http://schemas.microsoft.com/office/word/2010/wordprocessingGroup" xmlns:wpi="http://schemas.microsoft.com/office/word/2010/wordprocessingInk" xmlns:wne="http://schemas.microsoft.com/office/word/2006/wordml" xmlns:wps="http://schemas.microsoft.com/office/word/2010/wordprocessingShape" mc:Ignorable="w14 w15 wp14">
   <w:footnote w:type="separator" w:id="-1">
     <w:p>
       <w:pPr>
@@ -5447,7 +5951,7 @@
 </file>
 
 <file path=word/header1.xml><?xml version="1.0" encoding="utf-8"?>
-<w:hdr xmlns:wpc="http://schemas.microsoft.com/office/word/2010/wordprocessingCanvas" xmlns:cx="http://schemas.microsoft.com/office/drawing/2014/chartex" xmlns:cx1="http://schemas.microsoft.com/office/drawing/2015/9/8/chartex" xmlns:cx2="http://schemas.microsoft.com/office/drawing/2015/10/21/chartex" xmlns:cx3="http://schemas.microsoft.com/office/drawing/2016/5/9/chartex" xmlns:cx4="http://schemas.microsoft.com/office/drawing/2016/5/10/chartex" xmlns:cx5="http://schemas.microsoft.com/office/drawing/2016/5/11/chartex" xmlns:cx6="http://schemas.microsoft.com/office/drawing/2016/5/12/chartex" xmlns:cx7="http://schemas.microsoft.com/office/drawing/2016/5/13/chartex" xmlns:cx8="http://schemas.microsoft.com/office/drawing/2016/5/14/chartex" xmlns:mc="http://schemas.openxmlformats.org/markup-compatibility/2006" xmlns:aink="http://schemas.microsoft.com/office/drawing/2016/ink" xmlns:am3d="http://schemas.microsoft.com/office/drawing/2017/model3d" xmlns:o="urn:schemas-microsoft-com:office:office" xmlns:r="http://schemas.openxmlformats.org/officeDocument/2006/relationships" xmlns:m="http://schemas.openxmlformats.org/officeDocument/2006/math" xmlns:v="urn:schemas-microsoft-com:vml" xmlns:wp14="http://schemas.microsoft.com/office/word/2010/wordprocessingDrawing" xmlns:wp="http://schemas.openxmlformats.org/drawingml/2006/wordprocessingDrawing" xmlns:w10="urn:schemas-microsoft-com:office:word" xmlns:w="http://schemas.openxmlformats.org/wordprocessingml/2006/main" xmlns:w14="http://schemas.microsoft.com/office/word/2010/wordml" xmlns:w15="http://schemas.microsoft.com/office/word/2012/wordml" xmlns:w16cid="http://schemas.microsoft.com/office/word/2016/wordml/cid" xmlns:w16se="http://schemas.microsoft.com/office/word/2015/wordml/symex" xmlns:wpg="http://schemas.microsoft.com/office/word/2010/wordprocessingGroup" xmlns:wpi="http://schemas.microsoft.com/office/word/2010/wordprocessingInk" xmlns:wne="http://schemas.microsoft.com/office/word/2006/wordml" xmlns:wps="http://schemas.microsoft.com/office/word/2010/wordprocessingShape" mc:Ignorable="w14 w15 w16se w16cid wp14">
+<w:hdr xmlns:wpc="http://schemas.microsoft.com/office/word/2010/wordprocessingCanvas" xmlns:mc="http://schemas.openxmlformats.org/markup-compatibility/2006" xmlns:o="urn:schemas-microsoft-com:office:office" xmlns:r="http://schemas.openxmlformats.org/officeDocument/2006/relationships" xmlns:m="http://schemas.openxmlformats.org/officeDocument/2006/math" xmlns:v="urn:schemas-microsoft-com:vml" xmlns:wp14="http://schemas.microsoft.com/office/word/2010/wordprocessingDrawing" xmlns:wp="http://schemas.openxmlformats.org/drawingml/2006/wordprocessingDrawing" xmlns:w10="urn:schemas-microsoft-com:office:word" xmlns:w="http://schemas.openxmlformats.org/wordprocessingml/2006/main" xmlns:w14="http://schemas.microsoft.com/office/word/2010/wordml" xmlns:w15="http://schemas.microsoft.com/office/word/2012/wordml" xmlns:wpg="http://schemas.microsoft.com/office/word/2010/wordprocessingGroup" xmlns:wpi="http://schemas.microsoft.com/office/word/2010/wordprocessingInk" xmlns:wne="http://schemas.microsoft.com/office/word/2006/wordml" xmlns:wps="http://schemas.microsoft.com/office/word/2010/wordprocessingShape" mc:Ignorable="w14 w15 wp14">
   <w:p>
     <w:pPr>
       <w:pStyle w:val="Header"/>
@@ -5457,7 +5961,7 @@
 </file>
 
 <file path=word/header2.xml><?xml version="1.0" encoding="utf-8"?>
-<w:hdr xmlns:wpc="http://schemas.microsoft.com/office/word/2010/wordprocessingCanvas" xmlns:cx="http://schemas.microsoft.com/office/drawing/2014/chartex" xmlns:cx1="http://schemas.microsoft.com/office/drawing/2015/9/8/chartex" xmlns:cx2="http://schemas.microsoft.com/office/drawing/2015/10/21/chartex" xmlns:cx3="http://schemas.microsoft.com/office/drawing/2016/5/9/chartex" xmlns:cx4="http://schemas.microsoft.com/office/drawing/2016/5/10/chartex" xmlns:cx5="http://schemas.microsoft.com/office/drawing/2016/5/11/chartex" xmlns:cx6="http://schemas.microsoft.com/office/drawing/2016/5/12/chartex" xmlns:cx7="http://schemas.microsoft.com/office/drawing/2016/5/13/chartex" xmlns:cx8="http://schemas.microsoft.com/office/drawing/2016/5/14/chartex" xmlns:mc="http://schemas.openxmlformats.org/markup-compatibility/2006" xmlns:aink="http://schemas.microsoft.com/office/drawing/2016/ink" xmlns:am3d="http://schemas.microsoft.com/office/drawing/2017/model3d" xmlns:o="urn:schemas-microsoft-com:office:office" xmlns:r="http://schemas.openxmlformats.org/officeDocument/2006/relationships" xmlns:m="http://schemas.openxmlformats.org/officeDocument/2006/math" xmlns:v="urn:schemas-microsoft-com:vml" xmlns:wp14="http://schemas.microsoft.com/office/word/2010/wordprocessingDrawing" xmlns:wp="http://schemas.openxmlformats.org/drawingml/2006/wordprocessingDrawing" xmlns:w10="urn:schemas-microsoft-com:office:word" xmlns:w="http://schemas.openxmlformats.org/wordprocessingml/2006/main" xmlns:w14="http://schemas.microsoft.com/office/word/2010/wordml" xmlns:w15="http://schemas.microsoft.com/office/word/2012/wordml" xmlns:w16cid="http://schemas.microsoft.com/office/word/2016/wordml/cid" xmlns:w16se="http://schemas.microsoft.com/office/word/2015/wordml/symex" xmlns:wpg="http://schemas.microsoft.com/office/word/2010/wordprocessingGroup" xmlns:wpi="http://schemas.microsoft.com/office/word/2010/wordprocessingInk" xmlns:wne="http://schemas.microsoft.com/office/word/2006/wordml" xmlns:wps="http://schemas.microsoft.com/office/word/2010/wordprocessingShape" mc:Ignorable="w14 w15 w16se w16cid wp14">
+<w:hdr xmlns:wpc="http://schemas.microsoft.com/office/word/2010/wordprocessingCanvas" xmlns:mc="http://schemas.openxmlformats.org/markup-compatibility/2006" xmlns:o="urn:schemas-microsoft-com:office:office" xmlns:r="http://schemas.openxmlformats.org/officeDocument/2006/relationships" xmlns:m="http://schemas.openxmlformats.org/officeDocument/2006/math" xmlns:v="urn:schemas-microsoft-com:vml" xmlns:wp14="http://schemas.microsoft.com/office/word/2010/wordprocessingDrawing" xmlns:wp="http://schemas.openxmlformats.org/drawingml/2006/wordprocessingDrawing" xmlns:w10="urn:schemas-microsoft-com:office:word" xmlns:w="http://schemas.openxmlformats.org/wordprocessingml/2006/main" xmlns:w14="http://schemas.microsoft.com/office/word/2010/wordml" xmlns:w15="http://schemas.microsoft.com/office/word/2012/wordml" xmlns:wpg="http://schemas.microsoft.com/office/word/2010/wordprocessingGroup" xmlns:wpi="http://schemas.microsoft.com/office/word/2010/wordprocessingInk" xmlns:wne="http://schemas.microsoft.com/office/word/2006/wordml" xmlns:wps="http://schemas.microsoft.com/office/word/2010/wordprocessingShape" mc:Ignorable="w14 w15 wp14">
   <w:p>
     <w:pPr>
       <w:pStyle w:val="Header"/>
@@ -5467,7 +5971,7 @@
 </file>
 
 <file path=word/header3.xml><?xml version="1.0" encoding="utf-8"?>
-<w:hdr xmlns:wpc="http://schemas.microsoft.com/office/word/2010/wordprocessingCanvas" xmlns:cx="http://schemas.microsoft.com/office/drawing/2014/chartex" xmlns:cx1="http://schemas.microsoft.com/office/drawing/2015/9/8/chartex" xmlns:cx2="http://schemas.microsoft.com/office/drawing/2015/10/21/chartex" xmlns:cx3="http://schemas.microsoft.com/office/drawing/2016/5/9/chartex" xmlns:cx4="http://schemas.microsoft.com/office/drawing/2016/5/10/chartex" xmlns:cx5="http://schemas.microsoft.com/office/drawing/2016/5/11/chartex" xmlns:cx6="http://schemas.microsoft.com/office/drawing/2016/5/12/chartex" xmlns:cx7="http://schemas.microsoft.com/office/drawing/2016/5/13/chartex" xmlns:cx8="http://schemas.microsoft.com/office/drawing/2016/5/14/chartex" xmlns:mc="http://schemas.openxmlformats.org/markup-compatibility/2006" xmlns:aink="http://schemas.microsoft.com/office/drawing/2016/ink" xmlns:am3d="http://schemas.microsoft.com/office/drawing/2017/model3d" xmlns:o="urn:schemas-microsoft-com:office:office" xmlns:r="http://schemas.openxmlformats.org/officeDocument/2006/relationships" xmlns:m="http://schemas.openxmlformats.org/officeDocument/2006/math" xmlns:v="urn:schemas-microsoft-com:vml" xmlns:wp14="http://schemas.microsoft.com/office/word/2010/wordprocessingDrawing" xmlns:wp="http://schemas.openxmlformats.org/drawingml/2006/wordprocessingDrawing" xmlns:w10="urn:schemas-microsoft-com:office:word" xmlns:w="http://schemas.openxmlformats.org/wordprocessingml/2006/main" xmlns:w14="http://schemas.microsoft.com/office/word/2010/wordml" xmlns:w15="http://schemas.microsoft.com/office/word/2012/wordml" xmlns:w16cid="http://schemas.microsoft.com/office/word/2016/wordml/cid" xmlns:w16se="http://schemas.microsoft.com/office/word/2015/wordml/symex" xmlns:wpg="http://schemas.microsoft.com/office/word/2010/wordprocessingGroup" xmlns:wpi="http://schemas.microsoft.com/office/word/2010/wordprocessingInk" xmlns:wne="http://schemas.microsoft.com/office/word/2006/wordml" xmlns:wps="http://schemas.microsoft.com/office/word/2010/wordprocessingShape" mc:Ignorable="w14 w15 w16se w16cid wp14">
+<w:hdr xmlns:wpc="http://schemas.microsoft.com/office/word/2010/wordprocessingCanvas" xmlns:mc="http://schemas.openxmlformats.org/markup-compatibility/2006" xmlns:o="urn:schemas-microsoft-com:office:office" xmlns:r="http://schemas.openxmlformats.org/officeDocument/2006/relationships" xmlns:m="http://schemas.openxmlformats.org/officeDocument/2006/math" xmlns:v="urn:schemas-microsoft-com:vml" xmlns:wp14="http://schemas.microsoft.com/office/word/2010/wordprocessingDrawing" xmlns:wp="http://schemas.openxmlformats.org/drawingml/2006/wordprocessingDrawing" xmlns:w10="urn:schemas-microsoft-com:office:word" xmlns:w="http://schemas.openxmlformats.org/wordprocessingml/2006/main" xmlns:w14="http://schemas.microsoft.com/office/word/2010/wordml" xmlns:w15="http://schemas.microsoft.com/office/word/2012/wordml" xmlns:wpg="http://schemas.microsoft.com/office/word/2010/wordprocessingGroup" xmlns:wpi="http://schemas.microsoft.com/office/word/2010/wordprocessingInk" xmlns:wne="http://schemas.microsoft.com/office/word/2006/wordml" xmlns:wps="http://schemas.microsoft.com/office/word/2010/wordprocessingShape" mc:Ignorable="w14 w15 wp14">
   <w:p>
     <w:pPr>
       <w:pStyle w:val="Header"/>
@@ -5477,7 +5981,7 @@
 </file>
 
 <file path=word/numbering.xml><?xml version="1.0" encoding="utf-8"?>
-<w:numbering xmlns:wpc="http://schemas.microsoft.com/office/word/2010/wordprocessingCanvas" xmlns:cx="http://schemas.microsoft.com/office/drawing/2014/chartex" xmlns:cx1="http://schemas.microsoft.com/office/drawing/2015/9/8/chartex" xmlns:cx2="http://schemas.microsoft.com/office/drawing/2015/10/21/chartex" xmlns:cx3="http://schemas.microsoft.com/office/drawing/2016/5/9/chartex" xmlns:cx4="http://schemas.microsoft.com/office/drawing/2016/5/10/chartex" xmlns:cx5="http://schemas.microsoft.com/office/drawing/2016/5/11/chartex" xmlns:cx6="http://schemas.microsoft.com/office/drawing/2016/5/12/chartex" xmlns:cx7="http://schemas.microsoft.com/office/drawing/2016/5/13/chartex" xmlns:cx8="http://schemas.microsoft.com/office/drawing/2016/5/14/chartex" xmlns:mc="http://schemas.openxmlformats.org/markup-compatibility/2006" xmlns:aink="http://schemas.microsoft.com/office/drawing/2016/ink" xmlns:am3d="http://schemas.microsoft.com/office/drawing/2017/model3d" xmlns:o="urn:schemas-microsoft-com:office:office" xmlns:r="http://schemas.openxmlformats.org/officeDocument/2006/relationships" xmlns:m="http://schemas.openxmlformats.org/officeDocument/2006/math" xmlns:v="urn:schemas-microsoft-com:vml" xmlns:wp14="http://schemas.microsoft.com/office/word/2010/wordprocessingDrawing" xmlns:wp="http://schemas.openxmlformats.org/drawingml/2006/wordprocessingDrawing" xmlns:w10="urn:schemas-microsoft-com:office:word" xmlns:w="http://schemas.openxmlformats.org/wordprocessingml/2006/main" xmlns:w14="http://schemas.microsoft.com/office/word/2010/wordml" xmlns:w15="http://schemas.microsoft.com/office/word/2012/wordml" xmlns:w16cid="http://schemas.microsoft.com/office/word/2016/wordml/cid" xmlns:w16se="http://schemas.microsoft.com/office/word/2015/wordml/symex" xmlns:wpg="http://schemas.microsoft.com/office/word/2010/wordprocessingGroup" xmlns:wpi="http://schemas.microsoft.com/office/word/2010/wordprocessingInk" xmlns:wne="http://schemas.microsoft.com/office/word/2006/wordml" xmlns:wps="http://schemas.microsoft.com/office/word/2010/wordprocessingShape" mc:Ignorable="w14 w15 w16se w16cid wp14">
+<w:numbering xmlns:wpc="http://schemas.microsoft.com/office/word/2010/wordprocessingCanvas" xmlns:mc="http://schemas.openxmlformats.org/markup-compatibility/2006" xmlns:o="urn:schemas-microsoft-com:office:office" xmlns:r="http://schemas.openxmlformats.org/officeDocument/2006/relationships" xmlns:m="http://schemas.openxmlformats.org/officeDocument/2006/math" xmlns:v="urn:schemas-microsoft-com:vml" xmlns:wp14="http://schemas.microsoft.com/office/word/2010/wordprocessingDrawing" xmlns:wp="http://schemas.openxmlformats.org/drawingml/2006/wordprocessingDrawing" xmlns:w10="urn:schemas-microsoft-com:office:word" xmlns:w="http://schemas.openxmlformats.org/wordprocessingml/2006/main" xmlns:w14="http://schemas.microsoft.com/office/word/2010/wordml" xmlns:w15="http://schemas.microsoft.com/office/word/2012/wordml" xmlns:wpg="http://schemas.microsoft.com/office/word/2010/wordprocessingGroup" xmlns:wpi="http://schemas.microsoft.com/office/word/2010/wordprocessingInk" xmlns:wne="http://schemas.microsoft.com/office/word/2006/wordml" xmlns:wps="http://schemas.microsoft.com/office/word/2010/wordprocessingShape" mc:Ignorable="w14 w15 wp14">
   <w:abstractNum w:abstractNumId="0" w15:restartNumberingAfterBreak="0">
     <w:nsid w:val="02897CE9"/>
     <w:multiLevelType w:val="hybridMultilevel"/>
@@ -8724,7 +9228,7 @@
 </file>
 
 <file path=word/people.xml><?xml version="1.0" encoding="utf-8"?>
-<w15:people xmlns:wpc="http://schemas.microsoft.com/office/word/2010/wordprocessingCanvas" xmlns:cx="http://schemas.microsoft.com/office/drawing/2014/chartex" xmlns:cx1="http://schemas.microsoft.com/office/drawing/2015/9/8/chartex" xmlns:cx2="http://schemas.microsoft.com/office/drawing/2015/10/21/chartex" xmlns:cx3="http://schemas.microsoft.com/office/drawing/2016/5/9/chartex" xmlns:cx4="http://schemas.microsoft.com/office/drawing/2016/5/10/chartex" xmlns:cx5="http://schemas.microsoft.com/office/drawing/2016/5/11/chartex" xmlns:cx6="http://schemas.microsoft.com/office/drawing/2016/5/12/chartex" xmlns:cx7="http://schemas.microsoft.com/office/drawing/2016/5/13/chartex" xmlns:cx8="http://schemas.microsoft.com/office/drawing/2016/5/14/chartex" xmlns:mc="http://schemas.openxmlformats.org/markup-compatibility/2006" xmlns:aink="http://schemas.microsoft.com/office/drawing/2016/ink" xmlns:am3d="http://schemas.microsoft.com/office/drawing/2017/model3d" xmlns:o="urn:schemas-microsoft-com:office:office" xmlns:r="http://schemas.openxmlformats.org/officeDocument/2006/relationships" xmlns:m="http://schemas.openxmlformats.org/officeDocument/2006/math" xmlns:v="urn:schemas-microsoft-com:vml" xmlns:wp14="http://schemas.microsoft.com/office/word/2010/wordprocessingDrawing" xmlns:wp="http://schemas.openxmlformats.org/drawingml/2006/wordprocessingDrawing" xmlns:w10="urn:schemas-microsoft-com:office:word" xmlns:w="http://schemas.openxmlformats.org/wordprocessingml/2006/main" xmlns:w14="http://schemas.microsoft.com/office/word/2010/wordml" xmlns:w15="http://schemas.microsoft.com/office/word/2012/wordml" xmlns:w16cid="http://schemas.microsoft.com/office/word/2016/wordml/cid" xmlns:w16se="http://schemas.microsoft.com/office/word/2015/wordml/symex" xmlns:wpg="http://schemas.microsoft.com/office/word/2010/wordprocessingGroup" xmlns:wpi="http://schemas.microsoft.com/office/word/2010/wordprocessingInk" xmlns:wne="http://schemas.microsoft.com/office/word/2006/wordml" xmlns:wps="http://schemas.microsoft.com/office/word/2010/wordprocessingShape" mc:Ignorable="w14 w15 w16se w16cid wp14">
+<w15:people xmlns:wpc="http://schemas.microsoft.com/office/word/2010/wordprocessingCanvas" xmlns:mc="http://schemas.openxmlformats.org/markup-compatibility/2006" xmlns:o="urn:schemas-microsoft-com:office:office" xmlns:r="http://schemas.openxmlformats.org/officeDocument/2006/relationships" xmlns:m="http://schemas.openxmlformats.org/officeDocument/2006/math" xmlns:v="urn:schemas-microsoft-com:vml" xmlns:wp14="http://schemas.microsoft.com/office/word/2010/wordprocessingDrawing" xmlns:wp="http://schemas.openxmlformats.org/drawingml/2006/wordprocessingDrawing" xmlns:w10="urn:schemas-microsoft-com:office:word" xmlns:w="http://schemas.openxmlformats.org/wordprocessingml/2006/main" xmlns:w14="http://schemas.microsoft.com/office/word/2010/wordml" xmlns:w15="http://schemas.microsoft.com/office/word/2012/wordml" xmlns:wpg="http://schemas.microsoft.com/office/word/2010/wordprocessingGroup" xmlns:wpi="http://schemas.microsoft.com/office/word/2010/wordprocessingInk" xmlns:wne="http://schemas.microsoft.com/office/word/2006/wordml" xmlns:wps="http://schemas.microsoft.com/office/word/2010/wordprocessingShape" mc:Ignorable="w14 w15 wp14">
   <w15:person w15:author="Andrea Danzante">
     <w15:presenceInfo w15:providerId="None" w15:userId="Andrea Danzante"/>
   </w15:person>
@@ -8735,7 +9239,7 @@
 </file>
 
 <file path=word/styles.xml><?xml version="1.0" encoding="utf-8"?>
-<w:styles xmlns:mc="http://schemas.openxmlformats.org/markup-compatibility/2006" xmlns:r="http://schemas.openxmlformats.org/officeDocument/2006/relationships" xmlns:w="http://schemas.openxmlformats.org/wordprocessingml/2006/main" xmlns:w14="http://schemas.microsoft.com/office/word/2010/wordml" xmlns:w15="http://schemas.microsoft.com/office/word/2012/wordml" xmlns:w16cid="http://schemas.microsoft.com/office/word/2016/wordml/cid" xmlns:w16se="http://schemas.microsoft.com/office/word/2015/wordml/symex" mc:Ignorable="w14 w15 w16se w16cid">
+<w:styles xmlns:mc="http://schemas.openxmlformats.org/markup-compatibility/2006" xmlns:r="http://schemas.openxmlformats.org/officeDocument/2006/relationships" xmlns:w="http://schemas.openxmlformats.org/wordprocessingml/2006/main" xmlns:w14="http://schemas.microsoft.com/office/word/2010/wordml" xmlns:w15="http://schemas.microsoft.com/office/word/2012/wordml" mc:Ignorable="w14 w15">
   <w:docDefaults>
     <w:rPrDefault>
       <w:rPr>
@@ -8751,7 +9255,7 @@
       </w:pPr>
     </w:pPrDefault>
   </w:docDefaults>
-  <w:latentStyles w:defLockedState="0" w:defUIPriority="99" w:defSemiHidden="0" w:defUnhideWhenUsed="0" w:defQFormat="0" w:count="375">
+  <w:latentStyles w:defLockedState="0" w:defUIPriority="99" w:defSemiHidden="0" w:defUnhideWhenUsed="0" w:defQFormat="0" w:count="371">
     <w:lsdException w:name="Normal" w:uiPriority="0" w:qFormat="1"/>
     <w:lsdException w:name="heading 1" w:uiPriority="9" w:qFormat="1"/>
     <w:lsdException w:name="heading 2" w:semiHidden="1" w:uiPriority="9" w:unhideWhenUsed="1" w:qFormat="1"/>
@@ -8857,6 +9361,7 @@
     <w:lsdException w:name="HTML Sample" w:semiHidden="1" w:unhideWhenUsed="1"/>
     <w:lsdException w:name="HTML Typewriter" w:semiHidden="1" w:unhideWhenUsed="1"/>
     <w:lsdException w:name="HTML Variable" w:semiHidden="1" w:unhideWhenUsed="1"/>
+    <w:lsdException w:name="Normal Table" w:semiHidden="1" w:unhideWhenUsed="1"/>
     <w:lsdException w:name="annotation subject" w:semiHidden="1" w:unhideWhenUsed="1"/>
     <w:lsdException w:name="No List" w:semiHidden="1" w:unhideWhenUsed="1"/>
     <w:lsdException w:name="Outline List 1" w:semiHidden="1" w:unhideWhenUsed="1"/>
@@ -8900,8 +9405,10 @@
     <w:lsdException w:name="Table Elegant" w:semiHidden="1" w:unhideWhenUsed="1"/>
     <w:lsdException w:name="Table Professional" w:semiHidden="1" w:unhideWhenUsed="1"/>
     <w:lsdException w:name="Table Subtle 1" w:semiHidden="1" w:unhideWhenUsed="1"/>
+    <w:lsdException w:name="Table Subtle 2" w:semiHidden="1" w:unhideWhenUsed="1"/>
     <w:lsdException w:name="Table Web 1" w:semiHidden="1" w:unhideWhenUsed="1"/>
     <w:lsdException w:name="Table Web 2" w:semiHidden="1" w:unhideWhenUsed="1"/>
+    <w:lsdException w:name="Table Web 3" w:semiHidden="1" w:unhideWhenUsed="1"/>
     <w:lsdException w:name="Balloon Text" w:semiHidden="1" w:unhideWhenUsed="1"/>
     <w:lsdException w:name="Table Grid" w:uiPriority="39"/>
     <w:lsdException w:name="Table Theme" w:semiHidden="1" w:unhideWhenUsed="1"/>
@@ -9120,10 +9627,6 @@
     <w:lsdException w:name="List Table 5 Dark Accent 6" w:uiPriority="50"/>
     <w:lsdException w:name="List Table 6 Colorful Accent 6" w:uiPriority="51"/>
     <w:lsdException w:name="List Table 7 Colorful Accent 6" w:uiPriority="52"/>
-    <w:lsdException w:name="Mention" w:semiHidden="1" w:unhideWhenUsed="1"/>
-    <w:lsdException w:name="Smart Hyperlink" w:semiHidden="1" w:unhideWhenUsed="1"/>
-    <w:lsdException w:name="Hashtag" w:semiHidden="1" w:unhideWhenUsed="1"/>
-    <w:lsdException w:name="Unresolved Mention" w:semiHidden="1" w:unhideWhenUsed="1"/>
   </w:latentStyles>
   <w:style w:type="paragraph" w:default="1" w:styleId="Normal">
     <w:name w:val="Normal"/>
@@ -9826,7 +10329,7 @@
 </file>
 
 <file path=customXml/itemProps1.xml><?xml version="1.0" encoding="utf-8"?>
-<ds:datastoreItem xmlns:ds="http://schemas.openxmlformats.org/officeDocument/2006/customXml" ds:itemID="{31C02BDA-529F-44FB-A74D-A07D0E2DA30B}">
+<ds:datastoreItem xmlns:ds="http://schemas.openxmlformats.org/officeDocument/2006/customXml" ds:itemID="{C6F5C683-6495-4A7C-9B19-FB4FCAD8C925}">
   <ds:schemaRefs>
     <ds:schemaRef ds:uri="http://schemas.openxmlformats.org/officeDocument/2006/bibliography"/>
   </ds:schemaRefs>

</xml_diff>

<commit_message>
Dodan je nova mapa Visual Paradigm u kojoj je kreiran Use Case. U tehničku dokumentaciju je dodano novo poglavlje u kojem će se nalaziti artefakti te je isto nadopunjeno sa slikom i opisom Use Case te opisom Web Servisa
</commit_message>
<xml_diff>
--- a/Dokumentacija/PillCare - Brkić_Danzante_Ergović_Hranj - Projektna.docx
+++ b/Dokumentacija/PillCare - Brkić_Danzante_Ergović_Hranj - Projektna.docx
@@ -3738,27 +3738,14 @@
       <w:r>
         <w:t xml:space="preserve">Slika </w:t>
       </w:r>
-      <w:r>
-        <w:fldChar w:fldCharType="begin"/>
-      </w:r>
-      <w:r>
-        <w:instrText xml:space="preserve"> SEQ Slika \* ARABIC </w:instrText>
-      </w:r>
-      <w:r>
-        <w:fldChar w:fldCharType="separate"/>
-      </w:r>
-      <w:r>
-        <w:rPr>
-          <w:noProof/>
-        </w:rPr>
-        <w:t>1</w:t>
-      </w:r>
-      <w:r>
-        <w:rPr>
-          <w:noProof/>
-        </w:rPr>
-        <w:fldChar w:fldCharType="end"/>
-      </w:r>
+      <w:fldSimple w:instr=" SEQ Slika \* ARABIC ">
+        <w:r>
+          <w:rPr>
+            <w:noProof/>
+          </w:rPr>
+          <w:t>1</w:t>
+        </w:r>
+      </w:fldSimple>
       <w:r>
         <w:t>. Skica ekrana aplikacije</w:t>
       </w:r>
@@ -4308,14 +4295,27 @@
       <w:r>
         <w:t xml:space="preserve">Slika </w:t>
       </w:r>
-      <w:fldSimple w:instr=" SEQ Slika \* ARABIC ">
-        <w:r>
-          <w:rPr>
-            <w:noProof/>
-          </w:rPr>
-          <w:t>2</w:t>
-        </w:r>
-      </w:fldSimple>
+      <w:r>
+        <w:fldChar w:fldCharType="begin"/>
+      </w:r>
+      <w:r>
+        <w:instrText xml:space="preserve"> SEQ Slika \* ARABIC </w:instrText>
+      </w:r>
+      <w:r>
+        <w:fldChar w:fldCharType="separate"/>
+      </w:r>
+      <w:r>
+        <w:rPr>
+          <w:noProof/>
+        </w:rPr>
+        <w:t>2</w:t>
+      </w:r>
+      <w:r>
+        <w:rPr>
+          <w:noProof/>
+        </w:rPr>
+        <w:fldChar w:fldCharType="end"/>
+      </w:r>
       <w:r>
         <w:t xml:space="preserve">. </w:t>
       </w:r>
@@ -5245,10 +5245,7 @@
           </w:tcPr>
           <w:p>
             <w:r>
-              <w:t xml:space="preserve">Implementacija metoda za </w:t>
-            </w:r>
-            <w:r>
-              <w:t>registraciju</w:t>
+              <w:t>Implementacija metoda za registraciju</w:t>
             </w:r>
           </w:p>
         </w:tc>
@@ -5541,27 +5538,14 @@
       <w:r>
         <w:t xml:space="preserve">Slika </w:t>
       </w:r>
-      <w:r>
-        <w:fldChar w:fldCharType="begin"/>
-      </w:r>
-      <w:r>
-        <w:instrText xml:space="preserve"> SEQ Slika \* ARABIC </w:instrText>
-      </w:r>
-      <w:r>
-        <w:fldChar w:fldCharType="separate"/>
-      </w:r>
-      <w:r>
-        <w:rPr>
-          <w:noProof/>
-        </w:rPr>
-        <w:t>3</w:t>
-      </w:r>
-      <w:r>
-        <w:rPr>
-          <w:noProof/>
-        </w:rPr>
-        <w:fldChar w:fldCharType="end"/>
-      </w:r>
+      <w:fldSimple w:instr=" SEQ Slika \* ARABIC ">
+        <w:r>
+          <w:rPr>
+            <w:noProof/>
+          </w:rPr>
+          <w:t>3</w:t>
+        </w:r>
+      </w:fldSimple>
       <w:r>
         <w:t>. ERA dijagrama baze podataka</w:t>
       </w:r>
@@ -5577,10 +5561,14 @@
           <w:b/>
         </w:rPr>
         <w:lastRenderedPageBreak/>
-        <w:t>20.10.2017.</w:t>
-      </w:r>
-      <w:bookmarkStart w:id="13" w:name="_GoBack"/>
-      <w:bookmarkEnd w:id="13"/>
+        <w:t>26</w:t>
+      </w:r>
+      <w:r>
+        <w:rPr>
+          <w:b/>
+        </w:rPr>
+        <w:t>.10.2017.</w:t>
+      </w:r>
     </w:p>
     <w:p>
       <w:pPr>
@@ -5601,18 +5589,20 @@
     </w:p>
     <w:p>
       <w:pPr>
-        <w:keepNext/>
-      </w:pPr>
+        <w:spacing w:line="360" w:lineRule="auto"/>
+        <w:jc w:val="both"/>
+      </w:pPr>
+      <w:bookmarkStart w:id="13" w:name="_GoBack"/>
       <w:r>
         <w:rPr>
           <w:noProof/>
           <w:lang w:eastAsia="hr-HR"/>
         </w:rPr>
         <w:drawing>
-          <wp:inline distT="0" distB="0" distL="0" distR="0" wp14:anchorId="07B14F82" wp14:editId="48A75061">
-            <wp:extent cx="5731510" cy="3659808"/>
-            <wp:effectExtent l="0" t="0" r="2540" b="0"/>
-            <wp:docPr id="4" name="Picture 4" descr="https://scontent-waw1-1.xx.fbcdn.net/v/t34.0-12/22752871_10208048260324626_551384975_n.jpg?oh=d3b44fe5dee4cff0f6cc0c7689c724c1&amp;oe=59F247E7"/>
+          <wp:inline distT="0" distB="0" distL="0" distR="0" wp14:anchorId="761974B0" wp14:editId="0A076BE7">
+            <wp:extent cx="6338570" cy="2762250"/>
+            <wp:effectExtent l="0" t="0" r="5080" b="0"/>
+            <wp:docPr id="9" name="Picture 9"/>
             <wp:cNvGraphicFramePr>
               <a:graphicFrameLocks xmlns:a="http://schemas.openxmlformats.org/drawingml/2006/main" noChangeAspect="1"/>
             </wp:cNvGraphicFramePr>
@@ -5620,10 +5610,8 @@
               <a:graphicData uri="http://schemas.openxmlformats.org/drawingml/2006/picture">
                 <pic:pic xmlns:pic="http://schemas.openxmlformats.org/drawingml/2006/picture">
                   <pic:nvPicPr>
-                    <pic:cNvPr id="0" name="Picture 2" descr="https://scontent-waw1-1.xx.fbcdn.net/v/t34.0-12/22752871_10208048260324626_551384975_n.jpg?oh=d3b44fe5dee4cff0f6cc0c7689c724c1&amp;oe=59F247E7"/>
-                    <pic:cNvPicPr>
-                      <a:picLocks noChangeAspect="1" noChangeArrowheads="1"/>
-                    </pic:cNvPicPr>
+                    <pic:cNvPr id="9" name="UseCase.PNG"/>
+                    <pic:cNvPicPr/>
                   </pic:nvPicPr>
                   <pic:blipFill>
                     <a:blip r:embed="rId19">
@@ -5633,23 +5621,18 @@
                         </a:ext>
                       </a:extLst>
                     </a:blip>
-                    <a:srcRect/>
                     <a:stretch>
                       <a:fillRect/>
                     </a:stretch>
                   </pic:blipFill>
-                  <pic:spPr bwMode="auto">
+                  <pic:spPr>
                     <a:xfrm>
                       <a:off x="0" y="0"/>
-                      <a:ext cx="5731510" cy="3659808"/>
+                      <a:ext cx="6341828" cy="2763670"/>
                     </a:xfrm>
                     <a:prstGeom prst="rect">
                       <a:avLst/>
                     </a:prstGeom>
-                    <a:noFill/>
-                    <a:ln>
-                      <a:noFill/>
-                    </a:ln>
                   </pic:spPr>
                 </pic:pic>
               </a:graphicData>
@@ -5657,6 +5640,7 @@
           </wp:inline>
         </w:drawing>
       </w:r>
+      <w:bookmarkEnd w:id="13"/>
     </w:p>
     <w:p>
       <w:pPr>
@@ -5666,14 +5650,27 @@
       <w:r>
         <w:t xml:space="preserve">Slika </w:t>
       </w:r>
-      <w:fldSimple w:instr=" SEQ Slika \* ARABIC ">
-        <w:r>
-          <w:rPr>
-            <w:noProof/>
-          </w:rPr>
-          <w:t>4</w:t>
-        </w:r>
-      </w:fldSimple>
+      <w:r>
+        <w:fldChar w:fldCharType="begin"/>
+      </w:r>
+      <w:r>
+        <w:instrText xml:space="preserve"> SEQ Slika \* ARABIC </w:instrText>
+      </w:r>
+      <w:r>
+        <w:fldChar w:fldCharType="separate"/>
+      </w:r>
+      <w:r>
+        <w:rPr>
+          <w:noProof/>
+        </w:rPr>
+        <w:t>4</w:t>
+      </w:r>
+      <w:r>
+        <w:rPr>
+          <w:noProof/>
+        </w:rPr>
+        <w:fldChar w:fldCharType="end"/>
+      </w:r>
       <w:r>
         <w:t>. Dijagram slučaja korištenja</w:t>
       </w:r>
@@ -5903,7 +5900,7 @@
           <w:rPr>
             <w:noProof/>
           </w:rPr>
-          <w:t>6</w:t>
+          <w:t>7</w:t>
         </w:r>
         <w:r>
           <w:rPr>
@@ -10329,7 +10326,7 @@
 </file>
 
 <file path=customXml/itemProps1.xml><?xml version="1.0" encoding="utf-8"?>
-<ds:datastoreItem xmlns:ds="http://schemas.openxmlformats.org/officeDocument/2006/customXml" ds:itemID="{C6F5C683-6495-4A7C-9B19-FB4FCAD8C925}">
+<ds:datastoreItem xmlns:ds="http://schemas.openxmlformats.org/officeDocument/2006/customXml" ds:itemID="{956D4905-E1D2-4728-870B-E881CF41F0CA}">
   <ds:schemaRefs>
     <ds:schemaRef ds:uri="http://schemas.openxmlformats.org/officeDocument/2006/bibliography"/>
   </ds:schemaRefs>

</xml_diff>

<commit_message>
Kreiran je SprintBacklog te je u alatu Excel napravljen BurnDown Chart za prvi sprint.
</commit_message>
<xml_diff>
--- a/Dokumentacija/PillCare - Brkić_Danzante_Ergović_Hranj - Projektna.docx
+++ b/Dokumentacija/PillCare - Brkić_Danzante_Ergović_Hranj - Projektna.docx
@@ -763,7 +763,6 @@
             <w:r>
               <w:rPr>
                 <w:rStyle w:val="Hyperlink"/>
-                <w:b/>
                 <w:noProof/>
               </w:rPr>
               <w:t>1.</w:t>
@@ -781,7 +780,6 @@
             <w:r>
               <w:rPr>
                 <w:rStyle w:val="Hyperlink"/>
-                <w:b/>
                 <w:noProof/>
               </w:rPr>
               <w:t>Uvod</w:t>
@@ -855,7 +853,6 @@
             <w:r>
               <w:rPr>
                 <w:rStyle w:val="Hyperlink"/>
-                <w:b/>
                 <w:noProof/>
               </w:rPr>
               <w:t>2.</w:t>
@@ -873,7 +870,6 @@
             <w:r>
               <w:rPr>
                 <w:rStyle w:val="Hyperlink"/>
-                <w:b/>
                 <w:noProof/>
               </w:rPr>
               <w:t>PillCare</w:t>
@@ -947,7 +943,6 @@
             <w:r>
               <w:rPr>
                 <w:rStyle w:val="Hyperlink"/>
-                <w:b/>
                 <w:noProof/>
               </w:rPr>
               <w:t>2.1.</w:t>
@@ -965,7 +960,6 @@
             <w:r>
               <w:rPr>
                 <w:rStyle w:val="Hyperlink"/>
-                <w:b/>
                 <w:noProof/>
               </w:rPr>
               <w:t>Svrha aplikacije</w:t>
@@ -1039,7 +1033,6 @@
             <w:r>
               <w:rPr>
                 <w:rStyle w:val="Hyperlink"/>
-                <w:b/>
                 <w:noProof/>
               </w:rPr>
               <w:t>2.2.</w:t>
@@ -1057,7 +1050,6 @@
             <w:r>
               <w:rPr>
                 <w:rStyle w:val="Hyperlink"/>
-                <w:b/>
                 <w:noProof/>
               </w:rPr>
               <w:t>Funkcionalni zahtjevi</w:t>
@@ -1131,7 +1123,6 @@
             <w:r>
               <w:rPr>
                 <w:rStyle w:val="Hyperlink"/>
-                <w:b/>
                 <w:noProof/>
               </w:rPr>
               <w:t>3.</w:t>
@@ -1149,7 +1140,6 @@
             <w:r>
               <w:rPr>
                 <w:rStyle w:val="Hyperlink"/>
-                <w:b/>
                 <w:noProof/>
               </w:rPr>
               <w:t>Projektni plan</w:t>
@@ -1223,7 +1213,6 @@
             <w:r>
               <w:rPr>
                 <w:rStyle w:val="Hyperlink"/>
-                <w:b/>
                 <w:noProof/>
               </w:rPr>
               <w:t>3.1.</w:t>
@@ -1241,7 +1230,6 @@
             <w:r>
               <w:rPr>
                 <w:rStyle w:val="Hyperlink"/>
-                <w:b/>
                 <w:noProof/>
               </w:rPr>
               <w:t>Projektni tim</w:t>
@@ -1315,7 +1303,6 @@
             <w:r>
               <w:rPr>
                 <w:rStyle w:val="Hyperlink"/>
-                <w:b/>
                 <w:noProof/>
               </w:rPr>
               <w:t>4.</w:t>
@@ -1333,7 +1320,6 @@
             <w:r>
               <w:rPr>
                 <w:rStyle w:val="Hyperlink"/>
-                <w:b/>
                 <w:noProof/>
               </w:rPr>
               <w:t>Sastanci</w:t>
@@ -3438,6 +3424,7 @@
         </w:rPr>
       </w:pPr>
       <w:bookmarkStart w:id="10" w:name="_Toc496116976"/>
+      <w:commentRangeStart w:id="11"/>
       <w:r>
         <w:rPr>
           <w:rFonts w:ascii="Times New Roman" w:hAnsi="Times New Roman" w:cs="Times New Roman"/>
@@ -3449,10 +3436,19 @@
         <w:t>Projektni tim</w:t>
       </w:r>
       <w:bookmarkEnd w:id="10"/>
+      <w:commentRangeEnd w:id="11"/>
+      <w:r>
+        <w:rPr>
+          <w:rStyle w:val="CommentReference"/>
+          <w:rFonts w:ascii="Times New Roman" w:eastAsiaTheme="minorHAnsi" w:hAnsi="Times New Roman" w:cs="Times New Roman"/>
+          <w:color w:val="auto"/>
+        </w:rPr>
+        <w:commentReference w:id="11"/>
+      </w:r>
     </w:p>
     <w:p/>
     <w:p>
-      <w:commentRangeStart w:id="11"/>
+      <w:commentRangeStart w:id="12"/>
       <w:r>
         <w:rPr>
           <w:b/>
@@ -3463,12 +3459,12 @@
       <w:r>
         <w:t xml:space="preserve">, </w:t>
       </w:r>
-      <w:commentRangeEnd w:id="11"/>
+      <w:commentRangeEnd w:id="12"/>
       <w:r>
         <w:rPr>
           <w:rStyle w:val="CommentReference"/>
         </w:rPr>
-        <w:commentReference w:id="11"/>
+        <w:commentReference w:id="12"/>
       </w:r>
       <w:r>
         <w:t>redoviti student</w:t>
@@ -3476,7 +3472,21 @@
     </w:p>
     <w:p>
       <w:r>
-        <w:t>-Broj indeksa:</w:t>
+        <w:t xml:space="preserve">-Broj </w:t>
+      </w:r>
+      <w:commentRangeStart w:id="13"/>
+      <w:r>
+        <w:t>indeksa</w:t>
+      </w:r>
+      <w:commentRangeEnd w:id="13"/>
+      <w:r>
+        <w:rPr>
+          <w:rStyle w:val="CommentReference"/>
+        </w:rPr>
+        <w:commentReference w:id="13"/>
+      </w:r>
+      <w:r>
+        <w:t>:</w:t>
       </w:r>
     </w:p>
     <w:p>
@@ -3580,6 +3590,1606 @@
         <w:t>-Smjer: Informacijsko i programsko inženjerstvo</w:t>
       </w:r>
     </w:p>
+    <w:p/>
+    <w:p>
+      <w:bookmarkStart w:id="14" w:name="_GoBack"/>
+      <w:bookmarkEnd w:id="14"/>
+    </w:p>
+    <w:p/>
+    <w:p/>
+    <w:p/>
+    <w:p/>
+    <w:p/>
+    <w:p/>
+    <w:p/>
+    <w:p/>
+    <w:p>
+      <w:pPr>
+        <w:pStyle w:val="Heading1"/>
+        <w:numPr>
+          <w:ilvl w:val="0"/>
+          <w:numId w:val="2"/>
+        </w:numPr>
+        <w:jc w:val="center"/>
+        <w:rPr>
+          <w:rFonts w:ascii="Times New Roman" w:hAnsi="Times New Roman" w:cs="Times New Roman"/>
+          <w:b/>
+          <w:color w:val="auto"/>
+          <w:sz w:val="36"/>
+          <w:szCs w:val="36"/>
+        </w:rPr>
+      </w:pPr>
+      <w:r>
+        <w:rPr>
+          <w:rFonts w:ascii="Times New Roman" w:hAnsi="Times New Roman" w:cs="Times New Roman"/>
+          <w:b/>
+          <w:color w:val="auto"/>
+          <w:sz w:val="36"/>
+          <w:szCs w:val="36"/>
+        </w:rPr>
+        <w:lastRenderedPageBreak/>
+        <w:t>Terminski plan projekta</w:t>
+      </w:r>
+    </w:p>
+    <w:tbl>
+      <w:tblPr>
+        <w:tblStyle w:val="TableGrid"/>
+        <w:tblpPr w:leftFromText="180" w:rightFromText="180" w:vertAnchor="text" w:horzAnchor="margin" w:tblpY="350"/>
+        <w:tblW w:w="9163" w:type="dxa"/>
+        <w:tblLook w:val="04A0" w:firstRow="1" w:lastRow="0" w:firstColumn="1" w:lastColumn="0" w:noHBand="0" w:noVBand="1"/>
+      </w:tblPr>
+      <w:tblGrid>
+        <w:gridCol w:w="2572"/>
+        <w:gridCol w:w="1181"/>
+        <w:gridCol w:w="1429"/>
+        <w:gridCol w:w="1530"/>
+        <w:gridCol w:w="2451"/>
+      </w:tblGrid>
+      <w:tr>
+        <w:tc>
+          <w:tcPr>
+            <w:tcW w:w="2572" w:type="dxa"/>
+            <w:vAlign w:val="center"/>
+          </w:tcPr>
+          <w:p>
+            <w:pPr>
+              <w:jc w:val="both"/>
+              <w:rPr>
+                <w:b/>
+              </w:rPr>
+            </w:pPr>
+            <w:r>
+              <w:rPr>
+                <w:b/>
+              </w:rPr>
+              <w:t>Početak projekta</w:t>
+            </w:r>
+          </w:p>
+        </w:tc>
+        <w:tc>
+          <w:tcPr>
+            <w:tcW w:w="1181" w:type="dxa"/>
+            <w:vAlign w:val="center"/>
+          </w:tcPr>
+          <w:p>
+            <w:pPr>
+              <w:jc w:val="center"/>
+              <w:rPr>
+                <w:b/>
+              </w:rPr>
+            </w:pPr>
+            <w:r>
+              <w:rPr>
+                <w:b/>
+              </w:rPr>
+              <w:t>Trajanje</w:t>
+            </w:r>
+            <w:r>
+              <w:rPr>
+                <w:b/>
+              </w:rPr>
+              <w:t xml:space="preserve"> (dani)</w:t>
+            </w:r>
+          </w:p>
+        </w:tc>
+        <w:tc>
+          <w:tcPr>
+            <w:tcW w:w="1429" w:type="dxa"/>
+            <w:vAlign w:val="center"/>
+          </w:tcPr>
+          <w:p>
+            <w:pPr>
+              <w:jc w:val="both"/>
+              <w:rPr>
+                <w:b/>
+              </w:rPr>
+            </w:pPr>
+            <w:r>
+              <w:rPr>
+                <w:b/>
+              </w:rPr>
+              <w:t>Početak</w:t>
+            </w:r>
+          </w:p>
+        </w:tc>
+        <w:tc>
+          <w:tcPr>
+            <w:tcW w:w="1530" w:type="dxa"/>
+            <w:vAlign w:val="center"/>
+          </w:tcPr>
+          <w:p>
+            <w:pPr>
+              <w:jc w:val="both"/>
+              <w:rPr>
+                <w:b/>
+              </w:rPr>
+            </w:pPr>
+            <w:r>
+              <w:rPr>
+                <w:b/>
+              </w:rPr>
+              <w:t>Kraj</w:t>
+            </w:r>
+          </w:p>
+        </w:tc>
+        <w:tc>
+          <w:tcPr>
+            <w:tcW w:w="2451" w:type="dxa"/>
+            <w:vAlign w:val="center"/>
+          </w:tcPr>
+          <w:p>
+            <w:pPr>
+              <w:jc w:val="both"/>
+              <w:rPr>
+                <w:b/>
+              </w:rPr>
+            </w:pPr>
+            <w:r>
+              <w:rPr>
+                <w:b/>
+              </w:rPr>
+              <w:t>Član(ovi)</w:t>
+            </w:r>
+          </w:p>
+        </w:tc>
+      </w:tr>
+      <w:tr>
+        <w:trPr>
+          <w:trHeight w:val="692"/>
+        </w:trPr>
+        <w:tc>
+          <w:tcPr>
+            <w:tcW w:w="2572" w:type="dxa"/>
+            <w:vAlign w:val="center"/>
+          </w:tcPr>
+          <w:p>
+            <w:r>
+              <w:t>Definiranje funkcionalnosti</w:t>
+            </w:r>
+          </w:p>
+        </w:tc>
+        <w:tc>
+          <w:tcPr>
+            <w:tcW w:w="1181" w:type="dxa"/>
+            <w:vAlign w:val="center"/>
+          </w:tcPr>
+          <w:p>
+            <w:pPr>
+              <w:jc w:val="center"/>
+            </w:pPr>
+            <w:r>
+              <w:t>1</w:t>
+            </w:r>
+          </w:p>
+        </w:tc>
+        <w:tc>
+          <w:tcPr>
+            <w:tcW w:w="1429" w:type="dxa"/>
+            <w:vAlign w:val="center"/>
+          </w:tcPr>
+          <w:p>
+            <w:r>
+              <w:t>16.10.2017.</w:t>
+            </w:r>
+          </w:p>
+        </w:tc>
+        <w:tc>
+          <w:tcPr>
+            <w:tcW w:w="1530" w:type="dxa"/>
+            <w:vAlign w:val="center"/>
+          </w:tcPr>
+          <w:p>
+            <w:r>
+              <w:t>16.10.2017.</w:t>
+            </w:r>
+          </w:p>
+        </w:tc>
+        <w:tc>
+          <w:tcPr>
+            <w:tcW w:w="2451" w:type="dxa"/>
+            <w:vAlign w:val="center"/>
+          </w:tcPr>
+          <w:p>
+            <w:r>
+              <w:t>Antonio, Andrea, Domagoj, Marijan</w:t>
+            </w:r>
+          </w:p>
+        </w:tc>
+      </w:tr>
+      <w:tr>
+        <w:trPr>
+          <w:trHeight w:val="692"/>
+        </w:trPr>
+        <w:tc>
+          <w:tcPr>
+            <w:tcW w:w="2572" w:type="dxa"/>
+            <w:vAlign w:val="center"/>
+          </w:tcPr>
+          <w:p>
+            <w:r>
+              <w:t>Dogovor dodatnih funkcionalnosti</w:t>
+            </w:r>
+          </w:p>
+        </w:tc>
+        <w:tc>
+          <w:tcPr>
+            <w:tcW w:w="1181" w:type="dxa"/>
+            <w:vAlign w:val="center"/>
+          </w:tcPr>
+          <w:p>
+            <w:pPr>
+              <w:jc w:val="center"/>
+            </w:pPr>
+            <w:r>
+              <w:t>1</w:t>
+            </w:r>
+          </w:p>
+        </w:tc>
+        <w:tc>
+          <w:tcPr>
+            <w:tcW w:w="1429" w:type="dxa"/>
+            <w:vAlign w:val="center"/>
+          </w:tcPr>
+          <w:p>
+            <w:r>
+              <w:t>19.10.2017</w:t>
+            </w:r>
+          </w:p>
+        </w:tc>
+        <w:tc>
+          <w:tcPr>
+            <w:tcW w:w="1530" w:type="dxa"/>
+            <w:vAlign w:val="center"/>
+          </w:tcPr>
+          <w:p>
+            <w:r>
+              <w:t>19.10.2017</w:t>
+            </w:r>
+          </w:p>
+        </w:tc>
+        <w:tc>
+          <w:tcPr>
+            <w:tcW w:w="2451" w:type="dxa"/>
+            <w:vAlign w:val="center"/>
+          </w:tcPr>
+          <w:p>
+            <w:r>
+              <w:t>Antonio, Andrea, Domagoj, Marijan</w:t>
+            </w:r>
+          </w:p>
+        </w:tc>
+      </w:tr>
+      <w:tr>
+        <w:trPr>
+          <w:trHeight w:val="692"/>
+        </w:trPr>
+        <w:tc>
+          <w:tcPr>
+            <w:tcW w:w="2572" w:type="dxa"/>
+            <w:vAlign w:val="center"/>
+          </w:tcPr>
+          <w:p>
+            <w:r>
+              <w:t>Izrada dokumentacije</w:t>
+            </w:r>
+          </w:p>
+        </w:tc>
+        <w:tc>
+          <w:tcPr>
+            <w:tcW w:w="1181" w:type="dxa"/>
+            <w:vAlign w:val="center"/>
+          </w:tcPr>
+          <w:p>
+            <w:pPr>
+              <w:jc w:val="center"/>
+            </w:pPr>
+            <w:r>
+              <w:t>1</w:t>
+            </w:r>
+          </w:p>
+        </w:tc>
+        <w:tc>
+          <w:tcPr>
+            <w:tcW w:w="1429" w:type="dxa"/>
+            <w:vAlign w:val="center"/>
+          </w:tcPr>
+          <w:p>
+            <w:r>
+              <w:t>19.10.2017</w:t>
+            </w:r>
+          </w:p>
+        </w:tc>
+        <w:tc>
+          <w:tcPr>
+            <w:tcW w:w="1530" w:type="dxa"/>
+            <w:vAlign w:val="center"/>
+          </w:tcPr>
+          <w:p>
+            <w:r>
+              <w:t>19.10.2017</w:t>
+            </w:r>
+          </w:p>
+        </w:tc>
+        <w:tc>
+          <w:tcPr>
+            <w:tcW w:w="2451" w:type="dxa"/>
+            <w:vAlign w:val="center"/>
+          </w:tcPr>
+          <w:p>
+            <w:r>
+              <w:t>Antonio, Andrea</w:t>
+            </w:r>
+          </w:p>
+        </w:tc>
+      </w:tr>
+      <w:tr>
+        <w:trPr>
+          <w:trHeight w:val="692"/>
+        </w:trPr>
+        <w:tc>
+          <w:tcPr>
+            <w:tcW w:w="2572" w:type="dxa"/>
+            <w:vAlign w:val="center"/>
+          </w:tcPr>
+          <w:p>
+            <w:r>
+              <w:t>Izrada skica aplikacije</w:t>
+            </w:r>
+          </w:p>
+        </w:tc>
+        <w:tc>
+          <w:tcPr>
+            <w:tcW w:w="1181" w:type="dxa"/>
+            <w:vAlign w:val="center"/>
+          </w:tcPr>
+          <w:p>
+            <w:pPr>
+              <w:jc w:val="center"/>
+            </w:pPr>
+            <w:r>
+              <w:t>1</w:t>
+            </w:r>
+          </w:p>
+        </w:tc>
+        <w:tc>
+          <w:tcPr>
+            <w:tcW w:w="1429" w:type="dxa"/>
+            <w:vAlign w:val="center"/>
+          </w:tcPr>
+          <w:p>
+            <w:r>
+              <w:t>19.10.2017</w:t>
+            </w:r>
+          </w:p>
+        </w:tc>
+        <w:tc>
+          <w:tcPr>
+            <w:tcW w:w="1530" w:type="dxa"/>
+            <w:vAlign w:val="center"/>
+          </w:tcPr>
+          <w:p>
+            <w:r>
+              <w:t>19.10.2017</w:t>
+            </w:r>
+          </w:p>
+        </w:tc>
+        <w:tc>
+          <w:tcPr>
+            <w:tcW w:w="2451" w:type="dxa"/>
+            <w:vAlign w:val="center"/>
+          </w:tcPr>
+          <w:p>
+            <w:r>
+              <w:t>Domagoj</w:t>
+            </w:r>
+          </w:p>
+        </w:tc>
+      </w:tr>
+      <w:tr>
+        <w:trPr>
+          <w:trHeight w:val="692"/>
+        </w:trPr>
+        <w:tc>
+          <w:tcPr>
+            <w:tcW w:w="2572" w:type="dxa"/>
+            <w:vAlign w:val="center"/>
+          </w:tcPr>
+          <w:p>
+            <w:r>
+              <w:t>Podjela poslova</w:t>
+            </w:r>
+          </w:p>
+        </w:tc>
+        <w:tc>
+          <w:tcPr>
+            <w:tcW w:w="1181" w:type="dxa"/>
+            <w:vAlign w:val="center"/>
+          </w:tcPr>
+          <w:p>
+            <w:pPr>
+              <w:jc w:val="center"/>
+            </w:pPr>
+            <w:r>
+              <w:t>1</w:t>
+            </w:r>
+          </w:p>
+        </w:tc>
+        <w:tc>
+          <w:tcPr>
+            <w:tcW w:w="1429" w:type="dxa"/>
+            <w:vAlign w:val="center"/>
+          </w:tcPr>
+          <w:p>
+            <w:r>
+              <w:t>19.10.2017.</w:t>
+            </w:r>
+          </w:p>
+        </w:tc>
+        <w:tc>
+          <w:tcPr>
+            <w:tcW w:w="1530" w:type="dxa"/>
+            <w:vAlign w:val="center"/>
+          </w:tcPr>
+          <w:p>
+            <w:r>
+              <w:t>19.10.2017</w:t>
+            </w:r>
+          </w:p>
+        </w:tc>
+        <w:tc>
+          <w:tcPr>
+            <w:tcW w:w="2451" w:type="dxa"/>
+            <w:vAlign w:val="center"/>
+          </w:tcPr>
+          <w:p>
+            <w:r>
+              <w:t>Antonio, Andrea, Domagoj, Marijan</w:t>
+            </w:r>
+          </w:p>
+        </w:tc>
+      </w:tr>
+    </w:tbl>
+    <w:p/>
+    <w:p/>
+    <w:p/>
+    <w:tbl>
+      <w:tblPr>
+        <w:tblStyle w:val="TableGrid"/>
+        <w:tblpPr w:leftFromText="180" w:rightFromText="180" w:vertAnchor="text" w:horzAnchor="margin" w:tblpY="1182"/>
+        <w:tblW w:w="9958" w:type="dxa"/>
+        <w:tblLook w:val="04A0" w:firstRow="1" w:lastRow="0" w:firstColumn="1" w:lastColumn="0" w:noHBand="0" w:noVBand="1"/>
+      </w:tblPr>
+      <w:tblGrid>
+        <w:gridCol w:w="2406"/>
+        <w:gridCol w:w="1136"/>
+        <w:gridCol w:w="1339"/>
+        <w:gridCol w:w="1356"/>
+        <w:gridCol w:w="1437"/>
+        <w:gridCol w:w="2284"/>
+      </w:tblGrid>
+      <w:tr>
+        <w:trPr>
+          <w:trHeight w:val="672"/>
+        </w:trPr>
+        <w:tc>
+          <w:tcPr>
+            <w:tcW w:w="2419" w:type="dxa"/>
+            <w:vAlign w:val="center"/>
+          </w:tcPr>
+          <w:p>
+            <w:pPr>
+              <w:rPr>
+                <w:b/>
+              </w:rPr>
+            </w:pPr>
+            <w:commentRangeStart w:id="15"/>
+            <w:r>
+              <w:rPr>
+                <w:b/>
+              </w:rPr>
+              <w:t>Prvi sprint</w:t>
+            </w:r>
+            <w:commentRangeEnd w:id="15"/>
+            <w:r>
+              <w:rPr>
+                <w:rStyle w:val="CommentReference"/>
+              </w:rPr>
+              <w:commentReference w:id="15"/>
+            </w:r>
+          </w:p>
+        </w:tc>
+        <w:tc>
+          <w:tcPr>
+            <w:tcW w:w="1110" w:type="dxa"/>
+            <w:vAlign w:val="center"/>
+          </w:tcPr>
+          <w:p>
+            <w:pPr>
+              <w:jc w:val="center"/>
+              <w:rPr>
+                <w:b/>
+              </w:rPr>
+            </w:pPr>
+            <w:r>
+              <w:rPr>
+                <w:b/>
+              </w:rPr>
+              <w:t>Procjena trajanja (h)</w:t>
+            </w:r>
+          </w:p>
+        </w:tc>
+        <w:tc>
+          <w:tcPr>
+            <w:tcW w:w="1343" w:type="dxa"/>
+            <w:vAlign w:val="center"/>
+          </w:tcPr>
+          <w:p>
+            <w:pPr>
+              <w:jc w:val="center"/>
+              <w:rPr>
+                <w:b/>
+              </w:rPr>
+            </w:pPr>
+            <w:r>
+              <w:rPr>
+                <w:b/>
+              </w:rPr>
+              <w:t>Traja</w:t>
+            </w:r>
+            <w:r>
+              <w:rPr>
+                <w:b/>
+              </w:rPr>
+              <w:t>nje</w:t>
+            </w:r>
+            <w:r>
+              <w:rPr>
+                <w:b/>
+              </w:rPr>
+              <w:t xml:space="preserve"> (h)</w:t>
+            </w:r>
+          </w:p>
+        </w:tc>
+        <w:tc>
+          <w:tcPr>
+            <w:tcW w:w="1343" w:type="dxa"/>
+            <w:vAlign w:val="center"/>
+          </w:tcPr>
+          <w:p>
+            <w:pPr>
+              <w:jc w:val="center"/>
+              <w:rPr>
+                <w:b/>
+              </w:rPr>
+            </w:pPr>
+            <w:r>
+              <w:rPr>
+                <w:b/>
+              </w:rPr>
+              <w:t>Početak</w:t>
+            </w:r>
+          </w:p>
+        </w:tc>
+        <w:tc>
+          <w:tcPr>
+            <w:tcW w:w="1438" w:type="dxa"/>
+            <w:vAlign w:val="center"/>
+          </w:tcPr>
+          <w:p>
+            <w:pPr>
+              <w:jc w:val="center"/>
+              <w:rPr>
+                <w:b/>
+              </w:rPr>
+            </w:pPr>
+            <w:r>
+              <w:rPr>
+                <w:b/>
+              </w:rPr>
+              <w:t>Kraj</w:t>
+            </w:r>
+          </w:p>
+        </w:tc>
+        <w:tc>
+          <w:tcPr>
+            <w:tcW w:w="2305" w:type="dxa"/>
+            <w:vAlign w:val="center"/>
+          </w:tcPr>
+          <w:p>
+            <w:pPr>
+              <w:jc w:val="center"/>
+              <w:rPr>
+                <w:b/>
+              </w:rPr>
+            </w:pPr>
+            <w:r>
+              <w:rPr>
+                <w:b/>
+              </w:rPr>
+              <w:t>Član</w:t>
+            </w:r>
+          </w:p>
+        </w:tc>
+      </w:tr>
+      <w:tr>
+        <w:trPr>
+          <w:trHeight w:val="672"/>
+        </w:trPr>
+        <w:tc>
+          <w:tcPr>
+            <w:tcW w:w="2419" w:type="dxa"/>
+            <w:vAlign w:val="center"/>
+          </w:tcPr>
+          <w:p>
+            <w:r>
+              <w:t>Definiranje arhitekture aplikacije</w:t>
+            </w:r>
+          </w:p>
+        </w:tc>
+        <w:tc>
+          <w:tcPr>
+            <w:tcW w:w="1110" w:type="dxa"/>
+            <w:vAlign w:val="center"/>
+          </w:tcPr>
+          <w:p>
+            <w:pPr>
+              <w:jc w:val="center"/>
+            </w:pPr>
+            <w:r>
+              <w:t>3</w:t>
+            </w:r>
+          </w:p>
+        </w:tc>
+        <w:tc>
+          <w:tcPr>
+            <w:tcW w:w="1343" w:type="dxa"/>
+            <w:vAlign w:val="center"/>
+          </w:tcPr>
+          <w:p>
+            <w:pPr>
+              <w:jc w:val="center"/>
+            </w:pPr>
+            <w:r>
+              <w:t>2</w:t>
+            </w:r>
+          </w:p>
+        </w:tc>
+        <w:tc>
+          <w:tcPr>
+            <w:tcW w:w="1343" w:type="dxa"/>
+            <w:vAlign w:val="center"/>
+          </w:tcPr>
+          <w:p>
+            <w:r>
+              <w:t>22.10.2017</w:t>
+            </w:r>
+          </w:p>
+        </w:tc>
+        <w:tc>
+          <w:tcPr>
+            <w:tcW w:w="1438" w:type="dxa"/>
+            <w:vAlign w:val="center"/>
+          </w:tcPr>
+          <w:p>
+            <w:r>
+              <w:t>22.10.2017</w:t>
+            </w:r>
+          </w:p>
+        </w:tc>
+        <w:tc>
+          <w:tcPr>
+            <w:tcW w:w="2305" w:type="dxa"/>
+            <w:vAlign w:val="center"/>
+          </w:tcPr>
+          <w:p>
+            <w:r>
+              <w:t>Antonio, Andrea, Domagoj, Marijan</w:t>
+            </w:r>
+          </w:p>
+        </w:tc>
+      </w:tr>
+      <w:tr>
+        <w:trPr>
+          <w:trHeight w:val="777"/>
+        </w:trPr>
+        <w:tc>
+          <w:tcPr>
+            <w:tcW w:w="2419" w:type="dxa"/>
+            <w:vAlign w:val="center"/>
+          </w:tcPr>
+          <w:p>
+            <w:r>
+              <w:t>Odabir jedne od više kreiranih arhitektura</w:t>
+            </w:r>
+          </w:p>
+        </w:tc>
+        <w:tc>
+          <w:tcPr>
+            <w:tcW w:w="1110" w:type="dxa"/>
+            <w:vAlign w:val="center"/>
+          </w:tcPr>
+          <w:p>
+            <w:pPr>
+              <w:jc w:val="center"/>
+            </w:pPr>
+            <w:r>
+              <w:t>3</w:t>
+            </w:r>
+          </w:p>
+        </w:tc>
+        <w:tc>
+          <w:tcPr>
+            <w:tcW w:w="1343" w:type="dxa"/>
+            <w:vAlign w:val="center"/>
+          </w:tcPr>
+          <w:p>
+            <w:pPr>
+              <w:jc w:val="center"/>
+            </w:pPr>
+            <w:r>
+              <w:t>1</w:t>
+            </w:r>
+          </w:p>
+        </w:tc>
+        <w:tc>
+          <w:tcPr>
+            <w:tcW w:w="1343" w:type="dxa"/>
+            <w:vAlign w:val="center"/>
+          </w:tcPr>
+          <w:p>
+            <w:pPr>
+              <w:jc w:val="both"/>
+            </w:pPr>
+            <w:r>
+              <w:t>22.10.2017</w:t>
+            </w:r>
+          </w:p>
+        </w:tc>
+        <w:tc>
+          <w:tcPr>
+            <w:tcW w:w="1438" w:type="dxa"/>
+            <w:vAlign w:val="center"/>
+          </w:tcPr>
+          <w:p>
+            <w:pPr>
+              <w:jc w:val="both"/>
+            </w:pPr>
+            <w:r>
+              <w:t>22.10.2017</w:t>
+            </w:r>
+          </w:p>
+        </w:tc>
+        <w:tc>
+          <w:tcPr>
+            <w:tcW w:w="2305" w:type="dxa"/>
+            <w:vAlign w:val="center"/>
+          </w:tcPr>
+          <w:p>
+            <w:r>
+              <w:t>Antonio, Andrea, Domagoj, Marijan</w:t>
+            </w:r>
+          </w:p>
+        </w:tc>
+      </w:tr>
+      <w:tr>
+        <w:trPr>
+          <w:trHeight w:val="722"/>
+        </w:trPr>
+        <w:tc>
+          <w:tcPr>
+            <w:tcW w:w="2419" w:type="dxa"/>
+            <w:vAlign w:val="center"/>
+          </w:tcPr>
+          <w:p>
+            <w:r>
+              <w:t>Izrada ERA modela</w:t>
+            </w:r>
+          </w:p>
+        </w:tc>
+        <w:tc>
+          <w:tcPr>
+            <w:tcW w:w="1110" w:type="dxa"/>
+            <w:vAlign w:val="center"/>
+          </w:tcPr>
+          <w:p>
+            <w:pPr>
+              <w:jc w:val="center"/>
+            </w:pPr>
+            <w:r>
+              <w:t>1</w:t>
+            </w:r>
+          </w:p>
+        </w:tc>
+        <w:tc>
+          <w:tcPr>
+            <w:tcW w:w="1343" w:type="dxa"/>
+            <w:vAlign w:val="center"/>
+          </w:tcPr>
+          <w:p>
+            <w:pPr>
+              <w:jc w:val="center"/>
+            </w:pPr>
+            <w:r>
+              <w:t>1</w:t>
+            </w:r>
+          </w:p>
+        </w:tc>
+        <w:tc>
+          <w:tcPr>
+            <w:tcW w:w="1343" w:type="dxa"/>
+            <w:vAlign w:val="center"/>
+          </w:tcPr>
+          <w:p>
+            <w:pPr>
+              <w:jc w:val="both"/>
+            </w:pPr>
+            <w:r>
+              <w:t>20.10.2017</w:t>
+            </w:r>
+          </w:p>
+        </w:tc>
+        <w:tc>
+          <w:tcPr>
+            <w:tcW w:w="1438" w:type="dxa"/>
+            <w:vAlign w:val="center"/>
+          </w:tcPr>
+          <w:p>
+            <w:pPr>
+              <w:jc w:val="both"/>
+            </w:pPr>
+            <w:r>
+              <w:t>20.10.2017</w:t>
+            </w:r>
+          </w:p>
+        </w:tc>
+        <w:tc>
+          <w:tcPr>
+            <w:tcW w:w="2305" w:type="dxa"/>
+            <w:vAlign w:val="center"/>
+          </w:tcPr>
+          <w:p>
+            <w:r>
+              <w:t>Andrea</w:t>
+            </w:r>
+          </w:p>
+        </w:tc>
+      </w:tr>
+      <w:tr>
+        <w:trPr>
+          <w:trHeight w:val="751"/>
+        </w:trPr>
+        <w:tc>
+          <w:tcPr>
+            <w:tcW w:w="2419" w:type="dxa"/>
+            <w:vAlign w:val="center"/>
+          </w:tcPr>
+          <w:p>
+            <w:r>
+              <w:t xml:space="preserve">Izrada dijagrama korištenja (Use </w:t>
+            </w:r>
+            <w:proofErr w:type="spellStart"/>
+            <w:r>
+              <w:t>Case</w:t>
+            </w:r>
+            <w:proofErr w:type="spellEnd"/>
+            <w:r>
+              <w:t>)</w:t>
+            </w:r>
+          </w:p>
+        </w:tc>
+        <w:tc>
+          <w:tcPr>
+            <w:tcW w:w="1110" w:type="dxa"/>
+            <w:vAlign w:val="center"/>
+          </w:tcPr>
+          <w:p>
+            <w:pPr>
+              <w:jc w:val="center"/>
+            </w:pPr>
+            <w:r>
+              <w:t>2</w:t>
+            </w:r>
+          </w:p>
+        </w:tc>
+        <w:tc>
+          <w:tcPr>
+            <w:tcW w:w="1343" w:type="dxa"/>
+            <w:vAlign w:val="center"/>
+          </w:tcPr>
+          <w:p>
+            <w:pPr>
+              <w:jc w:val="center"/>
+            </w:pPr>
+            <w:r>
+              <w:t>1,5</w:t>
+            </w:r>
+          </w:p>
+        </w:tc>
+        <w:tc>
+          <w:tcPr>
+            <w:tcW w:w="1343" w:type="dxa"/>
+            <w:vAlign w:val="center"/>
+          </w:tcPr>
+          <w:p>
+            <w:pPr>
+              <w:jc w:val="both"/>
+            </w:pPr>
+            <w:r>
+              <w:t>20.10.2017</w:t>
+            </w:r>
+          </w:p>
+        </w:tc>
+        <w:tc>
+          <w:tcPr>
+            <w:tcW w:w="1438" w:type="dxa"/>
+            <w:vAlign w:val="center"/>
+          </w:tcPr>
+          <w:p>
+            <w:pPr>
+              <w:jc w:val="both"/>
+            </w:pPr>
+            <w:r>
+              <w:t>20.10.2017</w:t>
+            </w:r>
+          </w:p>
+        </w:tc>
+        <w:tc>
+          <w:tcPr>
+            <w:tcW w:w="2305" w:type="dxa"/>
+            <w:vAlign w:val="center"/>
+          </w:tcPr>
+          <w:p>
+            <w:r>
+              <w:t>Marijan</w:t>
+            </w:r>
+          </w:p>
+        </w:tc>
+      </w:tr>
+      <w:tr>
+        <w:trPr>
+          <w:trHeight w:val="690"/>
+        </w:trPr>
+        <w:tc>
+          <w:tcPr>
+            <w:tcW w:w="2419" w:type="dxa"/>
+            <w:vAlign w:val="center"/>
+          </w:tcPr>
+          <w:p>
+            <w:r>
+              <w:t>Kreiranje baze na serveru</w:t>
+            </w:r>
+          </w:p>
+        </w:tc>
+        <w:tc>
+          <w:tcPr>
+            <w:tcW w:w="1110" w:type="dxa"/>
+            <w:vAlign w:val="center"/>
+          </w:tcPr>
+          <w:p>
+            <w:pPr>
+              <w:jc w:val="center"/>
+            </w:pPr>
+            <w:r>
+              <w:t>1</w:t>
+            </w:r>
+          </w:p>
+        </w:tc>
+        <w:tc>
+          <w:tcPr>
+            <w:tcW w:w="1343" w:type="dxa"/>
+            <w:vAlign w:val="center"/>
+          </w:tcPr>
+          <w:p>
+            <w:pPr>
+              <w:jc w:val="center"/>
+            </w:pPr>
+            <w:r>
+              <w:t>0,5</w:t>
+            </w:r>
+          </w:p>
+        </w:tc>
+        <w:tc>
+          <w:tcPr>
+            <w:tcW w:w="1343" w:type="dxa"/>
+            <w:vAlign w:val="center"/>
+          </w:tcPr>
+          <w:p>
+            <w:pPr>
+              <w:jc w:val="both"/>
+            </w:pPr>
+            <w:r>
+              <w:t>20.10.2017</w:t>
+            </w:r>
+          </w:p>
+        </w:tc>
+        <w:tc>
+          <w:tcPr>
+            <w:tcW w:w="1438" w:type="dxa"/>
+            <w:vAlign w:val="center"/>
+          </w:tcPr>
+          <w:p>
+            <w:pPr>
+              <w:jc w:val="both"/>
+            </w:pPr>
+            <w:r>
+              <w:t>20.10.2017</w:t>
+            </w:r>
+          </w:p>
+        </w:tc>
+        <w:tc>
+          <w:tcPr>
+            <w:tcW w:w="2305" w:type="dxa"/>
+            <w:vAlign w:val="center"/>
+          </w:tcPr>
+          <w:p>
+            <w:r>
+              <w:t>Andrea</w:t>
+            </w:r>
+          </w:p>
+        </w:tc>
+      </w:tr>
+      <w:tr>
+        <w:trPr>
+          <w:trHeight w:val="690"/>
+        </w:trPr>
+        <w:tc>
+          <w:tcPr>
+            <w:tcW w:w="2419" w:type="dxa"/>
+            <w:vAlign w:val="center"/>
+          </w:tcPr>
+          <w:p>
+            <w:r>
+              <w:t>Izrada web servisa</w:t>
+            </w:r>
+          </w:p>
+        </w:tc>
+        <w:tc>
+          <w:tcPr>
+            <w:tcW w:w="1110" w:type="dxa"/>
+            <w:vAlign w:val="center"/>
+          </w:tcPr>
+          <w:p>
+            <w:pPr>
+              <w:jc w:val="center"/>
+            </w:pPr>
+            <w:r>
+              <w:t>3</w:t>
+            </w:r>
+          </w:p>
+        </w:tc>
+        <w:tc>
+          <w:tcPr>
+            <w:tcW w:w="1343" w:type="dxa"/>
+            <w:vAlign w:val="center"/>
+          </w:tcPr>
+          <w:p>
+            <w:pPr>
+              <w:jc w:val="center"/>
+            </w:pPr>
+            <w:r>
+              <w:t>3</w:t>
+            </w:r>
+          </w:p>
+        </w:tc>
+        <w:tc>
+          <w:tcPr>
+            <w:tcW w:w="1343" w:type="dxa"/>
+            <w:vAlign w:val="center"/>
+          </w:tcPr>
+          <w:p>
+            <w:pPr>
+              <w:jc w:val="both"/>
+            </w:pPr>
+            <w:r>
+              <w:t>24.10.2017</w:t>
+            </w:r>
+          </w:p>
+        </w:tc>
+        <w:tc>
+          <w:tcPr>
+            <w:tcW w:w="1438" w:type="dxa"/>
+            <w:vAlign w:val="center"/>
+          </w:tcPr>
+          <w:p>
+            <w:pPr>
+              <w:jc w:val="both"/>
+            </w:pPr>
+            <w:r>
+              <w:t>24.10.2017</w:t>
+            </w:r>
+          </w:p>
+        </w:tc>
+        <w:tc>
+          <w:tcPr>
+            <w:tcW w:w="2305" w:type="dxa"/>
+            <w:vAlign w:val="center"/>
+          </w:tcPr>
+          <w:p>
+            <w:r>
+              <w:t>Domagoj</w:t>
+            </w:r>
+          </w:p>
+        </w:tc>
+      </w:tr>
+      <w:tr>
+        <w:trPr>
+          <w:trHeight w:val="690"/>
+        </w:trPr>
+        <w:tc>
+          <w:tcPr>
+            <w:tcW w:w="2419" w:type="dxa"/>
+            <w:vAlign w:val="center"/>
+          </w:tcPr>
+          <w:p>
+            <w:r>
+              <w:t>Kreiranje i dizajniranje aktivnosti prijave</w:t>
+            </w:r>
+          </w:p>
+        </w:tc>
+        <w:tc>
+          <w:tcPr>
+            <w:tcW w:w="1110" w:type="dxa"/>
+            <w:vAlign w:val="center"/>
+          </w:tcPr>
+          <w:p>
+            <w:pPr>
+              <w:jc w:val="center"/>
+            </w:pPr>
+            <w:r>
+              <w:t>4</w:t>
+            </w:r>
+          </w:p>
+        </w:tc>
+        <w:tc>
+          <w:tcPr>
+            <w:tcW w:w="1343" w:type="dxa"/>
+          </w:tcPr>
+          <w:p>
+            <w:pPr>
+              <w:jc w:val="both"/>
+            </w:pPr>
+          </w:p>
+        </w:tc>
+        <w:tc>
+          <w:tcPr>
+            <w:tcW w:w="1343" w:type="dxa"/>
+            <w:vAlign w:val="center"/>
+          </w:tcPr>
+          <w:p>
+            <w:pPr>
+              <w:jc w:val="both"/>
+            </w:pPr>
+            <w:r>
+              <w:t>26.10.2017.</w:t>
+            </w:r>
+          </w:p>
+        </w:tc>
+        <w:tc>
+          <w:tcPr>
+            <w:tcW w:w="1438" w:type="dxa"/>
+            <w:vAlign w:val="center"/>
+          </w:tcPr>
+          <w:p>
+            <w:pPr>
+              <w:jc w:val="both"/>
+            </w:pPr>
+            <w:r>
+              <w:t>26.10.2017.</w:t>
+            </w:r>
+          </w:p>
+        </w:tc>
+        <w:tc>
+          <w:tcPr>
+            <w:tcW w:w="2305" w:type="dxa"/>
+            <w:vAlign w:val="center"/>
+          </w:tcPr>
+          <w:p>
+            <w:r>
+              <w:t>Antonio</w:t>
+            </w:r>
+          </w:p>
+        </w:tc>
+      </w:tr>
+      <w:tr>
+        <w:trPr>
+          <w:trHeight w:val="690"/>
+        </w:trPr>
+        <w:tc>
+          <w:tcPr>
+            <w:tcW w:w="2419" w:type="dxa"/>
+            <w:vAlign w:val="center"/>
+          </w:tcPr>
+          <w:p>
+            <w:r>
+              <w:t>Implementacija metoda za prijavu</w:t>
+            </w:r>
+          </w:p>
+        </w:tc>
+        <w:tc>
+          <w:tcPr>
+            <w:tcW w:w="1110" w:type="dxa"/>
+            <w:vAlign w:val="center"/>
+          </w:tcPr>
+          <w:p>
+            <w:pPr>
+              <w:jc w:val="center"/>
+            </w:pPr>
+            <w:r>
+              <w:t>5</w:t>
+            </w:r>
+          </w:p>
+        </w:tc>
+        <w:tc>
+          <w:tcPr>
+            <w:tcW w:w="1343" w:type="dxa"/>
+          </w:tcPr>
+          <w:p>
+            <w:pPr>
+              <w:jc w:val="both"/>
+            </w:pPr>
+          </w:p>
+        </w:tc>
+        <w:tc>
+          <w:tcPr>
+            <w:tcW w:w="1343" w:type="dxa"/>
+            <w:vAlign w:val="center"/>
+          </w:tcPr>
+          <w:p>
+            <w:pPr>
+              <w:jc w:val="both"/>
+            </w:pPr>
+          </w:p>
+        </w:tc>
+        <w:tc>
+          <w:tcPr>
+            <w:tcW w:w="1438" w:type="dxa"/>
+            <w:vAlign w:val="center"/>
+          </w:tcPr>
+          <w:p>
+            <w:pPr>
+              <w:jc w:val="both"/>
+            </w:pPr>
+          </w:p>
+        </w:tc>
+        <w:tc>
+          <w:tcPr>
+            <w:tcW w:w="2305" w:type="dxa"/>
+            <w:vAlign w:val="center"/>
+          </w:tcPr>
+          <w:p/>
+        </w:tc>
+      </w:tr>
+      <w:tr>
+        <w:trPr>
+          <w:trHeight w:val="952"/>
+        </w:trPr>
+        <w:tc>
+          <w:tcPr>
+            <w:tcW w:w="2419" w:type="dxa"/>
+            <w:vAlign w:val="center"/>
+          </w:tcPr>
+          <w:p>
+            <w:r>
+              <w:lastRenderedPageBreak/>
+              <w:t>Kreiranje i dizajniranje aktivnosti registracije</w:t>
+            </w:r>
+          </w:p>
+        </w:tc>
+        <w:tc>
+          <w:tcPr>
+            <w:tcW w:w="1110" w:type="dxa"/>
+            <w:vAlign w:val="center"/>
+          </w:tcPr>
+          <w:p>
+            <w:pPr>
+              <w:jc w:val="center"/>
+            </w:pPr>
+            <w:r>
+              <w:t>3</w:t>
+            </w:r>
+          </w:p>
+        </w:tc>
+        <w:tc>
+          <w:tcPr>
+            <w:tcW w:w="1343" w:type="dxa"/>
+          </w:tcPr>
+          <w:p>
+            <w:pPr>
+              <w:jc w:val="both"/>
+            </w:pPr>
+          </w:p>
+        </w:tc>
+        <w:tc>
+          <w:tcPr>
+            <w:tcW w:w="1343" w:type="dxa"/>
+            <w:vAlign w:val="center"/>
+          </w:tcPr>
+          <w:p>
+            <w:pPr>
+              <w:jc w:val="both"/>
+            </w:pPr>
+            <w:r>
+              <w:t>25.10.2017.</w:t>
+            </w:r>
+          </w:p>
+        </w:tc>
+        <w:tc>
+          <w:tcPr>
+            <w:tcW w:w="1438" w:type="dxa"/>
+            <w:vAlign w:val="center"/>
+          </w:tcPr>
+          <w:p>
+            <w:pPr>
+              <w:jc w:val="both"/>
+            </w:pPr>
+            <w:r>
+              <w:t>25.10.2017.</w:t>
+            </w:r>
+          </w:p>
+        </w:tc>
+        <w:tc>
+          <w:tcPr>
+            <w:tcW w:w="2305" w:type="dxa"/>
+            <w:vAlign w:val="center"/>
+          </w:tcPr>
+          <w:p>
+            <w:r>
+              <w:t>Antonio</w:t>
+            </w:r>
+          </w:p>
+        </w:tc>
+      </w:tr>
+      <w:tr>
+        <w:trPr>
+          <w:trHeight w:val="952"/>
+        </w:trPr>
+        <w:tc>
+          <w:tcPr>
+            <w:tcW w:w="2419" w:type="dxa"/>
+            <w:vAlign w:val="center"/>
+          </w:tcPr>
+          <w:p>
+            <w:r>
+              <w:t>Implementacija metoda za registraciju</w:t>
+            </w:r>
+          </w:p>
+        </w:tc>
+        <w:tc>
+          <w:tcPr>
+            <w:tcW w:w="1110" w:type="dxa"/>
+            <w:vAlign w:val="center"/>
+          </w:tcPr>
+          <w:p>
+            <w:pPr>
+              <w:jc w:val="center"/>
+            </w:pPr>
+            <w:r>
+              <w:t>7</w:t>
+            </w:r>
+          </w:p>
+        </w:tc>
+        <w:tc>
+          <w:tcPr>
+            <w:tcW w:w="1343" w:type="dxa"/>
+          </w:tcPr>
+          <w:p>
+            <w:pPr>
+              <w:jc w:val="both"/>
+            </w:pPr>
+          </w:p>
+        </w:tc>
+        <w:tc>
+          <w:tcPr>
+            <w:tcW w:w="1343" w:type="dxa"/>
+            <w:vAlign w:val="center"/>
+          </w:tcPr>
+          <w:p>
+            <w:pPr>
+              <w:jc w:val="both"/>
+            </w:pPr>
+          </w:p>
+        </w:tc>
+        <w:tc>
+          <w:tcPr>
+            <w:tcW w:w="1438" w:type="dxa"/>
+            <w:vAlign w:val="center"/>
+          </w:tcPr>
+          <w:p>
+            <w:pPr>
+              <w:jc w:val="both"/>
+            </w:pPr>
+          </w:p>
+        </w:tc>
+        <w:tc>
+          <w:tcPr>
+            <w:tcW w:w="2305" w:type="dxa"/>
+            <w:vAlign w:val="center"/>
+          </w:tcPr>
+          <w:p/>
+        </w:tc>
+      </w:tr>
+      <w:tr>
+        <w:trPr>
+          <w:trHeight w:val="952"/>
+        </w:trPr>
+        <w:tc>
+          <w:tcPr>
+            <w:tcW w:w="2419" w:type="dxa"/>
+            <w:vAlign w:val="center"/>
+          </w:tcPr>
+          <w:p>
+            <w:r>
+              <w:t>Primjena Bar-</w:t>
+            </w:r>
+            <w:proofErr w:type="spellStart"/>
+            <w:r>
+              <w:t>code</w:t>
+            </w:r>
+            <w:proofErr w:type="spellEnd"/>
+            <w:r>
+              <w:t xml:space="preserve"> čitača</w:t>
+            </w:r>
+          </w:p>
+        </w:tc>
+        <w:tc>
+          <w:tcPr>
+            <w:tcW w:w="1110" w:type="dxa"/>
+            <w:vAlign w:val="center"/>
+          </w:tcPr>
+          <w:p>
+            <w:pPr>
+              <w:jc w:val="center"/>
+            </w:pPr>
+            <w:r>
+              <w:t>4</w:t>
+            </w:r>
+          </w:p>
+        </w:tc>
+        <w:tc>
+          <w:tcPr>
+            <w:tcW w:w="1343" w:type="dxa"/>
+          </w:tcPr>
+          <w:p>
+            <w:pPr>
+              <w:jc w:val="both"/>
+            </w:pPr>
+          </w:p>
+        </w:tc>
+        <w:tc>
+          <w:tcPr>
+            <w:tcW w:w="1343" w:type="dxa"/>
+            <w:vAlign w:val="center"/>
+          </w:tcPr>
+          <w:p>
+            <w:pPr>
+              <w:jc w:val="both"/>
+            </w:pPr>
+          </w:p>
+        </w:tc>
+        <w:tc>
+          <w:tcPr>
+            <w:tcW w:w="1438" w:type="dxa"/>
+            <w:vAlign w:val="center"/>
+          </w:tcPr>
+          <w:p>
+            <w:pPr>
+              <w:jc w:val="both"/>
+            </w:pPr>
+          </w:p>
+        </w:tc>
+        <w:tc>
+          <w:tcPr>
+            <w:tcW w:w="2305" w:type="dxa"/>
+            <w:vAlign w:val="center"/>
+          </w:tcPr>
+          <w:p/>
+        </w:tc>
+      </w:tr>
+      <w:tr>
+        <w:trPr>
+          <w:trHeight w:val="952"/>
+        </w:trPr>
+        <w:tc>
+          <w:tcPr>
+            <w:tcW w:w="2419" w:type="dxa"/>
+            <w:vAlign w:val="center"/>
+          </w:tcPr>
+          <w:p>
+            <w:r>
+              <w:t>Testiranje funkcionalnosti</w:t>
+            </w:r>
+          </w:p>
+        </w:tc>
+        <w:tc>
+          <w:tcPr>
+            <w:tcW w:w="1110" w:type="dxa"/>
+            <w:vAlign w:val="center"/>
+          </w:tcPr>
+          <w:p>
+            <w:pPr>
+              <w:jc w:val="center"/>
+            </w:pPr>
+            <w:r>
+              <w:t>3</w:t>
+            </w:r>
+          </w:p>
+        </w:tc>
+        <w:tc>
+          <w:tcPr>
+            <w:tcW w:w="1343" w:type="dxa"/>
+          </w:tcPr>
+          <w:p>
+            <w:pPr>
+              <w:jc w:val="both"/>
+            </w:pPr>
+          </w:p>
+        </w:tc>
+        <w:tc>
+          <w:tcPr>
+            <w:tcW w:w="1343" w:type="dxa"/>
+            <w:vAlign w:val="center"/>
+          </w:tcPr>
+          <w:p>
+            <w:pPr>
+              <w:jc w:val="both"/>
+            </w:pPr>
+          </w:p>
+        </w:tc>
+        <w:tc>
+          <w:tcPr>
+            <w:tcW w:w="1438" w:type="dxa"/>
+            <w:vAlign w:val="center"/>
+          </w:tcPr>
+          <w:p>
+            <w:pPr>
+              <w:jc w:val="both"/>
+            </w:pPr>
+          </w:p>
+        </w:tc>
+        <w:tc>
+          <w:tcPr>
+            <w:tcW w:w="2305" w:type="dxa"/>
+            <w:vAlign w:val="center"/>
+          </w:tcPr>
+          <w:p>
+            <w:r>
+              <w:t>Antonio, Andrea, Domagoj, Marijan</w:t>
+            </w:r>
+          </w:p>
+        </w:tc>
+      </w:tr>
+    </w:tbl>
+    <w:p/>
+    <w:p/>
+    <w:p/>
+    <w:p/>
+    <w:p/>
+    <w:p/>
+    <w:p/>
+    <w:p/>
+    <w:p/>
+    <w:p/>
+    <w:p/>
     <w:p/>
     <w:p/>
     <w:p/>
@@ -3609,7 +5219,7 @@
           <w:sz w:val="36"/>
         </w:rPr>
       </w:pPr>
-      <w:bookmarkStart w:id="12" w:name="_Toc496116977"/>
+      <w:bookmarkStart w:id="16" w:name="_Toc496116977"/>
       <w:r>
         <w:rPr>
           <w:rFonts w:ascii="Times New Roman" w:hAnsi="Times New Roman" w:cs="Times New Roman"/>
@@ -3620,7 +5230,7 @@
         <w:lastRenderedPageBreak/>
         <w:t>Sastanci</w:t>
       </w:r>
-      <w:bookmarkEnd w:id="12"/>
+      <w:bookmarkEnd w:id="16"/>
     </w:p>
     <w:p>
       <w:pPr>
@@ -3752,444 +5362,6 @@
     </w:p>
     <w:p/>
     <w:p/>
-    <w:tbl>
-      <w:tblPr>
-        <w:tblStyle w:val="TableGrid"/>
-        <w:tblpPr w:leftFromText="180" w:rightFromText="180" w:vertAnchor="text" w:horzAnchor="margin" w:tblpY="-629"/>
-        <w:tblW w:w="9163" w:type="dxa"/>
-        <w:tblLook w:val="04A0" w:firstRow="1" w:lastRow="0" w:firstColumn="1" w:lastColumn="0" w:noHBand="0" w:noVBand="1"/>
-      </w:tblPr>
-      <w:tblGrid>
-        <w:gridCol w:w="2572"/>
-        <w:gridCol w:w="1181"/>
-        <w:gridCol w:w="1429"/>
-        <w:gridCol w:w="1530"/>
-        <w:gridCol w:w="2451"/>
-      </w:tblGrid>
-      <w:tr>
-        <w:tc>
-          <w:tcPr>
-            <w:tcW w:w="2572" w:type="dxa"/>
-            <w:vAlign w:val="center"/>
-          </w:tcPr>
-          <w:p>
-            <w:pPr>
-              <w:jc w:val="both"/>
-              <w:rPr>
-                <w:b/>
-              </w:rPr>
-            </w:pPr>
-            <w:r>
-              <w:rPr>
-                <w:b/>
-              </w:rPr>
-              <w:t>Početak projekta</w:t>
-            </w:r>
-          </w:p>
-        </w:tc>
-        <w:tc>
-          <w:tcPr>
-            <w:tcW w:w="1181" w:type="dxa"/>
-            <w:vAlign w:val="center"/>
-          </w:tcPr>
-          <w:p>
-            <w:pPr>
-              <w:jc w:val="center"/>
-              <w:rPr>
-                <w:b/>
-              </w:rPr>
-            </w:pPr>
-            <w:r>
-              <w:rPr>
-                <w:b/>
-              </w:rPr>
-              <w:t>Trajanje</w:t>
-            </w:r>
-            <w:r>
-              <w:rPr>
-                <w:b/>
-              </w:rPr>
-              <w:t xml:space="preserve"> (dani)</w:t>
-            </w:r>
-          </w:p>
-        </w:tc>
-        <w:tc>
-          <w:tcPr>
-            <w:tcW w:w="1429" w:type="dxa"/>
-            <w:vAlign w:val="center"/>
-          </w:tcPr>
-          <w:p>
-            <w:pPr>
-              <w:jc w:val="both"/>
-              <w:rPr>
-                <w:b/>
-              </w:rPr>
-            </w:pPr>
-            <w:r>
-              <w:rPr>
-                <w:b/>
-              </w:rPr>
-              <w:t>Početak</w:t>
-            </w:r>
-          </w:p>
-        </w:tc>
-        <w:tc>
-          <w:tcPr>
-            <w:tcW w:w="1530" w:type="dxa"/>
-            <w:vAlign w:val="center"/>
-          </w:tcPr>
-          <w:p>
-            <w:pPr>
-              <w:jc w:val="both"/>
-              <w:rPr>
-                <w:b/>
-              </w:rPr>
-            </w:pPr>
-            <w:r>
-              <w:rPr>
-                <w:b/>
-              </w:rPr>
-              <w:t>Kraj</w:t>
-            </w:r>
-          </w:p>
-        </w:tc>
-        <w:tc>
-          <w:tcPr>
-            <w:tcW w:w="2451" w:type="dxa"/>
-            <w:vAlign w:val="center"/>
-          </w:tcPr>
-          <w:p>
-            <w:pPr>
-              <w:jc w:val="both"/>
-              <w:rPr>
-                <w:b/>
-              </w:rPr>
-            </w:pPr>
-            <w:r>
-              <w:rPr>
-                <w:b/>
-              </w:rPr>
-              <w:t>Član(ovi)</w:t>
-            </w:r>
-          </w:p>
-        </w:tc>
-      </w:tr>
-      <w:tr>
-        <w:trPr>
-          <w:trHeight w:val="692"/>
-        </w:trPr>
-        <w:tc>
-          <w:tcPr>
-            <w:tcW w:w="2572" w:type="dxa"/>
-            <w:vAlign w:val="center"/>
-          </w:tcPr>
-          <w:p>
-            <w:r>
-              <w:t>Definiranje funkcionalnosti</w:t>
-            </w:r>
-          </w:p>
-        </w:tc>
-        <w:tc>
-          <w:tcPr>
-            <w:tcW w:w="1181" w:type="dxa"/>
-            <w:vAlign w:val="center"/>
-          </w:tcPr>
-          <w:p>
-            <w:pPr>
-              <w:jc w:val="center"/>
-            </w:pPr>
-            <w:r>
-              <w:t>1</w:t>
-            </w:r>
-          </w:p>
-        </w:tc>
-        <w:tc>
-          <w:tcPr>
-            <w:tcW w:w="1429" w:type="dxa"/>
-            <w:vAlign w:val="center"/>
-          </w:tcPr>
-          <w:p>
-            <w:r>
-              <w:t>16.10.2017.</w:t>
-            </w:r>
-          </w:p>
-        </w:tc>
-        <w:tc>
-          <w:tcPr>
-            <w:tcW w:w="1530" w:type="dxa"/>
-            <w:vAlign w:val="center"/>
-          </w:tcPr>
-          <w:p>
-            <w:r>
-              <w:t>16.10.2017.</w:t>
-            </w:r>
-          </w:p>
-        </w:tc>
-        <w:tc>
-          <w:tcPr>
-            <w:tcW w:w="2451" w:type="dxa"/>
-            <w:vAlign w:val="center"/>
-          </w:tcPr>
-          <w:p>
-            <w:r>
-              <w:t>Antonio, Andrea, Domagoj, Marijan</w:t>
-            </w:r>
-          </w:p>
-        </w:tc>
-      </w:tr>
-      <w:tr>
-        <w:trPr>
-          <w:trHeight w:val="692"/>
-        </w:trPr>
-        <w:tc>
-          <w:tcPr>
-            <w:tcW w:w="2572" w:type="dxa"/>
-            <w:vAlign w:val="center"/>
-          </w:tcPr>
-          <w:p>
-            <w:r>
-              <w:t>Dogovor dodatnih funkcionalnosti</w:t>
-            </w:r>
-          </w:p>
-        </w:tc>
-        <w:tc>
-          <w:tcPr>
-            <w:tcW w:w="1181" w:type="dxa"/>
-            <w:vAlign w:val="center"/>
-          </w:tcPr>
-          <w:p>
-            <w:pPr>
-              <w:jc w:val="center"/>
-            </w:pPr>
-            <w:r>
-              <w:t>1</w:t>
-            </w:r>
-          </w:p>
-        </w:tc>
-        <w:tc>
-          <w:tcPr>
-            <w:tcW w:w="1429" w:type="dxa"/>
-            <w:vAlign w:val="center"/>
-          </w:tcPr>
-          <w:p>
-            <w:r>
-              <w:t>19.10.2017</w:t>
-            </w:r>
-          </w:p>
-        </w:tc>
-        <w:tc>
-          <w:tcPr>
-            <w:tcW w:w="1530" w:type="dxa"/>
-            <w:vAlign w:val="center"/>
-          </w:tcPr>
-          <w:p>
-            <w:r>
-              <w:t>19.10.2017</w:t>
-            </w:r>
-          </w:p>
-        </w:tc>
-        <w:tc>
-          <w:tcPr>
-            <w:tcW w:w="2451" w:type="dxa"/>
-            <w:vAlign w:val="center"/>
-          </w:tcPr>
-          <w:p>
-            <w:r>
-              <w:t>Antonio, Andrea, Domagoj, Marijan</w:t>
-            </w:r>
-          </w:p>
-        </w:tc>
-      </w:tr>
-      <w:tr>
-        <w:trPr>
-          <w:trHeight w:val="692"/>
-        </w:trPr>
-        <w:tc>
-          <w:tcPr>
-            <w:tcW w:w="2572" w:type="dxa"/>
-            <w:vAlign w:val="center"/>
-          </w:tcPr>
-          <w:p>
-            <w:r>
-              <w:t>Izrada dokumentacije</w:t>
-            </w:r>
-          </w:p>
-        </w:tc>
-        <w:tc>
-          <w:tcPr>
-            <w:tcW w:w="1181" w:type="dxa"/>
-            <w:vAlign w:val="center"/>
-          </w:tcPr>
-          <w:p>
-            <w:pPr>
-              <w:jc w:val="center"/>
-            </w:pPr>
-            <w:r>
-              <w:t>1</w:t>
-            </w:r>
-          </w:p>
-        </w:tc>
-        <w:tc>
-          <w:tcPr>
-            <w:tcW w:w="1429" w:type="dxa"/>
-            <w:vAlign w:val="center"/>
-          </w:tcPr>
-          <w:p>
-            <w:r>
-              <w:t>19.10.2017</w:t>
-            </w:r>
-          </w:p>
-        </w:tc>
-        <w:tc>
-          <w:tcPr>
-            <w:tcW w:w="1530" w:type="dxa"/>
-            <w:vAlign w:val="center"/>
-          </w:tcPr>
-          <w:p>
-            <w:r>
-              <w:t>19.10.2017</w:t>
-            </w:r>
-          </w:p>
-        </w:tc>
-        <w:tc>
-          <w:tcPr>
-            <w:tcW w:w="2451" w:type="dxa"/>
-            <w:vAlign w:val="center"/>
-          </w:tcPr>
-          <w:p>
-            <w:r>
-              <w:t>Antonio, Andrea</w:t>
-            </w:r>
-          </w:p>
-        </w:tc>
-      </w:tr>
-      <w:tr>
-        <w:trPr>
-          <w:trHeight w:val="692"/>
-        </w:trPr>
-        <w:tc>
-          <w:tcPr>
-            <w:tcW w:w="2572" w:type="dxa"/>
-            <w:vAlign w:val="center"/>
-          </w:tcPr>
-          <w:p>
-            <w:r>
-              <w:t>Izrada skica aplikacije</w:t>
-            </w:r>
-          </w:p>
-        </w:tc>
-        <w:tc>
-          <w:tcPr>
-            <w:tcW w:w="1181" w:type="dxa"/>
-            <w:vAlign w:val="center"/>
-          </w:tcPr>
-          <w:p>
-            <w:pPr>
-              <w:jc w:val="center"/>
-            </w:pPr>
-            <w:r>
-              <w:t>1</w:t>
-            </w:r>
-          </w:p>
-        </w:tc>
-        <w:tc>
-          <w:tcPr>
-            <w:tcW w:w="1429" w:type="dxa"/>
-            <w:vAlign w:val="center"/>
-          </w:tcPr>
-          <w:p>
-            <w:r>
-              <w:t>19.10.2017</w:t>
-            </w:r>
-          </w:p>
-        </w:tc>
-        <w:tc>
-          <w:tcPr>
-            <w:tcW w:w="1530" w:type="dxa"/>
-            <w:vAlign w:val="center"/>
-          </w:tcPr>
-          <w:p>
-            <w:r>
-              <w:t>19.10.2017</w:t>
-            </w:r>
-          </w:p>
-        </w:tc>
-        <w:tc>
-          <w:tcPr>
-            <w:tcW w:w="2451" w:type="dxa"/>
-            <w:vAlign w:val="center"/>
-          </w:tcPr>
-          <w:p>
-            <w:r>
-              <w:t>Domagoj</w:t>
-            </w:r>
-          </w:p>
-        </w:tc>
-      </w:tr>
-      <w:tr>
-        <w:trPr>
-          <w:trHeight w:val="692"/>
-        </w:trPr>
-        <w:tc>
-          <w:tcPr>
-            <w:tcW w:w="2572" w:type="dxa"/>
-            <w:vAlign w:val="center"/>
-          </w:tcPr>
-          <w:p>
-            <w:r>
-              <w:t>Podjela poslova</w:t>
-            </w:r>
-          </w:p>
-        </w:tc>
-        <w:tc>
-          <w:tcPr>
-            <w:tcW w:w="1181" w:type="dxa"/>
-            <w:vAlign w:val="center"/>
-          </w:tcPr>
-          <w:p>
-            <w:pPr>
-              <w:jc w:val="center"/>
-            </w:pPr>
-            <w:r>
-              <w:t>1</w:t>
-            </w:r>
-          </w:p>
-        </w:tc>
-        <w:tc>
-          <w:tcPr>
-            <w:tcW w:w="1429" w:type="dxa"/>
-            <w:vAlign w:val="center"/>
-          </w:tcPr>
-          <w:p>
-            <w:r>
-              <w:t>19.10.2017.</w:t>
-            </w:r>
-          </w:p>
-        </w:tc>
-        <w:tc>
-          <w:tcPr>
-            <w:tcW w:w="1530" w:type="dxa"/>
-            <w:vAlign w:val="center"/>
-          </w:tcPr>
-          <w:p>
-            <w:r>
-              <w:t>19.10.2017</w:t>
-            </w:r>
-          </w:p>
-        </w:tc>
-        <w:tc>
-          <w:tcPr>
-            <w:tcW w:w="2451" w:type="dxa"/>
-            <w:vAlign w:val="center"/>
-          </w:tcPr>
-          <w:p>
-            <w:r>
-              <w:t>Antonio, Andrea, Domagoj, Marijan</w:t>
-            </w:r>
-          </w:p>
-        </w:tc>
-      </w:tr>
-    </w:tbl>
     <w:p>
       <w:pPr>
         <w:spacing w:line="360" w:lineRule="auto"/>
@@ -4201,8 +5373,13 @@
         <w:spacing w:line="360" w:lineRule="auto"/>
         <w:jc w:val="both"/>
       </w:pPr>
-      <w:r>
-        <w:lastRenderedPageBreak/>
+    </w:p>
+    <w:p>
+      <w:pPr>
+        <w:spacing w:line="360" w:lineRule="auto"/>
+        <w:jc w:val="both"/>
+      </w:pPr>
+      <w:r>
         <w:t>18.10.2017.</w:t>
       </w:r>
     </w:p>
@@ -4237,6 +5414,7 @@
           <w:noProof/>
           <w:lang w:eastAsia="hr-HR"/>
         </w:rPr>
+        <w:lastRenderedPageBreak/>
         <w:drawing>
           <wp:inline distT="0" distB="0" distL="0" distR="0" wp14:anchorId="465FE551" wp14:editId="2B313AA1">
             <wp:extent cx="5667375" cy="3248025"/>
@@ -4671,7 +5849,6 @@
           </w:tcPr>
           <w:p>
             <w:r>
-              <w:lastRenderedPageBreak/>
               <w:t>Izrada ERA modela</w:t>
             </w:r>
           </w:p>
@@ -4929,6 +6106,7 @@
           </w:tcPr>
           <w:p>
             <w:r>
+              <w:lastRenderedPageBreak/>
               <w:t>Izrada web servisa</w:t>
             </w:r>
           </w:p>
@@ -5560,7 +6738,6 @@
         <w:rPr>
           <w:b/>
         </w:rPr>
-        <w:lastRenderedPageBreak/>
         <w:t>26</w:t>
       </w:r>
       <w:r>
@@ -5592,17 +6769,17 @@
         <w:spacing w:line="360" w:lineRule="auto"/>
         <w:jc w:val="both"/>
       </w:pPr>
-      <w:bookmarkStart w:id="13" w:name="_GoBack"/>
       <w:r>
         <w:rPr>
           <w:noProof/>
           <w:lang w:eastAsia="hr-HR"/>
         </w:rPr>
+        <w:lastRenderedPageBreak/>
         <w:drawing>
-          <wp:inline distT="0" distB="0" distL="0" distR="0" wp14:anchorId="761974B0" wp14:editId="0A076BE7">
-            <wp:extent cx="6338570" cy="2762250"/>
-            <wp:effectExtent l="0" t="0" r="5080" b="0"/>
-            <wp:docPr id="9" name="Picture 9"/>
+          <wp:inline distT="0" distB="0" distL="0" distR="0" wp14:anchorId="42581B52" wp14:editId="253D0C1F">
+            <wp:extent cx="5731510" cy="2212340"/>
+            <wp:effectExtent l="0" t="0" r="2540" b="0"/>
+            <wp:docPr id="4" name="Picture 4"/>
             <wp:cNvGraphicFramePr>
               <a:graphicFrameLocks xmlns:a="http://schemas.openxmlformats.org/drawingml/2006/main" noChangeAspect="1"/>
             </wp:cNvGraphicFramePr>
@@ -5610,7 +6787,7 @@
               <a:graphicData uri="http://schemas.openxmlformats.org/drawingml/2006/picture">
                 <pic:pic xmlns:pic="http://schemas.openxmlformats.org/drawingml/2006/picture">
                   <pic:nvPicPr>
-                    <pic:cNvPr id="9" name="UseCase.PNG"/>
+                    <pic:cNvPr id="4" name="Use Case Diagram PillCare.jpg"/>
                     <pic:cNvPicPr/>
                   </pic:nvPicPr>
                   <pic:blipFill>
@@ -5628,7 +6805,7 @@
                   <pic:spPr>
                     <a:xfrm>
                       <a:off x="0" y="0"/>
-                      <a:ext cx="6341828" cy="2763670"/>
+                      <a:ext cx="5731510" cy="2212340"/>
                     </a:xfrm>
                     <a:prstGeom prst="rect">
                       <a:avLst/>
@@ -5640,7 +6817,6 @@
           </wp:inline>
         </w:drawing>
       </w:r>
-      <w:bookmarkEnd w:id="13"/>
     </w:p>
     <w:p>
       <w:pPr>
@@ -5767,7 +6943,7 @@
       </w:r>
     </w:p>
   </w:comment>
-  <w:comment w:id="11" w:author="Windows User" w:date="2017-10-18T18:32:00Z" w:initials="WU">
+  <w:comment w:id="11" w:author="Windows User" w:date="2017-10-29T18:06:00Z" w:initials="WU">
     <w:p>
       <w:pPr>
         <w:pStyle w:val="CommentText"/>
@@ -5779,7 +6955,63 @@
         <w:annotationRef/>
       </w:r>
       <w:r>
+        <w:t>Kreirati tablice za svakog člana posebno tko je šta radio?!</w:t>
+      </w:r>
+    </w:p>
+  </w:comment>
+  <w:comment w:id="12" w:author="Windows User" w:date="2017-10-18T18:32:00Z" w:initials="WU">
+    <w:p>
+      <w:pPr>
+        <w:pStyle w:val="CommentText"/>
+      </w:pPr>
+      <w:r>
+        <w:rPr>
+          <w:rStyle w:val="CommentReference"/>
+        </w:rPr>
+        <w:annotationRef/>
+      </w:r>
+      <w:r>
         <w:t xml:space="preserve">Dodati brojeve indeksa za svakog </w:t>
+      </w:r>
+    </w:p>
+  </w:comment>
+  <w:comment w:id="13" w:author="Windows User" w:date="2017-10-29T18:06:00Z" w:initials="WU">
+    <w:p>
+      <w:pPr>
+        <w:pStyle w:val="CommentText"/>
+      </w:pPr>
+      <w:r>
+        <w:rPr>
+          <w:rStyle w:val="CommentReference"/>
+        </w:rPr>
+        <w:annotationRef/>
+      </w:r>
+      <w:r>
+        <w:t>Trošak projekta ćemo na kraju zadnjeg sprinta napravit</w:t>
+      </w:r>
+    </w:p>
+  </w:comment>
+  <w:comment w:id="15" w:author="Windows User" w:date="2017-10-29T18:03:00Z" w:initials="WU">
+    <w:p>
+      <w:pPr>
+        <w:pStyle w:val="CommentText"/>
+      </w:pPr>
+      <w:r>
+        <w:rPr>
+          <w:rStyle w:val="CommentReference"/>
+        </w:rPr>
+        <w:annotationRef/>
+      </w:r>
+      <w:r>
+        <w:t xml:space="preserve">Tu će ići sprint </w:t>
+      </w:r>
+      <w:proofErr w:type="spellStart"/>
+      <w:r>
+        <w:t>backlog</w:t>
+      </w:r>
+      <w:proofErr w:type="spellEnd"/>
+      <w:r>
+        <w:t xml:space="preserve"> kad se popuni do kraja</w:t>
       </w:r>
     </w:p>
   </w:comment>
@@ -5792,7 +7024,10 @@
   <w15:commentEx w15:paraId="5C8E1C4B" w15:done="0"/>
   <w15:commentEx w15:paraId="52E06075" w15:done="0"/>
   <w15:commentEx w15:paraId="04E141F9" w15:done="0"/>
+  <w15:commentEx w15:paraId="04CE3FA2" w15:done="0"/>
   <w15:commentEx w15:paraId="70FDDFAC" w15:done="0"/>
+  <w15:commentEx w15:paraId="5813282B" w15:done="0"/>
+  <w15:commentEx w15:paraId="4BFDB667" w15:done="0"/>
 </w15:commentsEx>
 </file>
 
@@ -5900,7 +7135,7 @@
           <w:rPr>
             <w:noProof/>
           </w:rPr>
-          <w:t>7</w:t>
+          <w:t>4</w:t>
         </w:r>
         <w:r>
           <w:rPr>
@@ -10326,7 +11561,7 @@
 </file>
 
 <file path=customXml/itemProps1.xml><?xml version="1.0" encoding="utf-8"?>
-<ds:datastoreItem xmlns:ds="http://schemas.openxmlformats.org/officeDocument/2006/customXml" ds:itemID="{956D4905-E1D2-4728-870B-E881CF41F0CA}">
+<ds:datastoreItem xmlns:ds="http://schemas.openxmlformats.org/officeDocument/2006/customXml" ds:itemID="{7321941F-3D6F-48DC-8681-169BB2EF7D4A}">
   <ds:schemaRefs>
     <ds:schemaRef ds:uri="http://schemas.openxmlformats.org/officeDocument/2006/bibliography"/>
   </ds:schemaRefs>

</xml_diff>

<commit_message>
U tehničku dokumentaciju je dodan opis i skica arhitekture aplikacije te su u projektnu dokumentaciju dodane tablice u kojima se nalazi popis zadataka, trajanje, početak i kraj posla za svakog člana zasebno.
</commit_message>
<xml_diff>
--- a/Dokumentacija/PillCare - Brkić_Danzante_Ergović_Hranj - Projektna.docx
+++ b/Dokumentacija/PillCare - Brkić_Danzante_Ergović_Hranj - Projektna.docx
@@ -759,10 +759,11 @@
           <w:r>
             <w:fldChar w:fldCharType="separate"/>
           </w:r>
-          <w:hyperlink w:anchor="_Toc496116971" w:history="1">
+          <w:hyperlink w:anchor="_Toc497154099" w:history="1">
             <w:r>
               <w:rPr>
                 <w:rStyle w:val="Hyperlink"/>
+                <w:b/>
                 <w:noProof/>
               </w:rPr>
               <w:t>1.</w:t>
@@ -780,6 +781,7 @@
             <w:r>
               <w:rPr>
                 <w:rStyle w:val="Hyperlink"/>
+                <w:b/>
                 <w:noProof/>
               </w:rPr>
               <w:t>Uvod</w:t>
@@ -803,7 +805,7 @@
                 <w:noProof/>
                 <w:webHidden/>
               </w:rPr>
-              <w:instrText xml:space="preserve"> PAGEREF _Toc496116971 \h </w:instrText>
+              <w:instrText xml:space="preserve"> PAGEREF _Toc497154099 \h </w:instrText>
             </w:r>
             <w:r>
               <w:rPr>
@@ -849,10 +851,11 @@
               <w:lang w:eastAsia="hr-HR"/>
             </w:rPr>
           </w:pPr>
-          <w:hyperlink w:anchor="_Toc496116972" w:history="1">
+          <w:hyperlink w:anchor="_Toc497154100" w:history="1">
             <w:r>
               <w:rPr>
                 <w:rStyle w:val="Hyperlink"/>
+                <w:b/>
                 <w:noProof/>
               </w:rPr>
               <w:t>2.</w:t>
@@ -870,6 +873,7 @@
             <w:r>
               <w:rPr>
                 <w:rStyle w:val="Hyperlink"/>
+                <w:b/>
                 <w:noProof/>
               </w:rPr>
               <w:t>PillCare</w:t>
@@ -893,7 +897,7 @@
                 <w:noProof/>
                 <w:webHidden/>
               </w:rPr>
-              <w:instrText xml:space="preserve"> PAGEREF _Toc496116972 \h </w:instrText>
+              <w:instrText xml:space="preserve"> PAGEREF _Toc497154100 \h </w:instrText>
             </w:r>
             <w:r>
               <w:rPr>
@@ -939,10 +943,11 @@
               <w:lang w:eastAsia="hr-HR"/>
             </w:rPr>
           </w:pPr>
-          <w:hyperlink w:anchor="_Toc496116973" w:history="1">
+          <w:hyperlink w:anchor="_Toc497154101" w:history="1">
             <w:r>
               <w:rPr>
                 <w:rStyle w:val="Hyperlink"/>
+                <w:b/>
                 <w:noProof/>
               </w:rPr>
               <w:t>2.1.</w:t>
@@ -960,6 +965,7 @@
             <w:r>
               <w:rPr>
                 <w:rStyle w:val="Hyperlink"/>
+                <w:b/>
                 <w:noProof/>
               </w:rPr>
               <w:t>Svrha aplikacije</w:t>
@@ -983,7 +989,7 @@
                 <w:noProof/>
                 <w:webHidden/>
               </w:rPr>
-              <w:instrText xml:space="preserve"> PAGEREF _Toc496116973 \h </w:instrText>
+              <w:instrText xml:space="preserve"> PAGEREF _Toc497154101 \h </w:instrText>
             </w:r>
             <w:r>
               <w:rPr>
@@ -1029,10 +1035,11 @@
               <w:lang w:eastAsia="hr-HR"/>
             </w:rPr>
           </w:pPr>
-          <w:hyperlink w:anchor="_Toc496116974" w:history="1">
+          <w:hyperlink w:anchor="_Toc497154102" w:history="1">
             <w:r>
               <w:rPr>
                 <w:rStyle w:val="Hyperlink"/>
+                <w:b/>
                 <w:noProof/>
               </w:rPr>
               <w:t>2.2.</w:t>
@@ -1050,6 +1057,7 @@
             <w:r>
               <w:rPr>
                 <w:rStyle w:val="Hyperlink"/>
+                <w:b/>
                 <w:noProof/>
               </w:rPr>
               <w:t>Funkcionalni zahtjevi</w:t>
@@ -1073,7 +1081,7 @@
                 <w:noProof/>
                 <w:webHidden/>
               </w:rPr>
-              <w:instrText xml:space="preserve"> PAGEREF _Toc496116974 \h </w:instrText>
+              <w:instrText xml:space="preserve"> PAGEREF _Toc497154102 \h </w:instrText>
             </w:r>
             <w:r>
               <w:rPr>
@@ -1119,10 +1127,11 @@
               <w:lang w:eastAsia="hr-HR"/>
             </w:rPr>
           </w:pPr>
-          <w:hyperlink w:anchor="_Toc496116975" w:history="1">
+          <w:hyperlink w:anchor="_Toc497154103" w:history="1">
             <w:r>
               <w:rPr>
                 <w:rStyle w:val="Hyperlink"/>
+                <w:b/>
                 <w:noProof/>
               </w:rPr>
               <w:t>3.</w:t>
@@ -1140,6 +1149,7 @@
             <w:r>
               <w:rPr>
                 <w:rStyle w:val="Hyperlink"/>
+                <w:b/>
                 <w:noProof/>
               </w:rPr>
               <w:t>Projektni plan</w:t>
@@ -1163,7 +1173,7 @@
                 <w:noProof/>
                 <w:webHidden/>
               </w:rPr>
-              <w:instrText xml:space="preserve"> PAGEREF _Toc496116975 \h </w:instrText>
+              <w:instrText xml:space="preserve"> PAGEREF _Toc497154103 \h </w:instrText>
             </w:r>
             <w:r>
               <w:rPr>
@@ -1209,10 +1219,11 @@
               <w:lang w:eastAsia="hr-HR"/>
             </w:rPr>
           </w:pPr>
-          <w:hyperlink w:anchor="_Toc496116976" w:history="1">
+          <w:hyperlink w:anchor="_Toc497154104" w:history="1">
             <w:r>
               <w:rPr>
                 <w:rStyle w:val="Hyperlink"/>
+                <w:b/>
                 <w:noProof/>
               </w:rPr>
               <w:t>3.1.</w:t>
@@ -1230,6 +1241,7 @@
             <w:r>
               <w:rPr>
                 <w:rStyle w:val="Hyperlink"/>
+                <w:b/>
                 <w:noProof/>
               </w:rPr>
               <w:t>Projektni tim</w:t>
@@ -1253,7 +1265,7 @@
                 <w:noProof/>
                 <w:webHidden/>
               </w:rPr>
-              <w:instrText xml:space="preserve"> PAGEREF _Toc496116976 \h </w:instrText>
+              <w:instrText xml:space="preserve"> PAGEREF _Toc497154104 \h </w:instrText>
             </w:r>
             <w:r>
               <w:rPr>
@@ -1274,6 +1286,558 @@
                 <w:webHidden/>
               </w:rPr>
               <w:t>3</w:t>
+            </w:r>
+            <w:r>
+              <w:rPr>
+                <w:noProof/>
+                <w:webHidden/>
+              </w:rPr>
+              <w:fldChar w:fldCharType="end"/>
+            </w:r>
+          </w:hyperlink>
+        </w:p>
+        <w:p>
+          <w:pPr>
+            <w:pStyle w:val="TOC2"/>
+            <w:tabs>
+              <w:tab w:val="left" w:pos="880"/>
+              <w:tab w:val="right" w:leader="dot" w:pos="9016"/>
+            </w:tabs>
+            <w:rPr>
+              <w:rFonts w:asciiTheme="minorHAnsi" w:eastAsiaTheme="minorEastAsia" w:hAnsiTheme="minorHAnsi" w:cstheme="minorBidi"/>
+              <w:noProof/>
+              <w:sz w:val="22"/>
+              <w:szCs w:val="22"/>
+              <w:lang w:eastAsia="hr-HR"/>
+            </w:rPr>
+          </w:pPr>
+          <w:hyperlink w:anchor="_Toc497154105" w:history="1">
+            <w:r>
+              <w:rPr>
+                <w:rStyle w:val="Hyperlink"/>
+                <w:b/>
+                <w:noProof/>
+              </w:rPr>
+              <w:t>3.2.</w:t>
+            </w:r>
+            <w:r>
+              <w:rPr>
+                <w:rFonts w:asciiTheme="minorHAnsi" w:eastAsiaTheme="minorEastAsia" w:hAnsiTheme="minorHAnsi" w:cstheme="minorBidi"/>
+                <w:noProof/>
+                <w:sz w:val="22"/>
+                <w:szCs w:val="22"/>
+                <w:lang w:eastAsia="hr-HR"/>
+              </w:rPr>
+              <w:tab/>
+            </w:r>
+            <w:r>
+              <w:rPr>
+                <w:rStyle w:val="Hyperlink"/>
+                <w:b/>
+                <w:noProof/>
+              </w:rPr>
+              <w:t>Zaduženja članova tima</w:t>
+            </w:r>
+            <w:r>
+              <w:rPr>
+                <w:noProof/>
+                <w:webHidden/>
+              </w:rPr>
+              <w:tab/>
+            </w:r>
+            <w:r>
+              <w:rPr>
+                <w:noProof/>
+                <w:webHidden/>
+              </w:rPr>
+              <w:fldChar w:fldCharType="begin"/>
+            </w:r>
+            <w:r>
+              <w:rPr>
+                <w:noProof/>
+                <w:webHidden/>
+              </w:rPr>
+              <w:instrText xml:space="preserve"> PAGEREF _Toc497154105 \h </w:instrText>
+            </w:r>
+            <w:r>
+              <w:rPr>
+                <w:noProof/>
+                <w:webHidden/>
+              </w:rPr>
+            </w:r>
+            <w:r>
+              <w:rPr>
+                <w:noProof/>
+                <w:webHidden/>
+              </w:rPr>
+              <w:fldChar w:fldCharType="separate"/>
+            </w:r>
+            <w:r>
+              <w:rPr>
+                <w:noProof/>
+                <w:webHidden/>
+              </w:rPr>
+              <w:t>4</w:t>
+            </w:r>
+            <w:r>
+              <w:rPr>
+                <w:noProof/>
+                <w:webHidden/>
+              </w:rPr>
+              <w:fldChar w:fldCharType="end"/>
+            </w:r>
+          </w:hyperlink>
+        </w:p>
+        <w:p>
+          <w:pPr>
+            <w:pStyle w:val="TOC3"/>
+            <w:tabs>
+              <w:tab w:val="left" w:pos="1320"/>
+              <w:tab w:val="right" w:leader="dot" w:pos="9016"/>
+            </w:tabs>
+            <w:rPr>
+              <w:rFonts w:asciiTheme="minorHAnsi" w:eastAsiaTheme="minorEastAsia" w:hAnsiTheme="minorHAnsi" w:cstheme="minorBidi"/>
+              <w:noProof/>
+              <w:sz w:val="22"/>
+              <w:szCs w:val="22"/>
+              <w:lang w:eastAsia="hr-HR"/>
+            </w:rPr>
+          </w:pPr>
+          <w:hyperlink w:anchor="_Toc497154106" w:history="1">
+            <w:r>
+              <w:rPr>
+                <w:rStyle w:val="Hyperlink"/>
+                <w:b/>
+                <w:noProof/>
+              </w:rPr>
+              <w:t>3.2.1.</w:t>
+            </w:r>
+            <w:r>
+              <w:rPr>
+                <w:rFonts w:asciiTheme="minorHAnsi" w:eastAsiaTheme="minorEastAsia" w:hAnsiTheme="minorHAnsi" w:cstheme="minorBidi"/>
+                <w:noProof/>
+                <w:sz w:val="22"/>
+                <w:szCs w:val="22"/>
+                <w:lang w:eastAsia="hr-HR"/>
+              </w:rPr>
+              <w:tab/>
+            </w:r>
+            <w:r>
+              <w:rPr>
+                <w:rStyle w:val="Hyperlink"/>
+                <w:b/>
+                <w:noProof/>
+              </w:rPr>
+              <w:t>Antonio Brkić</w:t>
+            </w:r>
+            <w:r>
+              <w:rPr>
+                <w:noProof/>
+                <w:webHidden/>
+              </w:rPr>
+              <w:tab/>
+            </w:r>
+            <w:r>
+              <w:rPr>
+                <w:noProof/>
+                <w:webHidden/>
+              </w:rPr>
+              <w:fldChar w:fldCharType="begin"/>
+            </w:r>
+            <w:r>
+              <w:rPr>
+                <w:noProof/>
+                <w:webHidden/>
+              </w:rPr>
+              <w:instrText xml:space="preserve"> PAGEREF _Toc497154106 \h </w:instrText>
+            </w:r>
+            <w:r>
+              <w:rPr>
+                <w:noProof/>
+                <w:webHidden/>
+              </w:rPr>
+            </w:r>
+            <w:r>
+              <w:rPr>
+                <w:noProof/>
+                <w:webHidden/>
+              </w:rPr>
+              <w:fldChar w:fldCharType="separate"/>
+            </w:r>
+            <w:r>
+              <w:rPr>
+                <w:noProof/>
+                <w:webHidden/>
+              </w:rPr>
+              <w:t>4</w:t>
+            </w:r>
+            <w:r>
+              <w:rPr>
+                <w:noProof/>
+                <w:webHidden/>
+              </w:rPr>
+              <w:fldChar w:fldCharType="end"/>
+            </w:r>
+          </w:hyperlink>
+        </w:p>
+        <w:p>
+          <w:pPr>
+            <w:pStyle w:val="TOC3"/>
+            <w:tabs>
+              <w:tab w:val="left" w:pos="1320"/>
+              <w:tab w:val="right" w:leader="dot" w:pos="9016"/>
+            </w:tabs>
+            <w:rPr>
+              <w:rFonts w:asciiTheme="minorHAnsi" w:eastAsiaTheme="minorEastAsia" w:hAnsiTheme="minorHAnsi" w:cstheme="minorBidi"/>
+              <w:noProof/>
+              <w:sz w:val="22"/>
+              <w:szCs w:val="22"/>
+              <w:lang w:eastAsia="hr-HR"/>
+            </w:rPr>
+          </w:pPr>
+          <w:hyperlink w:anchor="_Toc497154107" w:history="1">
+            <w:r>
+              <w:rPr>
+                <w:rStyle w:val="Hyperlink"/>
+                <w:b/>
+                <w:noProof/>
+              </w:rPr>
+              <w:t>3.2.2.</w:t>
+            </w:r>
+            <w:r>
+              <w:rPr>
+                <w:rFonts w:asciiTheme="minorHAnsi" w:eastAsiaTheme="minorEastAsia" w:hAnsiTheme="minorHAnsi" w:cstheme="minorBidi"/>
+                <w:noProof/>
+                <w:sz w:val="22"/>
+                <w:szCs w:val="22"/>
+                <w:lang w:eastAsia="hr-HR"/>
+              </w:rPr>
+              <w:tab/>
+            </w:r>
+            <w:r>
+              <w:rPr>
+                <w:rStyle w:val="Hyperlink"/>
+                <w:b/>
+                <w:noProof/>
+              </w:rPr>
+              <w:t>Andrea Danzante</w:t>
+            </w:r>
+            <w:r>
+              <w:rPr>
+                <w:noProof/>
+                <w:webHidden/>
+              </w:rPr>
+              <w:tab/>
+            </w:r>
+            <w:r>
+              <w:rPr>
+                <w:noProof/>
+                <w:webHidden/>
+              </w:rPr>
+              <w:fldChar w:fldCharType="begin"/>
+            </w:r>
+            <w:r>
+              <w:rPr>
+                <w:noProof/>
+                <w:webHidden/>
+              </w:rPr>
+              <w:instrText xml:space="preserve"> PAGEREF _Toc497154107 \h </w:instrText>
+            </w:r>
+            <w:r>
+              <w:rPr>
+                <w:noProof/>
+                <w:webHidden/>
+              </w:rPr>
+            </w:r>
+            <w:r>
+              <w:rPr>
+                <w:noProof/>
+                <w:webHidden/>
+              </w:rPr>
+              <w:fldChar w:fldCharType="separate"/>
+            </w:r>
+            <w:r>
+              <w:rPr>
+                <w:noProof/>
+                <w:webHidden/>
+              </w:rPr>
+              <w:t>5</w:t>
+            </w:r>
+            <w:r>
+              <w:rPr>
+                <w:noProof/>
+                <w:webHidden/>
+              </w:rPr>
+              <w:fldChar w:fldCharType="end"/>
+            </w:r>
+          </w:hyperlink>
+        </w:p>
+        <w:p>
+          <w:pPr>
+            <w:pStyle w:val="TOC3"/>
+            <w:tabs>
+              <w:tab w:val="left" w:pos="1320"/>
+              <w:tab w:val="right" w:leader="dot" w:pos="9016"/>
+            </w:tabs>
+            <w:rPr>
+              <w:rFonts w:asciiTheme="minorHAnsi" w:eastAsiaTheme="minorEastAsia" w:hAnsiTheme="minorHAnsi" w:cstheme="minorBidi"/>
+              <w:noProof/>
+              <w:sz w:val="22"/>
+              <w:szCs w:val="22"/>
+              <w:lang w:eastAsia="hr-HR"/>
+            </w:rPr>
+          </w:pPr>
+          <w:hyperlink w:anchor="_Toc497154108" w:history="1">
+            <w:r>
+              <w:rPr>
+                <w:rStyle w:val="Hyperlink"/>
+                <w:b/>
+                <w:noProof/>
+              </w:rPr>
+              <w:t>3.2.3.</w:t>
+            </w:r>
+            <w:r>
+              <w:rPr>
+                <w:rFonts w:asciiTheme="minorHAnsi" w:eastAsiaTheme="minorEastAsia" w:hAnsiTheme="minorHAnsi" w:cstheme="minorBidi"/>
+                <w:noProof/>
+                <w:sz w:val="22"/>
+                <w:szCs w:val="22"/>
+                <w:lang w:eastAsia="hr-HR"/>
+              </w:rPr>
+              <w:tab/>
+            </w:r>
+            <w:r>
+              <w:rPr>
+                <w:rStyle w:val="Hyperlink"/>
+                <w:b/>
+                <w:noProof/>
+              </w:rPr>
+              <w:t>Domagoj Ergović</w:t>
+            </w:r>
+            <w:r>
+              <w:rPr>
+                <w:noProof/>
+                <w:webHidden/>
+              </w:rPr>
+              <w:tab/>
+            </w:r>
+            <w:r>
+              <w:rPr>
+                <w:noProof/>
+                <w:webHidden/>
+              </w:rPr>
+              <w:fldChar w:fldCharType="begin"/>
+            </w:r>
+            <w:r>
+              <w:rPr>
+                <w:noProof/>
+                <w:webHidden/>
+              </w:rPr>
+              <w:instrText xml:space="preserve"> PAGEREF _Toc497154108 \h </w:instrText>
+            </w:r>
+            <w:r>
+              <w:rPr>
+                <w:noProof/>
+                <w:webHidden/>
+              </w:rPr>
+            </w:r>
+            <w:r>
+              <w:rPr>
+                <w:noProof/>
+                <w:webHidden/>
+              </w:rPr>
+              <w:fldChar w:fldCharType="separate"/>
+            </w:r>
+            <w:r>
+              <w:rPr>
+                <w:noProof/>
+                <w:webHidden/>
+              </w:rPr>
+              <w:t>6</w:t>
+            </w:r>
+            <w:r>
+              <w:rPr>
+                <w:noProof/>
+                <w:webHidden/>
+              </w:rPr>
+              <w:fldChar w:fldCharType="end"/>
+            </w:r>
+          </w:hyperlink>
+        </w:p>
+        <w:p>
+          <w:pPr>
+            <w:pStyle w:val="TOC3"/>
+            <w:tabs>
+              <w:tab w:val="left" w:pos="1320"/>
+              <w:tab w:val="right" w:leader="dot" w:pos="9016"/>
+            </w:tabs>
+            <w:rPr>
+              <w:rFonts w:asciiTheme="minorHAnsi" w:eastAsiaTheme="minorEastAsia" w:hAnsiTheme="minorHAnsi" w:cstheme="minorBidi"/>
+              <w:noProof/>
+              <w:sz w:val="22"/>
+              <w:szCs w:val="22"/>
+              <w:lang w:eastAsia="hr-HR"/>
+            </w:rPr>
+          </w:pPr>
+          <w:hyperlink w:anchor="_Toc497154109" w:history="1">
+            <w:r>
+              <w:rPr>
+                <w:rStyle w:val="Hyperlink"/>
+                <w:b/>
+                <w:noProof/>
+              </w:rPr>
+              <w:t>3.2.4.</w:t>
+            </w:r>
+            <w:r>
+              <w:rPr>
+                <w:rFonts w:asciiTheme="minorHAnsi" w:eastAsiaTheme="minorEastAsia" w:hAnsiTheme="minorHAnsi" w:cstheme="minorBidi"/>
+                <w:noProof/>
+                <w:sz w:val="22"/>
+                <w:szCs w:val="22"/>
+                <w:lang w:eastAsia="hr-HR"/>
+              </w:rPr>
+              <w:tab/>
+            </w:r>
+            <w:r>
+              <w:rPr>
+                <w:rStyle w:val="Hyperlink"/>
+                <w:b/>
+                <w:noProof/>
+              </w:rPr>
+              <w:t>Marijan Hranj</w:t>
+            </w:r>
+            <w:r>
+              <w:rPr>
+                <w:noProof/>
+                <w:webHidden/>
+              </w:rPr>
+              <w:tab/>
+            </w:r>
+            <w:r>
+              <w:rPr>
+                <w:noProof/>
+                <w:webHidden/>
+              </w:rPr>
+              <w:fldChar w:fldCharType="begin"/>
+            </w:r>
+            <w:r>
+              <w:rPr>
+                <w:noProof/>
+                <w:webHidden/>
+              </w:rPr>
+              <w:instrText xml:space="preserve"> PAGEREF _Toc497154109 \h </w:instrText>
+            </w:r>
+            <w:r>
+              <w:rPr>
+                <w:noProof/>
+                <w:webHidden/>
+              </w:rPr>
+            </w:r>
+            <w:r>
+              <w:rPr>
+                <w:noProof/>
+                <w:webHidden/>
+              </w:rPr>
+              <w:fldChar w:fldCharType="separate"/>
+            </w:r>
+            <w:r>
+              <w:rPr>
+                <w:noProof/>
+                <w:webHidden/>
+              </w:rPr>
+              <w:t>6</w:t>
+            </w:r>
+            <w:r>
+              <w:rPr>
+                <w:noProof/>
+                <w:webHidden/>
+              </w:rPr>
+              <w:fldChar w:fldCharType="end"/>
+            </w:r>
+          </w:hyperlink>
+        </w:p>
+        <w:p>
+          <w:pPr>
+            <w:pStyle w:val="TOC2"/>
+            <w:tabs>
+              <w:tab w:val="left" w:pos="880"/>
+              <w:tab w:val="right" w:leader="dot" w:pos="9016"/>
+            </w:tabs>
+            <w:rPr>
+              <w:rFonts w:asciiTheme="minorHAnsi" w:eastAsiaTheme="minorEastAsia" w:hAnsiTheme="minorHAnsi" w:cstheme="minorBidi"/>
+              <w:noProof/>
+              <w:sz w:val="22"/>
+              <w:szCs w:val="22"/>
+              <w:lang w:eastAsia="hr-HR"/>
+            </w:rPr>
+          </w:pPr>
+          <w:hyperlink w:anchor="_Toc497154110" w:history="1">
+            <w:r>
+              <w:rPr>
+                <w:rStyle w:val="Hyperlink"/>
+                <w:b/>
+                <w:noProof/>
+              </w:rPr>
+              <w:t>3.3.</w:t>
+            </w:r>
+            <w:r>
+              <w:rPr>
+                <w:rFonts w:asciiTheme="minorHAnsi" w:eastAsiaTheme="minorEastAsia" w:hAnsiTheme="minorHAnsi" w:cstheme="minorBidi"/>
+                <w:noProof/>
+                <w:sz w:val="22"/>
+                <w:szCs w:val="22"/>
+                <w:lang w:eastAsia="hr-HR"/>
+              </w:rPr>
+              <w:tab/>
+            </w:r>
+            <w:r>
+              <w:rPr>
+                <w:rStyle w:val="Hyperlink"/>
+                <w:b/>
+                <w:noProof/>
+              </w:rPr>
+              <w:t>Terminski plan projekta</w:t>
+            </w:r>
+            <w:r>
+              <w:rPr>
+                <w:noProof/>
+                <w:webHidden/>
+              </w:rPr>
+              <w:tab/>
+            </w:r>
+            <w:r>
+              <w:rPr>
+                <w:noProof/>
+                <w:webHidden/>
+              </w:rPr>
+              <w:fldChar w:fldCharType="begin"/>
+            </w:r>
+            <w:r>
+              <w:rPr>
+                <w:noProof/>
+                <w:webHidden/>
+              </w:rPr>
+              <w:instrText xml:space="preserve"> PAGEREF _Toc497154110 \h </w:instrText>
+            </w:r>
+            <w:r>
+              <w:rPr>
+                <w:noProof/>
+                <w:webHidden/>
+              </w:rPr>
+            </w:r>
+            <w:r>
+              <w:rPr>
+                <w:noProof/>
+                <w:webHidden/>
+              </w:rPr>
+              <w:fldChar w:fldCharType="separate"/>
+            </w:r>
+            <w:r>
+              <w:rPr>
+                <w:noProof/>
+                <w:webHidden/>
+              </w:rPr>
+              <w:t>7</w:t>
             </w:r>
             <w:r>
               <w:rPr>
@@ -1299,10 +1863,11 @@
               <w:lang w:eastAsia="hr-HR"/>
             </w:rPr>
           </w:pPr>
-          <w:hyperlink w:anchor="_Toc496116977" w:history="1">
+          <w:hyperlink w:anchor="_Toc497154111" w:history="1">
             <w:r>
               <w:rPr>
                 <w:rStyle w:val="Hyperlink"/>
+                <w:b/>
                 <w:noProof/>
               </w:rPr>
               <w:t>4.</w:t>
@@ -1320,6 +1885,7 @@
             <w:r>
               <w:rPr>
                 <w:rStyle w:val="Hyperlink"/>
+                <w:b/>
                 <w:noProof/>
               </w:rPr>
               <w:t>Sastanci</w:t>
@@ -1343,7 +1909,7 @@
                 <w:noProof/>
                 <w:webHidden/>
               </w:rPr>
-              <w:instrText xml:space="preserve"> PAGEREF _Toc496116977 \h </w:instrText>
+              <w:instrText xml:space="preserve"> PAGEREF _Toc497154111 \h </w:instrText>
             </w:r>
             <w:r>
               <w:rPr>
@@ -1363,7 +1929,7 @@
                 <w:noProof/>
                 <w:webHidden/>
               </w:rPr>
-              <w:t>4</w:t>
+              <w:t>9</w:t>
             </w:r>
             <w:r>
               <w:rPr>
@@ -1414,7 +1980,7 @@
           <w:szCs w:val="24"/>
         </w:rPr>
       </w:pPr>
-      <w:bookmarkStart w:id="5" w:name="_Toc496116971"/>
+      <w:bookmarkStart w:id="5" w:name="_Toc497154099"/>
       <w:r>
         <w:rPr>
           <w:rFonts w:ascii="Times New Roman" w:hAnsi="Times New Roman" w:cs="Times New Roman"/>
@@ -1527,7 +2093,7 @@
           <w:b/>
         </w:rPr>
       </w:pPr>
-      <w:bookmarkStart w:id="6" w:name="_Toc496116972"/>
+      <w:bookmarkStart w:id="6" w:name="_Toc497154100"/>
       <w:proofErr w:type="spellStart"/>
       <w:r>
         <w:rPr>
@@ -1554,7 +2120,7 @@
           <w:b/>
         </w:rPr>
       </w:pPr>
-      <w:bookmarkStart w:id="7" w:name="_Toc496116973"/>
+      <w:bookmarkStart w:id="7" w:name="_Toc497154101"/>
       <w:r>
         <w:rPr>
           <w:b/>
@@ -1595,7 +2161,7 @@
           <w:b/>
         </w:rPr>
       </w:pPr>
-      <w:bookmarkStart w:id="8" w:name="_Toc496116974"/>
+      <w:bookmarkStart w:id="8" w:name="_Toc497154102"/>
       <w:r>
         <w:rPr>
           <w:b/>
@@ -3383,7 +3949,7 @@
           <w:sz w:val="36"/>
         </w:rPr>
       </w:pPr>
-      <w:bookmarkStart w:id="9" w:name="_Toc496116975"/>
+      <w:bookmarkStart w:id="9" w:name="_Toc497154103"/>
       <w:r>
         <w:rPr>
           <w:rFonts w:ascii="Times New Roman" w:hAnsi="Times New Roman" w:cs="Times New Roman"/>
@@ -3423,7 +3989,7 @@
           <w:szCs w:val="32"/>
         </w:rPr>
       </w:pPr>
-      <w:bookmarkStart w:id="10" w:name="_Toc496116976"/>
+      <w:bookmarkStart w:id="10" w:name="_Toc497154104"/>
       <w:commentRangeStart w:id="11"/>
       <w:r>
         <w:rPr>
@@ -3435,7 +4001,6 @@
         </w:rPr>
         <w:t>Projektni tim</w:t>
       </w:r>
-      <w:bookmarkEnd w:id="10"/>
       <w:commentRangeEnd w:id="11"/>
       <w:r>
         <w:rPr>
@@ -3445,6 +4010,7 @@
         </w:rPr>
         <w:commentReference w:id="11"/>
       </w:r>
+      <w:bookmarkEnd w:id="10"/>
     </w:p>
     <w:p/>
     <w:p>
@@ -3589,11 +4155,6 @@
       <w:r>
         <w:t>-Smjer: Informacijsko i programsko inženjerstvo</w:t>
       </w:r>
-    </w:p>
-    <w:p/>
-    <w:p>
-      <w:bookmarkStart w:id="14" w:name="_GoBack"/>
-      <w:bookmarkEnd w:id="14"/>
     </w:p>
     <w:p/>
     <w:p/>
@@ -3603,33 +4164,1904 @@
     <w:p/>
     <w:p/>
     <w:p/>
+    <w:p/>
+    <w:p/>
+    <w:p/>
     <w:p>
       <w:pPr>
-        <w:pStyle w:val="Heading1"/>
+        <w:pStyle w:val="Heading2"/>
         <w:numPr>
-          <w:ilvl w:val="0"/>
+          <w:ilvl w:val="1"/>
           <w:numId w:val="2"/>
         </w:numPr>
-        <w:jc w:val="center"/>
         <w:rPr>
           <w:rFonts w:ascii="Times New Roman" w:hAnsi="Times New Roman" w:cs="Times New Roman"/>
           <w:b/>
           <w:color w:val="auto"/>
-          <w:sz w:val="36"/>
-          <w:szCs w:val="36"/>
+          <w:sz w:val="32"/>
+          <w:szCs w:val="32"/>
         </w:rPr>
       </w:pPr>
+      <w:bookmarkStart w:id="14" w:name="_Toc497154105"/>
       <w:r>
         <w:rPr>
           <w:rFonts w:ascii="Times New Roman" w:hAnsi="Times New Roman" w:cs="Times New Roman"/>
           <w:b/>
           <w:color w:val="auto"/>
-          <w:sz w:val="36"/>
-          <w:szCs w:val="36"/>
+          <w:sz w:val="32"/>
+          <w:szCs w:val="32"/>
+        </w:rPr>
+        <w:lastRenderedPageBreak/>
+        <w:t>Zaduženja članova tima</w:t>
+      </w:r>
+      <w:bookmarkEnd w:id="14"/>
+    </w:p>
+    <w:p/>
+    <w:p>
+      <w:pPr>
+        <w:pStyle w:val="Heading3"/>
+        <w:numPr>
+          <w:ilvl w:val="2"/>
+          <w:numId w:val="2"/>
+        </w:numPr>
+        <w:rPr>
+          <w:rFonts w:ascii="Times New Roman" w:hAnsi="Times New Roman" w:cs="Times New Roman"/>
+          <w:b/>
+          <w:color w:val="auto"/>
+          <w:sz w:val="28"/>
+          <w:szCs w:val="28"/>
+        </w:rPr>
+      </w:pPr>
+      <w:bookmarkStart w:id="15" w:name="_Toc497154106"/>
+      <w:r>
+        <w:rPr>
+          <w:rFonts w:ascii="Times New Roman" w:hAnsi="Times New Roman" w:cs="Times New Roman"/>
+          <w:b/>
+          <w:color w:val="auto"/>
+          <w:sz w:val="28"/>
+          <w:szCs w:val="28"/>
+        </w:rPr>
+        <w:t>Antonio Brkić</w:t>
+      </w:r>
+      <w:bookmarkEnd w:id="15"/>
+    </w:p>
+    <w:p/>
+    <w:tbl>
+      <w:tblPr>
+        <w:tblW w:w="0" w:type="auto"/>
+        <w:tblInd w:w="115" w:type="dxa"/>
+        <w:tblBorders>
+          <w:top w:val="single" w:sz="4" w:space="0" w:color="auto"/>
+          <w:left w:val="single" w:sz="4" w:space="0" w:color="auto"/>
+          <w:bottom w:val="single" w:sz="4" w:space="0" w:color="auto"/>
+          <w:right w:val="single" w:sz="4" w:space="0" w:color="auto"/>
+          <w:insideH w:val="single" w:sz="4" w:space="0" w:color="auto"/>
+          <w:insideV w:val="single" w:sz="4" w:space="0" w:color="auto"/>
+        </w:tblBorders>
+        <w:tblLook w:val="0000" w:firstRow="0" w:lastRow="0" w:firstColumn="0" w:lastColumn="0" w:noHBand="0" w:noVBand="0"/>
+      </w:tblPr>
+      <w:tblGrid>
+        <w:gridCol w:w="2048"/>
+        <w:gridCol w:w="2021"/>
+        <w:gridCol w:w="2121"/>
+        <w:gridCol w:w="2287"/>
+      </w:tblGrid>
+      <w:tr>
+        <w:tblPrEx>
+          <w:tblCellMar>
+            <w:top w:w="0" w:type="dxa"/>
+            <w:bottom w:w="0" w:type="dxa"/>
+          </w:tblCellMar>
+        </w:tblPrEx>
+        <w:trPr>
+          <w:trHeight w:val="543"/>
+        </w:trPr>
+        <w:tc>
+          <w:tcPr>
+            <w:tcW w:w="2048" w:type="dxa"/>
+          </w:tcPr>
+          <w:p>
+            <w:pPr>
+              <w:jc w:val="center"/>
+              <w:rPr>
+                <w:b/>
+              </w:rPr>
+            </w:pPr>
+          </w:p>
+          <w:p>
+            <w:pPr>
+              <w:jc w:val="center"/>
+              <w:rPr>
+                <w:b/>
+              </w:rPr>
+            </w:pPr>
+            <w:r>
+              <w:rPr>
+                <w:b/>
+              </w:rPr>
+              <w:t>Zadatak</w:t>
+            </w:r>
+          </w:p>
+        </w:tc>
+        <w:tc>
+          <w:tcPr>
+            <w:tcW w:w="2021" w:type="dxa"/>
+          </w:tcPr>
+          <w:p>
+            <w:pPr>
+              <w:jc w:val="center"/>
+              <w:rPr>
+                <w:b/>
+              </w:rPr>
+            </w:pPr>
+          </w:p>
+          <w:p>
+            <w:pPr>
+              <w:jc w:val="center"/>
+              <w:rPr>
+                <w:b/>
+              </w:rPr>
+            </w:pPr>
+            <w:r>
+              <w:rPr>
+                <w:b/>
+              </w:rPr>
+              <w:t>Trajanje (h)</w:t>
+            </w:r>
+          </w:p>
+        </w:tc>
+        <w:tc>
+          <w:tcPr>
+            <w:tcW w:w="2121" w:type="dxa"/>
+          </w:tcPr>
+          <w:p>
+            <w:pPr>
+              <w:jc w:val="center"/>
+              <w:rPr>
+                <w:b/>
+              </w:rPr>
+            </w:pPr>
+            <w:commentRangeStart w:id="16"/>
+          </w:p>
+          <w:p>
+            <w:pPr>
+              <w:jc w:val="center"/>
+              <w:rPr>
+                <w:b/>
+              </w:rPr>
+            </w:pPr>
+            <w:r>
+              <w:rPr>
+                <w:b/>
+              </w:rPr>
+              <w:t>Početak posla</w:t>
+            </w:r>
+          </w:p>
+        </w:tc>
+        <w:tc>
+          <w:tcPr>
+            <w:tcW w:w="2287" w:type="dxa"/>
+          </w:tcPr>
+          <w:p>
+            <w:pPr>
+              <w:jc w:val="center"/>
+              <w:rPr>
+                <w:b/>
+              </w:rPr>
+            </w:pPr>
+          </w:p>
+          <w:p>
+            <w:pPr>
+              <w:jc w:val="center"/>
+              <w:rPr>
+                <w:b/>
+              </w:rPr>
+            </w:pPr>
+            <w:r>
+              <w:rPr>
+                <w:b/>
+              </w:rPr>
+              <w:t>Kraj</w:t>
+            </w:r>
+            <w:commentRangeEnd w:id="16"/>
+            <w:r>
+              <w:rPr>
+                <w:rStyle w:val="CommentReference"/>
+              </w:rPr>
+              <w:commentReference w:id="16"/>
+            </w:r>
+          </w:p>
+        </w:tc>
+      </w:tr>
+      <w:tr>
+        <w:tblPrEx>
+          <w:tblCellMar>
+            <w:top w:w="0" w:type="dxa"/>
+            <w:bottom w:w="0" w:type="dxa"/>
+          </w:tblCellMar>
+        </w:tblPrEx>
+        <w:trPr>
+          <w:trHeight w:val="447"/>
+        </w:trPr>
+        <w:tc>
+          <w:tcPr>
+            <w:tcW w:w="2048" w:type="dxa"/>
+          </w:tcPr>
+          <w:p>
+            <w:r>
+              <w:t>Definiranje arhitekture aplikacije</w:t>
+            </w:r>
+          </w:p>
+        </w:tc>
+        <w:tc>
+          <w:tcPr>
+            <w:tcW w:w="2021" w:type="dxa"/>
+          </w:tcPr>
+          <w:p>
+            <w:pPr>
+              <w:jc w:val="center"/>
+            </w:pPr>
+            <w:r>
+              <w:t>4</w:t>
+            </w:r>
+          </w:p>
+        </w:tc>
+        <w:tc>
+          <w:tcPr>
+            <w:tcW w:w="2121" w:type="dxa"/>
+          </w:tcPr>
+          <w:p>
+            <w:pPr>
+              <w:jc w:val="center"/>
+            </w:pPr>
+          </w:p>
+          <w:p>
+            <w:pPr>
+              <w:jc w:val="center"/>
+            </w:pPr>
+            <w:r>
+              <w:t>19.10.2017.</w:t>
+            </w:r>
+          </w:p>
+        </w:tc>
+        <w:tc>
+          <w:tcPr>
+            <w:tcW w:w="2287" w:type="dxa"/>
+          </w:tcPr>
+          <w:p>
+            <w:pPr>
+              <w:jc w:val="center"/>
+            </w:pPr>
+          </w:p>
+          <w:p>
+            <w:pPr>
+              <w:jc w:val="center"/>
+            </w:pPr>
+            <w:r>
+              <w:t>24.10.2017.</w:t>
+            </w:r>
+          </w:p>
+        </w:tc>
+      </w:tr>
+      <w:tr>
+        <w:tblPrEx>
+          <w:tblCellMar>
+            <w:top w:w="0" w:type="dxa"/>
+            <w:bottom w:w="0" w:type="dxa"/>
+          </w:tblCellMar>
+        </w:tblPrEx>
+        <w:trPr>
+          <w:trHeight w:val="421"/>
+        </w:trPr>
+        <w:tc>
+          <w:tcPr>
+            <w:tcW w:w="2048" w:type="dxa"/>
+          </w:tcPr>
+          <w:p>
+            <w:r>
+              <w:t>Kreiranje i dizajniranje aktivnosti registracije</w:t>
+            </w:r>
+          </w:p>
+        </w:tc>
+        <w:tc>
+          <w:tcPr>
+            <w:tcW w:w="2021" w:type="dxa"/>
+          </w:tcPr>
+          <w:p>
+            <w:pPr>
+              <w:jc w:val="center"/>
+            </w:pPr>
+            <w:r>
+              <w:t>4</w:t>
+            </w:r>
+          </w:p>
+        </w:tc>
+        <w:tc>
+          <w:tcPr>
+            <w:tcW w:w="2121" w:type="dxa"/>
+          </w:tcPr>
+          <w:p>
+            <w:pPr>
+              <w:jc w:val="center"/>
+            </w:pPr>
+          </w:p>
+          <w:p>
+            <w:pPr>
+              <w:jc w:val="center"/>
+            </w:pPr>
+            <w:r>
+              <w:t>22.10.2017.</w:t>
+            </w:r>
+          </w:p>
+        </w:tc>
+        <w:tc>
+          <w:tcPr>
+            <w:tcW w:w="2287" w:type="dxa"/>
+          </w:tcPr>
+          <w:p>
+            <w:pPr>
+              <w:jc w:val="center"/>
+            </w:pPr>
+          </w:p>
+          <w:p>
+            <w:pPr>
+              <w:jc w:val="center"/>
+            </w:pPr>
+            <w:r>
+              <w:t>24.10.2017.</w:t>
+            </w:r>
+          </w:p>
+        </w:tc>
+      </w:tr>
+      <w:tr>
+        <w:tblPrEx>
+          <w:tblCellMar>
+            <w:top w:w="0" w:type="dxa"/>
+            <w:bottom w:w="0" w:type="dxa"/>
+          </w:tblCellMar>
+        </w:tblPrEx>
+        <w:trPr>
+          <w:trHeight w:val="480"/>
+        </w:trPr>
+        <w:tc>
+          <w:tcPr>
+            <w:tcW w:w="2048" w:type="dxa"/>
+          </w:tcPr>
+          <w:p>
+            <w:r>
+              <w:t>Kreiranje i dizajniranje aktivnosti prijave</w:t>
+            </w:r>
+          </w:p>
+        </w:tc>
+        <w:tc>
+          <w:tcPr>
+            <w:tcW w:w="2021" w:type="dxa"/>
+          </w:tcPr>
+          <w:p>
+            <w:pPr>
+              <w:jc w:val="center"/>
+            </w:pPr>
+            <w:r>
+              <w:t>4</w:t>
+            </w:r>
+          </w:p>
+        </w:tc>
+        <w:tc>
+          <w:tcPr>
+            <w:tcW w:w="2121" w:type="dxa"/>
+          </w:tcPr>
+          <w:p>
+            <w:pPr>
+              <w:jc w:val="center"/>
+            </w:pPr>
+          </w:p>
+          <w:p>
+            <w:pPr>
+              <w:jc w:val="center"/>
+            </w:pPr>
+            <w:r>
+              <w:t>22.10.2017.</w:t>
+            </w:r>
+          </w:p>
+        </w:tc>
+        <w:tc>
+          <w:tcPr>
+            <w:tcW w:w="2287" w:type="dxa"/>
+          </w:tcPr>
+          <w:p>
+            <w:pPr>
+              <w:jc w:val="center"/>
+            </w:pPr>
+          </w:p>
+          <w:p>
+            <w:pPr>
+              <w:jc w:val="center"/>
+            </w:pPr>
+            <w:r>
+              <w:t>24.10.2017.</w:t>
+            </w:r>
+          </w:p>
+        </w:tc>
+      </w:tr>
+      <w:tr>
+        <w:tblPrEx>
+          <w:tblCellMar>
+            <w:top w:w="0" w:type="dxa"/>
+            <w:bottom w:w="0" w:type="dxa"/>
+          </w:tblCellMar>
+        </w:tblPrEx>
+        <w:trPr>
+          <w:trHeight w:val="390"/>
+        </w:trPr>
+        <w:tc>
+          <w:tcPr>
+            <w:tcW w:w="2048" w:type="dxa"/>
+          </w:tcPr>
+          <w:p>
+            <w:r>
+              <w:t>Testiranje funkcionalnosti</w:t>
+            </w:r>
+          </w:p>
+        </w:tc>
+        <w:tc>
+          <w:tcPr>
+            <w:tcW w:w="2021" w:type="dxa"/>
+          </w:tcPr>
+          <w:p>
+            <w:pPr>
+              <w:jc w:val="center"/>
+            </w:pPr>
+            <w:r>
+              <w:t>3</w:t>
+            </w:r>
+          </w:p>
+        </w:tc>
+        <w:tc>
+          <w:tcPr>
+            <w:tcW w:w="2121" w:type="dxa"/>
+          </w:tcPr>
+          <w:p>
+            <w:pPr>
+              <w:jc w:val="center"/>
+            </w:pPr>
+            <w:r>
+              <w:t>01.11.2017.</w:t>
+            </w:r>
+          </w:p>
+        </w:tc>
+        <w:tc>
+          <w:tcPr>
+            <w:tcW w:w="2287" w:type="dxa"/>
+          </w:tcPr>
+          <w:p>
+            <w:pPr>
+              <w:jc w:val="center"/>
+            </w:pPr>
+            <w:r>
+              <w:t>01.11.2017.</w:t>
+            </w:r>
+          </w:p>
+        </w:tc>
+      </w:tr>
+    </w:tbl>
+    <w:p/>
+    <w:p/>
+    <w:p/>
+    <w:p/>
+    <w:p/>
+    <w:p/>
+    <w:p/>
+    <w:p/>
+    <w:p/>
+    <w:p/>
+    <w:p/>
+    <w:p/>
+    <w:p/>
+    <w:p/>
+    <w:p/>
+    <w:p>
+      <w:pPr>
+        <w:pStyle w:val="Heading3"/>
+        <w:numPr>
+          <w:ilvl w:val="2"/>
+          <w:numId w:val="2"/>
+        </w:numPr>
+        <w:rPr>
+          <w:rFonts w:ascii="Times New Roman" w:hAnsi="Times New Roman" w:cs="Times New Roman"/>
+          <w:b/>
+          <w:color w:val="auto"/>
+          <w:sz w:val="28"/>
+          <w:szCs w:val="28"/>
+        </w:rPr>
+      </w:pPr>
+      <w:bookmarkStart w:id="17" w:name="_Toc497154107"/>
+      <w:r>
+        <w:rPr>
+          <w:rFonts w:ascii="Times New Roman" w:hAnsi="Times New Roman" w:cs="Times New Roman"/>
+          <w:b/>
+          <w:color w:val="auto"/>
+          <w:sz w:val="28"/>
+          <w:szCs w:val="28"/>
+        </w:rPr>
+        <w:lastRenderedPageBreak/>
+        <w:t xml:space="preserve">Andrea </w:t>
+      </w:r>
+      <w:proofErr w:type="spellStart"/>
+      <w:r>
+        <w:rPr>
+          <w:rFonts w:ascii="Times New Roman" w:hAnsi="Times New Roman" w:cs="Times New Roman"/>
+          <w:b/>
+          <w:color w:val="auto"/>
+          <w:sz w:val="28"/>
+          <w:szCs w:val="28"/>
+        </w:rPr>
+        <w:t>Danzante</w:t>
+      </w:r>
+      <w:bookmarkEnd w:id="17"/>
+      <w:proofErr w:type="spellEnd"/>
+    </w:p>
+    <w:p/>
+    <w:tbl>
+      <w:tblPr>
+        <w:tblW w:w="0" w:type="auto"/>
+        <w:tblInd w:w="115" w:type="dxa"/>
+        <w:tblBorders>
+          <w:top w:val="single" w:sz="4" w:space="0" w:color="auto"/>
+          <w:left w:val="single" w:sz="4" w:space="0" w:color="auto"/>
+          <w:bottom w:val="single" w:sz="4" w:space="0" w:color="auto"/>
+          <w:right w:val="single" w:sz="4" w:space="0" w:color="auto"/>
+          <w:insideH w:val="single" w:sz="4" w:space="0" w:color="auto"/>
+          <w:insideV w:val="single" w:sz="4" w:space="0" w:color="auto"/>
+        </w:tblBorders>
+        <w:tblLook w:val="0000" w:firstRow="0" w:lastRow="0" w:firstColumn="0" w:lastColumn="0" w:noHBand="0" w:noVBand="0"/>
+      </w:tblPr>
+      <w:tblGrid>
+        <w:gridCol w:w="2048"/>
+        <w:gridCol w:w="2021"/>
+        <w:gridCol w:w="2121"/>
+        <w:gridCol w:w="2291"/>
+      </w:tblGrid>
+      <w:tr>
+        <w:tblPrEx>
+          <w:tblCellMar>
+            <w:top w:w="0" w:type="dxa"/>
+            <w:bottom w:w="0" w:type="dxa"/>
+          </w:tblCellMar>
+        </w:tblPrEx>
+        <w:trPr>
+          <w:trHeight w:val="543"/>
+        </w:trPr>
+        <w:tc>
+          <w:tcPr>
+            <w:tcW w:w="2048" w:type="dxa"/>
+          </w:tcPr>
+          <w:p>
+            <w:pPr>
+              <w:jc w:val="center"/>
+              <w:rPr>
+                <w:b/>
+              </w:rPr>
+            </w:pPr>
+          </w:p>
+          <w:p>
+            <w:pPr>
+              <w:jc w:val="center"/>
+              <w:rPr>
+                <w:b/>
+              </w:rPr>
+            </w:pPr>
+            <w:r>
+              <w:rPr>
+                <w:b/>
+              </w:rPr>
+              <w:t>Zadatak</w:t>
+            </w:r>
+          </w:p>
+        </w:tc>
+        <w:tc>
+          <w:tcPr>
+            <w:tcW w:w="2021" w:type="dxa"/>
+          </w:tcPr>
+          <w:p>
+            <w:pPr>
+              <w:jc w:val="center"/>
+              <w:rPr>
+                <w:b/>
+              </w:rPr>
+            </w:pPr>
+          </w:p>
+          <w:p>
+            <w:pPr>
+              <w:jc w:val="center"/>
+              <w:rPr>
+                <w:b/>
+              </w:rPr>
+            </w:pPr>
+            <w:r>
+              <w:rPr>
+                <w:b/>
+              </w:rPr>
+              <w:t>Trajanje (h)</w:t>
+            </w:r>
+          </w:p>
+        </w:tc>
+        <w:tc>
+          <w:tcPr>
+            <w:tcW w:w="2121" w:type="dxa"/>
+          </w:tcPr>
+          <w:p>
+            <w:pPr>
+              <w:jc w:val="center"/>
+              <w:rPr>
+                <w:b/>
+              </w:rPr>
+            </w:pPr>
+          </w:p>
+          <w:p>
+            <w:pPr>
+              <w:jc w:val="center"/>
+              <w:rPr>
+                <w:b/>
+              </w:rPr>
+            </w:pPr>
+            <w:r>
+              <w:rPr>
+                <w:b/>
+              </w:rPr>
+              <w:t>Početak posla</w:t>
+            </w:r>
+          </w:p>
+        </w:tc>
+        <w:tc>
+          <w:tcPr>
+            <w:tcW w:w="2291" w:type="dxa"/>
+          </w:tcPr>
+          <w:p>
+            <w:pPr>
+              <w:jc w:val="center"/>
+              <w:rPr>
+                <w:b/>
+              </w:rPr>
+            </w:pPr>
+          </w:p>
+          <w:p>
+            <w:pPr>
+              <w:jc w:val="center"/>
+              <w:rPr>
+                <w:b/>
+              </w:rPr>
+            </w:pPr>
+            <w:r>
+              <w:rPr>
+                <w:b/>
+              </w:rPr>
+              <w:t>Kraj</w:t>
+            </w:r>
+          </w:p>
+        </w:tc>
+      </w:tr>
+      <w:tr>
+        <w:tblPrEx>
+          <w:tblCellMar>
+            <w:top w:w="0" w:type="dxa"/>
+            <w:bottom w:w="0" w:type="dxa"/>
+          </w:tblCellMar>
+        </w:tblPrEx>
+        <w:trPr>
+          <w:trHeight w:val="447"/>
+        </w:trPr>
+        <w:tc>
+          <w:tcPr>
+            <w:tcW w:w="2048" w:type="dxa"/>
+          </w:tcPr>
+          <w:p>
+            <w:r>
+              <w:t>Izrada ERA modela</w:t>
+            </w:r>
+          </w:p>
+        </w:tc>
+        <w:tc>
+          <w:tcPr>
+            <w:tcW w:w="2021" w:type="dxa"/>
+          </w:tcPr>
+          <w:p>
+            <w:pPr>
+              <w:jc w:val="center"/>
+            </w:pPr>
+            <w:r>
+              <w:t>2</w:t>
+            </w:r>
+          </w:p>
+        </w:tc>
+        <w:tc>
+          <w:tcPr>
+            <w:tcW w:w="2121" w:type="dxa"/>
+          </w:tcPr>
+          <w:p>
+            <w:pPr>
+              <w:jc w:val="center"/>
+            </w:pPr>
+            <w:r>
+              <w:t>20.10.2017.</w:t>
+            </w:r>
+          </w:p>
+        </w:tc>
+        <w:tc>
+          <w:tcPr>
+            <w:tcW w:w="2291" w:type="dxa"/>
+          </w:tcPr>
+          <w:p>
+            <w:pPr>
+              <w:jc w:val="center"/>
+            </w:pPr>
+            <w:r>
+              <w:t>20.10.2017.</w:t>
+            </w:r>
+          </w:p>
+        </w:tc>
+      </w:tr>
+      <w:tr>
+        <w:tblPrEx>
+          <w:tblCellMar>
+            <w:top w:w="0" w:type="dxa"/>
+            <w:bottom w:w="0" w:type="dxa"/>
+          </w:tblCellMar>
+        </w:tblPrEx>
+        <w:trPr>
+          <w:trHeight w:val="421"/>
+        </w:trPr>
+        <w:tc>
+          <w:tcPr>
+            <w:tcW w:w="2048" w:type="dxa"/>
+          </w:tcPr>
+          <w:p>
+            <w:r>
+              <w:t>Kreiranje baze na serveru</w:t>
+            </w:r>
+          </w:p>
+        </w:tc>
+        <w:tc>
+          <w:tcPr>
+            <w:tcW w:w="2021" w:type="dxa"/>
+          </w:tcPr>
+          <w:p>
+            <w:pPr>
+              <w:jc w:val="center"/>
+            </w:pPr>
+            <w:r>
+              <w:t>1</w:t>
+            </w:r>
+          </w:p>
+        </w:tc>
+        <w:tc>
+          <w:tcPr>
+            <w:tcW w:w="2121" w:type="dxa"/>
+          </w:tcPr>
+          <w:p>
+            <w:pPr>
+              <w:jc w:val="center"/>
+            </w:pPr>
+            <w:r>
+              <w:t>19.10.2017.</w:t>
+            </w:r>
+          </w:p>
+        </w:tc>
+        <w:tc>
+          <w:tcPr>
+            <w:tcW w:w="2291" w:type="dxa"/>
+          </w:tcPr>
+          <w:p>
+            <w:pPr>
+              <w:jc w:val="center"/>
+            </w:pPr>
+            <w:r>
+              <w:t>19.10.2017.</w:t>
+            </w:r>
+          </w:p>
+        </w:tc>
+      </w:tr>
+      <w:tr>
+        <w:tblPrEx>
+          <w:tblCellMar>
+            <w:top w:w="0" w:type="dxa"/>
+            <w:bottom w:w="0" w:type="dxa"/>
+          </w:tblCellMar>
+        </w:tblPrEx>
+        <w:trPr>
+          <w:trHeight w:val="480"/>
+        </w:trPr>
+        <w:tc>
+          <w:tcPr>
+            <w:tcW w:w="2048" w:type="dxa"/>
+          </w:tcPr>
+          <w:p>
+            <w:r>
+              <w:t>Implementacija metoda za registraciju</w:t>
+            </w:r>
+          </w:p>
+        </w:tc>
+        <w:tc>
+          <w:tcPr>
+            <w:tcW w:w="2021" w:type="dxa"/>
+          </w:tcPr>
+          <w:p>
+            <w:pPr>
+              <w:jc w:val="center"/>
+            </w:pPr>
+            <w:r>
+              <w:t>5</w:t>
+            </w:r>
+          </w:p>
+        </w:tc>
+        <w:tc>
+          <w:tcPr>
+            <w:tcW w:w="2121" w:type="dxa"/>
+          </w:tcPr>
+          <w:p>
+            <w:pPr>
+              <w:jc w:val="center"/>
+            </w:pPr>
+            <w:r>
+              <w:t>25.10.2017.</w:t>
+            </w:r>
+          </w:p>
+        </w:tc>
+        <w:tc>
+          <w:tcPr>
+            <w:tcW w:w="2291" w:type="dxa"/>
+          </w:tcPr>
+          <w:p>
+            <w:pPr>
+              <w:jc w:val="center"/>
+            </w:pPr>
+            <w:r>
+              <w:t>28.10.2017.</w:t>
+            </w:r>
+          </w:p>
+        </w:tc>
+      </w:tr>
+      <w:tr>
+        <w:tblPrEx>
+          <w:tblCellMar>
+            <w:top w:w="0" w:type="dxa"/>
+            <w:bottom w:w="0" w:type="dxa"/>
+          </w:tblCellMar>
+        </w:tblPrEx>
+        <w:trPr>
+          <w:trHeight w:val="390"/>
+        </w:trPr>
+        <w:tc>
+          <w:tcPr>
+            <w:tcW w:w="2048" w:type="dxa"/>
+          </w:tcPr>
+          <w:p>
+            <w:r>
+              <w:t>Implementacija Bar-</w:t>
+            </w:r>
+            <w:proofErr w:type="spellStart"/>
+            <w:r>
+              <w:t>code</w:t>
+            </w:r>
+            <w:proofErr w:type="spellEnd"/>
+            <w:r>
+              <w:t xml:space="preserve"> čitača</w:t>
+            </w:r>
+          </w:p>
+        </w:tc>
+        <w:tc>
+          <w:tcPr>
+            <w:tcW w:w="2021" w:type="dxa"/>
+          </w:tcPr>
+          <w:p>
+            <w:pPr>
+              <w:jc w:val="center"/>
+            </w:pPr>
+            <w:r>
+              <w:t>4</w:t>
+            </w:r>
+          </w:p>
+        </w:tc>
+        <w:tc>
+          <w:tcPr>
+            <w:tcW w:w="2121" w:type="dxa"/>
+          </w:tcPr>
+          <w:p>
+            <w:pPr>
+              <w:jc w:val="center"/>
+            </w:pPr>
+            <w:r>
+              <w:t>27.10.2017.</w:t>
+            </w:r>
+          </w:p>
+        </w:tc>
+        <w:tc>
+          <w:tcPr>
+            <w:tcW w:w="2291" w:type="dxa"/>
+          </w:tcPr>
+          <w:p>
+            <w:pPr>
+              <w:jc w:val="center"/>
+            </w:pPr>
+            <w:r>
+              <w:t>30.10.2017.</w:t>
+            </w:r>
+          </w:p>
+        </w:tc>
+      </w:tr>
+      <w:tr>
+        <w:tblPrEx>
+          <w:tblCellMar>
+            <w:top w:w="0" w:type="dxa"/>
+            <w:bottom w:w="0" w:type="dxa"/>
+          </w:tblCellMar>
+        </w:tblPrEx>
+        <w:trPr>
+          <w:trHeight w:val="390"/>
+        </w:trPr>
+        <w:tc>
+          <w:tcPr>
+            <w:tcW w:w="2048" w:type="dxa"/>
+          </w:tcPr>
+          <w:p>
+            <w:r>
+              <w:t>Izrada dijagrama slijeda</w:t>
+            </w:r>
+          </w:p>
+        </w:tc>
+        <w:tc>
+          <w:tcPr>
+            <w:tcW w:w="2021" w:type="dxa"/>
+          </w:tcPr>
+          <w:p>
+            <w:pPr>
+              <w:jc w:val="center"/>
+            </w:pPr>
+            <w:r>
+              <w:t>2</w:t>
+            </w:r>
+          </w:p>
+        </w:tc>
+        <w:tc>
+          <w:tcPr>
+            <w:tcW w:w="2121" w:type="dxa"/>
+          </w:tcPr>
+          <w:p>
+            <w:pPr>
+              <w:jc w:val="center"/>
+            </w:pPr>
+            <w:r>
+              <w:t>30.10.2017.</w:t>
+            </w:r>
+          </w:p>
+        </w:tc>
+        <w:tc>
+          <w:tcPr>
+            <w:tcW w:w="2291" w:type="dxa"/>
+          </w:tcPr>
+          <w:p>
+            <w:pPr>
+              <w:jc w:val="center"/>
+            </w:pPr>
+            <w:r>
+              <w:t>30.10.2017.</w:t>
+            </w:r>
+          </w:p>
+        </w:tc>
+      </w:tr>
+      <w:tr>
+        <w:tblPrEx>
+          <w:tblCellMar>
+            <w:top w:w="0" w:type="dxa"/>
+            <w:bottom w:w="0" w:type="dxa"/>
+          </w:tblCellMar>
+        </w:tblPrEx>
+        <w:trPr>
+          <w:trHeight w:val="390"/>
+        </w:trPr>
+        <w:tc>
+          <w:tcPr>
+            <w:tcW w:w="2048" w:type="dxa"/>
+          </w:tcPr>
+          <w:p>
+            <w:r>
+              <w:t>Testiranje funkcionalnosti</w:t>
+            </w:r>
+          </w:p>
+        </w:tc>
+        <w:tc>
+          <w:tcPr>
+            <w:tcW w:w="2021" w:type="dxa"/>
+          </w:tcPr>
+          <w:p>
+            <w:pPr>
+              <w:jc w:val="center"/>
+            </w:pPr>
+            <w:r>
+              <w:t>3</w:t>
+            </w:r>
+          </w:p>
+        </w:tc>
+        <w:tc>
+          <w:tcPr>
+            <w:tcW w:w="2121" w:type="dxa"/>
+          </w:tcPr>
+          <w:p>
+            <w:pPr>
+              <w:jc w:val="center"/>
+            </w:pPr>
+            <w:r>
+              <w:t>01.11.2017.</w:t>
+            </w:r>
+          </w:p>
+        </w:tc>
+        <w:tc>
+          <w:tcPr>
+            <w:tcW w:w="2291" w:type="dxa"/>
+          </w:tcPr>
+          <w:p>
+            <w:pPr>
+              <w:jc w:val="center"/>
+            </w:pPr>
+            <w:r>
+              <w:t>01.11.2017.</w:t>
+            </w:r>
+          </w:p>
+        </w:tc>
+      </w:tr>
+    </w:tbl>
+    <w:p/>
+    <w:p/>
+    <w:p/>
+    <w:p/>
+    <w:p/>
+    <w:p/>
+    <w:p/>
+    <w:p/>
+    <w:p/>
+    <w:p/>
+    <w:p/>
+    <w:p/>
+    <w:p/>
+    <w:p/>
+    <w:p/>
+    <w:p/>
+    <w:p>
+      <w:pPr>
+        <w:pStyle w:val="Heading3"/>
+        <w:numPr>
+          <w:ilvl w:val="2"/>
+          <w:numId w:val="2"/>
+        </w:numPr>
+        <w:rPr>
+          <w:rFonts w:ascii="Times New Roman" w:hAnsi="Times New Roman" w:cs="Times New Roman"/>
+          <w:b/>
+          <w:color w:val="auto"/>
+          <w:sz w:val="28"/>
+          <w:szCs w:val="28"/>
+        </w:rPr>
+      </w:pPr>
+      <w:bookmarkStart w:id="18" w:name="_Toc497154108"/>
+      <w:r>
+        <w:rPr>
+          <w:rFonts w:ascii="Times New Roman" w:hAnsi="Times New Roman" w:cs="Times New Roman"/>
+          <w:b/>
+          <w:color w:val="auto"/>
+          <w:sz w:val="28"/>
+          <w:szCs w:val="28"/>
+        </w:rPr>
+        <w:lastRenderedPageBreak/>
+        <w:t xml:space="preserve">Domagoj </w:t>
+      </w:r>
+      <w:proofErr w:type="spellStart"/>
+      <w:r>
+        <w:rPr>
+          <w:rFonts w:ascii="Times New Roman" w:hAnsi="Times New Roman" w:cs="Times New Roman"/>
+          <w:b/>
+          <w:color w:val="auto"/>
+          <w:sz w:val="28"/>
+          <w:szCs w:val="28"/>
+        </w:rPr>
+        <w:t>Ergović</w:t>
+      </w:r>
+      <w:bookmarkEnd w:id="18"/>
+      <w:proofErr w:type="spellEnd"/>
+    </w:p>
+    <w:p/>
+    <w:tbl>
+      <w:tblPr>
+        <w:tblW w:w="0" w:type="auto"/>
+        <w:tblInd w:w="115" w:type="dxa"/>
+        <w:tblBorders>
+          <w:top w:val="single" w:sz="4" w:space="0" w:color="auto"/>
+          <w:left w:val="single" w:sz="4" w:space="0" w:color="auto"/>
+          <w:bottom w:val="single" w:sz="4" w:space="0" w:color="auto"/>
+          <w:right w:val="single" w:sz="4" w:space="0" w:color="auto"/>
+          <w:insideH w:val="single" w:sz="4" w:space="0" w:color="auto"/>
+          <w:insideV w:val="single" w:sz="4" w:space="0" w:color="auto"/>
+        </w:tblBorders>
+        <w:tblLook w:val="0000" w:firstRow="0" w:lastRow="0" w:firstColumn="0" w:lastColumn="0" w:noHBand="0" w:noVBand="0"/>
+      </w:tblPr>
+      <w:tblGrid>
+        <w:gridCol w:w="2048"/>
+        <w:gridCol w:w="2021"/>
+        <w:gridCol w:w="2121"/>
+        <w:gridCol w:w="2287"/>
+      </w:tblGrid>
+      <w:tr>
+        <w:tblPrEx>
+          <w:tblCellMar>
+            <w:top w:w="0" w:type="dxa"/>
+            <w:bottom w:w="0" w:type="dxa"/>
+          </w:tblCellMar>
+        </w:tblPrEx>
+        <w:trPr>
+          <w:trHeight w:val="543"/>
+        </w:trPr>
+        <w:tc>
+          <w:tcPr>
+            <w:tcW w:w="2048" w:type="dxa"/>
+          </w:tcPr>
+          <w:p>
+            <w:pPr>
+              <w:jc w:val="center"/>
+              <w:rPr>
+                <w:b/>
+              </w:rPr>
+            </w:pPr>
+          </w:p>
+          <w:p>
+            <w:pPr>
+              <w:jc w:val="center"/>
+              <w:rPr>
+                <w:b/>
+              </w:rPr>
+            </w:pPr>
+            <w:r>
+              <w:rPr>
+                <w:b/>
+              </w:rPr>
+              <w:t>Zadatak</w:t>
+            </w:r>
+          </w:p>
+        </w:tc>
+        <w:tc>
+          <w:tcPr>
+            <w:tcW w:w="2021" w:type="dxa"/>
+          </w:tcPr>
+          <w:p>
+            <w:pPr>
+              <w:jc w:val="center"/>
+              <w:rPr>
+                <w:b/>
+              </w:rPr>
+            </w:pPr>
+          </w:p>
+          <w:p>
+            <w:pPr>
+              <w:jc w:val="center"/>
+              <w:rPr>
+                <w:b/>
+              </w:rPr>
+            </w:pPr>
+            <w:r>
+              <w:rPr>
+                <w:b/>
+              </w:rPr>
+              <w:t>Trajanje (h)</w:t>
+            </w:r>
+          </w:p>
+        </w:tc>
+        <w:tc>
+          <w:tcPr>
+            <w:tcW w:w="2121" w:type="dxa"/>
+          </w:tcPr>
+          <w:p>
+            <w:pPr>
+              <w:jc w:val="center"/>
+              <w:rPr>
+                <w:b/>
+              </w:rPr>
+            </w:pPr>
+            <w:commentRangeStart w:id="19"/>
+          </w:p>
+          <w:p>
+            <w:pPr>
+              <w:jc w:val="center"/>
+              <w:rPr>
+                <w:b/>
+              </w:rPr>
+            </w:pPr>
+            <w:r>
+              <w:rPr>
+                <w:b/>
+              </w:rPr>
+              <w:t>Početak posla</w:t>
+            </w:r>
+          </w:p>
+        </w:tc>
+        <w:tc>
+          <w:tcPr>
+            <w:tcW w:w="2287" w:type="dxa"/>
+          </w:tcPr>
+          <w:p>
+            <w:pPr>
+              <w:jc w:val="center"/>
+              <w:rPr>
+                <w:b/>
+              </w:rPr>
+            </w:pPr>
+          </w:p>
+          <w:p>
+            <w:pPr>
+              <w:jc w:val="center"/>
+              <w:rPr>
+                <w:b/>
+              </w:rPr>
+            </w:pPr>
+            <w:r>
+              <w:rPr>
+                <w:b/>
+              </w:rPr>
+              <w:t>Kraj</w:t>
+            </w:r>
+            <w:commentRangeEnd w:id="19"/>
+            <w:r>
+              <w:rPr>
+                <w:rStyle w:val="CommentReference"/>
+              </w:rPr>
+              <w:commentReference w:id="19"/>
+            </w:r>
+          </w:p>
+        </w:tc>
+      </w:tr>
+      <w:tr>
+        <w:tblPrEx>
+          <w:tblCellMar>
+            <w:top w:w="0" w:type="dxa"/>
+            <w:bottom w:w="0" w:type="dxa"/>
+          </w:tblCellMar>
+        </w:tblPrEx>
+        <w:trPr>
+          <w:trHeight w:val="447"/>
+        </w:trPr>
+        <w:tc>
+          <w:tcPr>
+            <w:tcW w:w="2048" w:type="dxa"/>
+          </w:tcPr>
+          <w:p>
+            <w:r>
+              <w:t>Izrada Web Servisa</w:t>
+            </w:r>
+          </w:p>
+        </w:tc>
+        <w:tc>
+          <w:tcPr>
+            <w:tcW w:w="2021" w:type="dxa"/>
+          </w:tcPr>
+          <w:p>
+            <w:pPr>
+              <w:jc w:val="center"/>
+            </w:pPr>
+            <w:r>
+              <w:t>5</w:t>
+            </w:r>
+          </w:p>
+        </w:tc>
+        <w:tc>
+          <w:tcPr>
+            <w:tcW w:w="2121" w:type="dxa"/>
+          </w:tcPr>
+          <w:p>
+            <w:pPr>
+              <w:jc w:val="center"/>
+            </w:pPr>
+            <w:r>
+              <w:t>19.10.2017.</w:t>
+            </w:r>
+          </w:p>
+        </w:tc>
+        <w:tc>
+          <w:tcPr>
+            <w:tcW w:w="2287" w:type="dxa"/>
+          </w:tcPr>
+          <w:p>
+            <w:pPr>
+              <w:jc w:val="center"/>
+            </w:pPr>
+            <w:r>
+              <w:t>22.10.2017.</w:t>
+            </w:r>
+          </w:p>
+        </w:tc>
+      </w:tr>
+      <w:tr>
+        <w:tblPrEx>
+          <w:tblCellMar>
+            <w:top w:w="0" w:type="dxa"/>
+            <w:bottom w:w="0" w:type="dxa"/>
+          </w:tblCellMar>
+        </w:tblPrEx>
+        <w:trPr>
+          <w:trHeight w:val="421"/>
+        </w:trPr>
+        <w:tc>
+          <w:tcPr>
+            <w:tcW w:w="2048" w:type="dxa"/>
+          </w:tcPr>
+          <w:p>
+            <w:r>
+              <w:t>Kreiranje izbornika za odabir funkcionalnosti</w:t>
+            </w:r>
+          </w:p>
+        </w:tc>
+        <w:tc>
+          <w:tcPr>
+            <w:tcW w:w="2021" w:type="dxa"/>
+          </w:tcPr>
+          <w:p>
+            <w:pPr>
+              <w:jc w:val="center"/>
+            </w:pPr>
+            <w:r>
+              <w:t>6</w:t>
+            </w:r>
+          </w:p>
+        </w:tc>
+        <w:tc>
+          <w:tcPr>
+            <w:tcW w:w="2121" w:type="dxa"/>
+          </w:tcPr>
+          <w:p>
+            <w:pPr>
+              <w:jc w:val="center"/>
+            </w:pPr>
+            <w:r>
+              <w:t>25.10.2017.</w:t>
+            </w:r>
+          </w:p>
+        </w:tc>
+        <w:tc>
+          <w:tcPr>
+            <w:tcW w:w="2287" w:type="dxa"/>
+          </w:tcPr>
+          <w:p>
+            <w:pPr>
+              <w:jc w:val="center"/>
+            </w:pPr>
+            <w:r>
+              <w:t>30.10.2017.</w:t>
+            </w:r>
+          </w:p>
+        </w:tc>
+      </w:tr>
+      <w:tr>
+        <w:tblPrEx>
+          <w:tblCellMar>
+            <w:top w:w="0" w:type="dxa"/>
+            <w:bottom w:w="0" w:type="dxa"/>
+          </w:tblCellMar>
+        </w:tblPrEx>
+        <w:trPr>
+          <w:trHeight w:val="480"/>
+        </w:trPr>
+        <w:tc>
+          <w:tcPr>
+            <w:tcW w:w="2048" w:type="dxa"/>
+          </w:tcPr>
+          <w:p>
+            <w:r>
+              <w:t>Testiranje funkcionalnosti</w:t>
+            </w:r>
+          </w:p>
+        </w:tc>
+        <w:tc>
+          <w:tcPr>
+            <w:tcW w:w="2021" w:type="dxa"/>
+          </w:tcPr>
+          <w:p>
+            <w:pPr>
+              <w:jc w:val="center"/>
+            </w:pPr>
+            <w:r>
+              <w:t>3</w:t>
+            </w:r>
+          </w:p>
+        </w:tc>
+        <w:tc>
+          <w:tcPr>
+            <w:tcW w:w="2121" w:type="dxa"/>
+          </w:tcPr>
+          <w:p>
+            <w:pPr>
+              <w:jc w:val="center"/>
+            </w:pPr>
+            <w:r>
+              <w:t>01.11.2017.</w:t>
+            </w:r>
+          </w:p>
+        </w:tc>
+        <w:tc>
+          <w:tcPr>
+            <w:tcW w:w="2287" w:type="dxa"/>
+          </w:tcPr>
+          <w:p>
+            <w:pPr>
+              <w:jc w:val="center"/>
+            </w:pPr>
+            <w:r>
+              <w:t>01.11.2017.</w:t>
+            </w:r>
+          </w:p>
+        </w:tc>
+      </w:tr>
+    </w:tbl>
+    <w:p/>
+    <w:p>
+      <w:pPr>
+        <w:rPr>
+          <w:b/>
+          <w:sz w:val="28"/>
+          <w:szCs w:val="28"/>
+        </w:rPr>
+      </w:pPr>
+    </w:p>
+    <w:p>
+      <w:pPr>
+        <w:pStyle w:val="Heading3"/>
+        <w:numPr>
+          <w:ilvl w:val="2"/>
+          <w:numId w:val="2"/>
+        </w:numPr>
+        <w:rPr>
+          <w:rFonts w:ascii="Times New Roman" w:hAnsi="Times New Roman" w:cs="Times New Roman"/>
+          <w:b/>
+          <w:color w:val="auto"/>
+          <w:sz w:val="28"/>
+          <w:szCs w:val="28"/>
+        </w:rPr>
+      </w:pPr>
+      <w:bookmarkStart w:id="20" w:name="_Toc497154109"/>
+      <w:r>
+        <w:rPr>
+          <w:rFonts w:ascii="Times New Roman" w:hAnsi="Times New Roman" w:cs="Times New Roman"/>
+          <w:b/>
+          <w:color w:val="auto"/>
+          <w:sz w:val="28"/>
+          <w:szCs w:val="28"/>
+        </w:rPr>
+        <w:t xml:space="preserve">Marijan </w:t>
+      </w:r>
+      <w:proofErr w:type="spellStart"/>
+      <w:r>
+        <w:rPr>
+          <w:rFonts w:ascii="Times New Roman" w:hAnsi="Times New Roman" w:cs="Times New Roman"/>
+          <w:b/>
+          <w:color w:val="auto"/>
+          <w:sz w:val="28"/>
+          <w:szCs w:val="28"/>
+        </w:rPr>
+        <w:t>Hranj</w:t>
+      </w:r>
+      <w:bookmarkEnd w:id="20"/>
+      <w:proofErr w:type="spellEnd"/>
+    </w:p>
+    <w:p>
+      <w:pPr>
+        <w:rPr>
+          <w:b/>
+          <w:sz w:val="28"/>
+          <w:szCs w:val="28"/>
+        </w:rPr>
+      </w:pPr>
+    </w:p>
+    <w:tbl>
+      <w:tblPr>
+        <w:tblW w:w="0" w:type="auto"/>
+        <w:tblInd w:w="115" w:type="dxa"/>
+        <w:tblBorders>
+          <w:top w:val="single" w:sz="4" w:space="0" w:color="auto"/>
+          <w:left w:val="single" w:sz="4" w:space="0" w:color="auto"/>
+          <w:bottom w:val="single" w:sz="4" w:space="0" w:color="auto"/>
+          <w:right w:val="single" w:sz="4" w:space="0" w:color="auto"/>
+          <w:insideH w:val="single" w:sz="4" w:space="0" w:color="auto"/>
+          <w:insideV w:val="single" w:sz="4" w:space="0" w:color="auto"/>
+        </w:tblBorders>
+        <w:tblLook w:val="0000" w:firstRow="0" w:lastRow="0" w:firstColumn="0" w:lastColumn="0" w:noHBand="0" w:noVBand="0"/>
+      </w:tblPr>
+      <w:tblGrid>
+        <w:gridCol w:w="2048"/>
+        <w:gridCol w:w="2021"/>
+        <w:gridCol w:w="2121"/>
+        <w:gridCol w:w="2287"/>
+      </w:tblGrid>
+      <w:tr>
+        <w:tblPrEx>
+          <w:tblCellMar>
+            <w:top w:w="0" w:type="dxa"/>
+            <w:bottom w:w="0" w:type="dxa"/>
+          </w:tblCellMar>
+        </w:tblPrEx>
+        <w:trPr>
+          <w:trHeight w:val="543"/>
+        </w:trPr>
+        <w:tc>
+          <w:tcPr>
+            <w:tcW w:w="2048" w:type="dxa"/>
+          </w:tcPr>
+          <w:p>
+            <w:pPr>
+              <w:jc w:val="center"/>
+              <w:rPr>
+                <w:b/>
+              </w:rPr>
+            </w:pPr>
+          </w:p>
+          <w:p>
+            <w:pPr>
+              <w:jc w:val="center"/>
+              <w:rPr>
+                <w:b/>
+              </w:rPr>
+            </w:pPr>
+            <w:r>
+              <w:rPr>
+                <w:b/>
+              </w:rPr>
+              <w:t>Zadatak</w:t>
+            </w:r>
+          </w:p>
+        </w:tc>
+        <w:tc>
+          <w:tcPr>
+            <w:tcW w:w="2021" w:type="dxa"/>
+          </w:tcPr>
+          <w:p>
+            <w:pPr>
+              <w:jc w:val="center"/>
+              <w:rPr>
+                <w:b/>
+              </w:rPr>
+            </w:pPr>
+          </w:p>
+          <w:p>
+            <w:pPr>
+              <w:jc w:val="center"/>
+              <w:rPr>
+                <w:b/>
+              </w:rPr>
+            </w:pPr>
+            <w:r>
+              <w:rPr>
+                <w:b/>
+              </w:rPr>
+              <w:t>Trajanje (h)</w:t>
+            </w:r>
+          </w:p>
+        </w:tc>
+        <w:tc>
+          <w:tcPr>
+            <w:tcW w:w="2121" w:type="dxa"/>
+          </w:tcPr>
+          <w:p>
+            <w:pPr>
+              <w:jc w:val="center"/>
+              <w:rPr>
+                <w:b/>
+              </w:rPr>
+            </w:pPr>
+            <w:commentRangeStart w:id="21"/>
+          </w:p>
+          <w:p>
+            <w:pPr>
+              <w:jc w:val="center"/>
+              <w:rPr>
+                <w:b/>
+              </w:rPr>
+            </w:pPr>
+            <w:r>
+              <w:rPr>
+                <w:b/>
+              </w:rPr>
+              <w:t>Početak posla</w:t>
+            </w:r>
+          </w:p>
+        </w:tc>
+        <w:tc>
+          <w:tcPr>
+            <w:tcW w:w="2287" w:type="dxa"/>
+          </w:tcPr>
+          <w:p>
+            <w:pPr>
+              <w:jc w:val="center"/>
+              <w:rPr>
+                <w:b/>
+              </w:rPr>
+            </w:pPr>
+          </w:p>
+          <w:p>
+            <w:pPr>
+              <w:jc w:val="center"/>
+              <w:rPr>
+                <w:b/>
+              </w:rPr>
+            </w:pPr>
+            <w:r>
+              <w:rPr>
+                <w:b/>
+              </w:rPr>
+              <w:t>Kraj</w:t>
+            </w:r>
+            <w:commentRangeEnd w:id="21"/>
+            <w:r>
+              <w:rPr>
+                <w:rStyle w:val="CommentReference"/>
+              </w:rPr>
+              <w:commentReference w:id="21"/>
+            </w:r>
+          </w:p>
+        </w:tc>
+      </w:tr>
+      <w:tr>
+        <w:tblPrEx>
+          <w:tblCellMar>
+            <w:top w:w="0" w:type="dxa"/>
+            <w:bottom w:w="0" w:type="dxa"/>
+          </w:tblCellMar>
+        </w:tblPrEx>
+        <w:trPr>
+          <w:trHeight w:val="447"/>
+        </w:trPr>
+        <w:tc>
+          <w:tcPr>
+            <w:tcW w:w="2048" w:type="dxa"/>
+          </w:tcPr>
+          <w:p>
+            <w:r>
+              <w:t xml:space="preserve">Izrada Use </w:t>
+            </w:r>
+            <w:proofErr w:type="spellStart"/>
+            <w:r>
+              <w:t>Case</w:t>
+            </w:r>
+            <w:proofErr w:type="spellEnd"/>
+            <w:r>
+              <w:t xml:space="preserve"> dijagrama</w:t>
+            </w:r>
+          </w:p>
+        </w:tc>
+        <w:tc>
+          <w:tcPr>
+            <w:tcW w:w="2021" w:type="dxa"/>
+          </w:tcPr>
+          <w:p>
+            <w:pPr>
+              <w:jc w:val="center"/>
+            </w:pPr>
+            <w:r>
+              <w:t>2</w:t>
+            </w:r>
+          </w:p>
+        </w:tc>
+        <w:tc>
+          <w:tcPr>
+            <w:tcW w:w="2121" w:type="dxa"/>
+          </w:tcPr>
+          <w:p>
+            <w:r>
+              <w:t>24.10.2017.</w:t>
+            </w:r>
+          </w:p>
+        </w:tc>
+        <w:tc>
+          <w:tcPr>
+            <w:tcW w:w="2287" w:type="dxa"/>
+          </w:tcPr>
+          <w:p>
+            <w:r>
+              <w:t>24.10.2017.</w:t>
+            </w:r>
+          </w:p>
+        </w:tc>
+      </w:tr>
+      <w:tr>
+        <w:tblPrEx>
+          <w:tblCellMar>
+            <w:top w:w="0" w:type="dxa"/>
+            <w:bottom w:w="0" w:type="dxa"/>
+          </w:tblCellMar>
+        </w:tblPrEx>
+        <w:trPr>
+          <w:trHeight w:val="421"/>
+        </w:trPr>
+        <w:tc>
+          <w:tcPr>
+            <w:tcW w:w="2048" w:type="dxa"/>
+          </w:tcPr>
+          <w:p>
+            <w:r>
+              <w:t>Implementacija metoda za prijavu</w:t>
+            </w:r>
+          </w:p>
+        </w:tc>
+        <w:tc>
+          <w:tcPr>
+            <w:tcW w:w="2021" w:type="dxa"/>
+          </w:tcPr>
+          <w:p>
+            <w:pPr>
+              <w:jc w:val="center"/>
+            </w:pPr>
+            <w:r>
+              <w:t>5</w:t>
+            </w:r>
+          </w:p>
+        </w:tc>
+        <w:tc>
+          <w:tcPr>
+            <w:tcW w:w="2121" w:type="dxa"/>
+          </w:tcPr>
+          <w:p>
+            <w:r>
+              <w:t>28.10.2017.</w:t>
+            </w:r>
+          </w:p>
+        </w:tc>
+        <w:tc>
+          <w:tcPr>
+            <w:tcW w:w="2287" w:type="dxa"/>
+          </w:tcPr>
+          <w:p>
+            <w:r>
+              <w:t>01.11.2017.</w:t>
+            </w:r>
+          </w:p>
+        </w:tc>
+      </w:tr>
+      <w:tr>
+        <w:tblPrEx>
+          <w:tblCellMar>
+            <w:top w:w="0" w:type="dxa"/>
+            <w:bottom w:w="0" w:type="dxa"/>
+          </w:tblCellMar>
+        </w:tblPrEx>
+        <w:trPr>
+          <w:trHeight w:val="480"/>
+        </w:trPr>
+        <w:tc>
+          <w:tcPr>
+            <w:tcW w:w="2048" w:type="dxa"/>
+          </w:tcPr>
+          <w:p>
+            <w:r>
+              <w:t>Izrada dijagrama klasa</w:t>
+            </w:r>
+          </w:p>
+        </w:tc>
+        <w:tc>
+          <w:tcPr>
+            <w:tcW w:w="2021" w:type="dxa"/>
+          </w:tcPr>
+          <w:p>
+            <w:pPr>
+              <w:jc w:val="center"/>
+            </w:pPr>
+            <w:r>
+              <w:t>2</w:t>
+            </w:r>
+          </w:p>
+        </w:tc>
+        <w:tc>
+          <w:tcPr>
+            <w:tcW w:w="2121" w:type="dxa"/>
+          </w:tcPr>
+          <w:p>
+            <w:r>
+              <w:t>30.10.2017.</w:t>
+            </w:r>
+          </w:p>
+        </w:tc>
+        <w:tc>
+          <w:tcPr>
+            <w:tcW w:w="2287" w:type="dxa"/>
+          </w:tcPr>
+          <w:p>
+            <w:r>
+              <w:t>30.10.2017.</w:t>
+            </w:r>
+          </w:p>
+        </w:tc>
+      </w:tr>
+      <w:tr>
+        <w:tblPrEx>
+          <w:tblCellMar>
+            <w:top w:w="0" w:type="dxa"/>
+            <w:bottom w:w="0" w:type="dxa"/>
+          </w:tblCellMar>
+        </w:tblPrEx>
+        <w:trPr>
+          <w:trHeight w:val="480"/>
+        </w:trPr>
+        <w:tc>
+          <w:tcPr>
+            <w:tcW w:w="2048" w:type="dxa"/>
+          </w:tcPr>
+          <w:p>
+            <w:r>
+              <w:t>Testiranje funkcionalnosti</w:t>
+            </w:r>
+          </w:p>
+        </w:tc>
+        <w:tc>
+          <w:tcPr>
+            <w:tcW w:w="2021" w:type="dxa"/>
+          </w:tcPr>
+          <w:p>
+            <w:pPr>
+              <w:jc w:val="center"/>
+            </w:pPr>
+            <w:r>
+              <w:t>3</w:t>
+            </w:r>
+          </w:p>
+        </w:tc>
+        <w:tc>
+          <w:tcPr>
+            <w:tcW w:w="2121" w:type="dxa"/>
+          </w:tcPr>
+          <w:p>
+            <w:r>
+              <w:t>01.11.2017.</w:t>
+            </w:r>
+          </w:p>
+        </w:tc>
+        <w:tc>
+          <w:tcPr>
+            <w:tcW w:w="2287" w:type="dxa"/>
+          </w:tcPr>
+          <w:p>
+            <w:r>
+              <w:t>01.11.2017.</w:t>
+            </w:r>
+          </w:p>
+        </w:tc>
+      </w:tr>
+    </w:tbl>
+    <w:p/>
+    <w:p/>
+    <w:p/>
+    <w:p/>
+    <w:p/>
+    <w:p/>
+    <w:p/>
+    <w:p/>
+    <w:p>
+      <w:pPr>
+        <w:pStyle w:val="Heading2"/>
+        <w:numPr>
+          <w:ilvl w:val="1"/>
+          <w:numId w:val="2"/>
+        </w:numPr>
+        <w:rPr>
+          <w:rFonts w:ascii="Times New Roman" w:hAnsi="Times New Roman" w:cs="Times New Roman"/>
+          <w:b/>
+          <w:color w:val="auto"/>
+          <w:sz w:val="32"/>
+          <w:szCs w:val="32"/>
+        </w:rPr>
+      </w:pPr>
+      <w:bookmarkStart w:id="22" w:name="_Toc497154110"/>
+      <w:r>
+        <w:rPr>
+          <w:rFonts w:ascii="Times New Roman" w:hAnsi="Times New Roman" w:cs="Times New Roman"/>
+          <w:b/>
+          <w:color w:val="auto"/>
+          <w:sz w:val="32"/>
+          <w:szCs w:val="32"/>
         </w:rPr>
         <w:lastRenderedPageBreak/>
         <w:t>Terminski plan projekta</w:t>
       </w:r>
+      <w:bookmarkEnd w:id="22"/>
     </w:p>
     <w:tbl>
       <w:tblPr>
@@ -4102,19 +6534,19 @@
                 <w:b/>
               </w:rPr>
             </w:pPr>
-            <w:commentRangeStart w:id="15"/>
+            <w:commentRangeStart w:id="23"/>
             <w:r>
               <w:rPr>
                 <w:b/>
               </w:rPr>
               <w:t>Prvi sprint</w:t>
             </w:r>
-            <w:commentRangeEnd w:id="15"/>
+            <w:commentRangeEnd w:id="23"/>
             <w:r>
               <w:rPr>
                 <w:rStyle w:val="CommentReference"/>
               </w:rPr>
-              <w:commentReference w:id="15"/>
+              <w:commentReference w:id="23"/>
             </w:r>
           </w:p>
         </w:tc>
@@ -5200,7 +7632,6 @@
     <w:p/>
     <w:p/>
     <w:p/>
-    <w:p/>
     <w:p>
       <w:pPr>
         <w:pStyle w:val="Heading1"/>
@@ -5219,7 +7650,7 @@
           <w:sz w:val="36"/>
         </w:rPr>
       </w:pPr>
-      <w:bookmarkStart w:id="16" w:name="_Toc496116977"/>
+      <w:bookmarkStart w:id="24" w:name="_Toc497154111"/>
       <w:r>
         <w:rPr>
           <w:rFonts w:ascii="Times New Roman" w:hAnsi="Times New Roman" w:cs="Times New Roman"/>
@@ -5230,7 +7661,7 @@
         <w:lastRenderedPageBreak/>
         <w:t>Sastanci</w:t>
       </w:r>
-      <w:bookmarkEnd w:id="16"/>
+      <w:bookmarkEnd w:id="24"/>
     </w:p>
     <w:p>
       <w:pPr>
@@ -5473,27 +7904,14 @@
       <w:r>
         <w:t xml:space="preserve">Slika </w:t>
       </w:r>
-      <w:r>
-        <w:fldChar w:fldCharType="begin"/>
-      </w:r>
-      <w:r>
-        <w:instrText xml:space="preserve"> SEQ Slika \* ARABIC </w:instrText>
-      </w:r>
-      <w:r>
-        <w:fldChar w:fldCharType="separate"/>
-      </w:r>
-      <w:r>
-        <w:rPr>
-          <w:noProof/>
-        </w:rPr>
-        <w:t>2</w:t>
-      </w:r>
-      <w:r>
-        <w:rPr>
-          <w:noProof/>
-        </w:rPr>
-        <w:fldChar w:fldCharType="end"/>
-      </w:r>
+      <w:fldSimple w:instr=" SEQ Slika \* ARABIC ">
+        <w:r>
+          <w:rPr>
+            <w:noProof/>
+          </w:rPr>
+          <w:t>2</w:t>
+        </w:r>
+      </w:fldSimple>
       <w:r>
         <w:t xml:space="preserve">. </w:t>
       </w:r>
@@ -5526,1122 +7944,6 @@
       <w:r>
         <w:t>Prvi sastanak vezan uz projekt ujedno je bio i SCRUM sastanak na kojem je dogovoren ERA dijagram baze podataka za aplikaciju te svaki član je odabrao funkcionalnosti koje će realizirati u prvom sprintu.</w:t>
       </w:r>
-    </w:p>
-    <w:tbl>
-      <w:tblPr>
-        <w:tblStyle w:val="TableGrid"/>
-        <w:tblpPr w:leftFromText="180" w:rightFromText="180" w:vertAnchor="text" w:horzAnchor="margin" w:tblpY="1182"/>
-        <w:tblW w:w="9958" w:type="dxa"/>
-        <w:tblLook w:val="04A0" w:firstRow="1" w:lastRow="0" w:firstColumn="1" w:lastColumn="0" w:noHBand="0" w:noVBand="1"/>
-      </w:tblPr>
-      <w:tblGrid>
-        <w:gridCol w:w="2406"/>
-        <w:gridCol w:w="1136"/>
-        <w:gridCol w:w="1339"/>
-        <w:gridCol w:w="1356"/>
-        <w:gridCol w:w="1437"/>
-        <w:gridCol w:w="2284"/>
-      </w:tblGrid>
-      <w:tr>
-        <w:trPr>
-          <w:trHeight w:val="672"/>
-        </w:trPr>
-        <w:tc>
-          <w:tcPr>
-            <w:tcW w:w="2419" w:type="dxa"/>
-            <w:vAlign w:val="center"/>
-          </w:tcPr>
-          <w:p>
-            <w:pPr>
-              <w:rPr>
-                <w:b/>
-              </w:rPr>
-            </w:pPr>
-            <w:r>
-              <w:rPr>
-                <w:b/>
-              </w:rPr>
-              <w:t>Prvi sprint</w:t>
-            </w:r>
-          </w:p>
-        </w:tc>
-        <w:tc>
-          <w:tcPr>
-            <w:tcW w:w="1110" w:type="dxa"/>
-            <w:vAlign w:val="center"/>
-          </w:tcPr>
-          <w:p>
-            <w:pPr>
-              <w:jc w:val="center"/>
-              <w:rPr>
-                <w:b/>
-              </w:rPr>
-            </w:pPr>
-            <w:r>
-              <w:rPr>
-                <w:b/>
-              </w:rPr>
-              <w:t>Procjena trajanja (h)</w:t>
-            </w:r>
-          </w:p>
-        </w:tc>
-        <w:tc>
-          <w:tcPr>
-            <w:tcW w:w="1343" w:type="dxa"/>
-            <w:vAlign w:val="center"/>
-          </w:tcPr>
-          <w:p>
-            <w:pPr>
-              <w:jc w:val="center"/>
-              <w:rPr>
-                <w:b/>
-              </w:rPr>
-            </w:pPr>
-            <w:r>
-              <w:rPr>
-                <w:b/>
-              </w:rPr>
-              <w:t>Traja</w:t>
-            </w:r>
-            <w:r>
-              <w:rPr>
-                <w:b/>
-              </w:rPr>
-              <w:t>nje</w:t>
-            </w:r>
-            <w:r>
-              <w:rPr>
-                <w:b/>
-              </w:rPr>
-              <w:t xml:space="preserve"> (h)</w:t>
-            </w:r>
-          </w:p>
-        </w:tc>
-        <w:tc>
-          <w:tcPr>
-            <w:tcW w:w="1343" w:type="dxa"/>
-            <w:vAlign w:val="center"/>
-          </w:tcPr>
-          <w:p>
-            <w:pPr>
-              <w:jc w:val="center"/>
-              <w:rPr>
-                <w:b/>
-              </w:rPr>
-            </w:pPr>
-            <w:r>
-              <w:rPr>
-                <w:b/>
-              </w:rPr>
-              <w:t>Početak</w:t>
-            </w:r>
-          </w:p>
-        </w:tc>
-        <w:tc>
-          <w:tcPr>
-            <w:tcW w:w="1438" w:type="dxa"/>
-            <w:vAlign w:val="center"/>
-          </w:tcPr>
-          <w:p>
-            <w:pPr>
-              <w:jc w:val="center"/>
-              <w:rPr>
-                <w:b/>
-              </w:rPr>
-            </w:pPr>
-            <w:r>
-              <w:rPr>
-                <w:b/>
-              </w:rPr>
-              <w:t>Kraj</w:t>
-            </w:r>
-          </w:p>
-        </w:tc>
-        <w:tc>
-          <w:tcPr>
-            <w:tcW w:w="2305" w:type="dxa"/>
-            <w:vAlign w:val="center"/>
-          </w:tcPr>
-          <w:p>
-            <w:pPr>
-              <w:jc w:val="center"/>
-              <w:rPr>
-                <w:b/>
-              </w:rPr>
-            </w:pPr>
-            <w:r>
-              <w:rPr>
-                <w:b/>
-              </w:rPr>
-              <w:t>Član</w:t>
-            </w:r>
-          </w:p>
-        </w:tc>
-      </w:tr>
-      <w:tr>
-        <w:trPr>
-          <w:trHeight w:val="672"/>
-        </w:trPr>
-        <w:tc>
-          <w:tcPr>
-            <w:tcW w:w="2419" w:type="dxa"/>
-            <w:vAlign w:val="center"/>
-          </w:tcPr>
-          <w:p>
-            <w:r>
-              <w:t>Definiranje arhitekture aplikacije</w:t>
-            </w:r>
-          </w:p>
-        </w:tc>
-        <w:tc>
-          <w:tcPr>
-            <w:tcW w:w="1110" w:type="dxa"/>
-            <w:vAlign w:val="center"/>
-          </w:tcPr>
-          <w:p>
-            <w:pPr>
-              <w:jc w:val="center"/>
-            </w:pPr>
-            <w:r>
-              <w:t>3</w:t>
-            </w:r>
-          </w:p>
-        </w:tc>
-        <w:tc>
-          <w:tcPr>
-            <w:tcW w:w="1343" w:type="dxa"/>
-            <w:vAlign w:val="center"/>
-          </w:tcPr>
-          <w:p>
-            <w:pPr>
-              <w:jc w:val="center"/>
-            </w:pPr>
-            <w:r>
-              <w:t>2</w:t>
-            </w:r>
-          </w:p>
-        </w:tc>
-        <w:tc>
-          <w:tcPr>
-            <w:tcW w:w="1343" w:type="dxa"/>
-            <w:vAlign w:val="center"/>
-          </w:tcPr>
-          <w:p>
-            <w:r>
-              <w:t>22.10.2017</w:t>
-            </w:r>
-          </w:p>
-        </w:tc>
-        <w:tc>
-          <w:tcPr>
-            <w:tcW w:w="1438" w:type="dxa"/>
-            <w:vAlign w:val="center"/>
-          </w:tcPr>
-          <w:p>
-            <w:r>
-              <w:t>22.10.2017</w:t>
-            </w:r>
-          </w:p>
-        </w:tc>
-        <w:tc>
-          <w:tcPr>
-            <w:tcW w:w="2305" w:type="dxa"/>
-            <w:vAlign w:val="center"/>
-          </w:tcPr>
-          <w:p>
-            <w:r>
-              <w:t>Antonio, Andrea, Domagoj, Marijan</w:t>
-            </w:r>
-          </w:p>
-        </w:tc>
-      </w:tr>
-      <w:tr>
-        <w:trPr>
-          <w:trHeight w:val="777"/>
-        </w:trPr>
-        <w:tc>
-          <w:tcPr>
-            <w:tcW w:w="2419" w:type="dxa"/>
-            <w:vAlign w:val="center"/>
-          </w:tcPr>
-          <w:p>
-            <w:r>
-              <w:t>Odabir jedne od više kreiranih arhitektura</w:t>
-            </w:r>
-          </w:p>
-        </w:tc>
-        <w:tc>
-          <w:tcPr>
-            <w:tcW w:w="1110" w:type="dxa"/>
-            <w:vAlign w:val="center"/>
-          </w:tcPr>
-          <w:p>
-            <w:pPr>
-              <w:jc w:val="center"/>
-            </w:pPr>
-            <w:r>
-              <w:t>3</w:t>
-            </w:r>
-          </w:p>
-        </w:tc>
-        <w:tc>
-          <w:tcPr>
-            <w:tcW w:w="1343" w:type="dxa"/>
-            <w:vAlign w:val="center"/>
-          </w:tcPr>
-          <w:p>
-            <w:pPr>
-              <w:jc w:val="center"/>
-            </w:pPr>
-            <w:r>
-              <w:t>1</w:t>
-            </w:r>
-          </w:p>
-        </w:tc>
-        <w:tc>
-          <w:tcPr>
-            <w:tcW w:w="1343" w:type="dxa"/>
-            <w:vAlign w:val="center"/>
-          </w:tcPr>
-          <w:p>
-            <w:pPr>
-              <w:jc w:val="both"/>
-            </w:pPr>
-            <w:r>
-              <w:t>22.10.2017</w:t>
-            </w:r>
-          </w:p>
-        </w:tc>
-        <w:tc>
-          <w:tcPr>
-            <w:tcW w:w="1438" w:type="dxa"/>
-            <w:vAlign w:val="center"/>
-          </w:tcPr>
-          <w:p>
-            <w:pPr>
-              <w:jc w:val="both"/>
-            </w:pPr>
-            <w:r>
-              <w:t>22.10.2017</w:t>
-            </w:r>
-          </w:p>
-        </w:tc>
-        <w:tc>
-          <w:tcPr>
-            <w:tcW w:w="2305" w:type="dxa"/>
-            <w:vAlign w:val="center"/>
-          </w:tcPr>
-          <w:p>
-            <w:r>
-              <w:t>Antonio, Andrea, Domagoj, Marijan</w:t>
-            </w:r>
-          </w:p>
-        </w:tc>
-      </w:tr>
-      <w:tr>
-        <w:trPr>
-          <w:trHeight w:val="722"/>
-        </w:trPr>
-        <w:tc>
-          <w:tcPr>
-            <w:tcW w:w="2419" w:type="dxa"/>
-            <w:vAlign w:val="center"/>
-          </w:tcPr>
-          <w:p>
-            <w:r>
-              <w:t>Izrada ERA modela</w:t>
-            </w:r>
-          </w:p>
-        </w:tc>
-        <w:tc>
-          <w:tcPr>
-            <w:tcW w:w="1110" w:type="dxa"/>
-            <w:vAlign w:val="center"/>
-          </w:tcPr>
-          <w:p>
-            <w:pPr>
-              <w:jc w:val="center"/>
-            </w:pPr>
-            <w:r>
-              <w:t>1</w:t>
-            </w:r>
-          </w:p>
-        </w:tc>
-        <w:tc>
-          <w:tcPr>
-            <w:tcW w:w="1343" w:type="dxa"/>
-            <w:vAlign w:val="center"/>
-          </w:tcPr>
-          <w:p>
-            <w:pPr>
-              <w:jc w:val="center"/>
-            </w:pPr>
-            <w:r>
-              <w:t>1</w:t>
-            </w:r>
-          </w:p>
-        </w:tc>
-        <w:tc>
-          <w:tcPr>
-            <w:tcW w:w="1343" w:type="dxa"/>
-            <w:vAlign w:val="center"/>
-          </w:tcPr>
-          <w:p>
-            <w:pPr>
-              <w:jc w:val="both"/>
-            </w:pPr>
-            <w:r>
-              <w:t>20.10.2017</w:t>
-            </w:r>
-          </w:p>
-        </w:tc>
-        <w:tc>
-          <w:tcPr>
-            <w:tcW w:w="1438" w:type="dxa"/>
-            <w:vAlign w:val="center"/>
-          </w:tcPr>
-          <w:p>
-            <w:pPr>
-              <w:jc w:val="both"/>
-            </w:pPr>
-            <w:r>
-              <w:t>20.10.2017</w:t>
-            </w:r>
-          </w:p>
-        </w:tc>
-        <w:tc>
-          <w:tcPr>
-            <w:tcW w:w="2305" w:type="dxa"/>
-            <w:vAlign w:val="center"/>
-          </w:tcPr>
-          <w:p>
-            <w:r>
-              <w:t>Andrea</w:t>
-            </w:r>
-          </w:p>
-        </w:tc>
-      </w:tr>
-      <w:tr>
-        <w:trPr>
-          <w:trHeight w:val="751"/>
-        </w:trPr>
-        <w:tc>
-          <w:tcPr>
-            <w:tcW w:w="2419" w:type="dxa"/>
-            <w:vAlign w:val="center"/>
-          </w:tcPr>
-          <w:p>
-            <w:r>
-              <w:t xml:space="preserve">Izrada dijagrama korištenja (Use </w:t>
-            </w:r>
-            <w:proofErr w:type="spellStart"/>
-            <w:r>
-              <w:t>Case</w:t>
-            </w:r>
-            <w:proofErr w:type="spellEnd"/>
-            <w:r>
-              <w:t>)</w:t>
-            </w:r>
-          </w:p>
-        </w:tc>
-        <w:tc>
-          <w:tcPr>
-            <w:tcW w:w="1110" w:type="dxa"/>
-            <w:vAlign w:val="center"/>
-          </w:tcPr>
-          <w:p>
-            <w:pPr>
-              <w:jc w:val="center"/>
-            </w:pPr>
-            <w:r>
-              <w:t>2</w:t>
-            </w:r>
-          </w:p>
-        </w:tc>
-        <w:tc>
-          <w:tcPr>
-            <w:tcW w:w="1343" w:type="dxa"/>
-            <w:vAlign w:val="center"/>
-          </w:tcPr>
-          <w:p>
-            <w:pPr>
-              <w:jc w:val="center"/>
-            </w:pPr>
-            <w:r>
-              <w:t>1,5</w:t>
-            </w:r>
-          </w:p>
-        </w:tc>
-        <w:tc>
-          <w:tcPr>
-            <w:tcW w:w="1343" w:type="dxa"/>
-            <w:vAlign w:val="center"/>
-          </w:tcPr>
-          <w:p>
-            <w:pPr>
-              <w:jc w:val="both"/>
-            </w:pPr>
-            <w:r>
-              <w:t>20.10.2017</w:t>
-            </w:r>
-          </w:p>
-        </w:tc>
-        <w:tc>
-          <w:tcPr>
-            <w:tcW w:w="1438" w:type="dxa"/>
-            <w:vAlign w:val="center"/>
-          </w:tcPr>
-          <w:p>
-            <w:pPr>
-              <w:jc w:val="both"/>
-            </w:pPr>
-            <w:r>
-              <w:t>20.10.2017</w:t>
-            </w:r>
-          </w:p>
-        </w:tc>
-        <w:tc>
-          <w:tcPr>
-            <w:tcW w:w="2305" w:type="dxa"/>
-            <w:vAlign w:val="center"/>
-          </w:tcPr>
-          <w:p>
-            <w:r>
-              <w:t>Marijan</w:t>
-            </w:r>
-          </w:p>
-        </w:tc>
-      </w:tr>
-      <w:tr>
-        <w:trPr>
-          <w:trHeight w:val="690"/>
-        </w:trPr>
-        <w:tc>
-          <w:tcPr>
-            <w:tcW w:w="2419" w:type="dxa"/>
-            <w:vAlign w:val="center"/>
-          </w:tcPr>
-          <w:p>
-            <w:r>
-              <w:t>Kreiranje baze na serveru</w:t>
-            </w:r>
-          </w:p>
-        </w:tc>
-        <w:tc>
-          <w:tcPr>
-            <w:tcW w:w="1110" w:type="dxa"/>
-            <w:vAlign w:val="center"/>
-          </w:tcPr>
-          <w:p>
-            <w:pPr>
-              <w:jc w:val="center"/>
-            </w:pPr>
-            <w:r>
-              <w:t>1</w:t>
-            </w:r>
-          </w:p>
-        </w:tc>
-        <w:tc>
-          <w:tcPr>
-            <w:tcW w:w="1343" w:type="dxa"/>
-            <w:vAlign w:val="center"/>
-          </w:tcPr>
-          <w:p>
-            <w:pPr>
-              <w:jc w:val="center"/>
-            </w:pPr>
-            <w:r>
-              <w:t>0,5</w:t>
-            </w:r>
-          </w:p>
-        </w:tc>
-        <w:tc>
-          <w:tcPr>
-            <w:tcW w:w="1343" w:type="dxa"/>
-            <w:vAlign w:val="center"/>
-          </w:tcPr>
-          <w:p>
-            <w:pPr>
-              <w:jc w:val="both"/>
-            </w:pPr>
-            <w:r>
-              <w:t>20.10.2017</w:t>
-            </w:r>
-          </w:p>
-        </w:tc>
-        <w:tc>
-          <w:tcPr>
-            <w:tcW w:w="1438" w:type="dxa"/>
-            <w:vAlign w:val="center"/>
-          </w:tcPr>
-          <w:p>
-            <w:pPr>
-              <w:jc w:val="both"/>
-            </w:pPr>
-            <w:r>
-              <w:t>20.10.2017</w:t>
-            </w:r>
-          </w:p>
-        </w:tc>
-        <w:tc>
-          <w:tcPr>
-            <w:tcW w:w="2305" w:type="dxa"/>
-            <w:vAlign w:val="center"/>
-          </w:tcPr>
-          <w:p>
-            <w:r>
-              <w:t>Andrea</w:t>
-            </w:r>
-          </w:p>
-        </w:tc>
-      </w:tr>
-      <w:tr>
-        <w:trPr>
-          <w:trHeight w:val="690"/>
-        </w:trPr>
-        <w:tc>
-          <w:tcPr>
-            <w:tcW w:w="2419" w:type="dxa"/>
-            <w:vAlign w:val="center"/>
-          </w:tcPr>
-          <w:p>
-            <w:r>
-              <w:lastRenderedPageBreak/>
-              <w:t>Izrada web servisa</w:t>
-            </w:r>
-          </w:p>
-        </w:tc>
-        <w:tc>
-          <w:tcPr>
-            <w:tcW w:w="1110" w:type="dxa"/>
-            <w:vAlign w:val="center"/>
-          </w:tcPr>
-          <w:p>
-            <w:pPr>
-              <w:jc w:val="center"/>
-            </w:pPr>
-            <w:r>
-              <w:t>3</w:t>
-            </w:r>
-          </w:p>
-        </w:tc>
-        <w:tc>
-          <w:tcPr>
-            <w:tcW w:w="1343" w:type="dxa"/>
-            <w:vAlign w:val="center"/>
-          </w:tcPr>
-          <w:p>
-            <w:pPr>
-              <w:jc w:val="center"/>
-            </w:pPr>
-            <w:r>
-              <w:t>3</w:t>
-            </w:r>
-          </w:p>
-        </w:tc>
-        <w:tc>
-          <w:tcPr>
-            <w:tcW w:w="1343" w:type="dxa"/>
-            <w:vAlign w:val="center"/>
-          </w:tcPr>
-          <w:p>
-            <w:pPr>
-              <w:jc w:val="both"/>
-            </w:pPr>
-            <w:r>
-              <w:t>24</w:t>
-            </w:r>
-            <w:r>
-              <w:t>.10.2017</w:t>
-            </w:r>
-          </w:p>
-        </w:tc>
-        <w:tc>
-          <w:tcPr>
-            <w:tcW w:w="1438" w:type="dxa"/>
-            <w:vAlign w:val="center"/>
-          </w:tcPr>
-          <w:p>
-            <w:pPr>
-              <w:jc w:val="both"/>
-            </w:pPr>
-            <w:r>
-              <w:t>24</w:t>
-            </w:r>
-            <w:r>
-              <w:t>.10.2017</w:t>
-            </w:r>
-          </w:p>
-        </w:tc>
-        <w:tc>
-          <w:tcPr>
-            <w:tcW w:w="2305" w:type="dxa"/>
-            <w:vAlign w:val="center"/>
-          </w:tcPr>
-          <w:p>
-            <w:r>
-              <w:t>Domagoj</w:t>
-            </w:r>
-          </w:p>
-        </w:tc>
-      </w:tr>
-      <w:tr>
-        <w:trPr>
-          <w:trHeight w:val="690"/>
-        </w:trPr>
-        <w:tc>
-          <w:tcPr>
-            <w:tcW w:w="2419" w:type="dxa"/>
-            <w:vAlign w:val="center"/>
-          </w:tcPr>
-          <w:p>
-            <w:r>
-              <w:t>Kreiranje i dizajniranje aktivnosti prijave</w:t>
-            </w:r>
-          </w:p>
-        </w:tc>
-        <w:tc>
-          <w:tcPr>
-            <w:tcW w:w="1110" w:type="dxa"/>
-            <w:vAlign w:val="center"/>
-          </w:tcPr>
-          <w:p>
-            <w:pPr>
-              <w:jc w:val="center"/>
-            </w:pPr>
-            <w:r>
-              <w:t>4</w:t>
-            </w:r>
-          </w:p>
-        </w:tc>
-        <w:tc>
-          <w:tcPr>
-            <w:tcW w:w="1343" w:type="dxa"/>
-          </w:tcPr>
-          <w:p>
-            <w:pPr>
-              <w:jc w:val="both"/>
-            </w:pPr>
-          </w:p>
-        </w:tc>
-        <w:tc>
-          <w:tcPr>
-            <w:tcW w:w="1343" w:type="dxa"/>
-            <w:vAlign w:val="center"/>
-          </w:tcPr>
-          <w:p>
-            <w:pPr>
-              <w:jc w:val="both"/>
-            </w:pPr>
-            <w:r>
-              <w:t>26.10.2017.</w:t>
-            </w:r>
-          </w:p>
-        </w:tc>
-        <w:tc>
-          <w:tcPr>
-            <w:tcW w:w="1438" w:type="dxa"/>
-            <w:vAlign w:val="center"/>
-          </w:tcPr>
-          <w:p>
-            <w:pPr>
-              <w:jc w:val="both"/>
-            </w:pPr>
-            <w:r>
-              <w:t>26.10.2017.</w:t>
-            </w:r>
-          </w:p>
-        </w:tc>
-        <w:tc>
-          <w:tcPr>
-            <w:tcW w:w="2305" w:type="dxa"/>
-            <w:vAlign w:val="center"/>
-          </w:tcPr>
-          <w:p>
-            <w:r>
-              <w:t>Antonio</w:t>
-            </w:r>
-          </w:p>
-        </w:tc>
-      </w:tr>
-      <w:tr>
-        <w:trPr>
-          <w:trHeight w:val="690"/>
-        </w:trPr>
-        <w:tc>
-          <w:tcPr>
-            <w:tcW w:w="2419" w:type="dxa"/>
-            <w:vAlign w:val="center"/>
-          </w:tcPr>
-          <w:p>
-            <w:r>
-              <w:t>Implementacija metoda za prijavu</w:t>
-            </w:r>
-          </w:p>
-        </w:tc>
-        <w:tc>
-          <w:tcPr>
-            <w:tcW w:w="1110" w:type="dxa"/>
-            <w:vAlign w:val="center"/>
-          </w:tcPr>
-          <w:p>
-            <w:pPr>
-              <w:jc w:val="center"/>
-            </w:pPr>
-            <w:r>
-              <w:t>5</w:t>
-            </w:r>
-          </w:p>
-        </w:tc>
-        <w:tc>
-          <w:tcPr>
-            <w:tcW w:w="1343" w:type="dxa"/>
-          </w:tcPr>
-          <w:p>
-            <w:pPr>
-              <w:jc w:val="both"/>
-            </w:pPr>
-          </w:p>
-        </w:tc>
-        <w:tc>
-          <w:tcPr>
-            <w:tcW w:w="1343" w:type="dxa"/>
-            <w:vAlign w:val="center"/>
-          </w:tcPr>
-          <w:p>
-            <w:pPr>
-              <w:jc w:val="both"/>
-            </w:pPr>
-          </w:p>
-        </w:tc>
-        <w:tc>
-          <w:tcPr>
-            <w:tcW w:w="1438" w:type="dxa"/>
-            <w:vAlign w:val="center"/>
-          </w:tcPr>
-          <w:p>
-            <w:pPr>
-              <w:jc w:val="both"/>
-            </w:pPr>
-          </w:p>
-        </w:tc>
-        <w:tc>
-          <w:tcPr>
-            <w:tcW w:w="2305" w:type="dxa"/>
-            <w:vAlign w:val="center"/>
-          </w:tcPr>
-          <w:p/>
-        </w:tc>
-      </w:tr>
-      <w:tr>
-        <w:trPr>
-          <w:trHeight w:val="952"/>
-        </w:trPr>
-        <w:tc>
-          <w:tcPr>
-            <w:tcW w:w="2419" w:type="dxa"/>
-            <w:vAlign w:val="center"/>
-          </w:tcPr>
-          <w:p>
-            <w:r>
-              <w:t>Kreiranje i dizajniranje aktivnosti registracije</w:t>
-            </w:r>
-          </w:p>
-        </w:tc>
-        <w:tc>
-          <w:tcPr>
-            <w:tcW w:w="1110" w:type="dxa"/>
-            <w:vAlign w:val="center"/>
-          </w:tcPr>
-          <w:p>
-            <w:pPr>
-              <w:jc w:val="center"/>
-            </w:pPr>
-            <w:r>
-              <w:t>3</w:t>
-            </w:r>
-          </w:p>
-        </w:tc>
-        <w:tc>
-          <w:tcPr>
-            <w:tcW w:w="1343" w:type="dxa"/>
-          </w:tcPr>
-          <w:p>
-            <w:pPr>
-              <w:jc w:val="both"/>
-            </w:pPr>
-          </w:p>
-        </w:tc>
-        <w:tc>
-          <w:tcPr>
-            <w:tcW w:w="1343" w:type="dxa"/>
-            <w:vAlign w:val="center"/>
-          </w:tcPr>
-          <w:p>
-            <w:pPr>
-              <w:jc w:val="both"/>
-            </w:pPr>
-            <w:r>
-              <w:t>25.10.2017.</w:t>
-            </w:r>
-          </w:p>
-        </w:tc>
-        <w:tc>
-          <w:tcPr>
-            <w:tcW w:w="1438" w:type="dxa"/>
-            <w:vAlign w:val="center"/>
-          </w:tcPr>
-          <w:p>
-            <w:pPr>
-              <w:jc w:val="both"/>
-            </w:pPr>
-            <w:r>
-              <w:t>25.10.2017.</w:t>
-            </w:r>
-          </w:p>
-        </w:tc>
-        <w:tc>
-          <w:tcPr>
-            <w:tcW w:w="2305" w:type="dxa"/>
-            <w:vAlign w:val="center"/>
-          </w:tcPr>
-          <w:p>
-            <w:r>
-              <w:t>Antonio</w:t>
-            </w:r>
-          </w:p>
-        </w:tc>
-      </w:tr>
-      <w:tr>
-        <w:trPr>
-          <w:trHeight w:val="952"/>
-        </w:trPr>
-        <w:tc>
-          <w:tcPr>
-            <w:tcW w:w="2419" w:type="dxa"/>
-            <w:vAlign w:val="center"/>
-          </w:tcPr>
-          <w:p>
-            <w:r>
-              <w:t>Implementacija metoda za registraciju</w:t>
-            </w:r>
-          </w:p>
-        </w:tc>
-        <w:tc>
-          <w:tcPr>
-            <w:tcW w:w="1110" w:type="dxa"/>
-            <w:vAlign w:val="center"/>
-          </w:tcPr>
-          <w:p>
-            <w:pPr>
-              <w:jc w:val="center"/>
-            </w:pPr>
-            <w:r>
-              <w:t>7</w:t>
-            </w:r>
-          </w:p>
-        </w:tc>
-        <w:tc>
-          <w:tcPr>
-            <w:tcW w:w="1343" w:type="dxa"/>
-          </w:tcPr>
-          <w:p>
-            <w:pPr>
-              <w:jc w:val="both"/>
-            </w:pPr>
-          </w:p>
-        </w:tc>
-        <w:tc>
-          <w:tcPr>
-            <w:tcW w:w="1343" w:type="dxa"/>
-            <w:vAlign w:val="center"/>
-          </w:tcPr>
-          <w:p>
-            <w:pPr>
-              <w:jc w:val="both"/>
-            </w:pPr>
-          </w:p>
-        </w:tc>
-        <w:tc>
-          <w:tcPr>
-            <w:tcW w:w="1438" w:type="dxa"/>
-            <w:vAlign w:val="center"/>
-          </w:tcPr>
-          <w:p>
-            <w:pPr>
-              <w:jc w:val="both"/>
-            </w:pPr>
-          </w:p>
-        </w:tc>
-        <w:tc>
-          <w:tcPr>
-            <w:tcW w:w="2305" w:type="dxa"/>
-            <w:vAlign w:val="center"/>
-          </w:tcPr>
-          <w:p/>
-        </w:tc>
-      </w:tr>
-      <w:tr>
-        <w:trPr>
-          <w:trHeight w:val="952"/>
-        </w:trPr>
-        <w:tc>
-          <w:tcPr>
-            <w:tcW w:w="2419" w:type="dxa"/>
-            <w:vAlign w:val="center"/>
-          </w:tcPr>
-          <w:p>
-            <w:r>
-              <w:t>Primjena Bar-</w:t>
-            </w:r>
-            <w:proofErr w:type="spellStart"/>
-            <w:r>
-              <w:t>code</w:t>
-            </w:r>
-            <w:proofErr w:type="spellEnd"/>
-            <w:r>
-              <w:t xml:space="preserve"> čitača</w:t>
-            </w:r>
-          </w:p>
-        </w:tc>
-        <w:tc>
-          <w:tcPr>
-            <w:tcW w:w="1110" w:type="dxa"/>
-            <w:vAlign w:val="center"/>
-          </w:tcPr>
-          <w:p>
-            <w:pPr>
-              <w:jc w:val="center"/>
-            </w:pPr>
-            <w:r>
-              <w:t>4</w:t>
-            </w:r>
-          </w:p>
-        </w:tc>
-        <w:tc>
-          <w:tcPr>
-            <w:tcW w:w="1343" w:type="dxa"/>
-          </w:tcPr>
-          <w:p>
-            <w:pPr>
-              <w:jc w:val="both"/>
-            </w:pPr>
-          </w:p>
-        </w:tc>
-        <w:tc>
-          <w:tcPr>
-            <w:tcW w:w="1343" w:type="dxa"/>
-            <w:vAlign w:val="center"/>
-          </w:tcPr>
-          <w:p>
-            <w:pPr>
-              <w:jc w:val="both"/>
-            </w:pPr>
-          </w:p>
-        </w:tc>
-        <w:tc>
-          <w:tcPr>
-            <w:tcW w:w="1438" w:type="dxa"/>
-            <w:vAlign w:val="center"/>
-          </w:tcPr>
-          <w:p>
-            <w:pPr>
-              <w:jc w:val="both"/>
-            </w:pPr>
-          </w:p>
-        </w:tc>
-        <w:tc>
-          <w:tcPr>
-            <w:tcW w:w="2305" w:type="dxa"/>
-            <w:vAlign w:val="center"/>
-          </w:tcPr>
-          <w:p/>
-        </w:tc>
-      </w:tr>
-      <w:tr>
-        <w:trPr>
-          <w:trHeight w:val="952"/>
-        </w:trPr>
-        <w:tc>
-          <w:tcPr>
-            <w:tcW w:w="2419" w:type="dxa"/>
-            <w:vAlign w:val="center"/>
-          </w:tcPr>
-          <w:p>
-            <w:r>
-              <w:t>Testiranje funkcionalnosti</w:t>
-            </w:r>
-          </w:p>
-        </w:tc>
-        <w:tc>
-          <w:tcPr>
-            <w:tcW w:w="1110" w:type="dxa"/>
-            <w:vAlign w:val="center"/>
-          </w:tcPr>
-          <w:p>
-            <w:pPr>
-              <w:jc w:val="center"/>
-            </w:pPr>
-            <w:r>
-              <w:t>3</w:t>
-            </w:r>
-          </w:p>
-        </w:tc>
-        <w:tc>
-          <w:tcPr>
-            <w:tcW w:w="1343" w:type="dxa"/>
-          </w:tcPr>
-          <w:p>
-            <w:pPr>
-              <w:jc w:val="both"/>
-            </w:pPr>
-          </w:p>
-        </w:tc>
-        <w:tc>
-          <w:tcPr>
-            <w:tcW w:w="1343" w:type="dxa"/>
-            <w:vAlign w:val="center"/>
-          </w:tcPr>
-          <w:p>
-            <w:pPr>
-              <w:jc w:val="both"/>
-            </w:pPr>
-          </w:p>
-        </w:tc>
-        <w:tc>
-          <w:tcPr>
-            <w:tcW w:w="1438" w:type="dxa"/>
-            <w:vAlign w:val="center"/>
-          </w:tcPr>
-          <w:p>
-            <w:pPr>
-              <w:jc w:val="both"/>
-            </w:pPr>
-          </w:p>
-        </w:tc>
-        <w:tc>
-          <w:tcPr>
-            <w:tcW w:w="2305" w:type="dxa"/>
-            <w:vAlign w:val="center"/>
-          </w:tcPr>
-          <w:p>
-            <w:r>
-              <w:t>Antonio, Andrea, Domagoj, Marijan</w:t>
-            </w:r>
-          </w:p>
-        </w:tc>
-      </w:tr>
-    </w:tbl>
-    <w:p>
-      <w:pPr>
-        <w:keepNext/>
-        <w:spacing w:line="360" w:lineRule="auto"/>
-        <w:jc w:val="center"/>
-        <w:rPr>
-          <w:noProof/>
-          <w:lang w:eastAsia="hr-HR"/>
-        </w:rPr>
-      </w:pPr>
     </w:p>
     <w:p>
       <w:pPr>
@@ -6734,10 +8036,27 @@
           <w:b/>
         </w:rPr>
       </w:pPr>
-      <w:r>
+    </w:p>
+    <w:p>
+      <w:pPr>
         <w:rPr>
           <w:b/>
         </w:rPr>
+      </w:pPr>
+      <w:bookmarkStart w:id="25" w:name="_GoBack"/>
+      <w:bookmarkEnd w:id="25"/>
+    </w:p>
+    <w:p>
+      <w:pPr>
+        <w:rPr>
+          <w:b/>
+        </w:rPr>
+      </w:pPr>
+      <w:r>
+        <w:rPr>
+          <w:b/>
+        </w:rPr>
+        <w:lastRenderedPageBreak/>
         <w:t>26</w:t>
       </w:r>
       <w:r>
@@ -6774,7 +8093,6 @@
           <w:noProof/>
           <w:lang w:eastAsia="hr-HR"/>
         </w:rPr>
-        <w:lastRenderedPageBreak/>
         <w:drawing>
           <wp:inline distT="0" distB="0" distL="0" distR="0" wp14:anchorId="42581B52" wp14:editId="253D0C1F">
             <wp:extent cx="5731510" cy="2212340"/>
@@ -6826,27 +8144,14 @@
       <w:r>
         <w:t xml:space="preserve">Slika </w:t>
       </w:r>
-      <w:r>
-        <w:fldChar w:fldCharType="begin"/>
-      </w:r>
-      <w:r>
-        <w:instrText xml:space="preserve"> SEQ Slika \* ARABIC </w:instrText>
-      </w:r>
-      <w:r>
-        <w:fldChar w:fldCharType="separate"/>
-      </w:r>
-      <w:r>
-        <w:rPr>
-          <w:noProof/>
-        </w:rPr>
-        <w:t>4</w:t>
-      </w:r>
-      <w:r>
-        <w:rPr>
-          <w:noProof/>
-        </w:rPr>
-        <w:fldChar w:fldCharType="end"/>
-      </w:r>
+      <w:fldSimple w:instr=" SEQ Slika \* ARABIC ">
+        <w:r>
+          <w:rPr>
+            <w:noProof/>
+          </w:rPr>
+          <w:t>4</w:t>
+        </w:r>
+      </w:fldSimple>
       <w:r>
         <w:t>. Dijagram slučaja korištenja</w:t>
       </w:r>
@@ -6991,7 +8296,85 @@
       </w:r>
     </w:p>
   </w:comment>
-  <w:comment w:id="15" w:author="Windows User" w:date="2017-10-29T18:03:00Z" w:initials="WU">
+  <w:comment w:id="16" w:author="Windows User" w:date="2017-10-30T18:50:00Z" w:initials="WU">
+    <w:p>
+      <w:pPr>
+        <w:pStyle w:val="CommentText"/>
+      </w:pPr>
+      <w:r>
+        <w:rPr>
+          <w:rStyle w:val="CommentReference"/>
+        </w:rPr>
+        <w:annotationRef/>
+      </w:r>
+      <w:r>
+        <w:t xml:space="preserve">Datume ćemo na sastanku </w:t>
+      </w:r>
+      <w:proofErr w:type="spellStart"/>
+      <w:r>
+        <w:t>rješit</w:t>
+      </w:r>
+      <w:proofErr w:type="spellEnd"/>
+    </w:p>
+    <w:p>
+      <w:pPr>
+        <w:pStyle w:val="CommentText"/>
+      </w:pPr>
+    </w:p>
+  </w:comment>
+  <w:comment w:id="19" w:author="Windows User" w:date="2017-10-30T18:50:00Z" w:initials="WU">
+    <w:p>
+      <w:pPr>
+        <w:pStyle w:val="CommentText"/>
+      </w:pPr>
+      <w:r>
+        <w:rPr>
+          <w:rStyle w:val="CommentReference"/>
+        </w:rPr>
+        <w:annotationRef/>
+      </w:r>
+      <w:r>
+        <w:t xml:space="preserve">Datume ćemo na sastanku </w:t>
+      </w:r>
+      <w:proofErr w:type="spellStart"/>
+      <w:r>
+        <w:t>rješit</w:t>
+      </w:r>
+      <w:proofErr w:type="spellEnd"/>
+    </w:p>
+    <w:p>
+      <w:pPr>
+        <w:pStyle w:val="CommentText"/>
+      </w:pPr>
+    </w:p>
+  </w:comment>
+  <w:comment w:id="21" w:author="Windows User" w:date="2017-10-30T18:50:00Z" w:initials="WU">
+    <w:p>
+      <w:pPr>
+        <w:pStyle w:val="CommentText"/>
+      </w:pPr>
+      <w:r>
+        <w:rPr>
+          <w:rStyle w:val="CommentReference"/>
+        </w:rPr>
+        <w:annotationRef/>
+      </w:r>
+      <w:r>
+        <w:t xml:space="preserve">Datume ćemo na sastanku </w:t>
+      </w:r>
+      <w:proofErr w:type="spellStart"/>
+      <w:r>
+        <w:t>rješit</w:t>
+      </w:r>
+      <w:proofErr w:type="spellEnd"/>
+    </w:p>
+    <w:p>
+      <w:pPr>
+        <w:pStyle w:val="CommentText"/>
+      </w:pPr>
+    </w:p>
+  </w:comment>
+  <w:comment w:id="23" w:author="Windows User" w:date="2017-10-29T18:03:00Z" w:initials="WU">
     <w:p>
       <w:pPr>
         <w:pStyle w:val="CommentText"/>
@@ -7027,6 +8410,9 @@
   <w15:commentEx w15:paraId="04CE3FA2" w15:done="0"/>
   <w15:commentEx w15:paraId="70FDDFAC" w15:done="0"/>
   <w15:commentEx w15:paraId="5813282B" w15:done="0"/>
+  <w15:commentEx w15:paraId="15003454" w15:done="0"/>
+  <w15:commentEx w15:paraId="0AA9CF54" w15:done="0"/>
+  <w15:commentEx w15:paraId="2D4635D1" w15:done="0"/>
   <w15:commentEx w15:paraId="4BFDB667" w15:done="0"/>
 </w15:commentsEx>
 </file>
@@ -7135,7 +8521,7 @@
           <w:rPr>
             <w:noProof/>
           </w:rPr>
-          <w:t>4</w:t>
+          <w:t>11</w:t>
         </w:r>
         <w:r>
           <w:rPr>
@@ -10907,6 +12293,26 @@
       <w:szCs w:val="26"/>
     </w:rPr>
   </w:style>
+  <w:style w:type="paragraph" w:styleId="Heading3">
+    <w:name w:val="heading 3"/>
+    <w:basedOn w:val="Normal"/>
+    <w:next w:val="Normal"/>
+    <w:link w:val="Heading3Char"/>
+    <w:uiPriority w:val="9"/>
+    <w:unhideWhenUsed/>
+    <w:qFormat/>
+    <w:rsid w:val="00EC735C"/>
+    <w:pPr>
+      <w:keepNext/>
+      <w:keepLines/>
+      <w:spacing w:before="40" w:after="0"/>
+      <w:outlineLvl w:val="2"/>
+    </w:pPr>
+    <w:rPr>
+      <w:rFonts w:asciiTheme="majorHAnsi" w:eastAsiaTheme="majorEastAsia" w:hAnsiTheme="majorHAnsi" w:cstheme="majorBidi"/>
+      <w:color w:val="1F3763" w:themeColor="accent1" w:themeShade="7F"/>
+    </w:rPr>
+  </w:style>
   <w:style w:type="character" w:default="1" w:styleId="DefaultParagraphFont">
     <w:name w:val="Default Paragraph Font"/>
     <w:uiPriority w:val="1"/>
@@ -11258,6 +12664,17 @@
       </w:tblBorders>
     </w:tblPr>
   </w:style>
+  <w:style w:type="character" w:customStyle="1" w:styleId="Heading3Char">
+    <w:name w:val="Heading 3 Char"/>
+    <w:basedOn w:val="DefaultParagraphFont"/>
+    <w:link w:val="Heading3"/>
+    <w:uiPriority w:val="9"/>
+    <w:rsid w:val="00EC735C"/>
+    <w:rPr>
+      <w:rFonts w:asciiTheme="majorHAnsi" w:eastAsiaTheme="majorEastAsia" w:hAnsiTheme="majorHAnsi" w:cstheme="majorBidi"/>
+      <w:color w:val="1F3763" w:themeColor="accent1" w:themeShade="7F"/>
+    </w:rPr>
+  </w:style>
 </w:styles>
 </file>
 
@@ -11561,7 +12978,7 @@
 </file>
 
 <file path=customXml/itemProps1.xml><?xml version="1.0" encoding="utf-8"?>
-<ds:datastoreItem xmlns:ds="http://schemas.openxmlformats.org/officeDocument/2006/customXml" ds:itemID="{7321941F-3D6F-48DC-8681-169BB2EF7D4A}">
+<ds:datastoreItem xmlns:ds="http://schemas.openxmlformats.org/officeDocument/2006/customXml" ds:itemID="{38DB7A28-731D-4959-98C5-5DD0187B7518}">
   <ds:schemaRefs>
     <ds:schemaRef ds:uri="http://schemas.openxmlformats.org/officeDocument/2006/bibliography"/>
   </ds:schemaRefs>

</xml_diff>

<commit_message>
U projektnoj dokumentaciji je dorađeno poglavlje evidencija članova tima po zadacima te je dodano novo poglavlje sa planom iteracija u kojemu će se nalaziti plan iteracija (gantogram) i pripadni opis.
</commit_message>
<xml_diff>
--- a/Dokumentacija/PillCare - Brkić_Danzante_Ergović_Hranj - Projektna.docx
+++ b/Dokumentacija/PillCare - Brkić_Danzante_Ergović_Hranj - Projektna.docx
@@ -317,8 +317,6 @@
           <w:b/>
         </w:rPr>
       </w:pPr>
-      <w:bookmarkStart w:id="0" w:name="_GoBack"/>
-      <w:bookmarkEnd w:id="0"/>
     </w:p>
     <w:p>
       <w:pPr>
@@ -612,8 +610,8 @@
           <w:szCs w:val="44"/>
         </w:rPr>
       </w:pPr>
-      <w:bookmarkStart w:id="1" w:name="_gjdgxs" w:colFirst="0" w:colLast="0"/>
-      <w:bookmarkEnd w:id="1"/>
+      <w:bookmarkStart w:id="0" w:name="_gjdgxs" w:colFirst="0" w:colLast="0"/>
+      <w:bookmarkEnd w:id="0"/>
       <w:proofErr w:type="spellStart"/>
       <w:r>
         <w:rPr>
@@ -807,7 +805,7 @@
           <w:r>
             <w:fldChar w:fldCharType="separate"/>
           </w:r>
-          <w:hyperlink w:anchor="_Toc497242375" w:history="1">
+          <w:hyperlink w:anchor="_Toc499885212" w:history="1">
             <w:r>
               <w:rPr>
                 <w:rStyle w:val="Hyperlink"/>
@@ -853,7 +851,7 @@
                 <w:noProof/>
                 <w:webHidden/>
               </w:rPr>
-              <w:instrText xml:space="preserve"> PAGEREF _Toc497242375 \h </w:instrText>
+              <w:instrText xml:space="preserve"> PAGEREF _Toc499885212 \h </w:instrText>
             </w:r>
             <w:r>
               <w:rPr>
@@ -899,7 +897,7 @@
               <w:lang w:eastAsia="hr-HR"/>
             </w:rPr>
           </w:pPr>
-          <w:hyperlink w:anchor="_Toc497242376" w:history="1">
+          <w:hyperlink w:anchor="_Toc499885213" w:history="1">
             <w:r>
               <w:rPr>
                 <w:rStyle w:val="Hyperlink"/>
@@ -945,7 +943,7 @@
                 <w:noProof/>
                 <w:webHidden/>
               </w:rPr>
-              <w:instrText xml:space="preserve"> PAGEREF _Toc497242376 \h </w:instrText>
+              <w:instrText xml:space="preserve"> PAGEREF _Toc499885213 \h </w:instrText>
             </w:r>
             <w:r>
               <w:rPr>
@@ -991,7 +989,7 @@
               <w:lang w:eastAsia="hr-HR"/>
             </w:rPr>
           </w:pPr>
-          <w:hyperlink w:anchor="_Toc497242377" w:history="1">
+          <w:hyperlink w:anchor="_Toc499885214" w:history="1">
             <w:r>
               <w:rPr>
                 <w:rStyle w:val="Hyperlink"/>
@@ -1037,7 +1035,7 @@
                 <w:noProof/>
                 <w:webHidden/>
               </w:rPr>
-              <w:instrText xml:space="preserve"> PAGEREF _Toc497242377 \h </w:instrText>
+              <w:instrText xml:space="preserve"> PAGEREF _Toc499885214 \h </w:instrText>
             </w:r>
             <w:r>
               <w:rPr>
@@ -1083,7 +1081,7 @@
               <w:lang w:eastAsia="hr-HR"/>
             </w:rPr>
           </w:pPr>
-          <w:hyperlink w:anchor="_Toc497242378" w:history="1">
+          <w:hyperlink w:anchor="_Toc499885215" w:history="1">
             <w:r>
               <w:rPr>
                 <w:rStyle w:val="Hyperlink"/>
@@ -1129,7 +1127,7 @@
                 <w:noProof/>
                 <w:webHidden/>
               </w:rPr>
-              <w:instrText xml:space="preserve"> PAGEREF _Toc497242378 \h </w:instrText>
+              <w:instrText xml:space="preserve"> PAGEREF _Toc499885215 \h </w:instrText>
             </w:r>
             <w:r>
               <w:rPr>
@@ -1175,7 +1173,7 @@
               <w:lang w:eastAsia="hr-HR"/>
             </w:rPr>
           </w:pPr>
-          <w:hyperlink w:anchor="_Toc497242379" w:history="1">
+          <w:hyperlink w:anchor="_Toc499885216" w:history="1">
             <w:r>
               <w:rPr>
                 <w:rStyle w:val="Hyperlink"/>
@@ -1221,7 +1219,7 @@
                 <w:noProof/>
                 <w:webHidden/>
               </w:rPr>
-              <w:instrText xml:space="preserve"> PAGEREF _Toc497242379 \h </w:instrText>
+              <w:instrText xml:space="preserve"> PAGEREF _Toc499885216 \h </w:instrText>
             </w:r>
             <w:r>
               <w:rPr>
@@ -1267,7 +1265,7 @@
               <w:lang w:eastAsia="hr-HR"/>
             </w:rPr>
           </w:pPr>
-          <w:hyperlink w:anchor="_Toc497242380" w:history="1">
+          <w:hyperlink w:anchor="_Toc499885217" w:history="1">
             <w:r>
               <w:rPr>
                 <w:rStyle w:val="Hyperlink"/>
@@ -1313,7 +1311,7 @@
                 <w:noProof/>
                 <w:webHidden/>
               </w:rPr>
-              <w:instrText xml:space="preserve"> PAGEREF _Toc497242380 \h </w:instrText>
+              <w:instrText xml:space="preserve"> PAGEREF _Toc499885217 \h </w:instrText>
             </w:r>
             <w:r>
               <w:rPr>
@@ -1359,7 +1357,7 @@
               <w:lang w:eastAsia="hr-HR"/>
             </w:rPr>
           </w:pPr>
-          <w:hyperlink w:anchor="_Toc497242381" w:history="1">
+          <w:hyperlink w:anchor="_Toc499885218" w:history="1">
             <w:r>
               <w:rPr>
                 <w:rStyle w:val="Hyperlink"/>
@@ -1384,7 +1382,7 @@
                 <w:b/>
                 <w:noProof/>
               </w:rPr>
-              <w:t>Zaduženja članova tima</w:t>
+              <w:t>Plan iteracija- gantogram</w:t>
             </w:r>
             <w:r>
               <w:rPr>
@@ -1405,7 +1403,7 @@
                 <w:noProof/>
                 <w:webHidden/>
               </w:rPr>
-              <w:instrText xml:space="preserve"> PAGEREF _Toc497242381 \h </w:instrText>
+              <w:instrText xml:space="preserve"> PAGEREF _Toc499885218 \h </w:instrText>
             </w:r>
             <w:r>
               <w:rPr>
@@ -1425,375 +1423,7 @@
                 <w:noProof/>
                 <w:webHidden/>
               </w:rPr>
-              <w:t>4</w:t>
-            </w:r>
-            <w:r>
-              <w:rPr>
-                <w:noProof/>
-                <w:webHidden/>
-              </w:rPr>
-              <w:fldChar w:fldCharType="end"/>
-            </w:r>
-          </w:hyperlink>
-        </w:p>
-        <w:p>
-          <w:pPr>
-            <w:pStyle w:val="TOC3"/>
-            <w:tabs>
-              <w:tab w:val="left" w:pos="1320"/>
-              <w:tab w:val="right" w:leader="dot" w:pos="9016"/>
-            </w:tabs>
-            <w:rPr>
-              <w:rFonts w:asciiTheme="minorHAnsi" w:eastAsiaTheme="minorEastAsia" w:hAnsiTheme="minorHAnsi" w:cstheme="minorBidi"/>
-              <w:noProof/>
-              <w:sz w:val="22"/>
-              <w:szCs w:val="22"/>
-              <w:lang w:eastAsia="hr-HR"/>
-            </w:rPr>
-          </w:pPr>
-          <w:hyperlink w:anchor="_Toc497242382" w:history="1">
-            <w:r>
-              <w:rPr>
-                <w:rStyle w:val="Hyperlink"/>
-                <w:b/>
-                <w:noProof/>
-              </w:rPr>
-              <w:t>3.2.1.</w:t>
-            </w:r>
-            <w:r>
-              <w:rPr>
-                <w:rFonts w:asciiTheme="minorHAnsi" w:eastAsiaTheme="minorEastAsia" w:hAnsiTheme="minorHAnsi" w:cstheme="minorBidi"/>
-                <w:noProof/>
-                <w:sz w:val="22"/>
-                <w:szCs w:val="22"/>
-                <w:lang w:eastAsia="hr-HR"/>
-              </w:rPr>
-              <w:tab/>
-            </w:r>
-            <w:r>
-              <w:rPr>
-                <w:rStyle w:val="Hyperlink"/>
-                <w:b/>
-                <w:noProof/>
-              </w:rPr>
-              <w:t>Antonio Brkić</w:t>
-            </w:r>
-            <w:r>
-              <w:rPr>
-                <w:noProof/>
-                <w:webHidden/>
-              </w:rPr>
-              <w:tab/>
-            </w:r>
-            <w:r>
-              <w:rPr>
-                <w:noProof/>
-                <w:webHidden/>
-              </w:rPr>
-              <w:fldChar w:fldCharType="begin"/>
-            </w:r>
-            <w:r>
-              <w:rPr>
-                <w:noProof/>
-                <w:webHidden/>
-              </w:rPr>
-              <w:instrText xml:space="preserve"> PAGEREF _Toc497242382 \h </w:instrText>
-            </w:r>
-            <w:r>
-              <w:rPr>
-                <w:noProof/>
-                <w:webHidden/>
-              </w:rPr>
-            </w:r>
-            <w:r>
-              <w:rPr>
-                <w:noProof/>
-                <w:webHidden/>
-              </w:rPr>
-              <w:fldChar w:fldCharType="separate"/>
-            </w:r>
-            <w:r>
-              <w:rPr>
-                <w:noProof/>
-                <w:webHidden/>
-              </w:rPr>
-              <w:t>4</w:t>
-            </w:r>
-            <w:r>
-              <w:rPr>
-                <w:noProof/>
-                <w:webHidden/>
-              </w:rPr>
-              <w:fldChar w:fldCharType="end"/>
-            </w:r>
-          </w:hyperlink>
-        </w:p>
-        <w:p>
-          <w:pPr>
-            <w:pStyle w:val="TOC3"/>
-            <w:tabs>
-              <w:tab w:val="left" w:pos="1320"/>
-              <w:tab w:val="right" w:leader="dot" w:pos="9016"/>
-            </w:tabs>
-            <w:rPr>
-              <w:rFonts w:asciiTheme="minorHAnsi" w:eastAsiaTheme="minorEastAsia" w:hAnsiTheme="minorHAnsi" w:cstheme="minorBidi"/>
-              <w:noProof/>
-              <w:sz w:val="22"/>
-              <w:szCs w:val="22"/>
-              <w:lang w:eastAsia="hr-HR"/>
-            </w:rPr>
-          </w:pPr>
-          <w:hyperlink w:anchor="_Toc497242383" w:history="1">
-            <w:r>
-              <w:rPr>
-                <w:rStyle w:val="Hyperlink"/>
-                <w:b/>
-                <w:noProof/>
-              </w:rPr>
-              <w:t>3.2.2.</w:t>
-            </w:r>
-            <w:r>
-              <w:rPr>
-                <w:rFonts w:asciiTheme="minorHAnsi" w:eastAsiaTheme="minorEastAsia" w:hAnsiTheme="minorHAnsi" w:cstheme="minorBidi"/>
-                <w:noProof/>
-                <w:sz w:val="22"/>
-                <w:szCs w:val="22"/>
-                <w:lang w:eastAsia="hr-HR"/>
-              </w:rPr>
-              <w:tab/>
-            </w:r>
-            <w:r>
-              <w:rPr>
-                <w:rStyle w:val="Hyperlink"/>
-                <w:b/>
-                <w:noProof/>
-              </w:rPr>
-              <w:t>Andrea Danzante</w:t>
-            </w:r>
-            <w:r>
-              <w:rPr>
-                <w:noProof/>
-                <w:webHidden/>
-              </w:rPr>
-              <w:tab/>
-            </w:r>
-            <w:r>
-              <w:rPr>
-                <w:noProof/>
-                <w:webHidden/>
-              </w:rPr>
-              <w:fldChar w:fldCharType="begin"/>
-            </w:r>
-            <w:r>
-              <w:rPr>
-                <w:noProof/>
-                <w:webHidden/>
-              </w:rPr>
-              <w:instrText xml:space="preserve"> PAGEREF _Toc497242383 \h </w:instrText>
-            </w:r>
-            <w:r>
-              <w:rPr>
-                <w:noProof/>
-                <w:webHidden/>
-              </w:rPr>
-            </w:r>
-            <w:r>
-              <w:rPr>
-                <w:noProof/>
-                <w:webHidden/>
-              </w:rPr>
-              <w:fldChar w:fldCharType="separate"/>
-            </w:r>
-            <w:r>
-              <w:rPr>
-                <w:noProof/>
-                <w:webHidden/>
-              </w:rPr>
-              <w:t>4</w:t>
-            </w:r>
-            <w:r>
-              <w:rPr>
-                <w:noProof/>
-                <w:webHidden/>
-              </w:rPr>
-              <w:fldChar w:fldCharType="end"/>
-            </w:r>
-          </w:hyperlink>
-        </w:p>
-        <w:p>
-          <w:pPr>
-            <w:pStyle w:val="TOC3"/>
-            <w:tabs>
-              <w:tab w:val="left" w:pos="1320"/>
-              <w:tab w:val="right" w:leader="dot" w:pos="9016"/>
-            </w:tabs>
-            <w:rPr>
-              <w:rFonts w:asciiTheme="minorHAnsi" w:eastAsiaTheme="minorEastAsia" w:hAnsiTheme="minorHAnsi" w:cstheme="minorBidi"/>
-              <w:noProof/>
-              <w:sz w:val="22"/>
-              <w:szCs w:val="22"/>
-              <w:lang w:eastAsia="hr-HR"/>
-            </w:rPr>
-          </w:pPr>
-          <w:hyperlink w:anchor="_Toc497242384" w:history="1">
-            <w:r>
-              <w:rPr>
-                <w:rStyle w:val="Hyperlink"/>
-                <w:b/>
-                <w:noProof/>
-              </w:rPr>
-              <w:t>3.2.3.</w:t>
-            </w:r>
-            <w:r>
-              <w:rPr>
-                <w:rFonts w:asciiTheme="minorHAnsi" w:eastAsiaTheme="minorEastAsia" w:hAnsiTheme="minorHAnsi" w:cstheme="minorBidi"/>
-                <w:noProof/>
-                <w:sz w:val="22"/>
-                <w:szCs w:val="22"/>
-                <w:lang w:eastAsia="hr-HR"/>
-              </w:rPr>
-              <w:tab/>
-            </w:r>
-            <w:r>
-              <w:rPr>
-                <w:rStyle w:val="Hyperlink"/>
-                <w:b/>
-                <w:noProof/>
-              </w:rPr>
-              <w:t>Domagoj Ergović</w:t>
-            </w:r>
-            <w:r>
-              <w:rPr>
-                <w:noProof/>
-                <w:webHidden/>
-              </w:rPr>
-              <w:tab/>
-            </w:r>
-            <w:r>
-              <w:rPr>
-                <w:noProof/>
-                <w:webHidden/>
-              </w:rPr>
-              <w:fldChar w:fldCharType="begin"/>
-            </w:r>
-            <w:r>
-              <w:rPr>
-                <w:noProof/>
-                <w:webHidden/>
-              </w:rPr>
-              <w:instrText xml:space="preserve"> PAGEREF _Toc497242384 \h </w:instrText>
-            </w:r>
-            <w:r>
-              <w:rPr>
-                <w:noProof/>
-                <w:webHidden/>
-              </w:rPr>
-            </w:r>
-            <w:r>
-              <w:rPr>
-                <w:noProof/>
-                <w:webHidden/>
-              </w:rPr>
-              <w:fldChar w:fldCharType="separate"/>
-            </w:r>
-            <w:r>
-              <w:rPr>
-                <w:noProof/>
-                <w:webHidden/>
-              </w:rPr>
-              <w:t>5</w:t>
-            </w:r>
-            <w:r>
-              <w:rPr>
-                <w:noProof/>
-                <w:webHidden/>
-              </w:rPr>
-              <w:fldChar w:fldCharType="end"/>
-            </w:r>
-          </w:hyperlink>
-        </w:p>
-        <w:p>
-          <w:pPr>
-            <w:pStyle w:val="TOC3"/>
-            <w:tabs>
-              <w:tab w:val="left" w:pos="1320"/>
-              <w:tab w:val="right" w:leader="dot" w:pos="9016"/>
-            </w:tabs>
-            <w:rPr>
-              <w:rFonts w:asciiTheme="minorHAnsi" w:eastAsiaTheme="minorEastAsia" w:hAnsiTheme="minorHAnsi" w:cstheme="minorBidi"/>
-              <w:noProof/>
-              <w:sz w:val="22"/>
-              <w:szCs w:val="22"/>
-              <w:lang w:eastAsia="hr-HR"/>
-            </w:rPr>
-          </w:pPr>
-          <w:hyperlink w:anchor="_Toc497242385" w:history="1">
-            <w:r>
-              <w:rPr>
-                <w:rStyle w:val="Hyperlink"/>
-                <w:b/>
-                <w:noProof/>
-              </w:rPr>
-              <w:t>3.2.4.</w:t>
-            </w:r>
-            <w:r>
-              <w:rPr>
-                <w:rFonts w:asciiTheme="minorHAnsi" w:eastAsiaTheme="minorEastAsia" w:hAnsiTheme="minorHAnsi" w:cstheme="minorBidi"/>
-                <w:noProof/>
-                <w:sz w:val="22"/>
-                <w:szCs w:val="22"/>
-                <w:lang w:eastAsia="hr-HR"/>
-              </w:rPr>
-              <w:tab/>
-            </w:r>
-            <w:r>
-              <w:rPr>
-                <w:rStyle w:val="Hyperlink"/>
-                <w:b/>
-                <w:noProof/>
-              </w:rPr>
-              <w:t>Marijan Hranj</w:t>
-            </w:r>
-            <w:r>
-              <w:rPr>
-                <w:noProof/>
-                <w:webHidden/>
-              </w:rPr>
-              <w:tab/>
-            </w:r>
-            <w:r>
-              <w:rPr>
-                <w:noProof/>
-                <w:webHidden/>
-              </w:rPr>
-              <w:fldChar w:fldCharType="begin"/>
-            </w:r>
-            <w:r>
-              <w:rPr>
-                <w:noProof/>
-                <w:webHidden/>
-              </w:rPr>
-              <w:instrText xml:space="preserve"> PAGEREF _Toc497242385 \h </w:instrText>
-            </w:r>
-            <w:r>
-              <w:rPr>
-                <w:noProof/>
-                <w:webHidden/>
-              </w:rPr>
-            </w:r>
-            <w:r>
-              <w:rPr>
-                <w:noProof/>
-                <w:webHidden/>
-              </w:rPr>
-              <w:fldChar w:fldCharType="separate"/>
-            </w:r>
-            <w:r>
-              <w:rPr>
-                <w:noProof/>
-                <w:webHidden/>
-              </w:rPr>
-              <w:t>5</w:t>
+              <w:t>3</w:t>
             </w:r>
             <w:r>
               <w:rPr>
@@ -1819,7 +1449,7 @@
               <w:lang w:eastAsia="hr-HR"/>
             </w:rPr>
           </w:pPr>
-          <w:hyperlink w:anchor="_Toc497242386" w:history="1">
+          <w:hyperlink w:anchor="_Toc499885219" w:history="1">
             <w:r>
               <w:rPr>
                 <w:rStyle w:val="Hyperlink"/>
@@ -1865,7 +1495,7 @@
                 <w:noProof/>
                 <w:webHidden/>
               </w:rPr>
-              <w:instrText xml:space="preserve"> PAGEREF _Toc497242386 \h </w:instrText>
+              <w:instrText xml:space="preserve"> PAGEREF _Toc499885219 \h </w:instrText>
             </w:r>
             <w:r>
               <w:rPr>
@@ -1885,7 +1515,7 @@
                 <w:noProof/>
                 <w:webHidden/>
               </w:rPr>
-              <w:t>6</w:t>
+              <w:t>4</w:t>
             </w:r>
             <w:r>
               <w:rPr>
@@ -1911,7 +1541,7 @@
               <w:lang w:eastAsia="hr-HR"/>
             </w:rPr>
           </w:pPr>
-          <w:hyperlink w:anchor="_Toc497242387" w:history="1">
+          <w:hyperlink w:anchor="_Toc499885220" w:history="1">
             <w:r>
               <w:rPr>
                 <w:rStyle w:val="Hyperlink"/>
@@ -1957,7 +1587,7 @@
                 <w:noProof/>
                 <w:webHidden/>
               </w:rPr>
-              <w:instrText xml:space="preserve"> PAGEREF _Toc497242387 \h </w:instrText>
+              <w:instrText xml:space="preserve"> PAGEREF _Toc499885220 \h </w:instrText>
             </w:r>
             <w:r>
               <w:rPr>
@@ -1977,7 +1607,7 @@
                 <w:noProof/>
                 <w:webHidden/>
               </w:rPr>
-              <w:t>6</w:t>
+              <w:t>4</w:t>
             </w:r>
             <w:r>
               <w:rPr>
@@ -2003,7 +1633,7 @@
               <w:lang w:eastAsia="hr-HR"/>
             </w:rPr>
           </w:pPr>
-          <w:hyperlink w:anchor="_Toc497242388" w:history="1">
+          <w:hyperlink w:anchor="_Toc499885221" w:history="1">
             <w:r>
               <w:rPr>
                 <w:rStyle w:val="Hyperlink"/>
@@ -2049,7 +1679,7 @@
                 <w:noProof/>
                 <w:webHidden/>
               </w:rPr>
-              <w:instrText xml:space="preserve"> PAGEREF _Toc497242388 \h </w:instrText>
+              <w:instrText xml:space="preserve"> PAGEREF _Toc499885221 \h </w:instrText>
             </w:r>
             <w:r>
               <w:rPr>
@@ -2069,7 +1699,7 @@
                 <w:noProof/>
                 <w:webHidden/>
               </w:rPr>
-              <w:t>9</w:t>
+              <w:t>7</w:t>
             </w:r>
             <w:r>
               <w:rPr>
@@ -2095,7 +1725,7 @@
               <w:lang w:eastAsia="hr-HR"/>
             </w:rPr>
           </w:pPr>
-          <w:hyperlink w:anchor="_Toc497242389" w:history="1">
+          <w:hyperlink w:anchor="_Toc499885222" w:history="1">
             <w:r>
               <w:rPr>
                 <w:rStyle w:val="Hyperlink"/>
@@ -2141,7 +1771,7 @@
                 <w:noProof/>
                 <w:webHidden/>
               </w:rPr>
-              <w:instrText xml:space="preserve"> PAGEREF _Toc497242389 \h </w:instrText>
+              <w:instrText xml:space="preserve"> PAGEREF _Toc499885222 \h </w:instrText>
             </w:r>
             <w:r>
               <w:rPr>
@@ -2161,7 +1791,7 @@
                 <w:noProof/>
                 <w:webHidden/>
               </w:rPr>
-              <w:t>9</w:t>
+              <w:t>7</w:t>
             </w:r>
             <w:r>
               <w:rPr>
@@ -2186,7 +1816,7 @@
               <w:lang w:eastAsia="hr-HR"/>
             </w:rPr>
           </w:pPr>
-          <w:hyperlink w:anchor="_Toc497242390" w:history="1">
+          <w:hyperlink w:anchor="_Toc499885223" w:history="1">
             <w:r>
               <w:rPr>
                 <w:rStyle w:val="Hyperlink"/>
@@ -2214,7 +1844,7 @@
                 <w:noProof/>
                 <w:webHidden/>
               </w:rPr>
-              <w:instrText xml:space="preserve"> PAGEREF _Toc497242390 \h </w:instrText>
+              <w:instrText xml:space="preserve"> PAGEREF _Toc499885223 \h </w:instrText>
             </w:r>
             <w:r>
               <w:rPr>
@@ -2234,7 +1864,7 @@
                 <w:noProof/>
                 <w:webHidden/>
               </w:rPr>
-              <w:t>10</w:t>
+              <w:t>8</w:t>
             </w:r>
             <w:r>
               <w:rPr>
@@ -2260,7 +1890,7 @@
               <w:lang w:eastAsia="hr-HR"/>
             </w:rPr>
           </w:pPr>
-          <w:hyperlink w:anchor="_Toc497242391" w:history="1">
+          <w:hyperlink w:anchor="_Toc499885224" w:history="1">
             <w:r>
               <w:rPr>
                 <w:rStyle w:val="Hyperlink"/>
@@ -2306,7 +1936,467 @@
                 <w:noProof/>
                 <w:webHidden/>
               </w:rPr>
-              <w:instrText xml:space="preserve"> PAGEREF _Toc497242391 \h </w:instrText>
+              <w:instrText xml:space="preserve"> PAGEREF _Toc499885224 \h </w:instrText>
+            </w:r>
+            <w:r>
+              <w:rPr>
+                <w:noProof/>
+                <w:webHidden/>
+              </w:rPr>
+            </w:r>
+            <w:r>
+              <w:rPr>
+                <w:noProof/>
+                <w:webHidden/>
+              </w:rPr>
+              <w:fldChar w:fldCharType="separate"/>
+            </w:r>
+            <w:r>
+              <w:rPr>
+                <w:noProof/>
+                <w:webHidden/>
+              </w:rPr>
+              <w:t>9</w:t>
+            </w:r>
+            <w:r>
+              <w:rPr>
+                <w:noProof/>
+                <w:webHidden/>
+              </w:rPr>
+              <w:fldChar w:fldCharType="end"/>
+            </w:r>
+          </w:hyperlink>
+        </w:p>
+        <w:p>
+          <w:pPr>
+            <w:pStyle w:val="TOC1"/>
+            <w:tabs>
+              <w:tab w:val="left" w:pos="480"/>
+              <w:tab w:val="right" w:leader="dot" w:pos="9016"/>
+            </w:tabs>
+            <w:rPr>
+              <w:rFonts w:asciiTheme="minorHAnsi" w:eastAsiaTheme="minorEastAsia" w:hAnsiTheme="minorHAnsi" w:cstheme="minorBidi"/>
+              <w:noProof/>
+              <w:sz w:val="22"/>
+              <w:szCs w:val="22"/>
+              <w:lang w:eastAsia="hr-HR"/>
+            </w:rPr>
+          </w:pPr>
+          <w:hyperlink w:anchor="_Toc499885225" w:history="1">
+            <w:r>
+              <w:rPr>
+                <w:rStyle w:val="Hyperlink"/>
+                <w:b/>
+                <w:noProof/>
+              </w:rPr>
+              <w:t>5.</w:t>
+            </w:r>
+            <w:r>
+              <w:rPr>
+                <w:rFonts w:asciiTheme="minorHAnsi" w:eastAsiaTheme="minorEastAsia" w:hAnsiTheme="minorHAnsi" w:cstheme="minorBidi"/>
+                <w:noProof/>
+                <w:sz w:val="22"/>
+                <w:szCs w:val="22"/>
+                <w:lang w:eastAsia="hr-HR"/>
+              </w:rPr>
+              <w:tab/>
+            </w:r>
+            <w:r>
+              <w:rPr>
+                <w:rStyle w:val="Hyperlink"/>
+                <w:b/>
+                <w:noProof/>
+              </w:rPr>
+              <w:t>Evidencija članova tima po zadacima</w:t>
+            </w:r>
+            <w:r>
+              <w:rPr>
+                <w:noProof/>
+                <w:webHidden/>
+              </w:rPr>
+              <w:tab/>
+            </w:r>
+            <w:r>
+              <w:rPr>
+                <w:noProof/>
+                <w:webHidden/>
+              </w:rPr>
+              <w:fldChar w:fldCharType="begin"/>
+            </w:r>
+            <w:r>
+              <w:rPr>
+                <w:noProof/>
+                <w:webHidden/>
+              </w:rPr>
+              <w:instrText xml:space="preserve"> PAGEREF _Toc499885225 \h </w:instrText>
+            </w:r>
+            <w:r>
+              <w:rPr>
+                <w:noProof/>
+                <w:webHidden/>
+              </w:rPr>
+            </w:r>
+            <w:r>
+              <w:rPr>
+                <w:noProof/>
+                <w:webHidden/>
+              </w:rPr>
+              <w:fldChar w:fldCharType="separate"/>
+            </w:r>
+            <w:r>
+              <w:rPr>
+                <w:noProof/>
+                <w:webHidden/>
+              </w:rPr>
+              <w:t>10</w:t>
+            </w:r>
+            <w:r>
+              <w:rPr>
+                <w:noProof/>
+                <w:webHidden/>
+              </w:rPr>
+              <w:fldChar w:fldCharType="end"/>
+            </w:r>
+          </w:hyperlink>
+        </w:p>
+        <w:p>
+          <w:pPr>
+            <w:pStyle w:val="TOC2"/>
+            <w:tabs>
+              <w:tab w:val="left" w:pos="880"/>
+              <w:tab w:val="right" w:leader="dot" w:pos="9016"/>
+            </w:tabs>
+            <w:rPr>
+              <w:rFonts w:asciiTheme="minorHAnsi" w:eastAsiaTheme="minorEastAsia" w:hAnsiTheme="minorHAnsi" w:cstheme="minorBidi"/>
+              <w:noProof/>
+              <w:sz w:val="22"/>
+              <w:szCs w:val="22"/>
+              <w:lang w:eastAsia="hr-HR"/>
+            </w:rPr>
+          </w:pPr>
+          <w:hyperlink w:anchor="_Toc499885226" w:history="1">
+            <w:r>
+              <w:rPr>
+                <w:rStyle w:val="Hyperlink"/>
+                <w:b/>
+                <w:noProof/>
+              </w:rPr>
+              <w:t>5.1.</w:t>
+            </w:r>
+            <w:r>
+              <w:rPr>
+                <w:rFonts w:asciiTheme="minorHAnsi" w:eastAsiaTheme="minorEastAsia" w:hAnsiTheme="minorHAnsi" w:cstheme="minorBidi"/>
+                <w:noProof/>
+                <w:sz w:val="22"/>
+                <w:szCs w:val="22"/>
+                <w:lang w:eastAsia="hr-HR"/>
+              </w:rPr>
+              <w:tab/>
+            </w:r>
+            <w:r>
+              <w:rPr>
+                <w:rStyle w:val="Hyperlink"/>
+                <w:b/>
+                <w:noProof/>
+              </w:rPr>
+              <w:t>Antonio Brkić</w:t>
+            </w:r>
+            <w:r>
+              <w:rPr>
+                <w:noProof/>
+                <w:webHidden/>
+              </w:rPr>
+              <w:tab/>
+            </w:r>
+            <w:r>
+              <w:rPr>
+                <w:noProof/>
+                <w:webHidden/>
+              </w:rPr>
+              <w:fldChar w:fldCharType="begin"/>
+            </w:r>
+            <w:r>
+              <w:rPr>
+                <w:noProof/>
+                <w:webHidden/>
+              </w:rPr>
+              <w:instrText xml:space="preserve"> PAGEREF _Toc499885226 \h </w:instrText>
+            </w:r>
+            <w:r>
+              <w:rPr>
+                <w:noProof/>
+                <w:webHidden/>
+              </w:rPr>
+            </w:r>
+            <w:r>
+              <w:rPr>
+                <w:noProof/>
+                <w:webHidden/>
+              </w:rPr>
+              <w:fldChar w:fldCharType="separate"/>
+            </w:r>
+            <w:r>
+              <w:rPr>
+                <w:noProof/>
+                <w:webHidden/>
+              </w:rPr>
+              <w:t>10</w:t>
+            </w:r>
+            <w:r>
+              <w:rPr>
+                <w:noProof/>
+                <w:webHidden/>
+              </w:rPr>
+              <w:fldChar w:fldCharType="end"/>
+            </w:r>
+          </w:hyperlink>
+        </w:p>
+        <w:p>
+          <w:pPr>
+            <w:pStyle w:val="TOC2"/>
+            <w:tabs>
+              <w:tab w:val="left" w:pos="880"/>
+              <w:tab w:val="right" w:leader="dot" w:pos="9016"/>
+            </w:tabs>
+            <w:rPr>
+              <w:rFonts w:asciiTheme="minorHAnsi" w:eastAsiaTheme="minorEastAsia" w:hAnsiTheme="minorHAnsi" w:cstheme="minorBidi"/>
+              <w:noProof/>
+              <w:sz w:val="22"/>
+              <w:szCs w:val="22"/>
+              <w:lang w:eastAsia="hr-HR"/>
+            </w:rPr>
+          </w:pPr>
+          <w:hyperlink w:anchor="_Toc499885227" w:history="1">
+            <w:r>
+              <w:rPr>
+                <w:rStyle w:val="Hyperlink"/>
+                <w:b/>
+                <w:noProof/>
+              </w:rPr>
+              <w:t>5.2.</w:t>
+            </w:r>
+            <w:r>
+              <w:rPr>
+                <w:rFonts w:asciiTheme="minorHAnsi" w:eastAsiaTheme="minorEastAsia" w:hAnsiTheme="minorHAnsi" w:cstheme="minorBidi"/>
+                <w:noProof/>
+                <w:sz w:val="22"/>
+                <w:szCs w:val="22"/>
+                <w:lang w:eastAsia="hr-HR"/>
+              </w:rPr>
+              <w:tab/>
+            </w:r>
+            <w:r>
+              <w:rPr>
+                <w:rStyle w:val="Hyperlink"/>
+                <w:b/>
+                <w:noProof/>
+              </w:rPr>
+              <w:t>Andrea Danzante</w:t>
+            </w:r>
+            <w:r>
+              <w:rPr>
+                <w:noProof/>
+                <w:webHidden/>
+              </w:rPr>
+              <w:tab/>
+            </w:r>
+            <w:r>
+              <w:rPr>
+                <w:noProof/>
+                <w:webHidden/>
+              </w:rPr>
+              <w:fldChar w:fldCharType="begin"/>
+            </w:r>
+            <w:r>
+              <w:rPr>
+                <w:noProof/>
+                <w:webHidden/>
+              </w:rPr>
+              <w:instrText xml:space="preserve"> PAGEREF _Toc499885227 \h </w:instrText>
+            </w:r>
+            <w:r>
+              <w:rPr>
+                <w:noProof/>
+                <w:webHidden/>
+              </w:rPr>
+            </w:r>
+            <w:r>
+              <w:rPr>
+                <w:noProof/>
+                <w:webHidden/>
+              </w:rPr>
+              <w:fldChar w:fldCharType="separate"/>
+            </w:r>
+            <w:r>
+              <w:rPr>
+                <w:noProof/>
+                <w:webHidden/>
+              </w:rPr>
+              <w:t>10</w:t>
+            </w:r>
+            <w:r>
+              <w:rPr>
+                <w:noProof/>
+                <w:webHidden/>
+              </w:rPr>
+              <w:fldChar w:fldCharType="end"/>
+            </w:r>
+          </w:hyperlink>
+        </w:p>
+        <w:p>
+          <w:pPr>
+            <w:pStyle w:val="TOC2"/>
+            <w:tabs>
+              <w:tab w:val="left" w:pos="880"/>
+              <w:tab w:val="right" w:leader="dot" w:pos="9016"/>
+            </w:tabs>
+            <w:rPr>
+              <w:rFonts w:asciiTheme="minorHAnsi" w:eastAsiaTheme="minorEastAsia" w:hAnsiTheme="minorHAnsi" w:cstheme="minorBidi"/>
+              <w:noProof/>
+              <w:sz w:val="22"/>
+              <w:szCs w:val="22"/>
+              <w:lang w:eastAsia="hr-HR"/>
+            </w:rPr>
+          </w:pPr>
+          <w:hyperlink w:anchor="_Toc499885228" w:history="1">
+            <w:r>
+              <w:rPr>
+                <w:rStyle w:val="Hyperlink"/>
+                <w:b/>
+                <w:noProof/>
+              </w:rPr>
+              <w:t>5.3.</w:t>
+            </w:r>
+            <w:r>
+              <w:rPr>
+                <w:rFonts w:asciiTheme="minorHAnsi" w:eastAsiaTheme="minorEastAsia" w:hAnsiTheme="minorHAnsi" w:cstheme="minorBidi"/>
+                <w:noProof/>
+                <w:sz w:val="22"/>
+                <w:szCs w:val="22"/>
+                <w:lang w:eastAsia="hr-HR"/>
+              </w:rPr>
+              <w:tab/>
+            </w:r>
+            <w:r>
+              <w:rPr>
+                <w:rStyle w:val="Hyperlink"/>
+                <w:b/>
+                <w:noProof/>
+              </w:rPr>
+              <w:t>Domagoj Ergović</w:t>
+            </w:r>
+            <w:r>
+              <w:rPr>
+                <w:noProof/>
+                <w:webHidden/>
+              </w:rPr>
+              <w:tab/>
+            </w:r>
+            <w:r>
+              <w:rPr>
+                <w:noProof/>
+                <w:webHidden/>
+              </w:rPr>
+              <w:fldChar w:fldCharType="begin"/>
+            </w:r>
+            <w:r>
+              <w:rPr>
+                <w:noProof/>
+                <w:webHidden/>
+              </w:rPr>
+              <w:instrText xml:space="preserve"> PAGEREF _Toc499885228 \h </w:instrText>
+            </w:r>
+            <w:r>
+              <w:rPr>
+                <w:noProof/>
+                <w:webHidden/>
+              </w:rPr>
+            </w:r>
+            <w:r>
+              <w:rPr>
+                <w:noProof/>
+                <w:webHidden/>
+              </w:rPr>
+              <w:fldChar w:fldCharType="separate"/>
+            </w:r>
+            <w:r>
+              <w:rPr>
+                <w:noProof/>
+                <w:webHidden/>
+              </w:rPr>
+              <w:t>11</w:t>
+            </w:r>
+            <w:r>
+              <w:rPr>
+                <w:noProof/>
+                <w:webHidden/>
+              </w:rPr>
+              <w:fldChar w:fldCharType="end"/>
+            </w:r>
+          </w:hyperlink>
+        </w:p>
+        <w:p>
+          <w:pPr>
+            <w:pStyle w:val="TOC2"/>
+            <w:tabs>
+              <w:tab w:val="left" w:pos="880"/>
+              <w:tab w:val="right" w:leader="dot" w:pos="9016"/>
+            </w:tabs>
+            <w:rPr>
+              <w:rFonts w:asciiTheme="minorHAnsi" w:eastAsiaTheme="minorEastAsia" w:hAnsiTheme="minorHAnsi" w:cstheme="minorBidi"/>
+              <w:noProof/>
+              <w:sz w:val="22"/>
+              <w:szCs w:val="22"/>
+              <w:lang w:eastAsia="hr-HR"/>
+            </w:rPr>
+          </w:pPr>
+          <w:hyperlink w:anchor="_Toc499885229" w:history="1">
+            <w:r>
+              <w:rPr>
+                <w:rStyle w:val="Hyperlink"/>
+                <w:b/>
+                <w:noProof/>
+              </w:rPr>
+              <w:t>5.4.</w:t>
+            </w:r>
+            <w:r>
+              <w:rPr>
+                <w:rFonts w:asciiTheme="minorHAnsi" w:eastAsiaTheme="minorEastAsia" w:hAnsiTheme="minorHAnsi" w:cstheme="minorBidi"/>
+                <w:noProof/>
+                <w:sz w:val="22"/>
+                <w:szCs w:val="22"/>
+                <w:lang w:eastAsia="hr-HR"/>
+              </w:rPr>
+              <w:tab/>
+            </w:r>
+            <w:r>
+              <w:rPr>
+                <w:rStyle w:val="Hyperlink"/>
+                <w:b/>
+                <w:noProof/>
+              </w:rPr>
+              <w:t>Marijan Hranj</w:t>
+            </w:r>
+            <w:r>
+              <w:rPr>
+                <w:noProof/>
+                <w:webHidden/>
+              </w:rPr>
+              <w:tab/>
+            </w:r>
+            <w:r>
+              <w:rPr>
+                <w:noProof/>
+                <w:webHidden/>
+              </w:rPr>
+              <w:fldChar w:fldCharType="begin"/>
+            </w:r>
+            <w:r>
+              <w:rPr>
+                <w:noProof/>
+                <w:webHidden/>
+              </w:rPr>
+              <w:instrText xml:space="preserve"> PAGEREF _Toc499885229 \h </w:instrText>
             </w:r>
             <w:r>
               <w:rPr>
@@ -2360,6 +2450,8 @@
           <w:docGrid w:linePitch="360"/>
         </w:sectPr>
       </w:pPr>
+      <w:bookmarkStart w:id="1" w:name="_GoBack"/>
+      <w:bookmarkEnd w:id="1"/>
     </w:p>
     <w:p>
       <w:pPr>
@@ -2377,7 +2469,7 @@
           <w:szCs w:val="24"/>
         </w:rPr>
       </w:pPr>
-      <w:bookmarkStart w:id="2" w:name="_Toc497242375"/>
+      <w:bookmarkStart w:id="2" w:name="_Toc499885212"/>
       <w:r>
         <w:rPr>
           <w:rFonts w:ascii="Times New Roman" w:hAnsi="Times New Roman" w:cs="Times New Roman"/>
@@ -2490,7 +2582,7 @@
           <w:b/>
         </w:rPr>
       </w:pPr>
-      <w:bookmarkStart w:id="3" w:name="_Toc497242376"/>
+      <w:bookmarkStart w:id="3" w:name="_Toc499885213"/>
       <w:proofErr w:type="spellStart"/>
       <w:r>
         <w:rPr>
@@ -2517,7 +2609,7 @@
           <w:b/>
         </w:rPr>
       </w:pPr>
-      <w:bookmarkStart w:id="4" w:name="_Toc497242377"/>
+      <w:bookmarkStart w:id="4" w:name="_Toc499885214"/>
       <w:r>
         <w:rPr>
           <w:b/>
@@ -2558,7 +2650,7 @@
           <w:b/>
         </w:rPr>
       </w:pPr>
-      <w:bookmarkStart w:id="5" w:name="_Toc497242378"/>
+      <w:bookmarkStart w:id="5" w:name="_Toc499885215"/>
       <w:r>
         <w:rPr>
           <w:b/>
@@ -4346,7 +4438,7 @@
           <w:sz w:val="36"/>
         </w:rPr>
       </w:pPr>
-      <w:bookmarkStart w:id="6" w:name="_Toc497242379"/>
+      <w:bookmarkStart w:id="6" w:name="_Toc499885216"/>
       <w:r>
         <w:rPr>
           <w:rFonts w:ascii="Times New Roman" w:hAnsi="Times New Roman" w:cs="Times New Roman"/>
@@ -4386,7 +4478,7 @@
           <w:szCs w:val="32"/>
         </w:rPr>
       </w:pPr>
-      <w:bookmarkStart w:id="7" w:name="_Toc497242380"/>
+      <w:bookmarkStart w:id="7" w:name="_Toc499885217"/>
       <w:r>
         <w:rPr>
           <w:rFonts w:ascii="Times New Roman" w:hAnsi="Times New Roman" w:cs="Times New Roman"/>
@@ -4525,6 +4617,64 @@
     <w:p>
       <w:r>
         <w:t>-Smjer: Informacijsko i programsko inženjerstvo</w:t>
+      </w:r>
+    </w:p>
+    <w:p/>
+    <w:p>
+      <w:pPr>
+        <w:pStyle w:val="Heading2"/>
+        <w:numPr>
+          <w:ilvl w:val="1"/>
+          <w:numId w:val="2"/>
+        </w:numPr>
+        <w:rPr>
+          <w:rFonts w:ascii="Times New Roman" w:hAnsi="Times New Roman" w:cs="Times New Roman"/>
+          <w:b/>
+          <w:color w:val="auto"/>
+          <w:sz w:val="32"/>
+          <w:szCs w:val="32"/>
+        </w:rPr>
+      </w:pPr>
+      <w:bookmarkStart w:id="8" w:name="_Toc499885218"/>
+      <w:r>
+        <w:rPr>
+          <w:rFonts w:ascii="Times New Roman" w:hAnsi="Times New Roman" w:cs="Times New Roman"/>
+          <w:b/>
+          <w:color w:val="auto"/>
+          <w:sz w:val="32"/>
+          <w:szCs w:val="32"/>
+        </w:rPr>
+        <w:t xml:space="preserve">Plan iteracija- </w:t>
+      </w:r>
+      <w:proofErr w:type="spellStart"/>
+      <w:r>
+        <w:rPr>
+          <w:rFonts w:ascii="Times New Roman" w:hAnsi="Times New Roman" w:cs="Times New Roman"/>
+          <w:b/>
+          <w:color w:val="auto"/>
+          <w:sz w:val="32"/>
+          <w:szCs w:val="32"/>
+        </w:rPr>
+        <w:t>gantogram</w:t>
+      </w:r>
+      <w:bookmarkEnd w:id="8"/>
+      <w:proofErr w:type="spellEnd"/>
+    </w:p>
+    <w:p/>
+    <w:p>
+      <w:r>
+        <w:t xml:space="preserve">Na početku ovoga projekta smo definirali tri sprinta koja će biti </w:t>
+      </w:r>
+      <w:r>
+        <w:t xml:space="preserve">odrađena. Prvi sprint traje 19.10.- 30.10.2017., drugi sprint traje 15.11.-9.12.2017. dok treći sprint traje 08.01.-25.01.2017. Na </w:t>
+      </w:r>
+      <w:proofErr w:type="spellStart"/>
+      <w:r>
+        <w:t>gantogramu</w:t>
+      </w:r>
+      <w:proofErr w:type="spellEnd"/>
+      <w:r>
+        <w:t xml:space="preserve"> je prikazan detaljniji plan iteracija, zadataka i potrebnih resursa za projekt.</w:t>
       </w:r>
     </w:p>
     <w:p/>
@@ -4534,1598 +4684,6 @@
     <w:p/>
     <w:p/>
     <w:p/>
-    <w:p/>
-    <w:p/>
-    <w:p/>
-    <w:p/>
-    <w:p>
-      <w:pPr>
-        <w:pStyle w:val="Heading2"/>
-        <w:numPr>
-          <w:ilvl w:val="1"/>
-          <w:numId w:val="2"/>
-        </w:numPr>
-        <w:rPr>
-          <w:rFonts w:ascii="Times New Roman" w:hAnsi="Times New Roman" w:cs="Times New Roman"/>
-          <w:b/>
-          <w:color w:val="auto"/>
-          <w:sz w:val="32"/>
-          <w:szCs w:val="32"/>
-        </w:rPr>
-      </w:pPr>
-      <w:bookmarkStart w:id="8" w:name="_Toc497242381"/>
-      <w:r>
-        <w:rPr>
-          <w:rFonts w:ascii="Times New Roman" w:hAnsi="Times New Roman" w:cs="Times New Roman"/>
-          <w:b/>
-          <w:color w:val="auto"/>
-          <w:sz w:val="32"/>
-          <w:szCs w:val="32"/>
-        </w:rPr>
-        <w:lastRenderedPageBreak/>
-        <w:t>Zaduženja članova tima</w:t>
-      </w:r>
-      <w:bookmarkEnd w:id="8"/>
-    </w:p>
-    <w:p/>
-    <w:p>
-      <w:pPr>
-        <w:pStyle w:val="Heading3"/>
-        <w:numPr>
-          <w:ilvl w:val="2"/>
-          <w:numId w:val="2"/>
-        </w:numPr>
-        <w:rPr>
-          <w:rFonts w:ascii="Times New Roman" w:hAnsi="Times New Roman" w:cs="Times New Roman"/>
-          <w:b/>
-          <w:color w:val="auto"/>
-          <w:sz w:val="28"/>
-          <w:szCs w:val="28"/>
-        </w:rPr>
-      </w:pPr>
-      <w:bookmarkStart w:id="9" w:name="_Toc497242382"/>
-      <w:r>
-        <w:rPr>
-          <w:rFonts w:ascii="Times New Roman" w:hAnsi="Times New Roman" w:cs="Times New Roman"/>
-          <w:b/>
-          <w:color w:val="auto"/>
-          <w:sz w:val="28"/>
-          <w:szCs w:val="28"/>
-        </w:rPr>
-        <w:t>Antonio Brkić</w:t>
-      </w:r>
-      <w:bookmarkEnd w:id="9"/>
-    </w:p>
-    <w:p/>
-    <w:tbl>
-      <w:tblPr>
-        <w:tblW w:w="0" w:type="auto"/>
-        <w:tblInd w:w="115" w:type="dxa"/>
-        <w:tblBorders>
-          <w:top w:val="single" w:sz="4" w:space="0" w:color="auto"/>
-          <w:left w:val="single" w:sz="4" w:space="0" w:color="auto"/>
-          <w:bottom w:val="single" w:sz="4" w:space="0" w:color="auto"/>
-          <w:right w:val="single" w:sz="4" w:space="0" w:color="auto"/>
-          <w:insideH w:val="single" w:sz="4" w:space="0" w:color="auto"/>
-          <w:insideV w:val="single" w:sz="4" w:space="0" w:color="auto"/>
-        </w:tblBorders>
-        <w:tblLook w:val="0000" w:firstRow="0" w:lastRow="0" w:firstColumn="0" w:lastColumn="0" w:noHBand="0" w:noVBand="0"/>
-      </w:tblPr>
-      <w:tblGrid>
-        <w:gridCol w:w="2048"/>
-        <w:gridCol w:w="2021"/>
-        <w:gridCol w:w="2121"/>
-        <w:gridCol w:w="2287"/>
-      </w:tblGrid>
-      <w:tr>
-        <w:trPr>
-          <w:trHeight w:val="543"/>
-        </w:trPr>
-        <w:tc>
-          <w:tcPr>
-            <w:tcW w:w="2048" w:type="dxa"/>
-          </w:tcPr>
-          <w:p>
-            <w:pPr>
-              <w:jc w:val="center"/>
-              <w:rPr>
-                <w:b/>
-              </w:rPr>
-            </w:pPr>
-          </w:p>
-          <w:p>
-            <w:pPr>
-              <w:jc w:val="center"/>
-              <w:rPr>
-                <w:b/>
-              </w:rPr>
-            </w:pPr>
-            <w:r>
-              <w:rPr>
-                <w:b/>
-              </w:rPr>
-              <w:t>Zadatak</w:t>
-            </w:r>
-          </w:p>
-        </w:tc>
-        <w:tc>
-          <w:tcPr>
-            <w:tcW w:w="2021" w:type="dxa"/>
-          </w:tcPr>
-          <w:p>
-            <w:pPr>
-              <w:jc w:val="center"/>
-              <w:rPr>
-                <w:b/>
-              </w:rPr>
-            </w:pPr>
-          </w:p>
-          <w:p>
-            <w:pPr>
-              <w:jc w:val="center"/>
-              <w:rPr>
-                <w:b/>
-              </w:rPr>
-            </w:pPr>
-            <w:r>
-              <w:rPr>
-                <w:b/>
-              </w:rPr>
-              <w:t>Trajanje (h)</w:t>
-            </w:r>
-          </w:p>
-        </w:tc>
-        <w:tc>
-          <w:tcPr>
-            <w:tcW w:w="2121" w:type="dxa"/>
-          </w:tcPr>
-          <w:p>
-            <w:pPr>
-              <w:jc w:val="center"/>
-              <w:rPr>
-                <w:b/>
-              </w:rPr>
-            </w:pPr>
-          </w:p>
-          <w:p>
-            <w:pPr>
-              <w:jc w:val="center"/>
-              <w:rPr>
-                <w:b/>
-              </w:rPr>
-            </w:pPr>
-            <w:r>
-              <w:rPr>
-                <w:b/>
-              </w:rPr>
-              <w:t>Početak posla</w:t>
-            </w:r>
-          </w:p>
-        </w:tc>
-        <w:tc>
-          <w:tcPr>
-            <w:tcW w:w="2287" w:type="dxa"/>
-          </w:tcPr>
-          <w:p>
-            <w:pPr>
-              <w:jc w:val="center"/>
-              <w:rPr>
-                <w:b/>
-              </w:rPr>
-            </w:pPr>
-          </w:p>
-          <w:p>
-            <w:pPr>
-              <w:jc w:val="center"/>
-              <w:rPr>
-                <w:b/>
-              </w:rPr>
-            </w:pPr>
-            <w:r>
-              <w:rPr>
-                <w:b/>
-              </w:rPr>
-              <w:t>Kraj</w:t>
-            </w:r>
-          </w:p>
-        </w:tc>
-      </w:tr>
-      <w:tr>
-        <w:trPr>
-          <w:trHeight w:val="447"/>
-        </w:trPr>
-        <w:tc>
-          <w:tcPr>
-            <w:tcW w:w="2048" w:type="dxa"/>
-          </w:tcPr>
-          <w:p>
-            <w:r>
-              <w:t>Definiranje arhitekture aplikacije</w:t>
-            </w:r>
-          </w:p>
-        </w:tc>
-        <w:tc>
-          <w:tcPr>
-            <w:tcW w:w="2021" w:type="dxa"/>
-          </w:tcPr>
-          <w:p>
-            <w:pPr>
-              <w:jc w:val="center"/>
-            </w:pPr>
-            <w:r>
-              <w:t>4</w:t>
-            </w:r>
-          </w:p>
-        </w:tc>
-        <w:tc>
-          <w:tcPr>
-            <w:tcW w:w="2121" w:type="dxa"/>
-          </w:tcPr>
-          <w:p>
-            <w:pPr>
-              <w:jc w:val="center"/>
-            </w:pPr>
-          </w:p>
-          <w:p>
-            <w:pPr>
-              <w:jc w:val="center"/>
-            </w:pPr>
-            <w:r>
-              <w:t>28</w:t>
-            </w:r>
-            <w:r>
-              <w:t>.10.2017.</w:t>
-            </w:r>
-          </w:p>
-        </w:tc>
-        <w:tc>
-          <w:tcPr>
-            <w:tcW w:w="2287" w:type="dxa"/>
-          </w:tcPr>
-          <w:p>
-            <w:pPr>
-              <w:jc w:val="center"/>
-            </w:pPr>
-          </w:p>
-          <w:p>
-            <w:pPr>
-              <w:jc w:val="center"/>
-            </w:pPr>
-            <w:r>
-              <w:t>30</w:t>
-            </w:r>
-            <w:r>
-              <w:t>.10.2017.</w:t>
-            </w:r>
-          </w:p>
-        </w:tc>
-      </w:tr>
-      <w:tr>
-        <w:trPr>
-          <w:trHeight w:val="421"/>
-        </w:trPr>
-        <w:tc>
-          <w:tcPr>
-            <w:tcW w:w="2048" w:type="dxa"/>
-          </w:tcPr>
-          <w:p>
-            <w:r>
-              <w:t>Kreiranje i dizajniranje aktivnosti registracije</w:t>
-            </w:r>
-          </w:p>
-        </w:tc>
-        <w:tc>
-          <w:tcPr>
-            <w:tcW w:w="2021" w:type="dxa"/>
-          </w:tcPr>
-          <w:p>
-            <w:pPr>
-              <w:jc w:val="center"/>
-            </w:pPr>
-            <w:r>
-              <w:t>4</w:t>
-            </w:r>
-          </w:p>
-        </w:tc>
-        <w:tc>
-          <w:tcPr>
-            <w:tcW w:w="2121" w:type="dxa"/>
-          </w:tcPr>
-          <w:p>
-            <w:pPr>
-              <w:jc w:val="center"/>
-            </w:pPr>
-          </w:p>
-          <w:p>
-            <w:pPr>
-              <w:jc w:val="center"/>
-            </w:pPr>
-            <w:r>
-              <w:t>25</w:t>
-            </w:r>
-            <w:r>
-              <w:t>.10.2017.</w:t>
-            </w:r>
-          </w:p>
-        </w:tc>
-        <w:tc>
-          <w:tcPr>
-            <w:tcW w:w="2287" w:type="dxa"/>
-          </w:tcPr>
-          <w:p>
-            <w:pPr>
-              <w:jc w:val="center"/>
-            </w:pPr>
-          </w:p>
-          <w:p>
-            <w:pPr>
-              <w:jc w:val="center"/>
-            </w:pPr>
-            <w:r>
-              <w:t>26</w:t>
-            </w:r>
-            <w:r>
-              <w:t>.10.2017.</w:t>
-            </w:r>
-          </w:p>
-        </w:tc>
-      </w:tr>
-      <w:tr>
-        <w:trPr>
-          <w:trHeight w:val="480"/>
-        </w:trPr>
-        <w:tc>
-          <w:tcPr>
-            <w:tcW w:w="2048" w:type="dxa"/>
-          </w:tcPr>
-          <w:p>
-            <w:r>
-              <w:t>Kreiranje i dizajniranje aktivnosti prijave</w:t>
-            </w:r>
-          </w:p>
-        </w:tc>
-        <w:tc>
-          <w:tcPr>
-            <w:tcW w:w="2021" w:type="dxa"/>
-          </w:tcPr>
-          <w:p>
-            <w:pPr>
-              <w:jc w:val="center"/>
-            </w:pPr>
-            <w:r>
-              <w:t>4</w:t>
-            </w:r>
-          </w:p>
-        </w:tc>
-        <w:tc>
-          <w:tcPr>
-            <w:tcW w:w="2121" w:type="dxa"/>
-          </w:tcPr>
-          <w:p>
-            <w:pPr>
-              <w:jc w:val="center"/>
-            </w:pPr>
-          </w:p>
-          <w:p>
-            <w:pPr>
-              <w:jc w:val="center"/>
-            </w:pPr>
-            <w:r>
-              <w:t>24</w:t>
-            </w:r>
-            <w:r>
-              <w:t>.10.2017.</w:t>
-            </w:r>
-          </w:p>
-        </w:tc>
-        <w:tc>
-          <w:tcPr>
-            <w:tcW w:w="2287" w:type="dxa"/>
-          </w:tcPr>
-          <w:p>
-            <w:pPr>
-              <w:jc w:val="center"/>
-            </w:pPr>
-          </w:p>
-          <w:p>
-            <w:pPr>
-              <w:jc w:val="center"/>
-            </w:pPr>
-            <w:r>
-              <w:t>25</w:t>
-            </w:r>
-            <w:r>
-              <w:t>.10.2017.</w:t>
-            </w:r>
-          </w:p>
-        </w:tc>
-      </w:tr>
-    </w:tbl>
-    <w:p/>
-    <w:p/>
-    <w:p>
-      <w:pPr>
-        <w:pStyle w:val="Heading3"/>
-        <w:numPr>
-          <w:ilvl w:val="2"/>
-          <w:numId w:val="2"/>
-        </w:numPr>
-        <w:rPr>
-          <w:rFonts w:ascii="Times New Roman" w:hAnsi="Times New Roman" w:cs="Times New Roman"/>
-          <w:b/>
-          <w:color w:val="auto"/>
-          <w:sz w:val="28"/>
-          <w:szCs w:val="28"/>
-        </w:rPr>
-      </w:pPr>
-      <w:bookmarkStart w:id="10" w:name="_Toc497242383"/>
-      <w:r>
-        <w:rPr>
-          <w:rFonts w:ascii="Times New Roman" w:hAnsi="Times New Roman" w:cs="Times New Roman"/>
-          <w:b/>
-          <w:color w:val="auto"/>
-          <w:sz w:val="28"/>
-          <w:szCs w:val="28"/>
-        </w:rPr>
-        <w:t xml:space="preserve">Andrea </w:t>
-      </w:r>
-      <w:proofErr w:type="spellStart"/>
-      <w:r>
-        <w:rPr>
-          <w:rFonts w:ascii="Times New Roman" w:hAnsi="Times New Roman" w:cs="Times New Roman"/>
-          <w:b/>
-          <w:color w:val="auto"/>
-          <w:sz w:val="28"/>
-          <w:szCs w:val="28"/>
-        </w:rPr>
-        <w:t>Danzante</w:t>
-      </w:r>
-      <w:bookmarkEnd w:id="10"/>
-      <w:proofErr w:type="spellEnd"/>
-    </w:p>
-    <w:p/>
-    <w:tbl>
-      <w:tblPr>
-        <w:tblW w:w="0" w:type="auto"/>
-        <w:tblInd w:w="115" w:type="dxa"/>
-        <w:tblBorders>
-          <w:top w:val="single" w:sz="4" w:space="0" w:color="auto"/>
-          <w:left w:val="single" w:sz="4" w:space="0" w:color="auto"/>
-          <w:bottom w:val="single" w:sz="4" w:space="0" w:color="auto"/>
-          <w:right w:val="single" w:sz="4" w:space="0" w:color="auto"/>
-          <w:insideH w:val="single" w:sz="4" w:space="0" w:color="auto"/>
-          <w:insideV w:val="single" w:sz="4" w:space="0" w:color="auto"/>
-        </w:tblBorders>
-        <w:tblLook w:val="0000" w:firstRow="0" w:lastRow="0" w:firstColumn="0" w:lastColumn="0" w:noHBand="0" w:noVBand="0"/>
-      </w:tblPr>
-      <w:tblGrid>
-        <w:gridCol w:w="2048"/>
-        <w:gridCol w:w="2021"/>
-        <w:gridCol w:w="2121"/>
-        <w:gridCol w:w="2291"/>
-      </w:tblGrid>
-      <w:tr>
-        <w:trPr>
-          <w:trHeight w:val="543"/>
-        </w:trPr>
-        <w:tc>
-          <w:tcPr>
-            <w:tcW w:w="2048" w:type="dxa"/>
-          </w:tcPr>
-          <w:p>
-            <w:pPr>
-              <w:jc w:val="center"/>
-              <w:rPr>
-                <w:b/>
-              </w:rPr>
-            </w:pPr>
-          </w:p>
-          <w:p>
-            <w:pPr>
-              <w:jc w:val="center"/>
-              <w:rPr>
-                <w:b/>
-              </w:rPr>
-            </w:pPr>
-            <w:r>
-              <w:rPr>
-                <w:b/>
-              </w:rPr>
-              <w:t>Zadatak</w:t>
-            </w:r>
-          </w:p>
-        </w:tc>
-        <w:tc>
-          <w:tcPr>
-            <w:tcW w:w="2021" w:type="dxa"/>
-          </w:tcPr>
-          <w:p>
-            <w:pPr>
-              <w:jc w:val="center"/>
-              <w:rPr>
-                <w:b/>
-              </w:rPr>
-            </w:pPr>
-          </w:p>
-          <w:p>
-            <w:pPr>
-              <w:jc w:val="center"/>
-              <w:rPr>
-                <w:b/>
-              </w:rPr>
-            </w:pPr>
-            <w:r>
-              <w:rPr>
-                <w:b/>
-              </w:rPr>
-              <w:t>Trajanje (h)</w:t>
-            </w:r>
-          </w:p>
-        </w:tc>
-        <w:tc>
-          <w:tcPr>
-            <w:tcW w:w="2121" w:type="dxa"/>
-          </w:tcPr>
-          <w:p>
-            <w:pPr>
-              <w:jc w:val="center"/>
-              <w:rPr>
-                <w:b/>
-              </w:rPr>
-            </w:pPr>
-          </w:p>
-          <w:p>
-            <w:pPr>
-              <w:jc w:val="center"/>
-              <w:rPr>
-                <w:b/>
-              </w:rPr>
-            </w:pPr>
-            <w:r>
-              <w:rPr>
-                <w:b/>
-              </w:rPr>
-              <w:t>Početak posla</w:t>
-            </w:r>
-          </w:p>
-        </w:tc>
-        <w:tc>
-          <w:tcPr>
-            <w:tcW w:w="2291" w:type="dxa"/>
-          </w:tcPr>
-          <w:p>
-            <w:pPr>
-              <w:jc w:val="center"/>
-              <w:rPr>
-                <w:b/>
-              </w:rPr>
-            </w:pPr>
-          </w:p>
-          <w:p>
-            <w:pPr>
-              <w:jc w:val="center"/>
-              <w:rPr>
-                <w:b/>
-              </w:rPr>
-            </w:pPr>
-            <w:r>
-              <w:rPr>
-                <w:b/>
-              </w:rPr>
-              <w:t>Kraj</w:t>
-            </w:r>
-          </w:p>
-        </w:tc>
-      </w:tr>
-      <w:tr>
-        <w:trPr>
-          <w:trHeight w:val="447"/>
-        </w:trPr>
-        <w:tc>
-          <w:tcPr>
-            <w:tcW w:w="2048" w:type="dxa"/>
-          </w:tcPr>
-          <w:p>
-            <w:r>
-              <w:t>Izrada ERA modela</w:t>
-            </w:r>
-          </w:p>
-        </w:tc>
-        <w:tc>
-          <w:tcPr>
-            <w:tcW w:w="2021" w:type="dxa"/>
-          </w:tcPr>
-          <w:p>
-            <w:pPr>
-              <w:jc w:val="center"/>
-            </w:pPr>
-            <w:r>
-              <w:t>2</w:t>
-            </w:r>
-          </w:p>
-        </w:tc>
-        <w:tc>
-          <w:tcPr>
-            <w:tcW w:w="2121" w:type="dxa"/>
-          </w:tcPr>
-          <w:p>
-            <w:pPr>
-              <w:jc w:val="center"/>
-            </w:pPr>
-            <w:r>
-              <w:t>22</w:t>
-            </w:r>
-            <w:r>
-              <w:t>.10.2017.</w:t>
-            </w:r>
-          </w:p>
-        </w:tc>
-        <w:tc>
-          <w:tcPr>
-            <w:tcW w:w="2291" w:type="dxa"/>
-          </w:tcPr>
-          <w:p>
-            <w:pPr>
-              <w:jc w:val="center"/>
-            </w:pPr>
-            <w:r>
-              <w:t>28</w:t>
-            </w:r>
-            <w:r>
-              <w:t>.10.2017.</w:t>
-            </w:r>
-          </w:p>
-        </w:tc>
-      </w:tr>
-      <w:tr>
-        <w:trPr>
-          <w:trHeight w:val="421"/>
-        </w:trPr>
-        <w:tc>
-          <w:tcPr>
-            <w:tcW w:w="2048" w:type="dxa"/>
-          </w:tcPr>
-          <w:p>
-            <w:r>
-              <w:t>Kreiranje baze na serveru</w:t>
-            </w:r>
-          </w:p>
-        </w:tc>
-        <w:tc>
-          <w:tcPr>
-            <w:tcW w:w="2021" w:type="dxa"/>
-          </w:tcPr>
-          <w:p>
-            <w:pPr>
-              <w:jc w:val="center"/>
-            </w:pPr>
-            <w:r>
-              <w:t>1</w:t>
-            </w:r>
-          </w:p>
-        </w:tc>
-        <w:tc>
-          <w:tcPr>
-            <w:tcW w:w="2121" w:type="dxa"/>
-          </w:tcPr>
-          <w:p>
-            <w:pPr>
-              <w:jc w:val="center"/>
-            </w:pPr>
-            <w:r>
-              <w:t>22</w:t>
-            </w:r>
-            <w:r>
-              <w:t>.10.2017.</w:t>
-            </w:r>
-          </w:p>
-        </w:tc>
-        <w:tc>
-          <w:tcPr>
-            <w:tcW w:w="2291" w:type="dxa"/>
-          </w:tcPr>
-          <w:p>
-            <w:pPr>
-              <w:jc w:val="center"/>
-            </w:pPr>
-            <w:r>
-              <w:t>22</w:t>
-            </w:r>
-            <w:r>
-              <w:t>.10.2017.</w:t>
-            </w:r>
-          </w:p>
-        </w:tc>
-      </w:tr>
-      <w:tr>
-        <w:trPr>
-          <w:trHeight w:val="480"/>
-        </w:trPr>
-        <w:tc>
-          <w:tcPr>
-            <w:tcW w:w="2048" w:type="dxa"/>
-          </w:tcPr>
-          <w:p>
-            <w:r>
-              <w:t>Implementacija metoda za registraciju</w:t>
-            </w:r>
-          </w:p>
-        </w:tc>
-        <w:tc>
-          <w:tcPr>
-            <w:tcW w:w="2021" w:type="dxa"/>
-          </w:tcPr>
-          <w:p>
-            <w:pPr>
-              <w:jc w:val="center"/>
-            </w:pPr>
-            <w:r>
-              <w:t>5</w:t>
-            </w:r>
-          </w:p>
-        </w:tc>
-        <w:tc>
-          <w:tcPr>
-            <w:tcW w:w="2121" w:type="dxa"/>
-          </w:tcPr>
-          <w:p>
-            <w:pPr>
-              <w:jc w:val="center"/>
-            </w:pPr>
-            <w:r>
-              <w:t>29</w:t>
-            </w:r>
-            <w:r>
-              <w:t>.10.2017.</w:t>
-            </w:r>
-          </w:p>
-        </w:tc>
-        <w:tc>
-          <w:tcPr>
-            <w:tcW w:w="2291" w:type="dxa"/>
-          </w:tcPr>
-          <w:p>
-            <w:pPr>
-              <w:jc w:val="center"/>
-            </w:pPr>
-            <w:r>
-              <w:t>31</w:t>
-            </w:r>
-            <w:r>
-              <w:t>.10.2017.</w:t>
-            </w:r>
-          </w:p>
-        </w:tc>
-      </w:tr>
-      <w:tr>
-        <w:trPr>
-          <w:trHeight w:val="390"/>
-        </w:trPr>
-        <w:tc>
-          <w:tcPr>
-            <w:tcW w:w="2048" w:type="dxa"/>
-          </w:tcPr>
-          <w:p>
-            <w:r>
-              <w:t>Implementacija Bar-</w:t>
-            </w:r>
-            <w:proofErr w:type="spellStart"/>
-            <w:r>
-              <w:t>code</w:t>
-            </w:r>
-            <w:proofErr w:type="spellEnd"/>
-            <w:r>
-              <w:t xml:space="preserve"> čitača</w:t>
-            </w:r>
-          </w:p>
-        </w:tc>
-        <w:tc>
-          <w:tcPr>
-            <w:tcW w:w="2021" w:type="dxa"/>
-          </w:tcPr>
-          <w:p>
-            <w:pPr>
-              <w:jc w:val="center"/>
-            </w:pPr>
-            <w:r>
-              <w:t>4</w:t>
-            </w:r>
-          </w:p>
-        </w:tc>
-        <w:tc>
-          <w:tcPr>
-            <w:tcW w:w="2121" w:type="dxa"/>
-          </w:tcPr>
-          <w:p>
-            <w:pPr>
-              <w:jc w:val="center"/>
-            </w:pPr>
-            <w:r>
-              <w:t>28</w:t>
-            </w:r>
-            <w:r>
-              <w:t>.10.2017.</w:t>
-            </w:r>
-          </w:p>
-        </w:tc>
-        <w:tc>
-          <w:tcPr>
-            <w:tcW w:w="2291" w:type="dxa"/>
-          </w:tcPr>
-          <w:p>
-            <w:pPr>
-              <w:jc w:val="center"/>
-            </w:pPr>
-            <w:r>
-              <w:t>29</w:t>
-            </w:r>
-            <w:r>
-              <w:t>.10.2017.</w:t>
-            </w:r>
-          </w:p>
-        </w:tc>
-      </w:tr>
-      <w:tr>
-        <w:trPr>
-          <w:trHeight w:val="390"/>
-        </w:trPr>
-        <w:tc>
-          <w:tcPr>
-            <w:tcW w:w="2048" w:type="dxa"/>
-          </w:tcPr>
-          <w:p>
-            <w:r>
-              <w:t>Izrada dijagrama slijeda</w:t>
-            </w:r>
-          </w:p>
-        </w:tc>
-        <w:tc>
-          <w:tcPr>
-            <w:tcW w:w="2021" w:type="dxa"/>
-          </w:tcPr>
-          <w:p>
-            <w:pPr>
-              <w:jc w:val="center"/>
-            </w:pPr>
-            <w:r>
-              <w:t>2</w:t>
-            </w:r>
-          </w:p>
-        </w:tc>
-        <w:tc>
-          <w:tcPr>
-            <w:tcW w:w="2121" w:type="dxa"/>
-          </w:tcPr>
-          <w:p>
-            <w:pPr>
-              <w:jc w:val="center"/>
-            </w:pPr>
-            <w:r>
-              <w:t>30.10.2017.</w:t>
-            </w:r>
-          </w:p>
-        </w:tc>
-        <w:tc>
-          <w:tcPr>
-            <w:tcW w:w="2291" w:type="dxa"/>
-          </w:tcPr>
-          <w:p>
-            <w:pPr>
-              <w:jc w:val="center"/>
-            </w:pPr>
-            <w:r>
-              <w:t>31.10</w:t>
-            </w:r>
-            <w:r>
-              <w:t>.2017.</w:t>
-            </w:r>
-          </w:p>
-        </w:tc>
-      </w:tr>
-    </w:tbl>
-    <w:p/>
-    <w:p>
-      <w:pPr>
-        <w:tabs>
-          <w:tab w:val="left" w:pos="3225"/>
-        </w:tabs>
-      </w:pPr>
-    </w:p>
-    <w:p/>
-    <w:p>
-      <w:pPr>
-        <w:pStyle w:val="Heading3"/>
-        <w:numPr>
-          <w:ilvl w:val="2"/>
-          <w:numId w:val="2"/>
-        </w:numPr>
-        <w:rPr>
-          <w:rFonts w:ascii="Times New Roman" w:hAnsi="Times New Roman" w:cs="Times New Roman"/>
-          <w:b/>
-          <w:color w:val="auto"/>
-          <w:sz w:val="28"/>
-          <w:szCs w:val="28"/>
-        </w:rPr>
-      </w:pPr>
-      <w:bookmarkStart w:id="11" w:name="_Toc497242384"/>
-      <w:r>
-        <w:rPr>
-          <w:rFonts w:ascii="Times New Roman" w:hAnsi="Times New Roman" w:cs="Times New Roman"/>
-          <w:b/>
-          <w:color w:val="auto"/>
-          <w:sz w:val="28"/>
-          <w:szCs w:val="28"/>
-        </w:rPr>
-        <w:t xml:space="preserve">Domagoj </w:t>
-      </w:r>
-      <w:proofErr w:type="spellStart"/>
-      <w:r>
-        <w:rPr>
-          <w:rFonts w:ascii="Times New Roman" w:hAnsi="Times New Roman" w:cs="Times New Roman"/>
-          <w:b/>
-          <w:color w:val="auto"/>
-          <w:sz w:val="28"/>
-          <w:szCs w:val="28"/>
-        </w:rPr>
-        <w:t>Ergović</w:t>
-      </w:r>
-      <w:bookmarkEnd w:id="11"/>
-      <w:proofErr w:type="spellEnd"/>
-    </w:p>
-    <w:p/>
-    <w:tbl>
-      <w:tblPr>
-        <w:tblW w:w="0" w:type="auto"/>
-        <w:tblInd w:w="115" w:type="dxa"/>
-        <w:tblBorders>
-          <w:top w:val="single" w:sz="4" w:space="0" w:color="auto"/>
-          <w:left w:val="single" w:sz="4" w:space="0" w:color="auto"/>
-          <w:bottom w:val="single" w:sz="4" w:space="0" w:color="auto"/>
-          <w:right w:val="single" w:sz="4" w:space="0" w:color="auto"/>
-          <w:insideH w:val="single" w:sz="4" w:space="0" w:color="auto"/>
-          <w:insideV w:val="single" w:sz="4" w:space="0" w:color="auto"/>
-        </w:tblBorders>
-        <w:tblLook w:val="0000" w:firstRow="0" w:lastRow="0" w:firstColumn="0" w:lastColumn="0" w:noHBand="0" w:noVBand="0"/>
-      </w:tblPr>
-      <w:tblGrid>
-        <w:gridCol w:w="2048"/>
-        <w:gridCol w:w="2021"/>
-        <w:gridCol w:w="2121"/>
-        <w:gridCol w:w="2287"/>
-      </w:tblGrid>
-      <w:tr>
-        <w:trPr>
-          <w:trHeight w:val="543"/>
-        </w:trPr>
-        <w:tc>
-          <w:tcPr>
-            <w:tcW w:w="2048" w:type="dxa"/>
-          </w:tcPr>
-          <w:p>
-            <w:pPr>
-              <w:jc w:val="center"/>
-              <w:rPr>
-                <w:b/>
-              </w:rPr>
-            </w:pPr>
-          </w:p>
-          <w:p>
-            <w:pPr>
-              <w:jc w:val="center"/>
-              <w:rPr>
-                <w:b/>
-              </w:rPr>
-            </w:pPr>
-            <w:r>
-              <w:rPr>
-                <w:b/>
-              </w:rPr>
-              <w:t>Zadatak</w:t>
-            </w:r>
-          </w:p>
-        </w:tc>
-        <w:tc>
-          <w:tcPr>
-            <w:tcW w:w="2021" w:type="dxa"/>
-          </w:tcPr>
-          <w:p>
-            <w:pPr>
-              <w:jc w:val="center"/>
-              <w:rPr>
-                <w:b/>
-              </w:rPr>
-            </w:pPr>
-          </w:p>
-          <w:p>
-            <w:pPr>
-              <w:jc w:val="center"/>
-              <w:rPr>
-                <w:b/>
-              </w:rPr>
-            </w:pPr>
-            <w:r>
-              <w:rPr>
-                <w:b/>
-              </w:rPr>
-              <w:t>Trajanje (h)</w:t>
-            </w:r>
-          </w:p>
-        </w:tc>
-        <w:tc>
-          <w:tcPr>
-            <w:tcW w:w="2121" w:type="dxa"/>
-          </w:tcPr>
-          <w:p>
-            <w:pPr>
-              <w:jc w:val="center"/>
-              <w:rPr>
-                <w:b/>
-              </w:rPr>
-            </w:pPr>
-          </w:p>
-          <w:p>
-            <w:pPr>
-              <w:jc w:val="center"/>
-              <w:rPr>
-                <w:b/>
-              </w:rPr>
-            </w:pPr>
-            <w:r>
-              <w:rPr>
-                <w:b/>
-              </w:rPr>
-              <w:t>Početak posla</w:t>
-            </w:r>
-          </w:p>
-        </w:tc>
-        <w:tc>
-          <w:tcPr>
-            <w:tcW w:w="2287" w:type="dxa"/>
-          </w:tcPr>
-          <w:p>
-            <w:pPr>
-              <w:jc w:val="center"/>
-              <w:rPr>
-                <w:b/>
-              </w:rPr>
-            </w:pPr>
-          </w:p>
-          <w:p>
-            <w:pPr>
-              <w:jc w:val="center"/>
-              <w:rPr>
-                <w:b/>
-              </w:rPr>
-            </w:pPr>
-            <w:r>
-              <w:rPr>
-                <w:b/>
-              </w:rPr>
-              <w:t>Kraj</w:t>
-            </w:r>
-          </w:p>
-        </w:tc>
-      </w:tr>
-      <w:tr>
-        <w:trPr>
-          <w:trHeight w:val="447"/>
-        </w:trPr>
-        <w:tc>
-          <w:tcPr>
-            <w:tcW w:w="2048" w:type="dxa"/>
-          </w:tcPr>
-          <w:p>
-            <w:r>
-              <w:t>Izrada Web Servisa</w:t>
-            </w:r>
-          </w:p>
-        </w:tc>
-        <w:tc>
-          <w:tcPr>
-            <w:tcW w:w="2021" w:type="dxa"/>
-          </w:tcPr>
-          <w:p>
-            <w:pPr>
-              <w:jc w:val="center"/>
-            </w:pPr>
-            <w:r>
-              <w:t>5</w:t>
-            </w:r>
-          </w:p>
-        </w:tc>
-        <w:tc>
-          <w:tcPr>
-            <w:tcW w:w="2121" w:type="dxa"/>
-          </w:tcPr>
-          <w:p>
-            <w:pPr>
-              <w:jc w:val="center"/>
-            </w:pPr>
-            <w:r>
-              <w:t>19.10.2017.</w:t>
-            </w:r>
-          </w:p>
-        </w:tc>
-        <w:tc>
-          <w:tcPr>
-            <w:tcW w:w="2287" w:type="dxa"/>
-          </w:tcPr>
-          <w:p>
-            <w:pPr>
-              <w:jc w:val="center"/>
-            </w:pPr>
-            <w:r>
-              <w:t>24</w:t>
-            </w:r>
-            <w:r>
-              <w:t>.10.2017.</w:t>
-            </w:r>
-          </w:p>
-        </w:tc>
-      </w:tr>
-      <w:tr>
-        <w:trPr>
-          <w:trHeight w:val="421"/>
-        </w:trPr>
-        <w:tc>
-          <w:tcPr>
-            <w:tcW w:w="2048" w:type="dxa"/>
-          </w:tcPr>
-          <w:p>
-            <w:r>
-              <w:t>Kreiranje izbornika za odabir funkcionalnosti</w:t>
-            </w:r>
-          </w:p>
-        </w:tc>
-        <w:tc>
-          <w:tcPr>
-            <w:tcW w:w="2021" w:type="dxa"/>
-          </w:tcPr>
-          <w:p>
-            <w:pPr>
-              <w:jc w:val="center"/>
-            </w:pPr>
-            <w:r>
-              <w:t>6</w:t>
-            </w:r>
-          </w:p>
-        </w:tc>
-        <w:tc>
-          <w:tcPr>
-            <w:tcW w:w="2121" w:type="dxa"/>
-          </w:tcPr>
-          <w:p>
-            <w:pPr>
-              <w:jc w:val="center"/>
-            </w:pPr>
-          </w:p>
-          <w:p>
-            <w:pPr>
-              <w:jc w:val="center"/>
-            </w:pPr>
-            <w:r>
-              <w:t>26</w:t>
-            </w:r>
-            <w:r>
-              <w:t>.10.2017.</w:t>
-            </w:r>
-          </w:p>
-        </w:tc>
-        <w:tc>
-          <w:tcPr>
-            <w:tcW w:w="2287" w:type="dxa"/>
-          </w:tcPr>
-          <w:p>
-            <w:pPr>
-              <w:jc w:val="center"/>
-            </w:pPr>
-          </w:p>
-          <w:p>
-            <w:pPr>
-              <w:jc w:val="center"/>
-            </w:pPr>
-            <w:r>
-              <w:t>29</w:t>
-            </w:r>
-            <w:r>
-              <w:t>.10.2017.</w:t>
-            </w:r>
-          </w:p>
-        </w:tc>
-      </w:tr>
-    </w:tbl>
-    <w:p/>
-    <w:p>
-      <w:pPr>
-        <w:rPr>
-          <w:b/>
-          <w:sz w:val="28"/>
-          <w:szCs w:val="28"/>
-        </w:rPr>
-      </w:pPr>
-    </w:p>
-    <w:p>
-      <w:pPr>
-        <w:pStyle w:val="Heading3"/>
-        <w:numPr>
-          <w:ilvl w:val="2"/>
-          <w:numId w:val="2"/>
-        </w:numPr>
-        <w:rPr>
-          <w:rFonts w:ascii="Times New Roman" w:hAnsi="Times New Roman" w:cs="Times New Roman"/>
-          <w:b/>
-          <w:color w:val="auto"/>
-          <w:sz w:val="28"/>
-          <w:szCs w:val="28"/>
-        </w:rPr>
-      </w:pPr>
-      <w:bookmarkStart w:id="12" w:name="_Toc497242385"/>
-      <w:r>
-        <w:rPr>
-          <w:rFonts w:ascii="Times New Roman" w:hAnsi="Times New Roman" w:cs="Times New Roman"/>
-          <w:b/>
-          <w:color w:val="auto"/>
-          <w:sz w:val="28"/>
-          <w:szCs w:val="28"/>
-        </w:rPr>
-        <w:t xml:space="preserve">Marijan </w:t>
-      </w:r>
-      <w:proofErr w:type="spellStart"/>
-      <w:r>
-        <w:rPr>
-          <w:rFonts w:ascii="Times New Roman" w:hAnsi="Times New Roman" w:cs="Times New Roman"/>
-          <w:b/>
-          <w:color w:val="auto"/>
-          <w:sz w:val="28"/>
-          <w:szCs w:val="28"/>
-        </w:rPr>
-        <w:t>Hranj</w:t>
-      </w:r>
-      <w:bookmarkEnd w:id="12"/>
-      <w:proofErr w:type="spellEnd"/>
-    </w:p>
-    <w:p>
-      <w:pPr>
-        <w:rPr>
-          <w:b/>
-          <w:sz w:val="28"/>
-          <w:szCs w:val="28"/>
-        </w:rPr>
-      </w:pPr>
-    </w:p>
-    <w:tbl>
-      <w:tblPr>
-        <w:tblW w:w="0" w:type="auto"/>
-        <w:tblInd w:w="115" w:type="dxa"/>
-        <w:tblBorders>
-          <w:top w:val="single" w:sz="4" w:space="0" w:color="auto"/>
-          <w:left w:val="single" w:sz="4" w:space="0" w:color="auto"/>
-          <w:bottom w:val="single" w:sz="4" w:space="0" w:color="auto"/>
-          <w:right w:val="single" w:sz="4" w:space="0" w:color="auto"/>
-          <w:insideH w:val="single" w:sz="4" w:space="0" w:color="auto"/>
-          <w:insideV w:val="single" w:sz="4" w:space="0" w:color="auto"/>
-        </w:tblBorders>
-        <w:tblLook w:val="0000" w:firstRow="0" w:lastRow="0" w:firstColumn="0" w:lastColumn="0" w:noHBand="0" w:noVBand="0"/>
-      </w:tblPr>
-      <w:tblGrid>
-        <w:gridCol w:w="2048"/>
-        <w:gridCol w:w="2021"/>
-        <w:gridCol w:w="2121"/>
-        <w:gridCol w:w="2287"/>
-      </w:tblGrid>
-      <w:tr>
-        <w:trPr>
-          <w:trHeight w:val="543"/>
-        </w:trPr>
-        <w:tc>
-          <w:tcPr>
-            <w:tcW w:w="2048" w:type="dxa"/>
-          </w:tcPr>
-          <w:p>
-            <w:pPr>
-              <w:jc w:val="center"/>
-              <w:rPr>
-                <w:b/>
-              </w:rPr>
-            </w:pPr>
-          </w:p>
-          <w:p>
-            <w:pPr>
-              <w:jc w:val="center"/>
-              <w:rPr>
-                <w:b/>
-              </w:rPr>
-            </w:pPr>
-            <w:r>
-              <w:rPr>
-                <w:b/>
-              </w:rPr>
-              <w:t>Zadatak</w:t>
-            </w:r>
-          </w:p>
-        </w:tc>
-        <w:tc>
-          <w:tcPr>
-            <w:tcW w:w="2021" w:type="dxa"/>
-          </w:tcPr>
-          <w:p>
-            <w:pPr>
-              <w:jc w:val="center"/>
-              <w:rPr>
-                <w:b/>
-              </w:rPr>
-            </w:pPr>
-          </w:p>
-          <w:p>
-            <w:pPr>
-              <w:jc w:val="center"/>
-              <w:rPr>
-                <w:b/>
-              </w:rPr>
-            </w:pPr>
-            <w:r>
-              <w:rPr>
-                <w:b/>
-              </w:rPr>
-              <w:t>Trajanje (h)</w:t>
-            </w:r>
-          </w:p>
-        </w:tc>
-        <w:tc>
-          <w:tcPr>
-            <w:tcW w:w="2121" w:type="dxa"/>
-          </w:tcPr>
-          <w:p>
-            <w:pPr>
-              <w:jc w:val="center"/>
-              <w:rPr>
-                <w:b/>
-              </w:rPr>
-            </w:pPr>
-          </w:p>
-          <w:p>
-            <w:pPr>
-              <w:jc w:val="center"/>
-              <w:rPr>
-                <w:b/>
-              </w:rPr>
-            </w:pPr>
-            <w:r>
-              <w:rPr>
-                <w:b/>
-              </w:rPr>
-              <w:t>Početak posla</w:t>
-            </w:r>
-          </w:p>
-        </w:tc>
-        <w:tc>
-          <w:tcPr>
-            <w:tcW w:w="2287" w:type="dxa"/>
-          </w:tcPr>
-          <w:p>
-            <w:pPr>
-              <w:jc w:val="center"/>
-              <w:rPr>
-                <w:b/>
-              </w:rPr>
-            </w:pPr>
-          </w:p>
-          <w:p>
-            <w:pPr>
-              <w:jc w:val="center"/>
-              <w:rPr>
-                <w:b/>
-              </w:rPr>
-            </w:pPr>
-            <w:r>
-              <w:rPr>
-                <w:b/>
-              </w:rPr>
-              <w:t>Kraj</w:t>
-            </w:r>
-          </w:p>
-        </w:tc>
-      </w:tr>
-      <w:tr>
-        <w:trPr>
-          <w:trHeight w:val="447"/>
-        </w:trPr>
-        <w:tc>
-          <w:tcPr>
-            <w:tcW w:w="2048" w:type="dxa"/>
-          </w:tcPr>
-          <w:p>
-            <w:r>
-              <w:t xml:space="preserve">Izrada Use </w:t>
-            </w:r>
-            <w:proofErr w:type="spellStart"/>
-            <w:r>
-              <w:t>Case</w:t>
-            </w:r>
-            <w:proofErr w:type="spellEnd"/>
-            <w:r>
-              <w:t xml:space="preserve"> dijagrama</w:t>
-            </w:r>
-          </w:p>
-        </w:tc>
-        <w:tc>
-          <w:tcPr>
-            <w:tcW w:w="2021" w:type="dxa"/>
-          </w:tcPr>
-          <w:p>
-            <w:pPr>
-              <w:jc w:val="center"/>
-            </w:pPr>
-            <w:r>
-              <w:t>2</w:t>
-            </w:r>
-          </w:p>
-        </w:tc>
-        <w:tc>
-          <w:tcPr>
-            <w:tcW w:w="2121" w:type="dxa"/>
-          </w:tcPr>
-          <w:p>
-            <w:r>
-              <w:t>28</w:t>
-            </w:r>
-            <w:r>
-              <w:t>.10.2017.</w:t>
-            </w:r>
-          </w:p>
-        </w:tc>
-        <w:tc>
-          <w:tcPr>
-            <w:tcW w:w="2287" w:type="dxa"/>
-          </w:tcPr>
-          <w:p>
-            <w:r>
-              <w:t>28</w:t>
-            </w:r>
-            <w:r>
-              <w:t>.10.2017.</w:t>
-            </w:r>
-          </w:p>
-        </w:tc>
-      </w:tr>
-      <w:tr>
-        <w:trPr>
-          <w:trHeight w:val="421"/>
-        </w:trPr>
-        <w:tc>
-          <w:tcPr>
-            <w:tcW w:w="2048" w:type="dxa"/>
-          </w:tcPr>
-          <w:p>
-            <w:r>
-              <w:t>Implementacija metoda za prijavu</w:t>
-            </w:r>
-          </w:p>
-        </w:tc>
-        <w:tc>
-          <w:tcPr>
-            <w:tcW w:w="2021" w:type="dxa"/>
-          </w:tcPr>
-          <w:p>
-            <w:pPr>
-              <w:jc w:val="center"/>
-            </w:pPr>
-            <w:r>
-              <w:t>5</w:t>
-            </w:r>
-          </w:p>
-        </w:tc>
-        <w:tc>
-          <w:tcPr>
-            <w:tcW w:w="2121" w:type="dxa"/>
-          </w:tcPr>
-          <w:p>
-            <w:r>
-              <w:t>29</w:t>
-            </w:r>
-            <w:r>
-              <w:t>.10.2017.</w:t>
-            </w:r>
-          </w:p>
-        </w:tc>
-        <w:tc>
-          <w:tcPr>
-            <w:tcW w:w="2287" w:type="dxa"/>
-          </w:tcPr>
-          <w:p>
-            <w:r>
-              <w:t>31.10</w:t>
-            </w:r>
-            <w:r>
-              <w:t>.2017.</w:t>
-            </w:r>
-          </w:p>
-        </w:tc>
-      </w:tr>
-      <w:tr>
-        <w:trPr>
-          <w:trHeight w:val="480"/>
-        </w:trPr>
-        <w:tc>
-          <w:tcPr>
-            <w:tcW w:w="2048" w:type="dxa"/>
-          </w:tcPr>
-          <w:p>
-            <w:r>
-              <w:t>Izrada dijagrama klasa</w:t>
-            </w:r>
-          </w:p>
-        </w:tc>
-        <w:tc>
-          <w:tcPr>
-            <w:tcW w:w="2021" w:type="dxa"/>
-          </w:tcPr>
-          <w:p>
-            <w:pPr>
-              <w:jc w:val="center"/>
-            </w:pPr>
-            <w:r>
-              <w:t>2</w:t>
-            </w:r>
-          </w:p>
-        </w:tc>
-        <w:tc>
-          <w:tcPr>
-            <w:tcW w:w="2121" w:type="dxa"/>
-          </w:tcPr>
-          <w:p>
-            <w:r>
-              <w:t>30.10.2017.</w:t>
-            </w:r>
-          </w:p>
-        </w:tc>
-        <w:tc>
-          <w:tcPr>
-            <w:tcW w:w="2287" w:type="dxa"/>
-          </w:tcPr>
-          <w:p>
-            <w:r>
-              <w:t>31</w:t>
-            </w:r>
-            <w:r>
-              <w:t>.10.2017.</w:t>
-            </w:r>
-          </w:p>
-        </w:tc>
-      </w:tr>
-    </w:tbl>
-    <w:p/>
-    <w:p/>
-    <w:p/>
-    <w:p/>
-    <w:p/>
-    <w:p/>
-    <w:p/>
-    <w:p>
-      <w:pPr>
-        <w:pStyle w:val="Heading2"/>
-        <w:rPr>
-          <w:rFonts w:ascii="Times New Roman" w:eastAsiaTheme="minorHAnsi" w:hAnsi="Times New Roman" w:cs="Times New Roman"/>
-          <w:color w:val="auto"/>
-          <w:sz w:val="24"/>
-          <w:szCs w:val="24"/>
-        </w:rPr>
-      </w:pPr>
-    </w:p>
-    <w:p/>
-    <w:p>
-      <w:pPr>
-        <w:tabs>
-          <w:tab w:val="left" w:pos="2848"/>
-        </w:tabs>
-        <w:sectPr>
-          <w:pgSz w:w="11906" w:h="16838"/>
-          <w:pgMar w:top="1440" w:right="1440" w:bottom="1440" w:left="1440" w:header="708" w:footer="708" w:gutter="0"/>
-          <w:cols w:space="708"/>
-          <w:docGrid w:linePitch="360"/>
-        </w:sectPr>
-      </w:pPr>
-    </w:p>
     <w:p>
       <w:pPr>
         <w:pStyle w:val="Heading1"/>
@@ -6144,7 +4702,7 @@
           <w:sz w:val="36"/>
         </w:rPr>
       </w:pPr>
-      <w:bookmarkStart w:id="13" w:name="_Toc497242386"/>
+      <w:bookmarkStart w:id="9" w:name="_Toc499885219"/>
       <w:r>
         <w:rPr>
           <w:rFonts w:ascii="Times New Roman" w:hAnsi="Times New Roman" w:cs="Times New Roman"/>
@@ -6152,10 +4710,9 @@
           <w:color w:val="auto"/>
           <w:sz w:val="36"/>
         </w:rPr>
-        <w:lastRenderedPageBreak/>
         <w:t>Provedba SCRUM-a</w:t>
       </w:r>
-      <w:bookmarkEnd w:id="13"/>
+      <w:bookmarkEnd w:id="9"/>
     </w:p>
     <w:p/>
     <w:p>
@@ -6173,7 +4730,7 @@
           <w:szCs w:val="32"/>
         </w:rPr>
       </w:pPr>
-      <w:bookmarkStart w:id="14" w:name="_Toc497242387"/>
+      <w:bookmarkStart w:id="10" w:name="_Toc499885220"/>
       <w:r>
         <w:rPr>
           <w:rFonts w:ascii="Times New Roman" w:hAnsi="Times New Roman" w:cs="Times New Roman"/>
@@ -6184,7 +4741,7 @@
         </w:rPr>
         <w:t>Sastanci</w:t>
       </w:r>
-      <w:bookmarkEnd w:id="14"/>
+      <w:bookmarkEnd w:id="10"/>
     </w:p>
     <w:p>
       <w:pPr>
@@ -6414,7 +4971,6 @@
         <w:jc w:val="both"/>
       </w:pPr>
       <w:r>
-        <w:lastRenderedPageBreak/>
         <w:t>Također, na ovome sastanku</w:t>
       </w:r>
       <w:r>
@@ -6499,10 +5055,7 @@
         <w:fldChar w:fldCharType="begin"/>
       </w:r>
       <w:r>
-        <w:instrText xml:space="preserve"> SEQ Sli</w:instrText>
-      </w:r>
-      <w:r>
-        <w:instrText xml:space="preserve">ka \* ARABIC </w:instrText>
+        <w:instrText xml:space="preserve"> SEQ Slika \* ARABIC </w:instrText>
       </w:r>
       <w:r>
         <w:fldChar w:fldCharType="separate"/>
@@ -6693,7 +5246,6 @@
         <w:rPr>
           <w:b/>
         </w:rPr>
-        <w:lastRenderedPageBreak/>
         <w:t>28</w:t>
       </w:r>
       <w:r>
@@ -6972,7 +5524,7 @@
           <w:szCs w:val="32"/>
         </w:rPr>
       </w:pPr>
-      <w:bookmarkStart w:id="15" w:name="_Toc497242388"/>
+      <w:bookmarkStart w:id="11" w:name="_Toc499885221"/>
       <w:r>
         <w:rPr>
           <w:rFonts w:ascii="Times New Roman" w:hAnsi="Times New Roman" w:cs="Times New Roman"/>
@@ -6981,7 +5533,6 @@
           <w:sz w:val="32"/>
           <w:szCs w:val="32"/>
         </w:rPr>
-        <w:lastRenderedPageBreak/>
         <w:t>P</w:t>
       </w:r>
       <w:r>
@@ -6994,7 +5545,7 @@
         </w:rPr>
         <w:t>očetak projekta</w:t>
       </w:r>
-      <w:bookmarkEnd w:id="15"/>
+      <w:bookmarkEnd w:id="11"/>
     </w:p>
     <w:tbl>
       <w:tblPr>
@@ -7461,7 +6012,7 @@
           <w:szCs w:val="32"/>
         </w:rPr>
       </w:pPr>
-      <w:bookmarkStart w:id="16" w:name="_Toc497242389"/>
+      <w:bookmarkStart w:id="12" w:name="_Toc499885222"/>
       <w:proofErr w:type="spellStart"/>
       <w:r>
         <w:rPr>
@@ -7495,7 +6046,7 @@
         </w:rPr>
         <w:t>Backlog</w:t>
       </w:r>
-      <w:bookmarkEnd w:id="16"/>
+      <w:bookmarkEnd w:id="12"/>
       <w:proofErr w:type="spellEnd"/>
     </w:p>
     <w:p>
@@ -7662,7 +6213,7 @@
           <w:szCs w:val="28"/>
         </w:rPr>
       </w:pPr>
-      <w:bookmarkStart w:id="17" w:name="_Toc497242390"/>
+      <w:bookmarkStart w:id="13" w:name="_Toc499885223"/>
       <w:r>
         <w:rPr>
           <w:rFonts w:ascii="Times New Roman" w:hAnsi="Times New Roman" w:cs="Times New Roman"/>
@@ -7694,7 +6245,7 @@
         </w:rPr>
         <w:t>Prvi sprint</w:t>
       </w:r>
-      <w:bookmarkEnd w:id="17"/>
+      <w:bookmarkEnd w:id="13"/>
     </w:p>
     <w:p/>
     <w:p>
@@ -7939,7 +6490,7 @@
         <w:lastRenderedPageBreak/>
         <w:t xml:space="preserve"> </w:t>
       </w:r>
-      <w:bookmarkStart w:id="18" w:name="_Toc497242391"/>
+      <w:bookmarkStart w:id="14" w:name="_Toc499885224"/>
       <w:proofErr w:type="spellStart"/>
       <w:r>
         <w:rPr>
@@ -7970,7 +6521,7 @@
         </w:rPr>
         <w:t>chart</w:t>
       </w:r>
-      <w:bookmarkEnd w:id="18"/>
+      <w:bookmarkEnd w:id="14"/>
       <w:proofErr w:type="spellEnd"/>
     </w:p>
     <w:p/>
@@ -8098,6 +6649,1542 @@
         <w:t xml:space="preserve">.2017. te je u danom intervalu definirano devet radnih dana koji su prikazani na x-osi po datumima. Ukupan broj sati u prvom sprintu iznosi 46 h, dok prilikom prvog radnog dana preostali napor iznosi 44 h te je to razlog zbog kojeg linija projekta nema isto ishodište kao „idealna“ linija. Iako je tijekom prvog sprinta uloženi napor manji od idealnog, ipak je sve dovršeno na vrijeme kako je zadano na početku. </w:t>
       </w:r>
     </w:p>
+    <w:p/>
+    <w:p/>
+    <w:p/>
+    <w:p/>
+    <w:p/>
+    <w:p>
+      <w:pPr>
+        <w:tabs>
+          <w:tab w:val="left" w:pos="1650"/>
+        </w:tabs>
+      </w:pPr>
+      <w:r>
+        <w:tab/>
+      </w:r>
+    </w:p>
+    <w:p>
+      <w:pPr>
+        <w:tabs>
+          <w:tab w:val="left" w:pos="1650"/>
+        </w:tabs>
+      </w:pPr>
+    </w:p>
+    <w:p>
+      <w:pPr>
+        <w:tabs>
+          <w:tab w:val="left" w:pos="1650"/>
+        </w:tabs>
+      </w:pPr>
+    </w:p>
+    <w:p>
+      <w:pPr>
+        <w:tabs>
+          <w:tab w:val="left" w:pos="1650"/>
+        </w:tabs>
+      </w:pPr>
+    </w:p>
+    <w:p>
+      <w:pPr>
+        <w:tabs>
+          <w:tab w:val="left" w:pos="1650"/>
+        </w:tabs>
+      </w:pPr>
+    </w:p>
+    <w:p>
+      <w:pPr>
+        <w:pStyle w:val="Heading1"/>
+        <w:numPr>
+          <w:ilvl w:val="0"/>
+          <w:numId w:val="2"/>
+        </w:numPr>
+        <w:jc w:val="center"/>
+        <w:rPr>
+          <w:rFonts w:ascii="Times New Roman" w:hAnsi="Times New Roman" w:cs="Times New Roman"/>
+          <w:b/>
+          <w:color w:val="auto"/>
+          <w:sz w:val="36"/>
+          <w:szCs w:val="36"/>
+        </w:rPr>
+      </w:pPr>
+      <w:bookmarkStart w:id="15" w:name="_Toc499885225"/>
+      <w:r>
+        <w:rPr>
+          <w:rFonts w:ascii="Times New Roman" w:hAnsi="Times New Roman" w:cs="Times New Roman"/>
+          <w:b/>
+          <w:color w:val="auto"/>
+          <w:sz w:val="36"/>
+          <w:szCs w:val="36"/>
+        </w:rPr>
+        <w:lastRenderedPageBreak/>
+        <w:t>Evidencija članova tima po zadacima</w:t>
+      </w:r>
+      <w:bookmarkEnd w:id="15"/>
+    </w:p>
+    <w:p/>
+    <w:p>
+      <w:pPr>
+        <w:pStyle w:val="Heading2"/>
+        <w:numPr>
+          <w:ilvl w:val="1"/>
+          <w:numId w:val="2"/>
+        </w:numPr>
+        <w:rPr>
+          <w:rFonts w:ascii="Times New Roman" w:hAnsi="Times New Roman" w:cs="Times New Roman"/>
+          <w:b/>
+          <w:color w:val="auto"/>
+          <w:sz w:val="32"/>
+          <w:szCs w:val="32"/>
+        </w:rPr>
+      </w:pPr>
+      <w:bookmarkStart w:id="16" w:name="_Toc499885226"/>
+      <w:r>
+        <w:rPr>
+          <w:rFonts w:ascii="Times New Roman" w:hAnsi="Times New Roman" w:cs="Times New Roman"/>
+          <w:b/>
+          <w:color w:val="auto"/>
+          <w:sz w:val="32"/>
+          <w:szCs w:val="32"/>
+        </w:rPr>
+        <w:t>Antonio Brkić</w:t>
+      </w:r>
+      <w:bookmarkEnd w:id="16"/>
+    </w:p>
+    <w:p/>
+    <w:tbl>
+      <w:tblPr>
+        <w:tblW w:w="0" w:type="auto"/>
+        <w:tblInd w:w="115" w:type="dxa"/>
+        <w:tblBorders>
+          <w:top w:val="single" w:sz="4" w:space="0" w:color="auto"/>
+          <w:left w:val="single" w:sz="4" w:space="0" w:color="auto"/>
+          <w:bottom w:val="single" w:sz="4" w:space="0" w:color="auto"/>
+          <w:right w:val="single" w:sz="4" w:space="0" w:color="auto"/>
+          <w:insideH w:val="single" w:sz="4" w:space="0" w:color="auto"/>
+          <w:insideV w:val="single" w:sz="4" w:space="0" w:color="auto"/>
+        </w:tblBorders>
+        <w:tblLook w:val="0000" w:firstRow="0" w:lastRow="0" w:firstColumn="0" w:lastColumn="0" w:noHBand="0" w:noVBand="0"/>
+      </w:tblPr>
+      <w:tblGrid>
+        <w:gridCol w:w="2048"/>
+        <w:gridCol w:w="2021"/>
+        <w:gridCol w:w="2121"/>
+        <w:gridCol w:w="2287"/>
+      </w:tblGrid>
+      <w:tr>
+        <w:trPr>
+          <w:trHeight w:val="543"/>
+        </w:trPr>
+        <w:tc>
+          <w:tcPr>
+            <w:tcW w:w="2048" w:type="dxa"/>
+          </w:tcPr>
+          <w:p>
+            <w:pPr>
+              <w:jc w:val="center"/>
+              <w:rPr>
+                <w:b/>
+              </w:rPr>
+            </w:pPr>
+          </w:p>
+          <w:p>
+            <w:pPr>
+              <w:jc w:val="center"/>
+              <w:rPr>
+                <w:b/>
+              </w:rPr>
+            </w:pPr>
+            <w:r>
+              <w:rPr>
+                <w:b/>
+              </w:rPr>
+              <w:t>Zadatak</w:t>
+            </w:r>
+          </w:p>
+        </w:tc>
+        <w:tc>
+          <w:tcPr>
+            <w:tcW w:w="2021" w:type="dxa"/>
+          </w:tcPr>
+          <w:p>
+            <w:pPr>
+              <w:jc w:val="center"/>
+              <w:rPr>
+                <w:b/>
+              </w:rPr>
+            </w:pPr>
+          </w:p>
+          <w:p>
+            <w:pPr>
+              <w:jc w:val="center"/>
+              <w:rPr>
+                <w:b/>
+              </w:rPr>
+            </w:pPr>
+            <w:r>
+              <w:rPr>
+                <w:b/>
+              </w:rPr>
+              <w:t>Trajanje (h)</w:t>
+            </w:r>
+          </w:p>
+        </w:tc>
+        <w:tc>
+          <w:tcPr>
+            <w:tcW w:w="2121" w:type="dxa"/>
+          </w:tcPr>
+          <w:p>
+            <w:pPr>
+              <w:jc w:val="center"/>
+              <w:rPr>
+                <w:b/>
+              </w:rPr>
+            </w:pPr>
+          </w:p>
+          <w:p>
+            <w:pPr>
+              <w:jc w:val="center"/>
+              <w:rPr>
+                <w:b/>
+              </w:rPr>
+            </w:pPr>
+            <w:r>
+              <w:rPr>
+                <w:b/>
+              </w:rPr>
+              <w:t>Početak posla</w:t>
+            </w:r>
+          </w:p>
+        </w:tc>
+        <w:tc>
+          <w:tcPr>
+            <w:tcW w:w="2287" w:type="dxa"/>
+          </w:tcPr>
+          <w:p>
+            <w:pPr>
+              <w:jc w:val="center"/>
+              <w:rPr>
+                <w:b/>
+              </w:rPr>
+            </w:pPr>
+          </w:p>
+          <w:p>
+            <w:pPr>
+              <w:jc w:val="center"/>
+              <w:rPr>
+                <w:b/>
+              </w:rPr>
+            </w:pPr>
+            <w:r>
+              <w:rPr>
+                <w:b/>
+              </w:rPr>
+              <w:t>Kraj</w:t>
+            </w:r>
+          </w:p>
+        </w:tc>
+      </w:tr>
+      <w:tr>
+        <w:trPr>
+          <w:trHeight w:val="447"/>
+        </w:trPr>
+        <w:tc>
+          <w:tcPr>
+            <w:tcW w:w="2048" w:type="dxa"/>
+          </w:tcPr>
+          <w:p>
+            <w:r>
+              <w:t>Definiranje arhitekture aplikacije</w:t>
+            </w:r>
+          </w:p>
+        </w:tc>
+        <w:tc>
+          <w:tcPr>
+            <w:tcW w:w="2021" w:type="dxa"/>
+          </w:tcPr>
+          <w:p>
+            <w:pPr>
+              <w:jc w:val="center"/>
+            </w:pPr>
+            <w:r>
+              <w:t>4</w:t>
+            </w:r>
+          </w:p>
+        </w:tc>
+        <w:tc>
+          <w:tcPr>
+            <w:tcW w:w="2121" w:type="dxa"/>
+          </w:tcPr>
+          <w:p>
+            <w:pPr>
+              <w:jc w:val="center"/>
+            </w:pPr>
+          </w:p>
+          <w:p>
+            <w:pPr>
+              <w:jc w:val="center"/>
+            </w:pPr>
+            <w:r>
+              <w:t>28.10.2017.</w:t>
+            </w:r>
+          </w:p>
+        </w:tc>
+        <w:tc>
+          <w:tcPr>
+            <w:tcW w:w="2287" w:type="dxa"/>
+          </w:tcPr>
+          <w:p>
+            <w:pPr>
+              <w:jc w:val="center"/>
+            </w:pPr>
+          </w:p>
+          <w:p>
+            <w:pPr>
+              <w:jc w:val="center"/>
+            </w:pPr>
+            <w:r>
+              <w:t>30.10.2017.</w:t>
+            </w:r>
+          </w:p>
+        </w:tc>
+      </w:tr>
+      <w:tr>
+        <w:trPr>
+          <w:trHeight w:val="421"/>
+        </w:trPr>
+        <w:tc>
+          <w:tcPr>
+            <w:tcW w:w="2048" w:type="dxa"/>
+          </w:tcPr>
+          <w:p>
+            <w:r>
+              <w:t>Kreiranje i dizajniranje aktivnosti registracije</w:t>
+            </w:r>
+          </w:p>
+        </w:tc>
+        <w:tc>
+          <w:tcPr>
+            <w:tcW w:w="2021" w:type="dxa"/>
+          </w:tcPr>
+          <w:p>
+            <w:pPr>
+              <w:jc w:val="center"/>
+            </w:pPr>
+            <w:r>
+              <w:t>4</w:t>
+            </w:r>
+          </w:p>
+        </w:tc>
+        <w:tc>
+          <w:tcPr>
+            <w:tcW w:w="2121" w:type="dxa"/>
+          </w:tcPr>
+          <w:p>
+            <w:pPr>
+              <w:jc w:val="center"/>
+            </w:pPr>
+          </w:p>
+          <w:p>
+            <w:pPr>
+              <w:jc w:val="center"/>
+            </w:pPr>
+            <w:r>
+              <w:t>25.10.2017.</w:t>
+            </w:r>
+          </w:p>
+        </w:tc>
+        <w:tc>
+          <w:tcPr>
+            <w:tcW w:w="2287" w:type="dxa"/>
+          </w:tcPr>
+          <w:p>
+            <w:pPr>
+              <w:jc w:val="center"/>
+            </w:pPr>
+          </w:p>
+          <w:p>
+            <w:pPr>
+              <w:jc w:val="center"/>
+            </w:pPr>
+            <w:r>
+              <w:t>26.10.2017.</w:t>
+            </w:r>
+          </w:p>
+        </w:tc>
+      </w:tr>
+      <w:tr>
+        <w:trPr>
+          <w:trHeight w:val="480"/>
+        </w:trPr>
+        <w:tc>
+          <w:tcPr>
+            <w:tcW w:w="2048" w:type="dxa"/>
+          </w:tcPr>
+          <w:p>
+            <w:r>
+              <w:t>Kreiranje i dizajniranje aktivnosti prijave</w:t>
+            </w:r>
+          </w:p>
+        </w:tc>
+        <w:tc>
+          <w:tcPr>
+            <w:tcW w:w="2021" w:type="dxa"/>
+          </w:tcPr>
+          <w:p>
+            <w:pPr>
+              <w:jc w:val="center"/>
+            </w:pPr>
+            <w:r>
+              <w:t>4</w:t>
+            </w:r>
+          </w:p>
+        </w:tc>
+        <w:tc>
+          <w:tcPr>
+            <w:tcW w:w="2121" w:type="dxa"/>
+          </w:tcPr>
+          <w:p>
+            <w:pPr>
+              <w:jc w:val="center"/>
+            </w:pPr>
+          </w:p>
+          <w:p>
+            <w:pPr>
+              <w:jc w:val="center"/>
+            </w:pPr>
+            <w:r>
+              <w:t>24.10.2017.</w:t>
+            </w:r>
+          </w:p>
+        </w:tc>
+        <w:tc>
+          <w:tcPr>
+            <w:tcW w:w="2287" w:type="dxa"/>
+          </w:tcPr>
+          <w:p>
+            <w:pPr>
+              <w:jc w:val="center"/>
+            </w:pPr>
+          </w:p>
+          <w:p>
+            <w:pPr>
+              <w:jc w:val="center"/>
+            </w:pPr>
+            <w:r>
+              <w:t>25.10.2017.</w:t>
+            </w:r>
+          </w:p>
+        </w:tc>
+      </w:tr>
+    </w:tbl>
+    <w:p/>
+    <w:p/>
+    <w:p>
+      <w:pPr>
+        <w:pStyle w:val="Heading2"/>
+        <w:numPr>
+          <w:ilvl w:val="1"/>
+          <w:numId w:val="2"/>
+        </w:numPr>
+        <w:rPr>
+          <w:rFonts w:ascii="Times New Roman" w:hAnsi="Times New Roman" w:cs="Times New Roman"/>
+          <w:b/>
+          <w:color w:val="auto"/>
+          <w:sz w:val="32"/>
+          <w:szCs w:val="32"/>
+        </w:rPr>
+      </w:pPr>
+      <w:bookmarkStart w:id="17" w:name="_Toc499885227"/>
+      <w:r>
+        <w:rPr>
+          <w:rFonts w:ascii="Times New Roman" w:hAnsi="Times New Roman" w:cs="Times New Roman"/>
+          <w:b/>
+          <w:color w:val="auto"/>
+          <w:sz w:val="32"/>
+          <w:szCs w:val="32"/>
+        </w:rPr>
+        <w:t xml:space="preserve">Andrea </w:t>
+      </w:r>
+      <w:proofErr w:type="spellStart"/>
+      <w:r>
+        <w:rPr>
+          <w:rFonts w:ascii="Times New Roman" w:hAnsi="Times New Roman" w:cs="Times New Roman"/>
+          <w:b/>
+          <w:color w:val="auto"/>
+          <w:sz w:val="32"/>
+          <w:szCs w:val="32"/>
+        </w:rPr>
+        <w:t>Danzante</w:t>
+      </w:r>
+      <w:bookmarkEnd w:id="17"/>
+      <w:proofErr w:type="spellEnd"/>
+    </w:p>
+    <w:p/>
+    <w:tbl>
+      <w:tblPr>
+        <w:tblW w:w="0" w:type="auto"/>
+        <w:tblInd w:w="115" w:type="dxa"/>
+        <w:tblBorders>
+          <w:top w:val="single" w:sz="4" w:space="0" w:color="auto"/>
+          <w:left w:val="single" w:sz="4" w:space="0" w:color="auto"/>
+          <w:bottom w:val="single" w:sz="4" w:space="0" w:color="auto"/>
+          <w:right w:val="single" w:sz="4" w:space="0" w:color="auto"/>
+          <w:insideH w:val="single" w:sz="4" w:space="0" w:color="auto"/>
+          <w:insideV w:val="single" w:sz="4" w:space="0" w:color="auto"/>
+        </w:tblBorders>
+        <w:tblLook w:val="0000" w:firstRow="0" w:lastRow="0" w:firstColumn="0" w:lastColumn="0" w:noHBand="0" w:noVBand="0"/>
+      </w:tblPr>
+      <w:tblGrid>
+        <w:gridCol w:w="2048"/>
+        <w:gridCol w:w="2021"/>
+        <w:gridCol w:w="2121"/>
+        <w:gridCol w:w="2291"/>
+      </w:tblGrid>
+      <w:tr>
+        <w:trPr>
+          <w:trHeight w:val="543"/>
+        </w:trPr>
+        <w:tc>
+          <w:tcPr>
+            <w:tcW w:w="2048" w:type="dxa"/>
+          </w:tcPr>
+          <w:p>
+            <w:pPr>
+              <w:jc w:val="center"/>
+              <w:rPr>
+                <w:b/>
+              </w:rPr>
+            </w:pPr>
+          </w:p>
+          <w:p>
+            <w:pPr>
+              <w:jc w:val="center"/>
+              <w:rPr>
+                <w:b/>
+              </w:rPr>
+            </w:pPr>
+            <w:r>
+              <w:rPr>
+                <w:b/>
+              </w:rPr>
+              <w:t>Zadatak</w:t>
+            </w:r>
+          </w:p>
+        </w:tc>
+        <w:tc>
+          <w:tcPr>
+            <w:tcW w:w="2021" w:type="dxa"/>
+          </w:tcPr>
+          <w:p>
+            <w:pPr>
+              <w:jc w:val="center"/>
+              <w:rPr>
+                <w:b/>
+              </w:rPr>
+            </w:pPr>
+          </w:p>
+          <w:p>
+            <w:pPr>
+              <w:jc w:val="center"/>
+              <w:rPr>
+                <w:b/>
+              </w:rPr>
+            </w:pPr>
+            <w:r>
+              <w:rPr>
+                <w:b/>
+              </w:rPr>
+              <w:t>Trajanje (h)</w:t>
+            </w:r>
+          </w:p>
+        </w:tc>
+        <w:tc>
+          <w:tcPr>
+            <w:tcW w:w="2121" w:type="dxa"/>
+          </w:tcPr>
+          <w:p>
+            <w:pPr>
+              <w:jc w:val="center"/>
+              <w:rPr>
+                <w:b/>
+              </w:rPr>
+            </w:pPr>
+          </w:p>
+          <w:p>
+            <w:pPr>
+              <w:jc w:val="center"/>
+              <w:rPr>
+                <w:b/>
+              </w:rPr>
+            </w:pPr>
+            <w:r>
+              <w:rPr>
+                <w:b/>
+              </w:rPr>
+              <w:t>Početak posla</w:t>
+            </w:r>
+          </w:p>
+        </w:tc>
+        <w:tc>
+          <w:tcPr>
+            <w:tcW w:w="2291" w:type="dxa"/>
+          </w:tcPr>
+          <w:p>
+            <w:pPr>
+              <w:jc w:val="center"/>
+              <w:rPr>
+                <w:b/>
+              </w:rPr>
+            </w:pPr>
+          </w:p>
+          <w:p>
+            <w:pPr>
+              <w:jc w:val="center"/>
+              <w:rPr>
+                <w:b/>
+              </w:rPr>
+            </w:pPr>
+            <w:r>
+              <w:rPr>
+                <w:b/>
+              </w:rPr>
+              <w:t>Kraj</w:t>
+            </w:r>
+          </w:p>
+        </w:tc>
+      </w:tr>
+      <w:tr>
+        <w:trPr>
+          <w:trHeight w:val="447"/>
+        </w:trPr>
+        <w:tc>
+          <w:tcPr>
+            <w:tcW w:w="2048" w:type="dxa"/>
+          </w:tcPr>
+          <w:p>
+            <w:r>
+              <w:t>Izrada ERA modela</w:t>
+            </w:r>
+          </w:p>
+        </w:tc>
+        <w:tc>
+          <w:tcPr>
+            <w:tcW w:w="2021" w:type="dxa"/>
+          </w:tcPr>
+          <w:p>
+            <w:pPr>
+              <w:jc w:val="center"/>
+            </w:pPr>
+            <w:r>
+              <w:t>2</w:t>
+            </w:r>
+          </w:p>
+        </w:tc>
+        <w:tc>
+          <w:tcPr>
+            <w:tcW w:w="2121" w:type="dxa"/>
+          </w:tcPr>
+          <w:p>
+            <w:pPr>
+              <w:jc w:val="center"/>
+            </w:pPr>
+            <w:r>
+              <w:t>22.10.2017.</w:t>
+            </w:r>
+          </w:p>
+        </w:tc>
+        <w:tc>
+          <w:tcPr>
+            <w:tcW w:w="2291" w:type="dxa"/>
+          </w:tcPr>
+          <w:p>
+            <w:pPr>
+              <w:jc w:val="center"/>
+            </w:pPr>
+            <w:r>
+              <w:t>28.10.2017.</w:t>
+            </w:r>
+          </w:p>
+        </w:tc>
+      </w:tr>
+      <w:tr>
+        <w:trPr>
+          <w:trHeight w:val="421"/>
+        </w:trPr>
+        <w:tc>
+          <w:tcPr>
+            <w:tcW w:w="2048" w:type="dxa"/>
+          </w:tcPr>
+          <w:p>
+            <w:r>
+              <w:t>Kreiranje baze na serveru</w:t>
+            </w:r>
+          </w:p>
+        </w:tc>
+        <w:tc>
+          <w:tcPr>
+            <w:tcW w:w="2021" w:type="dxa"/>
+          </w:tcPr>
+          <w:p>
+            <w:pPr>
+              <w:jc w:val="center"/>
+            </w:pPr>
+            <w:r>
+              <w:t>1</w:t>
+            </w:r>
+          </w:p>
+        </w:tc>
+        <w:tc>
+          <w:tcPr>
+            <w:tcW w:w="2121" w:type="dxa"/>
+          </w:tcPr>
+          <w:p>
+            <w:pPr>
+              <w:jc w:val="center"/>
+            </w:pPr>
+            <w:r>
+              <w:t>22.10.2017.</w:t>
+            </w:r>
+          </w:p>
+        </w:tc>
+        <w:tc>
+          <w:tcPr>
+            <w:tcW w:w="2291" w:type="dxa"/>
+          </w:tcPr>
+          <w:p>
+            <w:pPr>
+              <w:jc w:val="center"/>
+            </w:pPr>
+            <w:r>
+              <w:t>22.10.2017.</w:t>
+            </w:r>
+          </w:p>
+        </w:tc>
+      </w:tr>
+      <w:tr>
+        <w:trPr>
+          <w:trHeight w:val="480"/>
+        </w:trPr>
+        <w:tc>
+          <w:tcPr>
+            <w:tcW w:w="2048" w:type="dxa"/>
+          </w:tcPr>
+          <w:p>
+            <w:r>
+              <w:t>Implementacija metoda za registraciju</w:t>
+            </w:r>
+          </w:p>
+        </w:tc>
+        <w:tc>
+          <w:tcPr>
+            <w:tcW w:w="2021" w:type="dxa"/>
+          </w:tcPr>
+          <w:p>
+            <w:pPr>
+              <w:jc w:val="center"/>
+            </w:pPr>
+            <w:r>
+              <w:t>5</w:t>
+            </w:r>
+          </w:p>
+        </w:tc>
+        <w:tc>
+          <w:tcPr>
+            <w:tcW w:w="2121" w:type="dxa"/>
+          </w:tcPr>
+          <w:p>
+            <w:pPr>
+              <w:jc w:val="center"/>
+            </w:pPr>
+            <w:r>
+              <w:t>29.10.2017.</w:t>
+            </w:r>
+          </w:p>
+        </w:tc>
+        <w:tc>
+          <w:tcPr>
+            <w:tcW w:w="2291" w:type="dxa"/>
+          </w:tcPr>
+          <w:p>
+            <w:pPr>
+              <w:jc w:val="center"/>
+            </w:pPr>
+            <w:r>
+              <w:t>31.10.2017.</w:t>
+            </w:r>
+          </w:p>
+        </w:tc>
+      </w:tr>
+      <w:tr>
+        <w:trPr>
+          <w:trHeight w:val="390"/>
+        </w:trPr>
+        <w:tc>
+          <w:tcPr>
+            <w:tcW w:w="2048" w:type="dxa"/>
+          </w:tcPr>
+          <w:p>
+            <w:r>
+              <w:t>Implementacija Bar-</w:t>
+            </w:r>
+            <w:proofErr w:type="spellStart"/>
+            <w:r>
+              <w:t>code</w:t>
+            </w:r>
+            <w:proofErr w:type="spellEnd"/>
+            <w:r>
+              <w:t xml:space="preserve"> čitača</w:t>
+            </w:r>
+          </w:p>
+        </w:tc>
+        <w:tc>
+          <w:tcPr>
+            <w:tcW w:w="2021" w:type="dxa"/>
+          </w:tcPr>
+          <w:p>
+            <w:pPr>
+              <w:jc w:val="center"/>
+            </w:pPr>
+            <w:r>
+              <w:t>4</w:t>
+            </w:r>
+          </w:p>
+        </w:tc>
+        <w:tc>
+          <w:tcPr>
+            <w:tcW w:w="2121" w:type="dxa"/>
+          </w:tcPr>
+          <w:p>
+            <w:pPr>
+              <w:jc w:val="center"/>
+            </w:pPr>
+            <w:r>
+              <w:t>28.10.2017.</w:t>
+            </w:r>
+          </w:p>
+        </w:tc>
+        <w:tc>
+          <w:tcPr>
+            <w:tcW w:w="2291" w:type="dxa"/>
+          </w:tcPr>
+          <w:p>
+            <w:pPr>
+              <w:jc w:val="center"/>
+            </w:pPr>
+            <w:r>
+              <w:t>29.10.2017.</w:t>
+            </w:r>
+          </w:p>
+        </w:tc>
+      </w:tr>
+      <w:tr>
+        <w:trPr>
+          <w:trHeight w:val="390"/>
+        </w:trPr>
+        <w:tc>
+          <w:tcPr>
+            <w:tcW w:w="2048" w:type="dxa"/>
+          </w:tcPr>
+          <w:p>
+            <w:r>
+              <w:t>Izrada dijagrama slijeda</w:t>
+            </w:r>
+          </w:p>
+        </w:tc>
+        <w:tc>
+          <w:tcPr>
+            <w:tcW w:w="2021" w:type="dxa"/>
+          </w:tcPr>
+          <w:p>
+            <w:pPr>
+              <w:jc w:val="center"/>
+            </w:pPr>
+            <w:r>
+              <w:t>2</w:t>
+            </w:r>
+          </w:p>
+        </w:tc>
+        <w:tc>
+          <w:tcPr>
+            <w:tcW w:w="2121" w:type="dxa"/>
+          </w:tcPr>
+          <w:p>
+            <w:pPr>
+              <w:jc w:val="center"/>
+            </w:pPr>
+            <w:r>
+              <w:t>30.10.2017.</w:t>
+            </w:r>
+          </w:p>
+        </w:tc>
+        <w:tc>
+          <w:tcPr>
+            <w:tcW w:w="2291" w:type="dxa"/>
+          </w:tcPr>
+          <w:p>
+            <w:pPr>
+              <w:jc w:val="center"/>
+            </w:pPr>
+            <w:r>
+              <w:t>31.10.2017.</w:t>
+            </w:r>
+          </w:p>
+        </w:tc>
+      </w:tr>
+    </w:tbl>
+    <w:p/>
+    <w:p>
+      <w:pPr>
+        <w:tabs>
+          <w:tab w:val="left" w:pos="3225"/>
+        </w:tabs>
+      </w:pPr>
+    </w:p>
+    <w:p/>
+    <w:p>
+      <w:pPr>
+        <w:pStyle w:val="Heading2"/>
+        <w:numPr>
+          <w:ilvl w:val="1"/>
+          <w:numId w:val="2"/>
+        </w:numPr>
+        <w:rPr>
+          <w:rFonts w:ascii="Times New Roman" w:hAnsi="Times New Roman" w:cs="Times New Roman"/>
+          <w:b/>
+          <w:sz w:val="32"/>
+          <w:szCs w:val="32"/>
+        </w:rPr>
+      </w:pPr>
+      <w:bookmarkStart w:id="18" w:name="_Toc499885228"/>
+      <w:r>
+        <w:rPr>
+          <w:rFonts w:ascii="Times New Roman" w:hAnsi="Times New Roman" w:cs="Times New Roman"/>
+          <w:b/>
+          <w:color w:val="auto"/>
+          <w:sz w:val="32"/>
+          <w:szCs w:val="32"/>
+        </w:rPr>
+        <w:t xml:space="preserve">Domagoj </w:t>
+      </w:r>
+      <w:proofErr w:type="spellStart"/>
+      <w:r>
+        <w:rPr>
+          <w:rFonts w:ascii="Times New Roman" w:hAnsi="Times New Roman" w:cs="Times New Roman"/>
+          <w:b/>
+          <w:color w:val="auto"/>
+          <w:sz w:val="32"/>
+          <w:szCs w:val="32"/>
+        </w:rPr>
+        <w:t>Ergović</w:t>
+      </w:r>
+      <w:bookmarkEnd w:id="18"/>
+      <w:proofErr w:type="spellEnd"/>
+    </w:p>
+    <w:p/>
+    <w:tbl>
+      <w:tblPr>
+        <w:tblW w:w="0" w:type="auto"/>
+        <w:tblInd w:w="115" w:type="dxa"/>
+        <w:tblBorders>
+          <w:top w:val="single" w:sz="4" w:space="0" w:color="auto"/>
+          <w:left w:val="single" w:sz="4" w:space="0" w:color="auto"/>
+          <w:bottom w:val="single" w:sz="4" w:space="0" w:color="auto"/>
+          <w:right w:val="single" w:sz="4" w:space="0" w:color="auto"/>
+          <w:insideH w:val="single" w:sz="4" w:space="0" w:color="auto"/>
+          <w:insideV w:val="single" w:sz="4" w:space="0" w:color="auto"/>
+        </w:tblBorders>
+        <w:tblLook w:val="0000" w:firstRow="0" w:lastRow="0" w:firstColumn="0" w:lastColumn="0" w:noHBand="0" w:noVBand="0"/>
+      </w:tblPr>
+      <w:tblGrid>
+        <w:gridCol w:w="2048"/>
+        <w:gridCol w:w="2021"/>
+        <w:gridCol w:w="2121"/>
+        <w:gridCol w:w="2287"/>
+      </w:tblGrid>
+      <w:tr>
+        <w:trPr>
+          <w:trHeight w:val="543"/>
+        </w:trPr>
+        <w:tc>
+          <w:tcPr>
+            <w:tcW w:w="2048" w:type="dxa"/>
+          </w:tcPr>
+          <w:p>
+            <w:pPr>
+              <w:jc w:val="center"/>
+              <w:rPr>
+                <w:b/>
+              </w:rPr>
+            </w:pPr>
+          </w:p>
+          <w:p>
+            <w:pPr>
+              <w:jc w:val="center"/>
+              <w:rPr>
+                <w:b/>
+              </w:rPr>
+            </w:pPr>
+            <w:r>
+              <w:rPr>
+                <w:b/>
+              </w:rPr>
+              <w:t>Zadatak</w:t>
+            </w:r>
+          </w:p>
+        </w:tc>
+        <w:tc>
+          <w:tcPr>
+            <w:tcW w:w="2021" w:type="dxa"/>
+          </w:tcPr>
+          <w:p>
+            <w:pPr>
+              <w:jc w:val="center"/>
+              <w:rPr>
+                <w:b/>
+              </w:rPr>
+            </w:pPr>
+          </w:p>
+          <w:p>
+            <w:pPr>
+              <w:jc w:val="center"/>
+              <w:rPr>
+                <w:b/>
+              </w:rPr>
+            </w:pPr>
+            <w:r>
+              <w:rPr>
+                <w:b/>
+              </w:rPr>
+              <w:t>Trajanje (h)</w:t>
+            </w:r>
+          </w:p>
+        </w:tc>
+        <w:tc>
+          <w:tcPr>
+            <w:tcW w:w="2121" w:type="dxa"/>
+          </w:tcPr>
+          <w:p>
+            <w:pPr>
+              <w:jc w:val="center"/>
+              <w:rPr>
+                <w:b/>
+              </w:rPr>
+            </w:pPr>
+          </w:p>
+          <w:p>
+            <w:pPr>
+              <w:jc w:val="center"/>
+              <w:rPr>
+                <w:b/>
+              </w:rPr>
+            </w:pPr>
+            <w:r>
+              <w:rPr>
+                <w:b/>
+              </w:rPr>
+              <w:t>Početak posla</w:t>
+            </w:r>
+          </w:p>
+        </w:tc>
+        <w:tc>
+          <w:tcPr>
+            <w:tcW w:w="2287" w:type="dxa"/>
+          </w:tcPr>
+          <w:p>
+            <w:pPr>
+              <w:jc w:val="center"/>
+              <w:rPr>
+                <w:b/>
+              </w:rPr>
+            </w:pPr>
+          </w:p>
+          <w:p>
+            <w:pPr>
+              <w:jc w:val="center"/>
+              <w:rPr>
+                <w:b/>
+              </w:rPr>
+            </w:pPr>
+            <w:r>
+              <w:rPr>
+                <w:b/>
+              </w:rPr>
+              <w:t>Kraj</w:t>
+            </w:r>
+          </w:p>
+        </w:tc>
+      </w:tr>
+      <w:tr>
+        <w:trPr>
+          <w:trHeight w:val="447"/>
+        </w:trPr>
+        <w:tc>
+          <w:tcPr>
+            <w:tcW w:w="2048" w:type="dxa"/>
+          </w:tcPr>
+          <w:p>
+            <w:r>
+              <w:t>Izrada Web Servisa</w:t>
+            </w:r>
+          </w:p>
+        </w:tc>
+        <w:tc>
+          <w:tcPr>
+            <w:tcW w:w="2021" w:type="dxa"/>
+          </w:tcPr>
+          <w:p>
+            <w:pPr>
+              <w:jc w:val="center"/>
+            </w:pPr>
+            <w:r>
+              <w:t>5</w:t>
+            </w:r>
+          </w:p>
+        </w:tc>
+        <w:tc>
+          <w:tcPr>
+            <w:tcW w:w="2121" w:type="dxa"/>
+          </w:tcPr>
+          <w:p>
+            <w:pPr>
+              <w:jc w:val="center"/>
+            </w:pPr>
+            <w:r>
+              <w:t>19.10.2017.</w:t>
+            </w:r>
+          </w:p>
+        </w:tc>
+        <w:tc>
+          <w:tcPr>
+            <w:tcW w:w="2287" w:type="dxa"/>
+          </w:tcPr>
+          <w:p>
+            <w:pPr>
+              <w:jc w:val="center"/>
+            </w:pPr>
+            <w:r>
+              <w:t>24.10.2017.</w:t>
+            </w:r>
+          </w:p>
+        </w:tc>
+      </w:tr>
+      <w:tr>
+        <w:trPr>
+          <w:trHeight w:val="421"/>
+        </w:trPr>
+        <w:tc>
+          <w:tcPr>
+            <w:tcW w:w="2048" w:type="dxa"/>
+          </w:tcPr>
+          <w:p>
+            <w:r>
+              <w:t>Kreiranje izbornika za odabir funkcionalnosti</w:t>
+            </w:r>
+          </w:p>
+        </w:tc>
+        <w:tc>
+          <w:tcPr>
+            <w:tcW w:w="2021" w:type="dxa"/>
+          </w:tcPr>
+          <w:p>
+            <w:pPr>
+              <w:jc w:val="center"/>
+            </w:pPr>
+            <w:r>
+              <w:t>6</w:t>
+            </w:r>
+          </w:p>
+        </w:tc>
+        <w:tc>
+          <w:tcPr>
+            <w:tcW w:w="2121" w:type="dxa"/>
+          </w:tcPr>
+          <w:p>
+            <w:pPr>
+              <w:jc w:val="center"/>
+            </w:pPr>
+          </w:p>
+          <w:p>
+            <w:pPr>
+              <w:jc w:val="center"/>
+            </w:pPr>
+            <w:r>
+              <w:t>26.10.2017.</w:t>
+            </w:r>
+          </w:p>
+        </w:tc>
+        <w:tc>
+          <w:tcPr>
+            <w:tcW w:w="2287" w:type="dxa"/>
+          </w:tcPr>
+          <w:p>
+            <w:pPr>
+              <w:jc w:val="center"/>
+            </w:pPr>
+          </w:p>
+          <w:p>
+            <w:pPr>
+              <w:jc w:val="center"/>
+            </w:pPr>
+            <w:r>
+              <w:t>29.10.2017.</w:t>
+            </w:r>
+          </w:p>
+        </w:tc>
+      </w:tr>
+    </w:tbl>
+    <w:p/>
+    <w:p>
+      <w:pPr>
+        <w:rPr>
+          <w:b/>
+          <w:sz w:val="28"/>
+          <w:szCs w:val="28"/>
+        </w:rPr>
+      </w:pPr>
+    </w:p>
+    <w:p>
+      <w:pPr>
+        <w:pStyle w:val="Heading2"/>
+        <w:numPr>
+          <w:ilvl w:val="1"/>
+          <w:numId w:val="2"/>
+        </w:numPr>
+        <w:rPr>
+          <w:rFonts w:ascii="Times New Roman" w:hAnsi="Times New Roman" w:cs="Times New Roman"/>
+          <w:b/>
+          <w:sz w:val="32"/>
+          <w:szCs w:val="32"/>
+        </w:rPr>
+      </w:pPr>
+      <w:bookmarkStart w:id="19" w:name="_Toc499885229"/>
+      <w:r>
+        <w:rPr>
+          <w:rFonts w:ascii="Times New Roman" w:hAnsi="Times New Roman" w:cs="Times New Roman"/>
+          <w:b/>
+          <w:color w:val="auto"/>
+          <w:sz w:val="32"/>
+          <w:szCs w:val="32"/>
+        </w:rPr>
+        <w:t xml:space="preserve">Marijan </w:t>
+      </w:r>
+      <w:proofErr w:type="spellStart"/>
+      <w:r>
+        <w:rPr>
+          <w:rFonts w:ascii="Times New Roman" w:hAnsi="Times New Roman" w:cs="Times New Roman"/>
+          <w:b/>
+          <w:color w:val="auto"/>
+          <w:sz w:val="32"/>
+          <w:szCs w:val="32"/>
+        </w:rPr>
+        <w:t>Hranj</w:t>
+      </w:r>
+      <w:bookmarkEnd w:id="19"/>
+      <w:proofErr w:type="spellEnd"/>
+    </w:p>
+    <w:p>
+      <w:pPr>
+        <w:rPr>
+          <w:b/>
+          <w:sz w:val="28"/>
+          <w:szCs w:val="28"/>
+        </w:rPr>
+      </w:pPr>
+    </w:p>
+    <w:tbl>
+      <w:tblPr>
+        <w:tblW w:w="0" w:type="auto"/>
+        <w:tblInd w:w="115" w:type="dxa"/>
+        <w:tblBorders>
+          <w:top w:val="single" w:sz="4" w:space="0" w:color="auto"/>
+          <w:left w:val="single" w:sz="4" w:space="0" w:color="auto"/>
+          <w:bottom w:val="single" w:sz="4" w:space="0" w:color="auto"/>
+          <w:right w:val="single" w:sz="4" w:space="0" w:color="auto"/>
+          <w:insideH w:val="single" w:sz="4" w:space="0" w:color="auto"/>
+          <w:insideV w:val="single" w:sz="4" w:space="0" w:color="auto"/>
+        </w:tblBorders>
+        <w:tblLook w:val="0000" w:firstRow="0" w:lastRow="0" w:firstColumn="0" w:lastColumn="0" w:noHBand="0" w:noVBand="0"/>
+      </w:tblPr>
+      <w:tblGrid>
+        <w:gridCol w:w="2048"/>
+        <w:gridCol w:w="2021"/>
+        <w:gridCol w:w="2121"/>
+        <w:gridCol w:w="2287"/>
+      </w:tblGrid>
+      <w:tr>
+        <w:trPr>
+          <w:trHeight w:val="543"/>
+        </w:trPr>
+        <w:tc>
+          <w:tcPr>
+            <w:tcW w:w="2048" w:type="dxa"/>
+          </w:tcPr>
+          <w:p>
+            <w:pPr>
+              <w:jc w:val="center"/>
+              <w:rPr>
+                <w:b/>
+              </w:rPr>
+            </w:pPr>
+          </w:p>
+          <w:p>
+            <w:pPr>
+              <w:jc w:val="center"/>
+              <w:rPr>
+                <w:b/>
+              </w:rPr>
+            </w:pPr>
+            <w:r>
+              <w:rPr>
+                <w:b/>
+              </w:rPr>
+              <w:t>Zadatak</w:t>
+            </w:r>
+          </w:p>
+        </w:tc>
+        <w:tc>
+          <w:tcPr>
+            <w:tcW w:w="2021" w:type="dxa"/>
+          </w:tcPr>
+          <w:p>
+            <w:pPr>
+              <w:jc w:val="center"/>
+              <w:rPr>
+                <w:b/>
+              </w:rPr>
+            </w:pPr>
+          </w:p>
+          <w:p>
+            <w:pPr>
+              <w:jc w:val="center"/>
+              <w:rPr>
+                <w:b/>
+              </w:rPr>
+            </w:pPr>
+            <w:r>
+              <w:rPr>
+                <w:b/>
+              </w:rPr>
+              <w:t>Trajanje (h)</w:t>
+            </w:r>
+          </w:p>
+        </w:tc>
+        <w:tc>
+          <w:tcPr>
+            <w:tcW w:w="2121" w:type="dxa"/>
+          </w:tcPr>
+          <w:p>
+            <w:pPr>
+              <w:jc w:val="center"/>
+              <w:rPr>
+                <w:b/>
+              </w:rPr>
+            </w:pPr>
+          </w:p>
+          <w:p>
+            <w:pPr>
+              <w:jc w:val="center"/>
+              <w:rPr>
+                <w:b/>
+              </w:rPr>
+            </w:pPr>
+            <w:r>
+              <w:rPr>
+                <w:b/>
+              </w:rPr>
+              <w:t>Početak posla</w:t>
+            </w:r>
+          </w:p>
+        </w:tc>
+        <w:tc>
+          <w:tcPr>
+            <w:tcW w:w="2287" w:type="dxa"/>
+          </w:tcPr>
+          <w:p>
+            <w:pPr>
+              <w:jc w:val="center"/>
+              <w:rPr>
+                <w:b/>
+              </w:rPr>
+            </w:pPr>
+          </w:p>
+          <w:p>
+            <w:pPr>
+              <w:jc w:val="center"/>
+              <w:rPr>
+                <w:b/>
+              </w:rPr>
+            </w:pPr>
+            <w:r>
+              <w:rPr>
+                <w:b/>
+              </w:rPr>
+              <w:t>Kraj</w:t>
+            </w:r>
+          </w:p>
+        </w:tc>
+      </w:tr>
+      <w:tr>
+        <w:trPr>
+          <w:trHeight w:val="447"/>
+        </w:trPr>
+        <w:tc>
+          <w:tcPr>
+            <w:tcW w:w="2048" w:type="dxa"/>
+          </w:tcPr>
+          <w:p>
+            <w:r>
+              <w:t xml:space="preserve">Izrada Use </w:t>
+            </w:r>
+            <w:proofErr w:type="spellStart"/>
+            <w:r>
+              <w:t>Case</w:t>
+            </w:r>
+            <w:proofErr w:type="spellEnd"/>
+            <w:r>
+              <w:t xml:space="preserve"> dijagrama</w:t>
+            </w:r>
+          </w:p>
+        </w:tc>
+        <w:tc>
+          <w:tcPr>
+            <w:tcW w:w="2021" w:type="dxa"/>
+          </w:tcPr>
+          <w:p>
+            <w:pPr>
+              <w:jc w:val="center"/>
+            </w:pPr>
+            <w:r>
+              <w:t>2</w:t>
+            </w:r>
+          </w:p>
+        </w:tc>
+        <w:tc>
+          <w:tcPr>
+            <w:tcW w:w="2121" w:type="dxa"/>
+          </w:tcPr>
+          <w:p>
+            <w:r>
+              <w:t>28.10.2017.</w:t>
+            </w:r>
+          </w:p>
+        </w:tc>
+        <w:tc>
+          <w:tcPr>
+            <w:tcW w:w="2287" w:type="dxa"/>
+          </w:tcPr>
+          <w:p>
+            <w:r>
+              <w:t>28.10.2017.</w:t>
+            </w:r>
+          </w:p>
+        </w:tc>
+      </w:tr>
+      <w:tr>
+        <w:trPr>
+          <w:trHeight w:val="421"/>
+        </w:trPr>
+        <w:tc>
+          <w:tcPr>
+            <w:tcW w:w="2048" w:type="dxa"/>
+          </w:tcPr>
+          <w:p>
+            <w:r>
+              <w:t>Implementacija metoda za prijavu</w:t>
+            </w:r>
+          </w:p>
+        </w:tc>
+        <w:tc>
+          <w:tcPr>
+            <w:tcW w:w="2021" w:type="dxa"/>
+          </w:tcPr>
+          <w:p>
+            <w:pPr>
+              <w:jc w:val="center"/>
+            </w:pPr>
+            <w:r>
+              <w:t>5</w:t>
+            </w:r>
+          </w:p>
+        </w:tc>
+        <w:tc>
+          <w:tcPr>
+            <w:tcW w:w="2121" w:type="dxa"/>
+          </w:tcPr>
+          <w:p>
+            <w:r>
+              <w:t>29.10.2017.</w:t>
+            </w:r>
+          </w:p>
+        </w:tc>
+        <w:tc>
+          <w:tcPr>
+            <w:tcW w:w="2287" w:type="dxa"/>
+          </w:tcPr>
+          <w:p>
+            <w:r>
+              <w:t>31.10.2017.</w:t>
+            </w:r>
+          </w:p>
+        </w:tc>
+      </w:tr>
+      <w:tr>
+        <w:trPr>
+          <w:trHeight w:val="480"/>
+        </w:trPr>
+        <w:tc>
+          <w:tcPr>
+            <w:tcW w:w="2048" w:type="dxa"/>
+          </w:tcPr>
+          <w:p>
+            <w:r>
+              <w:t>Izrada dijagrama klasa</w:t>
+            </w:r>
+          </w:p>
+        </w:tc>
+        <w:tc>
+          <w:tcPr>
+            <w:tcW w:w="2021" w:type="dxa"/>
+          </w:tcPr>
+          <w:p>
+            <w:pPr>
+              <w:jc w:val="center"/>
+            </w:pPr>
+            <w:r>
+              <w:t>2</w:t>
+            </w:r>
+          </w:p>
+        </w:tc>
+        <w:tc>
+          <w:tcPr>
+            <w:tcW w:w="2121" w:type="dxa"/>
+          </w:tcPr>
+          <w:p>
+            <w:r>
+              <w:t>30.10.2017.</w:t>
+            </w:r>
+          </w:p>
+        </w:tc>
+        <w:tc>
+          <w:tcPr>
+            <w:tcW w:w="2287" w:type="dxa"/>
+          </w:tcPr>
+          <w:p>
+            <w:r>
+              <w:t>31.10.2017.</w:t>
+            </w:r>
+          </w:p>
+        </w:tc>
+      </w:tr>
+    </w:tbl>
+    <w:p>
+      <w:pPr>
+        <w:tabs>
+          <w:tab w:val="left" w:pos="1650"/>
+        </w:tabs>
+      </w:pPr>
+    </w:p>
     <w:sectPr>
       <w:pgSz w:w="11906" w:h="16838"/>
       <w:pgMar w:top="1440" w:right="1440" w:bottom="1440" w:left="1440" w:header="708" w:footer="708" w:gutter="0"/>
@@ -8212,7 +8299,7 @@
           <w:rPr>
             <w:noProof/>
           </w:rPr>
-          <w:t>11</w:t>
+          <w:t>1</w:t>
         </w:r>
         <w:r>
           <w:rPr>
@@ -10454,7 +10541,7 @@
   <w:abstractNum w:abstractNumId="21" w15:restartNumberingAfterBreak="0">
     <w:nsid w:val="5EEA71AF"/>
     <w:multiLevelType w:val="multilevel"/>
-    <w:tmpl w:val="6EF2CD84"/>
+    <w:tmpl w:val="585EA2F8"/>
     <w:lvl w:ilvl="0">
       <w:start w:val="1"/>
       <w:numFmt w:val="decimal"/>
@@ -10481,6 +10568,7 @@
       <w:rPr>
         <w:rFonts w:hint="default"/>
         <w:b/>
+        <w:color w:val="auto"/>
         <w:sz w:val="32"/>
       </w:rPr>
     </w:lvl>
@@ -11093,6 +11181,133 @@
     </w:lvl>
   </w:abstractNum>
   <w:abstractNum w:abstractNumId="27" w15:restartNumberingAfterBreak="0">
+    <w:nsid w:val="747447CC"/>
+    <w:multiLevelType w:val="multilevel"/>
+    <w:tmpl w:val="6EF2CD84"/>
+    <w:lvl w:ilvl="0">
+      <w:start w:val="1"/>
+      <w:numFmt w:val="decimal"/>
+      <w:lvlText w:val="%1."/>
+      <w:lvlJc w:val="left"/>
+      <w:pPr>
+        <w:ind w:left="720" w:hanging="360"/>
+      </w:pPr>
+      <w:rPr>
+        <w:rFonts w:hint="default"/>
+        <w:b/>
+        <w:sz w:val="36"/>
+      </w:rPr>
+    </w:lvl>
+    <w:lvl w:ilvl="1">
+      <w:start w:val="1"/>
+      <w:numFmt w:val="decimal"/>
+      <w:isLgl/>
+      <w:lvlText w:val="%1.%2."/>
+      <w:lvlJc w:val="left"/>
+      <w:pPr>
+        <w:ind w:left="720" w:hanging="360"/>
+      </w:pPr>
+      <w:rPr>
+        <w:rFonts w:hint="default"/>
+        <w:b/>
+        <w:sz w:val="32"/>
+      </w:rPr>
+    </w:lvl>
+    <w:lvl w:ilvl="2">
+      <w:start w:val="1"/>
+      <w:numFmt w:val="decimal"/>
+      <w:isLgl/>
+      <w:lvlText w:val="%1.%2.%3."/>
+      <w:lvlJc w:val="left"/>
+      <w:pPr>
+        <w:ind w:left="1080" w:hanging="720"/>
+      </w:pPr>
+      <w:rPr>
+        <w:rFonts w:hint="default"/>
+        <w:b/>
+        <w:sz w:val="28"/>
+      </w:rPr>
+    </w:lvl>
+    <w:lvl w:ilvl="3">
+      <w:start w:val="1"/>
+      <w:numFmt w:val="decimal"/>
+      <w:isLgl/>
+      <w:lvlText w:val="%1.%2.%3.%4."/>
+      <w:lvlJc w:val="left"/>
+      <w:pPr>
+        <w:ind w:left="1080" w:hanging="720"/>
+      </w:pPr>
+      <w:rPr>
+        <w:rFonts w:hint="default"/>
+      </w:rPr>
+    </w:lvl>
+    <w:lvl w:ilvl="4">
+      <w:start w:val="1"/>
+      <w:numFmt w:val="decimal"/>
+      <w:isLgl/>
+      <w:lvlText w:val="%1.%2.%3.%4.%5."/>
+      <w:lvlJc w:val="left"/>
+      <w:pPr>
+        <w:ind w:left="1440" w:hanging="1080"/>
+      </w:pPr>
+      <w:rPr>
+        <w:rFonts w:hint="default"/>
+      </w:rPr>
+    </w:lvl>
+    <w:lvl w:ilvl="5">
+      <w:start w:val="1"/>
+      <w:numFmt w:val="decimal"/>
+      <w:isLgl/>
+      <w:lvlText w:val="%1.%2.%3.%4.%5.%6."/>
+      <w:lvlJc w:val="left"/>
+      <w:pPr>
+        <w:ind w:left="1440" w:hanging="1080"/>
+      </w:pPr>
+      <w:rPr>
+        <w:rFonts w:hint="default"/>
+      </w:rPr>
+    </w:lvl>
+    <w:lvl w:ilvl="6">
+      <w:start w:val="1"/>
+      <w:numFmt w:val="decimal"/>
+      <w:isLgl/>
+      <w:lvlText w:val="%1.%2.%3.%4.%5.%6.%7."/>
+      <w:lvlJc w:val="left"/>
+      <w:pPr>
+        <w:ind w:left="1800" w:hanging="1440"/>
+      </w:pPr>
+      <w:rPr>
+        <w:rFonts w:hint="default"/>
+      </w:rPr>
+    </w:lvl>
+    <w:lvl w:ilvl="7">
+      <w:start w:val="1"/>
+      <w:numFmt w:val="decimal"/>
+      <w:isLgl/>
+      <w:lvlText w:val="%1.%2.%3.%4.%5.%6.%7.%8."/>
+      <w:lvlJc w:val="left"/>
+      <w:pPr>
+        <w:ind w:left="1800" w:hanging="1440"/>
+      </w:pPr>
+      <w:rPr>
+        <w:rFonts w:hint="default"/>
+      </w:rPr>
+    </w:lvl>
+    <w:lvl w:ilvl="8">
+      <w:start w:val="1"/>
+      <w:numFmt w:val="decimal"/>
+      <w:isLgl/>
+      <w:lvlText w:val="%1.%2.%3.%4.%5.%6.%7.%8.%9."/>
+      <w:lvlJc w:val="left"/>
+      <w:pPr>
+        <w:ind w:left="2160" w:hanging="1800"/>
+      </w:pPr>
+      <w:rPr>
+        <w:rFonts w:hint="default"/>
+      </w:rPr>
+    </w:lvl>
+  </w:abstractNum>
+  <w:abstractNum w:abstractNumId="28" w15:restartNumberingAfterBreak="0">
     <w:nsid w:val="7AC34E10"/>
     <w:multiLevelType w:val="hybridMultilevel"/>
     <w:tmpl w:val="EF8EAA26"/>
@@ -11181,7 +11396,7 @@
       </w:pPr>
     </w:lvl>
   </w:abstractNum>
-  <w:abstractNum w:abstractNumId="28" w15:restartNumberingAfterBreak="0">
+  <w:abstractNum w:abstractNumId="29" w15:restartNumberingAfterBreak="0">
     <w:nsid w:val="7E1D760B"/>
     <w:multiLevelType w:val="hybridMultilevel"/>
     <w:tmpl w:val="B94E9718"/>
@@ -11294,7 +11509,7 @@
       </w:rPr>
     </w:lvl>
   </w:abstractNum>
-  <w:abstractNum w:abstractNumId="29" w15:restartNumberingAfterBreak="0">
+  <w:abstractNum w:abstractNumId="30" w15:restartNumberingAfterBreak="0">
     <w:nsid w:val="7F164F9A"/>
     <w:multiLevelType w:val="hybridMultilevel"/>
     <w:tmpl w:val="3FB67E60"/>
@@ -11399,7 +11614,7 @@
     <w:abstractNumId w:val="12"/>
   </w:num>
   <w:num w:numId="6">
-    <w:abstractNumId w:val="28"/>
+    <w:abstractNumId w:val="29"/>
   </w:num>
   <w:num w:numId="7">
     <w:abstractNumId w:val="11"/>
@@ -11522,16 +11737,19 @@
     <w:abstractNumId w:val="2"/>
   </w:num>
   <w:num w:numId="29">
-    <w:abstractNumId w:val="27"/>
+    <w:abstractNumId w:val="28"/>
   </w:num>
   <w:num w:numId="30">
-    <w:abstractNumId w:val="29"/>
+    <w:abstractNumId w:val="30"/>
   </w:num>
   <w:num w:numId="31">
     <w:abstractNumId w:val="13"/>
   </w:num>
   <w:num w:numId="32">
     <w:abstractNumId w:val="3"/>
+  </w:num>
+  <w:num w:numId="33">
+    <w:abstractNumId w:val="27"/>
   </w:num>
 </w:numbering>
 </file>
@@ -12693,7 +12911,7 @@
 </file>
 
 <file path=customXml/itemProps1.xml><?xml version="1.0" encoding="utf-8"?>
-<ds:datastoreItem xmlns:ds="http://schemas.openxmlformats.org/officeDocument/2006/customXml" ds:itemID="{B928124E-2310-4D84-85DE-B9B24B41A0FE}">
+<ds:datastoreItem xmlns:ds="http://schemas.openxmlformats.org/officeDocument/2006/customXml" ds:itemID="{8F22E216-D6F3-4FE7-9FB8-AE018275911F}">
   <ds:schemaRefs>
     <ds:schemaRef ds:uri="http://schemas.openxmlformats.org/officeDocument/2006/bibliography"/>
   </ds:schemaRefs>

</xml_diff>

<commit_message>
Popravljen je SprintBacklog iz prvog sprinta te su sada zadaci grupirani po funkcionalnostima.
</commit_message>
<xml_diff>
--- a/Dokumentacija/PillCare - Brkić_Danzante_Ergović_Hranj - Projektna.docx
+++ b/Dokumentacija/PillCare - Brkić_Danzante_Ergović_Hranj - Projektna.docx
@@ -2450,8 +2450,6 @@
           <w:docGrid w:linePitch="360"/>
         </w:sectPr>
       </w:pPr>
-      <w:bookmarkStart w:id="1" w:name="_GoBack"/>
-      <w:bookmarkEnd w:id="1"/>
     </w:p>
     <w:p>
       <w:pPr>
@@ -2469,7 +2467,7 @@
           <w:szCs w:val="24"/>
         </w:rPr>
       </w:pPr>
-      <w:bookmarkStart w:id="2" w:name="_Toc499885212"/>
+      <w:bookmarkStart w:id="1" w:name="_Toc499885212"/>
       <w:r>
         <w:rPr>
           <w:rFonts w:ascii="Times New Roman" w:hAnsi="Times New Roman" w:cs="Times New Roman"/>
@@ -2481,7 +2479,7 @@
         <w:lastRenderedPageBreak/>
         <w:t>Uvod</w:t>
       </w:r>
-      <w:bookmarkEnd w:id="2"/>
+      <w:bookmarkEnd w:id="1"/>
     </w:p>
     <w:p/>
     <w:p>
@@ -2582,7 +2580,7 @@
           <w:b/>
         </w:rPr>
       </w:pPr>
-      <w:bookmarkStart w:id="3" w:name="_Toc499885213"/>
+      <w:bookmarkStart w:id="2" w:name="_Toc499885213"/>
       <w:proofErr w:type="spellStart"/>
       <w:r>
         <w:rPr>
@@ -2592,7 +2590,7 @@
         <w:lastRenderedPageBreak/>
         <w:t>PillCare</w:t>
       </w:r>
-      <w:bookmarkEnd w:id="3"/>
+      <w:bookmarkEnd w:id="2"/>
       <w:proofErr w:type="spellEnd"/>
     </w:p>
     <w:p>
@@ -2609,7 +2607,7 @@
           <w:b/>
         </w:rPr>
       </w:pPr>
-      <w:bookmarkStart w:id="4" w:name="_Toc499885214"/>
+      <w:bookmarkStart w:id="3" w:name="_Toc499885214"/>
       <w:r>
         <w:rPr>
           <w:b/>
@@ -2617,7 +2615,7 @@
         </w:rPr>
         <w:t>Svrha aplikacije</w:t>
       </w:r>
-      <w:bookmarkEnd w:id="4"/>
+      <w:bookmarkEnd w:id="3"/>
     </w:p>
     <w:p>
       <w:pPr>
@@ -2650,7 +2648,7 @@
           <w:b/>
         </w:rPr>
       </w:pPr>
-      <w:bookmarkStart w:id="5" w:name="_Toc499885215"/>
+      <w:bookmarkStart w:id="4" w:name="_Toc499885215"/>
       <w:r>
         <w:rPr>
           <w:b/>
@@ -2658,7 +2656,7 @@
         </w:rPr>
         <w:t>Funkcionalni zahtjevi</w:t>
       </w:r>
-      <w:bookmarkEnd w:id="5"/>
+      <w:bookmarkEnd w:id="4"/>
     </w:p>
     <w:tbl>
       <w:tblPr>
@@ -4438,7 +4436,7 @@
           <w:sz w:val="36"/>
         </w:rPr>
       </w:pPr>
-      <w:bookmarkStart w:id="6" w:name="_Toc499885216"/>
+      <w:bookmarkStart w:id="5" w:name="_Toc499885216"/>
       <w:r>
         <w:rPr>
           <w:rFonts w:ascii="Times New Roman" w:hAnsi="Times New Roman" w:cs="Times New Roman"/>
@@ -4449,7 +4447,7 @@
         <w:lastRenderedPageBreak/>
         <w:t>Projektni plan</w:t>
       </w:r>
-      <w:bookmarkEnd w:id="6"/>
+      <w:bookmarkEnd w:id="5"/>
     </w:p>
     <w:p>
       <w:pPr>
@@ -4478,7 +4476,7 @@
           <w:szCs w:val="32"/>
         </w:rPr>
       </w:pPr>
-      <w:bookmarkStart w:id="7" w:name="_Toc499885217"/>
+      <w:bookmarkStart w:id="6" w:name="_Toc499885217"/>
       <w:r>
         <w:rPr>
           <w:rFonts w:ascii="Times New Roman" w:hAnsi="Times New Roman" w:cs="Times New Roman"/>
@@ -4489,7 +4487,7 @@
         </w:rPr>
         <w:t>Projektni tim</w:t>
       </w:r>
-      <w:bookmarkEnd w:id="7"/>
+      <w:bookmarkEnd w:id="6"/>
     </w:p>
     <w:p/>
     <w:p>
@@ -4635,7 +4633,7 @@
           <w:szCs w:val="32"/>
         </w:rPr>
       </w:pPr>
-      <w:bookmarkStart w:id="8" w:name="_Toc499885218"/>
+      <w:bookmarkStart w:id="7" w:name="_Toc499885218"/>
       <w:r>
         <w:rPr>
           <w:rFonts w:ascii="Times New Roman" w:hAnsi="Times New Roman" w:cs="Times New Roman"/>
@@ -4657,20 +4655,29 @@
         </w:rPr>
         <w:t>gantogram</w:t>
       </w:r>
+      <w:bookmarkEnd w:id="7"/>
+      <w:proofErr w:type="spellEnd"/>
+    </w:p>
+    <w:p/>
+    <w:p>
+      <w:pPr>
+        <w:spacing w:line="360" w:lineRule="auto"/>
+        <w:jc w:val="both"/>
+      </w:pPr>
+      <w:r>
+        <w:t xml:space="preserve">Na početku ovoga projekta smo definirali tri sprinta koja će biti </w:t>
+      </w:r>
+      <w:r>
+        <w:t xml:space="preserve">odrađena. Prvi sprint traje 19.10.- 30.10.2017., drugi sprint traje 15.11.-9.12.2017. dok treći sprint traje 08.01.-25.01.2017. Na </w:t>
+      </w:r>
+      <w:proofErr w:type="spellStart"/>
+      <w:r>
+        <w:t>ganto</w:t>
+      </w:r>
+      <w:bookmarkStart w:id="8" w:name="_GoBack"/>
       <w:bookmarkEnd w:id="8"/>
-      <w:proofErr w:type="spellEnd"/>
-    </w:p>
-    <w:p/>
-    <w:p>
-      <w:r>
-        <w:t xml:space="preserve">Na početku ovoga projekta smo definirali tri sprinta koja će biti </w:t>
-      </w:r>
-      <w:r>
-        <w:t xml:space="preserve">odrađena. Prvi sprint traje 19.10.- 30.10.2017., drugi sprint traje 15.11.-9.12.2017. dok treći sprint traje 08.01.-25.01.2017. Na </w:t>
-      </w:r>
-      <w:proofErr w:type="spellStart"/>
-      <w:r>
-        <w:t>gantogramu</w:t>
+      <w:r>
+        <w:t>gramu</w:t>
       </w:r>
       <w:proofErr w:type="spellEnd"/>
       <w:r>
@@ -4866,27 +4873,14 @@
       <w:r>
         <w:t xml:space="preserve">Slika </w:t>
       </w:r>
-      <w:r>
-        <w:fldChar w:fldCharType="begin"/>
-      </w:r>
-      <w:r>
-        <w:instrText xml:space="preserve"> SEQ Slika \* ARABIC </w:instrText>
-      </w:r>
-      <w:r>
-        <w:fldChar w:fldCharType="separate"/>
-      </w:r>
-      <w:r>
-        <w:rPr>
-          <w:noProof/>
-        </w:rPr>
-        <w:t>1</w:t>
-      </w:r>
-      <w:r>
-        <w:rPr>
-          <w:noProof/>
-        </w:rPr>
-        <w:fldChar w:fldCharType="end"/>
-      </w:r>
+      <w:fldSimple w:instr=" SEQ Slika \* ARABIC ">
+        <w:r>
+          <w:rPr>
+            <w:noProof/>
+          </w:rPr>
+          <w:t>1</w:t>
+        </w:r>
+      </w:fldSimple>
       <w:r>
         <w:t>. Skica ekrana aplikacije</w:t>
       </w:r>
@@ -5051,27 +5045,14 @@
       <w:r>
         <w:t xml:space="preserve">Slika </w:t>
       </w:r>
-      <w:r>
-        <w:fldChar w:fldCharType="begin"/>
-      </w:r>
-      <w:r>
-        <w:instrText xml:space="preserve"> SEQ Slika \* ARABIC </w:instrText>
-      </w:r>
-      <w:r>
-        <w:fldChar w:fldCharType="separate"/>
-      </w:r>
-      <w:r>
-        <w:rPr>
-          <w:noProof/>
-        </w:rPr>
-        <w:t>2</w:t>
-      </w:r>
-      <w:r>
-        <w:rPr>
-          <w:noProof/>
-        </w:rPr>
-        <w:fldChar w:fldCharType="end"/>
-      </w:r>
+      <w:fldSimple w:instr=" SEQ Slika \* ARABIC ">
+        <w:r>
+          <w:rPr>
+            <w:noProof/>
+          </w:rPr>
+          <w:t>2</w:t>
+        </w:r>
+      </w:fldSimple>
       <w:r>
         <w:t>. ERA dijagram baze podataka</w:t>
       </w:r>
@@ -5175,27 +5156,14 @@
       <w:r>
         <w:t xml:space="preserve">Slika </w:t>
       </w:r>
-      <w:r>
-        <w:fldChar w:fldCharType="begin"/>
-      </w:r>
-      <w:r>
-        <w:instrText xml:space="preserve"> SEQ Slika \* ARABIC </w:instrText>
-      </w:r>
-      <w:r>
-        <w:fldChar w:fldCharType="separate"/>
-      </w:r>
-      <w:r>
-        <w:rPr>
-          <w:noProof/>
-        </w:rPr>
-        <w:t>3</w:t>
-      </w:r>
-      <w:r>
-        <w:rPr>
-          <w:noProof/>
-        </w:rPr>
-        <w:fldChar w:fldCharType="end"/>
-      </w:r>
+      <w:fldSimple w:instr=" SEQ Slika \* ARABIC ">
+        <w:r>
+          <w:rPr>
+            <w:noProof/>
+          </w:rPr>
+          <w:t>3</w:t>
+        </w:r>
+      </w:fldSimple>
       <w:r>
         <w:t>. Dijagram slučaja korištenja</w:t>
       </w:r>
@@ -5227,6 +5195,7 @@
         <w:jc w:val="both"/>
       </w:pPr>
       <w:r>
+        <w:lastRenderedPageBreak/>
         <w:t>Analizirano je trenutno stanje na projektu te zadaci koji su odrađeni i koji se trebaju završiti.</w:t>
       </w:r>
     </w:p>
@@ -5334,27 +5303,14 @@
       <w:r>
         <w:t xml:space="preserve">Slika </w:t>
       </w:r>
-      <w:r>
-        <w:fldChar w:fldCharType="begin"/>
-      </w:r>
-      <w:r>
-        <w:instrText xml:space="preserve"> SEQ Slika \* ARABIC </w:instrText>
-      </w:r>
-      <w:r>
-        <w:fldChar w:fldCharType="separate"/>
-      </w:r>
-      <w:r>
-        <w:rPr>
-          <w:noProof/>
-        </w:rPr>
-        <w:t>4</w:t>
-      </w:r>
-      <w:r>
-        <w:rPr>
-          <w:noProof/>
-        </w:rPr>
-        <w:fldChar w:fldCharType="end"/>
-      </w:r>
+      <w:fldSimple w:instr=" SEQ Slika \* ARABIC ">
+        <w:r>
+          <w:rPr>
+            <w:noProof/>
+          </w:rPr>
+          <w:t>4</w:t>
+        </w:r>
+      </w:fldSimple>
       <w:r>
         <w:t>. Dijagram slučaja korištenja</w:t>
       </w:r>
@@ -5996,7 +5952,6 @@
         <w:t>Prije prvog sprinta definirali smo određene zadatke koje je potrebno odraditi kako bi pripremili sve potrebno za prijavu i realizaciju projekta. Početni zadaci definirani su u tablici iznad.</w:t>
       </w:r>
     </w:p>
-    <w:p/>
     <w:p>
       <w:pPr>
         <w:pStyle w:val="Heading2"/>
@@ -6064,10 +6019,10 @@
           <w:lang w:eastAsia="hr-HR"/>
         </w:rPr>
         <w:drawing>
-          <wp:inline distT="0" distB="0" distL="0" distR="0" wp14:anchorId="485F961A" wp14:editId="7DE901CF">
-            <wp:extent cx="5476126" cy="2877099"/>
-            <wp:effectExtent l="0" t="0" r="0" b="0"/>
-            <wp:docPr id="12" name="Picture 12"/>
+          <wp:inline distT="0" distB="0" distL="0" distR="0" wp14:anchorId="1D91C5F3" wp14:editId="06CA7E5C">
+            <wp:extent cx="5731510" cy="3156484"/>
+            <wp:effectExtent l="0" t="0" r="2540" b="6350"/>
+            <wp:docPr id="6" name="Picture 6"/>
             <wp:cNvGraphicFramePr>
               <a:graphicFrameLocks xmlns:a="http://schemas.openxmlformats.org/drawingml/2006/main" noChangeAspect="1"/>
             </wp:cNvGraphicFramePr>
@@ -6075,7 +6030,7 @@
               <a:graphicData uri="http://schemas.openxmlformats.org/drawingml/2006/picture">
                 <pic:pic xmlns:pic="http://schemas.openxmlformats.org/drawingml/2006/picture">
                   <pic:nvPicPr>
-                    <pic:cNvPr id="0" name="Picture 8"/>
+                    <pic:cNvPr id="0" name="Picture 4"/>
                     <pic:cNvPicPr>
                       <a:picLocks noChangeAspect="1" noChangeArrowheads="1"/>
                     </pic:cNvPicPr>
@@ -6096,7 +6051,7 @@
                   <pic:spPr bwMode="auto">
                     <a:xfrm>
                       <a:off x="0" y="0"/>
-                      <a:ext cx="5479926" cy="2879095"/>
+                      <a:ext cx="5731510" cy="3156484"/>
                     </a:xfrm>
                     <a:prstGeom prst="rect">
                       <a:avLst/>
@@ -6121,27 +6076,14 @@
       <w:r>
         <w:t xml:space="preserve">Slika </w:t>
       </w:r>
-      <w:r>
-        <w:fldChar w:fldCharType="begin"/>
-      </w:r>
-      <w:r>
-        <w:instrText xml:space="preserve"> SEQ Slika \* ARABIC </w:instrText>
-      </w:r>
-      <w:r>
-        <w:fldChar w:fldCharType="separate"/>
-      </w:r>
-      <w:r>
-        <w:rPr>
-          <w:noProof/>
-        </w:rPr>
-        <w:t>5</w:t>
-      </w:r>
-      <w:r>
-        <w:rPr>
-          <w:noProof/>
-        </w:rPr>
-        <w:fldChar w:fldCharType="end"/>
-      </w:r>
+      <w:fldSimple w:instr=" SEQ Slika \* ARABIC ">
+        <w:r>
+          <w:rPr>
+            <w:noProof/>
+          </w:rPr>
+          <w:t>5</w:t>
+        </w:r>
+      </w:fldSimple>
       <w:r>
         <w:t xml:space="preserve">. </w:t>
       </w:r>
@@ -6171,6 +6113,7 @@
         </w:sectPr>
       </w:pPr>
       <w:r>
+        <w:lastRenderedPageBreak/>
         <w:t xml:space="preserve">U samom </w:t>
       </w:r>
       <w:proofErr w:type="spellStart"/>
@@ -6258,10 +6201,10 @@
           <w:lang w:eastAsia="hr-HR"/>
         </w:rPr>
         <w:drawing>
-          <wp:inline distT="0" distB="0" distL="0" distR="0" wp14:anchorId="593DBD49" wp14:editId="5B932C30">
-            <wp:extent cx="8863330" cy="2729054"/>
+          <wp:inline distT="0" distB="0" distL="0" distR="0" wp14:anchorId="3E1F7DD2" wp14:editId="50F7E795">
+            <wp:extent cx="8863330" cy="2690770"/>
             <wp:effectExtent l="0" t="0" r="0" b="0"/>
-            <wp:docPr id="13" name="Picture 13"/>
+            <wp:docPr id="3" name="Picture 3"/>
             <wp:cNvGraphicFramePr>
               <a:graphicFrameLocks xmlns:a="http://schemas.openxmlformats.org/drawingml/2006/main" noChangeAspect="1"/>
             </wp:cNvGraphicFramePr>
@@ -6269,7 +6212,7 @@
               <a:graphicData uri="http://schemas.openxmlformats.org/drawingml/2006/picture">
                 <pic:pic xmlns:pic="http://schemas.openxmlformats.org/drawingml/2006/picture">
                   <pic:nvPicPr>
-                    <pic:cNvPr id="0" name="Picture 9"/>
+                    <pic:cNvPr id="0" name="Picture 2"/>
                     <pic:cNvPicPr>
                       <a:picLocks noChangeAspect="1" noChangeArrowheads="1"/>
                     </pic:cNvPicPr>
@@ -6290,7 +6233,7 @@
                   <pic:spPr bwMode="auto">
                     <a:xfrm>
                       <a:off x="0" y="0"/>
-                      <a:ext cx="8863330" cy="2729054"/>
+                      <a:ext cx="8863330" cy="2690770"/>
                     </a:xfrm>
                     <a:prstGeom prst="rect">
                       <a:avLst/>
@@ -6315,27 +6258,14 @@
       <w:r>
         <w:t xml:space="preserve">Slika </w:t>
       </w:r>
-      <w:r>
-        <w:fldChar w:fldCharType="begin"/>
-      </w:r>
-      <w:r>
-        <w:instrText xml:space="preserve"> SEQ Slika \* ARABIC </w:instrText>
-      </w:r>
-      <w:r>
-        <w:fldChar w:fldCharType="separate"/>
-      </w:r>
-      <w:r>
-        <w:rPr>
-          <w:noProof/>
-        </w:rPr>
-        <w:t>6</w:t>
-      </w:r>
-      <w:r>
-        <w:rPr>
-          <w:noProof/>
-        </w:rPr>
-        <w:fldChar w:fldCharType="end"/>
-      </w:r>
+      <w:fldSimple w:instr=" SEQ Slika \* ARABIC ">
+        <w:r>
+          <w:rPr>
+            <w:noProof/>
+          </w:rPr>
+          <w:t>6</w:t>
+        </w:r>
+      </w:fldSimple>
       <w:r>
         <w:t xml:space="preserve">. Sprint </w:t>
       </w:r>
@@ -6535,10 +6465,10 @@
           <w:lang w:eastAsia="hr-HR"/>
         </w:rPr>
         <w:drawing>
-          <wp:inline distT="0" distB="0" distL="0" distR="0" wp14:anchorId="40E453B4" wp14:editId="0D11EE4F">
-            <wp:extent cx="5876818" cy="3367089"/>
-            <wp:effectExtent l="0" t="0" r="0" b="5080"/>
-            <wp:docPr id="14" name="Picture 14"/>
+          <wp:inline distT="0" distB="0" distL="0" distR="0" wp14:anchorId="338FBC3C" wp14:editId="1D1C7222">
+            <wp:extent cx="5614543" cy="3200400"/>
+            <wp:effectExtent l="0" t="0" r="5715" b="0"/>
+            <wp:docPr id="5" name="Picture 5"/>
             <wp:cNvGraphicFramePr>
               <a:graphicFrameLocks xmlns:a="http://schemas.openxmlformats.org/drawingml/2006/main" noChangeAspect="1"/>
             </wp:cNvGraphicFramePr>
@@ -6546,7 +6476,7 @@
               <a:graphicData uri="http://schemas.openxmlformats.org/drawingml/2006/picture">
                 <pic:pic xmlns:pic="http://schemas.openxmlformats.org/drawingml/2006/picture">
                   <pic:nvPicPr>
-                    <pic:cNvPr id="0" name="Picture 10"/>
+                    <pic:cNvPr id="0" name="Picture 3"/>
                     <pic:cNvPicPr>
                       <a:picLocks noChangeAspect="1" noChangeArrowheads="1"/>
                     </pic:cNvPicPr>
@@ -6567,7 +6497,7 @@
                   <pic:spPr bwMode="auto">
                     <a:xfrm>
                       <a:off x="0" y="0"/>
-                      <a:ext cx="5879082" cy="3368386"/>
+                      <a:ext cx="5617752" cy="3202229"/>
                     </a:xfrm>
                     <a:prstGeom prst="rect">
                       <a:avLst/>
@@ -6592,27 +6522,14 @@
       <w:r>
         <w:t xml:space="preserve">Slika </w:t>
       </w:r>
-      <w:r>
-        <w:fldChar w:fldCharType="begin"/>
-      </w:r>
-      <w:r>
-        <w:instrText xml:space="preserve"> SEQ Slika \* ARABIC </w:instrText>
-      </w:r>
-      <w:r>
-        <w:fldChar w:fldCharType="separate"/>
-      </w:r>
-      <w:r>
-        <w:rPr>
-          <w:noProof/>
-        </w:rPr>
-        <w:t>7</w:t>
-      </w:r>
-      <w:r>
-        <w:rPr>
-          <w:noProof/>
-        </w:rPr>
-        <w:fldChar w:fldCharType="end"/>
-      </w:r>
+      <w:fldSimple w:instr=" SEQ Slika \* ARABIC ">
+        <w:r>
+          <w:rPr>
+            <w:noProof/>
+          </w:rPr>
+          <w:t>7</w:t>
+        </w:r>
+      </w:fldSimple>
       <w:r>
         <w:t xml:space="preserve">. </w:t>
       </w:r>
@@ -8299,7 +8216,7 @@
           <w:rPr>
             <w:noProof/>
           </w:rPr>
-          <w:t>1</w:t>
+          <w:t>3</w:t>
         </w:r>
         <w:r>
           <w:rPr>
@@ -12911,7 +12828,7 @@
 </file>
 
 <file path=customXml/itemProps1.xml><?xml version="1.0" encoding="utf-8"?>
-<ds:datastoreItem xmlns:ds="http://schemas.openxmlformats.org/officeDocument/2006/customXml" ds:itemID="{8F22E216-D6F3-4FE7-9FB8-AE018275911F}">
+<ds:datastoreItem xmlns:ds="http://schemas.openxmlformats.org/officeDocument/2006/customXml" ds:itemID="{D911A1DF-ADB1-4850-B911-63BE0D7A9ED9}">
   <ds:schemaRefs>
     <ds:schemaRef ds:uri="http://schemas.openxmlformats.org/officeDocument/2006/bibliography"/>
   </ds:schemaRefs>

</xml_diff>

<commit_message>
U projektnu dokumentaciju je dodano poglavlje Plan iteracija u kojem se nalazi gantogram cjelokupnog projekta. U poglavlju je prikazan sam plan iteracija te potrebni resursi za realizaciju zadataka.
</commit_message>
<xml_diff>
--- a/Dokumentacija/PillCare - Brkić_Danzante_Ergović_Hranj - Projektna.docx
+++ b/Dokumentacija/PillCare - Brkić_Danzante_Ergović_Hranj - Projektna.docx
@@ -805,7 +805,7 @@
           <w:r>
             <w:fldChar w:fldCharType="separate"/>
           </w:r>
-          <w:hyperlink w:anchor="_Toc499885212" w:history="1">
+          <w:hyperlink w:anchor="_Toc499916364" w:history="1">
             <w:r>
               <w:rPr>
                 <w:rStyle w:val="Hyperlink"/>
@@ -851,7 +851,7 @@
                 <w:noProof/>
                 <w:webHidden/>
               </w:rPr>
-              <w:instrText xml:space="preserve"> PAGEREF _Toc499885212 \h </w:instrText>
+              <w:instrText xml:space="preserve"> PAGEREF _Toc499916364 \h </w:instrText>
             </w:r>
             <w:r>
               <w:rPr>
@@ -897,7 +897,7 @@
               <w:lang w:eastAsia="hr-HR"/>
             </w:rPr>
           </w:pPr>
-          <w:hyperlink w:anchor="_Toc499885213" w:history="1">
+          <w:hyperlink w:anchor="_Toc499916365" w:history="1">
             <w:r>
               <w:rPr>
                 <w:rStyle w:val="Hyperlink"/>
@@ -943,7 +943,7 @@
                 <w:noProof/>
                 <w:webHidden/>
               </w:rPr>
-              <w:instrText xml:space="preserve"> PAGEREF _Toc499885213 \h </w:instrText>
+              <w:instrText xml:space="preserve"> PAGEREF _Toc499916365 \h </w:instrText>
             </w:r>
             <w:r>
               <w:rPr>
@@ -989,7 +989,7 @@
               <w:lang w:eastAsia="hr-HR"/>
             </w:rPr>
           </w:pPr>
-          <w:hyperlink w:anchor="_Toc499885214" w:history="1">
+          <w:hyperlink w:anchor="_Toc499916366" w:history="1">
             <w:r>
               <w:rPr>
                 <w:rStyle w:val="Hyperlink"/>
@@ -1035,7 +1035,7 @@
                 <w:noProof/>
                 <w:webHidden/>
               </w:rPr>
-              <w:instrText xml:space="preserve"> PAGEREF _Toc499885214 \h </w:instrText>
+              <w:instrText xml:space="preserve"> PAGEREF _Toc499916366 \h </w:instrText>
             </w:r>
             <w:r>
               <w:rPr>
@@ -1081,7 +1081,7 @@
               <w:lang w:eastAsia="hr-HR"/>
             </w:rPr>
           </w:pPr>
-          <w:hyperlink w:anchor="_Toc499885215" w:history="1">
+          <w:hyperlink w:anchor="_Toc499916367" w:history="1">
             <w:r>
               <w:rPr>
                 <w:rStyle w:val="Hyperlink"/>
@@ -1127,7 +1127,7 @@
                 <w:noProof/>
                 <w:webHidden/>
               </w:rPr>
-              <w:instrText xml:space="preserve"> PAGEREF _Toc499885215 \h </w:instrText>
+              <w:instrText xml:space="preserve"> PAGEREF _Toc499916367 \h </w:instrText>
             </w:r>
             <w:r>
               <w:rPr>
@@ -1173,7 +1173,7 @@
               <w:lang w:eastAsia="hr-HR"/>
             </w:rPr>
           </w:pPr>
-          <w:hyperlink w:anchor="_Toc499885216" w:history="1">
+          <w:hyperlink w:anchor="_Toc499916368" w:history="1">
             <w:r>
               <w:rPr>
                 <w:rStyle w:val="Hyperlink"/>
@@ -1219,7 +1219,7 @@
                 <w:noProof/>
                 <w:webHidden/>
               </w:rPr>
-              <w:instrText xml:space="preserve"> PAGEREF _Toc499885216 \h </w:instrText>
+              <w:instrText xml:space="preserve"> PAGEREF _Toc499916368 \h </w:instrText>
             </w:r>
             <w:r>
               <w:rPr>
@@ -1265,7 +1265,7 @@
               <w:lang w:eastAsia="hr-HR"/>
             </w:rPr>
           </w:pPr>
-          <w:hyperlink w:anchor="_Toc499885217" w:history="1">
+          <w:hyperlink w:anchor="_Toc499916369" w:history="1">
             <w:r>
               <w:rPr>
                 <w:rStyle w:val="Hyperlink"/>
@@ -1311,7 +1311,7 @@
                 <w:noProof/>
                 <w:webHidden/>
               </w:rPr>
-              <w:instrText xml:space="preserve"> PAGEREF _Toc499885217 \h </w:instrText>
+              <w:instrText xml:space="preserve"> PAGEREF _Toc499916369 \h </w:instrText>
             </w:r>
             <w:r>
               <w:rPr>
@@ -1357,7 +1357,7 @@
               <w:lang w:eastAsia="hr-HR"/>
             </w:rPr>
           </w:pPr>
-          <w:hyperlink w:anchor="_Toc499885218" w:history="1">
+          <w:hyperlink w:anchor="_Toc499916370" w:history="1">
             <w:r>
               <w:rPr>
                 <w:rStyle w:val="Hyperlink"/>
@@ -1382,7 +1382,7 @@
                 <w:b/>
                 <w:noProof/>
               </w:rPr>
-              <w:t>Plan iteracija- gantogram</w:t>
+              <w:t>Plan iteracija</w:t>
             </w:r>
             <w:r>
               <w:rPr>
@@ -1403,7 +1403,7 @@
                 <w:noProof/>
                 <w:webHidden/>
               </w:rPr>
-              <w:instrText xml:space="preserve"> PAGEREF _Toc499885218 \h </w:instrText>
+              <w:instrText xml:space="preserve"> PAGEREF _Toc499916370 \h </w:instrText>
             </w:r>
             <w:r>
               <w:rPr>
@@ -1423,7 +1423,7 @@
                 <w:noProof/>
                 <w:webHidden/>
               </w:rPr>
-              <w:t>3</w:t>
+              <w:t>4</w:t>
             </w:r>
             <w:r>
               <w:rPr>
@@ -1449,7 +1449,7 @@
               <w:lang w:eastAsia="hr-HR"/>
             </w:rPr>
           </w:pPr>
-          <w:hyperlink w:anchor="_Toc499885219" w:history="1">
+          <w:hyperlink w:anchor="_Toc499916371" w:history="1">
             <w:r>
               <w:rPr>
                 <w:rStyle w:val="Hyperlink"/>
@@ -1495,7 +1495,7 @@
                 <w:noProof/>
                 <w:webHidden/>
               </w:rPr>
-              <w:instrText xml:space="preserve"> PAGEREF _Toc499885219 \h </w:instrText>
+              <w:instrText xml:space="preserve"> PAGEREF _Toc499916371 \h </w:instrText>
             </w:r>
             <w:r>
               <w:rPr>
@@ -1515,7 +1515,7 @@
                 <w:noProof/>
                 <w:webHidden/>
               </w:rPr>
-              <w:t>4</w:t>
+              <w:t>7</w:t>
             </w:r>
             <w:r>
               <w:rPr>
@@ -1541,7 +1541,7 @@
               <w:lang w:eastAsia="hr-HR"/>
             </w:rPr>
           </w:pPr>
-          <w:hyperlink w:anchor="_Toc499885220" w:history="1">
+          <w:hyperlink w:anchor="_Toc499916372" w:history="1">
             <w:r>
               <w:rPr>
                 <w:rStyle w:val="Hyperlink"/>
@@ -1587,7 +1587,7 @@
                 <w:noProof/>
                 <w:webHidden/>
               </w:rPr>
-              <w:instrText xml:space="preserve"> PAGEREF _Toc499885220 \h </w:instrText>
+              <w:instrText xml:space="preserve"> PAGEREF _Toc499916372 \h </w:instrText>
             </w:r>
             <w:r>
               <w:rPr>
@@ -1607,7 +1607,7 @@
                 <w:noProof/>
                 <w:webHidden/>
               </w:rPr>
-              <w:t>4</w:t>
+              <w:t>7</w:t>
             </w:r>
             <w:r>
               <w:rPr>
@@ -1633,7 +1633,7 @@
               <w:lang w:eastAsia="hr-HR"/>
             </w:rPr>
           </w:pPr>
-          <w:hyperlink w:anchor="_Toc499885221" w:history="1">
+          <w:hyperlink w:anchor="_Toc499916373" w:history="1">
             <w:r>
               <w:rPr>
                 <w:rStyle w:val="Hyperlink"/>
@@ -1679,7 +1679,7 @@
                 <w:noProof/>
                 <w:webHidden/>
               </w:rPr>
-              <w:instrText xml:space="preserve"> PAGEREF _Toc499885221 \h </w:instrText>
+              <w:instrText xml:space="preserve"> PAGEREF _Toc499916373 \h </w:instrText>
             </w:r>
             <w:r>
               <w:rPr>
@@ -1699,7 +1699,7 @@
                 <w:noProof/>
                 <w:webHidden/>
               </w:rPr>
-              <w:t>7</w:t>
+              <w:t>10</w:t>
             </w:r>
             <w:r>
               <w:rPr>
@@ -1725,7 +1725,7 @@
               <w:lang w:eastAsia="hr-HR"/>
             </w:rPr>
           </w:pPr>
-          <w:hyperlink w:anchor="_Toc499885222" w:history="1">
+          <w:hyperlink w:anchor="_Toc499916374" w:history="1">
             <w:r>
               <w:rPr>
                 <w:rStyle w:val="Hyperlink"/>
@@ -1771,7 +1771,7 @@
                 <w:noProof/>
                 <w:webHidden/>
               </w:rPr>
-              <w:instrText xml:space="preserve"> PAGEREF _Toc499885222 \h </w:instrText>
+              <w:instrText xml:space="preserve"> PAGEREF _Toc499916374 \h </w:instrText>
             </w:r>
             <w:r>
               <w:rPr>
@@ -1791,7 +1791,7 @@
                 <w:noProof/>
                 <w:webHidden/>
               </w:rPr>
-              <w:t>7</w:t>
+              <w:t>10</w:t>
             </w:r>
             <w:r>
               <w:rPr>
@@ -1816,7 +1816,7 @@
               <w:lang w:eastAsia="hr-HR"/>
             </w:rPr>
           </w:pPr>
-          <w:hyperlink w:anchor="_Toc499885223" w:history="1">
+          <w:hyperlink w:anchor="_Toc499916375" w:history="1">
             <w:r>
               <w:rPr>
                 <w:rStyle w:val="Hyperlink"/>
@@ -1844,7 +1844,7 @@
                 <w:noProof/>
                 <w:webHidden/>
               </w:rPr>
-              <w:instrText xml:space="preserve"> PAGEREF _Toc499885223 \h </w:instrText>
+              <w:instrText xml:space="preserve"> PAGEREF _Toc499916375 \h </w:instrText>
             </w:r>
             <w:r>
               <w:rPr>
@@ -1864,7 +1864,7 @@
                 <w:noProof/>
                 <w:webHidden/>
               </w:rPr>
-              <w:t>8</w:t>
+              <w:t>11</w:t>
             </w:r>
             <w:r>
               <w:rPr>
@@ -1890,7 +1890,7 @@
               <w:lang w:eastAsia="hr-HR"/>
             </w:rPr>
           </w:pPr>
-          <w:hyperlink w:anchor="_Toc499885224" w:history="1">
+          <w:hyperlink w:anchor="_Toc499916376" w:history="1">
             <w:r>
               <w:rPr>
                 <w:rStyle w:val="Hyperlink"/>
@@ -1936,7 +1936,7 @@
                 <w:noProof/>
                 <w:webHidden/>
               </w:rPr>
-              <w:instrText xml:space="preserve"> PAGEREF _Toc499885224 \h </w:instrText>
+              <w:instrText xml:space="preserve"> PAGEREF _Toc499916376 \h </w:instrText>
             </w:r>
             <w:r>
               <w:rPr>
@@ -1956,7 +1956,7 @@
                 <w:noProof/>
                 <w:webHidden/>
               </w:rPr>
-              <w:t>9</w:t>
+              <w:t>12</w:t>
             </w:r>
             <w:r>
               <w:rPr>
@@ -1982,7 +1982,7 @@
               <w:lang w:eastAsia="hr-HR"/>
             </w:rPr>
           </w:pPr>
-          <w:hyperlink w:anchor="_Toc499885225" w:history="1">
+          <w:hyperlink w:anchor="_Toc499916377" w:history="1">
             <w:r>
               <w:rPr>
                 <w:rStyle w:val="Hyperlink"/>
@@ -2028,7 +2028,7 @@
                 <w:noProof/>
                 <w:webHidden/>
               </w:rPr>
-              <w:instrText xml:space="preserve"> PAGEREF _Toc499885225 \h </w:instrText>
+              <w:instrText xml:space="preserve"> PAGEREF _Toc499916377 \h </w:instrText>
             </w:r>
             <w:r>
               <w:rPr>
@@ -2048,7 +2048,7 @@
                 <w:noProof/>
                 <w:webHidden/>
               </w:rPr>
-              <w:t>10</w:t>
+              <w:t>13</w:t>
             </w:r>
             <w:r>
               <w:rPr>
@@ -2074,7 +2074,7 @@
               <w:lang w:eastAsia="hr-HR"/>
             </w:rPr>
           </w:pPr>
-          <w:hyperlink w:anchor="_Toc499885226" w:history="1">
+          <w:hyperlink w:anchor="_Toc499916378" w:history="1">
             <w:r>
               <w:rPr>
                 <w:rStyle w:val="Hyperlink"/>
@@ -2120,7 +2120,7 @@
                 <w:noProof/>
                 <w:webHidden/>
               </w:rPr>
-              <w:instrText xml:space="preserve"> PAGEREF _Toc499885226 \h </w:instrText>
+              <w:instrText xml:space="preserve"> PAGEREF _Toc499916378 \h </w:instrText>
             </w:r>
             <w:r>
               <w:rPr>
@@ -2140,7 +2140,7 @@
                 <w:noProof/>
                 <w:webHidden/>
               </w:rPr>
-              <w:t>10</w:t>
+              <w:t>13</w:t>
             </w:r>
             <w:r>
               <w:rPr>
@@ -2166,7 +2166,7 @@
               <w:lang w:eastAsia="hr-HR"/>
             </w:rPr>
           </w:pPr>
-          <w:hyperlink w:anchor="_Toc499885227" w:history="1">
+          <w:hyperlink w:anchor="_Toc499916379" w:history="1">
             <w:r>
               <w:rPr>
                 <w:rStyle w:val="Hyperlink"/>
@@ -2212,7 +2212,7 @@
                 <w:noProof/>
                 <w:webHidden/>
               </w:rPr>
-              <w:instrText xml:space="preserve"> PAGEREF _Toc499885227 \h </w:instrText>
+              <w:instrText xml:space="preserve"> PAGEREF _Toc499916379 \h </w:instrText>
             </w:r>
             <w:r>
               <w:rPr>
@@ -2232,7 +2232,7 @@
                 <w:noProof/>
                 <w:webHidden/>
               </w:rPr>
-              <w:t>10</w:t>
+              <w:t>13</w:t>
             </w:r>
             <w:r>
               <w:rPr>
@@ -2258,7 +2258,7 @@
               <w:lang w:eastAsia="hr-HR"/>
             </w:rPr>
           </w:pPr>
-          <w:hyperlink w:anchor="_Toc499885228" w:history="1">
+          <w:hyperlink w:anchor="_Toc499916380" w:history="1">
             <w:r>
               <w:rPr>
                 <w:rStyle w:val="Hyperlink"/>
@@ -2304,7 +2304,7 @@
                 <w:noProof/>
                 <w:webHidden/>
               </w:rPr>
-              <w:instrText xml:space="preserve"> PAGEREF _Toc499885228 \h </w:instrText>
+              <w:instrText xml:space="preserve"> PAGEREF _Toc499916380 \h </w:instrText>
             </w:r>
             <w:r>
               <w:rPr>
@@ -2324,7 +2324,7 @@
                 <w:noProof/>
                 <w:webHidden/>
               </w:rPr>
-              <w:t>11</w:t>
+              <w:t>14</w:t>
             </w:r>
             <w:r>
               <w:rPr>
@@ -2350,7 +2350,7 @@
               <w:lang w:eastAsia="hr-HR"/>
             </w:rPr>
           </w:pPr>
-          <w:hyperlink w:anchor="_Toc499885229" w:history="1">
+          <w:hyperlink w:anchor="_Toc499916381" w:history="1">
             <w:r>
               <w:rPr>
                 <w:rStyle w:val="Hyperlink"/>
@@ -2396,7 +2396,7 @@
                 <w:noProof/>
                 <w:webHidden/>
               </w:rPr>
-              <w:instrText xml:space="preserve"> PAGEREF _Toc499885229 \h </w:instrText>
+              <w:instrText xml:space="preserve"> PAGEREF _Toc499916381 \h </w:instrText>
             </w:r>
             <w:r>
               <w:rPr>
@@ -2416,7 +2416,7 @@
                 <w:noProof/>
                 <w:webHidden/>
               </w:rPr>
-              <w:t>11</w:t>
+              <w:t>14</w:t>
             </w:r>
             <w:r>
               <w:rPr>
@@ -2467,7 +2467,7 @@
           <w:szCs w:val="24"/>
         </w:rPr>
       </w:pPr>
-      <w:bookmarkStart w:id="1" w:name="_Toc499885212"/>
+      <w:bookmarkStart w:id="1" w:name="_Toc499916364"/>
       <w:r>
         <w:rPr>
           <w:rFonts w:ascii="Times New Roman" w:hAnsi="Times New Roman" w:cs="Times New Roman"/>
@@ -2580,7 +2580,7 @@
           <w:b/>
         </w:rPr>
       </w:pPr>
-      <w:bookmarkStart w:id="2" w:name="_Toc499885213"/>
+      <w:bookmarkStart w:id="2" w:name="_Toc499916365"/>
       <w:proofErr w:type="spellStart"/>
       <w:r>
         <w:rPr>
@@ -2607,7 +2607,7 @@
           <w:b/>
         </w:rPr>
       </w:pPr>
-      <w:bookmarkStart w:id="3" w:name="_Toc499885214"/>
+      <w:bookmarkStart w:id="3" w:name="_Toc499916366"/>
       <w:r>
         <w:rPr>
           <w:b/>
@@ -2648,7 +2648,7 @@
           <w:b/>
         </w:rPr>
       </w:pPr>
-      <w:bookmarkStart w:id="4" w:name="_Toc499885215"/>
+      <w:bookmarkStart w:id="4" w:name="_Toc499916367"/>
       <w:r>
         <w:rPr>
           <w:b/>
@@ -4436,7 +4436,7 @@
           <w:sz w:val="36"/>
         </w:rPr>
       </w:pPr>
-      <w:bookmarkStart w:id="5" w:name="_Toc499885216"/>
+      <w:bookmarkStart w:id="5" w:name="_Toc499916368"/>
       <w:r>
         <w:rPr>
           <w:rFonts w:ascii="Times New Roman" w:hAnsi="Times New Roman" w:cs="Times New Roman"/>
@@ -4476,7 +4476,7 @@
           <w:szCs w:val="32"/>
         </w:rPr>
       </w:pPr>
-      <w:bookmarkStart w:id="6" w:name="_Toc499885217"/>
+      <w:bookmarkStart w:id="6" w:name="_Toc499916369"/>
       <w:r>
         <w:rPr>
           <w:rFonts w:ascii="Times New Roman" w:hAnsi="Times New Roman" w:cs="Times New Roman"/>
@@ -4617,6 +4617,16 @@
         <w:t>-Smjer: Informacijsko i programsko inženjerstvo</w:t>
       </w:r>
     </w:p>
+    <w:p/>
+    <w:p/>
+    <w:p/>
+    <w:p/>
+    <w:p/>
+    <w:p/>
+    <w:p/>
+    <w:p/>
+    <w:p/>
+    <w:p/>
     <w:p/>
     <w:p>
       <w:pPr>
@@ -4633,7 +4643,7 @@
           <w:szCs w:val="32"/>
         </w:rPr>
       </w:pPr>
-      <w:bookmarkStart w:id="7" w:name="_Toc499885218"/>
+      <w:bookmarkStart w:id="7" w:name="_Toc499916370"/>
       <w:r>
         <w:rPr>
           <w:rFonts w:ascii="Times New Roman" w:hAnsi="Times New Roman" w:cs="Times New Roman"/>
@@ -4642,21 +4652,10 @@
           <w:sz w:val="32"/>
           <w:szCs w:val="32"/>
         </w:rPr>
-        <w:t xml:space="preserve">Plan iteracija- </w:t>
-      </w:r>
-      <w:proofErr w:type="spellStart"/>
-      <w:r>
-        <w:rPr>
-          <w:rFonts w:ascii="Times New Roman" w:hAnsi="Times New Roman" w:cs="Times New Roman"/>
-          <w:b/>
-          <w:color w:val="auto"/>
-          <w:sz w:val="32"/>
-          <w:szCs w:val="32"/>
-        </w:rPr>
-        <w:t>gantogram</w:t>
+        <w:lastRenderedPageBreak/>
+        <w:t>Plan iteracija</w:t>
       </w:r>
       <w:bookmarkEnd w:id="7"/>
-      <w:proofErr w:type="spellEnd"/>
     </w:p>
     <w:p/>
     <w:p>
@@ -4672,18 +4671,417 @@
       </w:r>
       <w:proofErr w:type="spellStart"/>
       <w:r>
-        <w:t>ganto</w:t>
+        <w:t>gantogramu</w:t>
+      </w:r>
+      <w:proofErr w:type="spellEnd"/>
+      <w:r>
+        <w:t xml:space="preserve"> je prikazan detaljniji plan iteracija, zadataka i potrebnih resursa za projekt.</w:t>
+      </w:r>
+    </w:p>
+    <w:p>
+      <w:r>
+        <w:rPr>
+          <w:noProof/>
+          <w:lang w:eastAsia="hr-HR"/>
+        </w:rPr>
+        <w:drawing>
+          <wp:inline distT="0" distB="0" distL="0" distR="0" wp14:anchorId="00EC778B" wp14:editId="3B553B06">
+            <wp:extent cx="5731510" cy="2284335"/>
+            <wp:effectExtent l="0" t="0" r="2540" b="1905"/>
+            <wp:docPr id="6" name="Picture 6"/>
+            <wp:cNvGraphicFramePr>
+              <a:graphicFrameLocks xmlns:a="http://schemas.openxmlformats.org/drawingml/2006/main" noChangeAspect="1"/>
+            </wp:cNvGraphicFramePr>
+            <a:graphic xmlns:a="http://schemas.openxmlformats.org/drawingml/2006/main">
+              <a:graphicData uri="http://schemas.openxmlformats.org/drawingml/2006/picture">
+                <pic:pic xmlns:pic="http://schemas.openxmlformats.org/drawingml/2006/picture">
+                  <pic:nvPicPr>
+                    <pic:cNvPr id="0" name="Picture 1"/>
+                    <pic:cNvPicPr>
+                      <a:picLocks noChangeAspect="1" noChangeArrowheads="1"/>
+                    </pic:cNvPicPr>
+                  </pic:nvPicPr>
+                  <pic:blipFill>
+                    <a:blip r:embed="rId14">
+                      <a:extLst>
+                        <a:ext uri="{28A0092B-C50C-407E-A947-70E740481C1C}">
+                          <a14:useLocalDpi xmlns:a14="http://schemas.microsoft.com/office/drawing/2010/main" val="0"/>
+                        </a:ext>
+                      </a:extLst>
+                    </a:blip>
+                    <a:srcRect/>
+                    <a:stretch>
+                      <a:fillRect/>
+                    </a:stretch>
+                  </pic:blipFill>
+                  <pic:spPr bwMode="auto">
+                    <a:xfrm>
+                      <a:off x="0" y="0"/>
+                      <a:ext cx="5731510" cy="2284335"/>
+                    </a:xfrm>
+                    <a:prstGeom prst="rect">
+                      <a:avLst/>
+                    </a:prstGeom>
+                    <a:noFill/>
+                    <a:ln>
+                      <a:noFill/>
+                    </a:ln>
+                  </pic:spPr>
+                </pic:pic>
+              </a:graphicData>
+            </a:graphic>
+          </wp:inline>
+        </w:drawing>
+      </w:r>
+    </w:p>
+    <w:p>
+      <w:r>
+        <w:rPr>
+          <w:noProof/>
+          <w:lang w:eastAsia="hr-HR"/>
+        </w:rPr>
+        <w:drawing>
+          <wp:inline distT="0" distB="0" distL="0" distR="0" wp14:anchorId="156E7FF6" wp14:editId="03EC2599">
+            <wp:extent cx="5731510" cy="2259246"/>
+            <wp:effectExtent l="0" t="0" r="2540" b="8255"/>
+            <wp:docPr id="22" name="Picture 22"/>
+            <wp:cNvGraphicFramePr>
+              <a:graphicFrameLocks xmlns:a="http://schemas.openxmlformats.org/drawingml/2006/main" noChangeAspect="1"/>
+            </wp:cNvGraphicFramePr>
+            <a:graphic xmlns:a="http://schemas.openxmlformats.org/drawingml/2006/main">
+              <a:graphicData uri="http://schemas.openxmlformats.org/drawingml/2006/picture">
+                <pic:pic xmlns:pic="http://schemas.openxmlformats.org/drawingml/2006/picture">
+                  <pic:nvPicPr>
+                    <pic:cNvPr id="0" name="Picture 15"/>
+                    <pic:cNvPicPr>
+                      <a:picLocks noChangeAspect="1" noChangeArrowheads="1"/>
+                    </pic:cNvPicPr>
+                  </pic:nvPicPr>
+                  <pic:blipFill>
+                    <a:blip r:embed="rId15">
+                      <a:extLst>
+                        <a:ext uri="{28A0092B-C50C-407E-A947-70E740481C1C}">
+                          <a14:useLocalDpi xmlns:a14="http://schemas.microsoft.com/office/drawing/2010/main" val="0"/>
+                        </a:ext>
+                      </a:extLst>
+                    </a:blip>
+                    <a:srcRect/>
+                    <a:stretch>
+                      <a:fillRect/>
+                    </a:stretch>
+                  </pic:blipFill>
+                  <pic:spPr bwMode="auto">
+                    <a:xfrm>
+                      <a:off x="0" y="0"/>
+                      <a:ext cx="5731510" cy="2259246"/>
+                    </a:xfrm>
+                    <a:prstGeom prst="rect">
+                      <a:avLst/>
+                    </a:prstGeom>
+                    <a:noFill/>
+                    <a:ln>
+                      <a:noFill/>
+                    </a:ln>
+                  </pic:spPr>
+                </pic:pic>
+              </a:graphicData>
+            </a:graphic>
+          </wp:inline>
+        </w:drawing>
       </w:r>
       <w:bookmarkStart w:id="8" w:name="_GoBack"/>
       <w:bookmarkEnd w:id="8"/>
-      <w:r>
-        <w:t>gramu</w:t>
-      </w:r>
-      <w:proofErr w:type="spellEnd"/>
-      <w:r>
-        <w:t xml:space="preserve"> je prikazan detaljniji plan iteracija, zadataka i potrebnih resursa za projekt.</w:t>
-      </w:r>
-    </w:p>
+    </w:p>
+    <w:p/>
+    <w:p>
+      <w:r>
+        <w:rPr>
+          <w:noProof/>
+          <w:lang w:eastAsia="hr-HR"/>
+        </w:rPr>
+        <w:lastRenderedPageBreak/>
+        <w:drawing>
+          <wp:inline distT="0" distB="0" distL="0" distR="0" wp14:anchorId="57A44EA6" wp14:editId="3887990A">
+            <wp:extent cx="5731510" cy="2168270"/>
+            <wp:effectExtent l="0" t="0" r="2540" b="3810"/>
+            <wp:docPr id="11" name="Picture 11"/>
+            <wp:cNvGraphicFramePr>
+              <a:graphicFrameLocks xmlns:a="http://schemas.openxmlformats.org/drawingml/2006/main" noChangeAspect="1"/>
+            </wp:cNvGraphicFramePr>
+            <a:graphic xmlns:a="http://schemas.openxmlformats.org/drawingml/2006/main">
+              <a:graphicData uri="http://schemas.openxmlformats.org/drawingml/2006/picture">
+                <pic:pic xmlns:pic="http://schemas.openxmlformats.org/drawingml/2006/picture">
+                  <pic:nvPicPr>
+                    <pic:cNvPr id="0" name="Picture 6"/>
+                    <pic:cNvPicPr>
+                      <a:picLocks noChangeAspect="1" noChangeArrowheads="1"/>
+                    </pic:cNvPicPr>
+                  </pic:nvPicPr>
+                  <pic:blipFill>
+                    <a:blip r:embed="rId16">
+                      <a:extLst>
+                        <a:ext uri="{28A0092B-C50C-407E-A947-70E740481C1C}">
+                          <a14:useLocalDpi xmlns:a14="http://schemas.microsoft.com/office/drawing/2010/main" val="0"/>
+                        </a:ext>
+                      </a:extLst>
+                    </a:blip>
+                    <a:srcRect/>
+                    <a:stretch>
+                      <a:fillRect/>
+                    </a:stretch>
+                  </pic:blipFill>
+                  <pic:spPr bwMode="auto">
+                    <a:xfrm>
+                      <a:off x="0" y="0"/>
+                      <a:ext cx="5731510" cy="2168270"/>
+                    </a:xfrm>
+                    <a:prstGeom prst="rect">
+                      <a:avLst/>
+                    </a:prstGeom>
+                    <a:noFill/>
+                    <a:ln>
+                      <a:noFill/>
+                    </a:ln>
+                  </pic:spPr>
+                </pic:pic>
+              </a:graphicData>
+            </a:graphic>
+          </wp:inline>
+        </w:drawing>
+      </w:r>
+    </w:p>
+    <w:p>
+      <w:r>
+        <w:rPr>
+          <w:noProof/>
+          <w:lang w:eastAsia="hr-HR"/>
+        </w:rPr>
+        <w:drawing>
+          <wp:inline distT="0" distB="0" distL="0" distR="0" wp14:anchorId="4C15703A" wp14:editId="69922D9C">
+            <wp:extent cx="5731510" cy="2375494"/>
+            <wp:effectExtent l="0" t="0" r="2540" b="6350"/>
+            <wp:docPr id="20" name="Picture 20"/>
+            <wp:cNvGraphicFramePr>
+              <a:graphicFrameLocks xmlns:a="http://schemas.openxmlformats.org/drawingml/2006/main" noChangeAspect="1"/>
+            </wp:cNvGraphicFramePr>
+            <a:graphic xmlns:a="http://schemas.openxmlformats.org/drawingml/2006/main">
+              <a:graphicData uri="http://schemas.openxmlformats.org/drawingml/2006/picture">
+                <pic:pic xmlns:pic="http://schemas.openxmlformats.org/drawingml/2006/picture">
+                  <pic:nvPicPr>
+                    <pic:cNvPr id="0" name="Picture 13"/>
+                    <pic:cNvPicPr>
+                      <a:picLocks noChangeAspect="1" noChangeArrowheads="1"/>
+                    </pic:cNvPicPr>
+                  </pic:nvPicPr>
+                  <pic:blipFill>
+                    <a:blip r:embed="rId17">
+                      <a:extLst>
+                        <a:ext uri="{28A0092B-C50C-407E-A947-70E740481C1C}">
+                          <a14:useLocalDpi xmlns:a14="http://schemas.microsoft.com/office/drawing/2010/main" val="0"/>
+                        </a:ext>
+                      </a:extLst>
+                    </a:blip>
+                    <a:srcRect/>
+                    <a:stretch>
+                      <a:fillRect/>
+                    </a:stretch>
+                  </pic:blipFill>
+                  <pic:spPr bwMode="auto">
+                    <a:xfrm>
+                      <a:off x="0" y="0"/>
+                      <a:ext cx="5731510" cy="2375494"/>
+                    </a:xfrm>
+                    <a:prstGeom prst="rect">
+                      <a:avLst/>
+                    </a:prstGeom>
+                    <a:noFill/>
+                    <a:ln>
+                      <a:noFill/>
+                    </a:ln>
+                  </pic:spPr>
+                </pic:pic>
+              </a:graphicData>
+            </a:graphic>
+          </wp:inline>
+        </w:drawing>
+      </w:r>
+    </w:p>
+    <w:p>
+      <w:r>
+        <w:rPr>
+          <w:noProof/>
+          <w:lang w:eastAsia="hr-HR"/>
+        </w:rPr>
+        <w:drawing>
+          <wp:inline distT="0" distB="0" distL="0" distR="0" wp14:anchorId="7B2B56F4" wp14:editId="21CAB187">
+            <wp:extent cx="5731510" cy="2254192"/>
+            <wp:effectExtent l="0" t="0" r="2540" b="0"/>
+            <wp:docPr id="21" name="Picture 21"/>
+            <wp:cNvGraphicFramePr>
+              <a:graphicFrameLocks xmlns:a="http://schemas.openxmlformats.org/drawingml/2006/main" noChangeAspect="1"/>
+            </wp:cNvGraphicFramePr>
+            <a:graphic xmlns:a="http://schemas.openxmlformats.org/drawingml/2006/main">
+              <a:graphicData uri="http://schemas.openxmlformats.org/drawingml/2006/picture">
+                <pic:pic xmlns:pic="http://schemas.openxmlformats.org/drawingml/2006/picture">
+                  <pic:nvPicPr>
+                    <pic:cNvPr id="0" name="Picture 14"/>
+                    <pic:cNvPicPr>
+                      <a:picLocks noChangeAspect="1" noChangeArrowheads="1"/>
+                    </pic:cNvPicPr>
+                  </pic:nvPicPr>
+                  <pic:blipFill>
+                    <a:blip r:embed="rId18">
+                      <a:extLst>
+                        <a:ext uri="{28A0092B-C50C-407E-A947-70E740481C1C}">
+                          <a14:useLocalDpi xmlns:a14="http://schemas.microsoft.com/office/drawing/2010/main" val="0"/>
+                        </a:ext>
+                      </a:extLst>
+                    </a:blip>
+                    <a:srcRect/>
+                    <a:stretch>
+                      <a:fillRect/>
+                    </a:stretch>
+                  </pic:blipFill>
+                  <pic:spPr bwMode="auto">
+                    <a:xfrm>
+                      <a:off x="0" y="0"/>
+                      <a:ext cx="5731510" cy="2254192"/>
+                    </a:xfrm>
+                    <a:prstGeom prst="rect">
+                      <a:avLst/>
+                    </a:prstGeom>
+                    <a:noFill/>
+                    <a:ln>
+                      <a:noFill/>
+                    </a:ln>
+                  </pic:spPr>
+                </pic:pic>
+              </a:graphicData>
+            </a:graphic>
+          </wp:inline>
+        </w:drawing>
+      </w:r>
+    </w:p>
+    <w:p>
+      <w:r>
+        <w:rPr>
+          <w:noProof/>
+          <w:lang w:eastAsia="hr-HR"/>
+        </w:rPr>
+        <w:lastRenderedPageBreak/>
+        <w:drawing>
+          <wp:inline distT="0" distB="0" distL="0" distR="0" wp14:anchorId="0C0552F9" wp14:editId="5C759B88">
+            <wp:extent cx="5731510" cy="2279463"/>
+            <wp:effectExtent l="0" t="0" r="2540" b="6985"/>
+            <wp:docPr id="16" name="Picture 16"/>
+            <wp:cNvGraphicFramePr>
+              <a:graphicFrameLocks xmlns:a="http://schemas.openxmlformats.org/drawingml/2006/main" noChangeAspect="1"/>
+            </wp:cNvGraphicFramePr>
+            <a:graphic xmlns:a="http://schemas.openxmlformats.org/drawingml/2006/main">
+              <a:graphicData uri="http://schemas.openxmlformats.org/drawingml/2006/picture">
+                <pic:pic xmlns:pic="http://schemas.openxmlformats.org/drawingml/2006/picture">
+                  <pic:nvPicPr>
+                    <pic:cNvPr id="0" name="Picture 10"/>
+                    <pic:cNvPicPr>
+                      <a:picLocks noChangeAspect="1" noChangeArrowheads="1"/>
+                    </pic:cNvPicPr>
+                  </pic:nvPicPr>
+                  <pic:blipFill>
+                    <a:blip r:embed="rId19">
+                      <a:extLst>
+                        <a:ext uri="{28A0092B-C50C-407E-A947-70E740481C1C}">
+                          <a14:useLocalDpi xmlns:a14="http://schemas.microsoft.com/office/drawing/2010/main" val="0"/>
+                        </a:ext>
+                      </a:extLst>
+                    </a:blip>
+                    <a:srcRect/>
+                    <a:stretch>
+                      <a:fillRect/>
+                    </a:stretch>
+                  </pic:blipFill>
+                  <pic:spPr bwMode="auto">
+                    <a:xfrm>
+                      <a:off x="0" y="0"/>
+                      <a:ext cx="5731510" cy="2279463"/>
+                    </a:xfrm>
+                    <a:prstGeom prst="rect">
+                      <a:avLst/>
+                    </a:prstGeom>
+                    <a:noFill/>
+                    <a:ln>
+                      <a:noFill/>
+                    </a:ln>
+                  </pic:spPr>
+                </pic:pic>
+              </a:graphicData>
+            </a:graphic>
+          </wp:inline>
+        </w:drawing>
+      </w:r>
+    </w:p>
+    <w:p>
+      <w:r>
+        <w:rPr>
+          <w:noProof/>
+          <w:lang w:eastAsia="hr-HR"/>
+        </w:rPr>
+        <w:drawing>
+          <wp:inline distT="0" distB="0" distL="0" distR="0" wp14:anchorId="64763733" wp14:editId="79DFB43E">
+            <wp:extent cx="5731510" cy="1996425"/>
+            <wp:effectExtent l="0" t="0" r="2540" b="4445"/>
+            <wp:docPr id="18" name="Picture 18"/>
+            <wp:cNvGraphicFramePr>
+              <a:graphicFrameLocks xmlns:a="http://schemas.openxmlformats.org/drawingml/2006/main" noChangeAspect="1"/>
+            </wp:cNvGraphicFramePr>
+            <a:graphic xmlns:a="http://schemas.openxmlformats.org/drawingml/2006/main">
+              <a:graphicData uri="http://schemas.openxmlformats.org/drawingml/2006/picture">
+                <pic:pic xmlns:pic="http://schemas.openxmlformats.org/drawingml/2006/picture">
+                  <pic:nvPicPr>
+                    <pic:cNvPr id="0" name="Picture 11"/>
+                    <pic:cNvPicPr>
+                      <a:picLocks noChangeAspect="1" noChangeArrowheads="1"/>
+                    </pic:cNvPicPr>
+                  </pic:nvPicPr>
+                  <pic:blipFill>
+                    <a:blip r:embed="rId20">
+                      <a:extLst>
+                        <a:ext uri="{28A0092B-C50C-407E-A947-70E740481C1C}">
+                          <a14:useLocalDpi xmlns:a14="http://schemas.microsoft.com/office/drawing/2010/main" val="0"/>
+                        </a:ext>
+                      </a:extLst>
+                    </a:blip>
+                    <a:srcRect/>
+                    <a:stretch>
+                      <a:fillRect/>
+                    </a:stretch>
+                  </pic:blipFill>
+                  <pic:spPr bwMode="auto">
+                    <a:xfrm>
+                      <a:off x="0" y="0"/>
+                      <a:ext cx="5731510" cy="1996425"/>
+                    </a:xfrm>
+                    <a:prstGeom prst="rect">
+                      <a:avLst/>
+                    </a:prstGeom>
+                    <a:noFill/>
+                    <a:ln>
+                      <a:noFill/>
+                    </a:ln>
+                  </pic:spPr>
+                </pic:pic>
+              </a:graphicData>
+            </a:graphic>
+          </wp:inline>
+        </w:drawing>
+      </w:r>
+    </w:p>
+    <w:p/>
+    <w:p/>
+    <w:p/>
+    <w:p/>
+    <w:p/>
+    <w:p/>
+    <w:p/>
     <w:p/>
     <w:p/>
     <w:p/>
@@ -4709,7 +5107,7 @@
           <w:sz w:val="36"/>
         </w:rPr>
       </w:pPr>
-      <w:bookmarkStart w:id="9" w:name="_Toc499885219"/>
+      <w:bookmarkStart w:id="9" w:name="_Toc499916371"/>
       <w:r>
         <w:rPr>
           <w:rFonts w:ascii="Times New Roman" w:hAnsi="Times New Roman" w:cs="Times New Roman"/>
@@ -4717,6 +5115,7 @@
           <w:color w:val="auto"/>
           <w:sz w:val="36"/>
         </w:rPr>
+        <w:lastRenderedPageBreak/>
         <w:t>Provedba SCRUM-a</w:t>
       </w:r>
       <w:bookmarkEnd w:id="9"/>
@@ -4737,7 +5136,7 @@
           <w:szCs w:val="32"/>
         </w:rPr>
       </w:pPr>
-      <w:bookmarkStart w:id="10" w:name="_Toc499885220"/>
+      <w:bookmarkStart w:id="10" w:name="_Toc499916372"/>
       <w:r>
         <w:rPr>
           <w:rFonts w:ascii="Times New Roman" w:hAnsi="Times New Roman" w:cs="Times New Roman"/>
@@ -4833,7 +5232,7 @@
                     </pic:cNvPicPr>
                   </pic:nvPicPr>
                   <pic:blipFill>
-                    <a:blip r:embed="rId14" cstate="print">
+                    <a:blip r:embed="rId21" cstate="print">
                       <a:extLst>
                         <a:ext uri="{28A0092B-C50C-407E-A947-70E740481C1C}">
                           <a14:useLocalDpi xmlns:a14="http://schemas.microsoft.com/office/drawing/2010/main" val="0"/>
@@ -4965,6 +5364,7 @@
         <w:jc w:val="both"/>
       </w:pPr>
       <w:r>
+        <w:lastRenderedPageBreak/>
         <w:t>Također, na ovome sastanku</w:t>
       </w:r>
       <w:r>
@@ -5010,7 +5410,7 @@
                     <pic:cNvPicPr/>
                   </pic:nvPicPr>
                   <pic:blipFill>
-                    <a:blip r:embed="rId15">
+                    <a:blip r:embed="rId22">
                       <a:extLst>
                         <a:ext uri="{28A0092B-C50C-407E-A947-70E740481C1C}">
                           <a14:useLocalDpi xmlns:a14="http://schemas.microsoft.com/office/drawing/2010/main" val="0"/>
@@ -5116,7 +5516,7 @@
                     </pic:cNvPicPr>
                   </pic:nvPicPr>
                   <pic:blipFill>
-                    <a:blip r:embed="rId16">
+                    <a:blip r:embed="rId23">
                       <a:extLst>
                         <a:ext uri="{28A0092B-C50C-407E-A947-70E740481C1C}">
                           <a14:useLocalDpi xmlns:a14="http://schemas.microsoft.com/office/drawing/2010/main" val="0"/>
@@ -5195,7 +5595,6 @@
         <w:jc w:val="both"/>
       </w:pPr>
       <w:r>
-        <w:lastRenderedPageBreak/>
         <w:t>Analizirano je trenutno stanje na projektu te zadaci koji su odrađeni i koji se trebaju završiti.</w:t>
       </w:r>
     </w:p>
@@ -5215,6 +5614,7 @@
         <w:rPr>
           <w:b/>
         </w:rPr>
+        <w:lastRenderedPageBreak/>
         <w:t>28</w:t>
       </w:r>
       <w:r>
@@ -5268,7 +5668,7 @@
                     <pic:cNvPicPr/>
                   </pic:nvPicPr>
                   <pic:blipFill>
-                    <a:blip r:embed="rId17">
+                    <a:blip r:embed="rId24">
                       <a:extLst>
                         <a:ext uri="{28A0092B-C50C-407E-A947-70E740481C1C}">
                           <a14:useLocalDpi xmlns:a14="http://schemas.microsoft.com/office/drawing/2010/main" val="0"/>
@@ -5449,24 +5849,6 @@
     </w:p>
     <w:p>
       <w:pPr>
-        <w:rPr>
-          <w:b/>
-          <w:sz w:val="32"/>
-          <w:szCs w:val="32"/>
-        </w:rPr>
-      </w:pPr>
-    </w:p>
-    <w:p>
-      <w:pPr>
-        <w:rPr>
-          <w:b/>
-          <w:sz w:val="32"/>
-          <w:szCs w:val="32"/>
-        </w:rPr>
-      </w:pPr>
-    </w:p>
-    <w:p>
-      <w:pPr>
         <w:pStyle w:val="Heading2"/>
         <w:numPr>
           <w:ilvl w:val="1"/>
@@ -5480,7 +5862,7 @@
           <w:szCs w:val="32"/>
         </w:rPr>
       </w:pPr>
-      <w:bookmarkStart w:id="11" w:name="_Toc499885221"/>
+      <w:bookmarkStart w:id="11" w:name="_Toc499916373"/>
       <w:r>
         <w:rPr>
           <w:rFonts w:ascii="Times New Roman" w:hAnsi="Times New Roman" w:cs="Times New Roman"/>
@@ -5489,6 +5871,7 @@
           <w:sz w:val="32"/>
           <w:szCs w:val="32"/>
         </w:rPr>
+        <w:lastRenderedPageBreak/>
         <w:t>P</w:t>
       </w:r>
       <w:r>
@@ -5967,7 +6350,7 @@
           <w:szCs w:val="32"/>
         </w:rPr>
       </w:pPr>
-      <w:bookmarkStart w:id="12" w:name="_Toc499885222"/>
+      <w:bookmarkStart w:id="12" w:name="_Toc499916374"/>
       <w:proofErr w:type="spellStart"/>
       <w:r>
         <w:rPr>
@@ -6019,10 +6402,10 @@
           <w:lang w:eastAsia="hr-HR"/>
         </w:rPr>
         <w:drawing>
-          <wp:inline distT="0" distB="0" distL="0" distR="0" wp14:anchorId="1D91C5F3" wp14:editId="06CA7E5C">
-            <wp:extent cx="5731510" cy="3156484"/>
-            <wp:effectExtent l="0" t="0" r="2540" b="6350"/>
-            <wp:docPr id="6" name="Picture 6"/>
+          <wp:inline distT="0" distB="0" distL="0" distR="0" wp14:anchorId="53C41B73" wp14:editId="0B2AF888">
+            <wp:extent cx="5731510" cy="3183206"/>
+            <wp:effectExtent l="0" t="0" r="2540" b="0"/>
+            <wp:docPr id="2" name="Picture 2"/>
             <wp:cNvGraphicFramePr>
               <a:graphicFrameLocks xmlns:a="http://schemas.openxmlformats.org/drawingml/2006/main" noChangeAspect="1"/>
             </wp:cNvGraphicFramePr>
@@ -6030,13 +6413,13 @@
               <a:graphicData uri="http://schemas.openxmlformats.org/drawingml/2006/picture">
                 <pic:pic xmlns:pic="http://schemas.openxmlformats.org/drawingml/2006/picture">
                   <pic:nvPicPr>
-                    <pic:cNvPr id="0" name="Picture 4"/>
+                    <pic:cNvPr id="0" name="Picture 1"/>
                     <pic:cNvPicPr>
                       <a:picLocks noChangeAspect="1" noChangeArrowheads="1"/>
                     </pic:cNvPicPr>
                   </pic:nvPicPr>
                   <pic:blipFill>
-                    <a:blip r:embed="rId18">
+                    <a:blip r:embed="rId25">
                       <a:extLst>
                         <a:ext uri="{28A0092B-C50C-407E-A947-70E740481C1C}">
                           <a14:useLocalDpi xmlns:a14="http://schemas.microsoft.com/office/drawing/2010/main" val="0"/>
@@ -6051,7 +6434,7 @@
                   <pic:spPr bwMode="auto">
                     <a:xfrm>
                       <a:off x="0" y="0"/>
-                      <a:ext cx="5731510" cy="3156484"/>
+                      <a:ext cx="5731510" cy="3183206"/>
                     </a:xfrm>
                     <a:prstGeom prst="rect">
                       <a:avLst/>
@@ -6113,7 +6496,6 @@
         </w:sectPr>
       </w:pPr>
       <w:r>
-        <w:lastRenderedPageBreak/>
         <w:t xml:space="preserve">U samom </w:t>
       </w:r>
       <w:proofErr w:type="spellStart"/>
@@ -6156,7 +6538,7 @@
           <w:szCs w:val="28"/>
         </w:rPr>
       </w:pPr>
-      <w:bookmarkStart w:id="13" w:name="_Toc499885223"/>
+      <w:bookmarkStart w:id="13" w:name="_Toc499916375"/>
       <w:r>
         <w:rPr>
           <w:rFonts w:ascii="Times New Roman" w:hAnsi="Times New Roman" w:cs="Times New Roman"/>
@@ -6218,7 +6600,7 @@
                     </pic:cNvPicPr>
                   </pic:nvPicPr>
                   <pic:blipFill>
-                    <a:blip r:embed="rId19">
+                    <a:blip r:embed="rId26">
                       <a:extLst>
                         <a:ext uri="{28A0092B-C50C-407E-A947-70E740481C1C}">
                           <a14:useLocalDpi xmlns:a14="http://schemas.microsoft.com/office/drawing/2010/main" val="0"/>
@@ -6420,7 +6802,7 @@
         <w:lastRenderedPageBreak/>
         <w:t xml:space="preserve"> </w:t>
       </w:r>
-      <w:bookmarkStart w:id="14" w:name="_Toc499885224"/>
+      <w:bookmarkStart w:id="14" w:name="_Toc499916376"/>
       <w:proofErr w:type="spellStart"/>
       <w:r>
         <w:rPr>
@@ -6482,7 +6864,7 @@
                     </pic:cNvPicPr>
                   </pic:nvPicPr>
                   <pic:blipFill>
-                    <a:blip r:embed="rId20" cstate="print">
+                    <a:blip r:embed="rId27" cstate="print">
                       <a:extLst>
                         <a:ext uri="{28A0092B-C50C-407E-A947-70E740481C1C}">
                           <a14:useLocalDpi xmlns:a14="http://schemas.microsoft.com/office/drawing/2010/main" val="0"/>
@@ -6625,7 +7007,7 @@
           <w:szCs w:val="36"/>
         </w:rPr>
       </w:pPr>
-      <w:bookmarkStart w:id="15" w:name="_Toc499885225"/>
+      <w:bookmarkStart w:id="15" w:name="_Toc499916377"/>
       <w:r>
         <w:rPr>
           <w:rFonts w:ascii="Times New Roman" w:hAnsi="Times New Roman" w:cs="Times New Roman"/>
@@ -6655,7 +7037,7 @@
           <w:szCs w:val="32"/>
         </w:rPr>
       </w:pPr>
-      <w:bookmarkStart w:id="16" w:name="_Toc499885226"/>
+      <w:bookmarkStart w:id="16" w:name="_Toc499916378"/>
       <w:r>
         <w:rPr>
           <w:rFonts w:ascii="Times New Roman" w:hAnsi="Times New Roman" w:cs="Times New Roman"/>
@@ -7012,7 +7394,7 @@
           <w:szCs w:val="32"/>
         </w:rPr>
       </w:pPr>
-      <w:bookmarkStart w:id="17" w:name="_Toc499885227"/>
+      <w:bookmarkStart w:id="17" w:name="_Toc499916379"/>
       <w:r>
         <w:rPr>
           <w:rFonts w:ascii="Times New Roman" w:hAnsi="Times New Roman" w:cs="Times New Roman"/>
@@ -7473,7 +7855,7 @@
           <w:szCs w:val="32"/>
         </w:rPr>
       </w:pPr>
-      <w:bookmarkStart w:id="18" w:name="_Toc499885228"/>
+      <w:bookmarkStart w:id="18" w:name="_Toc499916380"/>
       <w:r>
         <w:rPr>
           <w:rFonts w:ascii="Times New Roman" w:hAnsi="Times New Roman" w:cs="Times New Roman"/>
@@ -7775,7 +8157,7 @@
           <w:szCs w:val="32"/>
         </w:rPr>
       </w:pPr>
-      <w:bookmarkStart w:id="19" w:name="_Toc499885229"/>
+      <w:bookmarkStart w:id="19" w:name="_Toc499916381"/>
       <w:r>
         <w:rPr>
           <w:rFonts w:ascii="Times New Roman" w:hAnsi="Times New Roman" w:cs="Times New Roman"/>
@@ -12828,7 +13210,7 @@
 </file>
 
 <file path=customXml/itemProps1.xml><?xml version="1.0" encoding="utf-8"?>
-<ds:datastoreItem xmlns:ds="http://schemas.openxmlformats.org/officeDocument/2006/customXml" ds:itemID="{D911A1DF-ADB1-4850-B911-63BE0D7A9ED9}">
+<ds:datastoreItem xmlns:ds="http://schemas.openxmlformats.org/officeDocument/2006/customXml" ds:itemID="{15DE3094-7F6E-4866-97B5-811776B67251}">
   <ds:schemaRefs>
     <ds:schemaRef ds:uri="http://schemas.openxmlformats.org/officeDocument/2006/bibliography"/>
   </ds:schemaRefs>

</xml_diff>

<commit_message>
Dodane je opis retrospektivnog sastanka te je u excelu kreiran sprintbacklog za drugi sprint kojeg će trebati još doraditi.
</commit_message>
<xml_diff>
--- a/Dokumentacija/PillCare - Brkić_Danzante_Ergović_Hranj - Projektna.docx
+++ b/Dokumentacija/PillCare - Brkić_Danzante_Ergović_Hranj - Projektna.docx
@@ -135,6 +135,7 @@
     </w:p>
     <w:p>
       <w:pPr>
+        <w:shd w:val="clear" w:color="auto" w:fill="FFFFFF" w:themeFill="background1"/>
         <w:spacing w:line="360" w:lineRule="auto"/>
         <w:rPr>
           <w:sz w:val="28"/>
@@ -164,30 +165,66 @@
         </w:rPr>
         <w:t>, 46340/17-R</w:t>
       </w:r>
-    </w:p>
-    <w:p>
-      <w:pPr>
-        <w:spacing w:line="360" w:lineRule="auto"/>
-        <w:rPr>
-          <w:sz w:val="22"/>
-        </w:rPr>
-      </w:pPr>
       <w:r>
         <w:rPr>
           <w:sz w:val="28"/>
           <w:szCs w:val="32"/>
         </w:rPr>
-        <w:t xml:space="preserve">Marijan </w:t>
-      </w:r>
-      <w:proofErr w:type="spellStart"/>
+        <w:t xml:space="preserve"> </w:t>
+      </w:r>
+    </w:p>
+    <w:p>
+      <w:pPr>
+        <w:shd w:val="clear" w:color="auto" w:fill="FFFFFF" w:themeFill="background1"/>
+        <w:rPr>
+          <w:rFonts w:ascii="inherit" w:eastAsia="Times New Roman" w:hAnsi="inherit" w:cs="Helvetica"/>
+          <w:color w:val="4B4F56"/>
+          <w:sz w:val="18"/>
+          <w:szCs w:val="18"/>
+          <w:lang w:eastAsia="hr-HR"/>
+        </w:rPr>
+      </w:pPr>
       <w:r>
         <w:rPr>
           <w:sz w:val="28"/>
           <w:szCs w:val="32"/>
         </w:rPr>
+        <w:t xml:space="preserve">Marijan </w:t>
+      </w:r>
+      <w:proofErr w:type="spellStart"/>
+      <w:r>
+        <w:rPr>
+          <w:sz w:val="28"/>
+          <w:szCs w:val="32"/>
+        </w:rPr>
         <w:t>Hranj</w:t>
       </w:r>
       <w:proofErr w:type="spellEnd"/>
+      <w:r>
+        <w:rPr>
+          <w:sz w:val="28"/>
+          <w:szCs w:val="32"/>
+        </w:rPr>
+        <w:t xml:space="preserve">, </w:t>
+      </w:r>
+      <w:r>
+        <w:rPr>
+          <w:rFonts w:eastAsia="Times New Roman"/>
+          <w:color w:val="000000" w:themeColor="text1"/>
+          <w:sz w:val="28"/>
+          <w:szCs w:val="28"/>
+          <w:lang w:eastAsia="hr-HR"/>
+        </w:rPr>
+        <w:t>46330/17-I</w:t>
+      </w:r>
+    </w:p>
+    <w:p>
+      <w:pPr>
+        <w:spacing w:line="360" w:lineRule="auto"/>
+        <w:rPr>
+          <w:sz w:val="22"/>
+        </w:rPr>
+      </w:pPr>
     </w:p>
     <w:p/>
     <w:p>
@@ -333,6 +370,7 @@
           <w:sz w:val="28"/>
           <w:szCs w:val="28"/>
         </w:rPr>
+        <w:lastRenderedPageBreak/>
         <w:t>Varaždin, 2017.</w:t>
       </w:r>
     </w:p>
@@ -488,6 +526,24 @@
       </w:pPr>
       <w:r>
         <w:t>Matični broj:</w:t>
+      </w:r>
+      <w:r>
+        <w:rPr>
+          <w:rFonts w:eastAsia="Times New Roman"/>
+          <w:color w:val="000000" w:themeColor="text1"/>
+          <w:sz w:val="28"/>
+          <w:szCs w:val="28"/>
+          <w:lang w:eastAsia="hr-HR"/>
+        </w:rPr>
+        <w:t xml:space="preserve"> </w:t>
+      </w:r>
+      <w:r>
+        <w:rPr>
+          <w:rFonts w:eastAsia="Times New Roman"/>
+          <w:color w:val="000000" w:themeColor="text1"/>
+          <w:lang w:eastAsia="hr-HR"/>
+        </w:rPr>
+        <w:t>46330/17-I</w:t>
       </w:r>
     </w:p>
     <w:p>
@@ -4667,7 +4723,12 @@
         <w:t xml:space="preserve">Na početku ovoga projekta smo definirali tri sprinta koja će biti </w:t>
       </w:r>
       <w:r>
-        <w:t xml:space="preserve">odrađena. Prvi sprint traje 19.10.- 30.10.2017., drugi sprint traje 15.11.-9.12.2017. dok treći sprint traje 08.01.-25.01.2017. Na </w:t>
+        <w:t>odrađena. Prvi sprint traje 19.10.- 30.10.2017., drugi sprint traje 15.11.-9</w:t>
+      </w:r>
+      <w:bookmarkStart w:id="8" w:name="_GoBack"/>
+      <w:bookmarkEnd w:id="8"/>
+      <w:r>
+        <w:t xml:space="preserve">.12.2017. dok treći sprint traje 08.01.-25.01.2017. Na </w:t>
       </w:r>
       <w:proofErr w:type="spellStart"/>
       <w:r>
@@ -4789,8 +4850,6 @@
           </wp:inline>
         </w:drawing>
       </w:r>
-      <w:bookmarkStart w:id="8" w:name="_GoBack"/>
-      <w:bookmarkEnd w:id="8"/>
     </w:p>
     <w:p/>
     <w:p>
@@ -5272,14 +5331,27 @@
       <w:r>
         <w:t xml:space="preserve">Slika </w:t>
       </w:r>
-      <w:fldSimple w:instr=" SEQ Slika \* ARABIC ">
-        <w:r>
-          <w:rPr>
-            <w:noProof/>
-          </w:rPr>
-          <w:t>1</w:t>
-        </w:r>
-      </w:fldSimple>
+      <w:r>
+        <w:fldChar w:fldCharType="begin"/>
+      </w:r>
+      <w:r>
+        <w:instrText xml:space="preserve"> SEQ Slika \* ARABIC </w:instrText>
+      </w:r>
+      <w:r>
+        <w:fldChar w:fldCharType="separate"/>
+      </w:r>
+      <w:r>
+        <w:rPr>
+          <w:noProof/>
+        </w:rPr>
+        <w:t>1</w:t>
+      </w:r>
+      <w:r>
+        <w:rPr>
+          <w:noProof/>
+        </w:rPr>
+        <w:fldChar w:fldCharType="end"/>
+      </w:r>
       <w:r>
         <w:t>. Skica ekrana aplikacije</w:t>
       </w:r>
@@ -5445,14 +5517,27 @@
       <w:r>
         <w:t xml:space="preserve">Slika </w:t>
       </w:r>
-      <w:fldSimple w:instr=" SEQ Slika \* ARABIC ">
-        <w:r>
-          <w:rPr>
-            <w:noProof/>
-          </w:rPr>
-          <w:t>2</w:t>
-        </w:r>
-      </w:fldSimple>
+      <w:r>
+        <w:fldChar w:fldCharType="begin"/>
+      </w:r>
+      <w:r>
+        <w:instrText xml:space="preserve"> SEQ Slika \* ARABIC </w:instrText>
+      </w:r>
+      <w:r>
+        <w:fldChar w:fldCharType="separate"/>
+      </w:r>
+      <w:r>
+        <w:rPr>
+          <w:noProof/>
+        </w:rPr>
+        <w:t>2</w:t>
+      </w:r>
+      <w:r>
+        <w:rPr>
+          <w:noProof/>
+        </w:rPr>
+        <w:fldChar w:fldCharType="end"/>
+      </w:r>
       <w:r>
         <w:t>. ERA dijagram baze podataka</w:t>
       </w:r>
@@ -5556,14 +5641,27 @@
       <w:r>
         <w:t xml:space="preserve">Slika </w:t>
       </w:r>
-      <w:fldSimple w:instr=" SEQ Slika \* ARABIC ">
-        <w:r>
-          <w:rPr>
-            <w:noProof/>
-          </w:rPr>
-          <w:t>3</w:t>
-        </w:r>
-      </w:fldSimple>
+      <w:r>
+        <w:fldChar w:fldCharType="begin"/>
+      </w:r>
+      <w:r>
+        <w:instrText xml:space="preserve"> SEQ Slika \* ARABIC </w:instrText>
+      </w:r>
+      <w:r>
+        <w:fldChar w:fldCharType="separate"/>
+      </w:r>
+      <w:r>
+        <w:rPr>
+          <w:noProof/>
+        </w:rPr>
+        <w:t>3</w:t>
+      </w:r>
+      <w:r>
+        <w:rPr>
+          <w:noProof/>
+        </w:rPr>
+        <w:fldChar w:fldCharType="end"/>
+      </w:r>
       <w:r>
         <w:t>. Dijagram slučaja korištenja</w:t>
       </w:r>
@@ -5703,14 +5801,27 @@
       <w:r>
         <w:t xml:space="preserve">Slika </w:t>
       </w:r>
-      <w:fldSimple w:instr=" SEQ Slika \* ARABIC ">
-        <w:r>
-          <w:rPr>
-            <w:noProof/>
-          </w:rPr>
-          <w:t>4</w:t>
-        </w:r>
-      </w:fldSimple>
+      <w:r>
+        <w:fldChar w:fldCharType="begin"/>
+      </w:r>
+      <w:r>
+        <w:instrText xml:space="preserve"> SEQ Slika \* ARABIC </w:instrText>
+      </w:r>
+      <w:r>
+        <w:fldChar w:fldCharType="separate"/>
+      </w:r>
+      <w:r>
+        <w:rPr>
+          <w:noProof/>
+        </w:rPr>
+        <w:t>4</w:t>
+      </w:r>
+      <w:r>
+        <w:rPr>
+          <w:noProof/>
+        </w:rPr>
+        <w:fldChar w:fldCharType="end"/>
+      </w:r>
       <w:r>
         <w:t>. Dijagram slučaja korištenja</w:t>
       </w:r>
@@ -5785,67 +5896,57 @@
       </w:r>
     </w:p>
     <w:p>
-      <w:pPr>
-        <w:rPr>
-          <w:b/>
-          <w:sz w:val="32"/>
-          <w:szCs w:val="32"/>
-        </w:rPr>
-      </w:pPr>
-    </w:p>
-    <w:p>
-      <w:pPr>
-        <w:rPr>
-          <w:b/>
-          <w:sz w:val="32"/>
-          <w:szCs w:val="32"/>
-        </w:rPr>
-      </w:pPr>
-    </w:p>
-    <w:p>
-      <w:pPr>
-        <w:rPr>
-          <w:b/>
-          <w:sz w:val="32"/>
-          <w:szCs w:val="32"/>
-        </w:rPr>
-      </w:pPr>
-    </w:p>
-    <w:p>
-      <w:pPr>
-        <w:rPr>
-          <w:b/>
-          <w:sz w:val="32"/>
-          <w:szCs w:val="32"/>
-        </w:rPr>
-      </w:pPr>
-    </w:p>
-    <w:p>
-      <w:pPr>
-        <w:rPr>
-          <w:b/>
-          <w:sz w:val="32"/>
-          <w:szCs w:val="32"/>
-        </w:rPr>
-      </w:pPr>
-    </w:p>
-    <w:p>
-      <w:pPr>
-        <w:rPr>
-          <w:b/>
-          <w:sz w:val="32"/>
-          <w:szCs w:val="32"/>
-        </w:rPr>
-      </w:pPr>
-    </w:p>
-    <w:p>
-      <w:pPr>
-        <w:rPr>
-          <w:b/>
-          <w:sz w:val="32"/>
-          <w:szCs w:val="32"/>
-        </w:rPr>
-      </w:pPr>
+      <w:r>
+        <w:t>RETROSPEKTIVNI SASTANAK:</w:t>
+      </w:r>
+    </w:p>
+    <w:p>
+      <w:pPr>
+        <w:spacing w:line="360" w:lineRule="auto"/>
+        <w:jc w:val="both"/>
+      </w:pPr>
+      <w:r>
+        <w:t>Na temelju povratne informacije koju smo dobili nakon prve provjere, popravili smo i doradili greške iz prvog sprinta</w:t>
+      </w:r>
+      <w:r>
+        <w:t xml:space="preserve"> te smo se organizirali kako bi što uspješnije riješili zadatke u budućim </w:t>
+      </w:r>
+      <w:proofErr w:type="spellStart"/>
+      <w:r>
+        <w:t>sprintevima</w:t>
+      </w:r>
+      <w:proofErr w:type="spellEnd"/>
+      <w:r>
+        <w:t xml:space="preserve">. Sukladno tome, tim je održao sastanak na kojem smo definirali funkcionalnosti i zadatke za idući sprint, kao i popravak grešaka iz prvog sprinta. Zaključili smo kako bi trebali kontinuirano raditi na projektu te imati jasno definirane uloge za iduće zadatke kako bi broj grešaka bio što manji, a produktivnost veća. </w:t>
+      </w:r>
+    </w:p>
+    <w:p>
+      <w:r>
+        <w:t>24.11.2017.</w:t>
+      </w:r>
+    </w:p>
+    <w:p>
+      <w:r>
+        <w:t>Definirali smo potrebne funkcionalnosti sa pripadajućim zadacima za drugi sprint te smo raspodijelili zadatke.</w:t>
+      </w:r>
+    </w:p>
+    <w:p>
+      <w:r>
+        <w:t xml:space="preserve">30.11.2017. </w:t>
+      </w:r>
+    </w:p>
+    <w:p>
+      <w:r>
+        <w:t>Priprema online alata (</w:t>
+      </w:r>
+      <w:proofErr w:type="spellStart"/>
+      <w:r>
+        <w:t>Trello</w:t>
+      </w:r>
+      <w:proofErr w:type="spellEnd"/>
+      <w:r>
+        <w:t>) za rad te analiza trenutnog stanja obavljenih zadataka</w:t>
+      </w:r>
     </w:p>
     <w:p>
       <w:pPr>
@@ -6459,14 +6560,27 @@
       <w:r>
         <w:t xml:space="preserve">Slika </w:t>
       </w:r>
-      <w:fldSimple w:instr=" SEQ Slika \* ARABIC ">
-        <w:r>
-          <w:rPr>
-            <w:noProof/>
-          </w:rPr>
-          <w:t>5</w:t>
-        </w:r>
-      </w:fldSimple>
+      <w:r>
+        <w:fldChar w:fldCharType="begin"/>
+      </w:r>
+      <w:r>
+        <w:instrText xml:space="preserve"> SEQ Slika \* ARABIC </w:instrText>
+      </w:r>
+      <w:r>
+        <w:fldChar w:fldCharType="separate"/>
+      </w:r>
+      <w:r>
+        <w:rPr>
+          <w:noProof/>
+        </w:rPr>
+        <w:t>5</w:t>
+      </w:r>
+      <w:r>
+        <w:rPr>
+          <w:noProof/>
+        </w:rPr>
+        <w:fldChar w:fldCharType="end"/>
+      </w:r>
       <w:r>
         <w:t xml:space="preserve">. </w:t>
       </w:r>
@@ -6640,14 +6754,27 @@
       <w:r>
         <w:t xml:space="preserve">Slika </w:t>
       </w:r>
-      <w:fldSimple w:instr=" SEQ Slika \* ARABIC ">
-        <w:r>
-          <w:rPr>
-            <w:noProof/>
-          </w:rPr>
-          <w:t>6</w:t>
-        </w:r>
-      </w:fldSimple>
+      <w:r>
+        <w:fldChar w:fldCharType="begin"/>
+      </w:r>
+      <w:r>
+        <w:instrText xml:space="preserve"> SEQ Slika \* ARABIC </w:instrText>
+      </w:r>
+      <w:r>
+        <w:fldChar w:fldCharType="separate"/>
+      </w:r>
+      <w:r>
+        <w:rPr>
+          <w:noProof/>
+        </w:rPr>
+        <w:t>6</w:t>
+      </w:r>
+      <w:r>
+        <w:rPr>
+          <w:noProof/>
+        </w:rPr>
+        <w:fldChar w:fldCharType="end"/>
+      </w:r>
       <w:r>
         <w:t xml:space="preserve">. Sprint </w:t>
       </w:r>
@@ -6904,14 +7031,27 @@
       <w:r>
         <w:t xml:space="preserve">Slika </w:t>
       </w:r>
-      <w:fldSimple w:instr=" SEQ Slika \* ARABIC ">
-        <w:r>
-          <w:rPr>
-            <w:noProof/>
-          </w:rPr>
-          <w:t>7</w:t>
-        </w:r>
-      </w:fldSimple>
+      <w:r>
+        <w:fldChar w:fldCharType="begin"/>
+      </w:r>
+      <w:r>
+        <w:instrText xml:space="preserve"> SEQ Slika \* ARABIC </w:instrText>
+      </w:r>
+      <w:r>
+        <w:fldChar w:fldCharType="separate"/>
+      </w:r>
+      <w:r>
+        <w:rPr>
+          <w:noProof/>
+        </w:rPr>
+        <w:t>7</w:t>
+      </w:r>
+      <w:r>
+        <w:rPr>
+          <w:noProof/>
+        </w:rPr>
+        <w:fldChar w:fldCharType="end"/>
+      </w:r>
       <w:r>
         <w:t xml:space="preserve">. </w:t>
       </w:r>
@@ -7206,6 +7346,11 @@
             <w:pPr>
               <w:jc w:val="center"/>
             </w:pPr>
+          </w:p>
+          <w:p>
+            <w:pPr>
+              <w:jc w:val="center"/>
+            </w:pPr>
             <w:r>
               <w:t>4</w:t>
             </w:r>
@@ -7270,6 +7415,11 @@
             <w:pPr>
               <w:jc w:val="center"/>
             </w:pPr>
+          </w:p>
+          <w:p>
+            <w:pPr>
+              <w:jc w:val="center"/>
+            </w:pPr>
             <w:r>
               <w:t>4</w:t>
             </w:r>
@@ -7308,6 +7458,65 @@
             </w:pPr>
             <w:r>
               <w:t>26.10.2017.</w:t>
+            </w:r>
+          </w:p>
+        </w:tc>
+      </w:tr>
+      <w:tr>
+        <w:trPr>
+          <w:trHeight w:val="421"/>
+        </w:trPr>
+        <w:tc>
+          <w:tcPr>
+            <w:tcW w:w="2048" w:type="dxa"/>
+          </w:tcPr>
+          <w:p>
+            <w:r>
+              <w:t xml:space="preserve">Izrada </w:t>
+            </w:r>
+            <w:proofErr w:type="spellStart"/>
+            <w:r>
+              <w:t>gantograma</w:t>
+            </w:r>
+            <w:proofErr w:type="spellEnd"/>
+          </w:p>
+        </w:tc>
+        <w:tc>
+          <w:tcPr>
+            <w:tcW w:w="2021" w:type="dxa"/>
+          </w:tcPr>
+          <w:p>
+            <w:pPr>
+              <w:jc w:val="center"/>
+            </w:pPr>
+            <w:r>
+              <w:t>2</w:t>
+            </w:r>
+          </w:p>
+        </w:tc>
+        <w:tc>
+          <w:tcPr>
+            <w:tcW w:w="2121" w:type="dxa"/>
+          </w:tcPr>
+          <w:p>
+            <w:pPr>
+              <w:jc w:val="center"/>
+            </w:pPr>
+            <w:r>
+              <w:t>01.12.2017.</w:t>
+            </w:r>
+          </w:p>
+        </w:tc>
+        <w:tc>
+          <w:tcPr>
+            <w:tcW w:w="2287" w:type="dxa"/>
+          </w:tcPr>
+          <w:p>
+            <w:pPr>
+              <w:jc w:val="center"/>
+            </w:pPr>
+            <w:r>
+              <w:t>01.12.2017.</w:t>
             </w:r>
           </w:p>
         </w:tc>
@@ -7334,6 +7543,11 @@
             <w:pPr>
               <w:jc w:val="center"/>
             </w:pPr>
+          </w:p>
+          <w:p>
+            <w:pPr>
+              <w:jc w:val="center"/>
+            </w:pPr>
             <w:r>
               <w:t>4</w:t>
             </w:r>
@@ -7372,6 +7586,144 @@
             </w:pPr>
             <w:r>
               <w:t>25.10.2017.</w:t>
+            </w:r>
+          </w:p>
+        </w:tc>
+      </w:tr>
+      <w:tr>
+        <w:trPr>
+          <w:trHeight w:val="480"/>
+        </w:trPr>
+        <w:tc>
+          <w:tcPr>
+            <w:tcW w:w="2048" w:type="dxa"/>
+          </w:tcPr>
+          <w:p>
+            <w:r>
+              <w:t>Kreiranje aktivnosti za izmjenu korisničkih podataka</w:t>
+            </w:r>
+          </w:p>
+        </w:tc>
+        <w:tc>
+          <w:tcPr>
+            <w:tcW w:w="2021" w:type="dxa"/>
+          </w:tcPr>
+          <w:p>
+            <w:pPr>
+              <w:jc w:val="center"/>
+            </w:pPr>
+          </w:p>
+          <w:p>
+            <w:pPr>
+              <w:jc w:val="center"/>
+            </w:pPr>
+            <w:r>
+              <w:t>5</w:t>
+            </w:r>
+          </w:p>
+        </w:tc>
+        <w:tc>
+          <w:tcPr>
+            <w:tcW w:w="2121" w:type="dxa"/>
+          </w:tcPr>
+          <w:p>
+            <w:pPr>
+              <w:jc w:val="center"/>
+            </w:pPr>
+          </w:p>
+          <w:p>
+            <w:pPr>
+              <w:jc w:val="center"/>
+            </w:pPr>
+            <w:r>
+              <w:t>03.12.2017.</w:t>
+            </w:r>
+          </w:p>
+        </w:tc>
+        <w:tc>
+          <w:tcPr>
+            <w:tcW w:w="2287" w:type="dxa"/>
+          </w:tcPr>
+          <w:p>
+            <w:pPr>
+              <w:jc w:val="center"/>
+            </w:pPr>
+          </w:p>
+          <w:p>
+            <w:pPr>
+              <w:jc w:val="center"/>
+            </w:pPr>
+            <w:r>
+              <w:t>05.12.2017.</w:t>
+            </w:r>
+          </w:p>
+        </w:tc>
+      </w:tr>
+      <w:tr>
+        <w:trPr>
+          <w:trHeight w:val="480"/>
+        </w:trPr>
+        <w:tc>
+          <w:tcPr>
+            <w:tcW w:w="2048" w:type="dxa"/>
+          </w:tcPr>
+          <w:p>
+            <w:r>
+              <w:t>Implementacija metoda za izmjenu korisničkih podataka</w:t>
+            </w:r>
+          </w:p>
+        </w:tc>
+        <w:tc>
+          <w:tcPr>
+            <w:tcW w:w="2021" w:type="dxa"/>
+          </w:tcPr>
+          <w:p>
+            <w:pPr>
+              <w:jc w:val="center"/>
+            </w:pPr>
+          </w:p>
+          <w:p>
+            <w:pPr>
+              <w:jc w:val="center"/>
+            </w:pPr>
+            <w:r>
+              <w:t>10</w:t>
+            </w:r>
+          </w:p>
+        </w:tc>
+        <w:tc>
+          <w:tcPr>
+            <w:tcW w:w="2121" w:type="dxa"/>
+          </w:tcPr>
+          <w:p>
+            <w:pPr>
+              <w:jc w:val="center"/>
+            </w:pPr>
+          </w:p>
+          <w:p>
+            <w:pPr>
+              <w:jc w:val="center"/>
+            </w:pPr>
+            <w:r>
+              <w:t>04.12.2017.</w:t>
+            </w:r>
+          </w:p>
+        </w:tc>
+        <w:tc>
+          <w:tcPr>
+            <w:tcW w:w="2287" w:type="dxa"/>
+          </w:tcPr>
+          <w:p>
+            <w:pPr>
+              <w:jc w:val="center"/>
+            </w:pPr>
+          </w:p>
+          <w:p>
+            <w:pPr>
+              <w:jc w:val="center"/>
+            </w:pPr>
+            <w:r>
+              <w:t>08.12.2017.</w:t>
             </w:r>
           </w:p>
         </w:tc>
@@ -7671,6 +8023,7 @@
           </w:tcPr>
           <w:p>
             <w:r>
+              <w:lastRenderedPageBreak/>
               <w:t>Implementacija metoda za registraciju</w:t>
             </w:r>
           </w:p>
@@ -7827,6 +8180,131 @@
             </w:pPr>
             <w:r>
               <w:t>31.10.2017.</w:t>
+            </w:r>
+          </w:p>
+        </w:tc>
+      </w:tr>
+      <w:tr>
+        <w:trPr>
+          <w:trHeight w:val="390"/>
+        </w:trPr>
+        <w:tc>
+          <w:tcPr>
+            <w:tcW w:w="2048" w:type="dxa"/>
+          </w:tcPr>
+          <w:p>
+            <w:r>
+              <w:t>Implement</w:t>
+            </w:r>
+            <w:r>
+              <w:t xml:space="preserve">acija </w:t>
+            </w:r>
+            <w:r>
+              <w:t>dva načina za prikaz lijekova</w:t>
+            </w:r>
+          </w:p>
+        </w:tc>
+        <w:tc>
+          <w:tcPr>
+            <w:tcW w:w="2021" w:type="dxa"/>
+          </w:tcPr>
+          <w:p>
+            <w:pPr>
+              <w:jc w:val="center"/>
+            </w:pPr>
+            <w:r>
+              <w:t>9</w:t>
+            </w:r>
+          </w:p>
+        </w:tc>
+        <w:tc>
+          <w:tcPr>
+            <w:tcW w:w="2121" w:type="dxa"/>
+          </w:tcPr>
+          <w:p>
+            <w:pPr>
+              <w:jc w:val="center"/>
+            </w:pPr>
+            <w:r>
+              <w:t>05.12.2017.</w:t>
+            </w:r>
+          </w:p>
+        </w:tc>
+        <w:tc>
+          <w:tcPr>
+            <w:tcW w:w="2291" w:type="dxa"/>
+          </w:tcPr>
+          <w:p>
+            <w:pPr>
+              <w:jc w:val="center"/>
+            </w:pPr>
+            <w:r>
+              <w:t>09.12.2017.</w:t>
+            </w:r>
+          </w:p>
+        </w:tc>
+      </w:tr>
+      <w:tr>
+        <w:trPr>
+          <w:trHeight w:val="390"/>
+        </w:trPr>
+        <w:tc>
+          <w:tcPr>
+            <w:tcW w:w="2048" w:type="dxa"/>
+          </w:tcPr>
+          <w:p>
+            <w:r>
+              <w:t>Implement</w:t>
+            </w:r>
+            <w:r>
+              <w:t>acija</w:t>
+            </w:r>
+          </w:p>
+          <w:p>
+            <w:r>
+              <w:t>modularnost</w:t>
+            </w:r>
+            <w:r>
+              <w:t>i</w:t>
+            </w:r>
+          </w:p>
+        </w:tc>
+        <w:tc>
+          <w:tcPr>
+            <w:tcW w:w="2021" w:type="dxa"/>
+          </w:tcPr>
+          <w:p>
+            <w:pPr>
+              <w:jc w:val="center"/>
+            </w:pPr>
+            <w:r>
+              <w:t>5</w:t>
+            </w:r>
+          </w:p>
+        </w:tc>
+        <w:tc>
+          <w:tcPr>
+            <w:tcW w:w="2121" w:type="dxa"/>
+          </w:tcPr>
+          <w:p>
+            <w:pPr>
+              <w:jc w:val="center"/>
+            </w:pPr>
+            <w:r>
+              <w:t>06.12.2017.</w:t>
+            </w:r>
+          </w:p>
+        </w:tc>
+        <w:tc>
+          <w:tcPr>
+            <w:tcW w:w="2291" w:type="dxa"/>
+          </w:tcPr>
+          <w:p>
+            <w:pPr>
+              <w:jc w:val="center"/>
+            </w:pPr>
+            <w:r>
+              <w:t>09.12.2017.</w:t>
             </w:r>
           </w:p>
         </w:tc>
@@ -8132,7 +8610,129 @@
           </w:p>
         </w:tc>
       </w:tr>
+      <w:tr>
+        <w:trPr>
+          <w:trHeight w:val="421"/>
+        </w:trPr>
+        <w:tc>
+          <w:tcPr>
+            <w:tcW w:w="2048" w:type="dxa"/>
+          </w:tcPr>
+          <w:p>
+            <w:r>
+              <w:t>Izrada liste</w:t>
+            </w:r>
+            <w:r>
+              <w:t xml:space="preserve"> pregleda korisnika</w:t>
+            </w:r>
+          </w:p>
+        </w:tc>
+        <w:tc>
+          <w:tcPr>
+            <w:tcW w:w="2021" w:type="dxa"/>
+          </w:tcPr>
+          <w:p>
+            <w:pPr>
+              <w:jc w:val="center"/>
+            </w:pPr>
+            <w:r>
+              <w:t>4</w:t>
+            </w:r>
+          </w:p>
+        </w:tc>
+        <w:tc>
+          <w:tcPr>
+            <w:tcW w:w="2121" w:type="dxa"/>
+          </w:tcPr>
+          <w:p>
+            <w:pPr>
+              <w:jc w:val="center"/>
+            </w:pPr>
+            <w:r>
+              <w:t>05.12.2017.</w:t>
+            </w:r>
+          </w:p>
+        </w:tc>
+        <w:tc>
+          <w:tcPr>
+            <w:tcW w:w="2287" w:type="dxa"/>
+          </w:tcPr>
+          <w:p>
+            <w:pPr>
+              <w:jc w:val="center"/>
+            </w:pPr>
+            <w:r>
+              <w:t>05.12.2017.</w:t>
+            </w:r>
+          </w:p>
+        </w:tc>
+      </w:tr>
+      <w:tr>
+        <w:trPr>
+          <w:trHeight w:val="421"/>
+        </w:trPr>
+        <w:tc>
+          <w:tcPr>
+            <w:tcW w:w="2048" w:type="dxa"/>
+          </w:tcPr>
+          <w:p>
+            <w:r>
+              <w:t>Izrada</w:t>
+            </w:r>
+            <w:r>
+              <w:t xml:space="preserve"> aktivnost</w:t>
+            </w:r>
+            <w:r>
+              <w:t>i</w:t>
+            </w:r>
+            <w:r>
+              <w:t xml:space="preserve"> za unos podataka o novom pregledu</w:t>
+            </w:r>
+          </w:p>
+        </w:tc>
+        <w:tc>
+          <w:tcPr>
+            <w:tcW w:w="2021" w:type="dxa"/>
+          </w:tcPr>
+          <w:p>
+            <w:pPr>
+              <w:jc w:val="center"/>
+            </w:pPr>
+            <w:r>
+              <w:t>4</w:t>
+            </w:r>
+          </w:p>
+        </w:tc>
+        <w:tc>
+          <w:tcPr>
+            <w:tcW w:w="2121" w:type="dxa"/>
+          </w:tcPr>
+          <w:p>
+            <w:pPr>
+              <w:jc w:val="center"/>
+            </w:pPr>
+            <w:r>
+              <w:t>05.12.2017.</w:t>
+            </w:r>
+          </w:p>
+        </w:tc>
+        <w:tc>
+          <w:tcPr>
+            <w:tcW w:w="2287" w:type="dxa"/>
+          </w:tcPr>
+          <w:p>
+            <w:pPr>
+              <w:jc w:val="center"/>
+            </w:pPr>
+            <w:r>
+              <w:t>06.12.2017.</w:t>
+            </w:r>
+          </w:p>
+        </w:tc>
+      </w:tr>
     </w:tbl>
+    <w:p/>
+    <w:p/>
     <w:p/>
     <w:p>
       <w:pPr>
@@ -8166,6 +8766,7 @@
           <w:sz w:val="32"/>
           <w:szCs w:val="32"/>
         </w:rPr>
+        <w:lastRenderedPageBreak/>
         <w:t xml:space="preserve">Marijan </w:t>
       </w:r>
       <w:proofErr w:type="spellStart"/>
@@ -8206,10 +8807,10 @@
         <w:tblLook w:val="0000" w:firstRow="0" w:lastRow="0" w:firstColumn="0" w:lastColumn="0" w:noHBand="0" w:noVBand="0"/>
       </w:tblPr>
       <w:tblGrid>
-        <w:gridCol w:w="2048"/>
-        <w:gridCol w:w="2021"/>
-        <w:gridCol w:w="2121"/>
-        <w:gridCol w:w="2287"/>
+        <w:gridCol w:w="2550"/>
+        <w:gridCol w:w="1994"/>
+        <w:gridCol w:w="2098"/>
+        <w:gridCol w:w="2259"/>
       </w:tblGrid>
       <w:tr>
         <w:trPr>
@@ -8364,6 +8965,9 @@
             <w:tcW w:w="2121" w:type="dxa"/>
           </w:tcPr>
           <w:p>
+            <w:pPr>
+              <w:jc w:val="center"/>
+            </w:pPr>
             <w:r>
               <w:t>28.10.2017.</w:t>
             </w:r>
@@ -8374,6 +8978,9 @@
             <w:tcW w:w="2287" w:type="dxa"/>
           </w:tcPr>
           <w:p>
+            <w:pPr>
+              <w:jc w:val="center"/>
+            </w:pPr>
             <w:r>
               <w:t>28.10.2017.</w:t>
             </w:r>
@@ -8412,6 +9019,9 @@
             <w:tcW w:w="2121" w:type="dxa"/>
           </w:tcPr>
           <w:p>
+            <w:pPr>
+              <w:jc w:val="center"/>
+            </w:pPr>
             <w:r>
               <w:t>29.10.2017.</w:t>
             </w:r>
@@ -8422,6 +9032,9 @@
             <w:tcW w:w="2287" w:type="dxa"/>
           </w:tcPr>
           <w:p>
+            <w:pPr>
+              <w:jc w:val="center"/>
+            </w:pPr>
             <w:r>
               <w:t>31.10.2017.</w:t>
             </w:r>
@@ -8460,6 +9073,9 @@
             <w:tcW w:w="2121" w:type="dxa"/>
           </w:tcPr>
           <w:p>
+            <w:pPr>
+              <w:jc w:val="center"/>
+            </w:pPr>
             <w:r>
               <w:t>30.10.2017.</w:t>
             </w:r>
@@ -8470,8 +9086,182 @@
             <w:tcW w:w="2287" w:type="dxa"/>
           </w:tcPr>
           <w:p>
+            <w:pPr>
+              <w:jc w:val="center"/>
+            </w:pPr>
             <w:r>
               <w:t>31.10.2017.</w:t>
+            </w:r>
+          </w:p>
+        </w:tc>
+      </w:tr>
+      <w:tr>
+        <w:trPr>
+          <w:trHeight w:val="480"/>
+        </w:trPr>
+        <w:tc>
+          <w:tcPr>
+            <w:tcW w:w="2048" w:type="dxa"/>
+          </w:tcPr>
+          <w:p>
+            <w:r>
+              <w:t>Izrada aktivnosti za unos nove terapije</w:t>
+            </w:r>
+          </w:p>
+        </w:tc>
+        <w:tc>
+          <w:tcPr>
+            <w:tcW w:w="2021" w:type="dxa"/>
+          </w:tcPr>
+          <w:p>
+            <w:pPr>
+              <w:jc w:val="center"/>
+            </w:pPr>
+            <w:r>
+              <w:t>4</w:t>
+            </w:r>
+          </w:p>
+        </w:tc>
+        <w:tc>
+          <w:tcPr>
+            <w:tcW w:w="2121" w:type="dxa"/>
+          </w:tcPr>
+          <w:p>
+            <w:pPr>
+              <w:jc w:val="center"/>
+            </w:pPr>
+            <w:r>
+              <w:t>06.12.2017.</w:t>
+            </w:r>
+          </w:p>
+        </w:tc>
+        <w:tc>
+          <w:tcPr>
+            <w:tcW w:w="2287" w:type="dxa"/>
+          </w:tcPr>
+          <w:p>
+            <w:pPr>
+              <w:jc w:val="center"/>
+            </w:pPr>
+            <w:r>
+              <w:t>06.12.2017.</w:t>
+            </w:r>
+          </w:p>
+        </w:tc>
+      </w:tr>
+      <w:tr>
+        <w:trPr>
+          <w:trHeight w:val="480"/>
+        </w:trPr>
+        <w:tc>
+          <w:tcPr>
+            <w:tcW w:w="2048" w:type="dxa"/>
+          </w:tcPr>
+          <w:p>
+            <w:r>
+              <w:t>Implementacija</w:t>
+            </w:r>
+            <w:r>
+              <w:t xml:space="preserve"> metode za dodavanje nove terapije</w:t>
+            </w:r>
+          </w:p>
+        </w:tc>
+        <w:tc>
+          <w:tcPr>
+            <w:tcW w:w="2021" w:type="dxa"/>
+          </w:tcPr>
+          <w:p>
+            <w:pPr>
+              <w:jc w:val="center"/>
+            </w:pPr>
+            <w:r>
+              <w:t>8</w:t>
+            </w:r>
+          </w:p>
+        </w:tc>
+        <w:tc>
+          <w:tcPr>
+            <w:tcW w:w="2121" w:type="dxa"/>
+          </w:tcPr>
+          <w:p>
+            <w:pPr>
+              <w:jc w:val="center"/>
+            </w:pPr>
+            <w:r>
+              <w:t>06.12.2017.</w:t>
+            </w:r>
+          </w:p>
+        </w:tc>
+        <w:tc>
+          <w:tcPr>
+            <w:tcW w:w="2287" w:type="dxa"/>
+          </w:tcPr>
+          <w:p>
+            <w:pPr>
+              <w:jc w:val="center"/>
+            </w:pPr>
+            <w:r>
+              <w:t>07.12.2017.</w:t>
+            </w:r>
+          </w:p>
+        </w:tc>
+      </w:tr>
+      <w:tr>
+        <w:trPr>
+          <w:trHeight w:val="480"/>
+        </w:trPr>
+        <w:tc>
+          <w:tcPr>
+            <w:tcW w:w="2048" w:type="dxa"/>
+          </w:tcPr>
+          <w:p>
+            <w:r>
+              <w:t>Implement</w:t>
+            </w:r>
+            <w:r>
+              <w:t xml:space="preserve">acija </w:t>
+            </w:r>
+            <w:r>
+              <w:t>metode za pokretanje/zaustavljanje terapije</w:t>
+            </w:r>
+          </w:p>
+        </w:tc>
+        <w:tc>
+          <w:tcPr>
+            <w:tcW w:w="2021" w:type="dxa"/>
+          </w:tcPr>
+          <w:p>
+            <w:pPr>
+              <w:jc w:val="center"/>
+            </w:pPr>
+            <w:r>
+              <w:t>4</w:t>
+            </w:r>
+          </w:p>
+        </w:tc>
+        <w:tc>
+          <w:tcPr>
+            <w:tcW w:w="2121" w:type="dxa"/>
+          </w:tcPr>
+          <w:p>
+            <w:pPr>
+              <w:jc w:val="center"/>
+            </w:pPr>
+            <w:r>
+              <w:t>07.12.2017.</w:t>
+            </w:r>
+          </w:p>
+        </w:tc>
+        <w:tc>
+          <w:tcPr>
+            <w:tcW w:w="2287" w:type="dxa"/>
+          </w:tcPr>
+          <w:p>
+            <w:pPr>
+              <w:jc w:val="center"/>
+            </w:pPr>
+            <w:r>
+              <w:t>08.12.2017.</w:t>
             </w:r>
           </w:p>
         </w:tc>
@@ -8598,7 +9388,7 @@
           <w:rPr>
             <w:noProof/>
           </w:rPr>
-          <w:t>3</w:t>
+          <w:t>4</w:t>
         </w:r>
         <w:r>
           <w:rPr>
@@ -12907,6 +13697,11 @@
       <w:color w:val="2F5496" w:themeColor="accent1" w:themeShade="BF"/>
     </w:rPr>
   </w:style>
+  <w:style w:type="character" w:customStyle="1" w:styleId="5yl5">
+    <w:name w:val="_5yl5"/>
+    <w:basedOn w:val="DefaultParagraphFont"/>
+    <w:rsid w:val="006035A0"/>
+  </w:style>
 </w:styles>
 </file>
 
@@ -13210,7 +14005,7 @@
 </file>
 
 <file path=customXml/itemProps1.xml><?xml version="1.0" encoding="utf-8"?>
-<ds:datastoreItem xmlns:ds="http://schemas.openxmlformats.org/officeDocument/2006/customXml" ds:itemID="{15DE3094-7F6E-4866-97B5-811776B67251}">
+<ds:datastoreItem xmlns:ds="http://schemas.openxmlformats.org/officeDocument/2006/customXml" ds:itemID="{D451443E-8B26-46EF-A361-7C0D1F197859}">
   <ds:schemaRefs>
     <ds:schemaRef ds:uri="http://schemas.openxmlformats.org/officeDocument/2006/bibliography"/>
   </ds:schemaRefs>

</xml_diff>

<commit_message>
Napravljene su promjene u projektnoj i tehničkoj dokumentaciji te je dodan novi izmjenjeni Product Backlog te su dodani  dodatni opisi sastanaka
</commit_message>
<xml_diff>
--- a/Dokumentacija/PillCare - Brkić_Danzante_Ergović_Hranj - Projektna.docx
+++ b/Dokumentacija/PillCare - Brkić_Danzante_Ergović_Hranj - Projektna.docx
@@ -861,7 +861,7 @@
           <w:r>
             <w:fldChar w:fldCharType="separate"/>
           </w:r>
-          <w:hyperlink w:anchor="_Toc499916364" w:history="1">
+          <w:hyperlink w:anchor="_Toc500363775" w:history="1">
             <w:r>
               <w:rPr>
                 <w:rStyle w:val="Hyperlink"/>
@@ -907,7 +907,7 @@
                 <w:noProof/>
                 <w:webHidden/>
               </w:rPr>
-              <w:instrText xml:space="preserve"> PAGEREF _Toc499916364 \h </w:instrText>
+              <w:instrText xml:space="preserve"> PAGEREF _Toc500363775 \h </w:instrText>
             </w:r>
             <w:r>
               <w:rPr>
@@ -953,7 +953,7 @@
               <w:lang w:eastAsia="hr-HR"/>
             </w:rPr>
           </w:pPr>
-          <w:hyperlink w:anchor="_Toc499916365" w:history="1">
+          <w:hyperlink w:anchor="_Toc500363776" w:history="1">
             <w:r>
               <w:rPr>
                 <w:rStyle w:val="Hyperlink"/>
@@ -999,7 +999,7 @@
                 <w:noProof/>
                 <w:webHidden/>
               </w:rPr>
-              <w:instrText xml:space="preserve"> PAGEREF _Toc499916365 \h </w:instrText>
+              <w:instrText xml:space="preserve"> PAGEREF _Toc500363776 \h </w:instrText>
             </w:r>
             <w:r>
               <w:rPr>
@@ -1045,7 +1045,7 @@
               <w:lang w:eastAsia="hr-HR"/>
             </w:rPr>
           </w:pPr>
-          <w:hyperlink w:anchor="_Toc499916366" w:history="1">
+          <w:hyperlink w:anchor="_Toc500363777" w:history="1">
             <w:r>
               <w:rPr>
                 <w:rStyle w:val="Hyperlink"/>
@@ -1091,7 +1091,7 @@
                 <w:noProof/>
                 <w:webHidden/>
               </w:rPr>
-              <w:instrText xml:space="preserve"> PAGEREF _Toc499916366 \h </w:instrText>
+              <w:instrText xml:space="preserve"> PAGEREF _Toc500363777 \h </w:instrText>
             </w:r>
             <w:r>
               <w:rPr>
@@ -1137,7 +1137,7 @@
               <w:lang w:eastAsia="hr-HR"/>
             </w:rPr>
           </w:pPr>
-          <w:hyperlink w:anchor="_Toc499916367" w:history="1">
+          <w:hyperlink w:anchor="_Toc500363778" w:history="1">
             <w:r>
               <w:rPr>
                 <w:rStyle w:val="Hyperlink"/>
@@ -1183,7 +1183,7 @@
                 <w:noProof/>
                 <w:webHidden/>
               </w:rPr>
-              <w:instrText xml:space="preserve"> PAGEREF _Toc499916367 \h </w:instrText>
+              <w:instrText xml:space="preserve"> PAGEREF _Toc500363778 \h </w:instrText>
             </w:r>
             <w:r>
               <w:rPr>
@@ -1229,7 +1229,7 @@
               <w:lang w:eastAsia="hr-HR"/>
             </w:rPr>
           </w:pPr>
-          <w:hyperlink w:anchor="_Toc499916368" w:history="1">
+          <w:hyperlink w:anchor="_Toc500363779" w:history="1">
             <w:r>
               <w:rPr>
                 <w:rStyle w:val="Hyperlink"/>
@@ -1275,7 +1275,7 @@
                 <w:noProof/>
                 <w:webHidden/>
               </w:rPr>
-              <w:instrText xml:space="preserve"> PAGEREF _Toc499916368 \h </w:instrText>
+              <w:instrText xml:space="preserve"> PAGEREF _Toc500363779 \h </w:instrText>
             </w:r>
             <w:r>
               <w:rPr>
@@ -1321,7 +1321,7 @@
               <w:lang w:eastAsia="hr-HR"/>
             </w:rPr>
           </w:pPr>
-          <w:hyperlink w:anchor="_Toc499916369" w:history="1">
+          <w:hyperlink w:anchor="_Toc500363780" w:history="1">
             <w:r>
               <w:rPr>
                 <w:rStyle w:val="Hyperlink"/>
@@ -1367,7 +1367,7 @@
                 <w:noProof/>
                 <w:webHidden/>
               </w:rPr>
-              <w:instrText xml:space="preserve"> PAGEREF _Toc499916369 \h </w:instrText>
+              <w:instrText xml:space="preserve"> PAGEREF _Toc500363780 \h </w:instrText>
             </w:r>
             <w:r>
               <w:rPr>
@@ -1413,7 +1413,7 @@
               <w:lang w:eastAsia="hr-HR"/>
             </w:rPr>
           </w:pPr>
-          <w:hyperlink w:anchor="_Toc499916370" w:history="1">
+          <w:hyperlink w:anchor="_Toc500363781" w:history="1">
             <w:r>
               <w:rPr>
                 <w:rStyle w:val="Hyperlink"/>
@@ -1459,7 +1459,7 @@
                 <w:noProof/>
                 <w:webHidden/>
               </w:rPr>
-              <w:instrText xml:space="preserve"> PAGEREF _Toc499916370 \h </w:instrText>
+              <w:instrText xml:space="preserve"> PAGEREF _Toc500363781 \h </w:instrText>
             </w:r>
             <w:r>
               <w:rPr>
@@ -1505,7 +1505,7 @@
               <w:lang w:eastAsia="hr-HR"/>
             </w:rPr>
           </w:pPr>
-          <w:hyperlink w:anchor="_Toc499916371" w:history="1">
+          <w:hyperlink w:anchor="_Toc500363782" w:history="1">
             <w:r>
               <w:rPr>
                 <w:rStyle w:val="Hyperlink"/>
@@ -1551,7 +1551,7 @@
                 <w:noProof/>
                 <w:webHidden/>
               </w:rPr>
-              <w:instrText xml:space="preserve"> PAGEREF _Toc499916371 \h </w:instrText>
+              <w:instrText xml:space="preserve"> PAGEREF _Toc500363782 \h </w:instrText>
             </w:r>
             <w:r>
               <w:rPr>
@@ -1597,7 +1597,7 @@
               <w:lang w:eastAsia="hr-HR"/>
             </w:rPr>
           </w:pPr>
-          <w:hyperlink w:anchor="_Toc499916372" w:history="1">
+          <w:hyperlink w:anchor="_Toc500363783" w:history="1">
             <w:r>
               <w:rPr>
                 <w:rStyle w:val="Hyperlink"/>
@@ -1643,7 +1643,7 @@
                 <w:noProof/>
                 <w:webHidden/>
               </w:rPr>
-              <w:instrText xml:space="preserve"> PAGEREF _Toc499916372 \h </w:instrText>
+              <w:instrText xml:space="preserve"> PAGEREF _Toc500363783 \h </w:instrText>
             </w:r>
             <w:r>
               <w:rPr>
@@ -1689,7 +1689,7 @@
               <w:lang w:eastAsia="hr-HR"/>
             </w:rPr>
           </w:pPr>
-          <w:hyperlink w:anchor="_Toc499916373" w:history="1">
+          <w:hyperlink w:anchor="_Toc500363784" w:history="1">
             <w:r>
               <w:rPr>
                 <w:rStyle w:val="Hyperlink"/>
@@ -1735,7 +1735,7 @@
                 <w:noProof/>
                 <w:webHidden/>
               </w:rPr>
-              <w:instrText xml:space="preserve"> PAGEREF _Toc499916373 \h </w:instrText>
+              <w:instrText xml:space="preserve"> PAGEREF _Toc500363784 \h </w:instrText>
             </w:r>
             <w:r>
               <w:rPr>
@@ -1781,7 +1781,7 @@
               <w:lang w:eastAsia="hr-HR"/>
             </w:rPr>
           </w:pPr>
-          <w:hyperlink w:anchor="_Toc499916374" w:history="1">
+          <w:hyperlink w:anchor="_Toc500363785" w:history="1">
             <w:r>
               <w:rPr>
                 <w:rStyle w:val="Hyperlink"/>
@@ -1827,7 +1827,7 @@
                 <w:noProof/>
                 <w:webHidden/>
               </w:rPr>
-              <w:instrText xml:space="preserve"> PAGEREF _Toc499916374 \h </w:instrText>
+              <w:instrText xml:space="preserve"> PAGEREF _Toc500363785 \h </w:instrText>
             </w:r>
             <w:r>
               <w:rPr>
@@ -1872,7 +1872,7 @@
               <w:lang w:eastAsia="hr-HR"/>
             </w:rPr>
           </w:pPr>
-          <w:hyperlink w:anchor="_Toc499916375" w:history="1">
+          <w:hyperlink w:anchor="_Toc500363786" w:history="1">
             <w:r>
               <w:rPr>
                 <w:rStyle w:val="Hyperlink"/>
@@ -1900,7 +1900,7 @@
                 <w:noProof/>
                 <w:webHidden/>
               </w:rPr>
-              <w:instrText xml:space="preserve"> PAGEREF _Toc499916375 \h </w:instrText>
+              <w:instrText xml:space="preserve"> PAGEREF _Toc500363786 \h </w:instrText>
             </w:r>
             <w:r>
               <w:rPr>
@@ -1946,7 +1946,7 @@
               <w:lang w:eastAsia="hr-HR"/>
             </w:rPr>
           </w:pPr>
-          <w:hyperlink w:anchor="_Toc499916376" w:history="1">
+          <w:hyperlink w:anchor="_Toc500363787" w:history="1">
             <w:r>
               <w:rPr>
                 <w:rStyle w:val="Hyperlink"/>
@@ -1992,7 +1992,7 @@
                 <w:noProof/>
                 <w:webHidden/>
               </w:rPr>
-              <w:instrText xml:space="preserve"> PAGEREF _Toc499916376 \h </w:instrText>
+              <w:instrText xml:space="preserve"> PAGEREF _Toc500363787 \h </w:instrText>
             </w:r>
             <w:r>
               <w:rPr>
@@ -2013,6 +2013,190 @@
                 <w:webHidden/>
               </w:rPr>
               <w:t>12</w:t>
+            </w:r>
+            <w:r>
+              <w:rPr>
+                <w:noProof/>
+                <w:webHidden/>
+              </w:rPr>
+              <w:fldChar w:fldCharType="end"/>
+            </w:r>
+          </w:hyperlink>
+        </w:p>
+        <w:p>
+          <w:pPr>
+            <w:pStyle w:val="TOC3"/>
+            <w:tabs>
+              <w:tab w:val="left" w:pos="1320"/>
+              <w:tab w:val="right" w:leader="dot" w:pos="9016"/>
+            </w:tabs>
+            <w:rPr>
+              <w:rFonts w:asciiTheme="minorHAnsi" w:eastAsiaTheme="minorEastAsia" w:hAnsiTheme="minorHAnsi" w:cstheme="minorBidi"/>
+              <w:noProof/>
+              <w:sz w:val="22"/>
+              <w:szCs w:val="22"/>
+              <w:lang w:eastAsia="hr-HR"/>
+            </w:rPr>
+          </w:pPr>
+          <w:hyperlink w:anchor="_Toc500363788" w:history="1">
+            <w:r>
+              <w:rPr>
+                <w:rStyle w:val="Hyperlink"/>
+                <w:b/>
+                <w:noProof/>
+              </w:rPr>
+              <w:t>4.3.2.</w:t>
+            </w:r>
+            <w:r>
+              <w:rPr>
+                <w:rFonts w:asciiTheme="minorHAnsi" w:eastAsiaTheme="minorEastAsia" w:hAnsiTheme="minorHAnsi" w:cstheme="minorBidi"/>
+                <w:noProof/>
+                <w:sz w:val="22"/>
+                <w:szCs w:val="22"/>
+                <w:lang w:eastAsia="hr-HR"/>
+              </w:rPr>
+              <w:tab/>
+            </w:r>
+            <w:r>
+              <w:rPr>
+                <w:rStyle w:val="Hyperlink"/>
+                <w:b/>
+                <w:noProof/>
+              </w:rPr>
+              <w:t>Drugi sprint</w:t>
+            </w:r>
+            <w:r>
+              <w:rPr>
+                <w:noProof/>
+                <w:webHidden/>
+              </w:rPr>
+              <w:tab/>
+            </w:r>
+            <w:r>
+              <w:rPr>
+                <w:noProof/>
+                <w:webHidden/>
+              </w:rPr>
+              <w:fldChar w:fldCharType="begin"/>
+            </w:r>
+            <w:r>
+              <w:rPr>
+                <w:noProof/>
+                <w:webHidden/>
+              </w:rPr>
+              <w:instrText xml:space="preserve"> PAGEREF _Toc500363788 \h </w:instrText>
+            </w:r>
+            <w:r>
+              <w:rPr>
+                <w:noProof/>
+                <w:webHidden/>
+              </w:rPr>
+            </w:r>
+            <w:r>
+              <w:rPr>
+                <w:noProof/>
+                <w:webHidden/>
+              </w:rPr>
+              <w:fldChar w:fldCharType="separate"/>
+            </w:r>
+            <w:r>
+              <w:rPr>
+                <w:noProof/>
+                <w:webHidden/>
+              </w:rPr>
+              <w:t>13</w:t>
+            </w:r>
+            <w:r>
+              <w:rPr>
+                <w:noProof/>
+                <w:webHidden/>
+              </w:rPr>
+              <w:fldChar w:fldCharType="end"/>
+            </w:r>
+          </w:hyperlink>
+        </w:p>
+        <w:p>
+          <w:pPr>
+            <w:pStyle w:val="TOC4"/>
+            <w:tabs>
+              <w:tab w:val="left" w:pos="1760"/>
+              <w:tab w:val="right" w:leader="dot" w:pos="9016"/>
+            </w:tabs>
+            <w:rPr>
+              <w:rFonts w:asciiTheme="minorHAnsi" w:eastAsiaTheme="minorEastAsia" w:hAnsiTheme="minorHAnsi" w:cstheme="minorBidi"/>
+              <w:noProof/>
+              <w:sz w:val="22"/>
+              <w:szCs w:val="22"/>
+              <w:lang w:eastAsia="hr-HR"/>
+            </w:rPr>
+          </w:pPr>
+          <w:hyperlink w:anchor="_Toc500363789" w:history="1">
+            <w:r>
+              <w:rPr>
+                <w:rStyle w:val="Hyperlink"/>
+                <w:b/>
+                <w:noProof/>
+              </w:rPr>
+              <w:t>4.3.2.1.</w:t>
+            </w:r>
+            <w:r>
+              <w:rPr>
+                <w:rFonts w:asciiTheme="minorHAnsi" w:eastAsiaTheme="minorEastAsia" w:hAnsiTheme="minorHAnsi" w:cstheme="minorBidi"/>
+                <w:noProof/>
+                <w:sz w:val="22"/>
+                <w:szCs w:val="22"/>
+                <w:lang w:eastAsia="hr-HR"/>
+              </w:rPr>
+              <w:tab/>
+            </w:r>
+            <w:r>
+              <w:rPr>
+                <w:rStyle w:val="Hyperlink"/>
+                <w:b/>
+                <w:noProof/>
+              </w:rPr>
+              <w:t>BurnDown chart</w:t>
+            </w:r>
+            <w:r>
+              <w:rPr>
+                <w:noProof/>
+                <w:webHidden/>
+              </w:rPr>
+              <w:tab/>
+            </w:r>
+            <w:r>
+              <w:rPr>
+                <w:noProof/>
+                <w:webHidden/>
+              </w:rPr>
+              <w:fldChar w:fldCharType="begin"/>
+            </w:r>
+            <w:r>
+              <w:rPr>
+                <w:noProof/>
+                <w:webHidden/>
+              </w:rPr>
+              <w:instrText xml:space="preserve"> PAGEREF _Toc500363789 \h </w:instrText>
+            </w:r>
+            <w:r>
+              <w:rPr>
+                <w:noProof/>
+                <w:webHidden/>
+              </w:rPr>
+            </w:r>
+            <w:r>
+              <w:rPr>
+                <w:noProof/>
+                <w:webHidden/>
+              </w:rPr>
+              <w:fldChar w:fldCharType="separate"/>
+            </w:r>
+            <w:r>
+              <w:rPr>
+                <w:noProof/>
+                <w:webHidden/>
+              </w:rPr>
+              <w:t>13</w:t>
             </w:r>
             <w:r>
               <w:rPr>
@@ -2038,7 +2222,7 @@
               <w:lang w:eastAsia="hr-HR"/>
             </w:rPr>
           </w:pPr>
-          <w:hyperlink w:anchor="_Toc499916377" w:history="1">
+          <w:hyperlink w:anchor="_Toc500363790" w:history="1">
             <w:r>
               <w:rPr>
                 <w:rStyle w:val="Hyperlink"/>
@@ -2084,7 +2268,7 @@
                 <w:noProof/>
                 <w:webHidden/>
               </w:rPr>
-              <w:instrText xml:space="preserve"> PAGEREF _Toc499916377 \h </w:instrText>
+              <w:instrText xml:space="preserve"> PAGEREF _Toc500363790 \h </w:instrText>
             </w:r>
             <w:r>
               <w:rPr>
@@ -2130,7 +2314,7 @@
               <w:lang w:eastAsia="hr-HR"/>
             </w:rPr>
           </w:pPr>
-          <w:hyperlink w:anchor="_Toc499916378" w:history="1">
+          <w:hyperlink w:anchor="_Toc500363791" w:history="1">
             <w:r>
               <w:rPr>
                 <w:rStyle w:val="Hyperlink"/>
@@ -2176,7 +2360,7 @@
                 <w:noProof/>
                 <w:webHidden/>
               </w:rPr>
-              <w:instrText xml:space="preserve"> PAGEREF _Toc499916378 \h </w:instrText>
+              <w:instrText xml:space="preserve"> PAGEREF _Toc500363791 \h </w:instrText>
             </w:r>
             <w:r>
               <w:rPr>
@@ -2196,7 +2380,7 @@
                 <w:noProof/>
                 <w:webHidden/>
               </w:rPr>
-              <w:t>13</w:t>
+              <w:t>14</w:t>
             </w:r>
             <w:r>
               <w:rPr>
@@ -2222,7 +2406,7 @@
               <w:lang w:eastAsia="hr-HR"/>
             </w:rPr>
           </w:pPr>
-          <w:hyperlink w:anchor="_Toc499916379" w:history="1">
+          <w:hyperlink w:anchor="_Toc500363792" w:history="1">
             <w:r>
               <w:rPr>
                 <w:rStyle w:val="Hyperlink"/>
@@ -2268,7 +2452,7 @@
                 <w:noProof/>
                 <w:webHidden/>
               </w:rPr>
-              <w:instrText xml:space="preserve"> PAGEREF _Toc499916379 \h </w:instrText>
+              <w:instrText xml:space="preserve"> PAGEREF _Toc500363792 \h </w:instrText>
             </w:r>
             <w:r>
               <w:rPr>
@@ -2288,7 +2472,7 @@
                 <w:noProof/>
                 <w:webHidden/>
               </w:rPr>
-              <w:t>13</w:t>
+              <w:t>14</w:t>
             </w:r>
             <w:r>
               <w:rPr>
@@ -2314,7 +2498,7 @@
               <w:lang w:eastAsia="hr-HR"/>
             </w:rPr>
           </w:pPr>
-          <w:hyperlink w:anchor="_Toc499916380" w:history="1">
+          <w:hyperlink w:anchor="_Toc500363793" w:history="1">
             <w:r>
               <w:rPr>
                 <w:rStyle w:val="Hyperlink"/>
@@ -2360,7 +2544,7 @@
                 <w:noProof/>
                 <w:webHidden/>
               </w:rPr>
-              <w:instrText xml:space="preserve"> PAGEREF _Toc499916380 \h </w:instrText>
+              <w:instrText xml:space="preserve"> PAGEREF _Toc500363793 \h </w:instrText>
             </w:r>
             <w:r>
               <w:rPr>
@@ -2380,7 +2564,7 @@
                 <w:noProof/>
                 <w:webHidden/>
               </w:rPr>
-              <w:t>14</w:t>
+              <w:t>15</w:t>
             </w:r>
             <w:r>
               <w:rPr>
@@ -2406,7 +2590,7 @@
               <w:lang w:eastAsia="hr-HR"/>
             </w:rPr>
           </w:pPr>
-          <w:hyperlink w:anchor="_Toc499916381" w:history="1">
+          <w:hyperlink w:anchor="_Toc500363794" w:history="1">
             <w:r>
               <w:rPr>
                 <w:rStyle w:val="Hyperlink"/>
@@ -2452,7 +2636,7 @@
                 <w:noProof/>
                 <w:webHidden/>
               </w:rPr>
-              <w:instrText xml:space="preserve"> PAGEREF _Toc499916381 \h </w:instrText>
+              <w:instrText xml:space="preserve"> PAGEREF _Toc500363794 \h </w:instrText>
             </w:r>
             <w:r>
               <w:rPr>
@@ -2472,7 +2656,7 @@
                 <w:noProof/>
                 <w:webHidden/>
               </w:rPr>
-              <w:t>14</w:t>
+              <w:t>16</w:t>
             </w:r>
             <w:r>
               <w:rPr>
@@ -2523,7 +2707,7 @@
           <w:szCs w:val="24"/>
         </w:rPr>
       </w:pPr>
-      <w:bookmarkStart w:id="1" w:name="_Toc499916364"/>
+      <w:bookmarkStart w:id="1" w:name="_Toc500363775"/>
       <w:r>
         <w:rPr>
           <w:rFonts w:ascii="Times New Roman" w:hAnsi="Times New Roman" w:cs="Times New Roman"/>
@@ -2636,7 +2820,7 @@
           <w:b/>
         </w:rPr>
       </w:pPr>
-      <w:bookmarkStart w:id="2" w:name="_Toc499916365"/>
+      <w:bookmarkStart w:id="2" w:name="_Toc500363776"/>
       <w:proofErr w:type="spellStart"/>
       <w:r>
         <w:rPr>
@@ -2663,7 +2847,7 @@
           <w:b/>
         </w:rPr>
       </w:pPr>
-      <w:bookmarkStart w:id="3" w:name="_Toc499916366"/>
+      <w:bookmarkStart w:id="3" w:name="_Toc500363777"/>
       <w:r>
         <w:rPr>
           <w:b/>
@@ -2704,7 +2888,7 @@
           <w:b/>
         </w:rPr>
       </w:pPr>
-      <w:bookmarkStart w:id="4" w:name="_Toc499916367"/>
+      <w:bookmarkStart w:id="4" w:name="_Toc500363778"/>
       <w:r>
         <w:rPr>
           <w:b/>
@@ -4492,7 +4676,7 @@
           <w:sz w:val="36"/>
         </w:rPr>
       </w:pPr>
-      <w:bookmarkStart w:id="5" w:name="_Toc499916368"/>
+      <w:bookmarkStart w:id="5" w:name="_Toc500363779"/>
       <w:r>
         <w:rPr>
           <w:rFonts w:ascii="Times New Roman" w:hAnsi="Times New Roman" w:cs="Times New Roman"/>
@@ -4532,7 +4716,7 @@
           <w:szCs w:val="32"/>
         </w:rPr>
       </w:pPr>
-      <w:bookmarkStart w:id="6" w:name="_Toc499916369"/>
+      <w:bookmarkStart w:id="6" w:name="_Toc500363780"/>
       <w:r>
         <w:rPr>
           <w:rFonts w:ascii="Times New Roman" w:hAnsi="Times New Roman" w:cs="Times New Roman"/>
@@ -4699,7 +4883,7 @@
           <w:szCs w:val="32"/>
         </w:rPr>
       </w:pPr>
-      <w:bookmarkStart w:id="7" w:name="_Toc499916370"/>
+      <w:bookmarkStart w:id="7" w:name="_Toc500363781"/>
       <w:r>
         <w:rPr>
           <w:rFonts w:ascii="Times New Roman" w:hAnsi="Times New Roman" w:cs="Times New Roman"/>
@@ -4723,12 +4907,7 @@
         <w:t xml:space="preserve">Na početku ovoga projekta smo definirali tri sprinta koja će biti </w:t>
       </w:r>
       <w:r>
-        <w:t>odrađena. Prvi sprint traje 19.10.- 30.10.2017., drugi sprint traje 15.11.-9</w:t>
-      </w:r>
-      <w:bookmarkStart w:id="8" w:name="_GoBack"/>
-      <w:bookmarkEnd w:id="8"/>
-      <w:r>
-        <w:t xml:space="preserve">.12.2017. dok treći sprint traje 08.01.-25.01.2017. Na </w:t>
+        <w:t xml:space="preserve">odrađena. Prvi sprint traje 19.10.- 30.10.2017., drugi sprint traje 15.11.-9.12.2017. dok treći sprint traje 08.01.-25.01.2017. Na </w:t>
       </w:r>
       <w:proofErr w:type="spellStart"/>
       <w:r>
@@ -5166,7 +5345,7 @@
           <w:sz w:val="36"/>
         </w:rPr>
       </w:pPr>
-      <w:bookmarkStart w:id="9" w:name="_Toc499916371"/>
+      <w:bookmarkStart w:id="8" w:name="_Toc500363782"/>
       <w:r>
         <w:rPr>
           <w:rFonts w:ascii="Times New Roman" w:hAnsi="Times New Roman" w:cs="Times New Roman"/>
@@ -5177,7 +5356,7 @@
         <w:lastRenderedPageBreak/>
         <w:t>Provedba SCRUM-a</w:t>
       </w:r>
-      <w:bookmarkEnd w:id="9"/>
+      <w:bookmarkEnd w:id="8"/>
     </w:p>
     <w:p/>
     <w:p>
@@ -5195,7 +5374,7 @@
           <w:szCs w:val="32"/>
         </w:rPr>
       </w:pPr>
-      <w:bookmarkStart w:id="10" w:name="_Toc499916372"/>
+      <w:bookmarkStart w:id="9" w:name="_Toc500363783"/>
       <w:r>
         <w:rPr>
           <w:rFonts w:ascii="Times New Roman" w:hAnsi="Times New Roman" w:cs="Times New Roman"/>
@@ -5206,7 +5385,7 @@
         </w:rPr>
         <w:t>Sastanci</w:t>
       </w:r>
-      <w:bookmarkEnd w:id="10"/>
+      <w:bookmarkEnd w:id="9"/>
     </w:p>
     <w:p>
       <w:pPr>
@@ -5331,27 +5510,14 @@
       <w:r>
         <w:t xml:space="preserve">Slika </w:t>
       </w:r>
-      <w:r>
-        <w:fldChar w:fldCharType="begin"/>
-      </w:r>
-      <w:r>
-        <w:instrText xml:space="preserve"> SEQ Slika \* ARABIC </w:instrText>
-      </w:r>
-      <w:r>
-        <w:fldChar w:fldCharType="separate"/>
-      </w:r>
-      <w:r>
-        <w:rPr>
-          <w:noProof/>
-        </w:rPr>
-        <w:t>1</w:t>
-      </w:r>
-      <w:r>
-        <w:rPr>
-          <w:noProof/>
-        </w:rPr>
-        <w:fldChar w:fldCharType="end"/>
-      </w:r>
+      <w:fldSimple w:instr=" SEQ Slika \* ARABIC ">
+        <w:r>
+          <w:rPr>
+            <w:noProof/>
+          </w:rPr>
+          <w:t>1</w:t>
+        </w:r>
+      </w:fldSimple>
       <w:r>
         <w:t>. Skica ekrana aplikacije</w:t>
       </w:r>
@@ -5517,27 +5683,14 @@
       <w:r>
         <w:t xml:space="preserve">Slika </w:t>
       </w:r>
-      <w:r>
-        <w:fldChar w:fldCharType="begin"/>
-      </w:r>
-      <w:r>
-        <w:instrText xml:space="preserve"> SEQ Slika \* ARABIC </w:instrText>
-      </w:r>
-      <w:r>
-        <w:fldChar w:fldCharType="separate"/>
-      </w:r>
-      <w:r>
-        <w:rPr>
-          <w:noProof/>
-        </w:rPr>
-        <w:t>2</w:t>
-      </w:r>
-      <w:r>
-        <w:rPr>
-          <w:noProof/>
-        </w:rPr>
-        <w:fldChar w:fldCharType="end"/>
-      </w:r>
+      <w:fldSimple w:instr=" SEQ Slika \* ARABIC ">
+        <w:r>
+          <w:rPr>
+            <w:noProof/>
+          </w:rPr>
+          <w:t>2</w:t>
+        </w:r>
+      </w:fldSimple>
       <w:r>
         <w:t>. ERA dijagram baze podataka</w:t>
       </w:r>
@@ -5641,27 +5794,14 @@
       <w:r>
         <w:t xml:space="preserve">Slika </w:t>
       </w:r>
-      <w:r>
-        <w:fldChar w:fldCharType="begin"/>
-      </w:r>
-      <w:r>
-        <w:instrText xml:space="preserve"> SEQ Slika \* ARABIC </w:instrText>
-      </w:r>
-      <w:r>
-        <w:fldChar w:fldCharType="separate"/>
-      </w:r>
-      <w:r>
-        <w:rPr>
-          <w:noProof/>
-        </w:rPr>
-        <w:t>3</w:t>
-      </w:r>
-      <w:r>
-        <w:rPr>
-          <w:noProof/>
-        </w:rPr>
-        <w:fldChar w:fldCharType="end"/>
-      </w:r>
+      <w:fldSimple w:instr=" SEQ Slika \* ARABIC ">
+        <w:r>
+          <w:rPr>
+            <w:noProof/>
+          </w:rPr>
+          <w:t>3</w:t>
+        </w:r>
+      </w:fldSimple>
       <w:r>
         <w:t>. Dijagram slučaja korištenja</w:t>
       </w:r>
@@ -5694,6 +5834,9 @@
       </w:pPr>
       <w:r>
         <w:t>Analizirano je trenutno stanje na projektu te zadaci koji su odrađeni i koji se trebaju završiti.</w:t>
+      </w:r>
+      <w:r>
+        <w:t xml:space="preserve"> </w:t>
       </w:r>
     </w:p>
     <w:p>
@@ -5801,42 +5944,20 @@
       <w:r>
         <w:t xml:space="preserve">Slika </w:t>
       </w:r>
-      <w:r>
-        <w:fldChar w:fldCharType="begin"/>
-      </w:r>
-      <w:r>
-        <w:instrText xml:space="preserve"> SEQ Slika \* ARABIC </w:instrText>
-      </w:r>
-      <w:r>
-        <w:fldChar w:fldCharType="separate"/>
-      </w:r>
-      <w:r>
-        <w:rPr>
-          <w:noProof/>
-        </w:rPr>
-        <w:t>4</w:t>
-      </w:r>
-      <w:r>
-        <w:rPr>
-          <w:noProof/>
-        </w:rPr>
-        <w:fldChar w:fldCharType="end"/>
-      </w:r>
+      <w:fldSimple w:instr=" SEQ Slika \* ARABIC ">
+        <w:r>
+          <w:rPr>
+            <w:noProof/>
+          </w:rPr>
+          <w:t>4</w:t>
+        </w:r>
+      </w:fldSimple>
       <w:r>
         <w:t>. Dijagram slučaja korištenja</w:t>
       </w:r>
       <w:r>
         <w:t>-nova verzija</w:t>
       </w:r>
-    </w:p>
-    <w:p>
-      <w:pPr>
-        <w:rPr>
-          <w:b/>
-          <w:sz w:val="32"/>
-          <w:szCs w:val="32"/>
-        </w:rPr>
-      </w:pPr>
     </w:p>
     <w:p>
       <w:pPr>
@@ -5926,9 +6047,22 @@
       </w:r>
     </w:p>
     <w:p>
+      <w:pPr>
+        <w:spacing w:line="360" w:lineRule="auto"/>
+        <w:rPr>
+          <w:noProof/>
+          <w:lang w:eastAsia="hr-HR"/>
+        </w:rPr>
+      </w:pPr>
       <w:r>
         <w:t>Definirali smo potrebne funkcionalnosti sa pripadajućim zadacima za drugi sprint te smo raspodijelili zadatke.</w:t>
       </w:r>
+      <w:r>
+        <w:t xml:space="preserve"> </w:t>
+      </w:r>
+      <w:r>
+        <w:t>Također, odlučeno je da će se dodati još jedna funkcionalnost- izmjena korisničkih podataka.</w:t>
+      </w:r>
     </w:p>
     <w:p>
       <w:r>
@@ -5945,7 +6079,7 @@
       </w:r>
       <w:proofErr w:type="spellEnd"/>
       <w:r>
-        <w:t>) za rad te analiza trenutnog stanja obavljenih zadataka</w:t>
+        <w:t xml:space="preserve">) za rad te analiza trenutnog stanja obavljenih zadataka. </w:t>
       </w:r>
     </w:p>
     <w:p>
@@ -5963,7 +6097,7 @@
           <w:szCs w:val="32"/>
         </w:rPr>
       </w:pPr>
-      <w:bookmarkStart w:id="11" w:name="_Toc499916373"/>
+      <w:bookmarkStart w:id="10" w:name="_Toc500363784"/>
       <w:r>
         <w:rPr>
           <w:rFonts w:ascii="Times New Roman" w:hAnsi="Times New Roman" w:cs="Times New Roman"/>
@@ -5985,7 +6119,7 @@
         </w:rPr>
         <w:t>očetak projekta</w:t>
       </w:r>
-      <w:bookmarkEnd w:id="11"/>
+      <w:bookmarkEnd w:id="10"/>
     </w:p>
     <w:tbl>
       <w:tblPr>
@@ -6451,7 +6585,7 @@
           <w:szCs w:val="32"/>
         </w:rPr>
       </w:pPr>
-      <w:bookmarkStart w:id="12" w:name="_Toc499916374"/>
+      <w:bookmarkStart w:id="11" w:name="_Toc500363785"/>
       <w:proofErr w:type="spellStart"/>
       <w:r>
         <w:rPr>
@@ -6485,7 +6619,7 @@
         </w:rPr>
         <w:t>Backlog</w:t>
       </w:r>
-      <w:bookmarkEnd w:id="12"/>
+      <w:bookmarkEnd w:id="11"/>
       <w:proofErr w:type="spellEnd"/>
     </w:p>
     <w:p>
@@ -6503,10 +6637,10 @@
           <w:lang w:eastAsia="hr-HR"/>
         </w:rPr>
         <w:drawing>
-          <wp:inline distT="0" distB="0" distL="0" distR="0" wp14:anchorId="53C41B73" wp14:editId="0B2AF888">
+          <wp:inline distT="0" distB="0" distL="0" distR="0" wp14:anchorId="186C7C81" wp14:editId="68B1499C">
             <wp:extent cx="5731510" cy="3183206"/>
             <wp:effectExtent l="0" t="0" r="2540" b="0"/>
-            <wp:docPr id="2" name="Picture 2"/>
+            <wp:docPr id="7" name="Picture 7"/>
             <wp:cNvGraphicFramePr>
               <a:graphicFrameLocks xmlns:a="http://schemas.openxmlformats.org/drawingml/2006/main" noChangeAspect="1"/>
             </wp:cNvGraphicFramePr>
@@ -6560,27 +6694,14 @@
       <w:r>
         <w:t xml:space="preserve">Slika </w:t>
       </w:r>
-      <w:r>
-        <w:fldChar w:fldCharType="begin"/>
-      </w:r>
-      <w:r>
-        <w:instrText xml:space="preserve"> SEQ Slika \* ARABIC </w:instrText>
-      </w:r>
-      <w:r>
-        <w:fldChar w:fldCharType="separate"/>
-      </w:r>
-      <w:r>
-        <w:rPr>
-          <w:noProof/>
-        </w:rPr>
-        <w:t>5</w:t>
-      </w:r>
-      <w:r>
-        <w:rPr>
-          <w:noProof/>
-        </w:rPr>
-        <w:fldChar w:fldCharType="end"/>
-      </w:r>
+      <w:fldSimple w:instr=" SEQ Slika \* ARABIC ">
+        <w:r>
+          <w:rPr>
+            <w:noProof/>
+          </w:rPr>
+          <w:t>5</w:t>
+        </w:r>
+      </w:fldSimple>
       <w:r>
         <w:t xml:space="preserve">. </w:t>
       </w:r>
@@ -6652,7 +6773,7 @@
           <w:szCs w:val="28"/>
         </w:rPr>
       </w:pPr>
-      <w:bookmarkStart w:id="13" w:name="_Toc499916375"/>
+      <w:bookmarkStart w:id="12" w:name="_Toc500363786"/>
       <w:r>
         <w:rPr>
           <w:rFonts w:ascii="Times New Roman" w:hAnsi="Times New Roman" w:cs="Times New Roman"/>
@@ -6684,7 +6805,7 @@
         </w:rPr>
         <w:t>Prvi sprint</w:t>
       </w:r>
-      <w:bookmarkEnd w:id="13"/>
+      <w:bookmarkEnd w:id="12"/>
     </w:p>
     <w:p/>
     <w:p>
@@ -6754,27 +6875,14 @@
       <w:r>
         <w:t xml:space="preserve">Slika </w:t>
       </w:r>
-      <w:r>
-        <w:fldChar w:fldCharType="begin"/>
-      </w:r>
-      <w:r>
-        <w:instrText xml:space="preserve"> SEQ Slika \* ARABIC </w:instrText>
-      </w:r>
-      <w:r>
-        <w:fldChar w:fldCharType="separate"/>
-      </w:r>
-      <w:r>
-        <w:rPr>
-          <w:noProof/>
-        </w:rPr>
-        <w:t>6</w:t>
-      </w:r>
-      <w:r>
-        <w:rPr>
-          <w:noProof/>
-        </w:rPr>
-        <w:fldChar w:fldCharType="end"/>
-      </w:r>
+      <w:fldSimple w:instr=" SEQ Slika \* ARABIC ">
+        <w:r>
+          <w:rPr>
+            <w:noProof/>
+          </w:rPr>
+          <w:t>6</w:t>
+        </w:r>
+      </w:fldSimple>
       <w:r>
         <w:t xml:space="preserve">. Sprint </w:t>
       </w:r>
@@ -6929,7 +7037,7 @@
         <w:lastRenderedPageBreak/>
         <w:t xml:space="preserve"> </w:t>
       </w:r>
-      <w:bookmarkStart w:id="14" w:name="_Toc499916376"/>
+      <w:bookmarkStart w:id="13" w:name="_Toc500363787"/>
       <w:proofErr w:type="spellStart"/>
       <w:r>
         <w:rPr>
@@ -6960,7 +7068,7 @@
         </w:rPr>
         <w:t>chart</w:t>
       </w:r>
-      <w:bookmarkEnd w:id="14"/>
+      <w:bookmarkEnd w:id="13"/>
       <w:proofErr w:type="spellEnd"/>
     </w:p>
     <w:p/>
@@ -7031,27 +7139,14 @@
       <w:r>
         <w:t xml:space="preserve">Slika </w:t>
       </w:r>
-      <w:r>
-        <w:fldChar w:fldCharType="begin"/>
-      </w:r>
-      <w:r>
-        <w:instrText xml:space="preserve"> SEQ Slika \* ARABIC </w:instrText>
-      </w:r>
-      <w:r>
-        <w:fldChar w:fldCharType="separate"/>
-      </w:r>
-      <w:r>
-        <w:rPr>
-          <w:noProof/>
-        </w:rPr>
-        <w:t>7</w:t>
-      </w:r>
-      <w:r>
-        <w:rPr>
-          <w:noProof/>
-        </w:rPr>
-        <w:fldChar w:fldCharType="end"/>
-      </w:r>
+      <w:fldSimple w:instr=" SEQ Slika \* ARABIC ">
+        <w:r>
+          <w:rPr>
+            <w:noProof/>
+          </w:rPr>
+          <w:t>7</w:t>
+        </w:r>
+      </w:fldSimple>
       <w:r>
         <w:t xml:space="preserve">. </w:t>
       </w:r>
@@ -7093,6 +7188,89 @@
     <w:p/>
     <w:p/>
     <w:p/>
+    <w:p/>
+    <w:p/>
+    <w:p/>
+    <w:p/>
+    <w:p/>
+    <w:p>
+      <w:pPr>
+        <w:pStyle w:val="Heading3"/>
+        <w:numPr>
+          <w:ilvl w:val="2"/>
+          <w:numId w:val="2"/>
+        </w:numPr>
+        <w:rPr>
+          <w:rFonts w:ascii="Times New Roman" w:hAnsi="Times New Roman" w:cs="Times New Roman"/>
+          <w:b/>
+          <w:color w:val="auto"/>
+          <w:sz w:val="28"/>
+          <w:szCs w:val="28"/>
+        </w:rPr>
+      </w:pPr>
+      <w:bookmarkStart w:id="14" w:name="_Toc500363788"/>
+      <w:r>
+        <w:rPr>
+          <w:rFonts w:ascii="Times New Roman" w:hAnsi="Times New Roman" w:cs="Times New Roman"/>
+          <w:b/>
+          <w:color w:val="auto"/>
+          <w:sz w:val="28"/>
+          <w:szCs w:val="28"/>
+        </w:rPr>
+        <w:lastRenderedPageBreak/>
+        <w:t>Drugi sprint</w:t>
+      </w:r>
+      <w:bookmarkEnd w:id="14"/>
+    </w:p>
+    <w:p/>
+    <w:p>
+      <w:pPr>
+        <w:pStyle w:val="Heading4"/>
+        <w:numPr>
+          <w:ilvl w:val="3"/>
+          <w:numId w:val="2"/>
+        </w:numPr>
+        <w:rPr>
+          <w:rFonts w:ascii="Times New Roman" w:hAnsi="Times New Roman" w:cs="Times New Roman"/>
+          <w:b/>
+          <w:i w:val="0"/>
+          <w:color w:val="auto"/>
+        </w:rPr>
+      </w:pPr>
+      <w:bookmarkStart w:id="15" w:name="_Toc500363789"/>
+      <w:proofErr w:type="spellStart"/>
+      <w:r>
+        <w:rPr>
+          <w:rFonts w:ascii="Times New Roman" w:hAnsi="Times New Roman" w:cs="Times New Roman"/>
+          <w:b/>
+          <w:i w:val="0"/>
+          <w:color w:val="auto"/>
+        </w:rPr>
+        <w:t>BurnDown</w:t>
+      </w:r>
+      <w:proofErr w:type="spellEnd"/>
+      <w:r>
+        <w:rPr>
+          <w:rFonts w:ascii="Times New Roman" w:hAnsi="Times New Roman" w:cs="Times New Roman"/>
+          <w:b/>
+          <w:i w:val="0"/>
+          <w:color w:val="auto"/>
+        </w:rPr>
+        <w:t xml:space="preserve"> </w:t>
+      </w:r>
+      <w:proofErr w:type="spellStart"/>
+      <w:r>
+        <w:rPr>
+          <w:rFonts w:ascii="Times New Roman" w:hAnsi="Times New Roman" w:cs="Times New Roman"/>
+          <w:b/>
+          <w:i w:val="0"/>
+          <w:color w:val="auto"/>
+        </w:rPr>
+        <w:t>chart</w:t>
+      </w:r>
+      <w:bookmarkEnd w:id="15"/>
+      <w:proofErr w:type="spellEnd"/>
+    </w:p>
     <w:p>
       <w:pPr>
         <w:tabs>
@@ -7102,6 +7280,160 @@
       <w:r>
         <w:tab/>
       </w:r>
+    </w:p>
+    <w:p>
+      <w:pPr>
+        <w:tabs>
+          <w:tab w:val="left" w:pos="1650"/>
+        </w:tabs>
+      </w:pPr>
+    </w:p>
+    <w:p>
+      <w:pPr>
+        <w:tabs>
+          <w:tab w:val="left" w:pos="1650"/>
+        </w:tabs>
+      </w:pPr>
+    </w:p>
+    <w:p>
+      <w:pPr>
+        <w:tabs>
+          <w:tab w:val="left" w:pos="1650"/>
+        </w:tabs>
+      </w:pPr>
+    </w:p>
+    <w:p>
+      <w:pPr>
+        <w:tabs>
+          <w:tab w:val="left" w:pos="1650"/>
+        </w:tabs>
+      </w:pPr>
+    </w:p>
+    <w:p>
+      <w:pPr>
+        <w:tabs>
+          <w:tab w:val="left" w:pos="1650"/>
+        </w:tabs>
+      </w:pPr>
+    </w:p>
+    <w:p>
+      <w:pPr>
+        <w:tabs>
+          <w:tab w:val="left" w:pos="1650"/>
+        </w:tabs>
+      </w:pPr>
+    </w:p>
+    <w:p>
+      <w:pPr>
+        <w:tabs>
+          <w:tab w:val="left" w:pos="1650"/>
+        </w:tabs>
+      </w:pPr>
+    </w:p>
+    <w:p>
+      <w:pPr>
+        <w:tabs>
+          <w:tab w:val="left" w:pos="1650"/>
+        </w:tabs>
+      </w:pPr>
+    </w:p>
+    <w:p>
+      <w:pPr>
+        <w:tabs>
+          <w:tab w:val="left" w:pos="1650"/>
+        </w:tabs>
+      </w:pPr>
+    </w:p>
+    <w:p>
+      <w:pPr>
+        <w:tabs>
+          <w:tab w:val="left" w:pos="1650"/>
+        </w:tabs>
+      </w:pPr>
+    </w:p>
+    <w:p>
+      <w:pPr>
+        <w:tabs>
+          <w:tab w:val="left" w:pos="1650"/>
+        </w:tabs>
+      </w:pPr>
+    </w:p>
+    <w:p>
+      <w:pPr>
+        <w:tabs>
+          <w:tab w:val="left" w:pos="1650"/>
+        </w:tabs>
+      </w:pPr>
+    </w:p>
+    <w:p>
+      <w:pPr>
+        <w:tabs>
+          <w:tab w:val="left" w:pos="1650"/>
+        </w:tabs>
+      </w:pPr>
+    </w:p>
+    <w:p>
+      <w:pPr>
+        <w:tabs>
+          <w:tab w:val="left" w:pos="1650"/>
+        </w:tabs>
+      </w:pPr>
+    </w:p>
+    <w:p>
+      <w:pPr>
+        <w:tabs>
+          <w:tab w:val="left" w:pos="1650"/>
+        </w:tabs>
+      </w:pPr>
+    </w:p>
+    <w:p>
+      <w:pPr>
+        <w:tabs>
+          <w:tab w:val="left" w:pos="1650"/>
+        </w:tabs>
+      </w:pPr>
+    </w:p>
+    <w:p>
+      <w:pPr>
+        <w:tabs>
+          <w:tab w:val="left" w:pos="1650"/>
+        </w:tabs>
+      </w:pPr>
+    </w:p>
+    <w:p>
+      <w:pPr>
+        <w:tabs>
+          <w:tab w:val="left" w:pos="1650"/>
+        </w:tabs>
+      </w:pPr>
+    </w:p>
+    <w:p>
+      <w:pPr>
+        <w:tabs>
+          <w:tab w:val="left" w:pos="1650"/>
+        </w:tabs>
+      </w:pPr>
+    </w:p>
+    <w:p>
+      <w:pPr>
+        <w:tabs>
+          <w:tab w:val="left" w:pos="1650"/>
+        </w:tabs>
+      </w:pPr>
+    </w:p>
+    <w:p>
+      <w:pPr>
+        <w:tabs>
+          <w:tab w:val="left" w:pos="1650"/>
+        </w:tabs>
+      </w:pPr>
+    </w:p>
+    <w:p>
+      <w:pPr>
+        <w:tabs>
+          <w:tab w:val="left" w:pos="1650"/>
+        </w:tabs>
+      </w:pPr>
     </w:p>
     <w:p>
       <w:pPr>
@@ -7147,7 +7479,7 @@
           <w:szCs w:val="36"/>
         </w:rPr>
       </w:pPr>
-      <w:bookmarkStart w:id="15" w:name="_Toc499916377"/>
+      <w:bookmarkStart w:id="16" w:name="_Toc500363790"/>
       <w:r>
         <w:rPr>
           <w:rFonts w:ascii="Times New Roman" w:hAnsi="Times New Roman" w:cs="Times New Roman"/>
@@ -7159,7 +7491,7 @@
         <w:lastRenderedPageBreak/>
         <w:t>Evidencija članova tima po zadacima</w:t>
       </w:r>
-      <w:bookmarkEnd w:id="15"/>
+      <w:bookmarkEnd w:id="16"/>
     </w:p>
     <w:p/>
     <w:p>
@@ -7177,7 +7509,7 @@
           <w:szCs w:val="32"/>
         </w:rPr>
       </w:pPr>
-      <w:bookmarkStart w:id="16" w:name="_Toc499916378"/>
+      <w:bookmarkStart w:id="17" w:name="_Toc500363791"/>
       <w:r>
         <w:rPr>
           <w:rFonts w:ascii="Times New Roman" w:hAnsi="Times New Roman" w:cs="Times New Roman"/>
@@ -7188,7 +7520,7 @@
         </w:rPr>
         <w:t>Antonio Brkić</w:t>
       </w:r>
-      <w:bookmarkEnd w:id="16"/>
+      <w:bookmarkEnd w:id="17"/>
     </w:p>
     <w:p/>
     <w:tbl>
@@ -7731,6 +8063,15 @@
     </w:tbl>
     <w:p/>
     <w:p/>
+    <w:p/>
+    <w:p/>
+    <w:p/>
+    <w:p/>
+    <w:p>
+      <w:bookmarkStart w:id="18" w:name="_GoBack"/>
+      <w:bookmarkEnd w:id="18"/>
+    </w:p>
+    <w:p/>
     <w:p>
       <w:pPr>
         <w:pStyle w:val="Heading2"/>
@@ -7746,7 +8087,7 @@
           <w:szCs w:val="32"/>
         </w:rPr>
       </w:pPr>
-      <w:bookmarkStart w:id="17" w:name="_Toc499916379"/>
+      <w:bookmarkStart w:id="19" w:name="_Toc500363792"/>
       <w:r>
         <w:rPr>
           <w:rFonts w:ascii="Times New Roman" w:hAnsi="Times New Roman" w:cs="Times New Roman"/>
@@ -7755,6 +8096,7 @@
           <w:sz w:val="32"/>
           <w:szCs w:val="32"/>
         </w:rPr>
+        <w:lastRenderedPageBreak/>
         <w:t xml:space="preserve">Andrea </w:t>
       </w:r>
       <w:proofErr w:type="spellStart"/>
@@ -7768,7 +8110,7 @@
         </w:rPr>
         <w:t>Danzante</w:t>
       </w:r>
-      <w:bookmarkEnd w:id="17"/>
+      <w:bookmarkEnd w:id="19"/>
       <w:proofErr w:type="spellEnd"/>
     </w:p>
     <w:p/>
@@ -8023,7 +8365,6 @@
           </w:tcPr>
           <w:p>
             <w:r>
-              <w:lastRenderedPageBreak/>
               <w:t>Implementacija metoda za registraciju</w:t>
             </w:r>
           </w:p>
@@ -8333,7 +8674,7 @@
           <w:szCs w:val="32"/>
         </w:rPr>
       </w:pPr>
-      <w:bookmarkStart w:id="18" w:name="_Toc499916380"/>
+      <w:bookmarkStart w:id="20" w:name="_Toc500363793"/>
       <w:r>
         <w:rPr>
           <w:rFonts w:ascii="Times New Roman" w:hAnsi="Times New Roman" w:cs="Times New Roman"/>
@@ -8355,7 +8696,7 @@
         </w:rPr>
         <w:t>Ergović</w:t>
       </w:r>
-      <w:bookmarkEnd w:id="18"/>
+      <w:bookmarkEnd w:id="20"/>
       <w:proofErr w:type="spellEnd"/>
     </w:p>
     <w:p/>
@@ -8620,6 +8961,7 @@
           </w:tcPr>
           <w:p>
             <w:r>
+              <w:lastRenderedPageBreak/>
               <w:t>Izrada liste</w:t>
             </w:r>
             <w:r>
@@ -8757,7 +9099,7 @@
           <w:szCs w:val="32"/>
         </w:rPr>
       </w:pPr>
-      <w:bookmarkStart w:id="19" w:name="_Toc499916381"/>
+      <w:bookmarkStart w:id="21" w:name="_Toc500363794"/>
       <w:r>
         <w:rPr>
           <w:rFonts w:ascii="Times New Roman" w:hAnsi="Times New Roman" w:cs="Times New Roman"/>
@@ -8766,7 +9108,6 @@
           <w:sz w:val="32"/>
           <w:szCs w:val="32"/>
         </w:rPr>
-        <w:lastRenderedPageBreak/>
         <w:t xml:space="preserve">Marijan </w:t>
       </w:r>
       <w:proofErr w:type="spellStart"/>
@@ -8780,7 +9121,7 @@
         </w:rPr>
         <w:t>Hranj</w:t>
       </w:r>
-      <w:bookmarkEnd w:id="19"/>
+      <w:bookmarkEnd w:id="21"/>
       <w:proofErr w:type="spellEnd"/>
     </w:p>
     <w:p>
@@ -9388,7 +9729,7 @@
           <w:rPr>
             <w:noProof/>
           </w:rPr>
-          <w:t>4</w:t>
+          <w:t>16</w:t>
         </w:r>
         <w:r>
           <w:rPr>
@@ -14005,7 +14346,7 @@
 </file>
 
 <file path=customXml/itemProps1.xml><?xml version="1.0" encoding="utf-8"?>
-<ds:datastoreItem xmlns:ds="http://schemas.openxmlformats.org/officeDocument/2006/customXml" ds:itemID="{D451443E-8B26-46EF-A361-7C0D1F197859}">
+<ds:datastoreItem xmlns:ds="http://schemas.openxmlformats.org/officeDocument/2006/customXml" ds:itemID="{667C647B-C543-4905-8498-33C957C24C0D}">
   <ds:schemaRefs>
     <ds:schemaRef ds:uri="http://schemas.openxmlformats.org/officeDocument/2006/bibliography"/>
   </ds:schemaRefs>

</xml_diff>

<commit_message>
U projektnu dokumentaciju dodane su slike SprintBackloga za drugi spirnt, BurnDown chart-a sa pripadajućim opisom. Također, dodan je opis održanih sastanaka te je dodan opis online alata Trello i način na koji smo ga koristili.
</commit_message>
<xml_diff>
--- a/Dokumentacija/PillCare - Brkić_Danzante_Ergović_Hranj - Projektna.docx
+++ b/Dokumentacija/PillCare - Brkić_Danzante_Ergović_Hranj - Projektna.docx
@@ -861,7 +861,7 @@
           <w:r>
             <w:fldChar w:fldCharType="separate"/>
           </w:r>
-          <w:hyperlink w:anchor="_Toc500363775" w:history="1">
+          <w:hyperlink w:anchor="_Toc500512209" w:history="1">
             <w:r>
               <w:rPr>
                 <w:rStyle w:val="Hyperlink"/>
@@ -907,7 +907,7 @@
                 <w:noProof/>
                 <w:webHidden/>
               </w:rPr>
-              <w:instrText xml:space="preserve"> PAGEREF _Toc500363775 \h </w:instrText>
+              <w:instrText xml:space="preserve"> PAGEREF _Toc500512209 \h </w:instrText>
             </w:r>
             <w:r>
               <w:rPr>
@@ -953,7 +953,7 @@
               <w:lang w:eastAsia="hr-HR"/>
             </w:rPr>
           </w:pPr>
-          <w:hyperlink w:anchor="_Toc500363776" w:history="1">
+          <w:hyperlink w:anchor="_Toc500512210" w:history="1">
             <w:r>
               <w:rPr>
                 <w:rStyle w:val="Hyperlink"/>
@@ -999,7 +999,7 @@
                 <w:noProof/>
                 <w:webHidden/>
               </w:rPr>
-              <w:instrText xml:space="preserve"> PAGEREF _Toc500363776 \h </w:instrText>
+              <w:instrText xml:space="preserve"> PAGEREF _Toc500512210 \h </w:instrText>
             </w:r>
             <w:r>
               <w:rPr>
@@ -1045,7 +1045,7 @@
               <w:lang w:eastAsia="hr-HR"/>
             </w:rPr>
           </w:pPr>
-          <w:hyperlink w:anchor="_Toc500363777" w:history="1">
+          <w:hyperlink w:anchor="_Toc500512211" w:history="1">
             <w:r>
               <w:rPr>
                 <w:rStyle w:val="Hyperlink"/>
@@ -1091,7 +1091,7 @@
                 <w:noProof/>
                 <w:webHidden/>
               </w:rPr>
-              <w:instrText xml:space="preserve"> PAGEREF _Toc500363777 \h </w:instrText>
+              <w:instrText xml:space="preserve"> PAGEREF _Toc500512211 \h </w:instrText>
             </w:r>
             <w:r>
               <w:rPr>
@@ -1137,7 +1137,7 @@
               <w:lang w:eastAsia="hr-HR"/>
             </w:rPr>
           </w:pPr>
-          <w:hyperlink w:anchor="_Toc500363778" w:history="1">
+          <w:hyperlink w:anchor="_Toc500512212" w:history="1">
             <w:r>
               <w:rPr>
                 <w:rStyle w:val="Hyperlink"/>
@@ -1183,7 +1183,7 @@
                 <w:noProof/>
                 <w:webHidden/>
               </w:rPr>
-              <w:instrText xml:space="preserve"> PAGEREF _Toc500363778 \h </w:instrText>
+              <w:instrText xml:space="preserve"> PAGEREF _Toc500512212 \h </w:instrText>
             </w:r>
             <w:r>
               <w:rPr>
@@ -1229,7 +1229,7 @@
               <w:lang w:eastAsia="hr-HR"/>
             </w:rPr>
           </w:pPr>
-          <w:hyperlink w:anchor="_Toc500363779" w:history="1">
+          <w:hyperlink w:anchor="_Toc500512213" w:history="1">
             <w:r>
               <w:rPr>
                 <w:rStyle w:val="Hyperlink"/>
@@ -1275,7 +1275,7 @@
                 <w:noProof/>
                 <w:webHidden/>
               </w:rPr>
-              <w:instrText xml:space="preserve"> PAGEREF _Toc500363779 \h </w:instrText>
+              <w:instrText xml:space="preserve"> PAGEREF _Toc500512213 \h </w:instrText>
             </w:r>
             <w:r>
               <w:rPr>
@@ -1321,7 +1321,7 @@
               <w:lang w:eastAsia="hr-HR"/>
             </w:rPr>
           </w:pPr>
-          <w:hyperlink w:anchor="_Toc500363780" w:history="1">
+          <w:hyperlink w:anchor="_Toc500512214" w:history="1">
             <w:r>
               <w:rPr>
                 <w:rStyle w:val="Hyperlink"/>
@@ -1367,7 +1367,7 @@
                 <w:noProof/>
                 <w:webHidden/>
               </w:rPr>
-              <w:instrText xml:space="preserve"> PAGEREF _Toc500363780 \h </w:instrText>
+              <w:instrText xml:space="preserve"> PAGEREF _Toc500512214 \h </w:instrText>
             </w:r>
             <w:r>
               <w:rPr>
@@ -1413,7 +1413,7 @@
               <w:lang w:eastAsia="hr-HR"/>
             </w:rPr>
           </w:pPr>
-          <w:hyperlink w:anchor="_Toc500363781" w:history="1">
+          <w:hyperlink w:anchor="_Toc500512215" w:history="1">
             <w:r>
               <w:rPr>
                 <w:rStyle w:val="Hyperlink"/>
@@ -1459,7 +1459,7 @@
                 <w:noProof/>
                 <w:webHidden/>
               </w:rPr>
-              <w:instrText xml:space="preserve"> PAGEREF _Toc500363781 \h </w:instrText>
+              <w:instrText xml:space="preserve"> PAGEREF _Toc500512215 \h </w:instrText>
             </w:r>
             <w:r>
               <w:rPr>
@@ -1505,7 +1505,7 @@
               <w:lang w:eastAsia="hr-HR"/>
             </w:rPr>
           </w:pPr>
-          <w:hyperlink w:anchor="_Toc500363782" w:history="1">
+          <w:hyperlink w:anchor="_Toc500512216" w:history="1">
             <w:r>
               <w:rPr>
                 <w:rStyle w:val="Hyperlink"/>
@@ -1551,7 +1551,7 @@
                 <w:noProof/>
                 <w:webHidden/>
               </w:rPr>
-              <w:instrText xml:space="preserve"> PAGEREF _Toc500363782 \h </w:instrText>
+              <w:instrText xml:space="preserve"> PAGEREF _Toc500512216 \h </w:instrText>
             </w:r>
             <w:r>
               <w:rPr>
@@ -1597,7 +1597,7 @@
               <w:lang w:eastAsia="hr-HR"/>
             </w:rPr>
           </w:pPr>
-          <w:hyperlink w:anchor="_Toc500363783" w:history="1">
+          <w:hyperlink w:anchor="_Toc500512217" w:history="1">
             <w:r>
               <w:rPr>
                 <w:rStyle w:val="Hyperlink"/>
@@ -1643,7 +1643,7 @@
                 <w:noProof/>
                 <w:webHidden/>
               </w:rPr>
-              <w:instrText xml:space="preserve"> PAGEREF _Toc500363783 \h </w:instrText>
+              <w:instrText xml:space="preserve"> PAGEREF _Toc500512217 \h </w:instrText>
             </w:r>
             <w:r>
               <w:rPr>
@@ -1689,7 +1689,7 @@
               <w:lang w:eastAsia="hr-HR"/>
             </w:rPr>
           </w:pPr>
-          <w:hyperlink w:anchor="_Toc500363784" w:history="1">
+          <w:hyperlink w:anchor="_Toc500512218" w:history="1">
             <w:r>
               <w:rPr>
                 <w:rStyle w:val="Hyperlink"/>
@@ -1735,7 +1735,7 @@
                 <w:noProof/>
                 <w:webHidden/>
               </w:rPr>
-              <w:instrText xml:space="preserve"> PAGEREF _Toc500363784 \h </w:instrText>
+              <w:instrText xml:space="preserve"> PAGEREF _Toc500512218 \h </w:instrText>
             </w:r>
             <w:r>
               <w:rPr>
@@ -1755,7 +1755,7 @@
                 <w:noProof/>
                 <w:webHidden/>
               </w:rPr>
-              <w:t>10</w:t>
+              <w:t>11</w:t>
             </w:r>
             <w:r>
               <w:rPr>
@@ -1781,7 +1781,7 @@
               <w:lang w:eastAsia="hr-HR"/>
             </w:rPr>
           </w:pPr>
-          <w:hyperlink w:anchor="_Toc500363785" w:history="1">
+          <w:hyperlink w:anchor="_Toc500512219" w:history="1">
             <w:r>
               <w:rPr>
                 <w:rStyle w:val="Hyperlink"/>
@@ -1827,7 +1827,7 @@
                 <w:noProof/>
                 <w:webHidden/>
               </w:rPr>
-              <w:instrText xml:space="preserve"> PAGEREF _Toc500363785 \h </w:instrText>
+              <w:instrText xml:space="preserve"> PAGEREF _Toc500512219 \h </w:instrText>
             </w:r>
             <w:r>
               <w:rPr>
@@ -1847,7 +1847,7 @@
                 <w:noProof/>
                 <w:webHidden/>
               </w:rPr>
-              <w:t>10</w:t>
+              <w:t>11</w:t>
             </w:r>
             <w:r>
               <w:rPr>
@@ -1872,7 +1872,7 @@
               <w:lang w:eastAsia="hr-HR"/>
             </w:rPr>
           </w:pPr>
-          <w:hyperlink w:anchor="_Toc500363786" w:history="1">
+          <w:hyperlink w:anchor="_Toc500512220" w:history="1">
             <w:r>
               <w:rPr>
                 <w:rStyle w:val="Hyperlink"/>
@@ -1900,7 +1900,7 @@
                 <w:noProof/>
                 <w:webHidden/>
               </w:rPr>
-              <w:instrText xml:space="preserve"> PAGEREF _Toc500363786 \h </w:instrText>
+              <w:instrText xml:space="preserve"> PAGEREF _Toc500512220 \h </w:instrText>
             </w:r>
             <w:r>
               <w:rPr>
@@ -1920,7 +1920,7 @@
                 <w:noProof/>
                 <w:webHidden/>
               </w:rPr>
-              <w:t>11</w:t>
+              <w:t>12</w:t>
             </w:r>
             <w:r>
               <w:rPr>
@@ -1946,7 +1946,7 @@
               <w:lang w:eastAsia="hr-HR"/>
             </w:rPr>
           </w:pPr>
-          <w:hyperlink w:anchor="_Toc500363787" w:history="1">
+          <w:hyperlink w:anchor="_Toc500512221" w:history="1">
             <w:r>
               <w:rPr>
                 <w:rStyle w:val="Hyperlink"/>
@@ -1992,7 +1992,7 @@
                 <w:noProof/>
                 <w:webHidden/>
               </w:rPr>
-              <w:instrText xml:space="preserve"> PAGEREF _Toc500363787 \h </w:instrText>
+              <w:instrText xml:space="preserve"> PAGEREF _Toc500512221 \h </w:instrText>
             </w:r>
             <w:r>
               <w:rPr>
@@ -2012,7 +2012,7 @@
                 <w:noProof/>
                 <w:webHidden/>
               </w:rPr>
-              <w:t>12</w:t>
+              <w:t>13</w:t>
             </w:r>
             <w:r>
               <w:rPr>
@@ -2038,7 +2038,7 @@
               <w:lang w:eastAsia="hr-HR"/>
             </w:rPr>
           </w:pPr>
-          <w:hyperlink w:anchor="_Toc500363788" w:history="1">
+          <w:hyperlink w:anchor="_Toc500512222" w:history="1">
             <w:r>
               <w:rPr>
                 <w:rStyle w:val="Hyperlink"/>
@@ -2084,7 +2084,7 @@
                 <w:noProof/>
                 <w:webHidden/>
               </w:rPr>
-              <w:instrText xml:space="preserve"> PAGEREF _Toc500363788 \h </w:instrText>
+              <w:instrText xml:space="preserve"> PAGEREF _Toc500512222 \h </w:instrText>
             </w:r>
             <w:r>
               <w:rPr>
@@ -2104,7 +2104,7 @@
                 <w:noProof/>
                 <w:webHidden/>
               </w:rPr>
-              <w:t>13</w:t>
+              <w:t>14</w:t>
             </w:r>
             <w:r>
               <w:rPr>
@@ -2130,7 +2130,7 @@
               <w:lang w:eastAsia="hr-HR"/>
             </w:rPr>
           </w:pPr>
-          <w:hyperlink w:anchor="_Toc500363789" w:history="1">
+          <w:hyperlink w:anchor="_Toc500512223" w:history="1">
             <w:r>
               <w:rPr>
                 <w:rStyle w:val="Hyperlink"/>
@@ -2155,6 +2155,98 @@
                 <w:b/>
                 <w:noProof/>
               </w:rPr>
+              <w:t>Trello</w:t>
+            </w:r>
+            <w:r>
+              <w:rPr>
+                <w:noProof/>
+                <w:webHidden/>
+              </w:rPr>
+              <w:tab/>
+            </w:r>
+            <w:r>
+              <w:rPr>
+                <w:noProof/>
+                <w:webHidden/>
+              </w:rPr>
+              <w:fldChar w:fldCharType="begin"/>
+            </w:r>
+            <w:r>
+              <w:rPr>
+                <w:noProof/>
+                <w:webHidden/>
+              </w:rPr>
+              <w:instrText xml:space="preserve"> PAGEREF _Toc500512223 \h </w:instrText>
+            </w:r>
+            <w:r>
+              <w:rPr>
+                <w:noProof/>
+                <w:webHidden/>
+              </w:rPr>
+            </w:r>
+            <w:r>
+              <w:rPr>
+                <w:noProof/>
+                <w:webHidden/>
+              </w:rPr>
+              <w:fldChar w:fldCharType="separate"/>
+            </w:r>
+            <w:r>
+              <w:rPr>
+                <w:noProof/>
+                <w:webHidden/>
+              </w:rPr>
+              <w:t>15</w:t>
+            </w:r>
+            <w:r>
+              <w:rPr>
+                <w:noProof/>
+                <w:webHidden/>
+              </w:rPr>
+              <w:fldChar w:fldCharType="end"/>
+            </w:r>
+          </w:hyperlink>
+        </w:p>
+        <w:p>
+          <w:pPr>
+            <w:pStyle w:val="TOC4"/>
+            <w:tabs>
+              <w:tab w:val="left" w:pos="1760"/>
+              <w:tab w:val="right" w:leader="dot" w:pos="9016"/>
+            </w:tabs>
+            <w:rPr>
+              <w:rFonts w:asciiTheme="minorHAnsi" w:eastAsiaTheme="minorEastAsia" w:hAnsiTheme="minorHAnsi" w:cstheme="minorBidi"/>
+              <w:noProof/>
+              <w:sz w:val="22"/>
+              <w:szCs w:val="22"/>
+              <w:lang w:eastAsia="hr-HR"/>
+            </w:rPr>
+          </w:pPr>
+          <w:hyperlink w:anchor="_Toc500512224" w:history="1">
+            <w:r>
+              <w:rPr>
+                <w:rStyle w:val="Hyperlink"/>
+                <w:b/>
+                <w:noProof/>
+              </w:rPr>
+              <w:t>4.3.2.2.</w:t>
+            </w:r>
+            <w:r>
+              <w:rPr>
+                <w:rFonts w:asciiTheme="minorHAnsi" w:eastAsiaTheme="minorEastAsia" w:hAnsiTheme="minorHAnsi" w:cstheme="minorBidi"/>
+                <w:noProof/>
+                <w:sz w:val="22"/>
+                <w:szCs w:val="22"/>
+                <w:lang w:eastAsia="hr-HR"/>
+              </w:rPr>
+              <w:tab/>
+            </w:r>
+            <w:r>
+              <w:rPr>
+                <w:rStyle w:val="Hyperlink"/>
+                <w:b/>
+                <w:noProof/>
+              </w:rPr>
               <w:t>BurnDown chart</w:t>
             </w:r>
             <w:r>
@@ -2176,7 +2268,7 @@
                 <w:noProof/>
                 <w:webHidden/>
               </w:rPr>
-              <w:instrText xml:space="preserve"> PAGEREF _Toc500363789 \h </w:instrText>
+              <w:instrText xml:space="preserve"> PAGEREF _Toc500512224 \h </w:instrText>
             </w:r>
             <w:r>
               <w:rPr>
@@ -2196,7 +2288,7 @@
                 <w:noProof/>
                 <w:webHidden/>
               </w:rPr>
-              <w:t>13</w:t>
+              <w:t>16</w:t>
             </w:r>
             <w:r>
               <w:rPr>
@@ -2222,7 +2314,7 @@
               <w:lang w:eastAsia="hr-HR"/>
             </w:rPr>
           </w:pPr>
-          <w:hyperlink w:anchor="_Toc500363790" w:history="1">
+          <w:hyperlink w:anchor="_Toc500512225" w:history="1">
             <w:r>
               <w:rPr>
                 <w:rStyle w:val="Hyperlink"/>
@@ -2268,7 +2360,7 @@
                 <w:noProof/>
                 <w:webHidden/>
               </w:rPr>
-              <w:instrText xml:space="preserve"> PAGEREF _Toc500363790 \h </w:instrText>
+              <w:instrText xml:space="preserve"> PAGEREF _Toc500512225 \h </w:instrText>
             </w:r>
             <w:r>
               <w:rPr>
@@ -2288,7 +2380,7 @@
                 <w:noProof/>
                 <w:webHidden/>
               </w:rPr>
-              <w:t>13</w:t>
+              <w:t>17</w:t>
             </w:r>
             <w:r>
               <w:rPr>
@@ -2314,7 +2406,7 @@
               <w:lang w:eastAsia="hr-HR"/>
             </w:rPr>
           </w:pPr>
-          <w:hyperlink w:anchor="_Toc500363791" w:history="1">
+          <w:hyperlink w:anchor="_Toc500512226" w:history="1">
             <w:r>
               <w:rPr>
                 <w:rStyle w:val="Hyperlink"/>
@@ -2360,7 +2452,7 @@
                 <w:noProof/>
                 <w:webHidden/>
               </w:rPr>
-              <w:instrText xml:space="preserve"> PAGEREF _Toc500363791 \h </w:instrText>
+              <w:instrText xml:space="preserve"> PAGEREF _Toc500512226 \h </w:instrText>
             </w:r>
             <w:r>
               <w:rPr>
@@ -2380,7 +2472,7 @@
                 <w:noProof/>
                 <w:webHidden/>
               </w:rPr>
-              <w:t>14</w:t>
+              <w:t>17</w:t>
             </w:r>
             <w:r>
               <w:rPr>
@@ -2406,7 +2498,7 @@
               <w:lang w:eastAsia="hr-HR"/>
             </w:rPr>
           </w:pPr>
-          <w:hyperlink w:anchor="_Toc500363792" w:history="1">
+          <w:hyperlink w:anchor="_Toc500512227" w:history="1">
             <w:r>
               <w:rPr>
                 <w:rStyle w:val="Hyperlink"/>
@@ -2452,7 +2544,7 @@
                 <w:noProof/>
                 <w:webHidden/>
               </w:rPr>
-              <w:instrText xml:space="preserve"> PAGEREF _Toc500363792 \h </w:instrText>
+              <w:instrText xml:space="preserve"> PAGEREF _Toc500512227 \h </w:instrText>
             </w:r>
             <w:r>
               <w:rPr>
@@ -2472,7 +2564,7 @@
                 <w:noProof/>
                 <w:webHidden/>
               </w:rPr>
-              <w:t>14</w:t>
+              <w:t>18</w:t>
             </w:r>
             <w:r>
               <w:rPr>
@@ -2498,7 +2590,7 @@
               <w:lang w:eastAsia="hr-HR"/>
             </w:rPr>
           </w:pPr>
-          <w:hyperlink w:anchor="_Toc500363793" w:history="1">
+          <w:hyperlink w:anchor="_Toc500512228" w:history="1">
             <w:r>
               <w:rPr>
                 <w:rStyle w:val="Hyperlink"/>
@@ -2544,7 +2636,7 @@
                 <w:noProof/>
                 <w:webHidden/>
               </w:rPr>
-              <w:instrText xml:space="preserve"> PAGEREF _Toc500363793 \h </w:instrText>
+              <w:instrText xml:space="preserve"> PAGEREF _Toc500512228 \h </w:instrText>
             </w:r>
             <w:r>
               <w:rPr>
@@ -2564,7 +2656,7 @@
                 <w:noProof/>
                 <w:webHidden/>
               </w:rPr>
-              <w:t>15</w:t>
+              <w:t>18</w:t>
             </w:r>
             <w:r>
               <w:rPr>
@@ -2590,7 +2682,7 @@
               <w:lang w:eastAsia="hr-HR"/>
             </w:rPr>
           </w:pPr>
-          <w:hyperlink w:anchor="_Toc500363794" w:history="1">
+          <w:hyperlink w:anchor="_Toc500512229" w:history="1">
             <w:r>
               <w:rPr>
                 <w:rStyle w:val="Hyperlink"/>
@@ -2636,7 +2728,7 @@
                 <w:noProof/>
                 <w:webHidden/>
               </w:rPr>
-              <w:instrText xml:space="preserve"> PAGEREF _Toc500363794 \h </w:instrText>
+              <w:instrText xml:space="preserve"> PAGEREF _Toc500512229 \h </w:instrText>
             </w:r>
             <w:r>
               <w:rPr>
@@ -2656,7 +2748,7 @@
                 <w:noProof/>
                 <w:webHidden/>
               </w:rPr>
-              <w:t>16</w:t>
+              <w:t>19</w:t>
             </w:r>
             <w:r>
               <w:rPr>
@@ -2707,7 +2799,7 @@
           <w:szCs w:val="24"/>
         </w:rPr>
       </w:pPr>
-      <w:bookmarkStart w:id="1" w:name="_Toc500363775"/>
+      <w:bookmarkStart w:id="1" w:name="_Toc500512209"/>
       <w:r>
         <w:rPr>
           <w:rFonts w:ascii="Times New Roman" w:hAnsi="Times New Roman" w:cs="Times New Roman"/>
@@ -2820,7 +2912,7 @@
           <w:b/>
         </w:rPr>
       </w:pPr>
-      <w:bookmarkStart w:id="2" w:name="_Toc500363776"/>
+      <w:bookmarkStart w:id="2" w:name="_Toc500512210"/>
       <w:proofErr w:type="spellStart"/>
       <w:r>
         <w:rPr>
@@ -2847,7 +2939,7 @@
           <w:b/>
         </w:rPr>
       </w:pPr>
-      <w:bookmarkStart w:id="3" w:name="_Toc500363777"/>
+      <w:bookmarkStart w:id="3" w:name="_Toc500512211"/>
       <w:r>
         <w:rPr>
           <w:b/>
@@ -2888,7 +2980,7 @@
           <w:b/>
         </w:rPr>
       </w:pPr>
-      <w:bookmarkStart w:id="4" w:name="_Toc500363778"/>
+      <w:bookmarkStart w:id="4" w:name="_Toc500512212"/>
       <w:r>
         <w:rPr>
           <w:b/>
@@ -4676,7 +4768,7 @@
           <w:sz w:val="36"/>
         </w:rPr>
       </w:pPr>
-      <w:bookmarkStart w:id="5" w:name="_Toc500363779"/>
+      <w:bookmarkStart w:id="5" w:name="_Toc500512213"/>
       <w:r>
         <w:rPr>
           <w:rFonts w:ascii="Times New Roman" w:hAnsi="Times New Roman" w:cs="Times New Roman"/>
@@ -4716,7 +4808,7 @@
           <w:szCs w:val="32"/>
         </w:rPr>
       </w:pPr>
-      <w:bookmarkStart w:id="6" w:name="_Toc500363780"/>
+      <w:bookmarkStart w:id="6" w:name="_Toc500512214"/>
       <w:r>
         <w:rPr>
           <w:rFonts w:ascii="Times New Roman" w:hAnsi="Times New Roman" w:cs="Times New Roman"/>
@@ -4851,6 +4943,24 @@
       <w:r>
         <w:t>-Broj indeksa:</w:t>
       </w:r>
+      <w:r>
+        <w:rPr>
+          <w:rFonts w:eastAsia="Times New Roman"/>
+          <w:color w:val="000000" w:themeColor="text1"/>
+          <w:lang w:eastAsia="hr-HR"/>
+        </w:rPr>
+        <w:t xml:space="preserve"> </w:t>
+      </w:r>
+      <w:r>
+        <w:rPr>
+          <w:rFonts w:eastAsia="Times New Roman"/>
+          <w:color w:val="000000" w:themeColor="text1"/>
+          <w:lang w:eastAsia="hr-HR"/>
+        </w:rPr>
+        <w:t>46330/17-I</w:t>
+      </w:r>
+      <w:bookmarkStart w:id="7" w:name="_GoBack"/>
+      <w:bookmarkEnd w:id="7"/>
     </w:p>
     <w:p>
       <w:r>
@@ -4883,7 +4993,7 @@
           <w:szCs w:val="32"/>
         </w:rPr>
       </w:pPr>
-      <w:bookmarkStart w:id="7" w:name="_Toc500363781"/>
+      <w:bookmarkStart w:id="8" w:name="_Toc500512215"/>
       <w:r>
         <w:rPr>
           <w:rFonts w:ascii="Times New Roman" w:hAnsi="Times New Roman" w:cs="Times New Roman"/>
@@ -4895,7 +5005,7 @@
         <w:lastRenderedPageBreak/>
         <w:t>Plan iteracija</w:t>
       </w:r>
-      <w:bookmarkEnd w:id="7"/>
+      <w:bookmarkEnd w:id="8"/>
     </w:p>
     <w:p/>
     <w:p>
@@ -4907,7 +5017,31 @@
         <w:t xml:space="preserve">Na početku ovoga projekta smo definirali tri sprinta koja će biti </w:t>
       </w:r>
       <w:r>
-        <w:t xml:space="preserve">odrađena. Prvi sprint traje 19.10.- 30.10.2017., drugi sprint traje 15.11.-9.12.2017. dok treći sprint traje 08.01.-25.01.2017. Na </w:t>
+        <w:t xml:space="preserve">odrađena. Prvi sprint </w:t>
+      </w:r>
+      <w:r>
+        <w:t>je definiran u periodu od</w:t>
+      </w:r>
+      <w:r>
+        <w:t xml:space="preserve"> 19.10.- 30.10.2017., drugi sprint </w:t>
+      </w:r>
+      <w:r>
+        <w:t>je definiran u periodu od</w:t>
+      </w:r>
+      <w:r>
+        <w:t xml:space="preserve"> 15.11.-9.12.2017. dok </w:t>
+      </w:r>
+      <w:r>
+        <w:t xml:space="preserve">je </w:t>
+      </w:r>
+      <w:r>
+        <w:t xml:space="preserve">treći sprint </w:t>
+      </w:r>
+      <w:r>
+        <w:t>definiran u periodu od</w:t>
+      </w:r>
+      <w:r>
+        <w:t xml:space="preserve"> 08.01.-25.01.2017. Na </w:t>
       </w:r>
       <w:proofErr w:type="spellStart"/>
       <w:r>
@@ -5345,7 +5479,7 @@
           <w:sz w:val="36"/>
         </w:rPr>
       </w:pPr>
-      <w:bookmarkStart w:id="8" w:name="_Toc500363782"/>
+      <w:bookmarkStart w:id="9" w:name="_Toc500512216"/>
       <w:r>
         <w:rPr>
           <w:rFonts w:ascii="Times New Roman" w:hAnsi="Times New Roman" w:cs="Times New Roman"/>
@@ -5356,7 +5490,7 @@
         <w:lastRenderedPageBreak/>
         <w:t>Provedba SCRUM-a</w:t>
       </w:r>
-      <w:bookmarkEnd w:id="8"/>
+      <w:bookmarkEnd w:id="9"/>
     </w:p>
     <w:p/>
     <w:p>
@@ -5374,7 +5508,7 @@
           <w:szCs w:val="32"/>
         </w:rPr>
       </w:pPr>
-      <w:bookmarkStart w:id="9" w:name="_Toc500363783"/>
+      <w:bookmarkStart w:id="10" w:name="_Toc500512217"/>
       <w:r>
         <w:rPr>
           <w:rFonts w:ascii="Times New Roman" w:hAnsi="Times New Roman" w:cs="Times New Roman"/>
@@ -5385,7 +5519,7 @@
         </w:rPr>
         <w:t>Sastanci</w:t>
       </w:r>
-      <w:bookmarkEnd w:id="9"/>
+      <w:bookmarkEnd w:id="10"/>
     </w:p>
     <w:p>
       <w:pPr>
@@ -6042,13 +6176,41 @@
       </w:r>
     </w:p>
     <w:p>
-      <w:r>
+      <w:pPr>
+        <w:spacing w:line="360" w:lineRule="auto"/>
+        <w:jc w:val="both"/>
+      </w:pPr>
+      <w:r>
+        <w:t>22.11.2017.</w:t>
+      </w:r>
+    </w:p>
+    <w:p>
+      <w:pPr>
+        <w:spacing w:line="360" w:lineRule="auto"/>
+        <w:jc w:val="both"/>
+      </w:pPr>
+      <w:r>
+        <w:t xml:space="preserve">Analizirali smo povratnu informaciju za prvi sprint te su definirani zadaci koji je potrebno obaviti kako bi se nedostaci iz prvog sprinta otklonili. Potrebno je popraviti </w:t>
+      </w:r>
+      <w:proofErr w:type="spellStart"/>
+      <w:r>
+        <w:t>SprintBacklog</w:t>
+      </w:r>
+      <w:proofErr w:type="spellEnd"/>
+      <w:r>
+        <w:t>, dodati dijagram klasa za svaku funkcionalnost, dodati specifikaciju web servisa te ažurirati evidenciju članova po zadacima.</w:t>
+      </w:r>
+    </w:p>
+    <w:p>
+      <w:r>
+        <w:lastRenderedPageBreak/>
         <w:t>24.11.2017.</w:t>
       </w:r>
     </w:p>
     <w:p>
       <w:pPr>
         <w:spacing w:line="360" w:lineRule="auto"/>
+        <w:jc w:val="both"/>
         <w:rPr>
           <w:noProof/>
           <w:lang w:eastAsia="hr-HR"/>
@@ -6070,6 +6232,9 @@
       </w:r>
     </w:p>
     <w:p>
+      <w:pPr>
+        <w:spacing w:line="360" w:lineRule="auto"/>
+      </w:pPr>
       <w:r>
         <w:t>Priprema online alata (</w:t>
       </w:r>
@@ -6081,7 +6246,72 @@
       <w:r>
         <w:t xml:space="preserve">) za rad te analiza trenutnog stanja obavljenih zadataka. </w:t>
       </w:r>
-    </w:p>
+      <w:r>
+        <w:t>Podnošenje izvještaja o popravljenim zadacima iz prvog sprinta.</w:t>
+      </w:r>
+    </w:p>
+    <w:p>
+      <w:r>
+        <w:t>07.12.2017.</w:t>
+      </w:r>
+    </w:p>
+    <w:p>
+      <w:pPr>
+        <w:spacing w:line="360" w:lineRule="auto"/>
+        <w:jc w:val="both"/>
+      </w:pPr>
+      <w:r>
+        <w:t>Utvrđeno je trenutno stanje svih funkcionalnosti te su iste analizirane. Na ovom sastanku uvidjeli smo što je još potrebno dovršiti za kraj drugog sprinta kako bi se svi zadaci obavili u skladu s vremenom.</w:t>
+      </w:r>
+    </w:p>
+    <w:p/>
+    <w:p>
+      <w:r>
+        <w:t>09.12.2017.</w:t>
+      </w:r>
+    </w:p>
+    <w:p>
+      <w:pPr>
+        <w:spacing w:line="360" w:lineRule="auto"/>
+        <w:jc w:val="both"/>
+      </w:pPr>
+      <w:r>
+        <w:t>Na ovom sastanku je popravljeno što se još trebalo doraditi te je analiziran cjelokupni rad aplikacije te je analizirana cijela dokumentacija kako bi se drugi sprint mogao uspješno završiti.</w:t>
+      </w:r>
+    </w:p>
+    <w:p>
+      <w:pPr>
+        <w:rPr>
+          <w:b/>
+        </w:rPr>
+      </w:pPr>
+      <w:r>
+        <w:rPr>
+          <w:b/>
+        </w:rPr>
+        <w:t>Zaključak</w:t>
+      </w:r>
+    </w:p>
+    <w:p>
+      <w:pPr>
+        <w:spacing w:line="360" w:lineRule="auto"/>
+        <w:jc w:val="both"/>
+      </w:pPr>
+      <w:r>
+        <w:t>Analizirani su svi zadaci koje je bilo potrebno obaviti kao i način samog obavljanja zadataka. Zaključeno je da su obavljeni svi zadaci definirani na početku sprinta te da je za treći sprint potreban, kao i dosad, dobar timski rad i pravilna raspodjela poslova.</w:t>
+      </w:r>
+    </w:p>
+    <w:p/>
+    <w:p/>
+    <w:p/>
+    <w:p/>
+    <w:p/>
+    <w:p/>
+    <w:p/>
+    <w:p/>
+    <w:p/>
+    <w:p/>
+    <w:p/>
     <w:p>
       <w:pPr>
         <w:pStyle w:val="Heading2"/>
@@ -6097,7 +6327,7 @@
           <w:szCs w:val="32"/>
         </w:rPr>
       </w:pPr>
-      <w:bookmarkStart w:id="10" w:name="_Toc500363784"/>
+      <w:bookmarkStart w:id="11" w:name="_Toc500512218"/>
       <w:r>
         <w:rPr>
           <w:rFonts w:ascii="Times New Roman" w:hAnsi="Times New Roman" w:cs="Times New Roman"/>
@@ -6119,7 +6349,7 @@
         </w:rPr>
         <w:t>očetak projekta</w:t>
       </w:r>
-      <w:bookmarkEnd w:id="10"/>
+      <w:bookmarkEnd w:id="11"/>
     </w:p>
     <w:tbl>
       <w:tblPr>
@@ -6585,7 +6815,7 @@
           <w:szCs w:val="32"/>
         </w:rPr>
       </w:pPr>
-      <w:bookmarkStart w:id="11" w:name="_Toc500363785"/>
+      <w:bookmarkStart w:id="12" w:name="_Toc500512219"/>
       <w:proofErr w:type="spellStart"/>
       <w:r>
         <w:rPr>
@@ -6619,7 +6849,7 @@
         </w:rPr>
         <w:t>Backlog</w:t>
       </w:r>
-      <w:bookmarkEnd w:id="11"/>
+      <w:bookmarkEnd w:id="12"/>
       <w:proofErr w:type="spellEnd"/>
     </w:p>
     <w:p>
@@ -6773,7 +7003,7 @@
           <w:szCs w:val="28"/>
         </w:rPr>
       </w:pPr>
-      <w:bookmarkStart w:id="12" w:name="_Toc500363786"/>
+      <w:bookmarkStart w:id="13" w:name="_Toc500512220"/>
       <w:r>
         <w:rPr>
           <w:rFonts w:ascii="Times New Roman" w:hAnsi="Times New Roman" w:cs="Times New Roman"/>
@@ -6805,7 +7035,7 @@
         </w:rPr>
         <w:t>Prvi sprint</w:t>
       </w:r>
-      <w:bookmarkEnd w:id="12"/>
+      <w:bookmarkEnd w:id="13"/>
     </w:p>
     <w:p/>
     <w:p>
@@ -6884,9 +7114,15 @@
         </w:r>
       </w:fldSimple>
       <w:r>
-        <w:t xml:space="preserve">. Sprint </w:t>
+        <w:t xml:space="preserve">. </w:t>
       </w:r>
       <w:proofErr w:type="spellStart"/>
+      <w:r>
+        <w:t>Sprin</w:t>
+      </w:r>
+      <w:r>
+        <w:t>t</w:t>
+      </w:r>
       <w:r>
         <w:t>Backlog</w:t>
       </w:r>
@@ -7037,7 +7273,7 @@
         <w:lastRenderedPageBreak/>
         <w:t xml:space="preserve"> </w:t>
       </w:r>
-      <w:bookmarkStart w:id="13" w:name="_Toc500363787"/>
+      <w:bookmarkStart w:id="14" w:name="_Toc500512221"/>
       <w:proofErr w:type="spellStart"/>
       <w:r>
         <w:rPr>
@@ -7068,7 +7304,7 @@
         </w:rPr>
         <w:t>chart</w:t>
       </w:r>
-      <w:bookmarkEnd w:id="13"/>
+      <w:bookmarkEnd w:id="14"/>
       <w:proofErr w:type="spellEnd"/>
     </w:p>
     <w:p/>
@@ -7207,9 +7443,21 @@
           <w:sz w:val="28"/>
           <w:szCs w:val="28"/>
         </w:rPr>
-      </w:pPr>
-      <w:bookmarkStart w:id="14" w:name="_Toc500363788"/>
-      <w:r>
+        <w:sectPr>
+          <w:pgSz w:w="11906" w:h="16838"/>
+          <w:pgMar w:top="1440" w:right="1440" w:bottom="1440" w:left="1440" w:header="708" w:footer="708" w:gutter="0"/>
+          <w:cols w:space="708"/>
+          <w:docGrid w:linePitch="360"/>
+        </w:sectPr>
+      </w:pPr>
+    </w:p>
+    <w:p>
+      <w:pPr>
+        <w:pStyle w:val="Heading3"/>
+        <w:numPr>
+          <w:ilvl w:val="2"/>
+          <w:numId w:val="2"/>
+        </w:numPr>
         <w:rPr>
           <w:rFonts w:ascii="Times New Roman" w:hAnsi="Times New Roman" w:cs="Times New Roman"/>
           <w:b/>
@@ -7217,12 +7465,243 @@
           <w:sz w:val="28"/>
           <w:szCs w:val="28"/>
         </w:rPr>
+      </w:pPr>
+      <w:bookmarkStart w:id="15" w:name="_Toc500512222"/>
+      <w:r>
+        <w:rPr>
+          <w:rFonts w:ascii="Times New Roman" w:hAnsi="Times New Roman" w:cs="Times New Roman"/>
+          <w:b/>
+          <w:color w:val="auto"/>
+          <w:sz w:val="28"/>
+          <w:szCs w:val="28"/>
+        </w:rPr>
         <w:lastRenderedPageBreak/>
         <w:t>Drugi sprint</w:t>
       </w:r>
-      <w:bookmarkEnd w:id="14"/>
-    </w:p>
-    <w:p/>
+      <w:bookmarkEnd w:id="15"/>
+    </w:p>
+    <w:p>
+      <w:pPr>
+        <w:tabs>
+          <w:tab w:val="left" w:pos="1065"/>
+        </w:tabs>
+        <w:ind w:left="1080"/>
+      </w:pPr>
+    </w:p>
+    <w:p>
+      <w:pPr>
+        <w:keepNext/>
+        <w:tabs>
+          <w:tab w:val="left" w:pos="1065"/>
+        </w:tabs>
+      </w:pPr>
+      <w:r>
+        <w:rPr>
+          <w:noProof/>
+          <w:lang w:eastAsia="hr-HR"/>
+        </w:rPr>
+        <w:drawing>
+          <wp:inline distT="0" distB="0" distL="0" distR="0" wp14:anchorId="6225FDF8" wp14:editId="29FCB9DA">
+            <wp:extent cx="8863330" cy="2566975"/>
+            <wp:effectExtent l="0" t="0" r="0" b="5080"/>
+            <wp:docPr id="2" name="Picture 2"/>
+            <wp:cNvGraphicFramePr>
+              <a:graphicFrameLocks xmlns:a="http://schemas.openxmlformats.org/drawingml/2006/main" noChangeAspect="1"/>
+            </wp:cNvGraphicFramePr>
+            <a:graphic xmlns:a="http://schemas.openxmlformats.org/drawingml/2006/main">
+              <a:graphicData uri="http://schemas.openxmlformats.org/drawingml/2006/picture">
+                <pic:pic xmlns:pic="http://schemas.openxmlformats.org/drawingml/2006/picture">
+                  <pic:nvPicPr>
+                    <pic:cNvPr id="0" name="Picture 1"/>
+                    <pic:cNvPicPr>
+                      <a:picLocks noChangeAspect="1" noChangeArrowheads="1"/>
+                    </pic:cNvPicPr>
+                  </pic:nvPicPr>
+                  <pic:blipFill>
+                    <a:blip r:embed="rId28">
+                      <a:extLst>
+                        <a:ext uri="{28A0092B-C50C-407E-A947-70E740481C1C}">
+                          <a14:useLocalDpi xmlns:a14="http://schemas.microsoft.com/office/drawing/2010/main" val="0"/>
+                        </a:ext>
+                      </a:extLst>
+                    </a:blip>
+                    <a:srcRect/>
+                    <a:stretch>
+                      <a:fillRect/>
+                    </a:stretch>
+                  </pic:blipFill>
+                  <pic:spPr bwMode="auto">
+                    <a:xfrm>
+                      <a:off x="0" y="0"/>
+                      <a:ext cx="8863330" cy="2566975"/>
+                    </a:xfrm>
+                    <a:prstGeom prst="rect">
+                      <a:avLst/>
+                    </a:prstGeom>
+                    <a:noFill/>
+                    <a:ln>
+                      <a:noFill/>
+                    </a:ln>
+                  </pic:spPr>
+                </pic:pic>
+              </a:graphicData>
+            </a:graphic>
+          </wp:inline>
+        </w:drawing>
+      </w:r>
+    </w:p>
+    <w:p>
+      <w:pPr>
+        <w:pStyle w:val="Caption"/>
+        <w:jc w:val="center"/>
+      </w:pPr>
+      <w:r>
+        <w:t xml:space="preserve">Slika </w:t>
+      </w:r>
+      <w:fldSimple w:instr=" SEQ Slika \* ARABIC ">
+        <w:r>
+          <w:rPr>
+            <w:noProof/>
+          </w:rPr>
+          <w:t>8</w:t>
+        </w:r>
+      </w:fldSimple>
+      <w:r>
+        <w:t xml:space="preserve">. </w:t>
+      </w:r>
+      <w:proofErr w:type="spellStart"/>
+      <w:r>
+        <w:t>SprintBacklog</w:t>
+      </w:r>
+      <w:proofErr w:type="spellEnd"/>
+    </w:p>
+    <w:p>
+      <w:pPr>
+        <w:tabs>
+          <w:tab w:val="left" w:pos="1065"/>
+        </w:tabs>
+      </w:pPr>
+      <w:r>
+        <w:rPr>
+          <w:noProof/>
+          <w:lang w:eastAsia="hr-HR"/>
+        </w:rPr>
+        <w:drawing>
+          <wp:inline distT="0" distB="0" distL="0" distR="0" wp14:anchorId="0454361D" wp14:editId="1DE9CE86">
+            <wp:extent cx="3362325" cy="581025"/>
+            <wp:effectExtent l="0" t="0" r="9525" b="9525"/>
+            <wp:docPr id="9" name="Picture 9"/>
+            <wp:cNvGraphicFramePr>
+              <a:graphicFrameLocks xmlns:a="http://schemas.openxmlformats.org/drawingml/2006/main" noChangeAspect="1"/>
+            </wp:cNvGraphicFramePr>
+            <a:graphic xmlns:a="http://schemas.openxmlformats.org/drawingml/2006/main">
+              <a:graphicData uri="http://schemas.openxmlformats.org/drawingml/2006/picture">
+                <pic:pic xmlns:pic="http://schemas.openxmlformats.org/drawingml/2006/picture">
+                  <pic:nvPicPr>
+                    <pic:cNvPr id="0" name="Picture 3"/>
+                    <pic:cNvPicPr>
+                      <a:picLocks noChangeAspect="1" noChangeArrowheads="1"/>
+                    </pic:cNvPicPr>
+                  </pic:nvPicPr>
+                  <pic:blipFill>
+                    <a:blip r:embed="rId29">
+                      <a:extLst>
+                        <a:ext uri="{28A0092B-C50C-407E-A947-70E740481C1C}">
+                          <a14:useLocalDpi xmlns:a14="http://schemas.microsoft.com/office/drawing/2010/main" val="0"/>
+                        </a:ext>
+                      </a:extLst>
+                    </a:blip>
+                    <a:srcRect/>
+                    <a:stretch>
+                      <a:fillRect/>
+                    </a:stretch>
+                  </pic:blipFill>
+                  <pic:spPr bwMode="auto">
+                    <a:xfrm>
+                      <a:off x="0" y="0"/>
+                      <a:ext cx="3362325" cy="581025"/>
+                    </a:xfrm>
+                    <a:prstGeom prst="rect">
+                      <a:avLst/>
+                    </a:prstGeom>
+                    <a:noFill/>
+                    <a:ln>
+                      <a:noFill/>
+                    </a:ln>
+                  </pic:spPr>
+                </pic:pic>
+              </a:graphicData>
+            </a:graphic>
+          </wp:inline>
+        </w:drawing>
+      </w:r>
+      <w:r>
+        <w:tab/>
+      </w:r>
+    </w:p>
+    <w:p>
+      <w:pPr>
+        <w:tabs>
+          <w:tab w:val="left" w:pos="1650"/>
+        </w:tabs>
+        <w:spacing w:line="360" w:lineRule="auto"/>
+        <w:jc w:val="both"/>
+      </w:pPr>
+      <w:r>
+        <w:t xml:space="preserve">Na slici 8 prikazan je </w:t>
+      </w:r>
+      <w:proofErr w:type="spellStart"/>
+      <w:r>
+        <w:t>SprintBacklog</w:t>
+      </w:r>
+      <w:proofErr w:type="spellEnd"/>
+      <w:r>
+        <w:t xml:space="preserve"> za drugi sprint. Slika prikazuje tablicu izrađenu u Excelu, no za drugi sprint su definirani zadaci i u online alatu </w:t>
+      </w:r>
+      <w:proofErr w:type="spellStart"/>
+      <w:r>
+        <w:t>Trello</w:t>
+      </w:r>
+      <w:proofErr w:type="spellEnd"/>
+      <w:r>
+        <w:t xml:space="preserve"> što je vidljivo na slici 9. Na temelju korisničkih zahtjeva i samog obujma </w:t>
+      </w:r>
+      <w:r>
+        <w:t>projekta</w:t>
+      </w:r>
+      <w:r>
+        <w:t xml:space="preserve"> k</w:t>
+      </w:r>
+      <w:r>
+        <w:t>oji</w:t>
+      </w:r>
+      <w:r>
+        <w:t xml:space="preserve"> smo definirali na početku ovog projekta, raspoređeni su zadaci po funkcionalnostima za svakog člana tima.</w:t>
+      </w:r>
+      <w:r>
+        <w:t xml:space="preserve"> Uz zadatke prikazani su radni dani definirani za drugi sprint, ukupni napor za svaki pojedini zadatak te raspored odvijanja posla po zadacima za svakog člana tima.</w:t>
+      </w:r>
+    </w:p>
+    <w:p>
+      <w:pPr>
+        <w:tabs>
+          <w:tab w:val="left" w:pos="1650"/>
+        </w:tabs>
+      </w:pPr>
+    </w:p>
+    <w:p>
+      <w:pPr>
+        <w:tabs>
+          <w:tab w:val="left" w:pos="1650"/>
+        </w:tabs>
+        <w:sectPr>
+          <w:pgSz w:w="16838" w:h="11906" w:orient="landscape"/>
+          <w:pgMar w:top="1440" w:right="1440" w:bottom="1440" w:left="1440" w:header="709" w:footer="709" w:gutter="0"/>
+          <w:cols w:space="708"/>
+          <w:docGrid w:linePitch="360"/>
+        </w:sectPr>
+      </w:pPr>
+    </w:p>
     <w:p>
       <w:pPr>
         <w:pStyle w:val="Heading4"/>
@@ -7234,41 +7713,341 @@
           <w:rFonts w:ascii="Times New Roman" w:hAnsi="Times New Roman" w:cs="Times New Roman"/>
           <w:b/>
           <w:i w:val="0"/>
-          <w:color w:val="auto"/>
-        </w:rPr>
-      </w:pPr>
-      <w:bookmarkStart w:id="15" w:name="_Toc500363789"/>
-      <w:proofErr w:type="spellStart"/>
+          <w:color w:val="000000" w:themeColor="text1"/>
+        </w:rPr>
+      </w:pPr>
       <w:r>
         <w:rPr>
           <w:rFonts w:ascii="Times New Roman" w:hAnsi="Times New Roman" w:cs="Times New Roman"/>
           <w:b/>
           <w:i w:val="0"/>
-          <w:color w:val="auto"/>
-        </w:rPr>
-        <w:t>BurnDown</w:t>
-      </w:r>
-      <w:proofErr w:type="spellEnd"/>
+          <w:color w:val="000000" w:themeColor="text1"/>
+        </w:rPr>
+        <w:lastRenderedPageBreak/>
+        <w:t xml:space="preserve"> </w:t>
+      </w:r>
+      <w:bookmarkStart w:id="16" w:name="_Toc500512223"/>
+      <w:proofErr w:type="spellStart"/>
       <w:r>
         <w:rPr>
           <w:rFonts w:ascii="Times New Roman" w:hAnsi="Times New Roman" w:cs="Times New Roman"/>
           <w:b/>
           <w:i w:val="0"/>
-          <w:color w:val="auto"/>
-        </w:rPr>
+          <w:color w:val="000000" w:themeColor="text1"/>
+        </w:rPr>
+        <w:t>Trello</w:t>
+      </w:r>
+      <w:bookmarkEnd w:id="16"/>
+      <w:proofErr w:type="spellEnd"/>
+    </w:p>
+    <w:p>
+      <w:pPr>
+        <w:tabs>
+          <w:tab w:val="left" w:pos="1650"/>
+        </w:tabs>
+      </w:pPr>
+    </w:p>
+    <w:p>
+      <w:pPr>
+        <w:keepNext/>
+        <w:tabs>
+          <w:tab w:val="left" w:pos="1650"/>
+        </w:tabs>
+      </w:pPr>
+      <w:r>
+        <w:rPr>
+          <w:noProof/>
+          <w:lang w:eastAsia="hr-HR"/>
+        </w:rPr>
+        <w:drawing>
+          <wp:inline distT="0" distB="0" distL="0" distR="0" wp14:anchorId="5C40AD7B" wp14:editId="13BD04C5">
+            <wp:extent cx="5838825" cy="2643838"/>
+            <wp:effectExtent l="0" t="0" r="0" b="4445"/>
+            <wp:docPr id="10" name="Picture 10"/>
+            <wp:cNvGraphicFramePr>
+              <a:graphicFrameLocks xmlns:a="http://schemas.openxmlformats.org/drawingml/2006/main" noChangeAspect="1"/>
+            </wp:cNvGraphicFramePr>
+            <a:graphic xmlns:a="http://schemas.openxmlformats.org/drawingml/2006/main">
+              <a:graphicData uri="http://schemas.openxmlformats.org/drawingml/2006/picture">
+                <pic:pic xmlns:pic="http://schemas.openxmlformats.org/drawingml/2006/picture">
+                  <pic:nvPicPr>
+                    <pic:cNvPr id="10" name="sprinttrello.PNG"/>
+                    <pic:cNvPicPr/>
+                  </pic:nvPicPr>
+                  <pic:blipFill>
+                    <a:blip r:embed="rId30">
+                      <a:extLst>
+                        <a:ext uri="{28A0092B-C50C-407E-A947-70E740481C1C}">
+                          <a14:useLocalDpi xmlns:a14="http://schemas.microsoft.com/office/drawing/2010/main" val="0"/>
+                        </a:ext>
+                      </a:extLst>
+                    </a:blip>
+                    <a:stretch>
+                      <a:fillRect/>
+                    </a:stretch>
+                  </pic:blipFill>
+                  <pic:spPr>
+                    <a:xfrm>
+                      <a:off x="0" y="0"/>
+                      <a:ext cx="5841553" cy="2645073"/>
+                    </a:xfrm>
+                    <a:prstGeom prst="rect">
+                      <a:avLst/>
+                    </a:prstGeom>
+                  </pic:spPr>
+                </pic:pic>
+              </a:graphicData>
+            </a:graphic>
+          </wp:inline>
+        </w:drawing>
+      </w:r>
+    </w:p>
+    <w:p>
+      <w:pPr>
+        <w:pStyle w:val="Caption"/>
+        <w:jc w:val="center"/>
+      </w:pPr>
+      <w:r>
+        <w:t xml:space="preserve">Slika </w:t>
+      </w:r>
+      <w:fldSimple w:instr=" SEQ Slika \* ARABIC ">
+        <w:r>
+          <w:rPr>
+            <w:noProof/>
+          </w:rPr>
+          <w:t>9</w:t>
+        </w:r>
+      </w:fldSimple>
+      <w:r>
+        <w:t xml:space="preserve">. </w:t>
+      </w:r>
+      <w:proofErr w:type="spellStart"/>
+      <w:r>
+        <w:t>SprintBacklog</w:t>
+      </w:r>
+      <w:proofErr w:type="spellEnd"/>
+      <w:r>
+        <w:t xml:space="preserve"> u online alatu </w:t>
+      </w:r>
+      <w:proofErr w:type="spellStart"/>
+      <w:r>
+        <w:t>Trello</w:t>
+      </w:r>
+      <w:proofErr w:type="spellEnd"/>
+    </w:p>
+    <w:p>
+      <w:pPr>
+        <w:tabs>
+          <w:tab w:val="left" w:pos="1650"/>
+        </w:tabs>
+        <w:spacing w:line="360" w:lineRule="auto"/>
+        <w:jc w:val="both"/>
+      </w:pPr>
+      <w:r>
+        <w:t xml:space="preserve">Za drugi sprint smo uz tablicu u Excelu koristili i online alat </w:t>
+      </w:r>
+      <w:proofErr w:type="spellStart"/>
+      <w:r>
+        <w:t>Trello</w:t>
+      </w:r>
+      <w:proofErr w:type="spellEnd"/>
+      <w:r>
+        <w:t xml:space="preserve">. Na slici je vidljivo kako su zadaci bili organizirani u samom alatu. Za svaku funkcionalnost su definirani zadaci te je na kraju dodana posebna kartica pod nazivom </w:t>
+      </w:r>
+      <w:r>
+        <w:rPr>
+          <w:i/>
+        </w:rPr>
+        <w:t xml:space="preserve">Done </w:t>
+      </w:r>
+      <w:r>
+        <w:t xml:space="preserve">u koju su zadaci premještani kako su bili obavljani. Za svaki zadatak posebno su definirali sami </w:t>
+      </w:r>
+      <w:proofErr w:type="spellStart"/>
+      <w:r>
+        <w:t>podzadaci</w:t>
+      </w:r>
+      <w:proofErr w:type="spellEnd"/>
+      <w:r>
+        <w:t xml:space="preserve"> koje je potrebno obaviti. Uz to, procijenjen je napor koji je potrebno uložiti te su na temelju toga vođeni zadaci i na kraju su se upisivali i stvarni sati koji su utrošeni na projektu. Na slici 10 je prikazan primjer kartice za pripadnim zadacima, naporom, konačnim datumom i članom tima za određenu </w:t>
+      </w:r>
+      <w:r>
+        <w:t>funkcionalnost</w:t>
+      </w:r>
+      <w:r>
+        <w:t>.</w:t>
+      </w:r>
+    </w:p>
+    <w:p>
+      <w:pPr>
+        <w:keepNext/>
+        <w:tabs>
+          <w:tab w:val="left" w:pos="1650"/>
+        </w:tabs>
+        <w:spacing w:line="360" w:lineRule="auto"/>
+        <w:jc w:val="center"/>
+      </w:pPr>
+      <w:r>
+        <w:rPr>
+          <w:noProof/>
+          <w:lang w:eastAsia="hr-HR"/>
+        </w:rPr>
+        <w:drawing>
+          <wp:inline distT="0" distB="0" distL="0" distR="0" wp14:anchorId="19738F65" wp14:editId="18AED6E0">
+            <wp:extent cx="2647950" cy="2531673"/>
+            <wp:effectExtent l="0" t="0" r="0" b="2540"/>
+            <wp:docPr id="12" name="Picture 12"/>
+            <wp:cNvGraphicFramePr>
+              <a:graphicFrameLocks xmlns:a="http://schemas.openxmlformats.org/drawingml/2006/main" noChangeAspect="1"/>
+            </wp:cNvGraphicFramePr>
+            <a:graphic xmlns:a="http://schemas.openxmlformats.org/drawingml/2006/main">
+              <a:graphicData uri="http://schemas.openxmlformats.org/drawingml/2006/picture">
+                <pic:pic xmlns:pic="http://schemas.openxmlformats.org/drawingml/2006/picture">
+                  <pic:nvPicPr>
+                    <pic:cNvPr id="12" name="primjerzadatka.PNG"/>
+                    <pic:cNvPicPr/>
+                  </pic:nvPicPr>
+                  <pic:blipFill>
+                    <a:blip r:embed="rId31">
+                      <a:extLst>
+                        <a:ext uri="{28A0092B-C50C-407E-A947-70E740481C1C}">
+                          <a14:useLocalDpi xmlns:a14="http://schemas.microsoft.com/office/drawing/2010/main" val="0"/>
+                        </a:ext>
+                      </a:extLst>
+                    </a:blip>
+                    <a:stretch>
+                      <a:fillRect/>
+                    </a:stretch>
+                  </pic:blipFill>
+                  <pic:spPr>
+                    <a:xfrm>
+                      <a:off x="0" y="0"/>
+                      <a:ext cx="2654331" cy="2537773"/>
+                    </a:xfrm>
+                    <a:prstGeom prst="rect">
+                      <a:avLst/>
+                    </a:prstGeom>
+                  </pic:spPr>
+                </pic:pic>
+              </a:graphicData>
+            </a:graphic>
+          </wp:inline>
+        </w:drawing>
+      </w:r>
+    </w:p>
+    <w:p>
+      <w:pPr>
+        <w:pStyle w:val="Caption"/>
+        <w:jc w:val="center"/>
+      </w:pPr>
+      <w:r>
+        <w:t xml:space="preserve">Slika </w:t>
+      </w:r>
+      <w:fldSimple w:instr=" SEQ Slika \* ARABIC ">
+        <w:r>
+          <w:rPr>
+            <w:noProof/>
+          </w:rPr>
+          <w:t>10</w:t>
+        </w:r>
+      </w:fldSimple>
+      <w:r>
+        <w:t>. Primjer kartice za obavljanje zadataka</w:t>
+      </w:r>
+    </w:p>
+    <w:p>
+      <w:pPr>
+        <w:tabs>
+          <w:tab w:val="left" w:pos="1650"/>
+        </w:tabs>
+      </w:pPr>
+      <w:r>
+        <w:t xml:space="preserve">Link za </w:t>
+      </w:r>
+      <w:proofErr w:type="spellStart"/>
+      <w:r>
+        <w:t>board</w:t>
+      </w:r>
+      <w:proofErr w:type="spellEnd"/>
+      <w:r>
+        <w:t xml:space="preserve"> u </w:t>
+      </w:r>
+      <w:proofErr w:type="spellStart"/>
+      <w:r>
+        <w:t>Trello</w:t>
+      </w:r>
+      <w:proofErr w:type="spellEnd"/>
+      <w:r>
+        <w:t xml:space="preserve">: </w:t>
+      </w:r>
+      <w:hyperlink r:id="rId32" w:history="1">
+        <w:r>
+          <w:rPr>
+            <w:rStyle w:val="Hyperlink"/>
+          </w:rPr>
+          <w:t>https://trello.com/b/U6ltXioO/sprintbacklog</w:t>
+        </w:r>
+      </w:hyperlink>
+      <w:r>
         <w:t xml:space="preserve"> </w:t>
       </w:r>
-      <w:proofErr w:type="spellStart"/>
-      <w:r>
+    </w:p>
+    <w:p>
+      <w:pPr>
+        <w:pStyle w:val="Heading4"/>
+        <w:numPr>
+          <w:ilvl w:val="3"/>
+          <w:numId w:val="2"/>
+        </w:numPr>
         <w:rPr>
           <w:rFonts w:ascii="Times New Roman" w:hAnsi="Times New Roman" w:cs="Times New Roman"/>
           <w:b/>
           <w:i w:val="0"/>
-          <w:color w:val="auto"/>
+          <w:color w:val="000000" w:themeColor="text1"/>
+        </w:rPr>
+      </w:pPr>
+      <w:r>
+        <w:rPr>
+          <w:rFonts w:ascii="Times New Roman" w:hAnsi="Times New Roman" w:cs="Times New Roman"/>
+          <w:b/>
+          <w:i w:val="0"/>
+          <w:color w:val="000000" w:themeColor="text1"/>
+        </w:rPr>
+        <w:lastRenderedPageBreak/>
+        <w:t xml:space="preserve"> </w:t>
+      </w:r>
+      <w:bookmarkStart w:id="17" w:name="_Toc500512224"/>
+      <w:proofErr w:type="spellStart"/>
+      <w:r>
+        <w:rPr>
+          <w:rFonts w:ascii="Times New Roman" w:hAnsi="Times New Roman" w:cs="Times New Roman"/>
+          <w:b/>
+          <w:i w:val="0"/>
+          <w:color w:val="000000" w:themeColor="text1"/>
+        </w:rPr>
+        <w:t>BurnDown</w:t>
+      </w:r>
+      <w:proofErr w:type="spellEnd"/>
+      <w:r>
+        <w:rPr>
+          <w:rFonts w:ascii="Times New Roman" w:hAnsi="Times New Roman" w:cs="Times New Roman"/>
+          <w:b/>
+          <w:i w:val="0"/>
+          <w:color w:val="000000" w:themeColor="text1"/>
+        </w:rPr>
+        <w:t xml:space="preserve"> </w:t>
+      </w:r>
+      <w:proofErr w:type="spellStart"/>
+      <w:r>
+        <w:rPr>
+          <w:rFonts w:ascii="Times New Roman" w:hAnsi="Times New Roman" w:cs="Times New Roman"/>
+          <w:b/>
+          <w:i w:val="0"/>
+          <w:color w:val="000000" w:themeColor="text1"/>
         </w:rPr>
         <w:t>chart</w:t>
       </w:r>
-      <w:bookmarkEnd w:id="15"/>
+      <w:bookmarkEnd w:id="17"/>
       <w:proofErr w:type="spellEnd"/>
     </w:p>
     <w:p>
@@ -7277,16 +8056,104 @@
           <w:tab w:val="left" w:pos="1650"/>
         </w:tabs>
       </w:pPr>
-      <w:r>
-        <w:tab/>
-      </w:r>
-    </w:p>
-    <w:p>
-      <w:pPr>
+    </w:p>
+    <w:p>
+      <w:pPr>
+        <w:keepNext/>
         <w:tabs>
           <w:tab w:val="left" w:pos="1650"/>
         </w:tabs>
       </w:pPr>
+      <w:r>
+        <w:rPr>
+          <w:noProof/>
+          <w:lang w:eastAsia="hr-HR"/>
+        </w:rPr>
+        <w:drawing>
+          <wp:inline distT="0" distB="0" distL="0" distR="0" wp14:anchorId="63EB63E4" wp14:editId="301A5532">
+            <wp:extent cx="5276850" cy="2827527"/>
+            <wp:effectExtent l="0" t="0" r="0" b="0"/>
+            <wp:docPr id="13" name="Picture 13"/>
+            <wp:cNvGraphicFramePr>
+              <a:graphicFrameLocks xmlns:a="http://schemas.openxmlformats.org/drawingml/2006/main" noChangeAspect="1"/>
+            </wp:cNvGraphicFramePr>
+            <a:graphic xmlns:a="http://schemas.openxmlformats.org/drawingml/2006/main">
+              <a:graphicData uri="http://schemas.openxmlformats.org/drawingml/2006/picture">
+                <pic:pic xmlns:pic="http://schemas.openxmlformats.org/drawingml/2006/picture">
+                  <pic:nvPicPr>
+                    <pic:cNvPr id="0" name="Picture 4"/>
+                    <pic:cNvPicPr>
+                      <a:picLocks noChangeAspect="1" noChangeArrowheads="1"/>
+                    </pic:cNvPicPr>
+                  </pic:nvPicPr>
+                  <pic:blipFill>
+                    <a:blip r:embed="rId33" cstate="print">
+                      <a:extLst>
+                        <a:ext uri="{28A0092B-C50C-407E-A947-70E740481C1C}">
+                          <a14:useLocalDpi xmlns:a14="http://schemas.microsoft.com/office/drawing/2010/main" val="0"/>
+                        </a:ext>
+                      </a:extLst>
+                    </a:blip>
+                    <a:srcRect/>
+                    <a:stretch>
+                      <a:fillRect/>
+                    </a:stretch>
+                  </pic:blipFill>
+                  <pic:spPr bwMode="auto">
+                    <a:xfrm>
+                      <a:off x="0" y="0"/>
+                      <a:ext cx="5286866" cy="2832894"/>
+                    </a:xfrm>
+                    <a:prstGeom prst="rect">
+                      <a:avLst/>
+                    </a:prstGeom>
+                    <a:noFill/>
+                    <a:ln>
+                      <a:noFill/>
+                    </a:ln>
+                  </pic:spPr>
+                </pic:pic>
+              </a:graphicData>
+            </a:graphic>
+          </wp:inline>
+        </w:drawing>
+      </w:r>
+    </w:p>
+    <w:p>
+      <w:pPr>
+        <w:pStyle w:val="Caption"/>
+        <w:jc w:val="center"/>
+      </w:pPr>
+      <w:r>
+        <w:t xml:space="preserve">Slika </w:t>
+      </w:r>
+      <w:fldSimple w:instr=" SEQ Slika \* ARABIC ">
+        <w:r>
+          <w:rPr>
+            <w:noProof/>
+          </w:rPr>
+          <w:t>11</w:t>
+        </w:r>
+      </w:fldSimple>
+      <w:r>
+        <w:t xml:space="preserve">. </w:t>
+      </w:r>
+      <w:proofErr w:type="spellStart"/>
+      <w:r>
+        <w:t>BurnDown</w:t>
+      </w:r>
+      <w:proofErr w:type="spellEnd"/>
+      <w:r>
+        <w:t xml:space="preserve"> </w:t>
+      </w:r>
+      <w:proofErr w:type="spellStart"/>
+      <w:r>
+        <w:t>chart</w:t>
+      </w:r>
+      <w:proofErr w:type="spellEnd"/>
+      <w:r>
+        <w:t xml:space="preserve"> za drugi sprint</w:t>
+      </w:r>
     </w:p>
     <w:p>
       <w:pPr>
@@ -7300,7 +8167,31 @@
         <w:tabs>
           <w:tab w:val="left" w:pos="1650"/>
         </w:tabs>
-      </w:pPr>
+        <w:spacing w:line="360" w:lineRule="auto"/>
+        <w:jc w:val="both"/>
+      </w:pPr>
+      <w:r>
+        <w:t xml:space="preserve">Slika 11 prikazuje </w:t>
+      </w:r>
+      <w:proofErr w:type="spellStart"/>
+      <w:r>
+        <w:t>BurnDown</w:t>
+      </w:r>
+      <w:proofErr w:type="spellEnd"/>
+      <w:r>
+        <w:t xml:space="preserve"> </w:t>
+      </w:r>
+      <w:proofErr w:type="spellStart"/>
+      <w:r>
+        <w:t>chart</w:t>
+      </w:r>
+      <w:proofErr w:type="spellEnd"/>
+      <w:r>
+        <w:t xml:space="preserve"> za drugi sprint. Na slici je jasno vidljivo kako su svi zadaci ispunjeni i kako je sprint uspješno proveden. Početak sprinta je </w:t>
+      </w:r>
+      <w:r>
+        <w:t>definiran u periodu od 15.11.-09.12.2017. te je u sprintu definirano deset radnih dana koji su prikazani na y osi. Ukupan napor, kao što je vidljivo na grafu iznosi 62h te je u prvih nekoliko dana taj napor bio isti, no kako se sprint bližio kraju, tako se i sam napor smanjivao te su na kraju svi zadaci obavljeni i sprint je uspješno proveden.</w:t>
+      </w:r>
     </w:p>
     <w:p>
       <w:pPr>
@@ -7342,118 +8233,12 @@
         <w:tabs>
           <w:tab w:val="left" w:pos="1650"/>
         </w:tabs>
-      </w:pPr>
-    </w:p>
-    <w:p>
-      <w:pPr>
-        <w:tabs>
-          <w:tab w:val="left" w:pos="1650"/>
-        </w:tabs>
-      </w:pPr>
-    </w:p>
-    <w:p>
-      <w:pPr>
-        <w:tabs>
-          <w:tab w:val="left" w:pos="1650"/>
-        </w:tabs>
-      </w:pPr>
-    </w:p>
-    <w:p>
-      <w:pPr>
-        <w:tabs>
-          <w:tab w:val="left" w:pos="1650"/>
-        </w:tabs>
-      </w:pPr>
-    </w:p>
-    <w:p>
-      <w:pPr>
-        <w:tabs>
-          <w:tab w:val="left" w:pos="1650"/>
-        </w:tabs>
-      </w:pPr>
-    </w:p>
-    <w:p>
-      <w:pPr>
-        <w:tabs>
-          <w:tab w:val="left" w:pos="1650"/>
-        </w:tabs>
-      </w:pPr>
-    </w:p>
-    <w:p>
-      <w:pPr>
-        <w:tabs>
-          <w:tab w:val="left" w:pos="1650"/>
-        </w:tabs>
-      </w:pPr>
-    </w:p>
-    <w:p>
-      <w:pPr>
-        <w:tabs>
-          <w:tab w:val="left" w:pos="1650"/>
-        </w:tabs>
-      </w:pPr>
-    </w:p>
-    <w:p>
-      <w:pPr>
-        <w:tabs>
-          <w:tab w:val="left" w:pos="1650"/>
-        </w:tabs>
-      </w:pPr>
-    </w:p>
-    <w:p>
-      <w:pPr>
-        <w:tabs>
-          <w:tab w:val="left" w:pos="1650"/>
-        </w:tabs>
-      </w:pPr>
-    </w:p>
-    <w:p>
-      <w:pPr>
-        <w:tabs>
-          <w:tab w:val="left" w:pos="1650"/>
-        </w:tabs>
-      </w:pPr>
-    </w:p>
-    <w:p>
-      <w:pPr>
-        <w:tabs>
-          <w:tab w:val="left" w:pos="1650"/>
-        </w:tabs>
-      </w:pPr>
-    </w:p>
-    <w:p>
-      <w:pPr>
-        <w:tabs>
-          <w:tab w:val="left" w:pos="1650"/>
-        </w:tabs>
-      </w:pPr>
-    </w:p>
-    <w:p>
-      <w:pPr>
-        <w:tabs>
-          <w:tab w:val="left" w:pos="1650"/>
-        </w:tabs>
-      </w:pPr>
-    </w:p>
-    <w:p>
-      <w:pPr>
-        <w:tabs>
-          <w:tab w:val="left" w:pos="1650"/>
-        </w:tabs>
-      </w:pPr>
-    </w:p>
-    <w:p>
-      <w:pPr>
-        <w:tabs>
-          <w:tab w:val="left" w:pos="1650"/>
-        </w:tabs>
-      </w:pPr>
-    </w:p>
-    <w:p>
-      <w:pPr>
-        <w:tabs>
-          <w:tab w:val="left" w:pos="1650"/>
-        </w:tabs>
+        <w:sectPr>
+          <w:pgSz w:w="11906" w:h="16838"/>
+          <w:pgMar w:top="1440" w:right="1440" w:bottom="1440" w:left="1440" w:header="709" w:footer="709" w:gutter="0"/>
+          <w:cols w:space="708"/>
+          <w:docGrid w:linePitch="360"/>
+        </w:sectPr>
       </w:pPr>
     </w:p>
     <w:p>
@@ -7479,7 +8264,7 @@
           <w:szCs w:val="36"/>
         </w:rPr>
       </w:pPr>
-      <w:bookmarkStart w:id="16" w:name="_Toc500363790"/>
+      <w:bookmarkStart w:id="18" w:name="_Toc500512225"/>
       <w:r>
         <w:rPr>
           <w:rFonts w:ascii="Times New Roman" w:hAnsi="Times New Roman" w:cs="Times New Roman"/>
@@ -7488,10 +8273,9 @@
           <w:sz w:val="36"/>
           <w:szCs w:val="36"/>
         </w:rPr>
-        <w:lastRenderedPageBreak/>
         <w:t>Evidencija članova tima po zadacima</w:t>
       </w:r>
-      <w:bookmarkEnd w:id="16"/>
+      <w:bookmarkEnd w:id="18"/>
     </w:p>
     <w:p/>
     <w:p>
@@ -7509,7 +8293,7 @@
           <w:szCs w:val="32"/>
         </w:rPr>
       </w:pPr>
-      <w:bookmarkStart w:id="17" w:name="_Toc500363791"/>
+      <w:bookmarkStart w:id="19" w:name="_Toc500512226"/>
       <w:r>
         <w:rPr>
           <w:rFonts w:ascii="Times New Roman" w:hAnsi="Times New Roman" w:cs="Times New Roman"/>
@@ -7520,7 +8304,7 @@
         </w:rPr>
         <w:t>Antonio Brkić</w:t>
       </w:r>
-      <w:bookmarkEnd w:id="17"/>
+      <w:bookmarkEnd w:id="19"/>
     </w:p>
     <w:p/>
     <w:tbl>
@@ -8067,10 +8851,7 @@
     <w:p/>
     <w:p/>
     <w:p/>
-    <w:p>
-      <w:bookmarkStart w:id="18" w:name="_GoBack"/>
-      <w:bookmarkEnd w:id="18"/>
-    </w:p>
+    <w:p/>
     <w:p/>
     <w:p>
       <w:pPr>
@@ -8087,7 +8868,7 @@
           <w:szCs w:val="32"/>
         </w:rPr>
       </w:pPr>
-      <w:bookmarkStart w:id="19" w:name="_Toc500363792"/>
+      <w:bookmarkStart w:id="20" w:name="_Toc500512227"/>
       <w:r>
         <w:rPr>
           <w:rFonts w:ascii="Times New Roman" w:hAnsi="Times New Roman" w:cs="Times New Roman"/>
@@ -8110,7 +8891,7 @@
         </w:rPr>
         <w:t>Danzante</w:t>
       </w:r>
-      <w:bookmarkEnd w:id="19"/>
+      <w:bookmarkEnd w:id="20"/>
       <w:proofErr w:type="spellEnd"/>
     </w:p>
     <w:p/>
@@ -8674,7 +9455,7 @@
           <w:szCs w:val="32"/>
         </w:rPr>
       </w:pPr>
-      <w:bookmarkStart w:id="20" w:name="_Toc500363793"/>
+      <w:bookmarkStart w:id="21" w:name="_Toc500512228"/>
       <w:r>
         <w:rPr>
           <w:rFonts w:ascii="Times New Roman" w:hAnsi="Times New Roman" w:cs="Times New Roman"/>
@@ -8696,7 +9477,7 @@
         </w:rPr>
         <w:t>Ergović</w:t>
       </w:r>
-      <w:bookmarkEnd w:id="20"/>
+      <w:bookmarkEnd w:id="21"/>
       <w:proofErr w:type="spellEnd"/>
     </w:p>
     <w:p/>
@@ -9099,7 +9880,7 @@
           <w:szCs w:val="32"/>
         </w:rPr>
       </w:pPr>
-      <w:bookmarkStart w:id="21" w:name="_Toc500363794"/>
+      <w:bookmarkStart w:id="22" w:name="_Toc500512229"/>
       <w:r>
         <w:rPr>
           <w:rFonts w:ascii="Times New Roman" w:hAnsi="Times New Roman" w:cs="Times New Roman"/>
@@ -9121,7 +9902,7 @@
         </w:rPr>
         <w:t>Hranj</w:t>
       </w:r>
-      <w:bookmarkEnd w:id="21"/>
+      <w:bookmarkEnd w:id="22"/>
       <w:proofErr w:type="spellEnd"/>
     </w:p>
     <w:p>
@@ -9617,7 +10398,7 @@
     </w:p>
     <w:sectPr>
       <w:pgSz w:w="11906" w:h="16838"/>
-      <w:pgMar w:top="1440" w:right="1440" w:bottom="1440" w:left="1440" w:header="708" w:footer="708" w:gutter="0"/>
+      <w:pgMar w:top="1440" w:right="1440" w:bottom="1440" w:left="1440" w:header="709" w:footer="709" w:gutter="0"/>
       <w:cols w:space="708"/>
       <w:docGrid w:linePitch="360"/>
     </w:sectPr>
@@ -9729,7 +10510,7 @@
           <w:rPr>
             <w:noProof/>
           </w:rPr>
-          <w:t>16</w:t>
+          <w:t>17</w:t>
         </w:r>
         <w:r>
           <w:rPr>
@@ -14346,7 +15127,7 @@
 </file>
 
 <file path=customXml/itemProps1.xml><?xml version="1.0" encoding="utf-8"?>
-<ds:datastoreItem xmlns:ds="http://schemas.openxmlformats.org/officeDocument/2006/customXml" ds:itemID="{667C647B-C543-4905-8498-33C957C24C0D}">
+<ds:datastoreItem xmlns:ds="http://schemas.openxmlformats.org/officeDocument/2006/customXml" ds:itemID="{655CF26F-BDF9-49F4-BA3B-775DF24134F1}">
   <ds:schemaRefs>
     <ds:schemaRef ds:uri="http://schemas.openxmlformats.org/officeDocument/2006/bibliography"/>
   </ds:schemaRefs>

</xml_diff>

<commit_message>
Popravljen je gantogram te su u dokumentaciju dodane nove slike gantograma.
</commit_message>
<xml_diff>
--- a/Dokumentacija/PillCare - Brkić_Danzante_Ergović_Hranj - Projektna.docx
+++ b/Dokumentacija/PillCare - Brkić_Danzante_Ergović_Hranj - Projektna.docx
@@ -861,7 +861,7 @@
           <w:r>
             <w:fldChar w:fldCharType="separate"/>
           </w:r>
-          <w:hyperlink w:anchor="_Toc500512209" w:history="1">
+          <w:hyperlink w:anchor="_Toc500514122" w:history="1">
             <w:r>
               <w:rPr>
                 <w:rStyle w:val="Hyperlink"/>
@@ -907,7 +907,7 @@
                 <w:noProof/>
                 <w:webHidden/>
               </w:rPr>
-              <w:instrText xml:space="preserve"> PAGEREF _Toc500512209 \h </w:instrText>
+              <w:instrText xml:space="preserve"> PAGEREF _Toc500514122 \h </w:instrText>
             </w:r>
             <w:r>
               <w:rPr>
@@ -953,7 +953,7 @@
               <w:lang w:eastAsia="hr-HR"/>
             </w:rPr>
           </w:pPr>
-          <w:hyperlink w:anchor="_Toc500512210" w:history="1">
+          <w:hyperlink w:anchor="_Toc500514123" w:history="1">
             <w:r>
               <w:rPr>
                 <w:rStyle w:val="Hyperlink"/>
@@ -999,7 +999,7 @@
                 <w:noProof/>
                 <w:webHidden/>
               </w:rPr>
-              <w:instrText xml:space="preserve"> PAGEREF _Toc500512210 \h </w:instrText>
+              <w:instrText xml:space="preserve"> PAGEREF _Toc500514123 \h </w:instrText>
             </w:r>
             <w:r>
               <w:rPr>
@@ -1045,7 +1045,7 @@
               <w:lang w:eastAsia="hr-HR"/>
             </w:rPr>
           </w:pPr>
-          <w:hyperlink w:anchor="_Toc500512211" w:history="1">
+          <w:hyperlink w:anchor="_Toc500514124" w:history="1">
             <w:r>
               <w:rPr>
                 <w:rStyle w:val="Hyperlink"/>
@@ -1091,7 +1091,7 @@
                 <w:noProof/>
                 <w:webHidden/>
               </w:rPr>
-              <w:instrText xml:space="preserve"> PAGEREF _Toc500512211 \h </w:instrText>
+              <w:instrText xml:space="preserve"> PAGEREF _Toc500514124 \h </w:instrText>
             </w:r>
             <w:r>
               <w:rPr>
@@ -1137,7 +1137,7 @@
               <w:lang w:eastAsia="hr-HR"/>
             </w:rPr>
           </w:pPr>
-          <w:hyperlink w:anchor="_Toc500512212" w:history="1">
+          <w:hyperlink w:anchor="_Toc500514125" w:history="1">
             <w:r>
               <w:rPr>
                 <w:rStyle w:val="Hyperlink"/>
@@ -1183,7 +1183,7 @@
                 <w:noProof/>
                 <w:webHidden/>
               </w:rPr>
-              <w:instrText xml:space="preserve"> PAGEREF _Toc500512212 \h </w:instrText>
+              <w:instrText xml:space="preserve"> PAGEREF _Toc500514125 \h </w:instrText>
             </w:r>
             <w:r>
               <w:rPr>
@@ -1229,7 +1229,7 @@
               <w:lang w:eastAsia="hr-HR"/>
             </w:rPr>
           </w:pPr>
-          <w:hyperlink w:anchor="_Toc500512213" w:history="1">
+          <w:hyperlink w:anchor="_Toc500514126" w:history="1">
             <w:r>
               <w:rPr>
                 <w:rStyle w:val="Hyperlink"/>
@@ -1275,7 +1275,7 @@
                 <w:noProof/>
                 <w:webHidden/>
               </w:rPr>
-              <w:instrText xml:space="preserve"> PAGEREF _Toc500512213 \h </w:instrText>
+              <w:instrText xml:space="preserve"> PAGEREF _Toc500514126 \h </w:instrText>
             </w:r>
             <w:r>
               <w:rPr>
@@ -1321,7 +1321,7 @@
               <w:lang w:eastAsia="hr-HR"/>
             </w:rPr>
           </w:pPr>
-          <w:hyperlink w:anchor="_Toc500512214" w:history="1">
+          <w:hyperlink w:anchor="_Toc500514127" w:history="1">
             <w:r>
               <w:rPr>
                 <w:rStyle w:val="Hyperlink"/>
@@ -1367,7 +1367,7 @@
                 <w:noProof/>
                 <w:webHidden/>
               </w:rPr>
-              <w:instrText xml:space="preserve"> PAGEREF _Toc500512214 \h </w:instrText>
+              <w:instrText xml:space="preserve"> PAGEREF _Toc500514127 \h </w:instrText>
             </w:r>
             <w:r>
               <w:rPr>
@@ -1413,7 +1413,7 @@
               <w:lang w:eastAsia="hr-HR"/>
             </w:rPr>
           </w:pPr>
-          <w:hyperlink w:anchor="_Toc500512215" w:history="1">
+          <w:hyperlink w:anchor="_Toc500514128" w:history="1">
             <w:r>
               <w:rPr>
                 <w:rStyle w:val="Hyperlink"/>
@@ -1459,7 +1459,7 @@
                 <w:noProof/>
                 <w:webHidden/>
               </w:rPr>
-              <w:instrText xml:space="preserve"> PAGEREF _Toc500512215 \h </w:instrText>
+              <w:instrText xml:space="preserve"> PAGEREF _Toc500514128 \h </w:instrText>
             </w:r>
             <w:r>
               <w:rPr>
@@ -1505,7 +1505,7 @@
               <w:lang w:eastAsia="hr-HR"/>
             </w:rPr>
           </w:pPr>
-          <w:hyperlink w:anchor="_Toc500512216" w:history="1">
+          <w:hyperlink w:anchor="_Toc500514129" w:history="1">
             <w:r>
               <w:rPr>
                 <w:rStyle w:val="Hyperlink"/>
@@ -1551,7 +1551,7 @@
                 <w:noProof/>
                 <w:webHidden/>
               </w:rPr>
-              <w:instrText xml:space="preserve"> PAGEREF _Toc500512216 \h </w:instrText>
+              <w:instrText xml:space="preserve"> PAGEREF _Toc500514129 \h </w:instrText>
             </w:r>
             <w:r>
               <w:rPr>
@@ -1597,7 +1597,7 @@
               <w:lang w:eastAsia="hr-HR"/>
             </w:rPr>
           </w:pPr>
-          <w:hyperlink w:anchor="_Toc500512217" w:history="1">
+          <w:hyperlink w:anchor="_Toc500514130" w:history="1">
             <w:r>
               <w:rPr>
                 <w:rStyle w:val="Hyperlink"/>
@@ -1643,7 +1643,7 @@
                 <w:noProof/>
                 <w:webHidden/>
               </w:rPr>
-              <w:instrText xml:space="preserve"> PAGEREF _Toc500512217 \h </w:instrText>
+              <w:instrText xml:space="preserve"> PAGEREF _Toc500514130 \h </w:instrText>
             </w:r>
             <w:r>
               <w:rPr>
@@ -1689,7 +1689,7 @@
               <w:lang w:eastAsia="hr-HR"/>
             </w:rPr>
           </w:pPr>
-          <w:hyperlink w:anchor="_Toc500512218" w:history="1">
+          <w:hyperlink w:anchor="_Toc500514131" w:history="1">
             <w:r>
               <w:rPr>
                 <w:rStyle w:val="Hyperlink"/>
@@ -1735,7 +1735,7 @@
                 <w:noProof/>
                 <w:webHidden/>
               </w:rPr>
-              <w:instrText xml:space="preserve"> PAGEREF _Toc500512218 \h </w:instrText>
+              <w:instrText xml:space="preserve"> PAGEREF _Toc500514131 \h </w:instrText>
             </w:r>
             <w:r>
               <w:rPr>
@@ -1781,7 +1781,7 @@
               <w:lang w:eastAsia="hr-HR"/>
             </w:rPr>
           </w:pPr>
-          <w:hyperlink w:anchor="_Toc500512219" w:history="1">
+          <w:hyperlink w:anchor="_Toc500514132" w:history="1">
             <w:r>
               <w:rPr>
                 <w:rStyle w:val="Hyperlink"/>
@@ -1827,7 +1827,7 @@
                 <w:noProof/>
                 <w:webHidden/>
               </w:rPr>
-              <w:instrText xml:space="preserve"> PAGEREF _Toc500512219 \h </w:instrText>
+              <w:instrText xml:space="preserve"> PAGEREF _Toc500514132 \h </w:instrText>
             </w:r>
             <w:r>
               <w:rPr>
@@ -1872,7 +1872,7 @@
               <w:lang w:eastAsia="hr-HR"/>
             </w:rPr>
           </w:pPr>
-          <w:hyperlink w:anchor="_Toc500512220" w:history="1">
+          <w:hyperlink w:anchor="_Toc500514133" w:history="1">
             <w:r>
               <w:rPr>
                 <w:rStyle w:val="Hyperlink"/>
@@ -1900,7 +1900,7 @@
                 <w:noProof/>
                 <w:webHidden/>
               </w:rPr>
-              <w:instrText xml:space="preserve"> PAGEREF _Toc500512220 \h </w:instrText>
+              <w:instrText xml:space="preserve"> PAGEREF _Toc500514133 \h </w:instrText>
             </w:r>
             <w:r>
               <w:rPr>
@@ -1946,7 +1946,7 @@
               <w:lang w:eastAsia="hr-HR"/>
             </w:rPr>
           </w:pPr>
-          <w:hyperlink w:anchor="_Toc500512221" w:history="1">
+          <w:hyperlink w:anchor="_Toc500514134" w:history="1">
             <w:r>
               <w:rPr>
                 <w:rStyle w:val="Hyperlink"/>
@@ -1992,7 +1992,7 @@
                 <w:noProof/>
                 <w:webHidden/>
               </w:rPr>
-              <w:instrText xml:space="preserve"> PAGEREF _Toc500512221 \h </w:instrText>
+              <w:instrText xml:space="preserve"> PAGEREF _Toc500514134 \h </w:instrText>
             </w:r>
             <w:r>
               <w:rPr>
@@ -2038,7 +2038,7 @@
               <w:lang w:eastAsia="hr-HR"/>
             </w:rPr>
           </w:pPr>
-          <w:hyperlink w:anchor="_Toc500512222" w:history="1">
+          <w:hyperlink w:anchor="_Toc500514135" w:history="1">
             <w:r>
               <w:rPr>
                 <w:rStyle w:val="Hyperlink"/>
@@ -2084,7 +2084,7 @@
                 <w:noProof/>
                 <w:webHidden/>
               </w:rPr>
-              <w:instrText xml:space="preserve"> PAGEREF _Toc500512222 \h </w:instrText>
+              <w:instrText xml:space="preserve"> PAGEREF _Toc500514135 \h </w:instrText>
             </w:r>
             <w:r>
               <w:rPr>
@@ -2130,7 +2130,7 @@
               <w:lang w:eastAsia="hr-HR"/>
             </w:rPr>
           </w:pPr>
-          <w:hyperlink w:anchor="_Toc500512223" w:history="1">
+          <w:hyperlink w:anchor="_Toc500514136" w:history="1">
             <w:r>
               <w:rPr>
                 <w:rStyle w:val="Hyperlink"/>
@@ -2176,7 +2176,7 @@
                 <w:noProof/>
                 <w:webHidden/>
               </w:rPr>
-              <w:instrText xml:space="preserve"> PAGEREF _Toc500512223 \h </w:instrText>
+              <w:instrText xml:space="preserve"> PAGEREF _Toc500514136 \h </w:instrText>
             </w:r>
             <w:r>
               <w:rPr>
@@ -2222,7 +2222,7 @@
               <w:lang w:eastAsia="hr-HR"/>
             </w:rPr>
           </w:pPr>
-          <w:hyperlink w:anchor="_Toc500512224" w:history="1">
+          <w:hyperlink w:anchor="_Toc500514137" w:history="1">
             <w:r>
               <w:rPr>
                 <w:rStyle w:val="Hyperlink"/>
@@ -2268,7 +2268,7 @@
                 <w:noProof/>
                 <w:webHidden/>
               </w:rPr>
-              <w:instrText xml:space="preserve"> PAGEREF _Toc500512224 \h </w:instrText>
+              <w:instrText xml:space="preserve"> PAGEREF _Toc500514137 \h </w:instrText>
             </w:r>
             <w:r>
               <w:rPr>
@@ -2314,7 +2314,7 @@
               <w:lang w:eastAsia="hr-HR"/>
             </w:rPr>
           </w:pPr>
-          <w:hyperlink w:anchor="_Toc500512225" w:history="1">
+          <w:hyperlink w:anchor="_Toc500514138" w:history="1">
             <w:r>
               <w:rPr>
                 <w:rStyle w:val="Hyperlink"/>
@@ -2360,7 +2360,7 @@
                 <w:noProof/>
                 <w:webHidden/>
               </w:rPr>
-              <w:instrText xml:space="preserve"> PAGEREF _Toc500512225 \h </w:instrText>
+              <w:instrText xml:space="preserve"> PAGEREF _Toc500514138 \h </w:instrText>
             </w:r>
             <w:r>
               <w:rPr>
@@ -2406,7 +2406,7 @@
               <w:lang w:eastAsia="hr-HR"/>
             </w:rPr>
           </w:pPr>
-          <w:hyperlink w:anchor="_Toc500512226" w:history="1">
+          <w:hyperlink w:anchor="_Toc500514139" w:history="1">
             <w:r>
               <w:rPr>
                 <w:rStyle w:val="Hyperlink"/>
@@ -2452,7 +2452,7 @@
                 <w:noProof/>
                 <w:webHidden/>
               </w:rPr>
-              <w:instrText xml:space="preserve"> PAGEREF _Toc500512226 \h </w:instrText>
+              <w:instrText xml:space="preserve"> PAGEREF _Toc500514139 \h </w:instrText>
             </w:r>
             <w:r>
               <w:rPr>
@@ -2498,7 +2498,7 @@
               <w:lang w:eastAsia="hr-HR"/>
             </w:rPr>
           </w:pPr>
-          <w:hyperlink w:anchor="_Toc500512227" w:history="1">
+          <w:hyperlink w:anchor="_Toc500514140" w:history="1">
             <w:r>
               <w:rPr>
                 <w:rStyle w:val="Hyperlink"/>
@@ -2544,7 +2544,7 @@
                 <w:noProof/>
                 <w:webHidden/>
               </w:rPr>
-              <w:instrText xml:space="preserve"> PAGEREF _Toc500512227 \h </w:instrText>
+              <w:instrText xml:space="preserve"> PAGEREF _Toc500514140 \h </w:instrText>
             </w:r>
             <w:r>
               <w:rPr>
@@ -2590,7 +2590,7 @@
               <w:lang w:eastAsia="hr-HR"/>
             </w:rPr>
           </w:pPr>
-          <w:hyperlink w:anchor="_Toc500512228" w:history="1">
+          <w:hyperlink w:anchor="_Toc500514141" w:history="1">
             <w:r>
               <w:rPr>
                 <w:rStyle w:val="Hyperlink"/>
@@ -2636,7 +2636,7 @@
                 <w:noProof/>
                 <w:webHidden/>
               </w:rPr>
-              <w:instrText xml:space="preserve"> PAGEREF _Toc500512228 \h </w:instrText>
+              <w:instrText xml:space="preserve"> PAGEREF _Toc500514141 \h </w:instrText>
             </w:r>
             <w:r>
               <w:rPr>
@@ -2682,7 +2682,7 @@
               <w:lang w:eastAsia="hr-HR"/>
             </w:rPr>
           </w:pPr>
-          <w:hyperlink w:anchor="_Toc500512229" w:history="1">
+          <w:hyperlink w:anchor="_Toc500514142" w:history="1">
             <w:r>
               <w:rPr>
                 <w:rStyle w:val="Hyperlink"/>
@@ -2728,7 +2728,7 @@
                 <w:noProof/>
                 <w:webHidden/>
               </w:rPr>
-              <w:instrText xml:space="preserve"> PAGEREF _Toc500512229 \h </w:instrText>
+              <w:instrText xml:space="preserve"> PAGEREF _Toc500514142 \h </w:instrText>
             </w:r>
             <w:r>
               <w:rPr>
@@ -2782,6 +2782,8 @@
           <w:docGrid w:linePitch="360"/>
         </w:sectPr>
       </w:pPr>
+      <w:bookmarkStart w:id="1" w:name="_GoBack"/>
+      <w:bookmarkEnd w:id="1"/>
     </w:p>
     <w:p>
       <w:pPr>
@@ -2799,7 +2801,7 @@
           <w:szCs w:val="24"/>
         </w:rPr>
       </w:pPr>
-      <w:bookmarkStart w:id="1" w:name="_Toc500512209"/>
+      <w:bookmarkStart w:id="2" w:name="_Toc500514122"/>
       <w:r>
         <w:rPr>
           <w:rFonts w:ascii="Times New Roman" w:hAnsi="Times New Roman" w:cs="Times New Roman"/>
@@ -2811,7 +2813,7 @@
         <w:lastRenderedPageBreak/>
         <w:t>Uvod</w:t>
       </w:r>
-      <w:bookmarkEnd w:id="1"/>
+      <w:bookmarkEnd w:id="2"/>
     </w:p>
     <w:p/>
     <w:p>
@@ -2912,7 +2914,7 @@
           <w:b/>
         </w:rPr>
       </w:pPr>
-      <w:bookmarkStart w:id="2" w:name="_Toc500512210"/>
+      <w:bookmarkStart w:id="3" w:name="_Toc500514123"/>
       <w:proofErr w:type="spellStart"/>
       <w:r>
         <w:rPr>
@@ -2922,7 +2924,7 @@
         <w:lastRenderedPageBreak/>
         <w:t>PillCare</w:t>
       </w:r>
-      <w:bookmarkEnd w:id="2"/>
+      <w:bookmarkEnd w:id="3"/>
       <w:proofErr w:type="spellEnd"/>
     </w:p>
     <w:p>
@@ -2939,7 +2941,7 @@
           <w:b/>
         </w:rPr>
       </w:pPr>
-      <w:bookmarkStart w:id="3" w:name="_Toc500512211"/>
+      <w:bookmarkStart w:id="4" w:name="_Toc500514124"/>
       <w:r>
         <w:rPr>
           <w:b/>
@@ -2947,7 +2949,7 @@
         </w:rPr>
         <w:t>Svrha aplikacije</w:t>
       </w:r>
-      <w:bookmarkEnd w:id="3"/>
+      <w:bookmarkEnd w:id="4"/>
     </w:p>
     <w:p>
       <w:pPr>
@@ -2980,7 +2982,7 @@
           <w:b/>
         </w:rPr>
       </w:pPr>
-      <w:bookmarkStart w:id="4" w:name="_Toc500512212"/>
+      <w:bookmarkStart w:id="5" w:name="_Toc500514125"/>
       <w:r>
         <w:rPr>
           <w:b/>
@@ -2988,7 +2990,7 @@
         </w:rPr>
         <w:t>Funkcionalni zahtjevi</w:t>
       </w:r>
-      <w:bookmarkEnd w:id="4"/>
+      <w:bookmarkEnd w:id="5"/>
     </w:p>
     <w:tbl>
       <w:tblPr>
@@ -4768,7 +4770,7 @@
           <w:sz w:val="36"/>
         </w:rPr>
       </w:pPr>
-      <w:bookmarkStart w:id="5" w:name="_Toc500512213"/>
+      <w:bookmarkStart w:id="6" w:name="_Toc500514126"/>
       <w:r>
         <w:rPr>
           <w:rFonts w:ascii="Times New Roman" w:hAnsi="Times New Roman" w:cs="Times New Roman"/>
@@ -4779,7 +4781,7 @@
         <w:lastRenderedPageBreak/>
         <w:t>Projektni plan</w:t>
       </w:r>
-      <w:bookmarkEnd w:id="5"/>
+      <w:bookmarkEnd w:id="6"/>
     </w:p>
     <w:p>
       <w:pPr>
@@ -4808,7 +4810,7 @@
           <w:szCs w:val="32"/>
         </w:rPr>
       </w:pPr>
-      <w:bookmarkStart w:id="6" w:name="_Toc500512214"/>
+      <w:bookmarkStart w:id="7" w:name="_Toc500514127"/>
       <w:r>
         <w:rPr>
           <w:rFonts w:ascii="Times New Roman" w:hAnsi="Times New Roman" w:cs="Times New Roman"/>
@@ -4819,7 +4821,7 @@
         </w:rPr>
         <w:t>Projektni tim</w:t>
       </w:r>
-      <w:bookmarkEnd w:id="6"/>
+      <w:bookmarkEnd w:id="7"/>
     </w:p>
     <w:p/>
     <w:p>
@@ -4959,8 +4961,6 @@
         </w:rPr>
         <w:t>46330/17-I</w:t>
       </w:r>
-      <w:bookmarkStart w:id="7" w:name="_GoBack"/>
-      <w:bookmarkEnd w:id="7"/>
     </w:p>
     <w:p>
       <w:r>
@@ -4993,7 +4993,7 @@
           <w:szCs w:val="32"/>
         </w:rPr>
       </w:pPr>
-      <w:bookmarkStart w:id="8" w:name="_Toc500512215"/>
+      <w:bookmarkStart w:id="8" w:name="_Toc500514128"/>
       <w:r>
         <w:rPr>
           <w:rFonts w:ascii="Times New Roman" w:hAnsi="Times New Roman" w:cs="Times New Roman"/>
@@ -5059,10 +5059,10 @@
           <w:lang w:eastAsia="hr-HR"/>
         </w:rPr>
         <w:drawing>
-          <wp:inline distT="0" distB="0" distL="0" distR="0" wp14:anchorId="00EC778B" wp14:editId="3B553B06">
-            <wp:extent cx="5731510" cy="2284335"/>
-            <wp:effectExtent l="0" t="0" r="2540" b="1905"/>
-            <wp:docPr id="6" name="Picture 6"/>
+          <wp:inline distT="0" distB="0" distL="0" distR="0" wp14:anchorId="2CF7C754" wp14:editId="78A3F254">
+            <wp:extent cx="5731510" cy="2709074"/>
+            <wp:effectExtent l="0" t="0" r="2540" b="0"/>
+            <wp:docPr id="27" name="Picture 27"/>
             <wp:cNvGraphicFramePr>
               <a:graphicFrameLocks xmlns:a="http://schemas.openxmlformats.org/drawingml/2006/main" noChangeAspect="1"/>
             </wp:cNvGraphicFramePr>
@@ -5070,7 +5070,7 @@
               <a:graphicData uri="http://schemas.openxmlformats.org/drawingml/2006/picture">
                 <pic:pic xmlns:pic="http://schemas.openxmlformats.org/drawingml/2006/picture">
                   <pic:nvPicPr>
-                    <pic:cNvPr id="0" name="Picture 1"/>
+                    <pic:cNvPr id="0" name="Picture 8"/>
                     <pic:cNvPicPr>
                       <a:picLocks noChangeAspect="1" noChangeArrowheads="1"/>
                     </pic:cNvPicPr>
@@ -5091,7 +5091,7 @@
                   <pic:spPr bwMode="auto">
                     <a:xfrm>
                       <a:off x="0" y="0"/>
-                      <a:ext cx="5731510" cy="2284335"/>
+                      <a:ext cx="5731510" cy="2709074"/>
                     </a:xfrm>
                     <a:prstGeom prst="rect">
                       <a:avLst/>
@@ -5115,10 +5115,10 @@
           <w:lang w:eastAsia="hr-HR"/>
         </w:rPr>
         <w:drawing>
-          <wp:inline distT="0" distB="0" distL="0" distR="0" wp14:anchorId="156E7FF6" wp14:editId="03EC2599">
-            <wp:extent cx="5731510" cy="2259246"/>
-            <wp:effectExtent l="0" t="0" r="2540" b="8255"/>
-            <wp:docPr id="22" name="Picture 22"/>
+          <wp:inline distT="0" distB="0" distL="0" distR="0" wp14:anchorId="70D96047" wp14:editId="25496830">
+            <wp:extent cx="5731510" cy="2633260"/>
+            <wp:effectExtent l="0" t="0" r="2540" b="0"/>
+            <wp:docPr id="29" name="Picture 29"/>
             <wp:cNvGraphicFramePr>
               <a:graphicFrameLocks xmlns:a="http://schemas.openxmlformats.org/drawingml/2006/main" noChangeAspect="1"/>
             </wp:cNvGraphicFramePr>
@@ -5126,7 +5126,7 @@
               <a:graphicData uri="http://schemas.openxmlformats.org/drawingml/2006/picture">
                 <pic:pic xmlns:pic="http://schemas.openxmlformats.org/drawingml/2006/picture">
                   <pic:nvPicPr>
-                    <pic:cNvPr id="0" name="Picture 15"/>
+                    <pic:cNvPr id="0" name="Picture 10"/>
                     <pic:cNvPicPr>
                       <a:picLocks noChangeAspect="1" noChangeArrowheads="1"/>
                     </pic:cNvPicPr>
@@ -5147,7 +5147,7 @@
                   <pic:spPr bwMode="auto">
                     <a:xfrm>
                       <a:off x="0" y="0"/>
-                      <a:ext cx="5731510" cy="2259246"/>
+                      <a:ext cx="5731510" cy="2633260"/>
                     </a:xfrm>
                     <a:prstGeom prst="rect">
                       <a:avLst/>
@@ -5164,7 +5164,6 @@
         </w:drawing>
       </w:r>
     </w:p>
-    <w:p/>
     <w:p>
       <w:r>
         <w:rPr>
@@ -5173,10 +5172,10 @@
         </w:rPr>
         <w:lastRenderedPageBreak/>
         <w:drawing>
-          <wp:inline distT="0" distB="0" distL="0" distR="0" wp14:anchorId="57A44EA6" wp14:editId="3887990A">
-            <wp:extent cx="5731510" cy="2168270"/>
-            <wp:effectExtent l="0" t="0" r="2540" b="3810"/>
-            <wp:docPr id="11" name="Picture 11"/>
+          <wp:inline distT="0" distB="0" distL="0" distR="0" wp14:anchorId="332BEEA0" wp14:editId="30EE5EDB">
+            <wp:extent cx="5731510" cy="2567555"/>
+            <wp:effectExtent l="0" t="0" r="2540" b="4445"/>
+            <wp:docPr id="30" name="Picture 30"/>
             <wp:cNvGraphicFramePr>
               <a:graphicFrameLocks xmlns:a="http://schemas.openxmlformats.org/drawingml/2006/main" noChangeAspect="1"/>
             </wp:cNvGraphicFramePr>
@@ -5184,7 +5183,7 @@
               <a:graphicData uri="http://schemas.openxmlformats.org/drawingml/2006/picture">
                 <pic:pic xmlns:pic="http://schemas.openxmlformats.org/drawingml/2006/picture">
                   <pic:nvPicPr>
-                    <pic:cNvPr id="0" name="Picture 6"/>
+                    <pic:cNvPr id="0" name="Picture 11"/>
                     <pic:cNvPicPr>
                       <a:picLocks noChangeAspect="1" noChangeArrowheads="1"/>
                     </pic:cNvPicPr>
@@ -5205,7 +5204,7 @@
                   <pic:spPr bwMode="auto">
                     <a:xfrm>
                       <a:off x="0" y="0"/>
-                      <a:ext cx="5731510" cy="2168270"/>
+                      <a:ext cx="5731510" cy="2567555"/>
                     </a:xfrm>
                     <a:prstGeom prst="rect">
                       <a:avLst/>
@@ -5229,10 +5228,10 @@
           <w:lang w:eastAsia="hr-HR"/>
         </w:rPr>
         <w:drawing>
-          <wp:inline distT="0" distB="0" distL="0" distR="0" wp14:anchorId="4C15703A" wp14:editId="69922D9C">
-            <wp:extent cx="5731510" cy="2375494"/>
-            <wp:effectExtent l="0" t="0" r="2540" b="6350"/>
-            <wp:docPr id="20" name="Picture 20"/>
+          <wp:inline distT="0" distB="0" distL="0" distR="0" wp14:anchorId="1488C0F4" wp14:editId="2BDA1636">
+            <wp:extent cx="5731510" cy="2729290"/>
+            <wp:effectExtent l="0" t="0" r="2540" b="0"/>
+            <wp:docPr id="31" name="Picture 31"/>
             <wp:cNvGraphicFramePr>
               <a:graphicFrameLocks xmlns:a="http://schemas.openxmlformats.org/drawingml/2006/main" noChangeAspect="1"/>
             </wp:cNvGraphicFramePr>
@@ -5240,7 +5239,7 @@
               <a:graphicData uri="http://schemas.openxmlformats.org/drawingml/2006/picture">
                 <pic:pic xmlns:pic="http://schemas.openxmlformats.org/drawingml/2006/picture">
                   <pic:nvPicPr>
-                    <pic:cNvPr id="0" name="Picture 13"/>
+                    <pic:cNvPr id="0" name="Picture 12"/>
                     <pic:cNvPicPr>
                       <a:picLocks noChangeAspect="1" noChangeArrowheads="1"/>
                     </pic:cNvPicPr>
@@ -5261,7 +5260,7 @@
                   <pic:spPr bwMode="auto">
                     <a:xfrm>
                       <a:off x="0" y="0"/>
-                      <a:ext cx="5731510" cy="2375494"/>
+                      <a:ext cx="5731510" cy="2729290"/>
                     </a:xfrm>
                     <a:prstGeom prst="rect">
                       <a:avLst/>
@@ -5285,10 +5284,10 @@
           <w:lang w:eastAsia="hr-HR"/>
         </w:rPr>
         <w:drawing>
-          <wp:inline distT="0" distB="0" distL="0" distR="0" wp14:anchorId="7B2B56F4" wp14:editId="21CAB187">
-            <wp:extent cx="5731510" cy="2254192"/>
-            <wp:effectExtent l="0" t="0" r="2540" b="0"/>
-            <wp:docPr id="21" name="Picture 21"/>
+          <wp:inline distT="0" distB="0" distL="0" distR="0" wp14:anchorId="13B63AEF" wp14:editId="064C3DF7">
+            <wp:extent cx="5731510" cy="2759616"/>
+            <wp:effectExtent l="0" t="0" r="2540" b="3175"/>
+            <wp:docPr id="32" name="Picture 32"/>
             <wp:cNvGraphicFramePr>
               <a:graphicFrameLocks xmlns:a="http://schemas.openxmlformats.org/drawingml/2006/main" noChangeAspect="1"/>
             </wp:cNvGraphicFramePr>
@@ -5296,7 +5295,7 @@
               <a:graphicData uri="http://schemas.openxmlformats.org/drawingml/2006/picture">
                 <pic:pic xmlns:pic="http://schemas.openxmlformats.org/drawingml/2006/picture">
                   <pic:nvPicPr>
-                    <pic:cNvPr id="0" name="Picture 14"/>
+                    <pic:cNvPr id="0" name="Picture 13"/>
                     <pic:cNvPicPr>
                       <a:picLocks noChangeAspect="1" noChangeArrowheads="1"/>
                     </pic:cNvPicPr>
@@ -5317,7 +5316,7 @@
                   <pic:spPr bwMode="auto">
                     <a:xfrm>
                       <a:off x="0" y="0"/>
-                      <a:ext cx="5731510" cy="2254192"/>
+                      <a:ext cx="5731510" cy="2759616"/>
                     </a:xfrm>
                     <a:prstGeom prst="rect">
                       <a:avLst/>
@@ -5335,6 +5334,9 @@
       </w:r>
     </w:p>
     <w:p>
+      <w:pPr>
+        <w:keepNext/>
+      </w:pPr>
       <w:r>
         <w:rPr>
           <w:noProof/>
@@ -5342,10 +5344,10 @@
         </w:rPr>
         <w:lastRenderedPageBreak/>
         <w:drawing>
-          <wp:inline distT="0" distB="0" distL="0" distR="0" wp14:anchorId="0C0552F9" wp14:editId="5C759B88">
-            <wp:extent cx="5731510" cy="2279463"/>
-            <wp:effectExtent l="0" t="0" r="2540" b="6985"/>
-            <wp:docPr id="16" name="Picture 16"/>
+          <wp:inline distT="0" distB="0" distL="0" distR="0" wp14:anchorId="70BF06F2" wp14:editId="5671FACC">
+            <wp:extent cx="5731510" cy="1551652"/>
+            <wp:effectExtent l="0" t="0" r="2540" b="0"/>
+            <wp:docPr id="33" name="Picture 33"/>
             <wp:cNvGraphicFramePr>
               <a:graphicFrameLocks xmlns:a="http://schemas.openxmlformats.org/drawingml/2006/main" noChangeAspect="1"/>
             </wp:cNvGraphicFramePr>
@@ -5353,7 +5355,7 @@
               <a:graphicData uri="http://schemas.openxmlformats.org/drawingml/2006/picture">
                 <pic:pic xmlns:pic="http://schemas.openxmlformats.org/drawingml/2006/picture">
                   <pic:nvPicPr>
-                    <pic:cNvPr id="0" name="Picture 10"/>
+                    <pic:cNvPr id="0" name="Picture 14"/>
                     <pic:cNvPicPr>
                       <a:picLocks noChangeAspect="1" noChangeArrowheads="1"/>
                     </pic:cNvPicPr>
@@ -5374,7 +5376,7 @@
                   <pic:spPr bwMode="auto">
                     <a:xfrm>
                       <a:off x="0" y="0"/>
-                      <a:ext cx="5731510" cy="2279463"/>
+                      <a:ext cx="5731510" cy="1551652"/>
                     </a:xfrm>
                     <a:prstGeom prst="rect">
                       <a:avLst/>
@@ -5392,60 +5394,29 @@
       </w:r>
     </w:p>
     <w:p>
-      <w:r>
-        <w:rPr>
-          <w:noProof/>
-          <w:lang w:eastAsia="hr-HR"/>
-        </w:rPr>
-        <w:drawing>
-          <wp:inline distT="0" distB="0" distL="0" distR="0" wp14:anchorId="64763733" wp14:editId="79DFB43E">
-            <wp:extent cx="5731510" cy="1996425"/>
-            <wp:effectExtent l="0" t="0" r="2540" b="4445"/>
-            <wp:docPr id="18" name="Picture 18"/>
-            <wp:cNvGraphicFramePr>
-              <a:graphicFrameLocks xmlns:a="http://schemas.openxmlformats.org/drawingml/2006/main" noChangeAspect="1"/>
-            </wp:cNvGraphicFramePr>
-            <a:graphic xmlns:a="http://schemas.openxmlformats.org/drawingml/2006/main">
-              <a:graphicData uri="http://schemas.openxmlformats.org/drawingml/2006/picture">
-                <pic:pic xmlns:pic="http://schemas.openxmlformats.org/drawingml/2006/picture">
-                  <pic:nvPicPr>
-                    <pic:cNvPr id="0" name="Picture 11"/>
-                    <pic:cNvPicPr>
-                      <a:picLocks noChangeAspect="1" noChangeArrowheads="1"/>
-                    </pic:cNvPicPr>
-                  </pic:nvPicPr>
-                  <pic:blipFill>
-                    <a:blip r:embed="rId20">
-                      <a:extLst>
-                        <a:ext uri="{28A0092B-C50C-407E-A947-70E740481C1C}">
-                          <a14:useLocalDpi xmlns:a14="http://schemas.microsoft.com/office/drawing/2010/main" val="0"/>
-                        </a:ext>
-                      </a:extLst>
-                    </a:blip>
-                    <a:srcRect/>
-                    <a:stretch>
-                      <a:fillRect/>
-                    </a:stretch>
-                  </pic:blipFill>
-                  <pic:spPr bwMode="auto">
-                    <a:xfrm>
-                      <a:off x="0" y="0"/>
-                      <a:ext cx="5731510" cy="1996425"/>
-                    </a:xfrm>
-                    <a:prstGeom prst="rect">
-                      <a:avLst/>
-                    </a:prstGeom>
-                    <a:noFill/>
-                    <a:ln>
-                      <a:noFill/>
-                    </a:ln>
-                  </pic:spPr>
-                </pic:pic>
-              </a:graphicData>
-            </a:graphic>
-          </wp:inline>
-        </w:drawing>
-      </w:r>
+      <w:pPr>
+        <w:pStyle w:val="Caption"/>
+        <w:jc w:val="center"/>
+      </w:pPr>
+      <w:r>
+        <w:t xml:space="preserve">Slika </w:t>
+      </w:r>
+      <w:fldSimple w:instr=" SEQ Slika \* ARABIC ">
+        <w:r>
+          <w:rPr>
+            <w:noProof/>
+          </w:rPr>
+          <w:t>1</w:t>
+        </w:r>
+      </w:fldSimple>
+      <w:r>
+        <w:t xml:space="preserve">. </w:t>
+      </w:r>
+      <w:proofErr w:type="spellStart"/>
+      <w:r>
+        <w:t>Gantogram</w:t>
+      </w:r>
+      <w:proofErr w:type="spellEnd"/>
     </w:p>
     <w:p/>
     <w:p/>
@@ -5461,6 +5432,16 @@
     <w:p/>
     <w:p/>
     <w:p/>
+    <w:p/>
+    <w:p/>
+    <w:p/>
+    <w:p/>
+    <w:p/>
+    <w:p/>
+    <w:p/>
+    <w:p/>
+    <w:p/>
+    <w:p/>
     <w:p>
       <w:pPr>
         <w:pStyle w:val="Heading1"/>
@@ -5479,7 +5460,7 @@
           <w:sz w:val="36"/>
         </w:rPr>
       </w:pPr>
-      <w:bookmarkStart w:id="9" w:name="_Toc500512216"/>
+      <w:bookmarkStart w:id="9" w:name="_Toc500514129"/>
       <w:r>
         <w:rPr>
           <w:rFonts w:ascii="Times New Roman" w:hAnsi="Times New Roman" w:cs="Times New Roman"/>
@@ -5508,7 +5489,7 @@
           <w:szCs w:val="32"/>
         </w:rPr>
       </w:pPr>
-      <w:bookmarkStart w:id="10" w:name="_Toc500512217"/>
+      <w:bookmarkStart w:id="10" w:name="_Toc500514130"/>
       <w:r>
         <w:rPr>
           <w:rFonts w:ascii="Times New Roman" w:hAnsi="Times New Roman" w:cs="Times New Roman"/>
@@ -5604,7 +5585,7 @@
                     </pic:cNvPicPr>
                   </pic:nvPicPr>
                   <pic:blipFill>
-                    <a:blip r:embed="rId21" cstate="print">
+                    <a:blip r:embed="rId20" cstate="print">
                       <a:extLst>
                         <a:ext uri="{28A0092B-C50C-407E-A947-70E740481C1C}">
                           <a14:useLocalDpi xmlns:a14="http://schemas.microsoft.com/office/drawing/2010/main" val="0"/>
@@ -5649,7 +5630,7 @@
           <w:rPr>
             <w:noProof/>
           </w:rPr>
-          <w:t>1</w:t>
+          <w:t>2</w:t>
         </w:r>
       </w:fldSimple>
       <w:r>
@@ -5782,7 +5763,7 @@
                     <pic:cNvPicPr/>
                   </pic:nvPicPr>
                   <pic:blipFill>
-                    <a:blip r:embed="rId22">
+                    <a:blip r:embed="rId21">
                       <a:extLst>
                         <a:ext uri="{28A0092B-C50C-407E-A947-70E740481C1C}">
                           <a14:useLocalDpi xmlns:a14="http://schemas.microsoft.com/office/drawing/2010/main" val="0"/>
@@ -5822,7 +5803,7 @@
           <w:rPr>
             <w:noProof/>
           </w:rPr>
-          <w:t>2</w:t>
+          <w:t>3</w:t>
         </w:r>
       </w:fldSimple>
       <w:r>
@@ -5888,7 +5869,7 @@
                     </pic:cNvPicPr>
                   </pic:nvPicPr>
                   <pic:blipFill>
-                    <a:blip r:embed="rId23">
+                    <a:blip r:embed="rId22">
                       <a:extLst>
                         <a:ext uri="{28A0092B-C50C-407E-A947-70E740481C1C}">
                           <a14:useLocalDpi xmlns:a14="http://schemas.microsoft.com/office/drawing/2010/main" val="0"/>
@@ -5933,7 +5914,7 @@
           <w:rPr>
             <w:noProof/>
           </w:rPr>
-          <w:t>3</w:t>
+          <w:t>4</w:t>
         </w:r>
       </w:fldSimple>
       <w:r>
@@ -6043,7 +6024,7 @@
                     <pic:cNvPicPr/>
                   </pic:nvPicPr>
                   <pic:blipFill>
-                    <a:blip r:embed="rId24">
+                    <a:blip r:embed="rId23">
                       <a:extLst>
                         <a:ext uri="{28A0092B-C50C-407E-A947-70E740481C1C}">
                           <a14:useLocalDpi xmlns:a14="http://schemas.microsoft.com/office/drawing/2010/main" val="0"/>
@@ -6083,7 +6064,7 @@
           <w:rPr>
             <w:noProof/>
           </w:rPr>
-          <w:t>4</w:t>
+          <w:t>5</w:t>
         </w:r>
       </w:fldSimple>
       <w:r>
@@ -6327,7 +6308,7 @@
           <w:szCs w:val="32"/>
         </w:rPr>
       </w:pPr>
-      <w:bookmarkStart w:id="11" w:name="_Toc500512218"/>
+      <w:bookmarkStart w:id="11" w:name="_Toc500514131"/>
       <w:r>
         <w:rPr>
           <w:rFonts w:ascii="Times New Roman" w:hAnsi="Times New Roman" w:cs="Times New Roman"/>
@@ -6815,7 +6796,7 @@
           <w:szCs w:val="32"/>
         </w:rPr>
       </w:pPr>
-      <w:bookmarkStart w:id="12" w:name="_Toc500512219"/>
+      <w:bookmarkStart w:id="12" w:name="_Toc500514132"/>
       <w:proofErr w:type="spellStart"/>
       <w:r>
         <w:rPr>
@@ -6884,7 +6865,7 @@
                     </pic:cNvPicPr>
                   </pic:nvPicPr>
                   <pic:blipFill>
-                    <a:blip r:embed="rId25">
+                    <a:blip r:embed="rId24">
                       <a:extLst>
                         <a:ext uri="{28A0092B-C50C-407E-A947-70E740481C1C}">
                           <a14:useLocalDpi xmlns:a14="http://schemas.microsoft.com/office/drawing/2010/main" val="0"/>
@@ -6929,7 +6910,7 @@
           <w:rPr>
             <w:noProof/>
           </w:rPr>
-          <w:t>5</w:t>
+          <w:t>6</w:t>
         </w:r>
       </w:fldSimple>
       <w:r>
@@ -7003,7 +6984,7 @@
           <w:szCs w:val="28"/>
         </w:rPr>
       </w:pPr>
-      <w:bookmarkStart w:id="13" w:name="_Toc500512220"/>
+      <w:bookmarkStart w:id="13" w:name="_Toc500514133"/>
       <w:r>
         <w:rPr>
           <w:rFonts w:ascii="Times New Roman" w:hAnsi="Times New Roman" w:cs="Times New Roman"/>
@@ -7065,7 +7046,7 @@
                     </pic:cNvPicPr>
                   </pic:nvPicPr>
                   <pic:blipFill>
-                    <a:blip r:embed="rId26">
+                    <a:blip r:embed="rId25">
                       <a:extLst>
                         <a:ext uri="{28A0092B-C50C-407E-A947-70E740481C1C}">
                           <a14:useLocalDpi xmlns:a14="http://schemas.microsoft.com/office/drawing/2010/main" val="0"/>
@@ -7110,7 +7091,7 @@
           <w:rPr>
             <w:noProof/>
           </w:rPr>
-          <w:t>6</w:t>
+          <w:t>7</w:t>
         </w:r>
       </w:fldSimple>
       <w:r>
@@ -7273,7 +7254,7 @@
         <w:lastRenderedPageBreak/>
         <w:t xml:space="preserve"> </w:t>
       </w:r>
-      <w:bookmarkStart w:id="14" w:name="_Toc500512221"/>
+      <w:bookmarkStart w:id="14" w:name="_Toc500514134"/>
       <w:proofErr w:type="spellStart"/>
       <w:r>
         <w:rPr>
@@ -7335,7 +7316,7 @@
                     </pic:cNvPicPr>
                   </pic:nvPicPr>
                   <pic:blipFill>
-                    <a:blip r:embed="rId27" cstate="print">
+                    <a:blip r:embed="rId26" cstate="print">
                       <a:extLst>
                         <a:ext uri="{28A0092B-C50C-407E-A947-70E740481C1C}">
                           <a14:useLocalDpi xmlns:a14="http://schemas.microsoft.com/office/drawing/2010/main" val="0"/>
@@ -7380,7 +7361,7 @@
           <w:rPr>
             <w:noProof/>
           </w:rPr>
-          <w:t>7</w:t>
+          <w:t>8</w:t>
         </w:r>
       </w:fldSimple>
       <w:r>
@@ -7466,7 +7447,7 @@
           <w:szCs w:val="28"/>
         </w:rPr>
       </w:pPr>
-      <w:bookmarkStart w:id="15" w:name="_Toc500512222"/>
+      <w:bookmarkStart w:id="15" w:name="_Toc500514135"/>
       <w:r>
         <w:rPr>
           <w:rFonts w:ascii="Times New Roman" w:hAnsi="Times New Roman" w:cs="Times New Roman"/>
@@ -7518,7 +7499,7 @@
                     </pic:cNvPicPr>
                   </pic:nvPicPr>
                   <pic:blipFill>
-                    <a:blip r:embed="rId28">
+                    <a:blip r:embed="rId27">
                       <a:extLst>
                         <a:ext uri="{28A0092B-C50C-407E-A947-70E740481C1C}">
                           <a14:useLocalDpi xmlns:a14="http://schemas.microsoft.com/office/drawing/2010/main" val="0"/>
@@ -7563,7 +7544,7 @@
           <w:rPr>
             <w:noProof/>
           </w:rPr>
-          <w:t>8</w:t>
+          <w:t>9</w:t>
         </w:r>
       </w:fldSimple>
       <w:r>
@@ -7604,7 +7585,7 @@
                     </pic:cNvPicPr>
                   </pic:nvPicPr>
                   <pic:blipFill>
-                    <a:blip r:embed="rId29">
+                    <a:blip r:embed="rId28">
                       <a:extLst>
                         <a:ext uri="{28A0092B-C50C-407E-A947-70E740481C1C}">
                           <a14:useLocalDpi xmlns:a14="http://schemas.microsoft.com/office/drawing/2010/main" val="0"/>
@@ -7726,7 +7707,7 @@
         <w:lastRenderedPageBreak/>
         <w:t xml:space="preserve"> </w:t>
       </w:r>
-      <w:bookmarkStart w:id="16" w:name="_Toc500512223"/>
+      <w:bookmarkStart w:id="16" w:name="_Toc500514136"/>
       <w:proofErr w:type="spellStart"/>
       <w:r>
         <w:rPr>
@@ -7775,7 +7756,7 @@
                     <pic:cNvPicPr/>
                   </pic:nvPicPr>
                   <pic:blipFill>
-                    <a:blip r:embed="rId30">
+                    <a:blip r:embed="rId29">
                       <a:extLst>
                         <a:ext uri="{28A0092B-C50C-407E-A947-70E740481C1C}">
                           <a14:useLocalDpi xmlns:a14="http://schemas.microsoft.com/office/drawing/2010/main" val="0"/>
@@ -7815,7 +7796,7 @@
           <w:rPr>
             <w:noProof/>
           </w:rPr>
-          <w:t>9</w:t>
+          <w:t>10</w:t>
         </w:r>
       </w:fldSimple>
       <w:r>
@@ -7908,7 +7889,7 @@
                     <pic:cNvPicPr/>
                   </pic:nvPicPr>
                   <pic:blipFill>
-                    <a:blip r:embed="rId31">
+                    <a:blip r:embed="rId30">
                       <a:extLst>
                         <a:ext uri="{28A0092B-C50C-407E-A947-70E740481C1C}">
                           <a14:useLocalDpi xmlns:a14="http://schemas.microsoft.com/office/drawing/2010/main" val="0"/>
@@ -7948,7 +7929,7 @@
           <w:rPr>
             <w:noProof/>
           </w:rPr>
-          <w:t>10</w:t>
+          <w:t>11</w:t>
         </w:r>
       </w:fldSimple>
       <w:r>
@@ -7980,7 +7961,7 @@
       <w:r>
         <w:t xml:space="preserve">: </w:t>
       </w:r>
-      <w:hyperlink r:id="rId32" w:history="1">
+      <w:hyperlink r:id="rId31" w:history="1">
         <w:r>
           <w:rPr>
             <w:rStyle w:val="Hyperlink"/>
@@ -8016,7 +7997,7 @@
         <w:lastRenderedPageBreak/>
         <w:t xml:space="preserve"> </w:t>
       </w:r>
-      <w:bookmarkStart w:id="17" w:name="_Toc500512224"/>
+      <w:bookmarkStart w:id="17" w:name="_Toc500514137"/>
       <w:proofErr w:type="spellStart"/>
       <w:r>
         <w:rPr>
@@ -8087,7 +8068,7 @@
                     </pic:cNvPicPr>
                   </pic:nvPicPr>
                   <pic:blipFill>
-                    <a:blip r:embed="rId33" cstate="print">
+                    <a:blip r:embed="rId32" cstate="print">
                       <a:extLst>
                         <a:ext uri="{28A0092B-C50C-407E-A947-70E740481C1C}">
                           <a14:useLocalDpi xmlns:a14="http://schemas.microsoft.com/office/drawing/2010/main" val="0"/>
@@ -8132,7 +8113,7 @@
           <w:rPr>
             <w:noProof/>
           </w:rPr>
-          <w:t>11</w:t>
+          <w:t>12</w:t>
         </w:r>
       </w:fldSimple>
       <w:r>
@@ -8264,7 +8245,7 @@
           <w:szCs w:val="36"/>
         </w:rPr>
       </w:pPr>
-      <w:bookmarkStart w:id="18" w:name="_Toc500512225"/>
+      <w:bookmarkStart w:id="18" w:name="_Toc500514138"/>
       <w:r>
         <w:rPr>
           <w:rFonts w:ascii="Times New Roman" w:hAnsi="Times New Roman" w:cs="Times New Roman"/>
@@ -8293,7 +8274,7 @@
           <w:szCs w:val="32"/>
         </w:rPr>
       </w:pPr>
-      <w:bookmarkStart w:id="19" w:name="_Toc500512226"/>
+      <w:bookmarkStart w:id="19" w:name="_Toc500514139"/>
       <w:r>
         <w:rPr>
           <w:rFonts w:ascii="Times New Roman" w:hAnsi="Times New Roman" w:cs="Times New Roman"/>
@@ -8868,7 +8849,7 @@
           <w:szCs w:val="32"/>
         </w:rPr>
       </w:pPr>
-      <w:bookmarkStart w:id="20" w:name="_Toc500512227"/>
+      <w:bookmarkStart w:id="20" w:name="_Toc500514140"/>
       <w:r>
         <w:rPr>
           <w:rFonts w:ascii="Times New Roman" w:hAnsi="Times New Roman" w:cs="Times New Roman"/>
@@ -9455,7 +9436,7 @@
           <w:szCs w:val="32"/>
         </w:rPr>
       </w:pPr>
-      <w:bookmarkStart w:id="21" w:name="_Toc500512228"/>
+      <w:bookmarkStart w:id="21" w:name="_Toc500514141"/>
       <w:r>
         <w:rPr>
           <w:rFonts w:ascii="Times New Roman" w:hAnsi="Times New Roman" w:cs="Times New Roman"/>
@@ -9880,7 +9861,7 @@
           <w:szCs w:val="32"/>
         </w:rPr>
       </w:pPr>
-      <w:bookmarkStart w:id="22" w:name="_Toc500512229"/>
+      <w:bookmarkStart w:id="22" w:name="_Toc500514142"/>
       <w:r>
         <w:rPr>
           <w:rFonts w:ascii="Times New Roman" w:hAnsi="Times New Roman" w:cs="Times New Roman"/>
@@ -10510,7 +10491,7 @@
           <w:rPr>
             <w:noProof/>
           </w:rPr>
-          <w:t>17</w:t>
+          <w:t>19</w:t>
         </w:r>
         <w:r>
           <w:rPr>
@@ -15127,7 +15108,7 @@
 </file>
 
 <file path=customXml/itemProps1.xml><?xml version="1.0" encoding="utf-8"?>
-<ds:datastoreItem xmlns:ds="http://schemas.openxmlformats.org/officeDocument/2006/customXml" ds:itemID="{655CF26F-BDF9-49F4-BA3B-775DF24134F1}">
+<ds:datastoreItem xmlns:ds="http://schemas.openxmlformats.org/officeDocument/2006/customXml" ds:itemID="{73090ADA-4A8C-4AF3-8248-8616062A14BC}">
   <ds:schemaRefs>
     <ds:schemaRef ds:uri="http://schemas.openxmlformats.org/officeDocument/2006/bibliography"/>
   </ds:schemaRefs>

</xml_diff>

<commit_message>
U tehničku dokumentaciju je dodan opis vezan za specifikaciju web servisa
</commit_message>
<xml_diff>
--- a/Dokumentacija/PillCare - Brkić_Danzante_Ergović_Hranj - Projektna.docx
+++ b/Dokumentacija/PillCare - Brkić_Danzante_Ergović_Hranj - Projektna.docx
@@ -307,11 +307,6 @@
         </w:rPr>
         <w:t>PROJEKTNI RAD IZ KOLEGIJA ANALIZA I RAZVOJ PROGRAMA</w:t>
       </w:r>
-    </w:p>
-    <w:p>
-      <w:pPr>
-        <w:jc w:val="center"/>
-      </w:pPr>
     </w:p>
     <w:p>
       <w:pPr>
@@ -370,7 +365,6 @@
           <w:sz w:val="28"/>
           <w:szCs w:val="28"/>
         </w:rPr>
-        <w:lastRenderedPageBreak/>
         <w:t>Varaždin, 2017.</w:t>
       </w:r>
     </w:p>
@@ -790,7 +784,6 @@
     </w:p>
     <w:p>
       <w:pPr>
-        <w:jc w:val="center"/>
         <w:rPr>
           <w:b/>
         </w:rPr>
@@ -861,7 +854,7 @@
           <w:r>
             <w:fldChar w:fldCharType="separate"/>
           </w:r>
-          <w:hyperlink w:anchor="_Toc500514122" w:history="1">
+          <w:hyperlink w:anchor="_Toc500602240" w:history="1">
             <w:r>
               <w:rPr>
                 <w:rStyle w:val="Hyperlink"/>
@@ -907,7 +900,7 @@
                 <w:noProof/>
                 <w:webHidden/>
               </w:rPr>
-              <w:instrText xml:space="preserve"> PAGEREF _Toc500514122 \h </w:instrText>
+              <w:instrText xml:space="preserve"> PAGEREF _Toc500602240 \h </w:instrText>
             </w:r>
             <w:r>
               <w:rPr>
@@ -953,7 +946,7 @@
               <w:lang w:eastAsia="hr-HR"/>
             </w:rPr>
           </w:pPr>
-          <w:hyperlink w:anchor="_Toc500514123" w:history="1">
+          <w:hyperlink w:anchor="_Toc500602241" w:history="1">
             <w:r>
               <w:rPr>
                 <w:rStyle w:val="Hyperlink"/>
@@ -999,7 +992,7 @@
                 <w:noProof/>
                 <w:webHidden/>
               </w:rPr>
-              <w:instrText xml:space="preserve"> PAGEREF _Toc500514123 \h </w:instrText>
+              <w:instrText xml:space="preserve"> PAGEREF _Toc500602241 \h </w:instrText>
             </w:r>
             <w:r>
               <w:rPr>
@@ -1045,7 +1038,7 @@
               <w:lang w:eastAsia="hr-HR"/>
             </w:rPr>
           </w:pPr>
-          <w:hyperlink w:anchor="_Toc500514124" w:history="1">
+          <w:hyperlink w:anchor="_Toc500602242" w:history="1">
             <w:r>
               <w:rPr>
                 <w:rStyle w:val="Hyperlink"/>
@@ -1091,7 +1084,7 @@
                 <w:noProof/>
                 <w:webHidden/>
               </w:rPr>
-              <w:instrText xml:space="preserve"> PAGEREF _Toc500514124 \h </w:instrText>
+              <w:instrText xml:space="preserve"> PAGEREF _Toc500602242 \h </w:instrText>
             </w:r>
             <w:r>
               <w:rPr>
@@ -1137,7 +1130,7 @@
               <w:lang w:eastAsia="hr-HR"/>
             </w:rPr>
           </w:pPr>
-          <w:hyperlink w:anchor="_Toc500514125" w:history="1">
+          <w:hyperlink w:anchor="_Toc500602243" w:history="1">
             <w:r>
               <w:rPr>
                 <w:rStyle w:val="Hyperlink"/>
@@ -1183,7 +1176,7 @@
                 <w:noProof/>
                 <w:webHidden/>
               </w:rPr>
-              <w:instrText xml:space="preserve"> PAGEREF _Toc500514125 \h </w:instrText>
+              <w:instrText xml:space="preserve"> PAGEREF _Toc500602243 \h </w:instrText>
             </w:r>
             <w:r>
               <w:rPr>
@@ -1229,7 +1222,7 @@
               <w:lang w:eastAsia="hr-HR"/>
             </w:rPr>
           </w:pPr>
-          <w:hyperlink w:anchor="_Toc500514126" w:history="1">
+          <w:hyperlink w:anchor="_Toc500602244" w:history="1">
             <w:r>
               <w:rPr>
                 <w:rStyle w:val="Hyperlink"/>
@@ -1275,7 +1268,7 @@
                 <w:noProof/>
                 <w:webHidden/>
               </w:rPr>
-              <w:instrText xml:space="preserve"> PAGEREF _Toc500514126 \h </w:instrText>
+              <w:instrText xml:space="preserve"> PAGEREF _Toc500602244 \h </w:instrText>
             </w:r>
             <w:r>
               <w:rPr>
@@ -1321,7 +1314,7 @@
               <w:lang w:eastAsia="hr-HR"/>
             </w:rPr>
           </w:pPr>
-          <w:hyperlink w:anchor="_Toc500514127" w:history="1">
+          <w:hyperlink w:anchor="_Toc500602245" w:history="1">
             <w:r>
               <w:rPr>
                 <w:rStyle w:val="Hyperlink"/>
@@ -1367,7 +1360,7 @@
                 <w:noProof/>
                 <w:webHidden/>
               </w:rPr>
-              <w:instrText xml:space="preserve"> PAGEREF _Toc500514127 \h </w:instrText>
+              <w:instrText xml:space="preserve"> PAGEREF _Toc500602245 \h </w:instrText>
             </w:r>
             <w:r>
               <w:rPr>
@@ -1413,7 +1406,7 @@
               <w:lang w:eastAsia="hr-HR"/>
             </w:rPr>
           </w:pPr>
-          <w:hyperlink w:anchor="_Toc500514128" w:history="1">
+          <w:hyperlink w:anchor="_Toc500602246" w:history="1">
             <w:r>
               <w:rPr>
                 <w:rStyle w:val="Hyperlink"/>
@@ -1459,7 +1452,7 @@
                 <w:noProof/>
                 <w:webHidden/>
               </w:rPr>
-              <w:instrText xml:space="preserve"> PAGEREF _Toc500514128 \h </w:instrText>
+              <w:instrText xml:space="preserve"> PAGEREF _Toc500602246 \h </w:instrText>
             </w:r>
             <w:r>
               <w:rPr>
@@ -1505,7 +1498,7 @@
               <w:lang w:eastAsia="hr-HR"/>
             </w:rPr>
           </w:pPr>
-          <w:hyperlink w:anchor="_Toc500514129" w:history="1">
+          <w:hyperlink w:anchor="_Toc500602247" w:history="1">
             <w:r>
               <w:rPr>
                 <w:rStyle w:val="Hyperlink"/>
@@ -1551,7 +1544,7 @@
                 <w:noProof/>
                 <w:webHidden/>
               </w:rPr>
-              <w:instrText xml:space="preserve"> PAGEREF _Toc500514129 \h </w:instrText>
+              <w:instrText xml:space="preserve"> PAGEREF _Toc500602247 \h </w:instrText>
             </w:r>
             <w:r>
               <w:rPr>
@@ -1597,7 +1590,7 @@
               <w:lang w:eastAsia="hr-HR"/>
             </w:rPr>
           </w:pPr>
-          <w:hyperlink w:anchor="_Toc500514130" w:history="1">
+          <w:hyperlink w:anchor="_Toc500602248" w:history="1">
             <w:r>
               <w:rPr>
                 <w:rStyle w:val="Hyperlink"/>
@@ -1643,7 +1636,7 @@
                 <w:noProof/>
                 <w:webHidden/>
               </w:rPr>
-              <w:instrText xml:space="preserve"> PAGEREF _Toc500514130 \h </w:instrText>
+              <w:instrText xml:space="preserve"> PAGEREF _Toc500602248 \h </w:instrText>
             </w:r>
             <w:r>
               <w:rPr>
@@ -1689,7 +1682,7 @@
               <w:lang w:eastAsia="hr-HR"/>
             </w:rPr>
           </w:pPr>
-          <w:hyperlink w:anchor="_Toc500514131" w:history="1">
+          <w:hyperlink w:anchor="_Toc500602249" w:history="1">
             <w:r>
               <w:rPr>
                 <w:rStyle w:val="Hyperlink"/>
@@ -1735,7 +1728,7 @@
                 <w:noProof/>
                 <w:webHidden/>
               </w:rPr>
-              <w:instrText xml:space="preserve"> PAGEREF _Toc500514131 \h </w:instrText>
+              <w:instrText xml:space="preserve"> PAGEREF _Toc500602249 \h </w:instrText>
             </w:r>
             <w:r>
               <w:rPr>
@@ -1781,7 +1774,7 @@
               <w:lang w:eastAsia="hr-HR"/>
             </w:rPr>
           </w:pPr>
-          <w:hyperlink w:anchor="_Toc500514132" w:history="1">
+          <w:hyperlink w:anchor="_Toc500602250" w:history="1">
             <w:r>
               <w:rPr>
                 <w:rStyle w:val="Hyperlink"/>
@@ -1827,7 +1820,7 @@
                 <w:noProof/>
                 <w:webHidden/>
               </w:rPr>
-              <w:instrText xml:space="preserve"> PAGEREF _Toc500514132 \h </w:instrText>
+              <w:instrText xml:space="preserve"> PAGEREF _Toc500602250 \h </w:instrText>
             </w:r>
             <w:r>
               <w:rPr>
@@ -1872,7 +1865,7 @@
               <w:lang w:eastAsia="hr-HR"/>
             </w:rPr>
           </w:pPr>
-          <w:hyperlink w:anchor="_Toc500514133" w:history="1">
+          <w:hyperlink w:anchor="_Toc500602251" w:history="1">
             <w:r>
               <w:rPr>
                 <w:rStyle w:val="Hyperlink"/>
@@ -1900,7 +1893,7 @@
                 <w:noProof/>
                 <w:webHidden/>
               </w:rPr>
-              <w:instrText xml:space="preserve"> PAGEREF _Toc500514133 \h </w:instrText>
+              <w:instrText xml:space="preserve"> PAGEREF _Toc500602251 \h </w:instrText>
             </w:r>
             <w:r>
               <w:rPr>
@@ -1946,7 +1939,7 @@
               <w:lang w:eastAsia="hr-HR"/>
             </w:rPr>
           </w:pPr>
-          <w:hyperlink w:anchor="_Toc500514134" w:history="1">
+          <w:hyperlink w:anchor="_Toc500602252" w:history="1">
             <w:r>
               <w:rPr>
                 <w:rStyle w:val="Hyperlink"/>
@@ -1992,7 +1985,7 @@
                 <w:noProof/>
                 <w:webHidden/>
               </w:rPr>
-              <w:instrText xml:space="preserve"> PAGEREF _Toc500514134 \h </w:instrText>
+              <w:instrText xml:space="preserve"> PAGEREF _Toc500602252 \h </w:instrText>
             </w:r>
             <w:r>
               <w:rPr>
@@ -2038,7 +2031,7 @@
               <w:lang w:eastAsia="hr-HR"/>
             </w:rPr>
           </w:pPr>
-          <w:hyperlink w:anchor="_Toc500514135" w:history="1">
+          <w:hyperlink w:anchor="_Toc500602253" w:history="1">
             <w:r>
               <w:rPr>
                 <w:rStyle w:val="Hyperlink"/>
@@ -2084,7 +2077,7 @@
                 <w:noProof/>
                 <w:webHidden/>
               </w:rPr>
-              <w:instrText xml:space="preserve"> PAGEREF _Toc500514135 \h </w:instrText>
+              <w:instrText xml:space="preserve"> PAGEREF _Toc500602253 \h </w:instrText>
             </w:r>
             <w:r>
               <w:rPr>
@@ -2130,7 +2123,7 @@
               <w:lang w:eastAsia="hr-HR"/>
             </w:rPr>
           </w:pPr>
-          <w:hyperlink w:anchor="_Toc500514136" w:history="1">
+          <w:hyperlink w:anchor="_Toc500602254" w:history="1">
             <w:r>
               <w:rPr>
                 <w:rStyle w:val="Hyperlink"/>
@@ -2176,7 +2169,7 @@
                 <w:noProof/>
                 <w:webHidden/>
               </w:rPr>
-              <w:instrText xml:space="preserve"> PAGEREF _Toc500514136 \h </w:instrText>
+              <w:instrText xml:space="preserve"> PAGEREF _Toc500602254 \h </w:instrText>
             </w:r>
             <w:r>
               <w:rPr>
@@ -2222,7 +2215,7 @@
               <w:lang w:eastAsia="hr-HR"/>
             </w:rPr>
           </w:pPr>
-          <w:hyperlink w:anchor="_Toc500514137" w:history="1">
+          <w:hyperlink w:anchor="_Toc500602255" w:history="1">
             <w:r>
               <w:rPr>
                 <w:rStyle w:val="Hyperlink"/>
@@ -2268,7 +2261,7 @@
                 <w:noProof/>
                 <w:webHidden/>
               </w:rPr>
-              <w:instrText xml:space="preserve"> PAGEREF _Toc500514137 \h </w:instrText>
+              <w:instrText xml:space="preserve"> PAGEREF _Toc500602255 \h </w:instrText>
             </w:r>
             <w:r>
               <w:rPr>
@@ -2314,7 +2307,7 @@
               <w:lang w:eastAsia="hr-HR"/>
             </w:rPr>
           </w:pPr>
-          <w:hyperlink w:anchor="_Toc500514138" w:history="1">
+          <w:hyperlink w:anchor="_Toc500602256" w:history="1">
             <w:r>
               <w:rPr>
                 <w:rStyle w:val="Hyperlink"/>
@@ -2360,7 +2353,7 @@
                 <w:noProof/>
                 <w:webHidden/>
               </w:rPr>
-              <w:instrText xml:space="preserve"> PAGEREF _Toc500514138 \h </w:instrText>
+              <w:instrText xml:space="preserve"> PAGEREF _Toc500602256 \h </w:instrText>
             </w:r>
             <w:r>
               <w:rPr>
@@ -2406,7 +2399,7 @@
               <w:lang w:eastAsia="hr-HR"/>
             </w:rPr>
           </w:pPr>
-          <w:hyperlink w:anchor="_Toc500514139" w:history="1">
+          <w:hyperlink w:anchor="_Toc500602257" w:history="1">
             <w:r>
               <w:rPr>
                 <w:rStyle w:val="Hyperlink"/>
@@ -2452,7 +2445,7 @@
                 <w:noProof/>
                 <w:webHidden/>
               </w:rPr>
-              <w:instrText xml:space="preserve"> PAGEREF _Toc500514139 \h </w:instrText>
+              <w:instrText xml:space="preserve"> PAGEREF _Toc500602257 \h </w:instrText>
             </w:r>
             <w:r>
               <w:rPr>
@@ -2498,7 +2491,7 @@
               <w:lang w:eastAsia="hr-HR"/>
             </w:rPr>
           </w:pPr>
-          <w:hyperlink w:anchor="_Toc500514140" w:history="1">
+          <w:hyperlink w:anchor="_Toc500602258" w:history="1">
             <w:r>
               <w:rPr>
                 <w:rStyle w:val="Hyperlink"/>
@@ -2544,7 +2537,7 @@
                 <w:noProof/>
                 <w:webHidden/>
               </w:rPr>
-              <w:instrText xml:space="preserve"> PAGEREF _Toc500514140 \h </w:instrText>
+              <w:instrText xml:space="preserve"> PAGEREF _Toc500602258 \h </w:instrText>
             </w:r>
             <w:r>
               <w:rPr>
@@ -2590,7 +2583,7 @@
               <w:lang w:eastAsia="hr-HR"/>
             </w:rPr>
           </w:pPr>
-          <w:hyperlink w:anchor="_Toc500514141" w:history="1">
+          <w:hyperlink w:anchor="_Toc500602259" w:history="1">
             <w:r>
               <w:rPr>
                 <w:rStyle w:val="Hyperlink"/>
@@ -2636,7 +2629,7 @@
                 <w:noProof/>
                 <w:webHidden/>
               </w:rPr>
-              <w:instrText xml:space="preserve"> PAGEREF _Toc500514141 \h </w:instrText>
+              <w:instrText xml:space="preserve"> PAGEREF _Toc500602259 \h </w:instrText>
             </w:r>
             <w:r>
               <w:rPr>
@@ -2682,7 +2675,7 @@
               <w:lang w:eastAsia="hr-HR"/>
             </w:rPr>
           </w:pPr>
-          <w:hyperlink w:anchor="_Toc500514142" w:history="1">
+          <w:hyperlink w:anchor="_Toc500602260" w:history="1">
             <w:r>
               <w:rPr>
                 <w:rStyle w:val="Hyperlink"/>
@@ -2728,7 +2721,7 @@
                 <w:noProof/>
                 <w:webHidden/>
               </w:rPr>
-              <w:instrText xml:space="preserve"> PAGEREF _Toc500514142 \h </w:instrText>
+              <w:instrText xml:space="preserve"> PAGEREF _Toc500602260 \h </w:instrText>
             </w:r>
             <w:r>
               <w:rPr>
@@ -2782,8 +2775,6 @@
           <w:docGrid w:linePitch="360"/>
         </w:sectPr>
       </w:pPr>
-      <w:bookmarkStart w:id="1" w:name="_GoBack"/>
-      <w:bookmarkEnd w:id="1"/>
     </w:p>
     <w:p>
       <w:pPr>
@@ -2801,7 +2792,7 @@
           <w:szCs w:val="24"/>
         </w:rPr>
       </w:pPr>
-      <w:bookmarkStart w:id="2" w:name="_Toc500514122"/>
+      <w:bookmarkStart w:id="1" w:name="_Toc500602240"/>
       <w:r>
         <w:rPr>
           <w:rFonts w:ascii="Times New Roman" w:hAnsi="Times New Roman" w:cs="Times New Roman"/>
@@ -2813,7 +2804,7 @@
         <w:lastRenderedPageBreak/>
         <w:t>Uvod</w:t>
       </w:r>
-      <w:bookmarkEnd w:id="2"/>
+      <w:bookmarkEnd w:id="1"/>
     </w:p>
     <w:p/>
     <w:p>
@@ -2914,7 +2905,7 @@
           <w:b/>
         </w:rPr>
       </w:pPr>
-      <w:bookmarkStart w:id="3" w:name="_Toc500514123"/>
+      <w:bookmarkStart w:id="2" w:name="_Toc500602241"/>
       <w:proofErr w:type="spellStart"/>
       <w:r>
         <w:rPr>
@@ -2924,7 +2915,7 @@
         <w:lastRenderedPageBreak/>
         <w:t>PillCare</w:t>
       </w:r>
-      <w:bookmarkEnd w:id="3"/>
+      <w:bookmarkEnd w:id="2"/>
       <w:proofErr w:type="spellEnd"/>
     </w:p>
     <w:p>
@@ -2941,7 +2932,7 @@
           <w:b/>
         </w:rPr>
       </w:pPr>
-      <w:bookmarkStart w:id="4" w:name="_Toc500514124"/>
+      <w:bookmarkStart w:id="3" w:name="_Toc500602242"/>
       <w:r>
         <w:rPr>
           <w:b/>
@@ -2949,7 +2940,7 @@
         </w:rPr>
         <w:t>Svrha aplikacije</w:t>
       </w:r>
-      <w:bookmarkEnd w:id="4"/>
+      <w:bookmarkEnd w:id="3"/>
     </w:p>
     <w:p>
       <w:pPr>
@@ -2982,7 +2973,7 @@
           <w:b/>
         </w:rPr>
       </w:pPr>
-      <w:bookmarkStart w:id="5" w:name="_Toc500514125"/>
+      <w:bookmarkStart w:id="4" w:name="_Toc500602243"/>
       <w:r>
         <w:rPr>
           <w:b/>
@@ -2990,7 +2981,7 @@
         </w:rPr>
         <w:t>Funkcionalni zahtjevi</w:t>
       </w:r>
-      <w:bookmarkEnd w:id="5"/>
+      <w:bookmarkEnd w:id="4"/>
     </w:p>
     <w:tbl>
       <w:tblPr>
@@ -4770,7 +4761,7 @@
           <w:sz w:val="36"/>
         </w:rPr>
       </w:pPr>
-      <w:bookmarkStart w:id="6" w:name="_Toc500514126"/>
+      <w:bookmarkStart w:id="5" w:name="_Toc500602244"/>
       <w:r>
         <w:rPr>
           <w:rFonts w:ascii="Times New Roman" w:hAnsi="Times New Roman" w:cs="Times New Roman"/>
@@ -4781,7 +4772,7 @@
         <w:lastRenderedPageBreak/>
         <w:t>Projektni plan</w:t>
       </w:r>
-      <w:bookmarkEnd w:id="6"/>
+      <w:bookmarkEnd w:id="5"/>
     </w:p>
     <w:p>
       <w:pPr>
@@ -4810,7 +4801,7 @@
           <w:szCs w:val="32"/>
         </w:rPr>
       </w:pPr>
-      <w:bookmarkStart w:id="7" w:name="_Toc500514127"/>
+      <w:bookmarkStart w:id="6" w:name="_Toc500602245"/>
       <w:r>
         <w:rPr>
           <w:rFonts w:ascii="Times New Roman" w:hAnsi="Times New Roman" w:cs="Times New Roman"/>
@@ -4821,7 +4812,7 @@
         </w:rPr>
         <w:t>Projektni tim</w:t>
       </w:r>
-      <w:bookmarkEnd w:id="7"/>
+      <w:bookmarkEnd w:id="6"/>
     </w:p>
     <w:p/>
     <w:p>
@@ -4993,7 +4984,7 @@
           <w:szCs w:val="32"/>
         </w:rPr>
       </w:pPr>
-      <w:bookmarkStart w:id="8" w:name="_Toc500514128"/>
+      <w:bookmarkStart w:id="7" w:name="_Toc500602246"/>
       <w:r>
         <w:rPr>
           <w:rFonts w:ascii="Times New Roman" w:hAnsi="Times New Roman" w:cs="Times New Roman"/>
@@ -5005,7 +4996,7 @@
         <w:lastRenderedPageBreak/>
         <w:t>Plan iteracija</w:t>
       </w:r>
-      <w:bookmarkEnd w:id="8"/>
+      <w:bookmarkEnd w:id="7"/>
     </w:p>
     <w:p/>
     <w:p>
@@ -5460,7 +5451,7 @@
           <w:sz w:val="36"/>
         </w:rPr>
       </w:pPr>
-      <w:bookmarkStart w:id="9" w:name="_Toc500514129"/>
+      <w:bookmarkStart w:id="8" w:name="_Toc500602247"/>
       <w:r>
         <w:rPr>
           <w:rFonts w:ascii="Times New Roman" w:hAnsi="Times New Roman" w:cs="Times New Roman"/>
@@ -5471,7 +5462,7 @@
         <w:lastRenderedPageBreak/>
         <w:t>Provedba SCRUM-a</w:t>
       </w:r>
-      <w:bookmarkEnd w:id="9"/>
+      <w:bookmarkEnd w:id="8"/>
     </w:p>
     <w:p/>
     <w:p>
@@ -5489,7 +5480,7 @@
           <w:szCs w:val="32"/>
         </w:rPr>
       </w:pPr>
-      <w:bookmarkStart w:id="10" w:name="_Toc500514130"/>
+      <w:bookmarkStart w:id="9" w:name="_Toc500602248"/>
       <w:r>
         <w:rPr>
           <w:rFonts w:ascii="Times New Roman" w:hAnsi="Times New Roman" w:cs="Times New Roman"/>
@@ -5500,7 +5491,7 @@
         </w:rPr>
         <w:t>Sastanci</w:t>
       </w:r>
-      <w:bookmarkEnd w:id="10"/>
+      <w:bookmarkEnd w:id="9"/>
     </w:p>
     <w:p>
       <w:pPr>
@@ -6308,7 +6299,7 @@
           <w:szCs w:val="32"/>
         </w:rPr>
       </w:pPr>
-      <w:bookmarkStart w:id="11" w:name="_Toc500514131"/>
+      <w:bookmarkStart w:id="10" w:name="_Toc500602249"/>
       <w:r>
         <w:rPr>
           <w:rFonts w:ascii="Times New Roman" w:hAnsi="Times New Roman" w:cs="Times New Roman"/>
@@ -6330,7 +6321,7 @@
         </w:rPr>
         <w:t>očetak projekta</w:t>
       </w:r>
-      <w:bookmarkEnd w:id="11"/>
+      <w:bookmarkEnd w:id="10"/>
     </w:p>
     <w:tbl>
       <w:tblPr>
@@ -6796,7 +6787,7 @@
           <w:szCs w:val="32"/>
         </w:rPr>
       </w:pPr>
-      <w:bookmarkStart w:id="12" w:name="_Toc500514132"/>
+      <w:bookmarkStart w:id="11" w:name="_Toc500602250"/>
       <w:proofErr w:type="spellStart"/>
       <w:r>
         <w:rPr>
@@ -6830,7 +6821,7 @@
         </w:rPr>
         <w:t>Backlog</w:t>
       </w:r>
-      <w:bookmarkEnd w:id="12"/>
+      <w:bookmarkEnd w:id="11"/>
       <w:proofErr w:type="spellEnd"/>
     </w:p>
     <w:p>
@@ -6984,7 +6975,7 @@
           <w:szCs w:val="28"/>
         </w:rPr>
       </w:pPr>
-      <w:bookmarkStart w:id="13" w:name="_Toc500514133"/>
+      <w:bookmarkStart w:id="12" w:name="_Toc500602251"/>
       <w:r>
         <w:rPr>
           <w:rFonts w:ascii="Times New Roman" w:hAnsi="Times New Roman" w:cs="Times New Roman"/>
@@ -7016,7 +7007,7 @@
         </w:rPr>
         <w:t>Prvi sprint</w:t>
       </w:r>
-      <w:bookmarkEnd w:id="13"/>
+      <w:bookmarkEnd w:id="12"/>
     </w:p>
     <w:p/>
     <w:p>
@@ -7254,7 +7245,7 @@
         <w:lastRenderedPageBreak/>
         <w:t xml:space="preserve"> </w:t>
       </w:r>
-      <w:bookmarkStart w:id="14" w:name="_Toc500514134"/>
+      <w:bookmarkStart w:id="13" w:name="_Toc500602252"/>
       <w:proofErr w:type="spellStart"/>
       <w:r>
         <w:rPr>
@@ -7285,7 +7276,7 @@
         </w:rPr>
         <w:t>chart</w:t>
       </w:r>
-      <w:bookmarkEnd w:id="14"/>
+      <w:bookmarkEnd w:id="13"/>
       <w:proofErr w:type="spellEnd"/>
     </w:p>
     <w:p/>
@@ -7447,7 +7438,7 @@
           <w:szCs w:val="28"/>
         </w:rPr>
       </w:pPr>
-      <w:bookmarkStart w:id="15" w:name="_Toc500514135"/>
+      <w:bookmarkStart w:id="14" w:name="_Toc500602253"/>
       <w:r>
         <w:rPr>
           <w:rFonts w:ascii="Times New Roman" w:hAnsi="Times New Roman" w:cs="Times New Roman"/>
@@ -7459,7 +7450,7 @@
         <w:lastRenderedPageBreak/>
         <w:t>Drugi sprint</w:t>
       </w:r>
-      <w:bookmarkEnd w:id="15"/>
+      <w:bookmarkEnd w:id="14"/>
     </w:p>
     <w:p>
       <w:pPr>
@@ -7707,7 +7698,7 @@
         <w:lastRenderedPageBreak/>
         <w:t xml:space="preserve"> </w:t>
       </w:r>
-      <w:bookmarkStart w:id="16" w:name="_Toc500514136"/>
+      <w:bookmarkStart w:id="15" w:name="_Toc500602254"/>
       <w:proofErr w:type="spellStart"/>
       <w:r>
         <w:rPr>
@@ -7718,7 +7709,7 @@
         </w:rPr>
         <w:t>Trello</w:t>
       </w:r>
-      <w:bookmarkEnd w:id="16"/>
+      <w:bookmarkEnd w:id="15"/>
       <w:proofErr w:type="spellEnd"/>
     </w:p>
     <w:p>
@@ -7997,7 +7988,7 @@
         <w:lastRenderedPageBreak/>
         <w:t xml:space="preserve"> </w:t>
       </w:r>
-      <w:bookmarkStart w:id="17" w:name="_Toc500514137"/>
+      <w:bookmarkStart w:id="16" w:name="_Toc500602255"/>
       <w:proofErr w:type="spellStart"/>
       <w:r>
         <w:rPr>
@@ -8028,7 +8019,7 @@
         </w:rPr>
         <w:t>chart</w:t>
       </w:r>
-      <w:bookmarkEnd w:id="17"/>
+      <w:bookmarkEnd w:id="16"/>
       <w:proofErr w:type="spellEnd"/>
     </w:p>
     <w:p>
@@ -8133,7 +8124,12 @@
       </w:r>
       <w:proofErr w:type="spellEnd"/>
       <w:r>
-        <w:t xml:space="preserve"> za drugi sprint</w:t>
+        <w:t xml:space="preserve"> za drugi S</w:t>
+      </w:r>
+      <w:bookmarkStart w:id="17" w:name="_GoBack"/>
+      <w:bookmarkEnd w:id="17"/>
+      <w:r>
+        <w:t>print</w:t>
       </w:r>
     </w:p>
     <w:p>
@@ -8173,13 +8169,6 @@
       <w:r>
         <w:t>definiran u periodu od 15.11.-09.12.2017. te je u sprintu definirano deset radnih dana koji su prikazani na y osi. Ukupan napor, kao što je vidljivo na grafu iznosi 62h te je u prvih nekoliko dana taj napor bio isti, no kako se sprint bližio kraju, tako se i sam napor smanjivao te su na kraju svi zadaci obavljeni i sprint je uspješno proveden.</w:t>
       </w:r>
-    </w:p>
-    <w:p>
-      <w:pPr>
-        <w:tabs>
-          <w:tab w:val="left" w:pos="1650"/>
-        </w:tabs>
-      </w:pPr>
     </w:p>
     <w:p>
       <w:pPr>
@@ -8245,7 +8234,7 @@
           <w:szCs w:val="36"/>
         </w:rPr>
       </w:pPr>
-      <w:bookmarkStart w:id="18" w:name="_Toc500514138"/>
+      <w:bookmarkStart w:id="18" w:name="_Toc500602256"/>
       <w:r>
         <w:rPr>
           <w:rFonts w:ascii="Times New Roman" w:hAnsi="Times New Roman" w:cs="Times New Roman"/>
@@ -8274,7 +8263,7 @@
           <w:szCs w:val="32"/>
         </w:rPr>
       </w:pPr>
-      <w:bookmarkStart w:id="19" w:name="_Toc500514139"/>
+      <w:bookmarkStart w:id="19" w:name="_Toc500602257"/>
       <w:r>
         <w:rPr>
           <w:rFonts w:ascii="Times New Roman" w:hAnsi="Times New Roman" w:cs="Times New Roman"/>
@@ -8849,7 +8838,7 @@
           <w:szCs w:val="32"/>
         </w:rPr>
       </w:pPr>
-      <w:bookmarkStart w:id="20" w:name="_Toc500514140"/>
+      <w:bookmarkStart w:id="20" w:name="_Toc500602258"/>
       <w:r>
         <w:rPr>
           <w:rFonts w:ascii="Times New Roman" w:hAnsi="Times New Roman" w:cs="Times New Roman"/>
@@ -9436,7 +9425,7 @@
           <w:szCs w:val="32"/>
         </w:rPr>
       </w:pPr>
-      <w:bookmarkStart w:id="21" w:name="_Toc500514141"/>
+      <w:bookmarkStart w:id="21" w:name="_Toc500602259"/>
       <w:r>
         <w:rPr>
           <w:rFonts w:ascii="Times New Roman" w:hAnsi="Times New Roman" w:cs="Times New Roman"/>
@@ -9861,7 +9850,7 @@
           <w:szCs w:val="32"/>
         </w:rPr>
       </w:pPr>
-      <w:bookmarkStart w:id="22" w:name="_Toc500514142"/>
+      <w:bookmarkStart w:id="22" w:name="_Toc500602260"/>
       <w:r>
         <w:rPr>
           <w:rFonts w:ascii="Times New Roman" w:hAnsi="Times New Roman" w:cs="Times New Roman"/>
@@ -15108,7 +15097,7 @@
 </file>
 
 <file path=customXml/itemProps1.xml><?xml version="1.0" encoding="utf-8"?>
-<ds:datastoreItem xmlns:ds="http://schemas.openxmlformats.org/officeDocument/2006/customXml" ds:itemID="{73090ADA-4A8C-4AF3-8248-8616062A14BC}">
+<ds:datastoreItem xmlns:ds="http://schemas.openxmlformats.org/officeDocument/2006/customXml" ds:itemID="{C6D62F51-D56A-45A2-952A-BB66EF4C8ADC}">
   <ds:schemaRefs>
     <ds:schemaRef ds:uri="http://schemas.openxmlformats.org/officeDocument/2006/bibliography"/>
   </ds:schemaRefs>

</xml_diff>

<commit_message>
U projektnoj dokumentaciji je dodan opis zadnjeg održanog sastanka, dodan je novi stupac kod dijela Evidencija članova koji predstavlja procijenjeno vrijeme za pojedini zadatak te su dodana poglavlja koja se odnose na treći sprint te će ista biti popunjena kroz sami sprint.
</commit_message>
<xml_diff>
--- a/Dokumentacija/PillCare - Brkić_Danzante_Ergović_Hranj - Projektna.docx
+++ b/Dokumentacija/PillCare - Brkić_Danzante_Ergović_Hranj - Projektna.docx
@@ -854,7 +854,7 @@
           <w:r>
             <w:fldChar w:fldCharType="separate"/>
           </w:r>
-          <w:hyperlink w:anchor="_Toc500602240" w:history="1">
+          <w:hyperlink w:anchor="_Toc503460605" w:history="1">
             <w:r>
               <w:rPr>
                 <w:rStyle w:val="Hyperlink"/>
@@ -900,7 +900,7 @@
                 <w:noProof/>
                 <w:webHidden/>
               </w:rPr>
-              <w:instrText xml:space="preserve"> PAGEREF _Toc500602240 \h </w:instrText>
+              <w:instrText xml:space="preserve"> PAGEREF _Toc503460605 \h </w:instrText>
             </w:r>
             <w:r>
               <w:rPr>
@@ -946,7 +946,7 @@
               <w:lang w:eastAsia="hr-HR"/>
             </w:rPr>
           </w:pPr>
-          <w:hyperlink w:anchor="_Toc500602241" w:history="1">
+          <w:hyperlink w:anchor="_Toc503460606" w:history="1">
             <w:r>
               <w:rPr>
                 <w:rStyle w:val="Hyperlink"/>
@@ -992,7 +992,7 @@
                 <w:noProof/>
                 <w:webHidden/>
               </w:rPr>
-              <w:instrText xml:space="preserve"> PAGEREF _Toc500602241 \h </w:instrText>
+              <w:instrText xml:space="preserve"> PAGEREF _Toc503460606 \h </w:instrText>
             </w:r>
             <w:r>
               <w:rPr>
@@ -1038,7 +1038,7 @@
               <w:lang w:eastAsia="hr-HR"/>
             </w:rPr>
           </w:pPr>
-          <w:hyperlink w:anchor="_Toc500602242" w:history="1">
+          <w:hyperlink w:anchor="_Toc503460607" w:history="1">
             <w:r>
               <w:rPr>
                 <w:rStyle w:val="Hyperlink"/>
@@ -1084,7 +1084,7 @@
                 <w:noProof/>
                 <w:webHidden/>
               </w:rPr>
-              <w:instrText xml:space="preserve"> PAGEREF _Toc500602242 \h </w:instrText>
+              <w:instrText xml:space="preserve"> PAGEREF _Toc503460607 \h </w:instrText>
             </w:r>
             <w:r>
               <w:rPr>
@@ -1130,7 +1130,7 @@
               <w:lang w:eastAsia="hr-HR"/>
             </w:rPr>
           </w:pPr>
-          <w:hyperlink w:anchor="_Toc500602243" w:history="1">
+          <w:hyperlink w:anchor="_Toc503460608" w:history="1">
             <w:r>
               <w:rPr>
                 <w:rStyle w:val="Hyperlink"/>
@@ -1176,7 +1176,7 @@
                 <w:noProof/>
                 <w:webHidden/>
               </w:rPr>
-              <w:instrText xml:space="preserve"> PAGEREF _Toc500602243 \h </w:instrText>
+              <w:instrText xml:space="preserve"> PAGEREF _Toc503460608 \h </w:instrText>
             </w:r>
             <w:r>
               <w:rPr>
@@ -1222,7 +1222,7 @@
               <w:lang w:eastAsia="hr-HR"/>
             </w:rPr>
           </w:pPr>
-          <w:hyperlink w:anchor="_Toc500602244" w:history="1">
+          <w:hyperlink w:anchor="_Toc503460609" w:history="1">
             <w:r>
               <w:rPr>
                 <w:rStyle w:val="Hyperlink"/>
@@ -1268,7 +1268,7 @@
                 <w:noProof/>
                 <w:webHidden/>
               </w:rPr>
-              <w:instrText xml:space="preserve"> PAGEREF _Toc500602244 \h </w:instrText>
+              <w:instrText xml:space="preserve"> PAGEREF _Toc503460609 \h </w:instrText>
             </w:r>
             <w:r>
               <w:rPr>
@@ -1314,7 +1314,7 @@
               <w:lang w:eastAsia="hr-HR"/>
             </w:rPr>
           </w:pPr>
-          <w:hyperlink w:anchor="_Toc500602245" w:history="1">
+          <w:hyperlink w:anchor="_Toc503460610" w:history="1">
             <w:r>
               <w:rPr>
                 <w:rStyle w:val="Hyperlink"/>
@@ -1360,7 +1360,7 @@
                 <w:noProof/>
                 <w:webHidden/>
               </w:rPr>
-              <w:instrText xml:space="preserve"> PAGEREF _Toc500602245 \h </w:instrText>
+              <w:instrText xml:space="preserve"> PAGEREF _Toc503460610 \h </w:instrText>
             </w:r>
             <w:r>
               <w:rPr>
@@ -1406,7 +1406,7 @@
               <w:lang w:eastAsia="hr-HR"/>
             </w:rPr>
           </w:pPr>
-          <w:hyperlink w:anchor="_Toc500602246" w:history="1">
+          <w:hyperlink w:anchor="_Toc503460611" w:history="1">
             <w:r>
               <w:rPr>
                 <w:rStyle w:val="Hyperlink"/>
@@ -1452,7 +1452,7 @@
                 <w:noProof/>
                 <w:webHidden/>
               </w:rPr>
-              <w:instrText xml:space="preserve"> PAGEREF _Toc500602246 \h </w:instrText>
+              <w:instrText xml:space="preserve"> PAGEREF _Toc503460611 \h </w:instrText>
             </w:r>
             <w:r>
               <w:rPr>
@@ -1498,7 +1498,7 @@
               <w:lang w:eastAsia="hr-HR"/>
             </w:rPr>
           </w:pPr>
-          <w:hyperlink w:anchor="_Toc500602247" w:history="1">
+          <w:hyperlink w:anchor="_Toc503460612" w:history="1">
             <w:r>
               <w:rPr>
                 <w:rStyle w:val="Hyperlink"/>
@@ -1544,7 +1544,7 @@
                 <w:noProof/>
                 <w:webHidden/>
               </w:rPr>
-              <w:instrText xml:space="preserve"> PAGEREF _Toc500602247 \h </w:instrText>
+              <w:instrText xml:space="preserve"> PAGEREF _Toc503460612 \h </w:instrText>
             </w:r>
             <w:r>
               <w:rPr>
@@ -1590,7 +1590,7 @@
               <w:lang w:eastAsia="hr-HR"/>
             </w:rPr>
           </w:pPr>
-          <w:hyperlink w:anchor="_Toc500602248" w:history="1">
+          <w:hyperlink w:anchor="_Toc503460613" w:history="1">
             <w:r>
               <w:rPr>
                 <w:rStyle w:val="Hyperlink"/>
@@ -1636,7 +1636,7 @@
                 <w:noProof/>
                 <w:webHidden/>
               </w:rPr>
-              <w:instrText xml:space="preserve"> PAGEREF _Toc500602248 \h </w:instrText>
+              <w:instrText xml:space="preserve"> PAGEREF _Toc503460613 \h </w:instrText>
             </w:r>
             <w:r>
               <w:rPr>
@@ -1682,7 +1682,7 @@
               <w:lang w:eastAsia="hr-HR"/>
             </w:rPr>
           </w:pPr>
-          <w:hyperlink w:anchor="_Toc500602249" w:history="1">
+          <w:hyperlink w:anchor="_Toc503460614" w:history="1">
             <w:r>
               <w:rPr>
                 <w:rStyle w:val="Hyperlink"/>
@@ -1728,7 +1728,7 @@
                 <w:noProof/>
                 <w:webHidden/>
               </w:rPr>
-              <w:instrText xml:space="preserve"> PAGEREF _Toc500602249 \h </w:instrText>
+              <w:instrText xml:space="preserve"> PAGEREF _Toc503460614 \h </w:instrText>
             </w:r>
             <w:r>
               <w:rPr>
@@ -1774,7 +1774,7 @@
               <w:lang w:eastAsia="hr-HR"/>
             </w:rPr>
           </w:pPr>
-          <w:hyperlink w:anchor="_Toc500602250" w:history="1">
+          <w:hyperlink w:anchor="_Toc503460615" w:history="1">
             <w:r>
               <w:rPr>
                 <w:rStyle w:val="Hyperlink"/>
@@ -1820,7 +1820,7 @@
                 <w:noProof/>
                 <w:webHidden/>
               </w:rPr>
-              <w:instrText xml:space="preserve"> PAGEREF _Toc500602250 \h </w:instrText>
+              <w:instrText xml:space="preserve"> PAGEREF _Toc503460615 \h </w:instrText>
             </w:r>
             <w:r>
               <w:rPr>
@@ -1840,7 +1840,7 @@
                 <w:noProof/>
                 <w:webHidden/>
               </w:rPr>
-              <w:t>11</w:t>
+              <w:t>12</w:t>
             </w:r>
             <w:r>
               <w:rPr>
@@ -1865,7 +1865,7 @@
               <w:lang w:eastAsia="hr-HR"/>
             </w:rPr>
           </w:pPr>
-          <w:hyperlink w:anchor="_Toc500602251" w:history="1">
+          <w:hyperlink w:anchor="_Toc503460616" w:history="1">
             <w:r>
               <w:rPr>
                 <w:rStyle w:val="Hyperlink"/>
@@ -1893,7 +1893,7 @@
                 <w:noProof/>
                 <w:webHidden/>
               </w:rPr>
-              <w:instrText xml:space="preserve"> PAGEREF _Toc500602251 \h </w:instrText>
+              <w:instrText xml:space="preserve"> PAGEREF _Toc503460616 \h </w:instrText>
             </w:r>
             <w:r>
               <w:rPr>
@@ -1913,7 +1913,7 @@
                 <w:noProof/>
                 <w:webHidden/>
               </w:rPr>
-              <w:t>12</w:t>
+              <w:t>13</w:t>
             </w:r>
             <w:r>
               <w:rPr>
@@ -1939,7 +1939,7 @@
               <w:lang w:eastAsia="hr-HR"/>
             </w:rPr>
           </w:pPr>
-          <w:hyperlink w:anchor="_Toc500602252" w:history="1">
+          <w:hyperlink w:anchor="_Toc503460617" w:history="1">
             <w:r>
               <w:rPr>
                 <w:rStyle w:val="Hyperlink"/>
@@ -1985,7 +1985,7 @@
                 <w:noProof/>
                 <w:webHidden/>
               </w:rPr>
-              <w:instrText xml:space="preserve"> PAGEREF _Toc500602252 \h </w:instrText>
+              <w:instrText xml:space="preserve"> PAGEREF _Toc503460617 \h </w:instrText>
             </w:r>
             <w:r>
               <w:rPr>
@@ -2005,7 +2005,7 @@
                 <w:noProof/>
                 <w:webHidden/>
               </w:rPr>
-              <w:t>13</w:t>
+              <w:t>14</w:t>
             </w:r>
             <w:r>
               <w:rPr>
@@ -2031,7 +2031,7 @@
               <w:lang w:eastAsia="hr-HR"/>
             </w:rPr>
           </w:pPr>
-          <w:hyperlink w:anchor="_Toc500602253" w:history="1">
+          <w:hyperlink w:anchor="_Toc503460618" w:history="1">
             <w:r>
               <w:rPr>
                 <w:rStyle w:val="Hyperlink"/>
@@ -2077,7 +2077,7 @@
                 <w:noProof/>
                 <w:webHidden/>
               </w:rPr>
-              <w:instrText xml:space="preserve"> PAGEREF _Toc500602253 \h </w:instrText>
+              <w:instrText xml:space="preserve"> PAGEREF _Toc503460618 \h </w:instrText>
             </w:r>
             <w:r>
               <w:rPr>
@@ -2097,7 +2097,7 @@
                 <w:noProof/>
                 <w:webHidden/>
               </w:rPr>
-              <w:t>14</w:t>
+              <w:t>15</w:t>
             </w:r>
             <w:r>
               <w:rPr>
@@ -2123,7 +2123,7 @@
               <w:lang w:eastAsia="hr-HR"/>
             </w:rPr>
           </w:pPr>
-          <w:hyperlink w:anchor="_Toc500602254" w:history="1">
+          <w:hyperlink w:anchor="_Toc503460619" w:history="1">
             <w:r>
               <w:rPr>
                 <w:rStyle w:val="Hyperlink"/>
@@ -2169,7 +2169,7 @@
                 <w:noProof/>
                 <w:webHidden/>
               </w:rPr>
-              <w:instrText xml:space="preserve"> PAGEREF _Toc500602254 \h </w:instrText>
+              <w:instrText xml:space="preserve"> PAGEREF _Toc503460619 \h </w:instrText>
             </w:r>
             <w:r>
               <w:rPr>
@@ -2189,7 +2189,7 @@
                 <w:noProof/>
                 <w:webHidden/>
               </w:rPr>
-              <w:t>15</w:t>
+              <w:t>16</w:t>
             </w:r>
             <w:r>
               <w:rPr>
@@ -2215,7 +2215,7 @@
               <w:lang w:eastAsia="hr-HR"/>
             </w:rPr>
           </w:pPr>
-          <w:hyperlink w:anchor="_Toc500602255" w:history="1">
+          <w:hyperlink w:anchor="_Toc503460620" w:history="1">
             <w:r>
               <w:rPr>
                 <w:rStyle w:val="Hyperlink"/>
@@ -2261,7 +2261,7 @@
                 <w:noProof/>
                 <w:webHidden/>
               </w:rPr>
-              <w:instrText xml:space="preserve"> PAGEREF _Toc500602255 \h </w:instrText>
+              <w:instrText xml:space="preserve"> PAGEREF _Toc503460620 \h </w:instrText>
             </w:r>
             <w:r>
               <w:rPr>
@@ -2281,7 +2281,283 @@
                 <w:noProof/>
                 <w:webHidden/>
               </w:rPr>
-              <w:t>16</w:t>
+              <w:t>17</w:t>
+            </w:r>
+            <w:r>
+              <w:rPr>
+                <w:noProof/>
+                <w:webHidden/>
+              </w:rPr>
+              <w:fldChar w:fldCharType="end"/>
+            </w:r>
+          </w:hyperlink>
+        </w:p>
+        <w:p>
+          <w:pPr>
+            <w:pStyle w:val="TOC3"/>
+            <w:tabs>
+              <w:tab w:val="left" w:pos="1320"/>
+              <w:tab w:val="right" w:leader="dot" w:pos="9016"/>
+            </w:tabs>
+            <w:rPr>
+              <w:rFonts w:asciiTheme="minorHAnsi" w:eastAsiaTheme="minorEastAsia" w:hAnsiTheme="minorHAnsi" w:cstheme="minorBidi"/>
+              <w:noProof/>
+              <w:sz w:val="22"/>
+              <w:szCs w:val="22"/>
+              <w:lang w:eastAsia="hr-HR"/>
+            </w:rPr>
+          </w:pPr>
+          <w:hyperlink w:anchor="_Toc503460621" w:history="1">
+            <w:r>
+              <w:rPr>
+                <w:rStyle w:val="Hyperlink"/>
+                <w:b/>
+                <w:noProof/>
+              </w:rPr>
+              <w:t>4.3.3.</w:t>
+            </w:r>
+            <w:r>
+              <w:rPr>
+                <w:rFonts w:asciiTheme="minorHAnsi" w:eastAsiaTheme="minorEastAsia" w:hAnsiTheme="minorHAnsi" w:cstheme="minorBidi"/>
+                <w:noProof/>
+                <w:sz w:val="22"/>
+                <w:szCs w:val="22"/>
+                <w:lang w:eastAsia="hr-HR"/>
+              </w:rPr>
+              <w:tab/>
+            </w:r>
+            <w:r>
+              <w:rPr>
+                <w:rStyle w:val="Hyperlink"/>
+                <w:b/>
+                <w:noProof/>
+              </w:rPr>
+              <w:t>Treći sprint</w:t>
+            </w:r>
+            <w:r>
+              <w:rPr>
+                <w:noProof/>
+                <w:webHidden/>
+              </w:rPr>
+              <w:tab/>
+            </w:r>
+            <w:r>
+              <w:rPr>
+                <w:noProof/>
+                <w:webHidden/>
+              </w:rPr>
+              <w:fldChar w:fldCharType="begin"/>
+            </w:r>
+            <w:r>
+              <w:rPr>
+                <w:noProof/>
+                <w:webHidden/>
+              </w:rPr>
+              <w:instrText xml:space="preserve"> PAGEREF _Toc503460621 \h </w:instrText>
+            </w:r>
+            <w:r>
+              <w:rPr>
+                <w:noProof/>
+                <w:webHidden/>
+              </w:rPr>
+            </w:r>
+            <w:r>
+              <w:rPr>
+                <w:noProof/>
+                <w:webHidden/>
+              </w:rPr>
+              <w:fldChar w:fldCharType="separate"/>
+            </w:r>
+            <w:r>
+              <w:rPr>
+                <w:noProof/>
+                <w:webHidden/>
+              </w:rPr>
+              <w:t>18</w:t>
+            </w:r>
+            <w:r>
+              <w:rPr>
+                <w:noProof/>
+                <w:webHidden/>
+              </w:rPr>
+              <w:fldChar w:fldCharType="end"/>
+            </w:r>
+          </w:hyperlink>
+        </w:p>
+        <w:p>
+          <w:pPr>
+            <w:pStyle w:val="TOC4"/>
+            <w:tabs>
+              <w:tab w:val="left" w:pos="1760"/>
+              <w:tab w:val="right" w:leader="dot" w:pos="9016"/>
+            </w:tabs>
+            <w:rPr>
+              <w:rFonts w:asciiTheme="minorHAnsi" w:eastAsiaTheme="minorEastAsia" w:hAnsiTheme="minorHAnsi" w:cstheme="minorBidi"/>
+              <w:noProof/>
+              <w:sz w:val="22"/>
+              <w:szCs w:val="22"/>
+              <w:lang w:eastAsia="hr-HR"/>
+            </w:rPr>
+          </w:pPr>
+          <w:hyperlink w:anchor="_Toc503460622" w:history="1">
+            <w:r>
+              <w:rPr>
+                <w:rStyle w:val="Hyperlink"/>
+                <w:b/>
+                <w:noProof/>
+              </w:rPr>
+              <w:t>4.3.3.1.</w:t>
+            </w:r>
+            <w:r>
+              <w:rPr>
+                <w:rFonts w:asciiTheme="minorHAnsi" w:eastAsiaTheme="minorEastAsia" w:hAnsiTheme="minorHAnsi" w:cstheme="minorBidi"/>
+                <w:noProof/>
+                <w:sz w:val="22"/>
+                <w:szCs w:val="22"/>
+                <w:lang w:eastAsia="hr-HR"/>
+              </w:rPr>
+              <w:tab/>
+            </w:r>
+            <w:r>
+              <w:rPr>
+                <w:rStyle w:val="Hyperlink"/>
+                <w:b/>
+                <w:noProof/>
+              </w:rPr>
+              <w:t>Trello</w:t>
+            </w:r>
+            <w:r>
+              <w:rPr>
+                <w:noProof/>
+                <w:webHidden/>
+              </w:rPr>
+              <w:tab/>
+            </w:r>
+            <w:r>
+              <w:rPr>
+                <w:noProof/>
+                <w:webHidden/>
+              </w:rPr>
+              <w:fldChar w:fldCharType="begin"/>
+            </w:r>
+            <w:r>
+              <w:rPr>
+                <w:noProof/>
+                <w:webHidden/>
+              </w:rPr>
+              <w:instrText xml:space="preserve"> PAGEREF _Toc503460622 \h </w:instrText>
+            </w:r>
+            <w:r>
+              <w:rPr>
+                <w:noProof/>
+                <w:webHidden/>
+              </w:rPr>
+            </w:r>
+            <w:r>
+              <w:rPr>
+                <w:noProof/>
+                <w:webHidden/>
+              </w:rPr>
+              <w:fldChar w:fldCharType="separate"/>
+            </w:r>
+            <w:r>
+              <w:rPr>
+                <w:noProof/>
+                <w:webHidden/>
+              </w:rPr>
+              <w:t>18</w:t>
+            </w:r>
+            <w:r>
+              <w:rPr>
+                <w:noProof/>
+                <w:webHidden/>
+              </w:rPr>
+              <w:fldChar w:fldCharType="end"/>
+            </w:r>
+          </w:hyperlink>
+        </w:p>
+        <w:p>
+          <w:pPr>
+            <w:pStyle w:val="TOC4"/>
+            <w:tabs>
+              <w:tab w:val="left" w:pos="1760"/>
+              <w:tab w:val="right" w:leader="dot" w:pos="9016"/>
+            </w:tabs>
+            <w:rPr>
+              <w:rFonts w:asciiTheme="minorHAnsi" w:eastAsiaTheme="minorEastAsia" w:hAnsiTheme="minorHAnsi" w:cstheme="minorBidi"/>
+              <w:noProof/>
+              <w:sz w:val="22"/>
+              <w:szCs w:val="22"/>
+              <w:lang w:eastAsia="hr-HR"/>
+            </w:rPr>
+          </w:pPr>
+          <w:hyperlink w:anchor="_Toc503460623" w:history="1">
+            <w:r>
+              <w:rPr>
+                <w:rStyle w:val="Hyperlink"/>
+                <w:b/>
+                <w:noProof/>
+              </w:rPr>
+              <w:t>4.3.3.2.</w:t>
+            </w:r>
+            <w:r>
+              <w:rPr>
+                <w:rFonts w:asciiTheme="minorHAnsi" w:eastAsiaTheme="minorEastAsia" w:hAnsiTheme="minorHAnsi" w:cstheme="minorBidi"/>
+                <w:noProof/>
+                <w:sz w:val="22"/>
+                <w:szCs w:val="22"/>
+                <w:lang w:eastAsia="hr-HR"/>
+              </w:rPr>
+              <w:tab/>
+            </w:r>
+            <w:r>
+              <w:rPr>
+                <w:rStyle w:val="Hyperlink"/>
+                <w:b/>
+                <w:noProof/>
+              </w:rPr>
+              <w:t>BurnDown chart</w:t>
+            </w:r>
+            <w:r>
+              <w:rPr>
+                <w:noProof/>
+                <w:webHidden/>
+              </w:rPr>
+              <w:tab/>
+            </w:r>
+            <w:r>
+              <w:rPr>
+                <w:noProof/>
+                <w:webHidden/>
+              </w:rPr>
+              <w:fldChar w:fldCharType="begin"/>
+            </w:r>
+            <w:r>
+              <w:rPr>
+                <w:noProof/>
+                <w:webHidden/>
+              </w:rPr>
+              <w:instrText xml:space="preserve"> PAGEREF _Toc503460623 \h </w:instrText>
+            </w:r>
+            <w:r>
+              <w:rPr>
+                <w:noProof/>
+                <w:webHidden/>
+              </w:rPr>
+            </w:r>
+            <w:r>
+              <w:rPr>
+                <w:noProof/>
+                <w:webHidden/>
+              </w:rPr>
+              <w:fldChar w:fldCharType="separate"/>
+            </w:r>
+            <w:r>
+              <w:rPr>
+                <w:noProof/>
+                <w:webHidden/>
+              </w:rPr>
+              <w:t>18</w:t>
             </w:r>
             <w:r>
               <w:rPr>
@@ -2307,7 +2583,7 @@
               <w:lang w:eastAsia="hr-HR"/>
             </w:rPr>
           </w:pPr>
-          <w:hyperlink w:anchor="_Toc500602256" w:history="1">
+          <w:hyperlink w:anchor="_Toc503460624" w:history="1">
             <w:r>
               <w:rPr>
                 <w:rStyle w:val="Hyperlink"/>
@@ -2353,7 +2629,7 @@
                 <w:noProof/>
                 <w:webHidden/>
               </w:rPr>
-              <w:instrText xml:space="preserve"> PAGEREF _Toc500602256 \h </w:instrText>
+              <w:instrText xml:space="preserve"> PAGEREF _Toc503460624 \h </w:instrText>
             </w:r>
             <w:r>
               <w:rPr>
@@ -2373,7 +2649,7 @@
                 <w:noProof/>
                 <w:webHidden/>
               </w:rPr>
-              <w:t>17</w:t>
+              <w:t>19</w:t>
             </w:r>
             <w:r>
               <w:rPr>
@@ -2399,7 +2675,7 @@
               <w:lang w:eastAsia="hr-HR"/>
             </w:rPr>
           </w:pPr>
-          <w:hyperlink w:anchor="_Toc500602257" w:history="1">
+          <w:hyperlink w:anchor="_Toc503460625" w:history="1">
             <w:r>
               <w:rPr>
                 <w:rStyle w:val="Hyperlink"/>
@@ -2445,7 +2721,7 @@
                 <w:noProof/>
                 <w:webHidden/>
               </w:rPr>
-              <w:instrText xml:space="preserve"> PAGEREF _Toc500602257 \h </w:instrText>
+              <w:instrText xml:space="preserve"> PAGEREF _Toc503460625 \h </w:instrText>
             </w:r>
             <w:r>
               <w:rPr>
@@ -2465,7 +2741,7 @@
                 <w:noProof/>
                 <w:webHidden/>
               </w:rPr>
-              <w:t>17</w:t>
+              <w:t>19</w:t>
             </w:r>
             <w:r>
               <w:rPr>
@@ -2491,7 +2767,7 @@
               <w:lang w:eastAsia="hr-HR"/>
             </w:rPr>
           </w:pPr>
-          <w:hyperlink w:anchor="_Toc500602258" w:history="1">
+          <w:hyperlink w:anchor="_Toc503460626" w:history="1">
             <w:r>
               <w:rPr>
                 <w:rStyle w:val="Hyperlink"/>
@@ -2537,7 +2813,7 @@
                 <w:noProof/>
                 <w:webHidden/>
               </w:rPr>
-              <w:instrText xml:space="preserve"> PAGEREF _Toc500602258 \h </w:instrText>
+              <w:instrText xml:space="preserve"> PAGEREF _Toc503460626 \h </w:instrText>
             </w:r>
             <w:r>
               <w:rPr>
@@ -2557,7 +2833,7 @@
                 <w:noProof/>
                 <w:webHidden/>
               </w:rPr>
-              <w:t>18</w:t>
+              <w:t>20</w:t>
             </w:r>
             <w:r>
               <w:rPr>
@@ -2583,7 +2859,7 @@
               <w:lang w:eastAsia="hr-HR"/>
             </w:rPr>
           </w:pPr>
-          <w:hyperlink w:anchor="_Toc500602259" w:history="1">
+          <w:hyperlink w:anchor="_Toc503460627" w:history="1">
             <w:r>
               <w:rPr>
                 <w:rStyle w:val="Hyperlink"/>
@@ -2629,7 +2905,7 @@
                 <w:noProof/>
                 <w:webHidden/>
               </w:rPr>
-              <w:instrText xml:space="preserve"> PAGEREF _Toc500602259 \h </w:instrText>
+              <w:instrText xml:space="preserve"> PAGEREF _Toc503460627 \h </w:instrText>
             </w:r>
             <w:r>
               <w:rPr>
@@ -2649,7 +2925,7 @@
                 <w:noProof/>
                 <w:webHidden/>
               </w:rPr>
-              <w:t>18</w:t>
+              <w:t>20</w:t>
             </w:r>
             <w:r>
               <w:rPr>
@@ -2675,7 +2951,7 @@
               <w:lang w:eastAsia="hr-HR"/>
             </w:rPr>
           </w:pPr>
-          <w:hyperlink w:anchor="_Toc500602260" w:history="1">
+          <w:hyperlink w:anchor="_Toc503460628" w:history="1">
             <w:r>
               <w:rPr>
                 <w:rStyle w:val="Hyperlink"/>
@@ -2721,7 +2997,7 @@
                 <w:noProof/>
                 <w:webHidden/>
               </w:rPr>
-              <w:instrText xml:space="preserve"> PAGEREF _Toc500602260 \h </w:instrText>
+              <w:instrText xml:space="preserve"> PAGEREF _Toc503460628 \h </w:instrText>
             </w:r>
             <w:r>
               <w:rPr>
@@ -2741,7 +3017,7 @@
                 <w:noProof/>
                 <w:webHidden/>
               </w:rPr>
-              <w:t>19</w:t>
+              <w:t>21</w:t>
             </w:r>
             <w:r>
               <w:rPr>
@@ -2792,7 +3068,7 @@
           <w:szCs w:val="24"/>
         </w:rPr>
       </w:pPr>
-      <w:bookmarkStart w:id="1" w:name="_Toc500602240"/>
+      <w:bookmarkStart w:id="1" w:name="_Toc503460605"/>
       <w:r>
         <w:rPr>
           <w:rFonts w:ascii="Times New Roman" w:hAnsi="Times New Roman" w:cs="Times New Roman"/>
@@ -2905,7 +3181,7 @@
           <w:b/>
         </w:rPr>
       </w:pPr>
-      <w:bookmarkStart w:id="2" w:name="_Toc500602241"/>
+      <w:bookmarkStart w:id="2" w:name="_Toc503460606"/>
       <w:proofErr w:type="spellStart"/>
       <w:r>
         <w:rPr>
@@ -2932,7 +3208,7 @@
           <w:b/>
         </w:rPr>
       </w:pPr>
-      <w:bookmarkStart w:id="3" w:name="_Toc500602242"/>
+      <w:bookmarkStart w:id="3" w:name="_Toc503460607"/>
       <w:r>
         <w:rPr>
           <w:b/>
@@ -2973,7 +3249,7 @@
           <w:b/>
         </w:rPr>
       </w:pPr>
-      <w:bookmarkStart w:id="4" w:name="_Toc500602243"/>
+      <w:bookmarkStart w:id="4" w:name="_Toc503460608"/>
       <w:r>
         <w:rPr>
           <w:b/>
@@ -4761,7 +5037,7 @@
           <w:sz w:val="36"/>
         </w:rPr>
       </w:pPr>
-      <w:bookmarkStart w:id="5" w:name="_Toc500602244"/>
+      <w:bookmarkStart w:id="5" w:name="_Toc503460609"/>
       <w:r>
         <w:rPr>
           <w:rFonts w:ascii="Times New Roman" w:hAnsi="Times New Roman" w:cs="Times New Roman"/>
@@ -4801,7 +5077,7 @@
           <w:szCs w:val="32"/>
         </w:rPr>
       </w:pPr>
-      <w:bookmarkStart w:id="6" w:name="_Toc500602245"/>
+      <w:bookmarkStart w:id="6" w:name="_Toc503460610"/>
       <w:r>
         <w:rPr>
           <w:rFonts w:ascii="Times New Roman" w:hAnsi="Times New Roman" w:cs="Times New Roman"/>
@@ -4984,7 +5260,7 @@
           <w:szCs w:val="32"/>
         </w:rPr>
       </w:pPr>
-      <w:bookmarkStart w:id="7" w:name="_Toc500602246"/>
+      <w:bookmarkStart w:id="7" w:name="_Toc503460611"/>
       <w:r>
         <w:rPr>
           <w:rFonts w:ascii="Times New Roman" w:hAnsi="Times New Roman" w:cs="Times New Roman"/>
@@ -5451,7 +5727,7 @@
           <w:sz w:val="36"/>
         </w:rPr>
       </w:pPr>
-      <w:bookmarkStart w:id="8" w:name="_Toc500602247"/>
+      <w:bookmarkStart w:id="8" w:name="_Toc503460612"/>
       <w:r>
         <w:rPr>
           <w:rFonts w:ascii="Times New Roman" w:hAnsi="Times New Roman" w:cs="Times New Roman"/>
@@ -5480,7 +5756,7 @@
           <w:szCs w:val="32"/>
         </w:rPr>
       </w:pPr>
-      <w:bookmarkStart w:id="9" w:name="_Toc500602248"/>
+      <w:bookmarkStart w:id="9" w:name="_Toc503460613"/>
       <w:r>
         <w:rPr>
           <w:rFonts w:ascii="Times New Roman" w:hAnsi="Times New Roman" w:cs="Times New Roman"/>
@@ -6273,17 +6549,59 @@
         <w:t>Analizirani su svi zadaci koje je bilo potrebno obaviti kao i način samog obavljanja zadataka. Zaključeno je da su obavljeni svi zadaci definirani na početku sprinta te da je za treći sprint potreban, kao i dosad, dobar timski rad i pravilna raspodjela poslova.</w:t>
       </w:r>
     </w:p>
-    <w:p/>
-    <w:p/>
-    <w:p/>
-    <w:p/>
-    <w:p/>
-    <w:p/>
-    <w:p/>
-    <w:p/>
-    <w:p/>
-    <w:p/>
-    <w:p/>
+    <w:p>
+      <w:pPr>
+        <w:spacing w:line="360" w:lineRule="auto"/>
+        <w:jc w:val="both"/>
+      </w:pPr>
+    </w:p>
+    <w:p>
+      <w:pPr>
+        <w:spacing w:line="360" w:lineRule="auto"/>
+        <w:jc w:val="both"/>
+        <w:rPr>
+          <w:b/>
+        </w:rPr>
+      </w:pPr>
+      <w:r>
+        <w:rPr>
+          <w:b/>
+        </w:rPr>
+        <w:t>RETROSPEKTIVNI SASTANAK</w:t>
+      </w:r>
+    </w:p>
+    <w:p>
+      <w:pPr>
+        <w:spacing w:line="360" w:lineRule="auto"/>
+        <w:jc w:val="both"/>
+      </w:pPr>
+      <w:r>
+        <w:t>Na temelju povratnih informacija za drugi sprint i ispunjenih funkcionalnosti, održan je sastanak na kojem su utvrđeni zadaci i pod zadaci koje je potrebno napraviti i doraditi kako bi se treći sprint što uspješnije održao. Sve što je bilo definirano za opseg funkcionalnosti za drugi sprint je uspješno provedeno u samom sprintu te je 08.01.2018. započeo treći sprint u kojem je potrebno implementirati ostale funkcionalnosti i za to predviđene zadatke.</w:t>
+      </w:r>
+    </w:p>
+    <w:p>
+      <w:pPr>
+        <w:spacing w:line="360" w:lineRule="auto"/>
+        <w:jc w:val="both"/>
+      </w:pPr>
+      <w:r>
+        <w:t>10.01.2018.</w:t>
+      </w:r>
+    </w:p>
+    <w:p>
+      <w:pPr>
+        <w:spacing w:line="360" w:lineRule="auto"/>
+        <w:jc w:val="both"/>
+      </w:pPr>
+      <w:r>
+        <w:t>Održan je sastanak na kojem je dogovoreno što je sve potrebno napraviti u posljednjem sprintu te su se na temelju toga podi</w:t>
+      </w:r>
+      <w:r>
+        <w:t>jelili zadaci po članovima tima.</w:t>
+      </w:r>
+      <w:bookmarkStart w:id="10" w:name="_GoBack"/>
+      <w:bookmarkEnd w:id="10"/>
+    </w:p>
     <w:p>
       <w:pPr>
         <w:pStyle w:val="Heading2"/>
@@ -6299,7 +6617,7 @@
           <w:szCs w:val="32"/>
         </w:rPr>
       </w:pPr>
-      <w:bookmarkStart w:id="10" w:name="_Toc500602249"/>
+      <w:bookmarkStart w:id="11" w:name="_Toc503460614"/>
       <w:r>
         <w:rPr>
           <w:rFonts w:ascii="Times New Roman" w:hAnsi="Times New Roman" w:cs="Times New Roman"/>
@@ -6321,7 +6639,7 @@
         </w:rPr>
         <w:t>očetak projekta</w:t>
       </w:r>
-      <w:bookmarkEnd w:id="10"/>
+      <w:bookmarkEnd w:id="11"/>
     </w:p>
     <w:tbl>
       <w:tblPr>
@@ -6787,7 +7105,7 @@
           <w:szCs w:val="32"/>
         </w:rPr>
       </w:pPr>
-      <w:bookmarkStart w:id="11" w:name="_Toc500602250"/>
+      <w:bookmarkStart w:id="12" w:name="_Toc503460615"/>
       <w:proofErr w:type="spellStart"/>
       <w:r>
         <w:rPr>
@@ -6821,7 +7139,7 @@
         </w:rPr>
         <w:t>Backlog</w:t>
       </w:r>
-      <w:bookmarkEnd w:id="11"/>
+      <w:bookmarkEnd w:id="12"/>
       <w:proofErr w:type="spellEnd"/>
     </w:p>
     <w:p>
@@ -6975,7 +7293,7 @@
           <w:szCs w:val="28"/>
         </w:rPr>
       </w:pPr>
-      <w:bookmarkStart w:id="12" w:name="_Toc500602251"/>
+      <w:bookmarkStart w:id="13" w:name="_Toc503460616"/>
       <w:r>
         <w:rPr>
           <w:rFonts w:ascii="Times New Roman" w:hAnsi="Times New Roman" w:cs="Times New Roman"/>
@@ -7007,7 +7325,7 @@
         </w:rPr>
         <w:t>Prvi sprint</w:t>
       </w:r>
-      <w:bookmarkEnd w:id="12"/>
+      <w:bookmarkEnd w:id="13"/>
     </w:p>
     <w:p/>
     <w:p>
@@ -7245,7 +7563,7 @@
         <w:lastRenderedPageBreak/>
         <w:t xml:space="preserve"> </w:t>
       </w:r>
-      <w:bookmarkStart w:id="13" w:name="_Toc500602252"/>
+      <w:bookmarkStart w:id="14" w:name="_Toc503460617"/>
       <w:proofErr w:type="spellStart"/>
       <w:r>
         <w:rPr>
@@ -7276,7 +7594,7 @@
         </w:rPr>
         <w:t>chart</w:t>
       </w:r>
-      <w:bookmarkEnd w:id="13"/>
+      <w:bookmarkEnd w:id="14"/>
       <w:proofErr w:type="spellEnd"/>
     </w:p>
     <w:p/>
@@ -7438,7 +7756,7 @@
           <w:szCs w:val="28"/>
         </w:rPr>
       </w:pPr>
-      <w:bookmarkStart w:id="14" w:name="_Toc500602253"/>
+      <w:bookmarkStart w:id="15" w:name="_Toc503460618"/>
       <w:r>
         <w:rPr>
           <w:rFonts w:ascii="Times New Roman" w:hAnsi="Times New Roman" w:cs="Times New Roman"/>
@@ -7450,7 +7768,7 @@
         <w:lastRenderedPageBreak/>
         <w:t>Drugi sprint</w:t>
       </w:r>
-      <w:bookmarkEnd w:id="14"/>
+      <w:bookmarkEnd w:id="15"/>
     </w:p>
     <w:p>
       <w:pPr>
@@ -7698,7 +8016,7 @@
         <w:lastRenderedPageBreak/>
         <w:t xml:space="preserve"> </w:t>
       </w:r>
-      <w:bookmarkStart w:id="15" w:name="_Toc500602254"/>
+      <w:bookmarkStart w:id="16" w:name="_Toc503460619"/>
       <w:proofErr w:type="spellStart"/>
       <w:r>
         <w:rPr>
@@ -7709,7 +8027,7 @@
         </w:rPr>
         <w:t>Trello</w:t>
       </w:r>
-      <w:bookmarkEnd w:id="15"/>
+      <w:bookmarkEnd w:id="16"/>
       <w:proofErr w:type="spellEnd"/>
     </w:p>
     <w:p>
@@ -7988,7 +8306,7 @@
         <w:lastRenderedPageBreak/>
         <w:t xml:space="preserve"> </w:t>
       </w:r>
-      <w:bookmarkStart w:id="16" w:name="_Toc500602255"/>
+      <w:bookmarkStart w:id="17" w:name="_Toc503460620"/>
       <w:proofErr w:type="spellStart"/>
       <w:r>
         <w:rPr>
@@ -8019,7 +8337,7 @@
         </w:rPr>
         <w:t>chart</w:t>
       </w:r>
-      <w:bookmarkEnd w:id="16"/>
+      <w:bookmarkEnd w:id="17"/>
       <w:proofErr w:type="spellEnd"/>
     </w:p>
     <w:p>
@@ -8126,8 +8444,6 @@
       <w:r>
         <w:t xml:space="preserve"> za drugi S</w:t>
       </w:r>
-      <w:bookmarkStart w:id="17" w:name="_GoBack"/>
-      <w:bookmarkEnd w:id="17"/>
       <w:r>
         <w:t>print</w:t>
       </w:r>
@@ -8202,6 +8518,200 @@
       <w:pPr>
         <w:tabs>
           <w:tab w:val="left" w:pos="1650"/>
+        </w:tabs>
+      </w:pPr>
+    </w:p>
+    <w:p>
+      <w:pPr>
+        <w:tabs>
+          <w:tab w:val="left" w:pos="1650"/>
+        </w:tabs>
+      </w:pPr>
+    </w:p>
+    <w:p>
+      <w:pPr>
+        <w:tabs>
+          <w:tab w:val="left" w:pos="1650"/>
+        </w:tabs>
+      </w:pPr>
+    </w:p>
+    <w:p>
+      <w:pPr>
+        <w:tabs>
+          <w:tab w:val="left" w:pos="1650"/>
+        </w:tabs>
+      </w:pPr>
+    </w:p>
+    <w:p>
+      <w:pPr>
+        <w:tabs>
+          <w:tab w:val="left" w:pos="1650"/>
+        </w:tabs>
+      </w:pPr>
+    </w:p>
+    <w:p>
+      <w:pPr>
+        <w:tabs>
+          <w:tab w:val="left" w:pos="1650"/>
+        </w:tabs>
+      </w:pPr>
+    </w:p>
+    <w:p>
+      <w:pPr>
+        <w:tabs>
+          <w:tab w:val="left" w:pos="1650"/>
+        </w:tabs>
+      </w:pPr>
+    </w:p>
+    <w:p>
+      <w:pPr>
+        <w:pStyle w:val="Heading3"/>
+        <w:numPr>
+          <w:ilvl w:val="2"/>
+          <w:numId w:val="2"/>
+        </w:numPr>
+        <w:rPr>
+          <w:rFonts w:ascii="Times New Roman" w:hAnsi="Times New Roman" w:cs="Times New Roman"/>
+          <w:b/>
+          <w:color w:val="000000" w:themeColor="text1"/>
+          <w:sz w:val="28"/>
+          <w:szCs w:val="28"/>
+        </w:rPr>
+      </w:pPr>
+      <w:bookmarkStart w:id="18" w:name="_Toc503460621"/>
+      <w:r>
+        <w:rPr>
+          <w:rFonts w:ascii="Times New Roman" w:hAnsi="Times New Roman" w:cs="Times New Roman"/>
+          <w:b/>
+          <w:color w:val="000000" w:themeColor="text1"/>
+          <w:sz w:val="28"/>
+          <w:szCs w:val="28"/>
+        </w:rPr>
+        <w:lastRenderedPageBreak/>
+        <w:t>Treći sprint</w:t>
+      </w:r>
+      <w:bookmarkEnd w:id="18"/>
+      <w:r>
+        <w:rPr>
+          <w:rFonts w:ascii="Times New Roman" w:hAnsi="Times New Roman" w:cs="Times New Roman"/>
+          <w:b/>
+          <w:color w:val="000000" w:themeColor="text1"/>
+          <w:sz w:val="28"/>
+          <w:szCs w:val="28"/>
+        </w:rPr>
+        <w:t xml:space="preserve">  </w:t>
+      </w:r>
+    </w:p>
+    <w:p/>
+    <w:p/>
+    <w:p>
+      <w:pPr>
+        <w:pStyle w:val="Heading4"/>
+        <w:numPr>
+          <w:ilvl w:val="3"/>
+          <w:numId w:val="2"/>
+        </w:numPr>
+        <w:rPr>
+          <w:rFonts w:ascii="Times New Roman" w:hAnsi="Times New Roman" w:cs="Times New Roman"/>
+          <w:b/>
+          <w:i w:val="0"/>
+          <w:color w:val="000000" w:themeColor="text1"/>
+        </w:rPr>
+      </w:pPr>
+      <w:r>
+        <w:rPr>
+          <w:rFonts w:ascii="Times New Roman" w:hAnsi="Times New Roman" w:cs="Times New Roman"/>
+          <w:b/>
+          <w:i w:val="0"/>
+          <w:color w:val="000000" w:themeColor="text1"/>
+        </w:rPr>
+        <w:t xml:space="preserve"> </w:t>
+      </w:r>
+      <w:bookmarkStart w:id="19" w:name="_Toc503460622"/>
+      <w:proofErr w:type="spellStart"/>
+      <w:r>
+        <w:rPr>
+          <w:rFonts w:ascii="Times New Roman" w:hAnsi="Times New Roman" w:cs="Times New Roman"/>
+          <w:b/>
+          <w:i w:val="0"/>
+          <w:color w:val="000000" w:themeColor="text1"/>
+        </w:rPr>
+        <w:t>Trello</w:t>
+      </w:r>
+      <w:bookmarkEnd w:id="19"/>
+      <w:proofErr w:type="spellEnd"/>
+    </w:p>
+    <w:p>
+      <w:pPr>
+        <w:pStyle w:val="Heading4"/>
+        <w:numPr>
+          <w:ilvl w:val="3"/>
+          <w:numId w:val="2"/>
+        </w:numPr>
+        <w:rPr>
+          <w:rFonts w:ascii="Times New Roman" w:hAnsi="Times New Roman" w:cs="Times New Roman"/>
+          <w:b/>
+          <w:i w:val="0"/>
+          <w:color w:val="000000" w:themeColor="text1"/>
+        </w:rPr>
+      </w:pPr>
+      <w:r>
+        <w:rPr>
+          <w:rFonts w:ascii="Times New Roman" w:hAnsi="Times New Roman" w:cs="Times New Roman"/>
+          <w:b/>
+          <w:i w:val="0"/>
+          <w:color w:val="000000" w:themeColor="text1"/>
+        </w:rPr>
+        <w:t xml:space="preserve"> </w:t>
+      </w:r>
+      <w:bookmarkStart w:id="20" w:name="_Toc503460623"/>
+      <w:proofErr w:type="spellStart"/>
+      <w:r>
+        <w:rPr>
+          <w:rFonts w:ascii="Times New Roman" w:hAnsi="Times New Roman" w:cs="Times New Roman"/>
+          <w:b/>
+          <w:i w:val="0"/>
+          <w:color w:val="000000" w:themeColor="text1"/>
+        </w:rPr>
+        <w:t>BurnDown</w:t>
+      </w:r>
+      <w:proofErr w:type="spellEnd"/>
+      <w:r>
+        <w:rPr>
+          <w:rFonts w:ascii="Times New Roman" w:hAnsi="Times New Roman" w:cs="Times New Roman"/>
+          <w:b/>
+          <w:i w:val="0"/>
+          <w:color w:val="000000" w:themeColor="text1"/>
+        </w:rPr>
+        <w:t xml:space="preserve"> </w:t>
+      </w:r>
+      <w:proofErr w:type="spellStart"/>
+      <w:r>
+        <w:rPr>
+          <w:rFonts w:ascii="Times New Roman" w:hAnsi="Times New Roman" w:cs="Times New Roman"/>
+          <w:b/>
+          <w:i w:val="0"/>
+          <w:color w:val="000000" w:themeColor="text1"/>
+        </w:rPr>
+        <w:t>chart</w:t>
+      </w:r>
+      <w:bookmarkEnd w:id="20"/>
+      <w:proofErr w:type="spellEnd"/>
+    </w:p>
+    <w:p>
+      <w:pPr>
+        <w:tabs>
+          <w:tab w:val="left" w:pos="2070"/>
+        </w:tabs>
+      </w:pPr>
+      <w:r>
+        <w:tab/>
+      </w:r>
+    </w:p>
+    <w:p>
+      <w:pPr>
+        <w:tabs>
+          <w:tab w:val="left" w:pos="2070"/>
         </w:tabs>
         <w:sectPr>
           <w:pgSz w:w="11906" w:h="16838"/>
@@ -8210,6 +8720,9 @@
           <w:docGrid w:linePitch="360"/>
         </w:sectPr>
       </w:pPr>
+      <w:r>
+        <w:tab/>
+      </w:r>
     </w:p>
     <w:p>
       <w:pPr>
@@ -8234,7 +8747,7 @@
           <w:szCs w:val="36"/>
         </w:rPr>
       </w:pPr>
-      <w:bookmarkStart w:id="18" w:name="_Toc500602256"/>
+      <w:bookmarkStart w:id="21" w:name="_Toc503460624"/>
       <w:r>
         <w:rPr>
           <w:rFonts w:ascii="Times New Roman" w:hAnsi="Times New Roman" w:cs="Times New Roman"/>
@@ -8245,7 +8758,7 @@
         </w:rPr>
         <w:t>Evidencija članova tima po zadacima</w:t>
       </w:r>
-      <w:bookmarkEnd w:id="18"/>
+      <w:bookmarkEnd w:id="21"/>
     </w:p>
     <w:p/>
     <w:p>
@@ -8263,7 +8776,7 @@
           <w:szCs w:val="32"/>
         </w:rPr>
       </w:pPr>
-      <w:bookmarkStart w:id="19" w:name="_Toc500602257"/>
+      <w:bookmarkStart w:id="22" w:name="_Toc503460625"/>
       <w:r>
         <w:rPr>
           <w:rFonts w:ascii="Times New Roman" w:hAnsi="Times New Roman" w:cs="Times New Roman"/>
@@ -8274,7 +8787,7 @@
         </w:rPr>
         <w:t>Antonio Brkić</w:t>
       </w:r>
-      <w:bookmarkEnd w:id="19"/>
+      <w:bookmarkEnd w:id="22"/>
     </w:p>
     <w:p/>
     <w:tbl>
@@ -8292,10 +8805,11 @@
         <w:tblLook w:val="0000" w:firstRow="0" w:lastRow="0" w:firstColumn="0" w:lastColumn="0" w:noHBand="0" w:noVBand="0"/>
       </w:tblPr>
       <w:tblGrid>
-        <w:gridCol w:w="2048"/>
-        <w:gridCol w:w="2021"/>
-        <w:gridCol w:w="2121"/>
-        <w:gridCol w:w="2287"/>
+        <w:gridCol w:w="1933"/>
+        <w:gridCol w:w="1414"/>
+        <w:gridCol w:w="1718"/>
+        <w:gridCol w:w="1863"/>
+        <w:gridCol w:w="1973"/>
       </w:tblGrid>
       <w:tr>
         <w:trPr>
@@ -8303,7 +8817,7 @@
         </w:trPr>
         <w:tc>
           <w:tcPr>
-            <w:tcW w:w="2048" w:type="dxa"/>
+            <w:tcW w:w="1933" w:type="dxa"/>
           </w:tcPr>
           <w:p>
             <w:pPr>
@@ -8330,7 +8844,7 @@
         </w:tc>
         <w:tc>
           <w:tcPr>
-            <w:tcW w:w="2021" w:type="dxa"/>
+            <w:tcW w:w="1414" w:type="dxa"/>
           </w:tcPr>
           <w:p>
             <w:pPr>
@@ -8351,13 +8865,40 @@
               <w:rPr>
                 <w:b/>
               </w:rPr>
+              <w:t>Procjena trajanja zadatka</w:t>
+            </w:r>
+          </w:p>
+        </w:tc>
+        <w:tc>
+          <w:tcPr>
+            <w:tcW w:w="1718" w:type="dxa"/>
+          </w:tcPr>
+          <w:p>
+            <w:pPr>
+              <w:jc w:val="center"/>
+              <w:rPr>
+                <w:b/>
+              </w:rPr>
+            </w:pPr>
+          </w:p>
+          <w:p>
+            <w:pPr>
+              <w:jc w:val="center"/>
+              <w:rPr>
+                <w:b/>
+              </w:rPr>
+            </w:pPr>
+            <w:r>
+              <w:rPr>
+                <w:b/>
+              </w:rPr>
               <w:t>Trajanje (h)</w:t>
             </w:r>
           </w:p>
         </w:tc>
         <w:tc>
           <w:tcPr>
-            <w:tcW w:w="2121" w:type="dxa"/>
+            <w:tcW w:w="1863" w:type="dxa"/>
           </w:tcPr>
           <w:p>
             <w:pPr>
@@ -8384,7 +8925,7 @@
         </w:tc>
         <w:tc>
           <w:tcPr>
-            <w:tcW w:w="2287" w:type="dxa"/>
+            <w:tcW w:w="1973" w:type="dxa"/>
           </w:tcPr>
           <w:p>
             <w:pPr>
@@ -8416,7 +8957,7 @@
         </w:trPr>
         <w:tc>
           <w:tcPr>
-            <w:tcW w:w="2048" w:type="dxa"/>
+            <w:tcW w:w="1933" w:type="dxa"/>
           </w:tcPr>
           <w:p>
             <w:r>
@@ -8426,13 +8967,21 @@
         </w:tc>
         <w:tc>
           <w:tcPr>
-            <w:tcW w:w="2021" w:type="dxa"/>
-          </w:tcPr>
-          <w:p>
-            <w:pPr>
-              <w:jc w:val="center"/>
-            </w:pPr>
-          </w:p>
+            <w:tcW w:w="1414" w:type="dxa"/>
+          </w:tcPr>
+          <w:p>
+            <w:pPr>
+              <w:jc w:val="center"/>
+            </w:pPr>
+            <w:r>
+              <w:t>3</w:t>
+            </w:r>
+          </w:p>
+        </w:tc>
+        <w:tc>
+          <w:tcPr>
+            <w:tcW w:w="1718" w:type="dxa"/>
+          </w:tcPr>
           <w:p>
             <w:pPr>
               <w:jc w:val="center"/>
@@ -8444,7 +8993,7 @@
         </w:tc>
         <w:tc>
           <w:tcPr>
-            <w:tcW w:w="2121" w:type="dxa"/>
+            <w:tcW w:w="1863" w:type="dxa"/>
           </w:tcPr>
           <w:p>
             <w:pPr>
@@ -8462,7 +9011,7 @@
         </w:tc>
         <w:tc>
           <w:tcPr>
-            <w:tcW w:w="2287" w:type="dxa"/>
+            <w:tcW w:w="1973" w:type="dxa"/>
           </w:tcPr>
           <w:p>
             <w:pPr>
@@ -8485,7 +9034,7 @@
         </w:trPr>
         <w:tc>
           <w:tcPr>
-            <w:tcW w:w="2048" w:type="dxa"/>
+            <w:tcW w:w="1933" w:type="dxa"/>
           </w:tcPr>
           <w:p>
             <w:r>
@@ -8495,13 +9044,8 @@
         </w:tc>
         <w:tc>
           <w:tcPr>
-            <w:tcW w:w="2021" w:type="dxa"/>
-          </w:tcPr>
-          <w:p>
-            <w:pPr>
-              <w:jc w:val="center"/>
-            </w:pPr>
-          </w:p>
+            <w:tcW w:w="1414" w:type="dxa"/>
+          </w:tcPr>
           <w:p>
             <w:pPr>
               <w:jc w:val="center"/>
@@ -8513,7 +9057,20 @@
         </w:tc>
         <w:tc>
           <w:tcPr>
-            <w:tcW w:w="2121" w:type="dxa"/>
+            <w:tcW w:w="1718" w:type="dxa"/>
+          </w:tcPr>
+          <w:p>
+            <w:pPr>
+              <w:jc w:val="center"/>
+            </w:pPr>
+            <w:r>
+              <w:t>4</w:t>
+            </w:r>
+          </w:p>
+        </w:tc>
+        <w:tc>
+          <w:tcPr>
+            <w:tcW w:w="1863" w:type="dxa"/>
           </w:tcPr>
           <w:p>
             <w:pPr>
@@ -8531,7 +9088,7 @@
         </w:tc>
         <w:tc>
           <w:tcPr>
-            <w:tcW w:w="2287" w:type="dxa"/>
+            <w:tcW w:w="1973" w:type="dxa"/>
           </w:tcPr>
           <w:p>
             <w:pPr>
@@ -8554,7 +9111,7 @@
         </w:trPr>
         <w:tc>
           <w:tcPr>
-            <w:tcW w:w="2048" w:type="dxa"/>
+            <w:tcW w:w="1933" w:type="dxa"/>
           </w:tcPr>
           <w:p>
             <w:r>
@@ -8569,7 +9126,20 @@
         </w:tc>
         <w:tc>
           <w:tcPr>
-            <w:tcW w:w="2021" w:type="dxa"/>
+            <w:tcW w:w="1414" w:type="dxa"/>
+          </w:tcPr>
+          <w:p>
+            <w:pPr>
+              <w:jc w:val="center"/>
+            </w:pPr>
+            <w:r>
+              <w:t>4</w:t>
+            </w:r>
+          </w:p>
+        </w:tc>
+        <w:tc>
+          <w:tcPr>
+            <w:tcW w:w="1718" w:type="dxa"/>
           </w:tcPr>
           <w:p>
             <w:pPr>
@@ -8582,7 +9152,7 @@
         </w:tc>
         <w:tc>
           <w:tcPr>
-            <w:tcW w:w="2121" w:type="dxa"/>
+            <w:tcW w:w="1863" w:type="dxa"/>
           </w:tcPr>
           <w:p>
             <w:pPr>
@@ -8595,7 +9165,7 @@
         </w:tc>
         <w:tc>
           <w:tcPr>
-            <w:tcW w:w="2287" w:type="dxa"/>
+            <w:tcW w:w="1973" w:type="dxa"/>
           </w:tcPr>
           <w:p>
             <w:pPr>
@@ -8613,7 +9183,7 @@
         </w:trPr>
         <w:tc>
           <w:tcPr>
-            <w:tcW w:w="2048" w:type="dxa"/>
+            <w:tcW w:w="1933" w:type="dxa"/>
           </w:tcPr>
           <w:p>
             <w:r>
@@ -8623,13 +9193,21 @@
         </w:tc>
         <w:tc>
           <w:tcPr>
-            <w:tcW w:w="2021" w:type="dxa"/>
-          </w:tcPr>
-          <w:p>
-            <w:pPr>
-              <w:jc w:val="center"/>
-            </w:pPr>
-          </w:p>
+            <w:tcW w:w="1414" w:type="dxa"/>
+          </w:tcPr>
+          <w:p>
+            <w:pPr>
+              <w:jc w:val="center"/>
+            </w:pPr>
+            <w:r>
+              <w:t>3</w:t>
+            </w:r>
+          </w:p>
+        </w:tc>
+        <w:tc>
+          <w:tcPr>
+            <w:tcW w:w="1718" w:type="dxa"/>
+          </w:tcPr>
           <w:p>
             <w:pPr>
               <w:jc w:val="center"/>
@@ -8641,7 +9219,7 @@
         </w:tc>
         <w:tc>
           <w:tcPr>
-            <w:tcW w:w="2121" w:type="dxa"/>
+            <w:tcW w:w="1863" w:type="dxa"/>
           </w:tcPr>
           <w:p>
             <w:pPr>
@@ -8659,7 +9237,7 @@
         </w:tc>
         <w:tc>
           <w:tcPr>
-            <w:tcW w:w="2287" w:type="dxa"/>
+            <w:tcW w:w="1973" w:type="dxa"/>
           </w:tcPr>
           <w:p>
             <w:pPr>
@@ -8682,7 +9260,7 @@
         </w:trPr>
         <w:tc>
           <w:tcPr>
-            <w:tcW w:w="2048" w:type="dxa"/>
+            <w:tcW w:w="1933" w:type="dxa"/>
           </w:tcPr>
           <w:p>
             <w:r>
@@ -8692,13 +9270,21 @@
         </w:tc>
         <w:tc>
           <w:tcPr>
-            <w:tcW w:w="2021" w:type="dxa"/>
-          </w:tcPr>
-          <w:p>
-            <w:pPr>
-              <w:jc w:val="center"/>
-            </w:pPr>
-          </w:p>
+            <w:tcW w:w="1414" w:type="dxa"/>
+          </w:tcPr>
+          <w:p>
+            <w:pPr>
+              <w:jc w:val="center"/>
+            </w:pPr>
+            <w:r>
+              <w:t>6</w:t>
+            </w:r>
+          </w:p>
+        </w:tc>
+        <w:tc>
+          <w:tcPr>
+            <w:tcW w:w="1718" w:type="dxa"/>
+          </w:tcPr>
           <w:p>
             <w:pPr>
               <w:jc w:val="center"/>
@@ -8710,7 +9296,7 @@
         </w:tc>
         <w:tc>
           <w:tcPr>
-            <w:tcW w:w="2121" w:type="dxa"/>
+            <w:tcW w:w="1863" w:type="dxa"/>
           </w:tcPr>
           <w:p>
             <w:pPr>
@@ -8728,7 +9314,7 @@
         </w:tc>
         <w:tc>
           <w:tcPr>
-            <w:tcW w:w="2287" w:type="dxa"/>
+            <w:tcW w:w="1973" w:type="dxa"/>
           </w:tcPr>
           <w:p>
             <w:pPr>
@@ -8751,7 +9337,7 @@
         </w:trPr>
         <w:tc>
           <w:tcPr>
-            <w:tcW w:w="2048" w:type="dxa"/>
+            <w:tcW w:w="1933" w:type="dxa"/>
           </w:tcPr>
           <w:p>
             <w:r>
@@ -8761,13 +9347,21 @@
         </w:tc>
         <w:tc>
           <w:tcPr>
-            <w:tcW w:w="2021" w:type="dxa"/>
-          </w:tcPr>
-          <w:p>
-            <w:pPr>
-              <w:jc w:val="center"/>
-            </w:pPr>
-          </w:p>
+            <w:tcW w:w="1414" w:type="dxa"/>
+          </w:tcPr>
+          <w:p>
+            <w:pPr>
+              <w:jc w:val="center"/>
+            </w:pPr>
+            <w:r>
+              <w:t>8</w:t>
+            </w:r>
+          </w:p>
+        </w:tc>
+        <w:tc>
+          <w:tcPr>
+            <w:tcW w:w="1718" w:type="dxa"/>
+          </w:tcPr>
           <w:p>
             <w:pPr>
               <w:jc w:val="center"/>
@@ -8779,7 +9373,7 @@
         </w:tc>
         <w:tc>
           <w:tcPr>
-            <w:tcW w:w="2121" w:type="dxa"/>
+            <w:tcW w:w="1863" w:type="dxa"/>
           </w:tcPr>
           <w:p>
             <w:pPr>
@@ -8797,7 +9391,7 @@
         </w:tc>
         <w:tc>
           <w:tcPr>
-            <w:tcW w:w="2287" w:type="dxa"/>
+            <w:tcW w:w="1973" w:type="dxa"/>
           </w:tcPr>
           <w:p>
             <w:pPr>
@@ -8821,8 +9415,6 @@
     <w:p/>
     <w:p/>
     <w:p/>
-    <w:p/>
-    <w:p/>
     <w:p>
       <w:pPr>
         <w:pStyle w:val="Heading2"/>
@@ -8838,7 +9430,7 @@
           <w:szCs w:val="32"/>
         </w:rPr>
       </w:pPr>
-      <w:bookmarkStart w:id="20" w:name="_Toc500602258"/>
+      <w:bookmarkStart w:id="23" w:name="_Toc503460626"/>
       <w:r>
         <w:rPr>
           <w:rFonts w:ascii="Times New Roman" w:hAnsi="Times New Roman" w:cs="Times New Roman"/>
@@ -8847,7 +9439,6 @@
           <w:sz w:val="32"/>
           <w:szCs w:val="32"/>
         </w:rPr>
-        <w:lastRenderedPageBreak/>
         <w:t xml:space="preserve">Andrea </w:t>
       </w:r>
       <w:proofErr w:type="spellStart"/>
@@ -8861,7 +9452,7 @@
         </w:rPr>
         <w:t>Danzante</w:t>
       </w:r>
-      <w:bookmarkEnd w:id="20"/>
+      <w:bookmarkEnd w:id="23"/>
       <w:proofErr w:type="spellEnd"/>
     </w:p>
     <w:p/>
@@ -8880,10 +9471,11 @@
         <w:tblLook w:val="0000" w:firstRow="0" w:lastRow="0" w:firstColumn="0" w:lastColumn="0" w:noHBand="0" w:noVBand="0"/>
       </w:tblPr>
       <w:tblGrid>
-        <w:gridCol w:w="2048"/>
-        <w:gridCol w:w="2021"/>
-        <w:gridCol w:w="2121"/>
-        <w:gridCol w:w="2291"/>
+        <w:gridCol w:w="1934"/>
+        <w:gridCol w:w="1413"/>
+        <w:gridCol w:w="1717"/>
+        <w:gridCol w:w="1862"/>
+        <w:gridCol w:w="1975"/>
       </w:tblGrid>
       <w:tr>
         <w:trPr>
@@ -8891,7 +9483,7 @@
         </w:trPr>
         <w:tc>
           <w:tcPr>
-            <w:tcW w:w="2048" w:type="dxa"/>
+            <w:tcW w:w="1934" w:type="dxa"/>
           </w:tcPr>
           <w:p>
             <w:pPr>
@@ -8918,7 +9510,7 @@
         </w:tc>
         <w:tc>
           <w:tcPr>
-            <w:tcW w:w="2021" w:type="dxa"/>
+            <w:tcW w:w="1413" w:type="dxa"/>
           </w:tcPr>
           <w:p>
             <w:pPr>
@@ -8927,25 +9519,44 @@
                 <w:b/>
               </w:rPr>
             </w:pPr>
-          </w:p>
-          <w:p>
-            <w:pPr>
-              <w:jc w:val="center"/>
+            <w:r>
               <w:rPr>
                 <w:b/>
               </w:rPr>
-            </w:pPr>
-            <w:r>
+              <w:t>Procjena trajanja zadatka</w:t>
+            </w:r>
+          </w:p>
+        </w:tc>
+        <w:tc>
+          <w:tcPr>
+            <w:tcW w:w="1717" w:type="dxa"/>
+          </w:tcPr>
+          <w:p>
+            <w:pPr>
+              <w:jc w:val="center"/>
               <w:rPr>
                 <w:b/>
               </w:rPr>
+            </w:pPr>
+          </w:p>
+          <w:p>
+            <w:pPr>
+              <w:jc w:val="center"/>
+              <w:rPr>
+                <w:b/>
+              </w:rPr>
+            </w:pPr>
+            <w:r>
+              <w:rPr>
+                <w:b/>
+              </w:rPr>
               <w:t>Trajanje (h)</w:t>
             </w:r>
           </w:p>
         </w:tc>
         <w:tc>
           <w:tcPr>
-            <w:tcW w:w="2121" w:type="dxa"/>
+            <w:tcW w:w="1862" w:type="dxa"/>
           </w:tcPr>
           <w:p>
             <w:pPr>
@@ -8972,7 +9583,7 @@
         </w:tc>
         <w:tc>
           <w:tcPr>
-            <w:tcW w:w="2291" w:type="dxa"/>
+            <w:tcW w:w="1975" w:type="dxa"/>
           </w:tcPr>
           <w:p>
             <w:pPr>
@@ -9004,7 +9615,7 @@
         </w:trPr>
         <w:tc>
           <w:tcPr>
-            <w:tcW w:w="2048" w:type="dxa"/>
+            <w:tcW w:w="1934" w:type="dxa"/>
           </w:tcPr>
           <w:p>
             <w:r>
@@ -9014,7 +9625,20 @@
         </w:tc>
         <w:tc>
           <w:tcPr>
-            <w:tcW w:w="2021" w:type="dxa"/>
+            <w:tcW w:w="1413" w:type="dxa"/>
+          </w:tcPr>
+          <w:p>
+            <w:pPr>
+              <w:jc w:val="center"/>
+            </w:pPr>
+            <w:r>
+              <w:t>3</w:t>
+            </w:r>
+          </w:p>
+        </w:tc>
+        <w:tc>
+          <w:tcPr>
+            <w:tcW w:w="1717" w:type="dxa"/>
           </w:tcPr>
           <w:p>
             <w:pPr>
@@ -9027,7 +9651,7 @@
         </w:tc>
         <w:tc>
           <w:tcPr>
-            <w:tcW w:w="2121" w:type="dxa"/>
+            <w:tcW w:w="1862" w:type="dxa"/>
           </w:tcPr>
           <w:p>
             <w:pPr>
@@ -9040,7 +9664,7 @@
         </w:tc>
         <w:tc>
           <w:tcPr>
-            <w:tcW w:w="2291" w:type="dxa"/>
+            <w:tcW w:w="1975" w:type="dxa"/>
           </w:tcPr>
           <w:p>
             <w:pPr>
@@ -9058,7 +9682,7 @@
         </w:trPr>
         <w:tc>
           <w:tcPr>
-            <w:tcW w:w="2048" w:type="dxa"/>
+            <w:tcW w:w="1934" w:type="dxa"/>
           </w:tcPr>
           <w:p>
             <w:r>
@@ -9068,7 +9692,7 @@
         </w:tc>
         <w:tc>
           <w:tcPr>
-            <w:tcW w:w="2021" w:type="dxa"/>
+            <w:tcW w:w="1413" w:type="dxa"/>
           </w:tcPr>
           <w:p>
             <w:pPr>
@@ -9081,7 +9705,20 @@
         </w:tc>
         <w:tc>
           <w:tcPr>
-            <w:tcW w:w="2121" w:type="dxa"/>
+            <w:tcW w:w="1717" w:type="dxa"/>
+          </w:tcPr>
+          <w:p>
+            <w:pPr>
+              <w:jc w:val="center"/>
+            </w:pPr>
+            <w:r>
+              <w:t>1</w:t>
+            </w:r>
+          </w:p>
+        </w:tc>
+        <w:tc>
+          <w:tcPr>
+            <w:tcW w:w="1862" w:type="dxa"/>
           </w:tcPr>
           <w:p>
             <w:pPr>
@@ -9094,7 +9731,7 @@
         </w:tc>
         <w:tc>
           <w:tcPr>
-            <w:tcW w:w="2291" w:type="dxa"/>
+            <w:tcW w:w="1975" w:type="dxa"/>
           </w:tcPr>
           <w:p>
             <w:pPr>
@@ -9112,7 +9749,7 @@
         </w:trPr>
         <w:tc>
           <w:tcPr>
-            <w:tcW w:w="2048" w:type="dxa"/>
+            <w:tcW w:w="1934" w:type="dxa"/>
           </w:tcPr>
           <w:p>
             <w:r>
@@ -9122,7 +9759,7 @@
         </w:tc>
         <w:tc>
           <w:tcPr>
-            <w:tcW w:w="2021" w:type="dxa"/>
+            <w:tcW w:w="1413" w:type="dxa"/>
           </w:tcPr>
           <w:p>
             <w:pPr>
@@ -9135,7 +9772,20 @@
         </w:tc>
         <w:tc>
           <w:tcPr>
-            <w:tcW w:w="2121" w:type="dxa"/>
+            <w:tcW w:w="1717" w:type="dxa"/>
+          </w:tcPr>
+          <w:p>
+            <w:pPr>
+              <w:jc w:val="center"/>
+            </w:pPr>
+            <w:r>
+              <w:t>5</w:t>
+            </w:r>
+          </w:p>
+        </w:tc>
+        <w:tc>
+          <w:tcPr>
+            <w:tcW w:w="1862" w:type="dxa"/>
           </w:tcPr>
           <w:p>
             <w:pPr>
@@ -9148,7 +9798,7 @@
         </w:tc>
         <w:tc>
           <w:tcPr>
-            <w:tcW w:w="2291" w:type="dxa"/>
+            <w:tcW w:w="1975" w:type="dxa"/>
           </w:tcPr>
           <w:p>
             <w:pPr>
@@ -9166,7 +9816,7 @@
         </w:trPr>
         <w:tc>
           <w:tcPr>
-            <w:tcW w:w="2048" w:type="dxa"/>
+            <w:tcW w:w="1934" w:type="dxa"/>
           </w:tcPr>
           <w:p>
             <w:r>
@@ -9184,7 +9834,20 @@
         </w:tc>
         <w:tc>
           <w:tcPr>
-            <w:tcW w:w="2021" w:type="dxa"/>
+            <w:tcW w:w="1413" w:type="dxa"/>
+          </w:tcPr>
+          <w:p>
+            <w:pPr>
+              <w:jc w:val="center"/>
+            </w:pPr>
+            <w:r>
+              <w:t>2</w:t>
+            </w:r>
+          </w:p>
+        </w:tc>
+        <w:tc>
+          <w:tcPr>
+            <w:tcW w:w="1717" w:type="dxa"/>
           </w:tcPr>
           <w:p>
             <w:pPr>
@@ -9197,7 +9860,7 @@
         </w:tc>
         <w:tc>
           <w:tcPr>
-            <w:tcW w:w="2121" w:type="dxa"/>
+            <w:tcW w:w="1862" w:type="dxa"/>
           </w:tcPr>
           <w:p>
             <w:pPr>
@@ -9210,7 +9873,7 @@
         </w:tc>
         <w:tc>
           <w:tcPr>
-            <w:tcW w:w="2291" w:type="dxa"/>
+            <w:tcW w:w="1975" w:type="dxa"/>
           </w:tcPr>
           <w:p>
             <w:pPr>
@@ -9228,7 +9891,7 @@
         </w:trPr>
         <w:tc>
           <w:tcPr>
-            <w:tcW w:w="2048" w:type="dxa"/>
+            <w:tcW w:w="1934" w:type="dxa"/>
           </w:tcPr>
           <w:p>
             <w:r>
@@ -9238,7 +9901,7 @@
         </w:tc>
         <w:tc>
           <w:tcPr>
-            <w:tcW w:w="2021" w:type="dxa"/>
+            <w:tcW w:w="1413" w:type="dxa"/>
           </w:tcPr>
           <w:p>
             <w:pPr>
@@ -9251,7 +9914,20 @@
         </w:tc>
         <w:tc>
           <w:tcPr>
-            <w:tcW w:w="2121" w:type="dxa"/>
+            <w:tcW w:w="1717" w:type="dxa"/>
+          </w:tcPr>
+          <w:p>
+            <w:pPr>
+              <w:jc w:val="center"/>
+            </w:pPr>
+            <w:r>
+              <w:t>2</w:t>
+            </w:r>
+          </w:p>
+        </w:tc>
+        <w:tc>
+          <w:tcPr>
+            <w:tcW w:w="1862" w:type="dxa"/>
           </w:tcPr>
           <w:p>
             <w:pPr>
@@ -9264,7 +9940,7 @@
         </w:tc>
         <w:tc>
           <w:tcPr>
-            <w:tcW w:w="2291" w:type="dxa"/>
+            <w:tcW w:w="1975" w:type="dxa"/>
           </w:tcPr>
           <w:p>
             <w:pPr>
@@ -9282,23 +9958,30 @@
         </w:trPr>
         <w:tc>
           <w:tcPr>
-            <w:tcW w:w="2048" w:type="dxa"/>
-          </w:tcPr>
-          <w:p>
-            <w:r>
-              <w:t>Implement</w:t>
-            </w:r>
-            <w:r>
-              <w:t xml:space="preserve">acija </w:t>
-            </w:r>
-            <w:r>
-              <w:t>dva načina za prikaz lijekova</w:t>
-            </w:r>
-          </w:p>
-        </w:tc>
-        <w:tc>
-          <w:tcPr>
-            <w:tcW w:w="2021" w:type="dxa"/>
+            <w:tcW w:w="1934" w:type="dxa"/>
+          </w:tcPr>
+          <w:p>
+            <w:r>
+              <w:t>Implementacija dva načina za prikaz lijekova</w:t>
+            </w:r>
+          </w:p>
+        </w:tc>
+        <w:tc>
+          <w:tcPr>
+            <w:tcW w:w="1413" w:type="dxa"/>
+          </w:tcPr>
+          <w:p>
+            <w:pPr>
+              <w:jc w:val="center"/>
+            </w:pPr>
+            <w:r>
+              <w:t>10</w:t>
+            </w:r>
+          </w:p>
+        </w:tc>
+        <w:tc>
+          <w:tcPr>
+            <w:tcW w:w="1717" w:type="dxa"/>
           </w:tcPr>
           <w:p>
             <w:pPr>
@@ -9311,7 +9994,7 @@
         </w:tc>
         <w:tc>
           <w:tcPr>
-            <w:tcW w:w="2121" w:type="dxa"/>
+            <w:tcW w:w="1862" w:type="dxa"/>
           </w:tcPr>
           <w:p>
             <w:pPr>
@@ -9324,7 +10007,7 @@
         </w:tc>
         <w:tc>
           <w:tcPr>
-            <w:tcW w:w="2291" w:type="dxa"/>
+            <w:tcW w:w="1975" w:type="dxa"/>
           </w:tcPr>
           <w:p>
             <w:pPr>
@@ -9342,28 +10025,35 @@
         </w:trPr>
         <w:tc>
           <w:tcPr>
-            <w:tcW w:w="2048" w:type="dxa"/>
-          </w:tcPr>
-          <w:p>
-            <w:r>
-              <w:t>Implement</w:t>
-            </w:r>
-            <w:r>
-              <w:t>acija</w:t>
-            </w:r>
-          </w:p>
-          <w:p>
-            <w:r>
-              <w:t>modularnost</w:t>
-            </w:r>
-            <w:r>
-              <w:t>i</w:t>
-            </w:r>
-          </w:p>
-        </w:tc>
-        <w:tc>
-          <w:tcPr>
-            <w:tcW w:w="2021" w:type="dxa"/>
+            <w:tcW w:w="1934" w:type="dxa"/>
+          </w:tcPr>
+          <w:p>
+            <w:r>
+              <w:t>Implementacija</w:t>
+            </w:r>
+          </w:p>
+          <w:p>
+            <w:r>
+              <w:t>modularnosti</w:t>
+            </w:r>
+          </w:p>
+        </w:tc>
+        <w:tc>
+          <w:tcPr>
+            <w:tcW w:w="1413" w:type="dxa"/>
+          </w:tcPr>
+          <w:p>
+            <w:pPr>
+              <w:jc w:val="center"/>
+            </w:pPr>
+            <w:r>
+              <w:t>7</w:t>
+            </w:r>
+          </w:p>
+        </w:tc>
+        <w:tc>
+          <w:tcPr>
+            <w:tcW w:w="1717" w:type="dxa"/>
           </w:tcPr>
           <w:p>
             <w:pPr>
@@ -9376,7 +10066,7 @@
         </w:tc>
         <w:tc>
           <w:tcPr>
-            <w:tcW w:w="2121" w:type="dxa"/>
+            <w:tcW w:w="1862" w:type="dxa"/>
           </w:tcPr>
           <w:p>
             <w:pPr>
@@ -9389,7 +10079,7 @@
         </w:tc>
         <w:tc>
           <w:tcPr>
-            <w:tcW w:w="2291" w:type="dxa"/>
+            <w:tcW w:w="1975" w:type="dxa"/>
           </w:tcPr>
           <w:p>
             <w:pPr>
@@ -9402,7 +10092,6 @@
         </w:tc>
       </w:tr>
     </w:tbl>
-    <w:p/>
     <w:p>
       <w:pPr>
         <w:tabs>
@@ -9425,7 +10114,7 @@
           <w:szCs w:val="32"/>
         </w:rPr>
       </w:pPr>
-      <w:bookmarkStart w:id="21" w:name="_Toc500602259"/>
+      <w:bookmarkStart w:id="24" w:name="_Toc503460627"/>
       <w:r>
         <w:rPr>
           <w:rFonts w:ascii="Times New Roman" w:hAnsi="Times New Roman" w:cs="Times New Roman"/>
@@ -9447,7 +10136,7 @@
         </w:rPr>
         <w:t>Ergović</w:t>
       </w:r>
-      <w:bookmarkEnd w:id="21"/>
+      <w:bookmarkEnd w:id="24"/>
       <w:proofErr w:type="spellEnd"/>
     </w:p>
     <w:p/>
@@ -9466,10 +10155,11 @@
         <w:tblLook w:val="0000" w:firstRow="0" w:lastRow="0" w:firstColumn="0" w:lastColumn="0" w:noHBand="0" w:noVBand="0"/>
       </w:tblPr>
       <w:tblGrid>
-        <w:gridCol w:w="2048"/>
-        <w:gridCol w:w="2021"/>
-        <w:gridCol w:w="2121"/>
-        <w:gridCol w:w="2287"/>
+        <w:gridCol w:w="1933"/>
+        <w:gridCol w:w="1414"/>
+        <w:gridCol w:w="1718"/>
+        <w:gridCol w:w="1863"/>
+        <w:gridCol w:w="1973"/>
       </w:tblGrid>
       <w:tr>
         <w:trPr>
@@ -9477,7 +10167,7 @@
         </w:trPr>
         <w:tc>
           <w:tcPr>
-            <w:tcW w:w="2048" w:type="dxa"/>
+            <w:tcW w:w="1933" w:type="dxa"/>
           </w:tcPr>
           <w:p>
             <w:pPr>
@@ -9504,7 +10194,7 @@
         </w:tc>
         <w:tc>
           <w:tcPr>
-            <w:tcW w:w="2021" w:type="dxa"/>
+            <w:tcW w:w="1414" w:type="dxa"/>
           </w:tcPr>
           <w:p>
             <w:pPr>
@@ -9513,25 +10203,44 @@
                 <w:b/>
               </w:rPr>
             </w:pPr>
-          </w:p>
-          <w:p>
-            <w:pPr>
-              <w:jc w:val="center"/>
+            <w:r>
               <w:rPr>
                 <w:b/>
               </w:rPr>
-            </w:pPr>
-            <w:r>
+              <w:t>Procjena trajanja zadatka</w:t>
+            </w:r>
+          </w:p>
+        </w:tc>
+        <w:tc>
+          <w:tcPr>
+            <w:tcW w:w="1718" w:type="dxa"/>
+          </w:tcPr>
+          <w:p>
+            <w:pPr>
+              <w:jc w:val="center"/>
               <w:rPr>
                 <w:b/>
               </w:rPr>
+            </w:pPr>
+          </w:p>
+          <w:p>
+            <w:pPr>
+              <w:jc w:val="center"/>
+              <w:rPr>
+                <w:b/>
+              </w:rPr>
+            </w:pPr>
+            <w:r>
+              <w:rPr>
+                <w:b/>
+              </w:rPr>
               <w:t>Trajanje (h)</w:t>
             </w:r>
           </w:p>
         </w:tc>
         <w:tc>
           <w:tcPr>
-            <w:tcW w:w="2121" w:type="dxa"/>
+            <w:tcW w:w="1863" w:type="dxa"/>
           </w:tcPr>
           <w:p>
             <w:pPr>
@@ -9558,7 +10267,7 @@
         </w:tc>
         <w:tc>
           <w:tcPr>
-            <w:tcW w:w="2287" w:type="dxa"/>
+            <w:tcW w:w="1973" w:type="dxa"/>
           </w:tcPr>
           <w:p>
             <w:pPr>
@@ -9590,7 +10299,7 @@
         </w:trPr>
         <w:tc>
           <w:tcPr>
-            <w:tcW w:w="2048" w:type="dxa"/>
+            <w:tcW w:w="1933" w:type="dxa"/>
           </w:tcPr>
           <w:p>
             <w:r>
@@ -9600,7 +10309,20 @@
         </w:tc>
         <w:tc>
           <w:tcPr>
-            <w:tcW w:w="2021" w:type="dxa"/>
+            <w:tcW w:w="1414" w:type="dxa"/>
+          </w:tcPr>
+          <w:p>
+            <w:pPr>
+              <w:jc w:val="center"/>
+            </w:pPr>
+            <w:r>
+              <w:t>4</w:t>
+            </w:r>
+          </w:p>
+        </w:tc>
+        <w:tc>
+          <w:tcPr>
+            <w:tcW w:w="1718" w:type="dxa"/>
           </w:tcPr>
           <w:p>
             <w:pPr>
@@ -9613,7 +10335,7 @@
         </w:tc>
         <w:tc>
           <w:tcPr>
-            <w:tcW w:w="2121" w:type="dxa"/>
+            <w:tcW w:w="1863" w:type="dxa"/>
           </w:tcPr>
           <w:p>
             <w:pPr>
@@ -9626,7 +10348,7 @@
         </w:tc>
         <w:tc>
           <w:tcPr>
-            <w:tcW w:w="2287" w:type="dxa"/>
+            <w:tcW w:w="1973" w:type="dxa"/>
           </w:tcPr>
           <w:p>
             <w:pPr>
@@ -9644,7 +10366,7 @@
         </w:trPr>
         <w:tc>
           <w:tcPr>
-            <w:tcW w:w="2048" w:type="dxa"/>
+            <w:tcW w:w="1933" w:type="dxa"/>
           </w:tcPr>
           <w:p>
             <w:r>
@@ -9654,7 +10376,7 @@
         </w:tc>
         <w:tc>
           <w:tcPr>
-            <w:tcW w:w="2021" w:type="dxa"/>
+            <w:tcW w:w="1414" w:type="dxa"/>
           </w:tcPr>
           <w:p>
             <w:pPr>
@@ -9667,7 +10389,20 @@
         </w:tc>
         <w:tc>
           <w:tcPr>
-            <w:tcW w:w="2121" w:type="dxa"/>
+            <w:tcW w:w="1718" w:type="dxa"/>
+          </w:tcPr>
+          <w:p>
+            <w:pPr>
+              <w:jc w:val="center"/>
+            </w:pPr>
+            <w:r>
+              <w:t>6</w:t>
+            </w:r>
+          </w:p>
+        </w:tc>
+        <w:tc>
+          <w:tcPr>
+            <w:tcW w:w="1863" w:type="dxa"/>
           </w:tcPr>
           <w:p>
             <w:pPr>
@@ -9685,7 +10420,7 @@
         </w:tc>
         <w:tc>
           <w:tcPr>
-            <w:tcW w:w="2287" w:type="dxa"/>
+            <w:tcW w:w="1973" w:type="dxa"/>
           </w:tcPr>
           <w:p>
             <w:pPr>
@@ -9708,21 +10443,18 @@
         </w:trPr>
         <w:tc>
           <w:tcPr>
-            <w:tcW w:w="2048" w:type="dxa"/>
+            <w:tcW w:w="1933" w:type="dxa"/>
           </w:tcPr>
           <w:p>
             <w:r>
               <w:lastRenderedPageBreak/>
-              <w:t>Izrada liste</w:t>
-            </w:r>
-            <w:r>
-              <w:t xml:space="preserve"> pregleda korisnika</w:t>
-            </w:r>
-          </w:p>
-        </w:tc>
-        <w:tc>
-          <w:tcPr>
-            <w:tcW w:w="2021" w:type="dxa"/>
+              <w:t>Izrada liste pregleda korisnika</w:t>
+            </w:r>
+          </w:p>
+        </w:tc>
+        <w:tc>
+          <w:tcPr>
+            <w:tcW w:w="1414" w:type="dxa"/>
           </w:tcPr>
           <w:p>
             <w:pPr>
@@ -9735,7 +10467,20 @@
         </w:tc>
         <w:tc>
           <w:tcPr>
-            <w:tcW w:w="2121" w:type="dxa"/>
+            <w:tcW w:w="1718" w:type="dxa"/>
+          </w:tcPr>
+          <w:p>
+            <w:pPr>
+              <w:jc w:val="center"/>
+            </w:pPr>
+            <w:r>
+              <w:t>4</w:t>
+            </w:r>
+          </w:p>
+        </w:tc>
+        <w:tc>
+          <w:tcPr>
+            <w:tcW w:w="1863" w:type="dxa"/>
           </w:tcPr>
           <w:p>
             <w:pPr>
@@ -9748,7 +10493,7 @@
         </w:tc>
         <w:tc>
           <w:tcPr>
-            <w:tcW w:w="2287" w:type="dxa"/>
+            <w:tcW w:w="1973" w:type="dxa"/>
           </w:tcPr>
           <w:p>
             <w:pPr>
@@ -9766,26 +10511,30 @@
         </w:trPr>
         <w:tc>
           <w:tcPr>
-            <w:tcW w:w="2048" w:type="dxa"/>
-          </w:tcPr>
-          <w:p>
-            <w:r>
-              <w:t>Izrada</w:t>
-            </w:r>
-            <w:r>
-              <w:t xml:space="preserve"> aktivnost</w:t>
-            </w:r>
-            <w:r>
-              <w:t>i</w:t>
-            </w:r>
-            <w:r>
-              <w:t xml:space="preserve"> za unos podataka o novom pregledu</w:t>
-            </w:r>
-          </w:p>
-        </w:tc>
-        <w:tc>
-          <w:tcPr>
-            <w:tcW w:w="2021" w:type="dxa"/>
+            <w:tcW w:w="1933" w:type="dxa"/>
+          </w:tcPr>
+          <w:p>
+            <w:r>
+              <w:t>Izrada aktivnosti za unos podataka o novom pregledu</w:t>
+            </w:r>
+          </w:p>
+        </w:tc>
+        <w:tc>
+          <w:tcPr>
+            <w:tcW w:w="1414" w:type="dxa"/>
+          </w:tcPr>
+          <w:p>
+            <w:pPr>
+              <w:jc w:val="center"/>
+            </w:pPr>
+            <w:r>
+              <w:t>3</w:t>
+            </w:r>
+          </w:p>
+        </w:tc>
+        <w:tc>
+          <w:tcPr>
+            <w:tcW w:w="1718" w:type="dxa"/>
           </w:tcPr>
           <w:p>
             <w:pPr>
@@ -9798,7 +10547,7 @@
         </w:tc>
         <w:tc>
           <w:tcPr>
-            <w:tcW w:w="2121" w:type="dxa"/>
+            <w:tcW w:w="1863" w:type="dxa"/>
           </w:tcPr>
           <w:p>
             <w:pPr>
@@ -9811,7 +10560,7 @@
         </w:tc>
         <w:tc>
           <w:tcPr>
-            <w:tcW w:w="2287" w:type="dxa"/>
+            <w:tcW w:w="1973" w:type="dxa"/>
           </w:tcPr>
           <w:p>
             <w:pPr>
@@ -9826,9 +10575,11 @@
     </w:tbl>
     <w:p/>
     <w:p/>
-    <w:p/>
-    <w:p>
-      <w:pPr>
+    <w:p>
+      <w:pPr>
+        <w:tabs>
+          <w:tab w:val="left" w:pos="3270"/>
+        </w:tabs>
         <w:rPr>
           <w:b/>
           <w:sz w:val="28"/>
@@ -9850,7 +10601,7 @@
           <w:szCs w:val="32"/>
         </w:rPr>
       </w:pPr>
-      <w:bookmarkStart w:id="22" w:name="_Toc500602260"/>
+      <w:bookmarkStart w:id="25" w:name="_Toc503460628"/>
       <w:r>
         <w:rPr>
           <w:rFonts w:ascii="Times New Roman" w:hAnsi="Times New Roman" w:cs="Times New Roman"/>
@@ -9872,7 +10623,7 @@
         </w:rPr>
         <w:t>Hranj</w:t>
       </w:r>
-      <w:bookmarkEnd w:id="22"/>
+      <w:bookmarkEnd w:id="25"/>
       <w:proofErr w:type="spellEnd"/>
     </w:p>
     <w:p>
@@ -9900,9 +10651,10 @@
       </w:tblPr>
       <w:tblGrid>
         <w:gridCol w:w="2550"/>
-        <w:gridCol w:w="1994"/>
-        <w:gridCol w:w="2098"/>
-        <w:gridCol w:w="2259"/>
+        <w:gridCol w:w="1170"/>
+        <w:gridCol w:w="1589"/>
+        <w:gridCol w:w="1753"/>
+        <w:gridCol w:w="1839"/>
       </w:tblGrid>
       <w:tr>
         <w:trPr>
@@ -9910,7 +10662,7 @@
         </w:trPr>
         <w:tc>
           <w:tcPr>
-            <w:tcW w:w="2048" w:type="dxa"/>
+            <w:tcW w:w="2550" w:type="dxa"/>
           </w:tcPr>
           <w:p>
             <w:pPr>
@@ -9937,7 +10689,7 @@
         </w:tc>
         <w:tc>
           <w:tcPr>
-            <w:tcW w:w="2021" w:type="dxa"/>
+            <w:tcW w:w="1170" w:type="dxa"/>
           </w:tcPr>
           <w:p>
             <w:pPr>
@@ -9946,25 +10698,44 @@
                 <w:b/>
               </w:rPr>
             </w:pPr>
-          </w:p>
-          <w:p>
-            <w:pPr>
-              <w:jc w:val="center"/>
+            <w:r>
               <w:rPr>
                 <w:b/>
               </w:rPr>
-            </w:pPr>
-            <w:r>
+              <w:t>Procjena trajanja zadatka</w:t>
+            </w:r>
+          </w:p>
+        </w:tc>
+        <w:tc>
+          <w:tcPr>
+            <w:tcW w:w="1589" w:type="dxa"/>
+          </w:tcPr>
+          <w:p>
+            <w:pPr>
+              <w:jc w:val="center"/>
               <w:rPr>
                 <w:b/>
               </w:rPr>
+            </w:pPr>
+          </w:p>
+          <w:p>
+            <w:pPr>
+              <w:jc w:val="center"/>
+              <w:rPr>
+                <w:b/>
+              </w:rPr>
+            </w:pPr>
+            <w:r>
+              <w:rPr>
+                <w:b/>
+              </w:rPr>
               <w:t>Trajanje (h)</w:t>
             </w:r>
           </w:p>
         </w:tc>
         <w:tc>
           <w:tcPr>
-            <w:tcW w:w="2121" w:type="dxa"/>
+            <w:tcW w:w="1753" w:type="dxa"/>
           </w:tcPr>
           <w:p>
             <w:pPr>
@@ -9991,7 +10762,7 @@
         </w:tc>
         <w:tc>
           <w:tcPr>
-            <w:tcW w:w="2287" w:type="dxa"/>
+            <w:tcW w:w="1839" w:type="dxa"/>
           </w:tcPr>
           <w:p>
             <w:pPr>
@@ -10023,7 +10794,7 @@
         </w:trPr>
         <w:tc>
           <w:tcPr>
-            <w:tcW w:w="2048" w:type="dxa"/>
+            <w:tcW w:w="2550" w:type="dxa"/>
           </w:tcPr>
           <w:p>
             <w:r>
@@ -10041,7 +10812,7 @@
         </w:tc>
         <w:tc>
           <w:tcPr>
-            <w:tcW w:w="2021" w:type="dxa"/>
+            <w:tcW w:w="1170" w:type="dxa"/>
           </w:tcPr>
           <w:p>
             <w:pPr>
@@ -10054,7 +10825,20 @@
         </w:tc>
         <w:tc>
           <w:tcPr>
-            <w:tcW w:w="2121" w:type="dxa"/>
+            <w:tcW w:w="1589" w:type="dxa"/>
+          </w:tcPr>
+          <w:p>
+            <w:pPr>
+              <w:jc w:val="center"/>
+            </w:pPr>
+            <w:r>
+              <w:t>2</w:t>
+            </w:r>
+          </w:p>
+        </w:tc>
+        <w:tc>
+          <w:tcPr>
+            <w:tcW w:w="1753" w:type="dxa"/>
           </w:tcPr>
           <w:p>
             <w:pPr>
@@ -10067,7 +10851,7 @@
         </w:tc>
         <w:tc>
           <w:tcPr>
-            <w:tcW w:w="2287" w:type="dxa"/>
+            <w:tcW w:w="1839" w:type="dxa"/>
           </w:tcPr>
           <w:p>
             <w:pPr>
@@ -10085,7 +10869,7 @@
         </w:trPr>
         <w:tc>
           <w:tcPr>
-            <w:tcW w:w="2048" w:type="dxa"/>
+            <w:tcW w:w="2550" w:type="dxa"/>
           </w:tcPr>
           <w:p>
             <w:r>
@@ -10095,7 +10879,20 @@
         </w:tc>
         <w:tc>
           <w:tcPr>
-            <w:tcW w:w="2021" w:type="dxa"/>
+            <w:tcW w:w="1170" w:type="dxa"/>
+          </w:tcPr>
+          <w:p>
+            <w:pPr>
+              <w:jc w:val="center"/>
+            </w:pPr>
+            <w:r>
+              <w:t>4</w:t>
+            </w:r>
+          </w:p>
+        </w:tc>
+        <w:tc>
+          <w:tcPr>
+            <w:tcW w:w="1589" w:type="dxa"/>
           </w:tcPr>
           <w:p>
             <w:pPr>
@@ -10108,7 +10905,7 @@
         </w:tc>
         <w:tc>
           <w:tcPr>
-            <w:tcW w:w="2121" w:type="dxa"/>
+            <w:tcW w:w="1753" w:type="dxa"/>
           </w:tcPr>
           <w:p>
             <w:pPr>
@@ -10121,7 +10918,7 @@
         </w:tc>
         <w:tc>
           <w:tcPr>
-            <w:tcW w:w="2287" w:type="dxa"/>
+            <w:tcW w:w="1839" w:type="dxa"/>
           </w:tcPr>
           <w:p>
             <w:pPr>
@@ -10139,7 +10936,7 @@
         </w:trPr>
         <w:tc>
           <w:tcPr>
-            <w:tcW w:w="2048" w:type="dxa"/>
+            <w:tcW w:w="2550" w:type="dxa"/>
           </w:tcPr>
           <w:p>
             <w:r>
@@ -10149,7 +10946,7 @@
         </w:tc>
         <w:tc>
           <w:tcPr>
-            <w:tcW w:w="2021" w:type="dxa"/>
+            <w:tcW w:w="1170" w:type="dxa"/>
           </w:tcPr>
           <w:p>
             <w:pPr>
@@ -10162,7 +10959,20 @@
         </w:tc>
         <w:tc>
           <w:tcPr>
-            <w:tcW w:w="2121" w:type="dxa"/>
+            <w:tcW w:w="1589" w:type="dxa"/>
+          </w:tcPr>
+          <w:p>
+            <w:pPr>
+              <w:jc w:val="center"/>
+            </w:pPr>
+            <w:r>
+              <w:t>2</w:t>
+            </w:r>
+          </w:p>
+        </w:tc>
+        <w:tc>
+          <w:tcPr>
+            <w:tcW w:w="1753" w:type="dxa"/>
           </w:tcPr>
           <w:p>
             <w:pPr>
@@ -10175,7 +10985,7 @@
         </w:tc>
         <w:tc>
           <w:tcPr>
-            <w:tcW w:w="2287" w:type="dxa"/>
+            <w:tcW w:w="1839" w:type="dxa"/>
           </w:tcPr>
           <w:p>
             <w:pPr>
@@ -10193,7 +11003,7 @@
         </w:trPr>
         <w:tc>
           <w:tcPr>
-            <w:tcW w:w="2048" w:type="dxa"/>
+            <w:tcW w:w="2550" w:type="dxa"/>
           </w:tcPr>
           <w:p>
             <w:r>
@@ -10203,7 +11013,20 @@
         </w:tc>
         <w:tc>
           <w:tcPr>
-            <w:tcW w:w="2021" w:type="dxa"/>
+            <w:tcW w:w="1170" w:type="dxa"/>
+          </w:tcPr>
+          <w:p>
+            <w:pPr>
+              <w:jc w:val="center"/>
+            </w:pPr>
+            <w:r>
+              <w:t>3</w:t>
+            </w:r>
+          </w:p>
+        </w:tc>
+        <w:tc>
+          <w:tcPr>
+            <w:tcW w:w="1589" w:type="dxa"/>
           </w:tcPr>
           <w:p>
             <w:pPr>
@@ -10216,7 +11039,7 @@
         </w:tc>
         <w:tc>
           <w:tcPr>
-            <w:tcW w:w="2121" w:type="dxa"/>
+            <w:tcW w:w="1753" w:type="dxa"/>
           </w:tcPr>
           <w:p>
             <w:pPr>
@@ -10229,7 +11052,7 @@
         </w:tc>
         <w:tc>
           <w:tcPr>
-            <w:tcW w:w="2287" w:type="dxa"/>
+            <w:tcW w:w="1839" w:type="dxa"/>
           </w:tcPr>
           <w:p>
             <w:pPr>
@@ -10247,20 +11070,30 @@
         </w:trPr>
         <w:tc>
           <w:tcPr>
-            <w:tcW w:w="2048" w:type="dxa"/>
-          </w:tcPr>
-          <w:p>
-            <w:r>
-              <w:t>Implementacija</w:t>
-            </w:r>
-            <w:r>
-              <w:t xml:space="preserve"> metode za dodavanje nove terapije</w:t>
-            </w:r>
-          </w:p>
-        </w:tc>
-        <w:tc>
-          <w:tcPr>
-            <w:tcW w:w="2021" w:type="dxa"/>
+            <w:tcW w:w="2550" w:type="dxa"/>
+          </w:tcPr>
+          <w:p>
+            <w:r>
+              <w:t>Implementacija metode za dodavanje nove terapije</w:t>
+            </w:r>
+          </w:p>
+        </w:tc>
+        <w:tc>
+          <w:tcPr>
+            <w:tcW w:w="1170" w:type="dxa"/>
+          </w:tcPr>
+          <w:p>
+            <w:pPr>
+              <w:jc w:val="center"/>
+            </w:pPr>
+            <w:r>
+              <w:t>6</w:t>
+            </w:r>
+          </w:p>
+        </w:tc>
+        <w:tc>
+          <w:tcPr>
+            <w:tcW w:w="1589" w:type="dxa"/>
           </w:tcPr>
           <w:p>
             <w:pPr>
@@ -10273,7 +11106,7 @@
         </w:tc>
         <w:tc>
           <w:tcPr>
-            <w:tcW w:w="2121" w:type="dxa"/>
+            <w:tcW w:w="1753" w:type="dxa"/>
           </w:tcPr>
           <w:p>
             <w:pPr>
@@ -10286,7 +11119,7 @@
         </w:tc>
         <w:tc>
           <w:tcPr>
-            <w:tcW w:w="2287" w:type="dxa"/>
+            <w:tcW w:w="1839" w:type="dxa"/>
           </w:tcPr>
           <w:p>
             <w:pPr>
@@ -10304,23 +11137,17 @@
         </w:trPr>
         <w:tc>
           <w:tcPr>
-            <w:tcW w:w="2048" w:type="dxa"/>
-          </w:tcPr>
-          <w:p>
-            <w:r>
-              <w:t>Implement</w:t>
-            </w:r>
-            <w:r>
-              <w:t xml:space="preserve">acija </w:t>
-            </w:r>
-            <w:r>
-              <w:t>metode za pokretanje/zaustavljanje terapije</w:t>
-            </w:r>
-          </w:p>
-        </w:tc>
-        <w:tc>
-          <w:tcPr>
-            <w:tcW w:w="2021" w:type="dxa"/>
+            <w:tcW w:w="2550" w:type="dxa"/>
+          </w:tcPr>
+          <w:p>
+            <w:r>
+              <w:t>Implementacija metode za pokretanje/zaustavljanje terapije</w:t>
+            </w:r>
+          </w:p>
+        </w:tc>
+        <w:tc>
+          <w:tcPr>
+            <w:tcW w:w="1170" w:type="dxa"/>
           </w:tcPr>
           <w:p>
             <w:pPr>
@@ -10333,7 +11160,20 @@
         </w:tc>
         <w:tc>
           <w:tcPr>
-            <w:tcW w:w="2121" w:type="dxa"/>
+            <w:tcW w:w="1589" w:type="dxa"/>
+          </w:tcPr>
+          <w:p>
+            <w:pPr>
+              <w:jc w:val="center"/>
+            </w:pPr>
+            <w:r>
+              <w:t>4</w:t>
+            </w:r>
+          </w:p>
+        </w:tc>
+        <w:tc>
+          <w:tcPr>
+            <w:tcW w:w="1753" w:type="dxa"/>
           </w:tcPr>
           <w:p>
             <w:pPr>
@@ -10346,7 +11186,7 @@
         </w:tc>
         <w:tc>
           <w:tcPr>
-            <w:tcW w:w="2287" w:type="dxa"/>
+            <w:tcW w:w="1839" w:type="dxa"/>
           </w:tcPr>
           <w:p>
             <w:pPr>
@@ -12722,7 +13562,7 @@
   <w:abstractNum w:abstractNumId="21" w15:restartNumberingAfterBreak="0">
     <w:nsid w:val="5EEA71AF"/>
     <w:multiLevelType w:val="multilevel"/>
-    <w:tmpl w:val="585EA2F8"/>
+    <w:tmpl w:val="2FAEB3D0"/>
     <w:lvl w:ilvl="0">
       <w:start w:val="1"/>
       <w:numFmt w:val="decimal"/>
@@ -12779,6 +13619,7 @@
       </w:pPr>
       <w:rPr>
         <w:rFonts w:hint="default"/>
+        <w:color w:val="000000" w:themeColor="text1"/>
       </w:rPr>
     </w:lvl>
     <w:lvl w:ilvl="4">
@@ -15097,7 +15938,7 @@
 </file>
 
 <file path=customXml/itemProps1.xml><?xml version="1.0" encoding="utf-8"?>
-<ds:datastoreItem xmlns:ds="http://schemas.openxmlformats.org/officeDocument/2006/customXml" ds:itemID="{C6D62F51-D56A-45A2-952A-BB66EF4C8ADC}">
+<ds:datastoreItem xmlns:ds="http://schemas.openxmlformats.org/officeDocument/2006/customXml" ds:itemID="{D2AA599D-EA54-4A91-9FD1-F4466D9EACF2}">
   <ds:schemaRefs>
     <ds:schemaRef ds:uri="http://schemas.openxmlformats.org/officeDocument/2006/bibliography"/>
   </ds:schemaRefs>

</xml_diff>

<commit_message>
U tehničkoj dokumentaciji je reorganizirano poglavlje artefakti na način da su dijagrami grupirani po funckionalnostima te je u projektnoj dokumentaciji nadopunjena evidencija po članovima.
</commit_message>
<xml_diff>
--- a/Dokumentacija/PillCare - Brkić_Danzante_Ergović_Hranj - Projektna.docx
+++ b/Dokumentacija/PillCare - Brkić_Danzante_Ergović_Hranj - Projektna.docx
@@ -5668,14 +5668,27 @@
       <w:r>
         <w:t xml:space="preserve">Slika </w:t>
       </w:r>
-      <w:fldSimple w:instr=" SEQ Slika \* ARABIC ">
-        <w:r>
-          <w:rPr>
-            <w:noProof/>
-          </w:rPr>
-          <w:t>1</w:t>
-        </w:r>
-      </w:fldSimple>
+      <w:r>
+        <w:fldChar w:fldCharType="begin"/>
+      </w:r>
+      <w:r>
+        <w:instrText xml:space="preserve"> SEQ Slika \* ARABIC </w:instrText>
+      </w:r>
+      <w:r>
+        <w:fldChar w:fldCharType="separate"/>
+      </w:r>
+      <w:r>
+        <w:rPr>
+          <w:noProof/>
+        </w:rPr>
+        <w:t>1</w:t>
+      </w:r>
+      <w:r>
+        <w:rPr>
+          <w:noProof/>
+        </w:rPr>
+        <w:fldChar w:fldCharType="end"/>
+      </w:r>
       <w:r>
         <w:t xml:space="preserve">. </w:t>
       </w:r>
@@ -5892,14 +5905,30 @@
       <w:r>
         <w:t xml:space="preserve">Slika </w:t>
       </w:r>
-      <w:fldSimple w:instr=" SEQ Slika \* ARABIC ">
-        <w:r>
-          <w:rPr>
-            <w:noProof/>
-          </w:rPr>
-          <w:t>2</w:t>
-        </w:r>
-      </w:fldSimple>
+      <w:r>
+        <w:fldChar w:fldCharType="begin"/>
+      </w:r>
+      <w:r>
+        <w:instrText xml:space="preserve"> SEQ Slika \* ARABI</w:instrText>
+      </w:r>
+      <w:r>
+        <w:instrText xml:space="preserve">C </w:instrText>
+      </w:r>
+      <w:r>
+        <w:fldChar w:fldCharType="separate"/>
+      </w:r>
+      <w:r>
+        <w:rPr>
+          <w:noProof/>
+        </w:rPr>
+        <w:t>2</w:t>
+      </w:r>
+      <w:r>
+        <w:rPr>
+          <w:noProof/>
+        </w:rPr>
+        <w:fldChar w:fldCharType="end"/>
+      </w:r>
       <w:r>
         <w:t>. Skica ekrana aplikacije</w:t>
       </w:r>
@@ -6065,14 +6094,27 @@
       <w:r>
         <w:t xml:space="preserve">Slika </w:t>
       </w:r>
-      <w:fldSimple w:instr=" SEQ Slika \* ARABIC ">
-        <w:r>
-          <w:rPr>
-            <w:noProof/>
-          </w:rPr>
-          <w:t>3</w:t>
-        </w:r>
-      </w:fldSimple>
+      <w:r>
+        <w:fldChar w:fldCharType="begin"/>
+      </w:r>
+      <w:r>
+        <w:instrText xml:space="preserve"> SEQ Slika \* ARABIC </w:instrText>
+      </w:r>
+      <w:r>
+        <w:fldChar w:fldCharType="separate"/>
+      </w:r>
+      <w:r>
+        <w:rPr>
+          <w:noProof/>
+        </w:rPr>
+        <w:t>3</w:t>
+      </w:r>
+      <w:r>
+        <w:rPr>
+          <w:noProof/>
+        </w:rPr>
+        <w:fldChar w:fldCharType="end"/>
+      </w:r>
       <w:r>
         <w:t>. ERA dijagram baze podataka</w:t>
       </w:r>
@@ -6176,14 +6218,27 @@
       <w:r>
         <w:t xml:space="preserve">Slika </w:t>
       </w:r>
-      <w:fldSimple w:instr=" SEQ Slika \* ARABIC ">
-        <w:r>
-          <w:rPr>
-            <w:noProof/>
-          </w:rPr>
-          <w:t>4</w:t>
-        </w:r>
-      </w:fldSimple>
+      <w:r>
+        <w:fldChar w:fldCharType="begin"/>
+      </w:r>
+      <w:r>
+        <w:instrText xml:space="preserve"> SEQ Slika \* ARABIC </w:instrText>
+      </w:r>
+      <w:r>
+        <w:fldChar w:fldCharType="separate"/>
+      </w:r>
+      <w:r>
+        <w:rPr>
+          <w:noProof/>
+        </w:rPr>
+        <w:t>4</w:t>
+      </w:r>
+      <w:r>
+        <w:rPr>
+          <w:noProof/>
+        </w:rPr>
+        <w:fldChar w:fldCharType="end"/>
+      </w:r>
       <w:r>
         <w:t>. Dijagram slučaja korištenja</w:t>
       </w:r>
@@ -6326,14 +6381,27 @@
       <w:r>
         <w:t xml:space="preserve">Slika </w:t>
       </w:r>
-      <w:fldSimple w:instr=" SEQ Slika \* ARABIC ">
-        <w:r>
-          <w:rPr>
-            <w:noProof/>
-          </w:rPr>
-          <w:t>5</w:t>
-        </w:r>
-      </w:fldSimple>
+      <w:r>
+        <w:fldChar w:fldCharType="begin"/>
+      </w:r>
+      <w:r>
+        <w:instrText xml:space="preserve"> SEQ Slika \* ARABIC </w:instrText>
+      </w:r>
+      <w:r>
+        <w:fldChar w:fldCharType="separate"/>
+      </w:r>
+      <w:r>
+        <w:rPr>
+          <w:noProof/>
+        </w:rPr>
+        <w:t>5</w:t>
+      </w:r>
+      <w:r>
+        <w:rPr>
+          <w:noProof/>
+        </w:rPr>
+        <w:fldChar w:fldCharType="end"/>
+      </w:r>
       <w:r>
         <w:t>. Dijagram slučaja korištenja</w:t>
       </w:r>
@@ -6599,8 +6667,6 @@
       <w:r>
         <w:t>jelili zadaci po članovima tima.</w:t>
       </w:r>
-      <w:bookmarkStart w:id="10" w:name="_GoBack"/>
-      <w:bookmarkEnd w:id="10"/>
     </w:p>
     <w:p>
       <w:pPr>
@@ -6617,7 +6683,7 @@
           <w:szCs w:val="32"/>
         </w:rPr>
       </w:pPr>
-      <w:bookmarkStart w:id="11" w:name="_Toc503460614"/>
+      <w:bookmarkStart w:id="10" w:name="_Toc503460614"/>
       <w:r>
         <w:rPr>
           <w:rFonts w:ascii="Times New Roman" w:hAnsi="Times New Roman" w:cs="Times New Roman"/>
@@ -6639,7 +6705,7 @@
         </w:rPr>
         <w:t>očetak projekta</w:t>
       </w:r>
-      <w:bookmarkEnd w:id="11"/>
+      <w:bookmarkEnd w:id="10"/>
     </w:p>
     <w:tbl>
       <w:tblPr>
@@ -7105,7 +7171,7 @@
           <w:szCs w:val="32"/>
         </w:rPr>
       </w:pPr>
-      <w:bookmarkStart w:id="12" w:name="_Toc503460615"/>
+      <w:bookmarkStart w:id="11" w:name="_Toc503460615"/>
       <w:proofErr w:type="spellStart"/>
       <w:r>
         <w:rPr>
@@ -7139,7 +7205,7 @@
         </w:rPr>
         <w:t>Backlog</w:t>
       </w:r>
-      <w:bookmarkEnd w:id="12"/>
+      <w:bookmarkEnd w:id="11"/>
       <w:proofErr w:type="spellEnd"/>
     </w:p>
     <w:p>
@@ -7214,14 +7280,27 @@
       <w:r>
         <w:t xml:space="preserve">Slika </w:t>
       </w:r>
-      <w:fldSimple w:instr=" SEQ Slika \* ARABIC ">
-        <w:r>
-          <w:rPr>
-            <w:noProof/>
-          </w:rPr>
-          <w:t>6</w:t>
-        </w:r>
-      </w:fldSimple>
+      <w:r>
+        <w:fldChar w:fldCharType="begin"/>
+      </w:r>
+      <w:r>
+        <w:instrText xml:space="preserve"> SEQ Slika \* ARABIC </w:instrText>
+      </w:r>
+      <w:r>
+        <w:fldChar w:fldCharType="separate"/>
+      </w:r>
+      <w:r>
+        <w:rPr>
+          <w:noProof/>
+        </w:rPr>
+        <w:t>6</w:t>
+      </w:r>
+      <w:r>
+        <w:rPr>
+          <w:noProof/>
+        </w:rPr>
+        <w:fldChar w:fldCharType="end"/>
+      </w:r>
       <w:r>
         <w:t xml:space="preserve">. </w:t>
       </w:r>
@@ -7293,7 +7372,7 @@
           <w:szCs w:val="28"/>
         </w:rPr>
       </w:pPr>
-      <w:bookmarkStart w:id="13" w:name="_Toc503460616"/>
+      <w:bookmarkStart w:id="12" w:name="_Toc503460616"/>
       <w:r>
         <w:rPr>
           <w:rFonts w:ascii="Times New Roman" w:hAnsi="Times New Roman" w:cs="Times New Roman"/>
@@ -7325,7 +7404,7 @@
         </w:rPr>
         <w:t>Prvi sprint</w:t>
       </w:r>
-      <w:bookmarkEnd w:id="13"/>
+      <w:bookmarkEnd w:id="12"/>
     </w:p>
     <w:p/>
     <w:p>
@@ -7395,14 +7474,27 @@
       <w:r>
         <w:t xml:space="preserve">Slika </w:t>
       </w:r>
-      <w:fldSimple w:instr=" SEQ Slika \* ARABIC ">
-        <w:r>
-          <w:rPr>
-            <w:noProof/>
-          </w:rPr>
-          <w:t>7</w:t>
-        </w:r>
-      </w:fldSimple>
+      <w:r>
+        <w:fldChar w:fldCharType="begin"/>
+      </w:r>
+      <w:r>
+        <w:instrText xml:space="preserve"> SEQ Slika \* ARABIC </w:instrText>
+      </w:r>
+      <w:r>
+        <w:fldChar w:fldCharType="separate"/>
+      </w:r>
+      <w:r>
+        <w:rPr>
+          <w:noProof/>
+        </w:rPr>
+        <w:t>7</w:t>
+      </w:r>
+      <w:r>
+        <w:rPr>
+          <w:noProof/>
+        </w:rPr>
+        <w:fldChar w:fldCharType="end"/>
+      </w:r>
       <w:r>
         <w:t xml:space="preserve">. </w:t>
       </w:r>
@@ -7563,7 +7655,7 @@
         <w:lastRenderedPageBreak/>
         <w:t xml:space="preserve"> </w:t>
       </w:r>
-      <w:bookmarkStart w:id="14" w:name="_Toc503460617"/>
+      <w:bookmarkStart w:id="13" w:name="_Toc503460617"/>
       <w:proofErr w:type="spellStart"/>
       <w:r>
         <w:rPr>
@@ -7594,7 +7686,7 @@
         </w:rPr>
         <w:t>chart</w:t>
       </w:r>
-      <w:bookmarkEnd w:id="14"/>
+      <w:bookmarkEnd w:id="13"/>
       <w:proofErr w:type="spellEnd"/>
     </w:p>
     <w:p/>
@@ -7665,14 +7757,27 @@
       <w:r>
         <w:t xml:space="preserve">Slika </w:t>
       </w:r>
-      <w:fldSimple w:instr=" SEQ Slika \* ARABIC ">
-        <w:r>
-          <w:rPr>
-            <w:noProof/>
-          </w:rPr>
-          <w:t>8</w:t>
-        </w:r>
-      </w:fldSimple>
+      <w:r>
+        <w:fldChar w:fldCharType="begin"/>
+      </w:r>
+      <w:r>
+        <w:instrText xml:space="preserve"> SEQ Slika \* ARABIC </w:instrText>
+      </w:r>
+      <w:r>
+        <w:fldChar w:fldCharType="separate"/>
+      </w:r>
+      <w:r>
+        <w:rPr>
+          <w:noProof/>
+        </w:rPr>
+        <w:t>8</w:t>
+      </w:r>
+      <w:r>
+        <w:rPr>
+          <w:noProof/>
+        </w:rPr>
+        <w:fldChar w:fldCharType="end"/>
+      </w:r>
       <w:r>
         <w:t xml:space="preserve">. </w:t>
       </w:r>
@@ -7756,7 +7861,7 @@
           <w:szCs w:val="28"/>
         </w:rPr>
       </w:pPr>
-      <w:bookmarkStart w:id="15" w:name="_Toc503460618"/>
+      <w:bookmarkStart w:id="14" w:name="_Toc503460618"/>
       <w:r>
         <w:rPr>
           <w:rFonts w:ascii="Times New Roman" w:hAnsi="Times New Roman" w:cs="Times New Roman"/>
@@ -7768,7 +7873,7 @@
         <w:lastRenderedPageBreak/>
         <w:t>Drugi sprint</w:t>
       </w:r>
-      <w:bookmarkEnd w:id="15"/>
+      <w:bookmarkEnd w:id="14"/>
     </w:p>
     <w:p>
       <w:pPr>
@@ -7848,14 +7953,27 @@
       <w:r>
         <w:t xml:space="preserve">Slika </w:t>
       </w:r>
-      <w:fldSimple w:instr=" SEQ Slika \* ARABIC ">
-        <w:r>
-          <w:rPr>
-            <w:noProof/>
-          </w:rPr>
-          <w:t>9</w:t>
-        </w:r>
-      </w:fldSimple>
+      <w:r>
+        <w:fldChar w:fldCharType="begin"/>
+      </w:r>
+      <w:r>
+        <w:instrText xml:space="preserve"> SEQ Slika \* ARABIC </w:instrText>
+      </w:r>
+      <w:r>
+        <w:fldChar w:fldCharType="separate"/>
+      </w:r>
+      <w:r>
+        <w:rPr>
+          <w:noProof/>
+        </w:rPr>
+        <w:t>9</w:t>
+      </w:r>
+      <w:r>
+        <w:rPr>
+          <w:noProof/>
+        </w:rPr>
+        <w:fldChar w:fldCharType="end"/>
+      </w:r>
       <w:r>
         <w:t xml:space="preserve">. </w:t>
       </w:r>
@@ -8016,7 +8134,7 @@
         <w:lastRenderedPageBreak/>
         <w:t xml:space="preserve"> </w:t>
       </w:r>
-      <w:bookmarkStart w:id="16" w:name="_Toc503460619"/>
+      <w:bookmarkStart w:id="15" w:name="_Toc503460619"/>
       <w:proofErr w:type="spellStart"/>
       <w:r>
         <w:rPr>
@@ -8027,7 +8145,7 @@
         </w:rPr>
         <w:t>Trello</w:t>
       </w:r>
-      <w:bookmarkEnd w:id="16"/>
+      <w:bookmarkEnd w:id="15"/>
       <w:proofErr w:type="spellEnd"/>
     </w:p>
     <w:p>
@@ -8100,14 +8218,27 @@
       <w:r>
         <w:t xml:space="preserve">Slika </w:t>
       </w:r>
-      <w:fldSimple w:instr=" SEQ Slika \* ARABIC ">
-        <w:r>
-          <w:rPr>
-            <w:noProof/>
-          </w:rPr>
-          <w:t>10</w:t>
-        </w:r>
-      </w:fldSimple>
+      <w:r>
+        <w:fldChar w:fldCharType="begin"/>
+      </w:r>
+      <w:r>
+        <w:instrText xml:space="preserve"> SEQ Slika \* ARABIC </w:instrText>
+      </w:r>
+      <w:r>
+        <w:fldChar w:fldCharType="separate"/>
+      </w:r>
+      <w:r>
+        <w:rPr>
+          <w:noProof/>
+        </w:rPr>
+        <w:t>10</w:t>
+      </w:r>
+      <w:r>
+        <w:rPr>
+          <w:noProof/>
+        </w:rPr>
+        <w:fldChar w:fldCharType="end"/>
+      </w:r>
       <w:r>
         <w:t xml:space="preserve">. </w:t>
       </w:r>
@@ -8233,14 +8364,30 @@
       <w:r>
         <w:t xml:space="preserve">Slika </w:t>
       </w:r>
-      <w:fldSimple w:instr=" SEQ Slika \* ARABIC ">
-        <w:r>
-          <w:rPr>
-            <w:noProof/>
-          </w:rPr>
-          <w:t>11</w:t>
-        </w:r>
-      </w:fldSimple>
+      <w:r>
+        <w:fldChar w:fldCharType="begin"/>
+      </w:r>
+      <w:r>
+        <w:instrText xml:space="preserve"> SEQ Slika </w:instrText>
+      </w:r>
+      <w:r>
+        <w:instrText xml:space="preserve">\* ARABIC </w:instrText>
+      </w:r>
+      <w:r>
+        <w:fldChar w:fldCharType="separate"/>
+      </w:r>
+      <w:r>
+        <w:rPr>
+          <w:noProof/>
+        </w:rPr>
+        <w:t>11</w:t>
+      </w:r>
+      <w:r>
+        <w:rPr>
+          <w:noProof/>
+        </w:rPr>
+        <w:fldChar w:fldCharType="end"/>
+      </w:r>
       <w:r>
         <w:t>. Primjer kartice za obavljanje zadataka</w:t>
       </w:r>
@@ -8306,7 +8453,7 @@
         <w:lastRenderedPageBreak/>
         <w:t xml:space="preserve"> </w:t>
       </w:r>
-      <w:bookmarkStart w:id="17" w:name="_Toc503460620"/>
+      <w:bookmarkStart w:id="16" w:name="_Toc503460620"/>
       <w:proofErr w:type="spellStart"/>
       <w:r>
         <w:rPr>
@@ -8337,7 +8484,7 @@
         </w:rPr>
         <w:t>chart</w:t>
       </w:r>
-      <w:bookmarkEnd w:id="17"/>
+      <w:bookmarkEnd w:id="16"/>
       <w:proofErr w:type="spellEnd"/>
     </w:p>
     <w:p>
@@ -8417,14 +8564,27 @@
       <w:r>
         <w:t xml:space="preserve">Slika </w:t>
       </w:r>
-      <w:fldSimple w:instr=" SEQ Slika \* ARABIC ">
-        <w:r>
-          <w:rPr>
-            <w:noProof/>
-          </w:rPr>
-          <w:t>12</w:t>
-        </w:r>
-      </w:fldSimple>
+      <w:r>
+        <w:fldChar w:fldCharType="begin"/>
+      </w:r>
+      <w:r>
+        <w:instrText xml:space="preserve"> SEQ Slika \* ARABIC </w:instrText>
+      </w:r>
+      <w:r>
+        <w:fldChar w:fldCharType="separate"/>
+      </w:r>
+      <w:r>
+        <w:rPr>
+          <w:noProof/>
+        </w:rPr>
+        <w:t>12</w:t>
+      </w:r>
+      <w:r>
+        <w:rPr>
+          <w:noProof/>
+        </w:rPr>
+        <w:fldChar w:fldCharType="end"/>
+      </w:r>
       <w:r>
         <w:t xml:space="preserve">. </w:t>
       </w:r>
@@ -8578,7 +8738,7 @@
           <w:szCs w:val="28"/>
         </w:rPr>
       </w:pPr>
-      <w:bookmarkStart w:id="18" w:name="_Toc503460621"/>
+      <w:bookmarkStart w:id="17" w:name="_Toc503460621"/>
       <w:r>
         <w:rPr>
           <w:rFonts w:ascii="Times New Roman" w:hAnsi="Times New Roman" w:cs="Times New Roman"/>
@@ -8590,7 +8750,7 @@
         <w:lastRenderedPageBreak/>
         <w:t>Treći sprint</w:t>
       </w:r>
-      <w:bookmarkEnd w:id="18"/>
+      <w:bookmarkEnd w:id="17"/>
       <w:r>
         <w:rPr>
           <w:rFonts w:ascii="Times New Roman" w:hAnsi="Times New Roman" w:cs="Times New Roman"/>
@@ -8627,7 +8787,7 @@
         </w:rPr>
         <w:t xml:space="preserve"> </w:t>
       </w:r>
-      <w:bookmarkStart w:id="19" w:name="_Toc503460622"/>
+      <w:bookmarkStart w:id="18" w:name="_Toc503460622"/>
       <w:proofErr w:type="spellStart"/>
       <w:r>
         <w:rPr>
@@ -8638,7 +8798,7 @@
         </w:rPr>
         <w:t>Trello</w:t>
       </w:r>
-      <w:bookmarkEnd w:id="19"/>
+      <w:bookmarkEnd w:id="18"/>
       <w:proofErr w:type="spellEnd"/>
     </w:p>
     <w:p>
@@ -8664,7 +8824,7 @@
         </w:rPr>
         <w:t xml:space="preserve"> </w:t>
       </w:r>
-      <w:bookmarkStart w:id="20" w:name="_Toc503460623"/>
+      <w:bookmarkStart w:id="19" w:name="_Toc503460623"/>
       <w:proofErr w:type="spellStart"/>
       <w:r>
         <w:rPr>
@@ -8695,7 +8855,7 @@
         </w:rPr>
         <w:t>chart</w:t>
       </w:r>
-      <w:bookmarkEnd w:id="20"/>
+      <w:bookmarkEnd w:id="19"/>
       <w:proofErr w:type="spellEnd"/>
     </w:p>
     <w:p>
@@ -8747,7 +8907,7 @@
           <w:szCs w:val="36"/>
         </w:rPr>
       </w:pPr>
-      <w:bookmarkStart w:id="21" w:name="_Toc503460624"/>
+      <w:bookmarkStart w:id="20" w:name="_Toc503460624"/>
       <w:r>
         <w:rPr>
           <w:rFonts w:ascii="Times New Roman" w:hAnsi="Times New Roman" w:cs="Times New Roman"/>
@@ -8758,7 +8918,7 @@
         </w:rPr>
         <w:t>Evidencija članova tima po zadacima</w:t>
       </w:r>
-      <w:bookmarkEnd w:id="21"/>
+      <w:bookmarkEnd w:id="20"/>
     </w:p>
     <w:p/>
     <w:p>
@@ -8776,7 +8936,7 @@
           <w:szCs w:val="32"/>
         </w:rPr>
       </w:pPr>
-      <w:bookmarkStart w:id="22" w:name="_Toc503460625"/>
+      <w:bookmarkStart w:id="21" w:name="_Toc503460625"/>
       <w:r>
         <w:rPr>
           <w:rFonts w:ascii="Times New Roman" w:hAnsi="Times New Roman" w:cs="Times New Roman"/>
@@ -8787,7 +8947,7 @@
         </w:rPr>
         <w:t>Antonio Brkić</w:t>
       </w:r>
-      <w:bookmarkEnd w:id="22"/>
+      <w:bookmarkEnd w:id="21"/>
     </w:p>
     <w:p/>
     <w:tbl>
@@ -8867,6 +9027,12 @@
               </w:rPr>
               <w:t>Procjena trajanja zadatka</w:t>
             </w:r>
+            <w:r>
+              <w:rPr>
+                <w:b/>
+              </w:rPr>
+              <w:t xml:space="preserve"> (h)</w:t>
+            </w:r>
           </w:p>
         </w:tc>
         <w:tc>
@@ -9404,6 +9570,79 @@
             </w:pPr>
             <w:r>
               <w:t>08.12.2017.</w:t>
+            </w:r>
+          </w:p>
+        </w:tc>
+      </w:tr>
+      <w:tr>
+        <w:trPr>
+          <w:trHeight w:val="480"/>
+        </w:trPr>
+        <w:tc>
+          <w:tcPr>
+            <w:tcW w:w="1933" w:type="dxa"/>
+          </w:tcPr>
+          <w:p>
+            <w:r>
+              <w:t xml:space="preserve">Organiziranje </w:t>
+            </w:r>
+            <w:r>
+              <w:t xml:space="preserve">i nadopuna </w:t>
+            </w:r>
+            <w:r>
+              <w:t>dokumentacije</w:t>
+            </w:r>
+          </w:p>
+        </w:tc>
+        <w:tc>
+          <w:tcPr>
+            <w:tcW w:w="1414" w:type="dxa"/>
+          </w:tcPr>
+          <w:p>
+            <w:pPr>
+              <w:jc w:val="center"/>
+            </w:pPr>
+            <w:r>
+              <w:t>3</w:t>
+            </w:r>
+          </w:p>
+        </w:tc>
+        <w:tc>
+          <w:tcPr>
+            <w:tcW w:w="1718" w:type="dxa"/>
+          </w:tcPr>
+          <w:p>
+            <w:pPr>
+              <w:jc w:val="center"/>
+            </w:pPr>
+            <w:r>
+              <w:t>3</w:t>
+            </w:r>
+          </w:p>
+        </w:tc>
+        <w:tc>
+          <w:tcPr>
+            <w:tcW w:w="1863" w:type="dxa"/>
+          </w:tcPr>
+          <w:p>
+            <w:pPr>
+              <w:jc w:val="center"/>
+            </w:pPr>
+            <w:r>
+              <w:t>11.01.2018.</w:t>
+            </w:r>
+          </w:p>
+        </w:tc>
+        <w:tc>
+          <w:tcPr>
+            <w:tcW w:w="1973" w:type="dxa"/>
+          </w:tcPr>
+          <w:p>
+            <w:pPr>
+              <w:jc w:val="center"/>
+            </w:pPr>
+            <w:r>
+              <w:t>12.01.2018.</w:t>
             </w:r>
           </w:p>
         </w:tc>
@@ -9413,8 +9652,6 @@
     <w:p/>
     <w:p/>
     <w:p/>
-    <w:p/>
-    <w:p/>
     <w:p>
       <w:pPr>
         <w:pStyle w:val="Heading2"/>
@@ -9430,7 +9667,7 @@
           <w:szCs w:val="32"/>
         </w:rPr>
       </w:pPr>
-      <w:bookmarkStart w:id="23" w:name="_Toc503460626"/>
+      <w:bookmarkStart w:id="22" w:name="_Toc503460626"/>
       <w:r>
         <w:rPr>
           <w:rFonts w:ascii="Times New Roman" w:hAnsi="Times New Roman" w:cs="Times New Roman"/>
@@ -9452,7 +9689,7 @@
         </w:rPr>
         <w:t>Danzante</w:t>
       </w:r>
-      <w:bookmarkEnd w:id="23"/>
+      <w:bookmarkEnd w:id="22"/>
       <w:proofErr w:type="spellEnd"/>
     </w:p>
     <w:p/>
@@ -9525,6 +9762,12 @@
               </w:rPr>
               <w:t>Procjena trajanja zadatka</w:t>
             </w:r>
+            <w:r>
+              <w:rPr>
+                <w:b/>
+              </w:rPr>
+              <w:t xml:space="preserve"> (h)</w:t>
+            </w:r>
           </w:p>
         </w:tc>
         <w:tc>
@@ -10091,6 +10334,81 @@
           </w:p>
         </w:tc>
       </w:tr>
+      <w:tr>
+        <w:trPr>
+          <w:trHeight w:val="390"/>
+        </w:trPr>
+        <w:tc>
+          <w:tcPr>
+            <w:tcW w:w="1934" w:type="dxa"/>
+          </w:tcPr>
+          <w:p>
+            <w:r>
+              <w:t xml:space="preserve">Implementacija </w:t>
+            </w:r>
+            <w:proofErr w:type="spellStart"/>
+            <w:r>
+              <w:t>mapnog</w:t>
+            </w:r>
+            <w:proofErr w:type="spellEnd"/>
+            <w:r>
+              <w:t xml:space="preserve"> prikaza ljekarni</w:t>
+            </w:r>
+          </w:p>
+        </w:tc>
+        <w:tc>
+          <w:tcPr>
+            <w:tcW w:w="1413" w:type="dxa"/>
+          </w:tcPr>
+          <w:p>
+            <w:pPr>
+              <w:jc w:val="center"/>
+            </w:pPr>
+            <w:r>
+              <w:t>6</w:t>
+            </w:r>
+          </w:p>
+        </w:tc>
+        <w:tc>
+          <w:tcPr>
+            <w:tcW w:w="1717" w:type="dxa"/>
+          </w:tcPr>
+          <w:p>
+            <w:pPr>
+              <w:jc w:val="center"/>
+            </w:pPr>
+            <w:r>
+              <w:t>5</w:t>
+            </w:r>
+          </w:p>
+        </w:tc>
+        <w:tc>
+          <w:tcPr>
+            <w:tcW w:w="1862" w:type="dxa"/>
+          </w:tcPr>
+          <w:p>
+            <w:pPr>
+              <w:jc w:val="center"/>
+            </w:pPr>
+            <w:r>
+              <w:t>11.01.2018.</w:t>
+            </w:r>
+          </w:p>
+        </w:tc>
+        <w:tc>
+          <w:tcPr>
+            <w:tcW w:w="1975" w:type="dxa"/>
+          </w:tcPr>
+          <w:p>
+            <w:pPr>
+              <w:jc w:val="center"/>
+            </w:pPr>
+            <w:r>
+              <w:t>14.01.2018.</w:t>
+            </w:r>
+          </w:p>
+        </w:tc>
+      </w:tr>
     </w:tbl>
     <w:p>
       <w:pPr>
@@ -10099,6 +10417,13 @@
         </w:tabs>
       </w:pPr>
     </w:p>
+    <w:p/>
+    <w:p/>
+    <w:p/>
+    <w:p/>
+    <w:p/>
+    <w:p/>
+    <w:p/>
     <w:p/>
     <w:p>
       <w:pPr>
@@ -10114,7 +10439,7 @@
           <w:szCs w:val="32"/>
         </w:rPr>
       </w:pPr>
-      <w:bookmarkStart w:id="24" w:name="_Toc503460627"/>
+      <w:bookmarkStart w:id="23" w:name="_Toc503460627"/>
       <w:r>
         <w:rPr>
           <w:rFonts w:ascii="Times New Roman" w:hAnsi="Times New Roman" w:cs="Times New Roman"/>
@@ -10123,6 +10448,7 @@
           <w:sz w:val="32"/>
           <w:szCs w:val="32"/>
         </w:rPr>
+        <w:lastRenderedPageBreak/>
         <w:t xml:space="preserve">Domagoj </w:t>
       </w:r>
       <w:proofErr w:type="spellStart"/>
@@ -10136,7 +10462,7 @@
         </w:rPr>
         <w:t>Ergović</w:t>
       </w:r>
-      <w:bookmarkEnd w:id="24"/>
+      <w:bookmarkEnd w:id="23"/>
       <w:proofErr w:type="spellEnd"/>
     </w:p>
     <w:p/>
@@ -10209,6 +10535,12 @@
               </w:rPr>
               <w:t>Procjena trajanja zadatka</w:t>
             </w:r>
+            <w:r>
+              <w:rPr>
+                <w:b/>
+              </w:rPr>
+              <w:t xml:space="preserve"> (h)</w:t>
+            </w:r>
           </w:p>
         </w:tc>
         <w:tc>
@@ -10447,7 +10779,6 @@
           </w:tcPr>
           <w:p>
             <w:r>
-              <w:lastRenderedPageBreak/>
               <w:t>Izrada liste pregleda korisnika</w:t>
             </w:r>
           </w:p>
@@ -10572,9 +10903,89 @@
           </w:p>
         </w:tc>
       </w:tr>
+      <w:tr>
+        <w:trPr>
+          <w:trHeight w:val="421"/>
+        </w:trPr>
+        <w:tc>
+          <w:tcPr>
+            <w:tcW w:w="1933" w:type="dxa"/>
+          </w:tcPr>
+          <w:p>
+            <w:r>
+              <w:t>Implementacija obavijesti</w:t>
+            </w:r>
+          </w:p>
+        </w:tc>
+        <w:tc>
+          <w:tcPr>
+            <w:tcW w:w="1414" w:type="dxa"/>
+          </w:tcPr>
+          <w:p>
+            <w:pPr>
+              <w:jc w:val="center"/>
+            </w:pPr>
+            <w:r>
+              <w:t>7</w:t>
+            </w:r>
+          </w:p>
+        </w:tc>
+        <w:tc>
+          <w:tcPr>
+            <w:tcW w:w="1718" w:type="dxa"/>
+          </w:tcPr>
+          <w:p>
+            <w:pPr>
+              <w:jc w:val="center"/>
+            </w:pPr>
+            <w:r>
+              <w:t>6</w:t>
+            </w:r>
+          </w:p>
+        </w:tc>
+        <w:tc>
+          <w:tcPr>
+            <w:tcW w:w="1863" w:type="dxa"/>
+          </w:tcPr>
+          <w:p>
+            <w:pPr>
+              <w:jc w:val="center"/>
+            </w:pPr>
+            <w:r>
+              <w:t>15.01.2018.</w:t>
+            </w:r>
+          </w:p>
+        </w:tc>
+        <w:tc>
+          <w:tcPr>
+            <w:tcW w:w="1973" w:type="dxa"/>
+          </w:tcPr>
+          <w:p>
+            <w:pPr>
+              <w:jc w:val="center"/>
+            </w:pPr>
+            <w:r>
+              <w:t>20.01.2018.</w:t>
+            </w:r>
+          </w:p>
+        </w:tc>
+      </w:tr>
     </w:tbl>
     <w:p/>
     <w:p/>
+    <w:p/>
+    <w:p/>
+    <w:p/>
+    <w:p/>
+    <w:p/>
+    <w:p/>
+    <w:p/>
+    <w:p/>
+    <w:p/>
+    <w:p>
+      <w:bookmarkStart w:id="24" w:name="_GoBack"/>
+      <w:bookmarkEnd w:id="24"/>
+    </w:p>
     <w:p>
       <w:pPr>
         <w:tabs>
@@ -10610,6 +11021,7 @@
           <w:sz w:val="32"/>
           <w:szCs w:val="32"/>
         </w:rPr>
+        <w:lastRenderedPageBreak/>
         <w:t xml:space="preserve">Marijan </w:t>
       </w:r>
       <w:proofErr w:type="spellStart"/>
@@ -10704,6 +11116,12 @@
               </w:rPr>
               <w:t>Procjena trajanja zadatka</w:t>
             </w:r>
+            <w:r>
+              <w:rPr>
+                <w:b/>
+              </w:rPr>
+              <w:t xml:space="preserve"> (h)</w:t>
+            </w:r>
           </w:p>
         </w:tc>
         <w:tc>
@@ -11194,6 +11612,73 @@
             </w:pPr>
             <w:r>
               <w:t>08.12.2017.</w:t>
+            </w:r>
+          </w:p>
+        </w:tc>
+      </w:tr>
+      <w:tr>
+        <w:trPr>
+          <w:trHeight w:val="480"/>
+        </w:trPr>
+        <w:tc>
+          <w:tcPr>
+            <w:tcW w:w="2550" w:type="dxa"/>
+          </w:tcPr>
+          <w:p>
+            <w:r>
+              <w:t>Prikaz dnevnog raspored</w:t>
+            </w:r>
+          </w:p>
+        </w:tc>
+        <w:tc>
+          <w:tcPr>
+            <w:tcW w:w="1170" w:type="dxa"/>
+          </w:tcPr>
+          <w:p>
+            <w:pPr>
+              <w:jc w:val="center"/>
+            </w:pPr>
+            <w:r>
+              <w:t>4</w:t>
+            </w:r>
+          </w:p>
+        </w:tc>
+        <w:tc>
+          <w:tcPr>
+            <w:tcW w:w="1589" w:type="dxa"/>
+          </w:tcPr>
+          <w:p>
+            <w:pPr>
+              <w:jc w:val="center"/>
+            </w:pPr>
+            <w:r>
+              <w:t>4</w:t>
+            </w:r>
+          </w:p>
+        </w:tc>
+        <w:tc>
+          <w:tcPr>
+            <w:tcW w:w="1753" w:type="dxa"/>
+          </w:tcPr>
+          <w:p>
+            <w:pPr>
+              <w:jc w:val="center"/>
+            </w:pPr>
+            <w:r>
+              <w:t>13.01.2018.</w:t>
+            </w:r>
+          </w:p>
+        </w:tc>
+        <w:tc>
+          <w:tcPr>
+            <w:tcW w:w="1839" w:type="dxa"/>
+          </w:tcPr>
+          <w:p>
+            <w:pPr>
+              <w:jc w:val="center"/>
+            </w:pPr>
+            <w:r>
+              <w:t>14.01.2018.</w:t>
             </w:r>
           </w:p>
         </w:tc>
@@ -11320,7 +11805,7 @@
           <w:rPr>
             <w:noProof/>
           </w:rPr>
-          <w:t>19</w:t>
+          <w:t>1</w:t>
         </w:r>
         <w:r>
           <w:rPr>
@@ -15938,7 +16423,7 @@
 </file>
 
 <file path=customXml/itemProps1.xml><?xml version="1.0" encoding="utf-8"?>
-<ds:datastoreItem xmlns:ds="http://schemas.openxmlformats.org/officeDocument/2006/customXml" ds:itemID="{D2AA599D-EA54-4A91-9FD1-F4466D9EACF2}">
+<ds:datastoreItem xmlns:ds="http://schemas.openxmlformats.org/officeDocument/2006/customXml" ds:itemID="{5DB2B952-CFC0-48E9-BDC8-46063200D286}">
   <ds:schemaRefs>
     <ds:schemaRef ds:uri="http://schemas.openxmlformats.org/officeDocument/2006/bibliography"/>
   </ds:schemaRefs>

</xml_diff>

<commit_message>
U projektnu dokumentaciju dodan je opis sprintbacklog-a i opis burndowncharta zajedno sa slikom te su dodani opisi sastanaka i popravljeni plan iteracija.
</commit_message>
<xml_diff>
--- a/Dokumentacija/PillCare - Brkić_Danzante_Ergović_Hranj - Projektna.docx
+++ b/Dokumentacija/PillCare - Brkić_Danzante_Ergović_Hranj - Projektna.docx
@@ -854,7 +854,7 @@
           <w:r>
             <w:fldChar w:fldCharType="separate"/>
           </w:r>
-          <w:hyperlink w:anchor="_Toc503460605" w:history="1">
+          <w:hyperlink w:anchor="_Toc504215955" w:history="1">
             <w:r>
               <w:rPr>
                 <w:rStyle w:val="Hyperlink"/>
@@ -900,7 +900,7 @@
                 <w:noProof/>
                 <w:webHidden/>
               </w:rPr>
-              <w:instrText xml:space="preserve"> PAGEREF _Toc503460605 \h </w:instrText>
+              <w:instrText xml:space="preserve"> PAGEREF _Toc504215955 \h </w:instrText>
             </w:r>
             <w:r>
               <w:rPr>
@@ -946,7 +946,7 @@
               <w:lang w:eastAsia="hr-HR"/>
             </w:rPr>
           </w:pPr>
-          <w:hyperlink w:anchor="_Toc503460606" w:history="1">
+          <w:hyperlink w:anchor="_Toc504215956" w:history="1">
             <w:r>
               <w:rPr>
                 <w:rStyle w:val="Hyperlink"/>
@@ -992,7 +992,7 @@
                 <w:noProof/>
                 <w:webHidden/>
               </w:rPr>
-              <w:instrText xml:space="preserve"> PAGEREF _Toc503460606 \h </w:instrText>
+              <w:instrText xml:space="preserve"> PAGEREF _Toc504215956 \h </w:instrText>
             </w:r>
             <w:r>
               <w:rPr>
@@ -1038,7 +1038,7 @@
               <w:lang w:eastAsia="hr-HR"/>
             </w:rPr>
           </w:pPr>
-          <w:hyperlink w:anchor="_Toc503460607" w:history="1">
+          <w:hyperlink w:anchor="_Toc504215957" w:history="1">
             <w:r>
               <w:rPr>
                 <w:rStyle w:val="Hyperlink"/>
@@ -1084,7 +1084,7 @@
                 <w:noProof/>
                 <w:webHidden/>
               </w:rPr>
-              <w:instrText xml:space="preserve"> PAGEREF _Toc503460607 \h </w:instrText>
+              <w:instrText xml:space="preserve"> PAGEREF _Toc504215957 \h </w:instrText>
             </w:r>
             <w:r>
               <w:rPr>
@@ -1130,7 +1130,7 @@
               <w:lang w:eastAsia="hr-HR"/>
             </w:rPr>
           </w:pPr>
-          <w:hyperlink w:anchor="_Toc503460608" w:history="1">
+          <w:hyperlink w:anchor="_Toc504215958" w:history="1">
             <w:r>
               <w:rPr>
                 <w:rStyle w:val="Hyperlink"/>
@@ -1176,7 +1176,7 @@
                 <w:noProof/>
                 <w:webHidden/>
               </w:rPr>
-              <w:instrText xml:space="preserve"> PAGEREF _Toc503460608 \h </w:instrText>
+              <w:instrText xml:space="preserve"> PAGEREF _Toc504215958 \h </w:instrText>
             </w:r>
             <w:r>
               <w:rPr>
@@ -1222,7 +1222,7 @@
               <w:lang w:eastAsia="hr-HR"/>
             </w:rPr>
           </w:pPr>
-          <w:hyperlink w:anchor="_Toc503460609" w:history="1">
+          <w:hyperlink w:anchor="_Toc504215959" w:history="1">
             <w:r>
               <w:rPr>
                 <w:rStyle w:val="Hyperlink"/>
@@ -1268,7 +1268,7 @@
                 <w:noProof/>
                 <w:webHidden/>
               </w:rPr>
-              <w:instrText xml:space="preserve"> PAGEREF _Toc503460609 \h </w:instrText>
+              <w:instrText xml:space="preserve"> PAGEREF _Toc504215959 \h </w:instrText>
             </w:r>
             <w:r>
               <w:rPr>
@@ -1314,7 +1314,7 @@
               <w:lang w:eastAsia="hr-HR"/>
             </w:rPr>
           </w:pPr>
-          <w:hyperlink w:anchor="_Toc503460610" w:history="1">
+          <w:hyperlink w:anchor="_Toc504215960" w:history="1">
             <w:r>
               <w:rPr>
                 <w:rStyle w:val="Hyperlink"/>
@@ -1360,7 +1360,7 @@
                 <w:noProof/>
                 <w:webHidden/>
               </w:rPr>
-              <w:instrText xml:space="preserve"> PAGEREF _Toc503460610 \h </w:instrText>
+              <w:instrText xml:space="preserve"> PAGEREF _Toc504215960 \h </w:instrText>
             </w:r>
             <w:r>
               <w:rPr>
@@ -1406,7 +1406,7 @@
               <w:lang w:eastAsia="hr-HR"/>
             </w:rPr>
           </w:pPr>
-          <w:hyperlink w:anchor="_Toc503460611" w:history="1">
+          <w:hyperlink w:anchor="_Toc504215961" w:history="1">
             <w:r>
               <w:rPr>
                 <w:rStyle w:val="Hyperlink"/>
@@ -1452,7 +1452,7 @@
                 <w:noProof/>
                 <w:webHidden/>
               </w:rPr>
-              <w:instrText xml:space="preserve"> PAGEREF _Toc503460611 \h </w:instrText>
+              <w:instrText xml:space="preserve"> PAGEREF _Toc504215961 \h </w:instrText>
             </w:r>
             <w:r>
               <w:rPr>
@@ -1473,6 +1473,98 @@
                 <w:webHidden/>
               </w:rPr>
               <w:t>4</w:t>
+            </w:r>
+            <w:r>
+              <w:rPr>
+                <w:noProof/>
+                <w:webHidden/>
+              </w:rPr>
+              <w:fldChar w:fldCharType="end"/>
+            </w:r>
+          </w:hyperlink>
+        </w:p>
+        <w:p>
+          <w:pPr>
+            <w:pStyle w:val="TOC2"/>
+            <w:tabs>
+              <w:tab w:val="left" w:pos="880"/>
+              <w:tab w:val="right" w:leader="dot" w:pos="9016"/>
+            </w:tabs>
+            <w:rPr>
+              <w:rFonts w:asciiTheme="minorHAnsi" w:eastAsiaTheme="minorEastAsia" w:hAnsiTheme="minorHAnsi" w:cstheme="minorBidi"/>
+              <w:noProof/>
+              <w:sz w:val="22"/>
+              <w:szCs w:val="22"/>
+              <w:lang w:eastAsia="hr-HR"/>
+            </w:rPr>
+          </w:pPr>
+          <w:hyperlink w:anchor="_Toc504215962" w:history="1">
+            <w:r>
+              <w:rPr>
+                <w:rStyle w:val="Hyperlink"/>
+                <w:b/>
+                <w:noProof/>
+              </w:rPr>
+              <w:t>3.3.</w:t>
+            </w:r>
+            <w:r>
+              <w:rPr>
+                <w:rFonts w:asciiTheme="minorHAnsi" w:eastAsiaTheme="minorEastAsia" w:hAnsiTheme="minorHAnsi" w:cstheme="minorBidi"/>
+                <w:noProof/>
+                <w:sz w:val="22"/>
+                <w:szCs w:val="22"/>
+                <w:lang w:eastAsia="hr-HR"/>
+              </w:rPr>
+              <w:tab/>
+            </w:r>
+            <w:r>
+              <w:rPr>
+                <w:rStyle w:val="Hyperlink"/>
+                <w:b/>
+                <w:noProof/>
+              </w:rPr>
+              <w:t>Trošak projekta</w:t>
+            </w:r>
+            <w:r>
+              <w:rPr>
+                <w:noProof/>
+                <w:webHidden/>
+              </w:rPr>
+              <w:tab/>
+            </w:r>
+            <w:r>
+              <w:rPr>
+                <w:noProof/>
+                <w:webHidden/>
+              </w:rPr>
+              <w:fldChar w:fldCharType="begin"/>
+            </w:r>
+            <w:r>
+              <w:rPr>
+                <w:noProof/>
+                <w:webHidden/>
+              </w:rPr>
+              <w:instrText xml:space="preserve"> PAGEREF _Toc504215962 \h </w:instrText>
+            </w:r>
+            <w:r>
+              <w:rPr>
+                <w:noProof/>
+                <w:webHidden/>
+              </w:rPr>
+            </w:r>
+            <w:r>
+              <w:rPr>
+                <w:noProof/>
+                <w:webHidden/>
+              </w:rPr>
+              <w:fldChar w:fldCharType="separate"/>
+            </w:r>
+            <w:r>
+              <w:rPr>
+                <w:noProof/>
+                <w:webHidden/>
+              </w:rPr>
+              <w:t>6</w:t>
             </w:r>
             <w:r>
               <w:rPr>
@@ -1498,7 +1590,7 @@
               <w:lang w:eastAsia="hr-HR"/>
             </w:rPr>
           </w:pPr>
-          <w:hyperlink w:anchor="_Toc503460612" w:history="1">
+          <w:hyperlink w:anchor="_Toc504215963" w:history="1">
             <w:r>
               <w:rPr>
                 <w:rStyle w:val="Hyperlink"/>
@@ -1544,7 +1636,7 @@
                 <w:noProof/>
                 <w:webHidden/>
               </w:rPr>
-              <w:instrText xml:space="preserve"> PAGEREF _Toc503460612 \h </w:instrText>
+              <w:instrText xml:space="preserve"> PAGEREF _Toc504215963 \h </w:instrText>
             </w:r>
             <w:r>
               <w:rPr>
@@ -1590,7 +1682,7 @@
               <w:lang w:eastAsia="hr-HR"/>
             </w:rPr>
           </w:pPr>
-          <w:hyperlink w:anchor="_Toc503460613" w:history="1">
+          <w:hyperlink w:anchor="_Toc504215964" w:history="1">
             <w:r>
               <w:rPr>
                 <w:rStyle w:val="Hyperlink"/>
@@ -1636,7 +1728,7 @@
                 <w:noProof/>
                 <w:webHidden/>
               </w:rPr>
-              <w:instrText xml:space="preserve"> PAGEREF _Toc503460613 \h </w:instrText>
+              <w:instrText xml:space="preserve"> PAGEREF _Toc504215964 \h </w:instrText>
             </w:r>
             <w:r>
               <w:rPr>
@@ -1682,7 +1774,7 @@
               <w:lang w:eastAsia="hr-HR"/>
             </w:rPr>
           </w:pPr>
-          <w:hyperlink w:anchor="_Toc503460614" w:history="1">
+          <w:hyperlink w:anchor="_Toc504215965" w:history="1">
             <w:r>
               <w:rPr>
                 <w:rStyle w:val="Hyperlink"/>
@@ -1728,7 +1820,7 @@
                 <w:noProof/>
                 <w:webHidden/>
               </w:rPr>
-              <w:instrText xml:space="preserve"> PAGEREF _Toc503460614 \h </w:instrText>
+              <w:instrText xml:space="preserve"> PAGEREF _Toc504215965 \h </w:instrText>
             </w:r>
             <w:r>
               <w:rPr>
@@ -1748,7 +1840,7 @@
                 <w:noProof/>
                 <w:webHidden/>
               </w:rPr>
-              <w:t>11</w:t>
+              <w:t>12</w:t>
             </w:r>
             <w:r>
               <w:rPr>
@@ -1774,7 +1866,7 @@
               <w:lang w:eastAsia="hr-HR"/>
             </w:rPr>
           </w:pPr>
-          <w:hyperlink w:anchor="_Toc503460615" w:history="1">
+          <w:hyperlink w:anchor="_Toc504215966" w:history="1">
             <w:r>
               <w:rPr>
                 <w:rStyle w:val="Hyperlink"/>
@@ -1820,7 +1912,7 @@
                 <w:noProof/>
                 <w:webHidden/>
               </w:rPr>
-              <w:instrText xml:space="preserve"> PAGEREF _Toc503460615 \h </w:instrText>
+              <w:instrText xml:space="preserve"> PAGEREF _Toc504215966 \h </w:instrText>
             </w:r>
             <w:r>
               <w:rPr>
@@ -1865,7 +1957,7 @@
               <w:lang w:eastAsia="hr-HR"/>
             </w:rPr>
           </w:pPr>
-          <w:hyperlink w:anchor="_Toc503460616" w:history="1">
+          <w:hyperlink w:anchor="_Toc504215967" w:history="1">
             <w:r>
               <w:rPr>
                 <w:rStyle w:val="Hyperlink"/>
@@ -1893,7 +1985,7 @@
                 <w:noProof/>
                 <w:webHidden/>
               </w:rPr>
-              <w:instrText xml:space="preserve"> PAGEREF _Toc503460616 \h </w:instrText>
+              <w:instrText xml:space="preserve"> PAGEREF _Toc504215967 \h </w:instrText>
             </w:r>
             <w:r>
               <w:rPr>
@@ -1939,7 +2031,7 @@
               <w:lang w:eastAsia="hr-HR"/>
             </w:rPr>
           </w:pPr>
-          <w:hyperlink w:anchor="_Toc503460617" w:history="1">
+          <w:hyperlink w:anchor="_Toc504215968" w:history="1">
             <w:r>
               <w:rPr>
                 <w:rStyle w:val="Hyperlink"/>
@@ -1985,7 +2077,7 @@
                 <w:noProof/>
                 <w:webHidden/>
               </w:rPr>
-              <w:instrText xml:space="preserve"> PAGEREF _Toc503460617 \h </w:instrText>
+              <w:instrText xml:space="preserve"> PAGEREF _Toc504215968 \h </w:instrText>
             </w:r>
             <w:r>
               <w:rPr>
@@ -2031,7 +2123,7 @@
               <w:lang w:eastAsia="hr-HR"/>
             </w:rPr>
           </w:pPr>
-          <w:hyperlink w:anchor="_Toc503460618" w:history="1">
+          <w:hyperlink w:anchor="_Toc504215969" w:history="1">
             <w:r>
               <w:rPr>
                 <w:rStyle w:val="Hyperlink"/>
@@ -2077,7 +2169,7 @@
                 <w:noProof/>
                 <w:webHidden/>
               </w:rPr>
-              <w:instrText xml:space="preserve"> PAGEREF _Toc503460618 \h </w:instrText>
+              <w:instrText xml:space="preserve"> PAGEREF _Toc504215969 \h </w:instrText>
             </w:r>
             <w:r>
               <w:rPr>
@@ -2123,7 +2215,7 @@
               <w:lang w:eastAsia="hr-HR"/>
             </w:rPr>
           </w:pPr>
-          <w:hyperlink w:anchor="_Toc503460619" w:history="1">
+          <w:hyperlink w:anchor="_Toc504215970" w:history="1">
             <w:r>
               <w:rPr>
                 <w:rStyle w:val="Hyperlink"/>
@@ -2169,7 +2261,7 @@
                 <w:noProof/>
                 <w:webHidden/>
               </w:rPr>
-              <w:instrText xml:space="preserve"> PAGEREF _Toc503460619 \h </w:instrText>
+              <w:instrText xml:space="preserve"> PAGEREF _Toc504215970 \h </w:instrText>
             </w:r>
             <w:r>
               <w:rPr>
@@ -2215,7 +2307,7 @@
               <w:lang w:eastAsia="hr-HR"/>
             </w:rPr>
           </w:pPr>
-          <w:hyperlink w:anchor="_Toc503460620" w:history="1">
+          <w:hyperlink w:anchor="_Toc504215971" w:history="1">
             <w:r>
               <w:rPr>
                 <w:rStyle w:val="Hyperlink"/>
@@ -2261,7 +2353,7 @@
                 <w:noProof/>
                 <w:webHidden/>
               </w:rPr>
-              <w:instrText xml:space="preserve"> PAGEREF _Toc503460620 \h </w:instrText>
+              <w:instrText xml:space="preserve"> PAGEREF _Toc504215971 \h </w:instrText>
             </w:r>
             <w:r>
               <w:rPr>
@@ -2307,7 +2399,7 @@
               <w:lang w:eastAsia="hr-HR"/>
             </w:rPr>
           </w:pPr>
-          <w:hyperlink w:anchor="_Toc503460621" w:history="1">
+          <w:hyperlink w:anchor="_Toc504215972" w:history="1">
             <w:r>
               <w:rPr>
                 <w:rStyle w:val="Hyperlink"/>
@@ -2353,7 +2445,7 @@
                 <w:noProof/>
                 <w:webHidden/>
               </w:rPr>
-              <w:instrText xml:space="preserve"> PAGEREF _Toc503460621 \h </w:instrText>
+              <w:instrText xml:space="preserve"> PAGEREF _Toc504215972 \h </w:instrText>
             </w:r>
             <w:r>
               <w:rPr>
@@ -2399,7 +2491,7 @@
               <w:lang w:eastAsia="hr-HR"/>
             </w:rPr>
           </w:pPr>
-          <w:hyperlink w:anchor="_Toc503460622" w:history="1">
+          <w:hyperlink w:anchor="_Toc504215973" w:history="1">
             <w:r>
               <w:rPr>
                 <w:rStyle w:val="Hyperlink"/>
@@ -2445,7 +2537,7 @@
                 <w:noProof/>
                 <w:webHidden/>
               </w:rPr>
-              <w:instrText xml:space="preserve"> PAGEREF _Toc503460622 \h </w:instrText>
+              <w:instrText xml:space="preserve"> PAGEREF _Toc504215973 \h </w:instrText>
             </w:r>
             <w:r>
               <w:rPr>
@@ -2465,7 +2557,7 @@
                 <w:noProof/>
                 <w:webHidden/>
               </w:rPr>
-              <w:t>18</w:t>
+              <w:t>19</w:t>
             </w:r>
             <w:r>
               <w:rPr>
@@ -2491,7 +2583,7 @@
               <w:lang w:eastAsia="hr-HR"/>
             </w:rPr>
           </w:pPr>
-          <w:hyperlink w:anchor="_Toc503460623" w:history="1">
+          <w:hyperlink w:anchor="_Toc504215974" w:history="1">
             <w:r>
               <w:rPr>
                 <w:rStyle w:val="Hyperlink"/>
@@ -2537,7 +2629,7 @@
                 <w:noProof/>
                 <w:webHidden/>
               </w:rPr>
-              <w:instrText xml:space="preserve"> PAGEREF _Toc503460623 \h </w:instrText>
+              <w:instrText xml:space="preserve"> PAGEREF _Toc504215974 \h </w:instrText>
             </w:r>
             <w:r>
               <w:rPr>
@@ -2557,7 +2649,7 @@
                 <w:noProof/>
                 <w:webHidden/>
               </w:rPr>
-              <w:t>18</w:t>
+              <w:t>20</w:t>
             </w:r>
             <w:r>
               <w:rPr>
@@ -2583,7 +2675,7 @@
               <w:lang w:eastAsia="hr-HR"/>
             </w:rPr>
           </w:pPr>
-          <w:hyperlink w:anchor="_Toc503460624" w:history="1">
+          <w:hyperlink w:anchor="_Toc504215975" w:history="1">
             <w:r>
               <w:rPr>
                 <w:rStyle w:val="Hyperlink"/>
@@ -2629,7 +2721,7 @@
                 <w:noProof/>
                 <w:webHidden/>
               </w:rPr>
-              <w:instrText xml:space="preserve"> PAGEREF _Toc503460624 \h </w:instrText>
+              <w:instrText xml:space="preserve"> PAGEREF _Toc504215975 \h </w:instrText>
             </w:r>
             <w:r>
               <w:rPr>
@@ -2649,7 +2741,7 @@
                 <w:noProof/>
                 <w:webHidden/>
               </w:rPr>
-              <w:t>19</w:t>
+              <w:t>21</w:t>
             </w:r>
             <w:r>
               <w:rPr>
@@ -2675,7 +2767,7 @@
               <w:lang w:eastAsia="hr-HR"/>
             </w:rPr>
           </w:pPr>
-          <w:hyperlink w:anchor="_Toc503460625" w:history="1">
+          <w:hyperlink w:anchor="_Toc504215976" w:history="1">
             <w:r>
               <w:rPr>
                 <w:rStyle w:val="Hyperlink"/>
@@ -2721,7 +2813,7 @@
                 <w:noProof/>
                 <w:webHidden/>
               </w:rPr>
-              <w:instrText xml:space="preserve"> PAGEREF _Toc503460625 \h </w:instrText>
+              <w:instrText xml:space="preserve"> PAGEREF _Toc504215976 \h </w:instrText>
             </w:r>
             <w:r>
               <w:rPr>
@@ -2741,7 +2833,7 @@
                 <w:noProof/>
                 <w:webHidden/>
               </w:rPr>
-              <w:t>19</w:t>
+              <w:t>21</w:t>
             </w:r>
             <w:r>
               <w:rPr>
@@ -2767,7 +2859,7 @@
               <w:lang w:eastAsia="hr-HR"/>
             </w:rPr>
           </w:pPr>
-          <w:hyperlink w:anchor="_Toc503460626" w:history="1">
+          <w:hyperlink w:anchor="_Toc504215977" w:history="1">
             <w:r>
               <w:rPr>
                 <w:rStyle w:val="Hyperlink"/>
@@ -2813,7 +2905,7 @@
                 <w:noProof/>
                 <w:webHidden/>
               </w:rPr>
-              <w:instrText xml:space="preserve"> PAGEREF _Toc503460626 \h </w:instrText>
+              <w:instrText xml:space="preserve"> PAGEREF _Toc504215977 \h </w:instrText>
             </w:r>
             <w:r>
               <w:rPr>
@@ -2833,7 +2925,7 @@
                 <w:noProof/>
                 <w:webHidden/>
               </w:rPr>
-              <w:t>20</w:t>
+              <w:t>22</w:t>
             </w:r>
             <w:r>
               <w:rPr>
@@ -2859,7 +2951,7 @@
               <w:lang w:eastAsia="hr-HR"/>
             </w:rPr>
           </w:pPr>
-          <w:hyperlink w:anchor="_Toc503460627" w:history="1">
+          <w:hyperlink w:anchor="_Toc504215978" w:history="1">
             <w:r>
               <w:rPr>
                 <w:rStyle w:val="Hyperlink"/>
@@ -2905,7 +2997,7 @@
                 <w:noProof/>
                 <w:webHidden/>
               </w:rPr>
-              <w:instrText xml:space="preserve"> PAGEREF _Toc503460627 \h </w:instrText>
+              <w:instrText xml:space="preserve"> PAGEREF _Toc504215978 \h </w:instrText>
             </w:r>
             <w:r>
               <w:rPr>
@@ -2925,7 +3017,7 @@
                 <w:noProof/>
                 <w:webHidden/>
               </w:rPr>
-              <w:t>20</w:t>
+              <w:t>22</w:t>
             </w:r>
             <w:r>
               <w:rPr>
@@ -2951,7 +3043,7 @@
               <w:lang w:eastAsia="hr-HR"/>
             </w:rPr>
           </w:pPr>
-          <w:hyperlink w:anchor="_Toc503460628" w:history="1">
+          <w:hyperlink w:anchor="_Toc504215979" w:history="1">
             <w:r>
               <w:rPr>
                 <w:rStyle w:val="Hyperlink"/>
@@ -2997,7 +3089,7 @@
                 <w:noProof/>
                 <w:webHidden/>
               </w:rPr>
-              <w:instrText xml:space="preserve"> PAGEREF _Toc503460628 \h </w:instrText>
+              <w:instrText xml:space="preserve"> PAGEREF _Toc504215979 \h </w:instrText>
             </w:r>
             <w:r>
               <w:rPr>
@@ -3017,7 +3109,7 @@
                 <w:noProof/>
                 <w:webHidden/>
               </w:rPr>
-              <w:t>21</w:t>
+              <w:t>23</w:t>
             </w:r>
             <w:r>
               <w:rPr>
@@ -3068,7 +3160,7 @@
           <w:szCs w:val="24"/>
         </w:rPr>
       </w:pPr>
-      <w:bookmarkStart w:id="1" w:name="_Toc503460605"/>
+      <w:bookmarkStart w:id="1" w:name="_Toc504215955"/>
       <w:r>
         <w:rPr>
           <w:rFonts w:ascii="Times New Roman" w:hAnsi="Times New Roman" w:cs="Times New Roman"/>
@@ -3181,7 +3273,7 @@
           <w:b/>
         </w:rPr>
       </w:pPr>
-      <w:bookmarkStart w:id="2" w:name="_Toc503460606"/>
+      <w:bookmarkStart w:id="2" w:name="_Toc504215956"/>
       <w:proofErr w:type="spellStart"/>
       <w:r>
         <w:rPr>
@@ -3208,7 +3300,7 @@
           <w:b/>
         </w:rPr>
       </w:pPr>
-      <w:bookmarkStart w:id="3" w:name="_Toc503460607"/>
+      <w:bookmarkStart w:id="3" w:name="_Toc504215957"/>
       <w:r>
         <w:rPr>
           <w:b/>
@@ -3249,7 +3341,7 @@
           <w:b/>
         </w:rPr>
       </w:pPr>
-      <w:bookmarkStart w:id="4" w:name="_Toc503460608"/>
+      <w:bookmarkStart w:id="4" w:name="_Toc504215958"/>
       <w:r>
         <w:rPr>
           <w:b/>
@@ -5037,7 +5129,7 @@
           <w:sz w:val="36"/>
         </w:rPr>
       </w:pPr>
-      <w:bookmarkStart w:id="5" w:name="_Toc503460609"/>
+      <w:bookmarkStart w:id="5" w:name="_Toc504215959"/>
       <w:r>
         <w:rPr>
           <w:rFonts w:ascii="Times New Roman" w:hAnsi="Times New Roman" w:cs="Times New Roman"/>
@@ -5077,7 +5169,7 @@
           <w:szCs w:val="32"/>
         </w:rPr>
       </w:pPr>
-      <w:bookmarkStart w:id="6" w:name="_Toc503460610"/>
+      <w:bookmarkStart w:id="6" w:name="_Toc504215960"/>
       <w:r>
         <w:rPr>
           <w:rFonts w:ascii="Times New Roman" w:hAnsi="Times New Roman" w:cs="Times New Roman"/>
@@ -5260,7 +5352,7 @@
           <w:szCs w:val="32"/>
         </w:rPr>
       </w:pPr>
-      <w:bookmarkStart w:id="7" w:name="_Toc503460611"/>
+      <w:bookmarkStart w:id="7" w:name="_Toc504215961"/>
       <w:r>
         <w:rPr>
           <w:rFonts w:ascii="Times New Roman" w:hAnsi="Times New Roman" w:cs="Times New Roman"/>
@@ -5308,7 +5400,10 @@
         <w:t>definiran u periodu od</w:t>
       </w:r>
       <w:r>
-        <w:t xml:space="preserve"> 08.01.-25.01.2017. Na </w:t>
+        <w:t xml:space="preserve"> 0</w:t>
+      </w:r>
+      <w:r>
+        <w:t xml:space="preserve">.01.-25.01.2017. Na </w:t>
       </w:r>
       <w:proofErr w:type="spellStart"/>
       <w:r>
@@ -5317,6 +5412,9 @@
       <w:proofErr w:type="spellEnd"/>
       <w:r>
         <w:t xml:space="preserve"> je prikazan detaljniji plan iteracija, zadataka i potrebnih resursa za projekt.</w:t>
+      </w:r>
+      <w:r>
+        <w:t xml:space="preserve"> Sam projekt je trajao u periodu od 19.10.2017.-25.01.2018. U projektu su definirane funkcionalnosti koje je bilo potrebno izvršiti te su se dalje kroz projekt izvodili sprintovi u kojim su obavljane funkcionalnosti koje su definirane za svaki pojedini sprint.</w:t>
       </w:r>
     </w:p>
     <w:p>
@@ -5326,10 +5424,10 @@
           <w:lang w:eastAsia="hr-HR"/>
         </w:rPr>
         <w:drawing>
-          <wp:inline distT="0" distB="0" distL="0" distR="0" wp14:anchorId="2CF7C754" wp14:editId="78A3F254">
-            <wp:extent cx="5731510" cy="2709074"/>
+          <wp:inline distT="0" distB="0" distL="0" distR="0" wp14:anchorId="399E2728" wp14:editId="47431C43">
+            <wp:extent cx="5731510" cy="2730746"/>
             <wp:effectExtent l="0" t="0" r="2540" b="0"/>
-            <wp:docPr id="27" name="Picture 27"/>
+            <wp:docPr id="38" name="Picture 38"/>
             <wp:cNvGraphicFramePr>
               <a:graphicFrameLocks xmlns:a="http://schemas.openxmlformats.org/drawingml/2006/main" noChangeAspect="1"/>
             </wp:cNvGraphicFramePr>
@@ -5337,7 +5435,7 @@
               <a:graphicData uri="http://schemas.openxmlformats.org/drawingml/2006/picture">
                 <pic:pic xmlns:pic="http://schemas.openxmlformats.org/drawingml/2006/picture">
                   <pic:nvPicPr>
-                    <pic:cNvPr id="0" name="Picture 8"/>
+                    <pic:cNvPr id="0" name="Picture 19"/>
                     <pic:cNvPicPr>
                       <a:picLocks noChangeAspect="1" noChangeArrowheads="1"/>
                     </pic:cNvPicPr>
@@ -5358,7 +5456,7 @@
                   <pic:spPr bwMode="auto">
                     <a:xfrm>
                       <a:off x="0" y="0"/>
-                      <a:ext cx="5731510" cy="2709074"/>
+                      <a:ext cx="5731510" cy="2730746"/>
                     </a:xfrm>
                     <a:prstGeom prst="rect">
                       <a:avLst/>
@@ -5375,6 +5473,7 @@
         </w:drawing>
       </w:r>
     </w:p>
+    <w:p/>
     <w:p>
       <w:r>
         <w:rPr>
@@ -5382,10 +5481,10 @@
           <w:lang w:eastAsia="hr-HR"/>
         </w:rPr>
         <w:drawing>
-          <wp:inline distT="0" distB="0" distL="0" distR="0" wp14:anchorId="70D96047" wp14:editId="25496830">
-            <wp:extent cx="5731510" cy="2633260"/>
+          <wp:inline distT="0" distB="0" distL="0" distR="0" wp14:anchorId="36A41E56" wp14:editId="7B917A80">
+            <wp:extent cx="5731510" cy="2847924"/>
             <wp:effectExtent l="0" t="0" r="2540" b="0"/>
-            <wp:docPr id="29" name="Picture 29"/>
+            <wp:docPr id="39" name="Picture 39"/>
             <wp:cNvGraphicFramePr>
               <a:graphicFrameLocks xmlns:a="http://schemas.openxmlformats.org/drawingml/2006/main" noChangeAspect="1"/>
             </wp:cNvGraphicFramePr>
@@ -5393,7 +5492,7 @@
               <a:graphicData uri="http://schemas.openxmlformats.org/drawingml/2006/picture">
                 <pic:pic xmlns:pic="http://schemas.openxmlformats.org/drawingml/2006/picture">
                   <pic:nvPicPr>
-                    <pic:cNvPr id="0" name="Picture 10"/>
+                    <pic:cNvPr id="0" name="Picture 20"/>
                     <pic:cNvPicPr>
                       <a:picLocks noChangeAspect="1" noChangeArrowheads="1"/>
                     </pic:cNvPicPr>
@@ -5414,7 +5513,7 @@
                   <pic:spPr bwMode="auto">
                     <a:xfrm>
                       <a:off x="0" y="0"/>
-                      <a:ext cx="5731510" cy="2633260"/>
+                      <a:ext cx="5731510" cy="2847924"/>
                     </a:xfrm>
                     <a:prstGeom prst="rect">
                       <a:avLst/>
@@ -5432,6 +5531,9 @@
       </w:r>
     </w:p>
     <w:p>
+      <w:pPr>
+        <w:keepNext/>
+      </w:pPr>
       <w:r>
         <w:rPr>
           <w:noProof/>
@@ -5439,10 +5541,10 @@
         </w:rPr>
         <w:lastRenderedPageBreak/>
         <w:drawing>
-          <wp:inline distT="0" distB="0" distL="0" distR="0" wp14:anchorId="332BEEA0" wp14:editId="30EE5EDB">
-            <wp:extent cx="5731510" cy="2567555"/>
-            <wp:effectExtent l="0" t="0" r="2540" b="4445"/>
-            <wp:docPr id="30" name="Picture 30"/>
+          <wp:inline distT="0" distB="0" distL="0" distR="0" wp14:anchorId="38A3434F" wp14:editId="5D780688">
+            <wp:extent cx="5731510" cy="2588095"/>
+            <wp:effectExtent l="0" t="0" r="2540" b="3175"/>
+            <wp:docPr id="40" name="Picture 40"/>
             <wp:cNvGraphicFramePr>
               <a:graphicFrameLocks xmlns:a="http://schemas.openxmlformats.org/drawingml/2006/main" noChangeAspect="1"/>
             </wp:cNvGraphicFramePr>
@@ -5450,7 +5552,7 @@
               <a:graphicData uri="http://schemas.openxmlformats.org/drawingml/2006/picture">
                 <pic:pic xmlns:pic="http://schemas.openxmlformats.org/drawingml/2006/picture">
                   <pic:nvPicPr>
-                    <pic:cNvPr id="0" name="Picture 11"/>
+                    <pic:cNvPr id="0" name="Picture 21"/>
                     <pic:cNvPicPr>
                       <a:picLocks noChangeAspect="1" noChangeArrowheads="1"/>
                     </pic:cNvPicPr>
@@ -5471,7 +5573,7 @@
                   <pic:spPr bwMode="auto">
                     <a:xfrm>
                       <a:off x="0" y="0"/>
-                      <a:ext cx="5731510" cy="2567555"/>
+                      <a:ext cx="5731510" cy="2588095"/>
                     </a:xfrm>
                     <a:prstGeom prst="rect">
                       <a:avLst/>
@@ -5489,16 +5591,19 @@
       </w:r>
     </w:p>
     <w:p>
+      <w:pPr>
+        <w:keepNext/>
+      </w:pPr>
       <w:r>
         <w:rPr>
           <w:noProof/>
           <w:lang w:eastAsia="hr-HR"/>
         </w:rPr>
         <w:drawing>
-          <wp:inline distT="0" distB="0" distL="0" distR="0" wp14:anchorId="1488C0F4" wp14:editId="2BDA1636">
-            <wp:extent cx="5731510" cy="2729290"/>
+          <wp:inline distT="0" distB="0" distL="0" distR="0" wp14:anchorId="1A1EC23C" wp14:editId="64A777C7">
+            <wp:extent cx="5731510" cy="2751125"/>
             <wp:effectExtent l="0" t="0" r="2540" b="0"/>
-            <wp:docPr id="31" name="Picture 31"/>
+            <wp:docPr id="41" name="Picture 41"/>
             <wp:cNvGraphicFramePr>
               <a:graphicFrameLocks xmlns:a="http://schemas.openxmlformats.org/drawingml/2006/main" noChangeAspect="1"/>
             </wp:cNvGraphicFramePr>
@@ -5506,7 +5611,7 @@
               <a:graphicData uri="http://schemas.openxmlformats.org/drawingml/2006/picture">
                 <pic:pic xmlns:pic="http://schemas.openxmlformats.org/drawingml/2006/picture">
                   <pic:nvPicPr>
-                    <pic:cNvPr id="0" name="Picture 12"/>
+                    <pic:cNvPr id="0" name="Picture 22"/>
                     <pic:cNvPicPr>
                       <a:picLocks noChangeAspect="1" noChangeArrowheads="1"/>
                     </pic:cNvPicPr>
@@ -5527,7 +5632,7 @@
                   <pic:spPr bwMode="auto">
                     <a:xfrm>
                       <a:off x="0" y="0"/>
-                      <a:ext cx="5731510" cy="2729290"/>
+                      <a:ext cx="5731510" cy="2751125"/>
                     </a:xfrm>
                     <a:prstGeom prst="rect">
                       <a:avLst/>
@@ -5545,16 +5650,19 @@
       </w:r>
     </w:p>
     <w:p>
+      <w:pPr>
+        <w:keepNext/>
+      </w:pPr>
       <w:r>
         <w:rPr>
           <w:noProof/>
           <w:lang w:eastAsia="hr-HR"/>
         </w:rPr>
         <w:drawing>
-          <wp:inline distT="0" distB="0" distL="0" distR="0" wp14:anchorId="13B63AEF" wp14:editId="064C3DF7">
-            <wp:extent cx="5731510" cy="2759616"/>
-            <wp:effectExtent l="0" t="0" r="2540" b="3175"/>
-            <wp:docPr id="32" name="Picture 32"/>
+          <wp:inline distT="0" distB="0" distL="0" distR="0" wp14:anchorId="165E78F2" wp14:editId="18FCB5EC">
+            <wp:extent cx="5731510" cy="2884244"/>
+            <wp:effectExtent l="0" t="0" r="2540" b="0"/>
+            <wp:docPr id="36" name="Picture 36"/>
             <wp:cNvGraphicFramePr>
               <a:graphicFrameLocks xmlns:a="http://schemas.openxmlformats.org/drawingml/2006/main" noChangeAspect="1"/>
             </wp:cNvGraphicFramePr>
@@ -5562,7 +5670,7 @@
               <a:graphicData uri="http://schemas.openxmlformats.org/drawingml/2006/picture">
                 <pic:pic xmlns:pic="http://schemas.openxmlformats.org/drawingml/2006/picture">
                   <pic:nvPicPr>
-                    <pic:cNvPr id="0" name="Picture 13"/>
+                    <pic:cNvPr id="0" name="Picture 17"/>
                     <pic:cNvPicPr>
                       <a:picLocks noChangeAspect="1" noChangeArrowheads="1"/>
                     </pic:cNvPicPr>
@@ -5583,7 +5691,7 @@
                   <pic:spPr bwMode="auto">
                     <a:xfrm>
                       <a:off x="0" y="0"/>
-                      <a:ext cx="5731510" cy="2759616"/>
+                      <a:ext cx="5731510" cy="2884244"/>
                     </a:xfrm>
                     <a:prstGeom prst="rect">
                       <a:avLst/>
@@ -5611,10 +5719,10 @@
         </w:rPr>
         <w:lastRenderedPageBreak/>
         <w:drawing>
-          <wp:inline distT="0" distB="0" distL="0" distR="0" wp14:anchorId="70BF06F2" wp14:editId="5671FACC">
-            <wp:extent cx="5731510" cy="1551652"/>
-            <wp:effectExtent l="0" t="0" r="2540" b="0"/>
-            <wp:docPr id="33" name="Picture 33"/>
+          <wp:inline distT="0" distB="0" distL="0" distR="0" wp14:anchorId="58CC2998" wp14:editId="40DB3A50">
+            <wp:extent cx="5731510" cy="2469846"/>
+            <wp:effectExtent l="0" t="0" r="2540" b="6985"/>
+            <wp:docPr id="42" name="Picture 42"/>
             <wp:cNvGraphicFramePr>
               <a:graphicFrameLocks xmlns:a="http://schemas.openxmlformats.org/drawingml/2006/main" noChangeAspect="1"/>
             </wp:cNvGraphicFramePr>
@@ -5622,7 +5730,7 @@
               <a:graphicData uri="http://schemas.openxmlformats.org/drawingml/2006/picture">
                 <pic:pic xmlns:pic="http://schemas.openxmlformats.org/drawingml/2006/picture">
                   <pic:nvPicPr>
-                    <pic:cNvPr id="0" name="Picture 14"/>
+                    <pic:cNvPr id="0" name="Picture 23"/>
                     <pic:cNvPicPr>
                       <a:picLocks noChangeAspect="1" noChangeArrowheads="1"/>
                     </pic:cNvPicPr>
@@ -5643,7 +5751,7 @@
                   <pic:spPr bwMode="auto">
                     <a:xfrm>
                       <a:off x="0" y="0"/>
-                      <a:ext cx="5731510" cy="1551652"/>
+                      <a:ext cx="5731510" cy="2469846"/>
                     </a:xfrm>
                     <a:prstGeom prst="rect">
                       <a:avLst/>
@@ -5668,27 +5776,14 @@
       <w:r>
         <w:t xml:space="preserve">Slika </w:t>
       </w:r>
-      <w:r>
-        <w:fldChar w:fldCharType="begin"/>
-      </w:r>
-      <w:r>
-        <w:instrText xml:space="preserve"> SEQ Slika \* ARABIC </w:instrText>
-      </w:r>
-      <w:r>
-        <w:fldChar w:fldCharType="separate"/>
-      </w:r>
-      <w:r>
-        <w:rPr>
-          <w:noProof/>
-        </w:rPr>
-        <w:t>1</w:t>
-      </w:r>
-      <w:r>
-        <w:rPr>
-          <w:noProof/>
-        </w:rPr>
-        <w:fldChar w:fldCharType="end"/>
-      </w:r>
+      <w:fldSimple w:instr=" SEQ Slika \* ARABIC ">
+        <w:r>
+          <w:rPr>
+            <w:noProof/>
+          </w:rPr>
+          <w:t>1</w:t>
+        </w:r>
+      </w:fldSimple>
       <w:r>
         <w:t xml:space="preserve">. </w:t>
       </w:r>
@@ -5700,26 +5795,130 @@
     </w:p>
     <w:p/>
     <w:p/>
+    <w:p>
+      <w:pPr>
+        <w:pStyle w:val="Heading2"/>
+        <w:numPr>
+          <w:ilvl w:val="1"/>
+          <w:numId w:val="2"/>
+        </w:numPr>
+        <w:rPr>
+          <w:rFonts w:ascii="Times New Roman" w:hAnsi="Times New Roman" w:cs="Times New Roman"/>
+          <w:b/>
+          <w:color w:val="auto"/>
+          <w:sz w:val="28"/>
+          <w:szCs w:val="28"/>
+        </w:rPr>
+      </w:pPr>
+      <w:bookmarkStart w:id="8" w:name="_Toc504215962"/>
+      <w:r>
+        <w:rPr>
+          <w:rFonts w:ascii="Times New Roman" w:hAnsi="Times New Roman" w:cs="Times New Roman"/>
+          <w:b/>
+          <w:color w:val="auto"/>
+          <w:sz w:val="28"/>
+          <w:szCs w:val="28"/>
+        </w:rPr>
+        <w:t>Trošak projekta</w:t>
+      </w:r>
+      <w:bookmarkEnd w:id="8"/>
+    </w:p>
     <w:p/>
-    <w:p/>
-    <w:p/>
-    <w:p/>
-    <w:p/>
-    <w:p/>
-    <w:p/>
-    <w:p/>
-    <w:p/>
-    <w:p/>
-    <w:p/>
-    <w:p/>
-    <w:p/>
-    <w:p/>
-    <w:p/>
-    <w:p/>
-    <w:p/>
-    <w:p/>
-    <w:p/>
-    <w:p/>
+    <w:p>
+      <w:pPr>
+        <w:keepNext/>
+      </w:pPr>
+      <w:r>
+        <w:rPr>
+          <w:noProof/>
+          <w:lang w:eastAsia="hr-HR"/>
+        </w:rPr>
+        <w:drawing>
+          <wp:inline distT="0" distB="0" distL="0" distR="0" wp14:anchorId="1A4D63D2" wp14:editId="686E250A">
+            <wp:extent cx="5731510" cy="2885440"/>
+            <wp:effectExtent l="0" t="0" r="2540" b="0"/>
+            <wp:docPr id="43" name="Picture 43"/>
+            <wp:cNvGraphicFramePr>
+              <a:graphicFrameLocks xmlns:a="http://schemas.openxmlformats.org/drawingml/2006/main" noChangeAspect="1"/>
+            </wp:cNvGraphicFramePr>
+            <a:graphic xmlns:a="http://schemas.openxmlformats.org/drawingml/2006/main">
+              <a:graphicData uri="http://schemas.openxmlformats.org/drawingml/2006/picture">
+                <pic:pic xmlns:pic="http://schemas.openxmlformats.org/drawingml/2006/picture">
+                  <pic:nvPicPr>
+                    <pic:cNvPr id="43" name="report.PNG"/>
+                    <pic:cNvPicPr/>
+                  </pic:nvPicPr>
+                  <pic:blipFill>
+                    <a:blip r:embed="rId20">
+                      <a:extLst>
+                        <a:ext uri="{28A0092B-C50C-407E-A947-70E740481C1C}">
+                          <a14:useLocalDpi xmlns:a14="http://schemas.microsoft.com/office/drawing/2010/main" val="0"/>
+                        </a:ext>
+                      </a:extLst>
+                    </a:blip>
+                    <a:stretch>
+                      <a:fillRect/>
+                    </a:stretch>
+                  </pic:blipFill>
+                  <pic:spPr>
+                    <a:xfrm>
+                      <a:off x="0" y="0"/>
+                      <a:ext cx="5731510" cy="2885440"/>
+                    </a:xfrm>
+                    <a:prstGeom prst="rect">
+                      <a:avLst/>
+                    </a:prstGeom>
+                  </pic:spPr>
+                </pic:pic>
+              </a:graphicData>
+            </a:graphic>
+          </wp:inline>
+        </w:drawing>
+      </w:r>
+    </w:p>
+    <w:p>
+      <w:pPr>
+        <w:pStyle w:val="Caption"/>
+        <w:jc w:val="center"/>
+      </w:pPr>
+      <w:r>
+        <w:t xml:space="preserve">Slika </w:t>
+      </w:r>
+      <w:fldSimple w:instr=" SEQ Slika \* ARABIC ">
+        <w:r>
+          <w:rPr>
+            <w:noProof/>
+          </w:rPr>
+          <w:t>2</w:t>
+        </w:r>
+      </w:fldSimple>
+      <w:r>
+        <w:t>. Trošak projekta</w:t>
+      </w:r>
+    </w:p>
+    <w:p>
+      <w:pPr>
+        <w:spacing w:line="360" w:lineRule="auto"/>
+        <w:jc w:val="both"/>
+      </w:pPr>
+      <w:r>
+        <w:t xml:space="preserve">Na slici 2 je prikazan ukupan trošak projekta koji iznosi </w:t>
+      </w:r>
+      <w:r>
+        <w:t>7.2</w:t>
+      </w:r>
+      <w:r>
+        <w:t xml:space="preserve">00,00 HRK. Svi zadaci su obavljeni na vrijeme te se ovaj trošak prvenstveno odnosi na tri radnika (satnica </w:t>
+      </w:r>
+      <w:proofErr w:type="spellStart"/>
+      <w:r>
+        <w:t>radnka</w:t>
+      </w:r>
+      <w:proofErr w:type="spellEnd"/>
+      <w:r>
+        <w:t>) i tri računala koji su sudjelovali u obavljanju definiranih zadataka.</w:t>
+      </w:r>
+    </w:p>
     <w:p/>
     <w:p/>
     <w:p>
@@ -5740,7 +5939,7 @@
           <w:sz w:val="36"/>
         </w:rPr>
       </w:pPr>
-      <w:bookmarkStart w:id="8" w:name="_Toc503460612"/>
+      <w:bookmarkStart w:id="9" w:name="_Toc504215963"/>
       <w:r>
         <w:rPr>
           <w:rFonts w:ascii="Times New Roman" w:hAnsi="Times New Roman" w:cs="Times New Roman"/>
@@ -5751,7 +5950,7 @@
         <w:lastRenderedPageBreak/>
         <w:t>Provedba SCRUM-a</w:t>
       </w:r>
-      <w:bookmarkEnd w:id="8"/>
+      <w:bookmarkEnd w:id="9"/>
     </w:p>
     <w:p/>
     <w:p>
@@ -5769,7 +5968,7 @@
           <w:szCs w:val="32"/>
         </w:rPr>
       </w:pPr>
-      <w:bookmarkStart w:id="9" w:name="_Toc503460613"/>
+      <w:bookmarkStart w:id="10" w:name="_Toc504215964"/>
       <w:r>
         <w:rPr>
           <w:rFonts w:ascii="Times New Roman" w:hAnsi="Times New Roman" w:cs="Times New Roman"/>
@@ -5780,7 +5979,7 @@
         </w:rPr>
         <w:t>Sastanci</w:t>
       </w:r>
-      <w:bookmarkEnd w:id="9"/>
+      <w:bookmarkEnd w:id="10"/>
     </w:p>
     <w:p>
       <w:pPr>
@@ -5865,7 +6064,7 @@
                     </pic:cNvPicPr>
                   </pic:nvPicPr>
                   <pic:blipFill>
-                    <a:blip r:embed="rId20" cstate="print">
+                    <a:blip r:embed="rId21" cstate="print">
                       <a:extLst>
                         <a:ext uri="{28A0092B-C50C-407E-A947-70E740481C1C}">
                           <a14:useLocalDpi xmlns:a14="http://schemas.microsoft.com/office/drawing/2010/main" val="0"/>
@@ -5905,30 +6104,14 @@
       <w:r>
         <w:t xml:space="preserve">Slika </w:t>
       </w:r>
-      <w:r>
-        <w:fldChar w:fldCharType="begin"/>
-      </w:r>
-      <w:r>
-        <w:instrText xml:space="preserve"> SEQ Slika \* ARABI</w:instrText>
-      </w:r>
-      <w:r>
-        <w:instrText xml:space="preserve">C </w:instrText>
-      </w:r>
-      <w:r>
-        <w:fldChar w:fldCharType="separate"/>
-      </w:r>
-      <w:r>
-        <w:rPr>
-          <w:noProof/>
-        </w:rPr>
-        <w:t>2</w:t>
-      </w:r>
-      <w:r>
-        <w:rPr>
-          <w:noProof/>
-        </w:rPr>
-        <w:fldChar w:fldCharType="end"/>
-      </w:r>
+      <w:fldSimple w:instr=" SEQ Slika \* ARABIC ">
+        <w:r>
+          <w:rPr>
+            <w:noProof/>
+          </w:rPr>
+          <w:t>3</w:t>
+        </w:r>
+      </w:fldSimple>
       <w:r>
         <w:t>. Skica ekrana aplikacije</w:t>
       </w:r>
@@ -6059,7 +6242,7 @@
                     <pic:cNvPicPr/>
                   </pic:nvPicPr>
                   <pic:blipFill>
-                    <a:blip r:embed="rId21">
+                    <a:blip r:embed="rId22">
                       <a:extLst>
                         <a:ext uri="{28A0092B-C50C-407E-A947-70E740481C1C}">
                           <a14:useLocalDpi xmlns:a14="http://schemas.microsoft.com/office/drawing/2010/main" val="0"/>
@@ -6094,27 +6277,14 @@
       <w:r>
         <w:t xml:space="preserve">Slika </w:t>
       </w:r>
-      <w:r>
-        <w:fldChar w:fldCharType="begin"/>
-      </w:r>
-      <w:r>
-        <w:instrText xml:space="preserve"> SEQ Slika \* ARABIC </w:instrText>
-      </w:r>
-      <w:r>
-        <w:fldChar w:fldCharType="separate"/>
-      </w:r>
-      <w:r>
-        <w:rPr>
-          <w:noProof/>
-        </w:rPr>
-        <w:t>3</w:t>
-      </w:r>
-      <w:r>
-        <w:rPr>
-          <w:noProof/>
-        </w:rPr>
-        <w:fldChar w:fldCharType="end"/>
-      </w:r>
+      <w:fldSimple w:instr=" SEQ Slika \* ARABIC ">
+        <w:r>
+          <w:rPr>
+            <w:noProof/>
+          </w:rPr>
+          <w:t>4</w:t>
+        </w:r>
+      </w:fldSimple>
       <w:r>
         <w:t>. ERA dijagram baze podataka</w:t>
       </w:r>
@@ -6178,7 +6348,7 @@
                     </pic:cNvPicPr>
                   </pic:nvPicPr>
                   <pic:blipFill>
-                    <a:blip r:embed="rId22">
+                    <a:blip r:embed="rId23">
                       <a:extLst>
                         <a:ext uri="{28A0092B-C50C-407E-A947-70E740481C1C}">
                           <a14:useLocalDpi xmlns:a14="http://schemas.microsoft.com/office/drawing/2010/main" val="0"/>
@@ -6218,27 +6388,14 @@
       <w:r>
         <w:t xml:space="preserve">Slika </w:t>
       </w:r>
-      <w:r>
-        <w:fldChar w:fldCharType="begin"/>
-      </w:r>
-      <w:r>
-        <w:instrText xml:space="preserve"> SEQ Slika \* ARABIC </w:instrText>
-      </w:r>
-      <w:r>
-        <w:fldChar w:fldCharType="separate"/>
-      </w:r>
-      <w:r>
-        <w:rPr>
-          <w:noProof/>
-        </w:rPr>
-        <w:t>4</w:t>
-      </w:r>
-      <w:r>
-        <w:rPr>
-          <w:noProof/>
-        </w:rPr>
-        <w:fldChar w:fldCharType="end"/>
-      </w:r>
+      <w:fldSimple w:instr=" SEQ Slika \* ARABIC ">
+        <w:r>
+          <w:rPr>
+            <w:noProof/>
+          </w:rPr>
+          <w:t>5</w:t>
+        </w:r>
+      </w:fldSimple>
       <w:r>
         <w:t>. Dijagram slučaja korištenja</w:t>
       </w:r>
@@ -6346,7 +6503,7 @@
                     <pic:cNvPicPr/>
                   </pic:nvPicPr>
                   <pic:blipFill>
-                    <a:blip r:embed="rId23">
+                    <a:blip r:embed="rId24">
                       <a:extLst>
                         <a:ext uri="{28A0092B-C50C-407E-A947-70E740481C1C}">
                           <a14:useLocalDpi xmlns:a14="http://schemas.microsoft.com/office/drawing/2010/main" val="0"/>
@@ -6381,27 +6538,14 @@
       <w:r>
         <w:t xml:space="preserve">Slika </w:t>
       </w:r>
-      <w:r>
-        <w:fldChar w:fldCharType="begin"/>
-      </w:r>
-      <w:r>
-        <w:instrText xml:space="preserve"> SEQ Slika \* ARABIC </w:instrText>
-      </w:r>
-      <w:r>
-        <w:fldChar w:fldCharType="separate"/>
-      </w:r>
-      <w:r>
-        <w:rPr>
-          <w:noProof/>
-        </w:rPr>
-        <w:t>5</w:t>
-      </w:r>
-      <w:r>
-        <w:rPr>
-          <w:noProof/>
-        </w:rPr>
-        <w:fldChar w:fldCharType="end"/>
-      </w:r>
+      <w:fldSimple w:instr=" SEQ Slika \* ARABIC ">
+        <w:r>
+          <w:rPr>
+            <w:noProof/>
+          </w:rPr>
+          <w:t>6</w:t>
+        </w:r>
+      </w:fldSimple>
       <w:r>
         <w:t>. Dijagram slučaja korištenja</w:t>
       </w:r>
@@ -6667,6 +6811,157 @@
       <w:r>
         <w:t>jelili zadaci po članovima tima.</w:t>
       </w:r>
+    </w:p>
+    <w:p>
+      <w:pPr>
+        <w:spacing w:line="360" w:lineRule="auto"/>
+        <w:jc w:val="both"/>
+      </w:pPr>
+      <w:r>
+        <w:lastRenderedPageBreak/>
+        <w:t>15.01.2018.</w:t>
+      </w:r>
+    </w:p>
+    <w:p>
+      <w:pPr>
+        <w:spacing w:line="360" w:lineRule="auto"/>
+        <w:jc w:val="both"/>
+      </w:pPr>
+      <w:r>
+        <w:t>Održan je sastanak na kojem se raspravljalo i uvidjelo stanje u trenutno stanje projekta, odnosno broj izvršenih i potrebnih zadataka za izvršiti.</w:t>
+      </w:r>
+    </w:p>
+    <w:p>
+      <w:pPr>
+        <w:spacing w:line="360" w:lineRule="auto"/>
+        <w:jc w:val="both"/>
+      </w:pPr>
+      <w:r>
+        <w:t>20.01.2018.</w:t>
+      </w:r>
+    </w:p>
+    <w:p>
+      <w:pPr>
+        <w:spacing w:line="360" w:lineRule="auto"/>
+        <w:jc w:val="both"/>
+      </w:pPr>
+      <w:r>
+        <w:t>Na ovome sastanku se raspravljalo o testiranju aplikacije i samim testovima koje je potrebno provesti.</w:t>
+      </w:r>
+    </w:p>
+    <w:p>
+      <w:pPr>
+        <w:spacing w:line="360" w:lineRule="auto"/>
+        <w:jc w:val="both"/>
+      </w:pPr>
+      <w:r>
+        <w:t>21.01.2018.</w:t>
+      </w:r>
+    </w:p>
+    <w:p>
+      <w:pPr>
+        <w:spacing w:line="360" w:lineRule="auto"/>
+        <w:jc w:val="both"/>
+      </w:pPr>
+      <w:r>
+        <w:t>Završni sastanak na kojem su popravljene greške te nadopuna dokumentacije i priprema za obranu projekta.</w:t>
+      </w:r>
+    </w:p>
+    <w:p>
+      <w:pPr>
+        <w:spacing w:line="360" w:lineRule="auto"/>
+        <w:jc w:val="both"/>
+      </w:pPr>
+    </w:p>
+    <w:p>
+      <w:pPr>
+        <w:spacing w:line="360" w:lineRule="auto"/>
+        <w:jc w:val="both"/>
+      </w:pPr>
+    </w:p>
+    <w:p>
+      <w:pPr>
+        <w:spacing w:line="360" w:lineRule="auto"/>
+        <w:jc w:val="both"/>
+      </w:pPr>
+    </w:p>
+    <w:p>
+      <w:pPr>
+        <w:spacing w:line="360" w:lineRule="auto"/>
+        <w:jc w:val="both"/>
+      </w:pPr>
+    </w:p>
+    <w:p>
+      <w:pPr>
+        <w:spacing w:line="360" w:lineRule="auto"/>
+        <w:jc w:val="both"/>
+      </w:pPr>
+    </w:p>
+    <w:p>
+      <w:pPr>
+        <w:spacing w:line="360" w:lineRule="auto"/>
+        <w:jc w:val="both"/>
+      </w:pPr>
+    </w:p>
+    <w:p>
+      <w:pPr>
+        <w:spacing w:line="360" w:lineRule="auto"/>
+        <w:jc w:val="both"/>
+      </w:pPr>
+    </w:p>
+    <w:p>
+      <w:pPr>
+        <w:spacing w:line="360" w:lineRule="auto"/>
+        <w:jc w:val="both"/>
+      </w:pPr>
+    </w:p>
+    <w:p>
+      <w:pPr>
+        <w:spacing w:line="360" w:lineRule="auto"/>
+        <w:jc w:val="both"/>
+      </w:pPr>
+    </w:p>
+    <w:p>
+      <w:pPr>
+        <w:spacing w:line="360" w:lineRule="auto"/>
+        <w:jc w:val="both"/>
+      </w:pPr>
+    </w:p>
+    <w:p>
+      <w:pPr>
+        <w:spacing w:line="360" w:lineRule="auto"/>
+        <w:jc w:val="both"/>
+      </w:pPr>
+    </w:p>
+    <w:p>
+      <w:pPr>
+        <w:spacing w:line="360" w:lineRule="auto"/>
+        <w:jc w:val="both"/>
+      </w:pPr>
+    </w:p>
+    <w:p>
+      <w:pPr>
+        <w:spacing w:line="360" w:lineRule="auto"/>
+        <w:jc w:val="both"/>
+      </w:pPr>
+    </w:p>
+    <w:p>
+      <w:pPr>
+        <w:spacing w:line="360" w:lineRule="auto"/>
+        <w:jc w:val="both"/>
+      </w:pPr>
+    </w:p>
+    <w:p>
+      <w:pPr>
+        <w:spacing w:line="360" w:lineRule="auto"/>
+        <w:jc w:val="both"/>
+      </w:pPr>
+    </w:p>
+    <w:p>
+      <w:pPr>
+        <w:spacing w:line="360" w:lineRule="auto"/>
+        <w:jc w:val="both"/>
+      </w:pPr>
     </w:p>
     <w:p>
       <w:pPr>
@@ -6683,7 +6978,7 @@
           <w:szCs w:val="32"/>
         </w:rPr>
       </w:pPr>
-      <w:bookmarkStart w:id="10" w:name="_Toc503460614"/>
+      <w:bookmarkStart w:id="11" w:name="_Toc504215965"/>
       <w:r>
         <w:rPr>
           <w:rFonts w:ascii="Times New Roman" w:hAnsi="Times New Roman" w:cs="Times New Roman"/>
@@ -6705,7 +7000,7 @@
         </w:rPr>
         <w:t>očetak projekta</w:t>
       </w:r>
-      <w:bookmarkEnd w:id="10"/>
+      <w:bookmarkEnd w:id="11"/>
     </w:p>
     <w:tbl>
       <w:tblPr>
@@ -7171,7 +7466,7 @@
           <w:szCs w:val="32"/>
         </w:rPr>
       </w:pPr>
-      <w:bookmarkStart w:id="11" w:name="_Toc503460615"/>
+      <w:bookmarkStart w:id="12" w:name="_Toc504215966"/>
       <w:proofErr w:type="spellStart"/>
       <w:r>
         <w:rPr>
@@ -7205,7 +7500,7 @@
         </w:rPr>
         <w:t>Backlog</w:t>
       </w:r>
-      <w:bookmarkEnd w:id="11"/>
+      <w:bookmarkEnd w:id="12"/>
       <w:proofErr w:type="spellEnd"/>
     </w:p>
     <w:p>
@@ -7240,7 +7535,7 @@
                     </pic:cNvPicPr>
                   </pic:nvPicPr>
                   <pic:blipFill>
-                    <a:blip r:embed="rId24">
+                    <a:blip r:embed="rId25">
                       <a:extLst>
                         <a:ext uri="{28A0092B-C50C-407E-A947-70E740481C1C}">
                           <a14:useLocalDpi xmlns:a14="http://schemas.microsoft.com/office/drawing/2010/main" val="0"/>
@@ -7280,27 +7575,14 @@
       <w:r>
         <w:t xml:space="preserve">Slika </w:t>
       </w:r>
-      <w:r>
-        <w:fldChar w:fldCharType="begin"/>
-      </w:r>
-      <w:r>
-        <w:instrText xml:space="preserve"> SEQ Slika \* ARABIC </w:instrText>
-      </w:r>
-      <w:r>
-        <w:fldChar w:fldCharType="separate"/>
-      </w:r>
-      <w:r>
-        <w:rPr>
-          <w:noProof/>
-        </w:rPr>
-        <w:t>6</w:t>
-      </w:r>
-      <w:r>
-        <w:rPr>
-          <w:noProof/>
-        </w:rPr>
-        <w:fldChar w:fldCharType="end"/>
-      </w:r>
+      <w:fldSimple w:instr=" SEQ Slika \* ARABIC ">
+        <w:r>
+          <w:rPr>
+            <w:noProof/>
+          </w:rPr>
+          <w:t>7</w:t>
+        </w:r>
+      </w:fldSimple>
       <w:r>
         <w:t xml:space="preserve">. </w:t>
       </w:r>
@@ -7372,7 +7654,7 @@
           <w:szCs w:val="28"/>
         </w:rPr>
       </w:pPr>
-      <w:bookmarkStart w:id="12" w:name="_Toc503460616"/>
+      <w:bookmarkStart w:id="13" w:name="_Toc504215967"/>
       <w:r>
         <w:rPr>
           <w:rFonts w:ascii="Times New Roman" w:hAnsi="Times New Roman" w:cs="Times New Roman"/>
@@ -7404,7 +7686,7 @@
         </w:rPr>
         <w:t>Prvi sprint</w:t>
       </w:r>
-      <w:bookmarkEnd w:id="12"/>
+      <w:bookmarkEnd w:id="13"/>
     </w:p>
     <w:p/>
     <w:p>
@@ -7434,7 +7716,7 @@
                     </pic:cNvPicPr>
                   </pic:nvPicPr>
                   <pic:blipFill>
-                    <a:blip r:embed="rId25">
+                    <a:blip r:embed="rId26">
                       <a:extLst>
                         <a:ext uri="{28A0092B-C50C-407E-A947-70E740481C1C}">
                           <a14:useLocalDpi xmlns:a14="http://schemas.microsoft.com/office/drawing/2010/main" val="0"/>
@@ -7474,27 +7756,14 @@
       <w:r>
         <w:t xml:space="preserve">Slika </w:t>
       </w:r>
-      <w:r>
-        <w:fldChar w:fldCharType="begin"/>
-      </w:r>
-      <w:r>
-        <w:instrText xml:space="preserve"> SEQ Slika \* ARABIC </w:instrText>
-      </w:r>
-      <w:r>
-        <w:fldChar w:fldCharType="separate"/>
-      </w:r>
-      <w:r>
-        <w:rPr>
-          <w:noProof/>
-        </w:rPr>
-        <w:t>7</w:t>
-      </w:r>
-      <w:r>
-        <w:rPr>
-          <w:noProof/>
-        </w:rPr>
-        <w:fldChar w:fldCharType="end"/>
-      </w:r>
+      <w:fldSimple w:instr=" SEQ Slika \* ARABIC ">
+        <w:r>
+          <w:rPr>
+            <w:noProof/>
+          </w:rPr>
+          <w:t>8</w:t>
+        </w:r>
+      </w:fldSimple>
       <w:r>
         <w:t xml:space="preserve">. </w:t>
       </w:r>
@@ -7655,7 +7924,7 @@
         <w:lastRenderedPageBreak/>
         <w:t xml:space="preserve"> </w:t>
       </w:r>
-      <w:bookmarkStart w:id="13" w:name="_Toc503460617"/>
+      <w:bookmarkStart w:id="14" w:name="_Toc504215968"/>
       <w:proofErr w:type="spellStart"/>
       <w:r>
         <w:rPr>
@@ -7686,7 +7955,7 @@
         </w:rPr>
         <w:t>chart</w:t>
       </w:r>
-      <w:bookmarkEnd w:id="13"/>
+      <w:bookmarkEnd w:id="14"/>
       <w:proofErr w:type="spellEnd"/>
     </w:p>
     <w:p/>
@@ -7717,7 +7986,7 @@
                     </pic:cNvPicPr>
                   </pic:nvPicPr>
                   <pic:blipFill>
-                    <a:blip r:embed="rId26" cstate="print">
+                    <a:blip r:embed="rId27" cstate="print">
                       <a:extLst>
                         <a:ext uri="{28A0092B-C50C-407E-A947-70E740481C1C}">
                           <a14:useLocalDpi xmlns:a14="http://schemas.microsoft.com/office/drawing/2010/main" val="0"/>
@@ -7757,27 +8026,14 @@
       <w:r>
         <w:t xml:space="preserve">Slika </w:t>
       </w:r>
-      <w:r>
-        <w:fldChar w:fldCharType="begin"/>
-      </w:r>
-      <w:r>
-        <w:instrText xml:space="preserve"> SEQ Slika \* ARABIC </w:instrText>
-      </w:r>
-      <w:r>
-        <w:fldChar w:fldCharType="separate"/>
-      </w:r>
-      <w:r>
-        <w:rPr>
-          <w:noProof/>
-        </w:rPr>
-        <w:t>8</w:t>
-      </w:r>
-      <w:r>
-        <w:rPr>
-          <w:noProof/>
-        </w:rPr>
-        <w:fldChar w:fldCharType="end"/>
-      </w:r>
+      <w:fldSimple w:instr=" SEQ Slika \* ARABIC ">
+        <w:r>
+          <w:rPr>
+            <w:noProof/>
+          </w:rPr>
+          <w:t>9</w:t>
+        </w:r>
+      </w:fldSimple>
       <w:r>
         <w:t xml:space="preserve">. </w:t>
       </w:r>
@@ -7861,7 +8117,7 @@
           <w:szCs w:val="28"/>
         </w:rPr>
       </w:pPr>
-      <w:bookmarkStart w:id="14" w:name="_Toc503460618"/>
+      <w:bookmarkStart w:id="15" w:name="_Toc504215969"/>
       <w:r>
         <w:rPr>
           <w:rFonts w:ascii="Times New Roman" w:hAnsi="Times New Roman" w:cs="Times New Roman"/>
@@ -7873,7 +8129,7 @@
         <w:lastRenderedPageBreak/>
         <w:t>Drugi sprint</w:t>
       </w:r>
-      <w:bookmarkEnd w:id="14"/>
+      <w:bookmarkEnd w:id="15"/>
     </w:p>
     <w:p>
       <w:pPr>
@@ -7913,7 +8169,7 @@
                     </pic:cNvPicPr>
                   </pic:nvPicPr>
                   <pic:blipFill>
-                    <a:blip r:embed="rId27">
+                    <a:blip r:embed="rId28">
                       <a:extLst>
                         <a:ext uri="{28A0092B-C50C-407E-A947-70E740481C1C}">
                           <a14:useLocalDpi xmlns:a14="http://schemas.microsoft.com/office/drawing/2010/main" val="0"/>
@@ -7953,27 +8209,14 @@
       <w:r>
         <w:t xml:space="preserve">Slika </w:t>
       </w:r>
-      <w:r>
-        <w:fldChar w:fldCharType="begin"/>
-      </w:r>
-      <w:r>
-        <w:instrText xml:space="preserve"> SEQ Slika \* ARABIC </w:instrText>
-      </w:r>
-      <w:r>
-        <w:fldChar w:fldCharType="separate"/>
-      </w:r>
-      <w:r>
-        <w:rPr>
-          <w:noProof/>
-        </w:rPr>
-        <w:t>9</w:t>
-      </w:r>
-      <w:r>
-        <w:rPr>
-          <w:noProof/>
-        </w:rPr>
-        <w:fldChar w:fldCharType="end"/>
-      </w:r>
+      <w:fldSimple w:instr=" SEQ Slika \* ARABIC ">
+        <w:r>
+          <w:rPr>
+            <w:noProof/>
+          </w:rPr>
+          <w:t>10</w:t>
+        </w:r>
+      </w:fldSimple>
       <w:r>
         <w:t xml:space="preserve">. </w:t>
       </w:r>
@@ -8012,7 +8255,7 @@
                     </pic:cNvPicPr>
                   </pic:nvPicPr>
                   <pic:blipFill>
-                    <a:blip r:embed="rId28">
+                    <a:blip r:embed="rId29">
                       <a:extLst>
                         <a:ext uri="{28A0092B-C50C-407E-A947-70E740481C1C}">
                           <a14:useLocalDpi xmlns:a14="http://schemas.microsoft.com/office/drawing/2010/main" val="0"/>
@@ -8134,7 +8377,7 @@
         <w:lastRenderedPageBreak/>
         <w:t xml:space="preserve"> </w:t>
       </w:r>
-      <w:bookmarkStart w:id="15" w:name="_Toc503460619"/>
+      <w:bookmarkStart w:id="16" w:name="_Toc504215970"/>
       <w:proofErr w:type="spellStart"/>
       <w:r>
         <w:rPr>
@@ -8145,7 +8388,7 @@
         </w:rPr>
         <w:t>Trello</w:t>
       </w:r>
-      <w:bookmarkEnd w:id="15"/>
+      <w:bookmarkEnd w:id="16"/>
       <w:proofErr w:type="spellEnd"/>
     </w:p>
     <w:p>
@@ -8183,7 +8426,7 @@
                     <pic:cNvPicPr/>
                   </pic:nvPicPr>
                   <pic:blipFill>
-                    <a:blip r:embed="rId29">
+                    <a:blip r:embed="rId30">
                       <a:extLst>
                         <a:ext uri="{28A0092B-C50C-407E-A947-70E740481C1C}">
                           <a14:useLocalDpi xmlns:a14="http://schemas.microsoft.com/office/drawing/2010/main" val="0"/>
@@ -8218,27 +8461,14 @@
       <w:r>
         <w:t xml:space="preserve">Slika </w:t>
       </w:r>
-      <w:r>
-        <w:fldChar w:fldCharType="begin"/>
-      </w:r>
-      <w:r>
-        <w:instrText xml:space="preserve"> SEQ Slika \* ARABIC </w:instrText>
-      </w:r>
-      <w:r>
-        <w:fldChar w:fldCharType="separate"/>
-      </w:r>
-      <w:r>
-        <w:rPr>
-          <w:noProof/>
-        </w:rPr>
-        <w:t>10</w:t>
-      </w:r>
-      <w:r>
-        <w:rPr>
-          <w:noProof/>
-        </w:rPr>
-        <w:fldChar w:fldCharType="end"/>
-      </w:r>
+      <w:fldSimple w:instr=" SEQ Slika \* ARABIC ">
+        <w:r>
+          <w:rPr>
+            <w:noProof/>
+          </w:rPr>
+          <w:t>11</w:t>
+        </w:r>
+      </w:fldSimple>
       <w:r>
         <w:t xml:space="preserve">. </w:t>
       </w:r>
@@ -8329,7 +8559,7 @@
                     <pic:cNvPicPr/>
                   </pic:nvPicPr>
                   <pic:blipFill>
-                    <a:blip r:embed="rId30">
+                    <a:blip r:embed="rId31">
                       <a:extLst>
                         <a:ext uri="{28A0092B-C50C-407E-A947-70E740481C1C}">
                           <a14:useLocalDpi xmlns:a14="http://schemas.microsoft.com/office/drawing/2010/main" val="0"/>
@@ -8364,30 +8594,14 @@
       <w:r>
         <w:t xml:space="preserve">Slika </w:t>
       </w:r>
-      <w:r>
-        <w:fldChar w:fldCharType="begin"/>
-      </w:r>
-      <w:r>
-        <w:instrText xml:space="preserve"> SEQ Slika </w:instrText>
-      </w:r>
-      <w:r>
-        <w:instrText xml:space="preserve">\* ARABIC </w:instrText>
-      </w:r>
-      <w:r>
-        <w:fldChar w:fldCharType="separate"/>
-      </w:r>
-      <w:r>
-        <w:rPr>
-          <w:noProof/>
-        </w:rPr>
-        <w:t>11</w:t>
-      </w:r>
-      <w:r>
-        <w:rPr>
-          <w:noProof/>
-        </w:rPr>
-        <w:fldChar w:fldCharType="end"/>
-      </w:r>
+      <w:fldSimple w:instr=" SEQ Slika \* ARABIC ">
+        <w:r>
+          <w:rPr>
+            <w:noProof/>
+          </w:rPr>
+          <w:t>12</w:t>
+        </w:r>
+      </w:fldSimple>
       <w:r>
         <w:t>. Primjer kartice za obavljanje zadataka</w:t>
       </w:r>
@@ -8417,7 +8631,7 @@
       <w:r>
         <w:t xml:space="preserve">: </w:t>
       </w:r>
-      <w:hyperlink r:id="rId31" w:history="1">
+      <w:hyperlink r:id="rId32" w:history="1">
         <w:r>
           <w:rPr>
             <w:rStyle w:val="Hyperlink"/>
@@ -8453,7 +8667,7 @@
         <w:lastRenderedPageBreak/>
         <w:t xml:space="preserve"> </w:t>
       </w:r>
-      <w:bookmarkStart w:id="16" w:name="_Toc503460620"/>
+      <w:bookmarkStart w:id="17" w:name="_Toc504215971"/>
       <w:proofErr w:type="spellStart"/>
       <w:r>
         <w:rPr>
@@ -8484,7 +8698,7 @@
         </w:rPr>
         <w:t>chart</w:t>
       </w:r>
-      <w:bookmarkEnd w:id="16"/>
+      <w:bookmarkEnd w:id="17"/>
       <w:proofErr w:type="spellEnd"/>
     </w:p>
     <w:p>
@@ -8524,7 +8738,7 @@
                     </pic:cNvPicPr>
                   </pic:nvPicPr>
                   <pic:blipFill>
-                    <a:blip r:embed="rId32" cstate="print">
+                    <a:blip r:embed="rId33" cstate="print">
                       <a:extLst>
                         <a:ext uri="{28A0092B-C50C-407E-A947-70E740481C1C}">
                           <a14:useLocalDpi xmlns:a14="http://schemas.microsoft.com/office/drawing/2010/main" val="0"/>
@@ -8564,27 +8778,14 @@
       <w:r>
         <w:t xml:space="preserve">Slika </w:t>
       </w:r>
-      <w:r>
-        <w:fldChar w:fldCharType="begin"/>
-      </w:r>
-      <w:r>
-        <w:instrText xml:space="preserve"> SEQ Slika \* ARABIC </w:instrText>
-      </w:r>
-      <w:r>
-        <w:fldChar w:fldCharType="separate"/>
-      </w:r>
-      <w:r>
-        <w:rPr>
-          <w:noProof/>
-        </w:rPr>
-        <w:t>12</w:t>
-      </w:r>
-      <w:r>
-        <w:rPr>
-          <w:noProof/>
-        </w:rPr>
-        <w:fldChar w:fldCharType="end"/>
-      </w:r>
+      <w:fldSimple w:instr=" SEQ Slika \* ARABIC ">
+        <w:r>
+          <w:rPr>
+            <w:noProof/>
+          </w:rPr>
+          <w:t>13</w:t>
+        </w:r>
+      </w:fldSimple>
       <w:r>
         <w:t xml:space="preserve">. </w:t>
       </w:r>
@@ -8622,257 +8823,6 @@
         </w:tabs>
         <w:spacing w:line="360" w:lineRule="auto"/>
         <w:jc w:val="both"/>
-      </w:pPr>
-      <w:r>
-        <w:t xml:space="preserve">Slika 11 prikazuje </w:t>
-      </w:r>
-      <w:proofErr w:type="spellStart"/>
-      <w:r>
-        <w:t>BurnDown</w:t>
-      </w:r>
-      <w:proofErr w:type="spellEnd"/>
-      <w:r>
-        <w:t xml:space="preserve"> </w:t>
-      </w:r>
-      <w:proofErr w:type="spellStart"/>
-      <w:r>
-        <w:t>chart</w:t>
-      </w:r>
-      <w:proofErr w:type="spellEnd"/>
-      <w:r>
-        <w:t xml:space="preserve"> za drugi sprint. Na slici je jasno vidljivo kako su svi zadaci ispunjeni i kako je sprint uspješno proveden. Početak sprinta je </w:t>
-      </w:r>
-      <w:r>
-        <w:t>definiran u periodu od 15.11.-09.12.2017. te je u sprintu definirano deset radnih dana koji su prikazani na y osi. Ukupan napor, kao što je vidljivo na grafu iznosi 62h te je u prvih nekoliko dana taj napor bio isti, no kako se sprint bližio kraju, tako se i sam napor smanjivao te su na kraju svi zadaci obavljeni i sprint je uspješno proveden.</w:t>
-      </w:r>
-    </w:p>
-    <w:p>
-      <w:pPr>
-        <w:tabs>
-          <w:tab w:val="left" w:pos="1650"/>
-        </w:tabs>
-      </w:pPr>
-    </w:p>
-    <w:p>
-      <w:pPr>
-        <w:tabs>
-          <w:tab w:val="left" w:pos="1650"/>
-        </w:tabs>
-      </w:pPr>
-    </w:p>
-    <w:p>
-      <w:pPr>
-        <w:tabs>
-          <w:tab w:val="left" w:pos="1650"/>
-        </w:tabs>
-      </w:pPr>
-    </w:p>
-    <w:p>
-      <w:pPr>
-        <w:tabs>
-          <w:tab w:val="left" w:pos="1650"/>
-        </w:tabs>
-      </w:pPr>
-    </w:p>
-    <w:p>
-      <w:pPr>
-        <w:tabs>
-          <w:tab w:val="left" w:pos="1650"/>
-        </w:tabs>
-      </w:pPr>
-    </w:p>
-    <w:p>
-      <w:pPr>
-        <w:tabs>
-          <w:tab w:val="left" w:pos="1650"/>
-        </w:tabs>
-      </w:pPr>
-    </w:p>
-    <w:p>
-      <w:pPr>
-        <w:tabs>
-          <w:tab w:val="left" w:pos="1650"/>
-        </w:tabs>
-      </w:pPr>
-    </w:p>
-    <w:p>
-      <w:pPr>
-        <w:tabs>
-          <w:tab w:val="left" w:pos="1650"/>
-        </w:tabs>
-      </w:pPr>
-    </w:p>
-    <w:p>
-      <w:pPr>
-        <w:tabs>
-          <w:tab w:val="left" w:pos="1650"/>
-        </w:tabs>
-      </w:pPr>
-    </w:p>
-    <w:p>
-      <w:pPr>
-        <w:tabs>
-          <w:tab w:val="left" w:pos="1650"/>
-        </w:tabs>
-      </w:pPr>
-    </w:p>
-    <w:p>
-      <w:pPr>
-        <w:tabs>
-          <w:tab w:val="left" w:pos="1650"/>
-        </w:tabs>
-      </w:pPr>
-    </w:p>
-    <w:p>
-      <w:pPr>
-        <w:pStyle w:val="Heading3"/>
-        <w:numPr>
-          <w:ilvl w:val="2"/>
-          <w:numId w:val="2"/>
-        </w:numPr>
-        <w:rPr>
-          <w:rFonts w:ascii="Times New Roman" w:hAnsi="Times New Roman" w:cs="Times New Roman"/>
-          <w:b/>
-          <w:color w:val="000000" w:themeColor="text1"/>
-          <w:sz w:val="28"/>
-          <w:szCs w:val="28"/>
-        </w:rPr>
-      </w:pPr>
-      <w:bookmarkStart w:id="17" w:name="_Toc503460621"/>
-      <w:r>
-        <w:rPr>
-          <w:rFonts w:ascii="Times New Roman" w:hAnsi="Times New Roman" w:cs="Times New Roman"/>
-          <w:b/>
-          <w:color w:val="000000" w:themeColor="text1"/>
-          <w:sz w:val="28"/>
-          <w:szCs w:val="28"/>
-        </w:rPr>
-        <w:lastRenderedPageBreak/>
-        <w:t>Treći sprint</w:t>
-      </w:r>
-      <w:bookmarkEnd w:id="17"/>
-      <w:r>
-        <w:rPr>
-          <w:rFonts w:ascii="Times New Roman" w:hAnsi="Times New Roman" w:cs="Times New Roman"/>
-          <w:b/>
-          <w:color w:val="000000" w:themeColor="text1"/>
-          <w:sz w:val="28"/>
-          <w:szCs w:val="28"/>
-        </w:rPr>
-        <w:t xml:space="preserve">  </w:t>
-      </w:r>
-    </w:p>
-    <w:p/>
-    <w:p/>
-    <w:p>
-      <w:pPr>
-        <w:pStyle w:val="Heading4"/>
-        <w:numPr>
-          <w:ilvl w:val="3"/>
-          <w:numId w:val="2"/>
-        </w:numPr>
-        <w:rPr>
-          <w:rFonts w:ascii="Times New Roman" w:hAnsi="Times New Roman" w:cs="Times New Roman"/>
-          <w:b/>
-          <w:i w:val="0"/>
-          <w:color w:val="000000" w:themeColor="text1"/>
-        </w:rPr>
-      </w:pPr>
-      <w:r>
-        <w:rPr>
-          <w:rFonts w:ascii="Times New Roman" w:hAnsi="Times New Roman" w:cs="Times New Roman"/>
-          <w:b/>
-          <w:i w:val="0"/>
-          <w:color w:val="000000" w:themeColor="text1"/>
-        </w:rPr>
-        <w:t xml:space="preserve"> </w:t>
-      </w:r>
-      <w:bookmarkStart w:id="18" w:name="_Toc503460622"/>
-      <w:proofErr w:type="spellStart"/>
-      <w:r>
-        <w:rPr>
-          <w:rFonts w:ascii="Times New Roman" w:hAnsi="Times New Roman" w:cs="Times New Roman"/>
-          <w:b/>
-          <w:i w:val="0"/>
-          <w:color w:val="000000" w:themeColor="text1"/>
-        </w:rPr>
-        <w:t>Trello</w:t>
-      </w:r>
-      <w:bookmarkEnd w:id="18"/>
-      <w:proofErr w:type="spellEnd"/>
-    </w:p>
-    <w:p>
-      <w:pPr>
-        <w:pStyle w:val="Heading4"/>
-        <w:numPr>
-          <w:ilvl w:val="3"/>
-          <w:numId w:val="2"/>
-        </w:numPr>
-        <w:rPr>
-          <w:rFonts w:ascii="Times New Roman" w:hAnsi="Times New Roman" w:cs="Times New Roman"/>
-          <w:b/>
-          <w:i w:val="0"/>
-          <w:color w:val="000000" w:themeColor="text1"/>
-        </w:rPr>
-      </w:pPr>
-      <w:r>
-        <w:rPr>
-          <w:rFonts w:ascii="Times New Roman" w:hAnsi="Times New Roman" w:cs="Times New Roman"/>
-          <w:b/>
-          <w:i w:val="0"/>
-          <w:color w:val="000000" w:themeColor="text1"/>
-        </w:rPr>
-        <w:t xml:space="preserve"> </w:t>
-      </w:r>
-      <w:bookmarkStart w:id="19" w:name="_Toc503460623"/>
-      <w:proofErr w:type="spellStart"/>
-      <w:r>
-        <w:rPr>
-          <w:rFonts w:ascii="Times New Roman" w:hAnsi="Times New Roman" w:cs="Times New Roman"/>
-          <w:b/>
-          <w:i w:val="0"/>
-          <w:color w:val="000000" w:themeColor="text1"/>
-        </w:rPr>
-        <w:t>BurnDown</w:t>
-      </w:r>
-      <w:proofErr w:type="spellEnd"/>
-      <w:r>
-        <w:rPr>
-          <w:rFonts w:ascii="Times New Roman" w:hAnsi="Times New Roman" w:cs="Times New Roman"/>
-          <w:b/>
-          <w:i w:val="0"/>
-          <w:color w:val="000000" w:themeColor="text1"/>
-        </w:rPr>
-        <w:t xml:space="preserve"> </w:t>
-      </w:r>
-      <w:proofErr w:type="spellStart"/>
-      <w:r>
-        <w:rPr>
-          <w:rFonts w:ascii="Times New Roman" w:hAnsi="Times New Roman" w:cs="Times New Roman"/>
-          <w:b/>
-          <w:i w:val="0"/>
-          <w:color w:val="000000" w:themeColor="text1"/>
-        </w:rPr>
-        <w:t>chart</w:t>
-      </w:r>
-      <w:bookmarkEnd w:id="19"/>
-      <w:proofErr w:type="spellEnd"/>
-    </w:p>
-    <w:p>
-      <w:pPr>
-        <w:tabs>
-          <w:tab w:val="left" w:pos="2070"/>
-        </w:tabs>
-      </w:pPr>
-      <w:r>
-        <w:tab/>
-      </w:r>
-    </w:p>
-    <w:p>
-      <w:pPr>
-        <w:tabs>
-          <w:tab w:val="left" w:pos="2070"/>
-        </w:tabs>
         <w:sectPr>
           <w:pgSz w:w="11906" w:h="16838"/>
           <w:pgMar w:top="1440" w:right="1440" w:bottom="1440" w:left="1440" w:header="709" w:footer="709" w:gutter="0"/>
@@ -8881,7 +8831,35 @@
         </w:sectPr>
       </w:pPr>
       <w:r>
-        <w:tab/>
+        <w:t xml:space="preserve">Slika 11 prikazuje </w:t>
+      </w:r>
+      <w:proofErr w:type="spellStart"/>
+      <w:r>
+        <w:t>BurnDown</w:t>
+      </w:r>
+      <w:proofErr w:type="spellEnd"/>
+      <w:r>
+        <w:t xml:space="preserve"> </w:t>
+      </w:r>
+      <w:proofErr w:type="spellStart"/>
+      <w:r>
+        <w:t>chart</w:t>
+      </w:r>
+      <w:proofErr w:type="spellEnd"/>
+      <w:r>
+        <w:t xml:space="preserve"> za drugi sprint. Na slici je jasno vidljivo kako su svi zadaci ispunjeni i kako je sprint uspješno proveden. Početak sprinta je </w:t>
+      </w:r>
+      <w:r>
+        <w:t>definiran u periodu od 15.11.-09.12.2017. te je u sprintu definirano deset ra</w:t>
+      </w:r>
+      <w:r>
+        <w:t>dnih dana koji su prikazani na x</w:t>
+      </w:r>
+      <w:r>
+        <w:t xml:space="preserve"> osi. Ukupan napor, kao što je vidljivo na grafu iznosi 62h te je u prvih nekoliko dana taj napor bio isti, no kako se sprint bližio kraju, tako se i sam napor smanjivao te su na kraju svi zadaci obavljeni i sprint</w:t>
+      </w:r>
+      <w:r>
+        <w:t xml:space="preserve"> je uspješno proveden</w:t>
       </w:r>
     </w:p>
     <w:p>
@@ -8890,6 +8868,516 @@
           <w:tab w:val="left" w:pos="1650"/>
         </w:tabs>
       </w:pPr>
+    </w:p>
+    <w:p>
+      <w:pPr>
+        <w:pStyle w:val="Heading3"/>
+        <w:numPr>
+          <w:ilvl w:val="2"/>
+          <w:numId w:val="2"/>
+        </w:numPr>
+        <w:rPr>
+          <w:rFonts w:ascii="Times New Roman" w:hAnsi="Times New Roman" w:cs="Times New Roman"/>
+          <w:b/>
+          <w:color w:val="000000" w:themeColor="text1"/>
+          <w:sz w:val="28"/>
+          <w:szCs w:val="28"/>
+        </w:rPr>
+      </w:pPr>
+      <w:bookmarkStart w:id="18" w:name="_Toc504215972"/>
+      <w:r>
+        <w:rPr>
+          <w:rFonts w:ascii="Times New Roman" w:hAnsi="Times New Roman" w:cs="Times New Roman"/>
+          <w:b/>
+          <w:color w:val="000000" w:themeColor="text1"/>
+          <w:sz w:val="28"/>
+          <w:szCs w:val="28"/>
+        </w:rPr>
+        <w:t>Treći sprint</w:t>
+      </w:r>
+      <w:bookmarkEnd w:id="18"/>
+      <w:r>
+        <w:rPr>
+          <w:rFonts w:ascii="Times New Roman" w:hAnsi="Times New Roman" w:cs="Times New Roman"/>
+          <w:b/>
+          <w:color w:val="000000" w:themeColor="text1"/>
+          <w:sz w:val="28"/>
+          <w:szCs w:val="28"/>
+        </w:rPr>
+        <w:t xml:space="preserve">  </w:t>
+      </w:r>
+    </w:p>
+    <w:p/>
+    <w:p>
+      <w:pPr>
+        <w:keepNext/>
+      </w:pPr>
+      <w:r>
+        <w:rPr>
+          <w:noProof/>
+          <w:lang w:eastAsia="hr-HR"/>
+        </w:rPr>
+        <w:drawing>
+          <wp:inline distT="0" distB="0" distL="0" distR="0" wp14:anchorId="3550F8D7" wp14:editId="6E224C81">
+            <wp:extent cx="8863330" cy="2943231"/>
+            <wp:effectExtent l="0" t="0" r="0" b="9525"/>
+            <wp:docPr id="6" name="Picture 6"/>
+            <wp:cNvGraphicFramePr>
+              <a:graphicFrameLocks xmlns:a="http://schemas.openxmlformats.org/drawingml/2006/main" noChangeAspect="1"/>
+            </wp:cNvGraphicFramePr>
+            <a:graphic xmlns:a="http://schemas.openxmlformats.org/drawingml/2006/main">
+              <a:graphicData uri="http://schemas.openxmlformats.org/drawingml/2006/picture">
+                <pic:pic xmlns:pic="http://schemas.openxmlformats.org/drawingml/2006/picture">
+                  <pic:nvPicPr>
+                    <pic:cNvPr id="0" name="Picture 1"/>
+                    <pic:cNvPicPr>
+                      <a:picLocks noChangeAspect="1" noChangeArrowheads="1"/>
+                    </pic:cNvPicPr>
+                  </pic:nvPicPr>
+                  <pic:blipFill>
+                    <a:blip r:embed="rId34">
+                      <a:extLst>
+                        <a:ext uri="{28A0092B-C50C-407E-A947-70E740481C1C}">
+                          <a14:useLocalDpi xmlns:a14="http://schemas.microsoft.com/office/drawing/2010/main" val="0"/>
+                        </a:ext>
+                      </a:extLst>
+                    </a:blip>
+                    <a:srcRect/>
+                    <a:stretch>
+                      <a:fillRect/>
+                    </a:stretch>
+                  </pic:blipFill>
+                  <pic:spPr bwMode="auto">
+                    <a:xfrm>
+                      <a:off x="0" y="0"/>
+                      <a:ext cx="8863330" cy="2943231"/>
+                    </a:xfrm>
+                    <a:prstGeom prst="rect">
+                      <a:avLst/>
+                    </a:prstGeom>
+                    <a:noFill/>
+                    <a:ln>
+                      <a:noFill/>
+                    </a:ln>
+                  </pic:spPr>
+                </pic:pic>
+              </a:graphicData>
+            </a:graphic>
+          </wp:inline>
+        </w:drawing>
+      </w:r>
+    </w:p>
+    <w:p>
+      <w:pPr>
+        <w:pStyle w:val="Caption"/>
+        <w:jc w:val="center"/>
+      </w:pPr>
+      <w:r>
+        <w:t xml:space="preserve">Slika </w:t>
+      </w:r>
+      <w:fldSimple w:instr=" SEQ Slika \* ARABIC ">
+        <w:r>
+          <w:rPr>
+            <w:noProof/>
+          </w:rPr>
+          <w:t>14</w:t>
+        </w:r>
+      </w:fldSimple>
+      <w:r>
+        <w:t xml:space="preserve">. </w:t>
+      </w:r>
+      <w:proofErr w:type="spellStart"/>
+      <w:r>
+        <w:t>SprintBacklog</w:t>
+      </w:r>
+      <w:proofErr w:type="spellEnd"/>
+    </w:p>
+    <w:p>
+      <w:r>
+        <w:rPr>
+          <w:noProof/>
+          <w:lang w:eastAsia="hr-HR"/>
+        </w:rPr>
+        <w:drawing>
+          <wp:inline distT="0" distB="0" distL="0" distR="0" wp14:anchorId="1337CE17" wp14:editId="2A788F2B">
+            <wp:extent cx="3648075" cy="377814"/>
+            <wp:effectExtent l="0" t="0" r="0" b="3810"/>
+            <wp:docPr id="8" name="Picture 8"/>
+            <wp:cNvGraphicFramePr>
+              <a:graphicFrameLocks xmlns:a="http://schemas.openxmlformats.org/drawingml/2006/main" noChangeAspect="1"/>
+            </wp:cNvGraphicFramePr>
+            <a:graphic xmlns:a="http://schemas.openxmlformats.org/drawingml/2006/main">
+              <a:graphicData uri="http://schemas.openxmlformats.org/drawingml/2006/picture">
+                <pic:pic xmlns:pic="http://schemas.openxmlformats.org/drawingml/2006/picture">
+                  <pic:nvPicPr>
+                    <pic:cNvPr id="0" name="Picture 2"/>
+                    <pic:cNvPicPr>
+                      <a:picLocks noChangeAspect="1" noChangeArrowheads="1"/>
+                    </pic:cNvPicPr>
+                  </pic:nvPicPr>
+                  <pic:blipFill>
+                    <a:blip r:embed="rId35">
+                      <a:extLst>
+                        <a:ext uri="{28A0092B-C50C-407E-A947-70E740481C1C}">
+                          <a14:useLocalDpi xmlns:a14="http://schemas.microsoft.com/office/drawing/2010/main" val="0"/>
+                        </a:ext>
+                      </a:extLst>
+                    </a:blip>
+                    <a:srcRect/>
+                    <a:stretch>
+                      <a:fillRect/>
+                    </a:stretch>
+                  </pic:blipFill>
+                  <pic:spPr bwMode="auto">
+                    <a:xfrm>
+                      <a:off x="0" y="0"/>
+                      <a:ext cx="3857758" cy="399530"/>
+                    </a:xfrm>
+                    <a:prstGeom prst="rect">
+                      <a:avLst/>
+                    </a:prstGeom>
+                    <a:noFill/>
+                    <a:ln>
+                      <a:noFill/>
+                    </a:ln>
+                  </pic:spPr>
+                </pic:pic>
+              </a:graphicData>
+            </a:graphic>
+          </wp:inline>
+        </w:drawing>
+      </w:r>
+    </w:p>
+    <w:p>
+      <w:pPr>
+        <w:spacing w:line="360" w:lineRule="auto"/>
+        <w:jc w:val="both"/>
+        <w:sectPr>
+          <w:pgSz w:w="16838" w:h="11906" w:orient="landscape"/>
+          <w:pgMar w:top="1440" w:right="1440" w:bottom="1440" w:left="1440" w:header="709" w:footer="709" w:gutter="0"/>
+          <w:cols w:space="708"/>
+          <w:docGrid w:linePitch="360"/>
+        </w:sectPr>
+      </w:pPr>
+      <w:r>
+        <w:t xml:space="preserve">Na slici 13 je prikazan </w:t>
+      </w:r>
+      <w:proofErr w:type="spellStart"/>
+      <w:r>
+        <w:t>SprintBacklog</w:t>
+      </w:r>
+      <w:proofErr w:type="spellEnd"/>
+      <w:r>
+        <w:t xml:space="preserve"> za treći sprint. </w:t>
+      </w:r>
+      <w:proofErr w:type="spellStart"/>
+      <w:r>
+        <w:t>SprintBacklog</w:t>
+      </w:r>
+      <w:proofErr w:type="spellEnd"/>
+      <w:r>
+        <w:t xml:space="preserve"> je kreiran u alatu Excel, no korišten je i online alat </w:t>
+      </w:r>
+      <w:proofErr w:type="spellStart"/>
+      <w:r>
+        <w:t>Trello</w:t>
+      </w:r>
+      <w:proofErr w:type="spellEnd"/>
+      <w:r>
+        <w:t xml:space="preserve"> što je vidljivo </w:t>
+      </w:r>
+      <w:r>
+        <w:t>na slici 14.  Sam treći sprint je trajao od 09.01.2018.-25.01.2018. te je definirano 7 radnih dana i kao takav predstavlja posljednji sprint za ovaj projekt.  Svi zadaci su uspješno odrađeni  te je uz svaki zadatak prikazan potrebni napor i član koji je izvršio zadatak.</w:t>
+      </w:r>
+    </w:p>
+    <w:p>
+      <w:pPr>
+        <w:pStyle w:val="Heading4"/>
+        <w:numPr>
+          <w:ilvl w:val="3"/>
+          <w:numId w:val="2"/>
+        </w:numPr>
+        <w:rPr>
+          <w:rFonts w:ascii="Times New Roman" w:hAnsi="Times New Roman" w:cs="Times New Roman"/>
+          <w:b/>
+          <w:i w:val="0"/>
+          <w:color w:val="000000" w:themeColor="text1"/>
+        </w:rPr>
+      </w:pPr>
+      <w:bookmarkStart w:id="19" w:name="_Toc504215973"/>
+      <w:proofErr w:type="spellStart"/>
+      <w:r>
+        <w:rPr>
+          <w:rFonts w:ascii="Times New Roman" w:hAnsi="Times New Roman" w:cs="Times New Roman"/>
+          <w:b/>
+          <w:i w:val="0"/>
+          <w:color w:val="000000" w:themeColor="text1"/>
+        </w:rPr>
+        <w:lastRenderedPageBreak/>
+        <w:t>Trello</w:t>
+      </w:r>
+      <w:bookmarkEnd w:id="19"/>
+      <w:proofErr w:type="spellEnd"/>
+    </w:p>
+    <w:p/>
+    <w:p>
+      <w:r>
+        <w:t>//slika</w:t>
+      </w:r>
+    </w:p>
+    <w:p/>
+    <w:p>
+      <w:pPr>
+        <w:spacing w:line="360" w:lineRule="auto"/>
+        <w:jc w:val="both"/>
+      </w:pPr>
+      <w:r>
+        <w:t xml:space="preserve">Za treći sprint, isto kao i za drugi, smo koristili online alat </w:t>
+      </w:r>
+      <w:proofErr w:type="spellStart"/>
+      <w:r>
+        <w:t>Trello</w:t>
+      </w:r>
+      <w:proofErr w:type="spellEnd"/>
+      <w:r>
+        <w:t xml:space="preserve">. </w:t>
+      </w:r>
+      <w:r>
+        <w:t xml:space="preserve">. Za svaku funkcionalnost su definirani zadaci te je na kraju dodana posebna kartica pod nazivom </w:t>
+      </w:r>
+      <w:r>
+        <w:rPr>
+          <w:i/>
+        </w:rPr>
+        <w:t xml:space="preserve">Done </w:t>
+      </w:r>
+      <w:r>
+        <w:t xml:space="preserve">u koju su zadaci premještani kako su bili obavljani. Za svaki zadatak posebno su definirali sami </w:t>
+      </w:r>
+      <w:proofErr w:type="spellStart"/>
+      <w:r>
+        <w:t>podzadaci</w:t>
+      </w:r>
+      <w:proofErr w:type="spellEnd"/>
+      <w:r>
+        <w:t xml:space="preserve"> koje je potrebno obaviti. Uz to, procijenjen je napor koji je potrebno uložiti te su na temelju toga vođeni zadaci i na kraju su se upisivali i stvarni sati koji su utrošeni na projektu.</w:t>
+      </w:r>
+      <w:r>
+        <w:t xml:space="preserve"> Na slici ispod je prikaz jedne takve kartice koju smo koristili u ovome alatu.</w:t>
+      </w:r>
+    </w:p>
+    <w:p/>
+    <w:p/>
+    <w:p>
+      <w:r>
+        <w:t>//slika</w:t>
+      </w:r>
+    </w:p>
+    <w:p/>
+    <w:p/>
+    <w:p/>
+    <w:p/>
+    <w:p/>
+    <w:p/>
+    <w:p/>
+    <w:p/>
+    <w:p/>
+    <w:p/>
+    <w:p/>
+    <w:p/>
+    <w:p/>
+    <w:p/>
+    <w:p/>
+    <w:p/>
+    <w:p/>
+    <w:p/>
+    <w:p>
+      <w:pPr>
+        <w:pStyle w:val="Heading4"/>
+        <w:numPr>
+          <w:ilvl w:val="3"/>
+          <w:numId w:val="2"/>
+        </w:numPr>
+        <w:rPr>
+          <w:rFonts w:ascii="Times New Roman" w:hAnsi="Times New Roman" w:cs="Times New Roman"/>
+          <w:b/>
+          <w:i w:val="0"/>
+          <w:color w:val="000000" w:themeColor="text1"/>
+        </w:rPr>
+      </w:pPr>
+      <w:r>
+        <w:rPr>
+          <w:rFonts w:ascii="Times New Roman" w:hAnsi="Times New Roman" w:cs="Times New Roman"/>
+          <w:b/>
+          <w:i w:val="0"/>
+          <w:color w:val="000000" w:themeColor="text1"/>
+        </w:rPr>
+        <w:lastRenderedPageBreak/>
+        <w:t xml:space="preserve"> </w:t>
+      </w:r>
+      <w:bookmarkStart w:id="20" w:name="_Toc504215974"/>
+      <w:proofErr w:type="spellStart"/>
+      <w:r>
+        <w:rPr>
+          <w:rFonts w:ascii="Times New Roman" w:hAnsi="Times New Roman" w:cs="Times New Roman"/>
+          <w:b/>
+          <w:i w:val="0"/>
+          <w:color w:val="000000" w:themeColor="text1"/>
+        </w:rPr>
+        <w:t>BurnDown</w:t>
+      </w:r>
+      <w:proofErr w:type="spellEnd"/>
+      <w:r>
+        <w:rPr>
+          <w:rFonts w:ascii="Times New Roman" w:hAnsi="Times New Roman" w:cs="Times New Roman"/>
+          <w:b/>
+          <w:i w:val="0"/>
+          <w:color w:val="000000" w:themeColor="text1"/>
+        </w:rPr>
+        <w:t xml:space="preserve"> </w:t>
+      </w:r>
+      <w:proofErr w:type="spellStart"/>
+      <w:r>
+        <w:rPr>
+          <w:rFonts w:ascii="Times New Roman" w:hAnsi="Times New Roman" w:cs="Times New Roman"/>
+          <w:b/>
+          <w:i w:val="0"/>
+          <w:color w:val="000000" w:themeColor="text1"/>
+        </w:rPr>
+        <w:t>chart</w:t>
+      </w:r>
+      <w:bookmarkEnd w:id="20"/>
+      <w:proofErr w:type="spellEnd"/>
+    </w:p>
+    <w:p>
+      <w:pPr>
+        <w:tabs>
+          <w:tab w:val="left" w:pos="2070"/>
+        </w:tabs>
+      </w:pPr>
+    </w:p>
+    <w:p>
+      <w:pPr>
+        <w:keepNext/>
+        <w:tabs>
+          <w:tab w:val="left" w:pos="2070"/>
+        </w:tabs>
+      </w:pPr>
+      <w:r>
+        <w:rPr>
+          <w:noProof/>
+          <w:lang w:eastAsia="hr-HR"/>
+        </w:rPr>
+        <w:drawing>
+          <wp:inline distT="0" distB="0" distL="0" distR="0" wp14:anchorId="3554508F" wp14:editId="28A5B2AF">
+            <wp:extent cx="5286375" cy="2838450"/>
+            <wp:effectExtent l="0" t="0" r="9525" b="0"/>
+            <wp:docPr id="14" name="Picture 14"/>
+            <wp:cNvGraphicFramePr>
+              <a:graphicFrameLocks xmlns:a="http://schemas.openxmlformats.org/drawingml/2006/main" noChangeAspect="1"/>
+            </wp:cNvGraphicFramePr>
+            <a:graphic xmlns:a="http://schemas.openxmlformats.org/drawingml/2006/main">
+              <a:graphicData uri="http://schemas.openxmlformats.org/drawingml/2006/picture">
+                <pic:pic xmlns:pic="http://schemas.openxmlformats.org/drawingml/2006/picture">
+                  <pic:nvPicPr>
+                    <pic:cNvPr id="0" name="Picture 4"/>
+                    <pic:cNvPicPr>
+                      <a:picLocks noChangeAspect="1" noChangeArrowheads="1"/>
+                    </pic:cNvPicPr>
+                  </pic:nvPicPr>
+                  <pic:blipFill>
+                    <a:blip r:embed="rId36" cstate="print">
+                      <a:extLst>
+                        <a:ext uri="{28A0092B-C50C-407E-A947-70E740481C1C}">
+                          <a14:useLocalDpi xmlns:a14="http://schemas.microsoft.com/office/drawing/2010/main" val="0"/>
+                        </a:ext>
+                      </a:extLst>
+                    </a:blip>
+                    <a:srcRect/>
+                    <a:stretch>
+                      <a:fillRect/>
+                    </a:stretch>
+                  </pic:blipFill>
+                  <pic:spPr bwMode="auto">
+                    <a:xfrm>
+                      <a:off x="0" y="0"/>
+                      <a:ext cx="5286375" cy="2838450"/>
+                    </a:xfrm>
+                    <a:prstGeom prst="rect">
+                      <a:avLst/>
+                    </a:prstGeom>
+                    <a:noFill/>
+                    <a:ln>
+                      <a:noFill/>
+                    </a:ln>
+                  </pic:spPr>
+                </pic:pic>
+              </a:graphicData>
+            </a:graphic>
+          </wp:inline>
+        </w:drawing>
+      </w:r>
+    </w:p>
+    <w:p>
+      <w:pPr>
+        <w:pStyle w:val="Caption"/>
+        <w:jc w:val="center"/>
+      </w:pPr>
+      <w:r>
+        <w:t xml:space="preserve">Slika </w:t>
+      </w:r>
+      <w:fldSimple w:instr=" SEQ Slika \* ARABIC ">
+        <w:r>
+          <w:rPr>
+            <w:noProof/>
+          </w:rPr>
+          <w:t>15</w:t>
+        </w:r>
+      </w:fldSimple>
+      <w:r>
+        <w:t xml:space="preserve">. </w:t>
+      </w:r>
+      <w:proofErr w:type="spellStart"/>
+      <w:r>
+        <w:t>BurnDown</w:t>
+      </w:r>
+      <w:proofErr w:type="spellEnd"/>
+      <w:r>
+        <w:t xml:space="preserve"> </w:t>
+      </w:r>
+      <w:proofErr w:type="spellStart"/>
+      <w:r>
+        <w:t>chart</w:t>
+      </w:r>
+      <w:proofErr w:type="spellEnd"/>
+      <w:r>
+        <w:t xml:space="preserve"> za treći Sprint</w:t>
+      </w:r>
+    </w:p>
+    <w:p>
+      <w:pPr>
+        <w:tabs>
+          <w:tab w:val="left" w:pos="2070"/>
+        </w:tabs>
+      </w:pPr>
+    </w:p>
+    <w:p>
+      <w:pPr>
+        <w:tabs>
+          <w:tab w:val="left" w:pos="2070"/>
+        </w:tabs>
+        <w:spacing w:line="360" w:lineRule="auto"/>
+        <w:jc w:val="both"/>
+        <w:sectPr>
+          <w:pgSz w:w="11906" w:h="16838"/>
+          <w:pgMar w:top="1440" w:right="1440" w:bottom="1440" w:left="1440" w:header="709" w:footer="709" w:gutter="0"/>
+          <w:cols w:space="708"/>
+          <w:docGrid w:linePitch="360"/>
+        </w:sectPr>
+      </w:pPr>
+      <w:r>
+        <w:t>U trećem sprintu definirano je sedam radnih dana koji su prikazani na x-osi. Sam sprint je trajao u periodu 09.01.2018.-25.01.2018., no ipak je završen tri dana ranije, točnije 22.01.2018. Ukupan broj radnih sati u ovome sprintu je iznosio 46h te je na grafu vidljivo kako je taj broj sati na početku sprinta bio jednak te se dalje kroz sam tijek i trajanje sprinta broj preostalih sati smanjivao da bi na kraju iznosio  nula.</w:t>
+      </w:r>
     </w:p>
     <w:p>
       <w:pPr>
@@ -8907,7 +9395,7 @@
           <w:szCs w:val="36"/>
         </w:rPr>
       </w:pPr>
-      <w:bookmarkStart w:id="20" w:name="_Toc503460624"/>
+      <w:bookmarkStart w:id="21" w:name="_Toc504215975"/>
       <w:r>
         <w:rPr>
           <w:rFonts w:ascii="Times New Roman" w:hAnsi="Times New Roman" w:cs="Times New Roman"/>
@@ -8916,9 +9404,10 @@
           <w:sz w:val="36"/>
           <w:szCs w:val="36"/>
         </w:rPr>
+        <w:lastRenderedPageBreak/>
         <w:t>Evidencija članova tima po zadacima</w:t>
       </w:r>
-      <w:bookmarkEnd w:id="20"/>
+      <w:bookmarkEnd w:id="21"/>
     </w:p>
     <w:p/>
     <w:p>
@@ -8936,7 +9425,7 @@
           <w:szCs w:val="32"/>
         </w:rPr>
       </w:pPr>
-      <w:bookmarkStart w:id="21" w:name="_Toc503460625"/>
+      <w:bookmarkStart w:id="22" w:name="_Toc504215976"/>
       <w:r>
         <w:rPr>
           <w:rFonts w:ascii="Times New Roman" w:hAnsi="Times New Roman" w:cs="Times New Roman"/>
@@ -8947,7 +9436,7 @@
         </w:rPr>
         <w:t>Antonio Brkić</w:t>
       </w:r>
-      <w:bookmarkEnd w:id="21"/>
+      <w:bookmarkEnd w:id="22"/>
     </w:p>
     <w:p/>
     <w:tbl>
@@ -9667,7 +10156,7 @@
           <w:szCs w:val="32"/>
         </w:rPr>
       </w:pPr>
-      <w:bookmarkStart w:id="22" w:name="_Toc503460626"/>
+      <w:bookmarkStart w:id="23" w:name="_Toc504215977"/>
       <w:r>
         <w:rPr>
           <w:rFonts w:ascii="Times New Roman" w:hAnsi="Times New Roman" w:cs="Times New Roman"/>
@@ -9676,6 +10165,7 @@
           <w:sz w:val="32"/>
           <w:szCs w:val="32"/>
         </w:rPr>
+        <w:lastRenderedPageBreak/>
         <w:t xml:space="preserve">Andrea </w:t>
       </w:r>
       <w:proofErr w:type="spellStart"/>
@@ -9689,7 +10179,7 @@
         </w:rPr>
         <w:t>Danzante</w:t>
       </w:r>
-      <w:bookmarkEnd w:id="22"/>
+      <w:bookmarkEnd w:id="23"/>
       <w:proofErr w:type="spellEnd"/>
     </w:p>
     <w:p/>
@@ -10423,6 +10913,10 @@
     <w:p/>
     <w:p/>
     <w:p/>
+    <w:p>
+      <w:bookmarkStart w:id="24" w:name="_GoBack"/>
+      <w:bookmarkEnd w:id="24"/>
+    </w:p>
     <w:p/>
     <w:p/>
     <w:p>
@@ -10439,7 +10933,7 @@
           <w:szCs w:val="32"/>
         </w:rPr>
       </w:pPr>
-      <w:bookmarkStart w:id="23" w:name="_Toc503460627"/>
+      <w:bookmarkStart w:id="25" w:name="_Toc504215978"/>
       <w:r>
         <w:rPr>
           <w:rFonts w:ascii="Times New Roman" w:hAnsi="Times New Roman" w:cs="Times New Roman"/>
@@ -10462,7 +10956,7 @@
         </w:rPr>
         <w:t>Ergović</w:t>
       </w:r>
-      <w:bookmarkEnd w:id="23"/>
+      <w:bookmarkEnd w:id="25"/>
       <w:proofErr w:type="spellEnd"/>
     </w:p>
     <w:p/>
@@ -10982,9 +11476,30 @@
     <w:p/>
     <w:p/>
     <w:p/>
-    <w:p>
-      <w:bookmarkStart w:id="24" w:name="_GoBack"/>
-      <w:bookmarkEnd w:id="24"/>
+    <w:p/>
+    <w:p>
+      <w:pPr>
+        <w:tabs>
+          <w:tab w:val="left" w:pos="3270"/>
+        </w:tabs>
+        <w:rPr>
+          <w:b/>
+          <w:sz w:val="28"/>
+          <w:szCs w:val="28"/>
+        </w:rPr>
+      </w:pPr>
+    </w:p>
+    <w:p>
+      <w:pPr>
+        <w:tabs>
+          <w:tab w:val="left" w:pos="3270"/>
+        </w:tabs>
+        <w:rPr>
+          <w:b/>
+          <w:sz w:val="28"/>
+          <w:szCs w:val="28"/>
+        </w:rPr>
+      </w:pPr>
     </w:p>
     <w:p>
       <w:pPr>
@@ -11012,7 +11527,7 @@
           <w:szCs w:val="32"/>
         </w:rPr>
       </w:pPr>
-      <w:bookmarkStart w:id="25" w:name="_Toc503460628"/>
+      <w:bookmarkStart w:id="26" w:name="_Toc504215979"/>
       <w:r>
         <w:rPr>
           <w:rFonts w:ascii="Times New Roman" w:hAnsi="Times New Roman" w:cs="Times New Roman"/>
@@ -11021,7 +11536,6 @@
           <w:sz w:val="32"/>
           <w:szCs w:val="32"/>
         </w:rPr>
-        <w:lastRenderedPageBreak/>
         <w:t xml:space="preserve">Marijan </w:t>
       </w:r>
       <w:proofErr w:type="spellStart"/>
@@ -11035,7 +11549,7 @@
         </w:rPr>
         <w:t>Hranj</w:t>
       </w:r>
-      <w:bookmarkEnd w:id="25"/>
+      <w:bookmarkEnd w:id="26"/>
       <w:proofErr w:type="spellEnd"/>
     </w:p>
     <w:p>
@@ -11805,7 +12319,7 @@
           <w:rPr>
             <w:noProof/>
           </w:rPr>
-          <w:t>1</w:t>
+          <w:t>23</w:t>
         </w:r>
         <w:r>
           <w:rPr>
@@ -16423,7 +16937,7 @@
 </file>
 
 <file path=customXml/itemProps1.xml><?xml version="1.0" encoding="utf-8"?>
-<ds:datastoreItem xmlns:ds="http://schemas.openxmlformats.org/officeDocument/2006/customXml" ds:itemID="{5DB2B952-CFC0-48E9-BDC8-46063200D286}">
+<ds:datastoreItem xmlns:ds="http://schemas.openxmlformats.org/officeDocument/2006/customXml" ds:itemID="{B171A822-5451-40BB-8FF6-90DA7EA5894F}">
   <ds:schemaRefs>
     <ds:schemaRef ds:uri="http://schemas.openxmlformats.org/officeDocument/2006/bibliography"/>
   </ds:schemaRefs>

</xml_diff>

<commit_message>
Dodan broj indeksa u dokumentacija za korisnika Marijan Hranj
</commit_message>
<xml_diff>
--- a/Dokumentacija/PillCare - Brkić_Danzante_Ergović_Hranj - Projektna.docx
+++ b/Dokumentacija/PillCare - Brkić_Danzante_Ergović_Hranj - Projektna.docx
@@ -1,6 +1,6 @@
 
 <file path=word/document.xml><?xml version="1.0" encoding="utf-8"?>
-<w:document xmlns:wpc="http://schemas.microsoft.com/office/word/2010/wordprocessingCanvas" xmlns:mc="http://schemas.openxmlformats.org/markup-compatibility/2006" xmlns:o="urn:schemas-microsoft-com:office:office" xmlns:r="http://schemas.openxmlformats.org/officeDocument/2006/relationships" xmlns:m="http://schemas.openxmlformats.org/officeDocument/2006/math" xmlns:v="urn:schemas-microsoft-com:vml" xmlns:wp14="http://schemas.microsoft.com/office/word/2010/wordprocessingDrawing" xmlns:wp="http://schemas.openxmlformats.org/drawingml/2006/wordprocessingDrawing" xmlns:w10="urn:schemas-microsoft-com:office:word" xmlns:w="http://schemas.openxmlformats.org/wordprocessingml/2006/main" xmlns:w14="http://schemas.microsoft.com/office/word/2010/wordml" xmlns:w15="http://schemas.microsoft.com/office/word/2012/wordml" xmlns:wpg="http://schemas.microsoft.com/office/word/2010/wordprocessingGroup" xmlns:wpi="http://schemas.microsoft.com/office/word/2010/wordprocessingInk" xmlns:wne="http://schemas.microsoft.com/office/word/2006/wordml" xmlns:wps="http://schemas.microsoft.com/office/word/2010/wordprocessingShape" mc:Ignorable="w14 w15 wp14">
+<w:document xmlns:wpc="http://schemas.microsoft.com/office/word/2010/wordprocessingCanvas" xmlns:mo="http://schemas.microsoft.com/office/mac/office/2008/main" xmlns:mc="http://schemas.openxmlformats.org/markup-compatibility/2006" xmlns:mv="urn:schemas-microsoft-com:mac:vml" xmlns:o="urn:schemas-microsoft-com:office:office" xmlns:r="http://schemas.openxmlformats.org/officeDocument/2006/relationships" xmlns:m="http://schemas.openxmlformats.org/officeDocument/2006/math" xmlns:v="urn:schemas-microsoft-com:vml" xmlns:wp14="http://schemas.microsoft.com/office/word/2010/wordprocessingDrawing" xmlns:wp="http://schemas.openxmlformats.org/drawingml/2006/wordprocessingDrawing" xmlns:w10="urn:schemas-microsoft-com:office:word" xmlns:w="http://schemas.openxmlformats.org/wordprocessingml/2006/main" xmlns:w14="http://schemas.microsoft.com/office/word/2010/wordml" xmlns:w15="http://schemas.microsoft.com/office/word/2012/wordml" xmlns:wpg="http://schemas.microsoft.com/office/word/2010/wordprocessingGroup" xmlns:wpi="http://schemas.microsoft.com/office/word/2010/wordprocessingInk" xmlns:wne="http://schemas.microsoft.com/office/word/2006/wordml" xmlns:wps="http://schemas.microsoft.com/office/word/2010/wordprocessingShape" mc:Ignorable="w14 w15 wp14">
   <w:body>
     <w:p>
       <w:pPr>
@@ -177,17 +177,22 @@
           <w:sz w:val="28"/>
           <w:szCs w:val="32"/>
         </w:rPr>
-        <w:t xml:space="preserve">Marijan </w:t>
-      </w:r>
-      <w:proofErr w:type="spellStart"/>
+        <w:t>Marijan Hranj</w:t>
+      </w:r>
       <w:r>
         <w:rPr>
           <w:sz w:val="28"/>
           <w:szCs w:val="32"/>
         </w:rPr>
-        <w:t>Hranj</w:t>
-      </w:r>
-      <w:proofErr w:type="spellEnd"/>
+        <w:t xml:space="preserve">, </w:t>
+      </w:r>
+      <w:r>
+        <w:rPr>
+          <w:sz w:val="28"/>
+          <w:szCs w:val="32"/>
+        </w:rPr>
+        <w:t>46330/17-I</w:t>
+      </w:r>
     </w:p>
     <w:p/>
     <w:p>
@@ -474,13 +479,8 @@
         <w:spacing w:before="120" w:line="240" w:lineRule="auto"/>
       </w:pPr>
       <w:r>
-        <w:t xml:space="preserve">Marijan </w:t>
-      </w:r>
-      <w:proofErr w:type="spellStart"/>
-      <w:r>
-        <w:t>Hranj</w:t>
-      </w:r>
-      <w:proofErr w:type="spellEnd"/>
+        <w:t>Marijan Hranj</w:t>
+      </w:r>
     </w:p>
     <w:p>
       <w:pPr>
@@ -488,6 +488,9 @@
       </w:pPr>
       <w:r>
         <w:t>Matični broj:</w:t>
+      </w:r>
+      <w:r>
+        <w:t xml:space="preserve"> 46330/17-I</w:t>
       </w:r>
     </w:p>
     <w:p>
@@ -587,19 +590,8 @@
           <w:sz w:val="48"/>
           <w:szCs w:val="48"/>
         </w:rPr>
-        <w:t xml:space="preserve">, </w:t>
-      </w:r>
-      <w:proofErr w:type="spellStart"/>
-      <w:r>
-        <w:rPr>
-          <w:rFonts w:ascii="Arial" w:eastAsia="Arial" w:hAnsi="Arial" w:cs="Arial"/>
-          <w:b/>
-          <w:sz w:val="48"/>
-          <w:szCs w:val="48"/>
-        </w:rPr>
-        <w:t>Hranj</w:t>
-      </w:r>
-      <w:proofErr w:type="spellEnd"/>
+        <w:t>, Hranj</w:t>
+      </w:r>
     </w:p>
     <w:p>
       <w:pPr>
@@ -2665,9 +2657,9 @@
         <w:tblLook w:val="04A0" w:firstRow="1" w:lastRow="0" w:firstColumn="1" w:lastColumn="0" w:noHBand="0" w:noVBand="1"/>
       </w:tblPr>
       <w:tblGrid>
-        <w:gridCol w:w="548"/>
+        <w:gridCol w:w="565"/>
         <w:gridCol w:w="2867"/>
-        <w:gridCol w:w="5695"/>
+        <w:gridCol w:w="5678"/>
       </w:tblGrid>
       <w:tr>
         <w:trPr>
@@ -4592,17 +4584,8 @@
           <w:b/>
           <w:i/>
         </w:rPr>
-        <w:t xml:space="preserve">Marijan </w:t>
-      </w:r>
-      <w:proofErr w:type="spellStart"/>
-      <w:r>
-        <w:rPr>
-          <w:b/>
-          <w:i/>
-        </w:rPr>
-        <w:t>Hranj</w:t>
-      </w:r>
-      <w:proofErr w:type="spellEnd"/>
+        <w:t>Marijan Hranj</w:t>
+      </w:r>
       <w:r>
         <w:t>, izvanredni student</w:t>
       </w:r>
@@ -4610,6 +4593,9 @@
     <w:p>
       <w:r>
         <w:t>-Broj indeksa:</w:t>
+      </w:r>
+      <w:r>
+        <w:t xml:space="preserve"> 46330/17-I</w:t>
       </w:r>
     </w:p>
     <w:p>
@@ -4682,7 +4668,7 @@
       <w:r>
         <w:rPr>
           <w:noProof/>
-          <w:lang w:eastAsia="hr-HR"/>
+          <w:lang w:val="en-GB" w:eastAsia="en-GB"/>
         </w:rPr>
         <w:drawing>
           <wp:inline distT="0" distB="0" distL="0" distR="0" wp14:anchorId="00EC778B" wp14:editId="3B553B06">
@@ -4738,7 +4724,7 @@
       <w:r>
         <w:rPr>
           <w:noProof/>
-          <w:lang w:eastAsia="hr-HR"/>
+          <w:lang w:val="en-GB" w:eastAsia="en-GB"/>
         </w:rPr>
         <w:drawing>
           <wp:inline distT="0" distB="0" distL="0" distR="0" wp14:anchorId="156E7FF6" wp14:editId="03EC2599">
@@ -4789,15 +4775,13 @@
           </wp:inline>
         </w:drawing>
       </w:r>
-      <w:bookmarkStart w:id="8" w:name="_GoBack"/>
-      <w:bookmarkEnd w:id="8"/>
     </w:p>
     <w:p/>
     <w:p>
       <w:r>
         <w:rPr>
           <w:noProof/>
-          <w:lang w:eastAsia="hr-HR"/>
+          <w:lang w:val="en-GB" w:eastAsia="en-GB"/>
         </w:rPr>
         <w:lastRenderedPageBreak/>
         <w:drawing>
@@ -4854,7 +4838,7 @@
       <w:r>
         <w:rPr>
           <w:noProof/>
-          <w:lang w:eastAsia="hr-HR"/>
+          <w:lang w:val="en-GB" w:eastAsia="en-GB"/>
         </w:rPr>
         <w:drawing>
           <wp:inline distT="0" distB="0" distL="0" distR="0" wp14:anchorId="4C15703A" wp14:editId="69922D9C">
@@ -4910,7 +4894,7 @@
       <w:r>
         <w:rPr>
           <w:noProof/>
-          <w:lang w:eastAsia="hr-HR"/>
+          <w:lang w:val="en-GB" w:eastAsia="en-GB"/>
         </w:rPr>
         <w:drawing>
           <wp:inline distT="0" distB="0" distL="0" distR="0" wp14:anchorId="7B2B56F4" wp14:editId="21CAB187">
@@ -4966,7 +4950,7 @@
       <w:r>
         <w:rPr>
           <w:noProof/>
-          <w:lang w:eastAsia="hr-HR"/>
+          <w:lang w:val="en-GB" w:eastAsia="en-GB"/>
         </w:rPr>
         <w:lastRenderedPageBreak/>
         <w:drawing>
@@ -5023,7 +5007,7 @@
       <w:r>
         <w:rPr>
           <w:noProof/>
-          <w:lang w:eastAsia="hr-HR"/>
+          <w:lang w:val="en-GB" w:eastAsia="en-GB"/>
         </w:rPr>
         <w:drawing>
           <wp:inline distT="0" distB="0" distL="0" distR="0" wp14:anchorId="64763733" wp14:editId="79DFB43E">
@@ -5107,7 +5091,7 @@
           <w:sz w:val="36"/>
         </w:rPr>
       </w:pPr>
-      <w:bookmarkStart w:id="9" w:name="_Toc499916371"/>
+      <w:bookmarkStart w:id="8" w:name="_Toc499916371"/>
       <w:r>
         <w:rPr>
           <w:rFonts w:ascii="Times New Roman" w:hAnsi="Times New Roman" w:cs="Times New Roman"/>
@@ -5118,7 +5102,7 @@
         <w:lastRenderedPageBreak/>
         <w:t>Provedba SCRUM-a</w:t>
       </w:r>
-      <w:bookmarkEnd w:id="9"/>
+      <w:bookmarkEnd w:id="8"/>
     </w:p>
     <w:p/>
     <w:p>
@@ -5136,7 +5120,7 @@
           <w:szCs w:val="32"/>
         </w:rPr>
       </w:pPr>
-      <w:bookmarkStart w:id="10" w:name="_Toc499916372"/>
+      <w:bookmarkStart w:id="9" w:name="_Toc499916372"/>
       <w:r>
         <w:rPr>
           <w:rFonts w:ascii="Times New Roman" w:hAnsi="Times New Roman" w:cs="Times New Roman"/>
@@ -5147,7 +5131,7 @@
         </w:rPr>
         <w:t>Sastanci</w:t>
       </w:r>
-      <w:bookmarkEnd w:id="10"/>
+      <w:bookmarkEnd w:id="9"/>
     </w:p>
     <w:p>
       <w:pPr>
@@ -5209,10 +5193,11 @@
         <w:spacing w:line="360" w:lineRule="auto"/>
         <w:jc w:val="both"/>
       </w:pPr>
+      <w:bookmarkStart w:id="10" w:name="_GoBack"/>
       <w:r>
         <w:rPr>
           <w:noProof/>
-          <w:lang w:eastAsia="hr-HR"/>
+          <w:lang w:val="en-GB" w:eastAsia="en-GB"/>
         </w:rPr>
         <w:drawing>
           <wp:inline distT="0" distB="0" distL="0" distR="0" wp14:anchorId="0CF3A4E1" wp14:editId="0910DEB3">
@@ -5263,6 +5248,7 @@
           </wp:inline>
         </w:drawing>
       </w:r>
+      <w:bookmarkEnd w:id="10"/>
     </w:p>
     <w:p>
       <w:pPr>
@@ -5272,14 +5258,27 @@
       <w:r>
         <w:t xml:space="preserve">Slika </w:t>
       </w:r>
-      <w:fldSimple w:instr=" SEQ Slika \* ARABIC ">
-        <w:r>
-          <w:rPr>
-            <w:noProof/>
-          </w:rPr>
-          <w:t>1</w:t>
-        </w:r>
-      </w:fldSimple>
+      <w:r>
+        <w:fldChar w:fldCharType="begin"/>
+      </w:r>
+      <w:r>
+        <w:instrText xml:space="preserve"> SEQ Slika \* ARABIC </w:instrText>
+      </w:r>
+      <w:r>
+        <w:fldChar w:fldCharType="separate"/>
+      </w:r>
+      <w:r>
+        <w:rPr>
+          <w:noProof/>
+        </w:rPr>
+        <w:t>1</w:t>
+      </w:r>
+      <w:r>
+        <w:rPr>
+          <w:noProof/>
+        </w:rPr>
+        <w:fldChar w:fldCharType="end"/>
+      </w:r>
       <w:r>
         <w:t>. Skica ekrana aplikacije</w:t>
       </w:r>
@@ -5392,7 +5391,7 @@
       <w:r>
         <w:rPr>
           <w:noProof/>
-          <w:lang w:eastAsia="hr-HR"/>
+          <w:lang w:val="en-GB" w:eastAsia="en-GB"/>
         </w:rPr>
         <w:drawing>
           <wp:inline distT="0" distB="0" distL="0" distR="0" wp14:anchorId="0645C497" wp14:editId="156AABF6">
@@ -5445,14 +5444,27 @@
       <w:r>
         <w:t xml:space="preserve">Slika </w:t>
       </w:r>
-      <w:fldSimple w:instr=" SEQ Slika \* ARABIC ">
-        <w:r>
-          <w:rPr>
-            <w:noProof/>
-          </w:rPr>
-          <w:t>2</w:t>
-        </w:r>
-      </w:fldSimple>
+      <w:r>
+        <w:fldChar w:fldCharType="begin"/>
+      </w:r>
+      <w:r>
+        <w:instrText xml:space="preserve"> SEQ Slika \* ARABIC </w:instrText>
+      </w:r>
+      <w:r>
+        <w:fldChar w:fldCharType="separate"/>
+      </w:r>
+      <w:r>
+        <w:rPr>
+          <w:noProof/>
+        </w:rPr>
+        <w:t>2</w:t>
+      </w:r>
+      <w:r>
+        <w:rPr>
+          <w:noProof/>
+        </w:rPr>
+        <w:fldChar w:fldCharType="end"/>
+      </w:r>
       <w:r>
         <w:t>. ERA dijagram baze podataka</w:t>
       </w:r>
@@ -5496,7 +5508,7 @@
       <w:r>
         <w:rPr>
           <w:noProof/>
-          <w:lang w:eastAsia="hr-HR"/>
+          <w:lang w:val="en-GB" w:eastAsia="en-GB"/>
         </w:rPr>
         <w:drawing>
           <wp:inline distT="0" distB="0" distL="0" distR="0" wp14:anchorId="1FDF3C3D" wp14:editId="521DEC02">
@@ -5556,14 +5568,27 @@
       <w:r>
         <w:t xml:space="preserve">Slika </w:t>
       </w:r>
-      <w:fldSimple w:instr=" SEQ Slika \* ARABIC ">
-        <w:r>
-          <w:rPr>
-            <w:noProof/>
-          </w:rPr>
-          <w:t>3</w:t>
-        </w:r>
-      </w:fldSimple>
+      <w:r>
+        <w:fldChar w:fldCharType="begin"/>
+      </w:r>
+      <w:r>
+        <w:instrText xml:space="preserve"> SEQ Slika \* ARABIC </w:instrText>
+      </w:r>
+      <w:r>
+        <w:fldChar w:fldCharType="separate"/>
+      </w:r>
+      <w:r>
+        <w:rPr>
+          <w:noProof/>
+        </w:rPr>
+        <w:t>3</w:t>
+      </w:r>
+      <w:r>
+        <w:rPr>
+          <w:noProof/>
+        </w:rPr>
+        <w:fldChar w:fldCharType="end"/>
+      </w:r>
       <w:r>
         <w:t>. Dijagram slučaja korištenja</w:t>
       </w:r>
@@ -5650,7 +5675,7 @@
       <w:r>
         <w:rPr>
           <w:noProof/>
-          <w:lang w:eastAsia="hr-HR"/>
+          <w:lang w:val="en-GB" w:eastAsia="en-GB"/>
         </w:rPr>
         <w:drawing>
           <wp:inline distT="0" distB="0" distL="0" distR="0" wp14:anchorId="42581B52" wp14:editId="253D0C1F">
@@ -5703,14 +5728,27 @@
       <w:r>
         <w:t xml:space="preserve">Slika </w:t>
       </w:r>
-      <w:fldSimple w:instr=" SEQ Slika \* ARABIC ">
-        <w:r>
-          <w:rPr>
-            <w:noProof/>
-          </w:rPr>
-          <w:t>4</w:t>
-        </w:r>
-      </w:fldSimple>
+      <w:r>
+        <w:fldChar w:fldCharType="begin"/>
+      </w:r>
+      <w:r>
+        <w:instrText xml:space="preserve"> SEQ Slika \* ARABIC </w:instrText>
+      </w:r>
+      <w:r>
+        <w:fldChar w:fldCharType="separate"/>
+      </w:r>
+      <w:r>
+        <w:rPr>
+          <w:noProof/>
+        </w:rPr>
+        <w:t>4</w:t>
+      </w:r>
+      <w:r>
+        <w:rPr>
+          <w:noProof/>
+        </w:rPr>
+        <w:fldChar w:fldCharType="end"/>
+      </w:r>
       <w:r>
         <w:t>. Dijagram slučaja korištenja</w:t>
       </w:r>
@@ -6399,7 +6437,7 @@
       <w:r>
         <w:rPr>
           <w:noProof/>
-          <w:lang w:eastAsia="hr-HR"/>
+          <w:lang w:val="en-GB" w:eastAsia="en-GB"/>
         </w:rPr>
         <w:drawing>
           <wp:inline distT="0" distB="0" distL="0" distR="0" wp14:anchorId="53C41B73" wp14:editId="0B2AF888">
@@ -6459,14 +6497,27 @@
       <w:r>
         <w:t xml:space="preserve">Slika </w:t>
       </w:r>
-      <w:fldSimple w:instr=" SEQ Slika \* ARABIC ">
-        <w:r>
-          <w:rPr>
-            <w:noProof/>
-          </w:rPr>
-          <w:t>5</w:t>
-        </w:r>
-      </w:fldSimple>
+      <w:r>
+        <w:fldChar w:fldCharType="begin"/>
+      </w:r>
+      <w:r>
+        <w:instrText xml:space="preserve"> SEQ Slika \* ARABIC </w:instrText>
+      </w:r>
+      <w:r>
+        <w:fldChar w:fldCharType="separate"/>
+      </w:r>
+      <w:r>
+        <w:rPr>
+          <w:noProof/>
+        </w:rPr>
+        <w:t>5</w:t>
+      </w:r>
+      <w:r>
+        <w:rPr>
+          <w:noProof/>
+        </w:rPr>
+        <w:fldChar w:fldCharType="end"/>
+      </w:r>
       <w:r>
         <w:t xml:space="preserve">. </w:t>
       </w:r>
@@ -6580,7 +6631,7 @@
       <w:r>
         <w:rPr>
           <w:noProof/>
-          <w:lang w:eastAsia="hr-HR"/>
+          <w:lang w:val="en-GB" w:eastAsia="en-GB"/>
         </w:rPr>
         <w:drawing>
           <wp:inline distT="0" distB="0" distL="0" distR="0" wp14:anchorId="3E1F7DD2" wp14:editId="50F7E795">
@@ -6640,14 +6691,27 @@
       <w:r>
         <w:t xml:space="preserve">Slika </w:t>
       </w:r>
-      <w:fldSimple w:instr=" SEQ Slika \* ARABIC ">
-        <w:r>
-          <w:rPr>
-            <w:noProof/>
-          </w:rPr>
-          <w:t>6</w:t>
-        </w:r>
-      </w:fldSimple>
+      <w:r>
+        <w:fldChar w:fldCharType="begin"/>
+      </w:r>
+      <w:r>
+        <w:instrText xml:space="preserve"> SEQ Slika \* ARABIC </w:instrText>
+      </w:r>
+      <w:r>
+        <w:fldChar w:fldCharType="separate"/>
+      </w:r>
+      <w:r>
+        <w:rPr>
+          <w:noProof/>
+        </w:rPr>
+        <w:t>6</w:t>
+      </w:r>
+      <w:r>
+        <w:rPr>
+          <w:noProof/>
+        </w:rPr>
+        <w:fldChar w:fldCharType="end"/>
+      </w:r>
       <w:r>
         <w:t xml:space="preserve">. Sprint </w:t>
       </w:r>
@@ -6770,13 +6834,8 @@
       </w:r>
       <w:proofErr w:type="spellEnd"/>
       <w:r>
-        <w:t xml:space="preserve">, Marijan </w:t>
-      </w:r>
-      <w:proofErr w:type="spellStart"/>
-      <w:r>
-        <w:t>Hranj</w:t>
-      </w:r>
-      <w:proofErr w:type="spellEnd"/>
+        <w:t>, Marijan Hranj</w:t>
+      </w:r>
     </w:p>
     <w:p>
       <w:pPr>
@@ -6844,7 +6903,7 @@
       <w:r>
         <w:rPr>
           <w:noProof/>
-          <w:lang w:eastAsia="hr-HR"/>
+          <w:lang w:val="en-GB" w:eastAsia="en-GB"/>
         </w:rPr>
         <w:drawing>
           <wp:inline distT="0" distB="0" distL="0" distR="0" wp14:anchorId="338FBC3C" wp14:editId="1D1C7222">
@@ -6904,14 +6963,27 @@
       <w:r>
         <w:t xml:space="preserve">Slika </w:t>
       </w:r>
-      <w:fldSimple w:instr=" SEQ Slika \* ARABIC ">
-        <w:r>
-          <w:rPr>
-            <w:noProof/>
-          </w:rPr>
-          <w:t>7</w:t>
-        </w:r>
-      </w:fldSimple>
+      <w:r>
+        <w:fldChar w:fldCharType="begin"/>
+      </w:r>
+      <w:r>
+        <w:instrText xml:space="preserve"> SEQ Slika \* ARABIC </w:instrText>
+      </w:r>
+      <w:r>
+        <w:fldChar w:fldCharType="separate"/>
+      </w:r>
+      <w:r>
+        <w:rPr>
+          <w:noProof/>
+        </w:rPr>
+        <w:t>7</w:t>
+      </w:r>
+      <w:r>
+        <w:rPr>
+          <w:noProof/>
+        </w:rPr>
+        <w:fldChar w:fldCharType="end"/>
+      </w:r>
       <w:r>
         <w:t xml:space="preserve">. </w:t>
       </w:r>
@@ -8166,21 +8238,9 @@
           <w:sz w:val="32"/>
           <w:szCs w:val="32"/>
         </w:rPr>
-        <w:t xml:space="preserve">Marijan </w:t>
-      </w:r>
-      <w:proofErr w:type="spellStart"/>
-      <w:r>
-        <w:rPr>
-          <w:rFonts w:ascii="Times New Roman" w:hAnsi="Times New Roman" w:cs="Times New Roman"/>
-          <w:b/>
-          <w:color w:val="auto"/>
-          <w:sz w:val="32"/>
-          <w:szCs w:val="32"/>
-        </w:rPr>
-        <w:t>Hranj</w:t>
+        <w:t>Marijan Hranj</w:t>
       </w:r>
       <w:bookmarkEnd w:id="19"/>
-      <w:proofErr w:type="spellEnd"/>
     </w:p>
     <w:p>
       <w:pPr>
@@ -8506,7 +8566,7 @@
 </file>
 
 <file path=word/endnotes.xml><?xml version="1.0" encoding="utf-8"?>
-<w:endnotes xmlns:wpc="http://schemas.microsoft.com/office/word/2010/wordprocessingCanvas" xmlns:mc="http://schemas.openxmlformats.org/markup-compatibility/2006" xmlns:o="urn:schemas-microsoft-com:office:office" xmlns:r="http://schemas.openxmlformats.org/officeDocument/2006/relationships" xmlns:m="http://schemas.openxmlformats.org/officeDocument/2006/math" xmlns:v="urn:schemas-microsoft-com:vml" xmlns:wp14="http://schemas.microsoft.com/office/word/2010/wordprocessingDrawing" xmlns:wp="http://schemas.openxmlformats.org/drawingml/2006/wordprocessingDrawing" xmlns:w10="urn:schemas-microsoft-com:office:word" xmlns:w="http://schemas.openxmlformats.org/wordprocessingml/2006/main" xmlns:w14="http://schemas.microsoft.com/office/word/2010/wordml" xmlns:w15="http://schemas.microsoft.com/office/word/2012/wordml" xmlns:wpg="http://schemas.microsoft.com/office/word/2010/wordprocessingGroup" xmlns:wpi="http://schemas.microsoft.com/office/word/2010/wordprocessingInk" xmlns:wne="http://schemas.microsoft.com/office/word/2006/wordml" xmlns:wps="http://schemas.microsoft.com/office/word/2010/wordprocessingShape" mc:Ignorable="w14 w15 wp14">
+<w:endnotes xmlns:wpc="http://schemas.microsoft.com/office/word/2010/wordprocessingCanvas" xmlns:mo="http://schemas.microsoft.com/office/mac/office/2008/main" xmlns:mc="http://schemas.openxmlformats.org/markup-compatibility/2006" xmlns:mv="urn:schemas-microsoft-com:mac:vml" xmlns:o="urn:schemas-microsoft-com:office:office" xmlns:r="http://schemas.openxmlformats.org/officeDocument/2006/relationships" xmlns:m="http://schemas.openxmlformats.org/officeDocument/2006/math" xmlns:v="urn:schemas-microsoft-com:vml" xmlns:wp14="http://schemas.microsoft.com/office/word/2010/wordprocessingDrawing" xmlns:wp="http://schemas.openxmlformats.org/drawingml/2006/wordprocessingDrawing" xmlns:w10="urn:schemas-microsoft-com:office:word" xmlns:w="http://schemas.openxmlformats.org/wordprocessingml/2006/main" xmlns:w14="http://schemas.microsoft.com/office/word/2010/wordml" xmlns:w15="http://schemas.microsoft.com/office/word/2012/wordml" xmlns:wpg="http://schemas.microsoft.com/office/word/2010/wordprocessingGroup" xmlns:wpi="http://schemas.microsoft.com/office/word/2010/wordprocessingInk" xmlns:wne="http://schemas.microsoft.com/office/word/2006/wordml" xmlns:wps="http://schemas.microsoft.com/office/word/2010/wordprocessingShape" mc:Ignorable="w14 w15 wp14">
   <w:endnote w:type="separator" w:id="-1">
     <w:p>
       <w:pPr>
@@ -8531,7 +8591,7 @@
 </file>
 
 <file path=word/footer1.xml><?xml version="1.0" encoding="utf-8"?>
-<w:ftr xmlns:wpc="http://schemas.microsoft.com/office/word/2010/wordprocessingCanvas" xmlns:mc="http://schemas.openxmlformats.org/markup-compatibility/2006" xmlns:o="urn:schemas-microsoft-com:office:office" xmlns:r="http://schemas.openxmlformats.org/officeDocument/2006/relationships" xmlns:m="http://schemas.openxmlformats.org/officeDocument/2006/math" xmlns:v="urn:schemas-microsoft-com:vml" xmlns:wp14="http://schemas.microsoft.com/office/word/2010/wordprocessingDrawing" xmlns:wp="http://schemas.openxmlformats.org/drawingml/2006/wordprocessingDrawing" xmlns:w10="urn:schemas-microsoft-com:office:word" xmlns:w="http://schemas.openxmlformats.org/wordprocessingml/2006/main" xmlns:w14="http://schemas.microsoft.com/office/word/2010/wordml" xmlns:w15="http://schemas.microsoft.com/office/word/2012/wordml" xmlns:wpg="http://schemas.microsoft.com/office/word/2010/wordprocessingGroup" xmlns:wpi="http://schemas.microsoft.com/office/word/2010/wordprocessingInk" xmlns:wne="http://schemas.microsoft.com/office/word/2006/wordml" xmlns:wps="http://schemas.microsoft.com/office/word/2010/wordprocessingShape" mc:Ignorable="w14 w15 wp14">
+<w:ftr xmlns:wpc="http://schemas.microsoft.com/office/word/2010/wordprocessingCanvas" xmlns:mo="http://schemas.microsoft.com/office/mac/office/2008/main" xmlns:mc="http://schemas.openxmlformats.org/markup-compatibility/2006" xmlns:mv="urn:schemas-microsoft-com:mac:vml" xmlns:o="urn:schemas-microsoft-com:office:office" xmlns:r="http://schemas.openxmlformats.org/officeDocument/2006/relationships" xmlns:m="http://schemas.openxmlformats.org/officeDocument/2006/math" xmlns:v="urn:schemas-microsoft-com:vml" xmlns:wp14="http://schemas.microsoft.com/office/word/2010/wordprocessingDrawing" xmlns:wp="http://schemas.openxmlformats.org/drawingml/2006/wordprocessingDrawing" xmlns:w10="urn:schemas-microsoft-com:office:word" xmlns:w="http://schemas.openxmlformats.org/wordprocessingml/2006/main" xmlns:w14="http://schemas.microsoft.com/office/word/2010/wordml" xmlns:w15="http://schemas.microsoft.com/office/word/2012/wordml" xmlns:wpg="http://schemas.microsoft.com/office/word/2010/wordprocessingGroup" xmlns:wpi="http://schemas.microsoft.com/office/word/2010/wordprocessingInk" xmlns:wne="http://schemas.microsoft.com/office/word/2006/wordml" xmlns:wps="http://schemas.microsoft.com/office/word/2010/wordprocessingShape" mc:Ignorable="w14 w15 wp14">
   <w:p>
     <w:pPr>
       <w:pStyle w:val="Footer"/>
@@ -8545,7 +8605,7 @@
 </file>
 
 <file path=word/footer2.xml><?xml version="1.0" encoding="utf-8"?>
-<w:ftr xmlns:wpc="http://schemas.microsoft.com/office/word/2010/wordprocessingCanvas" xmlns:mc="http://schemas.openxmlformats.org/markup-compatibility/2006" xmlns:o="urn:schemas-microsoft-com:office:office" xmlns:r="http://schemas.openxmlformats.org/officeDocument/2006/relationships" xmlns:m="http://schemas.openxmlformats.org/officeDocument/2006/math" xmlns:v="urn:schemas-microsoft-com:vml" xmlns:wp14="http://schemas.microsoft.com/office/word/2010/wordprocessingDrawing" xmlns:wp="http://schemas.openxmlformats.org/drawingml/2006/wordprocessingDrawing" xmlns:w10="urn:schemas-microsoft-com:office:word" xmlns:w="http://schemas.openxmlformats.org/wordprocessingml/2006/main" xmlns:w14="http://schemas.microsoft.com/office/word/2010/wordml" xmlns:w15="http://schemas.microsoft.com/office/word/2012/wordml" xmlns:wpg="http://schemas.microsoft.com/office/word/2010/wordprocessingGroup" xmlns:wpi="http://schemas.microsoft.com/office/word/2010/wordprocessingInk" xmlns:wne="http://schemas.microsoft.com/office/word/2006/wordml" xmlns:wps="http://schemas.microsoft.com/office/word/2010/wordprocessingShape" mc:Ignorable="w14 w15 wp14">
+<w:ftr xmlns:wpc="http://schemas.microsoft.com/office/word/2010/wordprocessingCanvas" xmlns:mo="http://schemas.microsoft.com/office/mac/office/2008/main" xmlns:mc="http://schemas.openxmlformats.org/markup-compatibility/2006" xmlns:mv="urn:schemas-microsoft-com:mac:vml" xmlns:o="urn:schemas-microsoft-com:office:office" xmlns:r="http://schemas.openxmlformats.org/officeDocument/2006/relationships" xmlns:m="http://schemas.openxmlformats.org/officeDocument/2006/math" xmlns:v="urn:schemas-microsoft-com:vml" xmlns:wp14="http://schemas.microsoft.com/office/word/2010/wordprocessingDrawing" xmlns:wp="http://schemas.openxmlformats.org/drawingml/2006/wordprocessingDrawing" xmlns:w10="urn:schemas-microsoft-com:office:word" xmlns:w="http://schemas.openxmlformats.org/wordprocessingml/2006/main" xmlns:w14="http://schemas.microsoft.com/office/word/2010/wordml" xmlns:w15="http://schemas.microsoft.com/office/word/2012/wordml" xmlns:wpg="http://schemas.microsoft.com/office/word/2010/wordprocessingGroup" xmlns:wpi="http://schemas.microsoft.com/office/word/2010/wordprocessingInk" xmlns:wne="http://schemas.microsoft.com/office/word/2006/wordml" xmlns:wps="http://schemas.microsoft.com/office/word/2010/wordprocessingShape" mc:Ignorable="w14 w15 wp14">
   <w:p>
     <w:pPr>
       <w:pStyle w:val="Footer"/>
@@ -8565,7 +8625,7 @@
 </file>
 
 <file path=word/footer3.xml><?xml version="1.0" encoding="utf-8"?>
-<w:ftr xmlns:wpc="http://schemas.microsoft.com/office/word/2010/wordprocessingCanvas" xmlns:mc="http://schemas.openxmlformats.org/markup-compatibility/2006" xmlns:o="urn:schemas-microsoft-com:office:office" xmlns:r="http://schemas.openxmlformats.org/officeDocument/2006/relationships" xmlns:m="http://schemas.openxmlformats.org/officeDocument/2006/math" xmlns:v="urn:schemas-microsoft-com:vml" xmlns:wp14="http://schemas.microsoft.com/office/word/2010/wordprocessingDrawing" xmlns:wp="http://schemas.openxmlformats.org/drawingml/2006/wordprocessingDrawing" xmlns:w10="urn:schemas-microsoft-com:office:word" xmlns:w="http://schemas.openxmlformats.org/wordprocessingml/2006/main" xmlns:w14="http://schemas.microsoft.com/office/word/2010/wordml" xmlns:w15="http://schemas.microsoft.com/office/word/2012/wordml" xmlns:wpg="http://schemas.microsoft.com/office/word/2010/wordprocessingGroup" xmlns:wpi="http://schemas.microsoft.com/office/word/2010/wordprocessingInk" xmlns:wne="http://schemas.microsoft.com/office/word/2006/wordml" xmlns:wps="http://schemas.microsoft.com/office/word/2010/wordprocessingShape" mc:Ignorable="w14 w15 wp14">
+<w:ftr xmlns:wpc="http://schemas.microsoft.com/office/word/2010/wordprocessingCanvas" xmlns:mo="http://schemas.microsoft.com/office/mac/office/2008/main" xmlns:mc="http://schemas.openxmlformats.org/markup-compatibility/2006" xmlns:mv="urn:schemas-microsoft-com:mac:vml" xmlns:o="urn:schemas-microsoft-com:office:office" xmlns:r="http://schemas.openxmlformats.org/officeDocument/2006/relationships" xmlns:m="http://schemas.openxmlformats.org/officeDocument/2006/math" xmlns:v="urn:schemas-microsoft-com:vml" xmlns:wp14="http://schemas.microsoft.com/office/word/2010/wordprocessingDrawing" xmlns:wp="http://schemas.openxmlformats.org/drawingml/2006/wordprocessingDrawing" xmlns:w10="urn:schemas-microsoft-com:office:word" xmlns:w="http://schemas.openxmlformats.org/wordprocessingml/2006/main" xmlns:w14="http://schemas.microsoft.com/office/word/2010/wordml" xmlns:w15="http://schemas.microsoft.com/office/word/2012/wordml" xmlns:wpg="http://schemas.microsoft.com/office/word/2010/wordprocessingGroup" xmlns:wpi="http://schemas.microsoft.com/office/word/2010/wordprocessingInk" xmlns:wne="http://schemas.microsoft.com/office/word/2006/wordml" xmlns:wps="http://schemas.microsoft.com/office/word/2010/wordprocessingShape" mc:Ignorable="w14 w15 wp14">
   <w:sdt>
     <w:sdtPr>
       <w:id w:val="5647183"/>
@@ -8598,7 +8658,7 @@
           <w:rPr>
             <w:noProof/>
           </w:rPr>
-          <w:t>3</w:t>
+          <w:t>10</w:t>
         </w:r>
         <w:r>
           <w:rPr>
@@ -8621,7 +8681,7 @@
 </file>
 
 <file path=word/footnotes.xml><?xml version="1.0" encoding="utf-8"?>
-<w:footnotes xmlns:wpc="http://schemas.microsoft.com/office/word/2010/wordprocessingCanvas" xmlns:mc="http://schemas.openxmlformats.org/markup-compatibility/2006" xmlns:o="urn:schemas-microsoft-com:office:office" xmlns:r="http://schemas.openxmlformats.org/officeDocument/2006/relationships" xmlns:m="http://schemas.openxmlformats.org/officeDocument/2006/math" xmlns:v="urn:schemas-microsoft-com:vml" xmlns:wp14="http://schemas.microsoft.com/office/word/2010/wordprocessingDrawing" xmlns:wp="http://schemas.openxmlformats.org/drawingml/2006/wordprocessingDrawing" xmlns:w10="urn:schemas-microsoft-com:office:word" xmlns:w="http://schemas.openxmlformats.org/wordprocessingml/2006/main" xmlns:w14="http://schemas.microsoft.com/office/word/2010/wordml" xmlns:w15="http://schemas.microsoft.com/office/word/2012/wordml" xmlns:wpg="http://schemas.microsoft.com/office/word/2010/wordprocessingGroup" xmlns:wpi="http://schemas.microsoft.com/office/word/2010/wordprocessingInk" xmlns:wne="http://schemas.microsoft.com/office/word/2006/wordml" xmlns:wps="http://schemas.microsoft.com/office/word/2010/wordprocessingShape" mc:Ignorable="w14 w15 wp14">
+<w:footnotes xmlns:wpc="http://schemas.microsoft.com/office/word/2010/wordprocessingCanvas" xmlns:mo="http://schemas.microsoft.com/office/mac/office/2008/main" xmlns:mc="http://schemas.openxmlformats.org/markup-compatibility/2006" xmlns:mv="urn:schemas-microsoft-com:mac:vml" xmlns:o="urn:schemas-microsoft-com:office:office" xmlns:r="http://schemas.openxmlformats.org/officeDocument/2006/relationships" xmlns:m="http://schemas.openxmlformats.org/officeDocument/2006/math" xmlns:v="urn:schemas-microsoft-com:vml" xmlns:wp14="http://schemas.microsoft.com/office/word/2010/wordprocessingDrawing" xmlns:wp="http://schemas.openxmlformats.org/drawingml/2006/wordprocessingDrawing" xmlns:w10="urn:schemas-microsoft-com:office:word" xmlns:w="http://schemas.openxmlformats.org/wordprocessingml/2006/main" xmlns:w14="http://schemas.microsoft.com/office/word/2010/wordml" xmlns:w15="http://schemas.microsoft.com/office/word/2012/wordml" xmlns:wpg="http://schemas.microsoft.com/office/word/2010/wordprocessingGroup" xmlns:wpi="http://schemas.microsoft.com/office/word/2010/wordprocessingInk" xmlns:wne="http://schemas.microsoft.com/office/word/2006/wordml" xmlns:wps="http://schemas.microsoft.com/office/word/2010/wordprocessingShape" mc:Ignorable="w14 w15 wp14">
   <w:footnote w:type="separator" w:id="-1">
     <w:p>
       <w:pPr>
@@ -8646,7 +8706,7 @@
 </file>
 
 <file path=word/header1.xml><?xml version="1.0" encoding="utf-8"?>
-<w:hdr xmlns:wpc="http://schemas.microsoft.com/office/word/2010/wordprocessingCanvas" xmlns:mc="http://schemas.openxmlformats.org/markup-compatibility/2006" xmlns:o="urn:schemas-microsoft-com:office:office" xmlns:r="http://schemas.openxmlformats.org/officeDocument/2006/relationships" xmlns:m="http://schemas.openxmlformats.org/officeDocument/2006/math" xmlns:v="urn:schemas-microsoft-com:vml" xmlns:wp14="http://schemas.microsoft.com/office/word/2010/wordprocessingDrawing" xmlns:wp="http://schemas.openxmlformats.org/drawingml/2006/wordprocessingDrawing" xmlns:w10="urn:schemas-microsoft-com:office:word" xmlns:w="http://schemas.openxmlformats.org/wordprocessingml/2006/main" xmlns:w14="http://schemas.microsoft.com/office/word/2010/wordml" xmlns:w15="http://schemas.microsoft.com/office/word/2012/wordml" xmlns:wpg="http://schemas.microsoft.com/office/word/2010/wordprocessingGroup" xmlns:wpi="http://schemas.microsoft.com/office/word/2010/wordprocessingInk" xmlns:wne="http://schemas.microsoft.com/office/word/2006/wordml" xmlns:wps="http://schemas.microsoft.com/office/word/2010/wordprocessingShape" mc:Ignorable="w14 w15 wp14">
+<w:hdr xmlns:wpc="http://schemas.microsoft.com/office/word/2010/wordprocessingCanvas" xmlns:mo="http://schemas.microsoft.com/office/mac/office/2008/main" xmlns:mc="http://schemas.openxmlformats.org/markup-compatibility/2006" xmlns:mv="urn:schemas-microsoft-com:mac:vml" xmlns:o="urn:schemas-microsoft-com:office:office" xmlns:r="http://schemas.openxmlformats.org/officeDocument/2006/relationships" xmlns:m="http://schemas.openxmlformats.org/officeDocument/2006/math" xmlns:v="urn:schemas-microsoft-com:vml" xmlns:wp14="http://schemas.microsoft.com/office/word/2010/wordprocessingDrawing" xmlns:wp="http://schemas.openxmlformats.org/drawingml/2006/wordprocessingDrawing" xmlns:w10="urn:schemas-microsoft-com:office:word" xmlns:w="http://schemas.openxmlformats.org/wordprocessingml/2006/main" xmlns:w14="http://schemas.microsoft.com/office/word/2010/wordml" xmlns:w15="http://schemas.microsoft.com/office/word/2012/wordml" xmlns:wpg="http://schemas.microsoft.com/office/word/2010/wordprocessingGroup" xmlns:wpi="http://schemas.microsoft.com/office/word/2010/wordprocessingInk" xmlns:wne="http://schemas.microsoft.com/office/word/2006/wordml" xmlns:wps="http://schemas.microsoft.com/office/word/2010/wordprocessingShape" mc:Ignorable="w14 w15 wp14">
   <w:p>
     <w:pPr>
       <w:pStyle w:val="Header"/>
@@ -8656,7 +8716,7 @@
 </file>
 
 <file path=word/header2.xml><?xml version="1.0" encoding="utf-8"?>
-<w:hdr xmlns:wpc="http://schemas.microsoft.com/office/word/2010/wordprocessingCanvas" xmlns:mc="http://schemas.openxmlformats.org/markup-compatibility/2006" xmlns:o="urn:schemas-microsoft-com:office:office" xmlns:r="http://schemas.openxmlformats.org/officeDocument/2006/relationships" xmlns:m="http://schemas.openxmlformats.org/officeDocument/2006/math" xmlns:v="urn:schemas-microsoft-com:vml" xmlns:wp14="http://schemas.microsoft.com/office/word/2010/wordprocessingDrawing" xmlns:wp="http://schemas.openxmlformats.org/drawingml/2006/wordprocessingDrawing" xmlns:w10="urn:schemas-microsoft-com:office:word" xmlns:w="http://schemas.openxmlformats.org/wordprocessingml/2006/main" xmlns:w14="http://schemas.microsoft.com/office/word/2010/wordml" xmlns:w15="http://schemas.microsoft.com/office/word/2012/wordml" xmlns:wpg="http://schemas.microsoft.com/office/word/2010/wordprocessingGroup" xmlns:wpi="http://schemas.microsoft.com/office/word/2010/wordprocessingInk" xmlns:wne="http://schemas.microsoft.com/office/word/2006/wordml" xmlns:wps="http://schemas.microsoft.com/office/word/2010/wordprocessingShape" mc:Ignorable="w14 w15 wp14">
+<w:hdr xmlns:wpc="http://schemas.microsoft.com/office/word/2010/wordprocessingCanvas" xmlns:mo="http://schemas.microsoft.com/office/mac/office/2008/main" xmlns:mc="http://schemas.openxmlformats.org/markup-compatibility/2006" xmlns:mv="urn:schemas-microsoft-com:mac:vml" xmlns:o="urn:schemas-microsoft-com:office:office" xmlns:r="http://schemas.openxmlformats.org/officeDocument/2006/relationships" xmlns:m="http://schemas.openxmlformats.org/officeDocument/2006/math" xmlns:v="urn:schemas-microsoft-com:vml" xmlns:wp14="http://schemas.microsoft.com/office/word/2010/wordprocessingDrawing" xmlns:wp="http://schemas.openxmlformats.org/drawingml/2006/wordprocessingDrawing" xmlns:w10="urn:schemas-microsoft-com:office:word" xmlns:w="http://schemas.openxmlformats.org/wordprocessingml/2006/main" xmlns:w14="http://schemas.microsoft.com/office/word/2010/wordml" xmlns:w15="http://schemas.microsoft.com/office/word/2012/wordml" xmlns:wpg="http://schemas.microsoft.com/office/word/2010/wordprocessingGroup" xmlns:wpi="http://schemas.microsoft.com/office/word/2010/wordprocessingInk" xmlns:wne="http://schemas.microsoft.com/office/word/2006/wordml" xmlns:wps="http://schemas.microsoft.com/office/word/2010/wordprocessingShape" mc:Ignorable="w14 w15 wp14">
   <w:p>
     <w:pPr>
       <w:pStyle w:val="Header"/>
@@ -8666,7 +8726,7 @@
 </file>
 
 <file path=word/header3.xml><?xml version="1.0" encoding="utf-8"?>
-<w:hdr xmlns:wpc="http://schemas.microsoft.com/office/word/2010/wordprocessingCanvas" xmlns:mc="http://schemas.openxmlformats.org/markup-compatibility/2006" xmlns:o="urn:schemas-microsoft-com:office:office" xmlns:r="http://schemas.openxmlformats.org/officeDocument/2006/relationships" xmlns:m="http://schemas.openxmlformats.org/officeDocument/2006/math" xmlns:v="urn:schemas-microsoft-com:vml" xmlns:wp14="http://schemas.microsoft.com/office/word/2010/wordprocessingDrawing" xmlns:wp="http://schemas.openxmlformats.org/drawingml/2006/wordprocessingDrawing" xmlns:w10="urn:schemas-microsoft-com:office:word" xmlns:w="http://schemas.openxmlformats.org/wordprocessingml/2006/main" xmlns:w14="http://schemas.microsoft.com/office/word/2010/wordml" xmlns:w15="http://schemas.microsoft.com/office/word/2012/wordml" xmlns:wpg="http://schemas.microsoft.com/office/word/2010/wordprocessingGroup" xmlns:wpi="http://schemas.microsoft.com/office/word/2010/wordprocessingInk" xmlns:wne="http://schemas.microsoft.com/office/word/2006/wordml" xmlns:wps="http://schemas.microsoft.com/office/word/2010/wordprocessingShape" mc:Ignorable="w14 w15 wp14">
+<w:hdr xmlns:wpc="http://schemas.microsoft.com/office/word/2010/wordprocessingCanvas" xmlns:mo="http://schemas.microsoft.com/office/mac/office/2008/main" xmlns:mc="http://schemas.openxmlformats.org/markup-compatibility/2006" xmlns:mv="urn:schemas-microsoft-com:mac:vml" xmlns:o="urn:schemas-microsoft-com:office:office" xmlns:r="http://schemas.openxmlformats.org/officeDocument/2006/relationships" xmlns:m="http://schemas.openxmlformats.org/officeDocument/2006/math" xmlns:v="urn:schemas-microsoft-com:vml" xmlns:wp14="http://schemas.microsoft.com/office/word/2010/wordprocessingDrawing" xmlns:wp="http://schemas.openxmlformats.org/drawingml/2006/wordprocessingDrawing" xmlns:w10="urn:schemas-microsoft-com:office:word" xmlns:w="http://schemas.openxmlformats.org/wordprocessingml/2006/main" xmlns:w14="http://schemas.microsoft.com/office/word/2010/wordml" xmlns:w15="http://schemas.microsoft.com/office/word/2012/wordml" xmlns:wpg="http://schemas.microsoft.com/office/word/2010/wordprocessingGroup" xmlns:wpi="http://schemas.microsoft.com/office/word/2010/wordprocessingInk" xmlns:wne="http://schemas.microsoft.com/office/word/2006/wordml" xmlns:wps="http://schemas.microsoft.com/office/word/2010/wordprocessingShape" mc:Ignorable="w14 w15 wp14">
   <w:p>
     <w:pPr>
       <w:pStyle w:val="Header"/>
@@ -8676,8 +8736,8 @@
 </file>
 
 <file path=word/numbering.xml><?xml version="1.0" encoding="utf-8"?>
-<w:numbering xmlns:wpc="http://schemas.microsoft.com/office/word/2010/wordprocessingCanvas" xmlns:mc="http://schemas.openxmlformats.org/markup-compatibility/2006" xmlns:o="urn:schemas-microsoft-com:office:office" xmlns:r="http://schemas.openxmlformats.org/officeDocument/2006/relationships" xmlns:m="http://schemas.openxmlformats.org/officeDocument/2006/math" xmlns:v="urn:schemas-microsoft-com:vml" xmlns:wp14="http://schemas.microsoft.com/office/word/2010/wordprocessingDrawing" xmlns:wp="http://schemas.openxmlformats.org/drawingml/2006/wordprocessingDrawing" xmlns:w10="urn:schemas-microsoft-com:office:word" xmlns:w="http://schemas.openxmlformats.org/wordprocessingml/2006/main" xmlns:w14="http://schemas.microsoft.com/office/word/2010/wordml" xmlns:w15="http://schemas.microsoft.com/office/word/2012/wordml" xmlns:wpg="http://schemas.microsoft.com/office/word/2010/wordprocessingGroup" xmlns:wpi="http://schemas.microsoft.com/office/word/2010/wordprocessingInk" xmlns:wne="http://schemas.microsoft.com/office/word/2006/wordml" xmlns:wps="http://schemas.microsoft.com/office/word/2010/wordprocessingShape" mc:Ignorable="w14 w15 wp14">
-  <w:abstractNum w:abstractNumId="0" w15:restartNumberingAfterBreak="0">
+<w:numbering xmlns:wpc="http://schemas.microsoft.com/office/word/2010/wordprocessingCanvas" xmlns:mo="http://schemas.microsoft.com/office/mac/office/2008/main" xmlns:mc="http://schemas.openxmlformats.org/markup-compatibility/2006" xmlns:mv="urn:schemas-microsoft-com:mac:vml" xmlns:o="urn:schemas-microsoft-com:office:office" xmlns:r="http://schemas.openxmlformats.org/officeDocument/2006/relationships" xmlns:m="http://schemas.openxmlformats.org/officeDocument/2006/math" xmlns:v="urn:schemas-microsoft-com:vml" xmlns:wp14="http://schemas.microsoft.com/office/word/2010/wordprocessingDrawing" xmlns:wp="http://schemas.openxmlformats.org/drawingml/2006/wordprocessingDrawing" xmlns:w10="urn:schemas-microsoft-com:office:word" xmlns:w="http://schemas.openxmlformats.org/wordprocessingml/2006/main" xmlns:w14="http://schemas.microsoft.com/office/word/2010/wordml" xmlns:w15="http://schemas.microsoft.com/office/word/2012/wordml" xmlns:wpg="http://schemas.microsoft.com/office/word/2010/wordprocessingGroup" xmlns:wpi="http://schemas.microsoft.com/office/word/2010/wordprocessingInk" xmlns:wne="http://schemas.microsoft.com/office/word/2006/wordml" xmlns:wps="http://schemas.microsoft.com/office/word/2010/wordprocessingShape" mc:Ignorable="w14 w15 wp14">
+  <w:abstractNum w:abstractNumId="0">
     <w:nsid w:val="02897CE9"/>
     <w:multiLevelType w:val="hybridMultilevel"/>
     <w:tmpl w:val="A8624CBA"/>
@@ -8790,7 +8850,7 @@
       </w:rPr>
     </w:lvl>
   </w:abstractNum>
-  <w:abstractNum w:abstractNumId="1" w15:restartNumberingAfterBreak="0">
+  <w:abstractNum w:abstractNumId="1">
     <w:nsid w:val="03411399"/>
     <w:multiLevelType w:val="hybridMultilevel"/>
     <w:tmpl w:val="072688C0"/>
@@ -8876,7 +8936,7 @@
       </w:pPr>
     </w:lvl>
   </w:abstractNum>
-  <w:abstractNum w:abstractNumId="2" w15:restartNumberingAfterBreak="0">
+  <w:abstractNum w:abstractNumId="2">
     <w:nsid w:val="034E64B1"/>
     <w:multiLevelType w:val="hybridMultilevel"/>
     <w:tmpl w:val="072688C0"/>
@@ -8962,7 +9022,7 @@
       </w:pPr>
     </w:lvl>
   </w:abstractNum>
-  <w:abstractNum w:abstractNumId="3" w15:restartNumberingAfterBreak="0">
+  <w:abstractNum w:abstractNumId="3">
     <w:nsid w:val="0E50574E"/>
     <w:multiLevelType w:val="hybridMultilevel"/>
     <w:tmpl w:val="4C2A6A30"/>
@@ -9051,7 +9111,7 @@
       </w:pPr>
     </w:lvl>
   </w:abstractNum>
-  <w:abstractNum w:abstractNumId="4" w15:restartNumberingAfterBreak="0">
+  <w:abstractNum w:abstractNumId="4">
     <w:nsid w:val="0FC64C0C"/>
     <w:multiLevelType w:val="hybridMultilevel"/>
     <w:tmpl w:val="506240DC"/>
@@ -9164,7 +9224,7 @@
       </w:rPr>
     </w:lvl>
   </w:abstractNum>
-  <w:abstractNum w:abstractNumId="5" w15:restartNumberingAfterBreak="0">
+  <w:abstractNum w:abstractNumId="5">
     <w:nsid w:val="1C603307"/>
     <w:multiLevelType w:val="hybridMultilevel"/>
     <w:tmpl w:val="B41049E6"/>
@@ -9277,7 +9337,7 @@
       </w:rPr>
     </w:lvl>
   </w:abstractNum>
-  <w:abstractNum w:abstractNumId="6" w15:restartNumberingAfterBreak="0">
+  <w:abstractNum w:abstractNumId="6">
     <w:nsid w:val="1DA863C2"/>
     <w:multiLevelType w:val="hybridMultilevel"/>
     <w:tmpl w:val="ACC45548"/>
@@ -9390,7 +9450,7 @@
       </w:rPr>
     </w:lvl>
   </w:abstractNum>
-  <w:abstractNum w:abstractNumId="7" w15:restartNumberingAfterBreak="0">
+  <w:abstractNum w:abstractNumId="7">
     <w:nsid w:val="26390831"/>
     <w:multiLevelType w:val="hybridMultilevel"/>
     <w:tmpl w:val="EE0AB4F8"/>
@@ -9479,7 +9539,7 @@
       </w:pPr>
     </w:lvl>
   </w:abstractNum>
-  <w:abstractNum w:abstractNumId="8" w15:restartNumberingAfterBreak="0">
+  <w:abstractNum w:abstractNumId="8">
     <w:nsid w:val="26ED7946"/>
     <w:multiLevelType w:val="hybridMultilevel"/>
     <w:tmpl w:val="6EECE88A"/>
@@ -9565,7 +9625,7 @@
       </w:pPr>
     </w:lvl>
   </w:abstractNum>
-  <w:abstractNum w:abstractNumId="9" w15:restartNumberingAfterBreak="0">
+  <w:abstractNum w:abstractNumId="9">
     <w:nsid w:val="2AA413D9"/>
     <w:multiLevelType w:val="hybridMultilevel"/>
     <w:tmpl w:val="4B383BC4"/>
@@ -9678,7 +9738,7 @@
       </w:rPr>
     </w:lvl>
   </w:abstractNum>
-  <w:abstractNum w:abstractNumId="10" w15:restartNumberingAfterBreak="0">
+  <w:abstractNum w:abstractNumId="10">
     <w:nsid w:val="310008E1"/>
     <w:multiLevelType w:val="hybridMultilevel"/>
     <w:tmpl w:val="C6C874B4"/>
@@ -9791,7 +9851,7 @@
       </w:rPr>
     </w:lvl>
   </w:abstractNum>
-  <w:abstractNum w:abstractNumId="11" w15:restartNumberingAfterBreak="0">
+  <w:abstractNum w:abstractNumId="11">
     <w:nsid w:val="31473C2C"/>
     <w:multiLevelType w:val="hybridMultilevel"/>
     <w:tmpl w:val="52D893A2"/>
@@ -9904,7 +9964,7 @@
       </w:rPr>
     </w:lvl>
   </w:abstractNum>
-  <w:abstractNum w:abstractNumId="12" w15:restartNumberingAfterBreak="0">
+  <w:abstractNum w:abstractNumId="12">
     <w:nsid w:val="39AE165F"/>
     <w:multiLevelType w:val="hybridMultilevel"/>
     <w:tmpl w:val="D0025E6C"/>
@@ -9990,7 +10050,7 @@
       </w:pPr>
     </w:lvl>
   </w:abstractNum>
-  <w:abstractNum w:abstractNumId="13" w15:restartNumberingAfterBreak="0">
+  <w:abstractNum w:abstractNumId="13">
     <w:nsid w:val="3CB10368"/>
     <w:multiLevelType w:val="hybridMultilevel"/>
     <w:tmpl w:val="A9547036"/>
@@ -10079,7 +10139,7 @@
       </w:pPr>
     </w:lvl>
   </w:abstractNum>
-  <w:abstractNum w:abstractNumId="14" w15:restartNumberingAfterBreak="0">
+  <w:abstractNum w:abstractNumId="14">
     <w:nsid w:val="449C5FB1"/>
     <w:multiLevelType w:val="multilevel"/>
     <w:tmpl w:val="EDC41A9E"/>
@@ -10203,7 +10263,7 @@
       </w:rPr>
     </w:lvl>
   </w:abstractNum>
-  <w:abstractNum w:abstractNumId="15" w15:restartNumberingAfterBreak="0">
+  <w:abstractNum w:abstractNumId="15">
     <w:nsid w:val="46666E37"/>
     <w:multiLevelType w:val="hybridMultilevel"/>
     <w:tmpl w:val="FB2680E2"/>
@@ -10316,7 +10376,7 @@
       </w:rPr>
     </w:lvl>
   </w:abstractNum>
-  <w:abstractNum w:abstractNumId="16" w15:restartNumberingAfterBreak="0">
+  <w:abstractNum w:abstractNumId="16">
     <w:nsid w:val="48D4307D"/>
     <w:multiLevelType w:val="hybridMultilevel"/>
     <w:tmpl w:val="AE44F61C"/>
@@ -10409,7 +10469,7 @@
       </w:pPr>
     </w:lvl>
   </w:abstractNum>
-  <w:abstractNum w:abstractNumId="17" w15:restartNumberingAfterBreak="0">
+  <w:abstractNum w:abstractNumId="17">
     <w:nsid w:val="4910273C"/>
     <w:multiLevelType w:val="hybridMultilevel"/>
     <w:tmpl w:val="D7CAE3D0"/>
@@ -10522,7 +10582,7 @@
       </w:rPr>
     </w:lvl>
   </w:abstractNum>
-  <w:abstractNum w:abstractNumId="18" w15:restartNumberingAfterBreak="0">
+  <w:abstractNum w:abstractNumId="18">
     <w:nsid w:val="4BFC5851"/>
     <w:multiLevelType w:val="hybridMultilevel"/>
     <w:tmpl w:val="9F4EFD4A"/>
@@ -10611,7 +10671,7 @@
       </w:pPr>
     </w:lvl>
   </w:abstractNum>
-  <w:abstractNum w:abstractNumId="19" w15:restartNumberingAfterBreak="0">
+  <w:abstractNum w:abstractNumId="19">
     <w:nsid w:val="5AC9298E"/>
     <w:multiLevelType w:val="hybridMultilevel"/>
     <w:tmpl w:val="BBFA1DA4"/>
@@ -10724,7 +10784,7 @@
       </w:rPr>
     </w:lvl>
   </w:abstractNum>
-  <w:abstractNum w:abstractNumId="20" w15:restartNumberingAfterBreak="0">
+  <w:abstractNum w:abstractNumId="20">
     <w:nsid w:val="5E9D03CD"/>
     <w:multiLevelType w:val="hybridMultilevel"/>
     <w:tmpl w:val="2378F6C0"/>
@@ -10837,7 +10897,7 @@
       </w:rPr>
     </w:lvl>
   </w:abstractNum>
-  <w:abstractNum w:abstractNumId="21" w15:restartNumberingAfterBreak="0">
+  <w:abstractNum w:abstractNumId="21">
     <w:nsid w:val="5EEA71AF"/>
     <w:multiLevelType w:val="multilevel"/>
     <w:tmpl w:val="585EA2F8"/>
@@ -10965,7 +11025,7 @@
       </w:rPr>
     </w:lvl>
   </w:abstractNum>
-  <w:abstractNum w:abstractNumId="22" w15:restartNumberingAfterBreak="0">
+  <w:abstractNum w:abstractNumId="22">
     <w:nsid w:val="6BFD1796"/>
     <w:multiLevelType w:val="hybridMultilevel"/>
     <w:tmpl w:val="38069CD4"/>
@@ -11054,7 +11114,7 @@
       </w:pPr>
     </w:lvl>
   </w:abstractNum>
-  <w:abstractNum w:abstractNumId="23" w15:restartNumberingAfterBreak="0">
+  <w:abstractNum w:abstractNumId="23">
     <w:nsid w:val="6E7E3689"/>
     <w:multiLevelType w:val="hybridMultilevel"/>
     <w:tmpl w:val="CD801E4E"/>
@@ -11167,7 +11227,7 @@
       </w:rPr>
     </w:lvl>
   </w:abstractNum>
-  <w:abstractNum w:abstractNumId="24" w15:restartNumberingAfterBreak="0">
+  <w:abstractNum w:abstractNumId="24">
     <w:nsid w:val="71297676"/>
     <w:multiLevelType w:val="hybridMultilevel"/>
     <w:tmpl w:val="9A0E762A"/>
@@ -11280,7 +11340,7 @@
       </w:rPr>
     </w:lvl>
   </w:abstractNum>
-  <w:abstractNum w:abstractNumId="25" w15:restartNumberingAfterBreak="0">
+  <w:abstractNum w:abstractNumId="25">
     <w:nsid w:val="719F3FB2"/>
     <w:multiLevelType w:val="hybridMultilevel"/>
     <w:tmpl w:val="BB36B7A0"/>
@@ -11393,7 +11453,7 @@
       </w:rPr>
     </w:lvl>
   </w:abstractNum>
-  <w:abstractNum w:abstractNumId="26" w15:restartNumberingAfterBreak="0">
+  <w:abstractNum w:abstractNumId="26">
     <w:nsid w:val="71D96732"/>
     <w:multiLevelType w:val="hybridMultilevel"/>
     <w:tmpl w:val="ED2EBCD8"/>
@@ -11479,7 +11539,7 @@
       </w:pPr>
     </w:lvl>
   </w:abstractNum>
-  <w:abstractNum w:abstractNumId="27" w15:restartNumberingAfterBreak="0">
+  <w:abstractNum w:abstractNumId="27">
     <w:nsid w:val="747447CC"/>
     <w:multiLevelType w:val="multilevel"/>
     <w:tmpl w:val="6EF2CD84"/>
@@ -11606,7 +11666,7 @@
       </w:rPr>
     </w:lvl>
   </w:abstractNum>
-  <w:abstractNum w:abstractNumId="28" w15:restartNumberingAfterBreak="0">
+  <w:abstractNum w:abstractNumId="28">
     <w:nsid w:val="7AC34E10"/>
     <w:multiLevelType w:val="hybridMultilevel"/>
     <w:tmpl w:val="EF8EAA26"/>
@@ -11695,7 +11755,7 @@
       </w:pPr>
     </w:lvl>
   </w:abstractNum>
-  <w:abstractNum w:abstractNumId="29" w15:restartNumberingAfterBreak="0">
+  <w:abstractNum w:abstractNumId="29">
     <w:nsid w:val="7E1D760B"/>
     <w:multiLevelType w:val="hybridMultilevel"/>
     <w:tmpl w:val="B94E9718"/>
@@ -11808,7 +11868,7 @@
       </w:rPr>
     </w:lvl>
   </w:abstractNum>
-  <w:abstractNum w:abstractNumId="30" w15:restartNumberingAfterBreak="0">
+  <w:abstractNum w:abstractNumId="30">
     <w:nsid w:val="7F164F9A"/>
     <w:multiLevelType w:val="hybridMultilevel"/>
     <w:tmpl w:val="3FB67E60"/>
@@ -12070,7 +12130,7 @@
       </w:pPr>
     </w:pPrDefault>
   </w:docDefaults>
-  <w:latentStyles w:defLockedState="0" w:defUIPriority="99" w:defSemiHidden="0" w:defUnhideWhenUsed="0" w:defQFormat="0" w:count="371">
+  <w:latentStyles w:defLockedState="0" w:defUIPriority="99" w:defSemiHidden="0" w:defUnhideWhenUsed="0" w:defQFormat="0" w:count="382">
     <w:lsdException w:name="Normal" w:uiPriority="0" w:qFormat="1"/>
     <w:lsdException w:name="heading 1" w:uiPriority="9" w:qFormat="1"/>
     <w:lsdException w:name="heading 2" w:semiHidden="1" w:uiPriority="9" w:unhideWhenUsed="1" w:qFormat="1"/>
@@ -12176,7 +12236,6 @@
     <w:lsdException w:name="HTML Sample" w:semiHidden="1" w:unhideWhenUsed="1"/>
     <w:lsdException w:name="HTML Typewriter" w:semiHidden="1" w:unhideWhenUsed="1"/>
     <w:lsdException w:name="HTML Variable" w:semiHidden="1" w:unhideWhenUsed="1"/>
-    <w:lsdException w:name="Normal Table" w:semiHidden="1" w:unhideWhenUsed="1"/>
     <w:lsdException w:name="annotation subject" w:semiHidden="1" w:unhideWhenUsed="1"/>
     <w:lsdException w:name="No List" w:semiHidden="1" w:unhideWhenUsed="1"/>
     <w:lsdException w:name="Outline List 1" w:semiHidden="1" w:unhideWhenUsed="1"/>
@@ -12222,11 +12281,9 @@
     <w:lsdException w:name="Table Subtle 1" w:semiHidden="1" w:unhideWhenUsed="1"/>
     <w:lsdException w:name="Table Subtle 2" w:semiHidden="1" w:unhideWhenUsed="1"/>
     <w:lsdException w:name="Table Web 1" w:semiHidden="1" w:unhideWhenUsed="1"/>
-    <w:lsdException w:name="Table Web 2" w:semiHidden="1" w:unhideWhenUsed="1"/>
     <w:lsdException w:name="Table Web 3" w:semiHidden="1" w:unhideWhenUsed="1"/>
     <w:lsdException w:name="Balloon Text" w:semiHidden="1" w:unhideWhenUsed="1"/>
     <w:lsdException w:name="Table Grid" w:uiPriority="39"/>
-    <w:lsdException w:name="Table Theme" w:semiHidden="1" w:unhideWhenUsed="1"/>
     <w:lsdException w:name="Placeholder Text" w:semiHidden="1"/>
     <w:lsdException w:name="No Spacing" w:uiPriority="1" w:qFormat="1"/>
     <w:lsdException w:name="Light Shading" w:uiPriority="60"/>
@@ -12442,6 +12499,8 @@
     <w:lsdException w:name="List Table 5 Dark Accent 6" w:uiPriority="50"/>
     <w:lsdException w:name="List Table 6 Colorful Accent 6" w:uiPriority="51"/>
     <w:lsdException w:name="List Table 7 Colorful Accent 6" w:uiPriority="52"/>
+    <w:lsdException w:name="Mention" w:semiHidden="1" w:unhideWhenUsed="1"/>
+    <w:lsdException w:name="Smart Hyperlink" w:semiHidden="1" w:unhideWhenUsed="1"/>
   </w:latentStyles>
   <w:style w:type="paragraph" w:default="1" w:styleId="Normal">
     <w:name w:val="Normal"/>
@@ -12873,6 +12932,7 @@
       <w:spacing w:after="0" w:line="240" w:lineRule="auto"/>
     </w:pPr>
     <w:tblPr>
+      <w:tblInd w:w="0" w:type="dxa"/>
       <w:tblBorders>
         <w:top w:val="single" w:sz="4" w:space="0" w:color="auto"/>
         <w:left w:val="single" w:sz="4" w:space="0" w:color="auto"/>
@@ -12881,6 +12941,12 @@
         <w:insideH w:val="single" w:sz="4" w:space="0" w:color="auto"/>
         <w:insideV w:val="single" w:sz="4" w:space="0" w:color="auto"/>
       </w:tblBorders>
+      <w:tblCellMar>
+        <w:top w:w="0" w:type="dxa"/>
+        <w:left w:w="108" w:type="dxa"/>
+        <w:bottom w:w="0" w:type="dxa"/>
+        <w:right w:w="108" w:type="dxa"/>
+      </w:tblCellMar>
     </w:tblPr>
   </w:style>
   <w:style w:type="character" w:customStyle="1" w:styleId="Heading3Char">
@@ -13210,7 +13276,7 @@
 </file>
 
 <file path=customXml/itemProps1.xml><?xml version="1.0" encoding="utf-8"?>
-<ds:datastoreItem xmlns:ds="http://schemas.openxmlformats.org/officeDocument/2006/customXml" ds:itemID="{15DE3094-7F6E-4866-97B5-811776B67251}">
+<ds:datastoreItem xmlns:ds="http://schemas.openxmlformats.org/officeDocument/2006/customXml" ds:itemID="{3D40E4A2-4B0B-DD42-997A-ECEE9CED9931}">
   <ds:schemaRefs>
     <ds:schemaRef ds:uri="http://schemas.openxmlformats.org/officeDocument/2006/bibliography"/>
   </ds:schemaRefs>

</xml_diff>

<commit_message>
U projektnu dokumentaciju dodane su slike iz online alata Trello te link na board za treći sprint
</commit_message>
<xml_diff>
--- a/Dokumentacija/PillCare - Brkić_Danzante_Ergović_Hranj - Projektna.docx
+++ b/Dokumentacija/PillCare - Brkić_Danzante_Ergović_Hranj - Projektna.docx
@@ -114,50 +114,32 @@
           <w:sz w:val="28"/>
           <w:szCs w:val="32"/>
         </w:rPr>
-        <w:t xml:space="preserve">Andrea </w:t>
-      </w:r>
-      <w:proofErr w:type="spellStart"/>
+        <w:t>Andrea Danzante</w:t>
+      </w:r>
       <w:r>
         <w:rPr>
           <w:sz w:val="28"/>
           <w:szCs w:val="32"/>
         </w:rPr>
-        <w:t>Danzante</w:t>
-      </w:r>
-      <w:proofErr w:type="spellEnd"/>
-      <w:r>
+        <w:t>, 46341/17-R</w:t>
+      </w:r>
+    </w:p>
+    <w:p>
+      <w:pPr>
+        <w:shd w:val="clear" w:color="auto" w:fill="FFFFFF" w:themeFill="background1"/>
+        <w:spacing w:line="360" w:lineRule="auto"/>
         <w:rPr>
           <w:sz w:val="28"/>
           <w:szCs w:val="32"/>
         </w:rPr>
-        <w:t>, 46341/17-R</w:t>
-      </w:r>
-    </w:p>
-    <w:p>
-      <w:pPr>
-        <w:shd w:val="clear" w:color="auto" w:fill="FFFFFF" w:themeFill="background1"/>
-        <w:spacing w:line="360" w:lineRule="auto"/>
+      </w:pPr>
+      <w:r>
         <w:rPr>
           <w:sz w:val="28"/>
           <w:szCs w:val="32"/>
         </w:rPr>
-      </w:pPr>
-      <w:r>
-        <w:rPr>
-          <w:sz w:val="28"/>
-          <w:szCs w:val="32"/>
-        </w:rPr>
-        <w:t xml:space="preserve">Domagoj </w:t>
-      </w:r>
-      <w:proofErr w:type="spellStart"/>
-      <w:r>
-        <w:rPr>
-          <w:sz w:val="28"/>
-          <w:szCs w:val="32"/>
-        </w:rPr>
-        <w:t>Ergović</w:t>
-      </w:r>
-      <w:proofErr w:type="spellEnd"/>
+        <w:t>Domagoj Ergović</w:t>
+      </w:r>
       <w:r>
         <w:rPr>
           <w:sz w:val="28"/>
@@ -189,17 +171,8 @@
           <w:sz w:val="28"/>
           <w:szCs w:val="32"/>
         </w:rPr>
-        <w:t xml:space="preserve">Marijan </w:t>
-      </w:r>
-      <w:proofErr w:type="spellStart"/>
-      <w:r>
-        <w:rPr>
-          <w:sz w:val="28"/>
-          <w:szCs w:val="32"/>
-        </w:rPr>
-        <w:t>Hranj</w:t>
-      </w:r>
-      <w:proofErr w:type="spellEnd"/>
+        <w:t>Marijan Hranj</w:t>
+      </w:r>
       <w:r>
         <w:rPr>
           <w:sz w:val="28"/>
@@ -262,27 +235,7 @@
           <w:sz w:val="48"/>
           <w:szCs w:val="48"/>
         </w:rPr>
-        <w:t xml:space="preserve">AIR1715 - </w:t>
-      </w:r>
-      <w:proofErr w:type="spellStart"/>
-      <w:r>
-        <w:rPr>
-          <w:rFonts w:ascii="Arial" w:eastAsia="Arial" w:hAnsi="Arial" w:cs="Arial"/>
-          <w:b/>
-          <w:sz w:val="48"/>
-          <w:szCs w:val="48"/>
-        </w:rPr>
-        <w:t>PillCare</w:t>
-      </w:r>
-      <w:proofErr w:type="spellEnd"/>
-      <w:r>
-        <w:rPr>
-          <w:rFonts w:ascii="Arial" w:eastAsia="Arial" w:hAnsi="Arial" w:cs="Arial"/>
-          <w:b/>
-          <w:sz w:val="48"/>
-          <w:szCs w:val="48"/>
-        </w:rPr>
-        <w:t xml:space="preserve"> - Projektna dokumentacija</w:t>
+        <w:t>AIR1715 - PillCare - Projektna dokumentacija</w:t>
       </w:r>
     </w:p>
     <w:p>
@@ -461,13 +414,8 @@
         <w:spacing w:before="120" w:line="240" w:lineRule="auto"/>
       </w:pPr>
       <w:r>
-        <w:t xml:space="preserve">Andrea </w:t>
-      </w:r>
-      <w:proofErr w:type="spellStart"/>
-      <w:r>
-        <w:t>Danzante</w:t>
-      </w:r>
-      <w:proofErr w:type="spellEnd"/>
+        <w:t>Andrea Danzante</w:t>
+      </w:r>
     </w:p>
     <w:p>
       <w:pPr>
@@ -482,13 +430,8 @@
         <w:spacing w:before="120" w:line="240" w:lineRule="auto"/>
       </w:pPr>
       <w:r>
-        <w:t xml:space="preserve">Domagoj </w:t>
-      </w:r>
-      <w:proofErr w:type="spellStart"/>
-      <w:r>
-        <w:t>Ergović</w:t>
-      </w:r>
-      <w:proofErr w:type="spellEnd"/>
+        <w:t>Domagoj Ergović</w:t>
+      </w:r>
     </w:p>
     <w:p>
       <w:pPr>
@@ -506,13 +449,8 @@
         <w:spacing w:before="120" w:line="240" w:lineRule="auto"/>
       </w:pPr>
       <w:r>
-        <w:t xml:space="preserve">Marijan </w:t>
-      </w:r>
-      <w:proofErr w:type="spellStart"/>
-      <w:r>
-        <w:t>Hranj</w:t>
-      </w:r>
-      <w:proofErr w:type="spellEnd"/>
+        <w:t>Marijan Hranj</w:t>
+      </w:r>
     </w:p>
     <w:p>
       <w:pPr>
@@ -568,9 +506,8 @@
           <w:sz w:val="48"/>
           <w:szCs w:val="48"/>
         </w:rPr>
-        <w:t xml:space="preserve">AIR1715 - </w:t>
-      </w:r>
-      <w:proofErr w:type="spellStart"/>
+        <w:t xml:space="preserve">AIR1715 - PillCare - </w:t>
+      </w:r>
       <w:r>
         <w:rPr>
           <w:rFonts w:ascii="Arial" w:eastAsia="Arial" w:hAnsi="Arial" w:cs="Arial"/>
@@ -578,78 +515,8 @@
           <w:sz w:val="48"/>
           <w:szCs w:val="48"/>
         </w:rPr>
-        <w:t>PillCare</w:t>
-      </w:r>
-      <w:proofErr w:type="spellEnd"/>
-      <w:r>
-        <w:rPr>
-          <w:rFonts w:ascii="Arial" w:eastAsia="Arial" w:hAnsi="Arial" w:cs="Arial"/>
-          <w:b/>
-          <w:sz w:val="48"/>
-          <w:szCs w:val="48"/>
-        </w:rPr>
-        <w:t xml:space="preserve"> - </w:t>
-      </w:r>
-      <w:r>
-        <w:rPr>
-          <w:rFonts w:ascii="Arial" w:eastAsia="Arial" w:hAnsi="Arial" w:cs="Arial"/>
-          <w:b/>
-          <w:sz w:val="48"/>
-          <w:szCs w:val="48"/>
-        </w:rPr>
-        <w:t xml:space="preserve">Brkić, </w:t>
-      </w:r>
-      <w:proofErr w:type="spellStart"/>
-      <w:r>
-        <w:rPr>
-          <w:rFonts w:ascii="Arial" w:eastAsia="Arial" w:hAnsi="Arial" w:cs="Arial"/>
-          <w:b/>
-          <w:sz w:val="48"/>
-          <w:szCs w:val="48"/>
-        </w:rPr>
-        <w:t>Danzante</w:t>
-      </w:r>
-      <w:proofErr w:type="spellEnd"/>
-      <w:r>
-        <w:rPr>
-          <w:rFonts w:ascii="Arial" w:eastAsia="Arial" w:hAnsi="Arial" w:cs="Arial"/>
-          <w:b/>
-          <w:sz w:val="48"/>
-          <w:szCs w:val="48"/>
-        </w:rPr>
-        <w:t xml:space="preserve">, </w:t>
-      </w:r>
-      <w:proofErr w:type="spellStart"/>
-      <w:r>
-        <w:rPr>
-          <w:rFonts w:ascii="Arial" w:eastAsia="Arial" w:hAnsi="Arial" w:cs="Arial"/>
-          <w:b/>
-          <w:sz w:val="48"/>
-          <w:szCs w:val="48"/>
-        </w:rPr>
-        <w:t>Ergović</w:t>
-      </w:r>
-      <w:proofErr w:type="spellEnd"/>
-      <w:r>
-        <w:rPr>
-          <w:rFonts w:ascii="Arial" w:eastAsia="Arial" w:hAnsi="Arial" w:cs="Arial"/>
-          <w:b/>
-          <w:sz w:val="48"/>
-          <w:szCs w:val="48"/>
-        </w:rPr>
-        <w:t xml:space="preserve">, </w:t>
-      </w:r>
-      <w:proofErr w:type="spellStart"/>
-      <w:r>
-        <w:rPr>
-          <w:rFonts w:ascii="Arial" w:eastAsia="Arial" w:hAnsi="Arial" w:cs="Arial"/>
-          <w:b/>
-          <w:sz w:val="48"/>
-          <w:szCs w:val="48"/>
-        </w:rPr>
-        <w:t>Hranj</w:t>
-      </w:r>
-      <w:proofErr w:type="spellEnd"/>
+        <w:t>Brkić, Danzante, Ergović, Hranj</w:t>
+      </w:r>
     </w:p>
     <w:p>
       <w:pPr>
@@ -662,21 +529,12 @@
       </w:pPr>
       <w:bookmarkStart w:id="0" w:name="_gjdgxs" w:colFirst="0" w:colLast="0"/>
       <w:bookmarkEnd w:id="0"/>
-      <w:proofErr w:type="spellStart"/>
       <w:r>
         <w:rPr>
           <w:b/>
           <w:sz w:val="28"/>
         </w:rPr>
-        <w:t>GitHub</w:t>
-      </w:r>
-      <w:proofErr w:type="spellEnd"/>
-      <w:r>
-        <w:rPr>
-          <w:b/>
-          <w:sz w:val="28"/>
-        </w:rPr>
-        <w:t xml:space="preserve">: </w:t>
+        <w:t xml:space="preserve">GitHub: </w:t>
       </w:r>
       <w:r>
         <w:rPr>
@@ -709,13 +567,8 @@
         <w:jc w:val="both"/>
       </w:pPr>
       <w:r>
-        <w:t xml:space="preserve">Dr. Sc. Zlatko </w:t>
-      </w:r>
-      <w:proofErr w:type="spellStart"/>
-      <w:r>
-        <w:t>Stapić</w:t>
-      </w:r>
-      <w:proofErr w:type="spellEnd"/>
+        <w:t>Dr. Sc. Zlatko Stapić</w:t>
+      </w:r>
     </w:p>
     <w:p>
       <w:pPr>
@@ -3274,7 +3127,6 @@
         </w:rPr>
       </w:pPr>
       <w:bookmarkStart w:id="2" w:name="_Toc504215956"/>
-      <w:proofErr w:type="spellStart"/>
       <w:r>
         <w:rPr>
           <w:b/>
@@ -3284,7 +3136,6 @@
         <w:t>PillCare</w:t>
       </w:r>
       <w:bookmarkEnd w:id="2"/>
-      <w:proofErr w:type="spellEnd"/>
     </w:p>
     <w:p>
       <w:pPr>
@@ -3315,11 +3166,9 @@
         <w:spacing w:line="360" w:lineRule="auto"/>
         <w:jc w:val="both"/>
       </w:pPr>
-      <w:proofErr w:type="spellStart"/>
       <w:r>
         <w:t>PillCare</w:t>
       </w:r>
-      <w:proofErr w:type="spellEnd"/>
       <w:r>
         <w:t xml:space="preserve"> android je aplikacija namijenjena korisnicima koji imaju propisane tretmane liječenja tabletama na duži period vremena</w:t>
       </w:r>
@@ -4469,7 +4318,6 @@
                 <w:lang w:eastAsia="hr-HR"/>
               </w:rPr>
             </w:pPr>
-            <w:proofErr w:type="spellStart"/>
             <w:r>
               <w:rPr>
                 <w:rFonts w:ascii="Sylfaen" w:eastAsia="Times New Roman" w:hAnsi="Sylfaen" w:cs="Calibri"/>
@@ -4478,18 +4326,7 @@
                 <w:szCs w:val="22"/>
                 <w:lang w:eastAsia="hr-HR"/>
               </w:rPr>
-              <w:t>Mapni</w:t>
-            </w:r>
-            <w:proofErr w:type="spellEnd"/>
-            <w:r>
-              <w:rPr>
-                <w:rFonts w:ascii="Sylfaen" w:eastAsia="Times New Roman" w:hAnsi="Sylfaen" w:cs="Calibri"/>
-                <w:color w:val="000000"/>
-                <w:sz w:val="22"/>
-                <w:szCs w:val="22"/>
-                <w:lang w:eastAsia="hr-HR"/>
-              </w:rPr>
-              <w:t xml:space="preserve"> prikaz ljekarni</w:t>
+              <w:t>Mapni prikaz ljekarni</w:t>
             </w:r>
           </w:p>
         </w:tc>
@@ -5215,17 +5052,34 @@
           <w:b/>
           <w:i/>
         </w:rPr>
-        <w:t xml:space="preserve">Andrea </w:t>
-      </w:r>
-      <w:proofErr w:type="spellStart"/>
+        <w:t>Andrea Danzante</w:t>
+      </w:r>
+      <w:r>
+        <w:t>, redoviti student</w:t>
+      </w:r>
+    </w:p>
+    <w:p>
+      <w:r>
+        <w:t>-Broj indeksa:</w:t>
+      </w:r>
+      <w:r>
+        <w:t xml:space="preserve"> 46341/17-R</w:t>
+      </w:r>
+    </w:p>
+    <w:p>
+      <w:r>
+        <w:t>-Smjer: Informacijsko i programsko inženjerstvo</w:t>
+      </w:r>
+    </w:p>
+    <w:p/>
+    <w:p>
       <w:r>
         <w:rPr>
           <w:b/>
           <w:i/>
         </w:rPr>
-        <w:t>Danzante</w:t>
-      </w:r>
-      <w:proofErr w:type="spellEnd"/>
+        <w:t>Domagoj Ergović</w:t>
+      </w:r>
       <w:r>
         <w:t>, redoviti student</w:t>
       </w:r>
@@ -5235,7 +5089,7 @@
         <w:t>-Broj indeksa:</w:t>
       </w:r>
       <w:r>
-        <w:t xml:space="preserve"> 46341/17-R</w:t>
+        <w:t>46340/17-R</w:t>
       </w:r>
     </w:p>
     <w:p>
@@ -5250,52 +5104,8 @@
           <w:b/>
           <w:i/>
         </w:rPr>
-        <w:t xml:space="preserve">Domagoj </w:t>
-      </w:r>
-      <w:proofErr w:type="spellStart"/>
-      <w:r>
-        <w:rPr>
-          <w:b/>
-          <w:i/>
-        </w:rPr>
-        <w:t>Ergović</w:t>
-      </w:r>
-      <w:proofErr w:type="spellEnd"/>
-      <w:r>
-        <w:t>, redoviti student</w:t>
-      </w:r>
-    </w:p>
-    <w:p>
-      <w:r>
-        <w:t>-Broj indeksa:</w:t>
-      </w:r>
-      <w:r>
-        <w:t>46340/17-R</w:t>
-      </w:r>
-    </w:p>
-    <w:p>
-      <w:r>
-        <w:t>-Smjer: Informacijsko i programsko inženjerstvo</w:t>
-      </w:r>
-    </w:p>
-    <w:p/>
-    <w:p>
-      <w:r>
-        <w:rPr>
-          <w:b/>
-          <w:i/>
-        </w:rPr>
-        <w:t xml:space="preserve">Marijan </w:t>
-      </w:r>
-      <w:proofErr w:type="spellStart"/>
-      <w:r>
-        <w:rPr>
-          <w:b/>
-          <w:i/>
-        </w:rPr>
-        <w:t>Hranj</w:t>
-      </w:r>
-      <w:proofErr w:type="spellEnd"/>
+        <w:t>Marijan Hranj</w:t>
+      </w:r>
       <w:r>
         <w:t>, izvanredni student</w:t>
       </w:r>
@@ -5403,15 +5213,7 @@
         <w:t xml:space="preserve"> 0</w:t>
       </w:r>
       <w:r>
-        <w:t xml:space="preserve">.01.-25.01.2017. Na </w:t>
-      </w:r>
-      <w:proofErr w:type="spellStart"/>
-      <w:r>
-        <w:t>gantogramu</w:t>
-      </w:r>
-      <w:proofErr w:type="spellEnd"/>
-      <w:r>
-        <w:t xml:space="preserve"> je prikazan detaljniji plan iteracija, zadataka i potrebnih resursa za projekt.</w:t>
+        <w:t>.01.-25.01.2017. Na gantogramu je prikazan detaljniji plan iteracija, zadataka i potrebnih resursa za projekt.</w:t>
       </w:r>
       <w:r>
         <w:t xml:space="preserve"> Sam projekt je trajao u periodu od 19.10.2017.-25.01.2018. U projektu su definirane funkcionalnosti koje je bilo potrebno izvršiti te su se dalje kroz projekt izvodili sprintovi u kojim su obavljane funkcionalnosti koje su definirane za svaki pojedini sprint.</w:t>
@@ -5776,22 +5578,30 @@
       <w:r>
         <w:t xml:space="preserve">Slika </w:t>
       </w:r>
-      <w:fldSimple w:instr=" SEQ Slika \* ARABIC ">
-        <w:r>
-          <w:rPr>
-            <w:noProof/>
-          </w:rPr>
-          <w:t>1</w:t>
-        </w:r>
-      </w:fldSimple>
-      <w:r>
-        <w:t xml:space="preserve">. </w:t>
-      </w:r>
-      <w:proofErr w:type="spellStart"/>
-      <w:r>
-        <w:t>Gantogram</w:t>
-      </w:r>
-      <w:proofErr w:type="spellEnd"/>
+      <w:r>
+        <w:fldChar w:fldCharType="begin"/>
+      </w:r>
+      <w:r>
+        <w:instrText xml:space="preserve"> SEQ Slika \* ARABIC </w:instrText>
+      </w:r>
+      <w:r>
+        <w:fldChar w:fldCharType="separate"/>
+      </w:r>
+      <w:r>
+        <w:rPr>
+          <w:noProof/>
+        </w:rPr>
+        <w:t>1</w:t>
+      </w:r>
+      <w:r>
+        <w:rPr>
+          <w:noProof/>
+        </w:rPr>
+        <w:fldChar w:fldCharType="end"/>
+      </w:r>
+      <w:r>
+        <w:t>. Gantogram</w:t>
+      </w:r>
     </w:p>
     <w:p/>
     <w:p/>
@@ -5884,14 +5694,27 @@
       <w:r>
         <w:t xml:space="preserve">Slika </w:t>
       </w:r>
-      <w:fldSimple w:instr=" SEQ Slika \* ARABIC ">
-        <w:r>
-          <w:rPr>
-            <w:noProof/>
-          </w:rPr>
-          <w:t>2</w:t>
-        </w:r>
-      </w:fldSimple>
+      <w:r>
+        <w:fldChar w:fldCharType="begin"/>
+      </w:r>
+      <w:r>
+        <w:instrText xml:space="preserve"> SEQ Slika \* ARABIC </w:instrText>
+      </w:r>
+      <w:r>
+        <w:fldChar w:fldCharType="separate"/>
+      </w:r>
+      <w:r>
+        <w:rPr>
+          <w:noProof/>
+        </w:rPr>
+        <w:t>2</w:t>
+      </w:r>
+      <w:r>
+        <w:rPr>
+          <w:noProof/>
+        </w:rPr>
+        <w:fldChar w:fldCharType="end"/>
+      </w:r>
       <w:r>
         <w:t>. Trošak projekta</w:t>
       </w:r>
@@ -5908,15 +5731,7 @@
         <w:t>7.2</w:t>
       </w:r>
       <w:r>
-        <w:t xml:space="preserve">00,00 HRK. Svi zadaci su obavljeni na vrijeme te se ovaj trošak prvenstveno odnosi na tri radnika (satnica </w:t>
-      </w:r>
-      <w:proofErr w:type="spellStart"/>
-      <w:r>
-        <w:t>radnka</w:t>
-      </w:r>
-      <w:proofErr w:type="spellEnd"/>
-      <w:r>
-        <w:t>) i tri računala koji su sudjelovali u obavljanju definiranih zadataka.</w:t>
+        <w:t>00,00 HRK. Svi zadaci su obavljeni na vrijeme te se ovaj trošak prvenstveno odnosi na tri radnika (satnica radnka) i tri računala koji su sudjelovali u obavljanju definiranih zadataka.</w:t>
       </w:r>
     </w:p>
     <w:p/>
@@ -6104,14 +5919,27 @@
       <w:r>
         <w:t xml:space="preserve">Slika </w:t>
       </w:r>
-      <w:fldSimple w:instr=" SEQ Slika \* ARABIC ">
-        <w:r>
-          <w:rPr>
-            <w:noProof/>
-          </w:rPr>
-          <w:t>3</w:t>
-        </w:r>
-      </w:fldSimple>
+      <w:r>
+        <w:fldChar w:fldCharType="begin"/>
+      </w:r>
+      <w:r>
+        <w:instrText xml:space="preserve"> SEQ Slika \* ARABIC </w:instrText>
+      </w:r>
+      <w:r>
+        <w:fldChar w:fldCharType="separate"/>
+      </w:r>
+      <w:r>
+        <w:rPr>
+          <w:noProof/>
+        </w:rPr>
+        <w:t>3</w:t>
+      </w:r>
+      <w:r>
+        <w:rPr>
+          <w:noProof/>
+        </w:rPr>
+        <w:fldChar w:fldCharType="end"/>
+      </w:r>
       <w:r>
         <w:t>. Skica ekrana aplikacije</w:t>
       </w:r>
@@ -6149,15 +5977,7 @@
         <w:jc w:val="both"/>
       </w:pPr>
       <w:r>
-        <w:t xml:space="preserve">Na ovom sastanku je definiran </w:t>
-      </w:r>
-      <w:proofErr w:type="spellStart"/>
-      <w:r>
-        <w:t>ProductBacklog</w:t>
-      </w:r>
-      <w:proofErr w:type="spellEnd"/>
-      <w:r>
-        <w:t xml:space="preserve"> te </w:t>
+        <w:t xml:space="preserve">Na ovom sastanku je definiran ProductBacklog te </w:t>
       </w:r>
       <w:r>
         <w:t>svi parametri koji su potrebni za njegovu izvedbu. Napor je određen u satima rada kako bi se otprilike moglo procijeniti vrijeme potrebno za realizaciju funkcionalnosti.</w:t>
@@ -6277,14 +6097,27 @@
       <w:r>
         <w:t xml:space="preserve">Slika </w:t>
       </w:r>
-      <w:fldSimple w:instr=" SEQ Slika \* ARABIC ">
-        <w:r>
-          <w:rPr>
-            <w:noProof/>
-          </w:rPr>
-          <w:t>4</w:t>
-        </w:r>
-      </w:fldSimple>
+      <w:r>
+        <w:fldChar w:fldCharType="begin"/>
+      </w:r>
+      <w:r>
+        <w:instrText xml:space="preserve"> SEQ Slika \* ARABIC </w:instrText>
+      </w:r>
+      <w:r>
+        <w:fldChar w:fldCharType="separate"/>
+      </w:r>
+      <w:r>
+        <w:rPr>
+          <w:noProof/>
+        </w:rPr>
+        <w:t>4</w:t>
+      </w:r>
+      <w:r>
+        <w:rPr>
+          <w:noProof/>
+        </w:rPr>
+        <w:fldChar w:fldCharType="end"/>
+      </w:r>
       <w:r>
         <w:t>. ERA dijagram baze podataka</w:t>
       </w:r>
@@ -6308,15 +6141,7 @@
         <w:jc w:val="both"/>
       </w:pPr>
       <w:r>
-        <w:t xml:space="preserve">Dogovoren je i kreiran dijagram slučaja korištenja (Use </w:t>
-      </w:r>
-      <w:proofErr w:type="spellStart"/>
-      <w:r>
-        <w:t>Case</w:t>
-      </w:r>
-      <w:proofErr w:type="spellEnd"/>
-      <w:r>
-        <w:t>) za definirani projekt. Na dijagramu su prikazane funkcionalnosti koja aplikacija pruža te način na koji korisnik upravlja istima.</w:t>
+        <w:t>Dogovoren je i kreiran dijagram slučaja korištenja (Use Case) za definirani projekt. Na dijagramu su prikazane funkcionalnosti koja aplikacija pruža te način na koji korisnik upravlja istima.</w:t>
       </w:r>
     </w:p>
     <w:p>
@@ -6388,14 +6213,27 @@
       <w:r>
         <w:t xml:space="preserve">Slika </w:t>
       </w:r>
-      <w:fldSimple w:instr=" SEQ Slika \* ARABIC ">
-        <w:r>
-          <w:rPr>
-            <w:noProof/>
-          </w:rPr>
-          <w:t>5</w:t>
-        </w:r>
-      </w:fldSimple>
+      <w:r>
+        <w:fldChar w:fldCharType="begin"/>
+      </w:r>
+      <w:r>
+        <w:instrText xml:space="preserve"> SEQ Slika \* ARABIC </w:instrText>
+      </w:r>
+      <w:r>
+        <w:fldChar w:fldCharType="separate"/>
+      </w:r>
+      <w:r>
+        <w:rPr>
+          <w:noProof/>
+        </w:rPr>
+        <w:t>5</w:t>
+      </w:r>
+      <w:r>
+        <w:rPr>
+          <w:noProof/>
+        </w:rPr>
+        <w:fldChar w:fldCharType="end"/>
+      </w:r>
       <w:r>
         <w:t>. Dijagram slučaja korištenja</w:t>
       </w:r>
@@ -6465,15 +6303,7 @@
         <w:jc w:val="both"/>
       </w:pPr>
       <w:r>
-        <w:t xml:space="preserve">Nadopunjen je i popravljen Use </w:t>
-      </w:r>
-      <w:proofErr w:type="spellStart"/>
-      <w:r>
-        <w:t>Case</w:t>
-      </w:r>
-      <w:proofErr w:type="spellEnd"/>
-      <w:r>
-        <w:t xml:space="preserve"> dijagram.</w:t>
+        <w:t>Nadopunjen je i popravljen Use Case dijagram.</w:t>
       </w:r>
     </w:p>
     <w:p>
@@ -6538,14 +6368,27 @@
       <w:r>
         <w:t xml:space="preserve">Slika </w:t>
       </w:r>
-      <w:fldSimple w:instr=" SEQ Slika \* ARABIC ">
-        <w:r>
-          <w:rPr>
-            <w:noProof/>
-          </w:rPr>
-          <w:t>6</w:t>
-        </w:r>
-      </w:fldSimple>
+      <w:r>
+        <w:fldChar w:fldCharType="begin"/>
+      </w:r>
+      <w:r>
+        <w:instrText xml:space="preserve"> SEQ Slika \* ARABIC </w:instrText>
+      </w:r>
+      <w:r>
+        <w:fldChar w:fldCharType="separate"/>
+      </w:r>
+      <w:r>
+        <w:rPr>
+          <w:noProof/>
+        </w:rPr>
+        <w:t>6</w:t>
+      </w:r>
+      <w:r>
+        <w:rPr>
+          <w:noProof/>
+        </w:rPr>
+        <w:fldChar w:fldCharType="end"/>
+      </w:r>
       <w:r>
         <w:t>. Dijagram slučaja korištenja</w:t>
       </w:r>
@@ -6572,15 +6415,7 @@
         <w:jc w:val="both"/>
       </w:pPr>
       <w:r>
-        <w:t xml:space="preserve">Nadopunjen je Sprint </w:t>
-      </w:r>
-      <w:proofErr w:type="spellStart"/>
-      <w:r>
-        <w:t>Backlog</w:t>
-      </w:r>
-      <w:proofErr w:type="spellEnd"/>
-      <w:r>
-        <w:t xml:space="preserve">, dovršen je </w:t>
+        <w:t xml:space="preserve">Nadopunjen je Sprint Backlog, dovršen je </w:t>
       </w:r>
       <w:r>
         <w:t>opis sastanaka, popravljeni su određeni nedostaci te su analizirani odrađeni zadaci i sama dokumentacija.</w:t>
@@ -6624,15 +6459,7 @@
         <w:t>Na temelju povratne informacije koju smo dobili nakon prve provjere, popravili smo i doradili greške iz prvog sprinta</w:t>
       </w:r>
       <w:r>
-        <w:t xml:space="preserve"> te smo se organizirali kako bi što uspješnije riješili zadatke u budućim </w:t>
-      </w:r>
-      <w:proofErr w:type="spellStart"/>
-      <w:r>
-        <w:t>sprintevima</w:t>
-      </w:r>
-      <w:proofErr w:type="spellEnd"/>
-      <w:r>
-        <w:t xml:space="preserve">. Sukladno tome, tim je održao sastanak na kojem smo definirali funkcionalnosti i zadatke za idući sprint, kao i popravak grešaka iz prvog sprinta. Zaključili smo kako bi trebali kontinuirano raditi na projektu te imati jasno definirane uloge za iduće zadatke kako bi broj grešaka bio što manji, a produktivnost veća. </w:t>
+        <w:t xml:space="preserve"> te smo se organizirali kako bi što uspješnije riješili zadatke u budućim sprintevima. Sukladno tome, tim je održao sastanak na kojem smo definirali funkcionalnosti i zadatke za idući sprint, kao i popravak grešaka iz prvog sprinta. Zaključili smo kako bi trebali kontinuirano raditi na projektu te imati jasno definirane uloge za iduće zadatke kako bi broj grešaka bio što manji, a produktivnost veća. </w:t>
       </w:r>
     </w:p>
     <w:p>
@@ -6650,15 +6477,7 @@
         <w:jc w:val="both"/>
       </w:pPr>
       <w:r>
-        <w:t xml:space="preserve">Analizirali smo povratnu informaciju za prvi sprint te su definirani zadaci koji je potrebno obaviti kako bi se nedostaci iz prvog sprinta otklonili. Potrebno je popraviti </w:t>
-      </w:r>
-      <w:proofErr w:type="spellStart"/>
-      <w:r>
-        <w:t>SprintBacklog</w:t>
-      </w:r>
-      <w:proofErr w:type="spellEnd"/>
-      <w:r>
-        <w:t>, dodati dijagram klasa za svaku funkcionalnost, dodati specifikaciju web servisa te ažurirati evidenciju članova po zadacima.</w:t>
+        <w:t>Analizirali smo povratnu informaciju za prvi sprint te su definirani zadaci koji je potrebno obaviti kako bi se nedostaci iz prvog sprinta otklonili. Potrebno je popraviti SprintBacklog, dodati dijagram klasa za svaku funkcionalnost, dodati specifikaciju web servisa te ažurirati evidenciju članova po zadacima.</w:t>
       </w:r>
     </w:p>
     <w:p>
@@ -6696,15 +6515,7 @@
         <w:spacing w:line="360" w:lineRule="auto"/>
       </w:pPr>
       <w:r>
-        <w:t>Priprema online alata (</w:t>
-      </w:r>
-      <w:proofErr w:type="spellStart"/>
-      <w:r>
-        <w:t>Trello</w:t>
-      </w:r>
-      <w:proofErr w:type="spellEnd"/>
-      <w:r>
-        <w:t xml:space="preserve">) za rad te analiza trenutnog stanja obavljenih zadataka. </w:t>
+        <w:t xml:space="preserve">Priprema online alata (Trello) za rad te analiza trenutnog stanja obavljenih zadataka. </w:t>
       </w:r>
       <w:r>
         <w:t>Podnošenje izvještaja o popravljenim zadacima iz prvog sprinta.</w:t>
@@ -7467,7 +7278,6 @@
         </w:rPr>
       </w:pPr>
       <w:bookmarkStart w:id="12" w:name="_Toc504215966"/>
-      <w:proofErr w:type="spellStart"/>
       <w:r>
         <w:rPr>
           <w:rFonts w:ascii="Times New Roman" w:hAnsi="Times New Roman" w:cs="Times New Roman"/>
@@ -7476,32 +7286,9 @@
           <w:sz w:val="32"/>
           <w:szCs w:val="32"/>
         </w:rPr>
-        <w:t>Product</w:t>
-      </w:r>
-      <w:proofErr w:type="spellEnd"/>
-      <w:r>
-        <w:rPr>
-          <w:rFonts w:ascii="Times New Roman" w:hAnsi="Times New Roman" w:cs="Times New Roman"/>
-          <w:b/>
-          <w:color w:val="auto"/>
-          <w:sz w:val="32"/>
-          <w:szCs w:val="32"/>
-        </w:rPr>
-        <w:t xml:space="preserve"> </w:t>
-      </w:r>
-      <w:proofErr w:type="spellStart"/>
-      <w:r>
-        <w:rPr>
-          <w:rFonts w:ascii="Times New Roman" w:hAnsi="Times New Roman" w:cs="Times New Roman"/>
-          <w:b/>
-          <w:color w:val="auto"/>
-          <w:sz w:val="32"/>
-          <w:szCs w:val="32"/>
-        </w:rPr>
-        <w:t>Backlog</w:t>
+        <w:t>Product Backlog</w:t>
       </w:r>
       <w:bookmarkEnd w:id="12"/>
-      <w:proofErr w:type="spellEnd"/>
     </w:p>
     <w:p>
       <w:pPr>
@@ -7575,30 +7362,30 @@
       <w:r>
         <w:t xml:space="preserve">Slika </w:t>
       </w:r>
-      <w:fldSimple w:instr=" SEQ Slika \* ARABIC ">
-        <w:r>
-          <w:rPr>
-            <w:noProof/>
-          </w:rPr>
-          <w:t>7</w:t>
-        </w:r>
-      </w:fldSimple>
-      <w:r>
-        <w:t xml:space="preserve">. </w:t>
-      </w:r>
-      <w:proofErr w:type="spellStart"/>
-      <w:r>
-        <w:t>Product</w:t>
-      </w:r>
-      <w:proofErr w:type="spellEnd"/>
-      <w:r>
-        <w:t xml:space="preserve"> </w:t>
-      </w:r>
-      <w:proofErr w:type="spellStart"/>
-      <w:r>
-        <w:t>Backlog</w:t>
-      </w:r>
-      <w:proofErr w:type="spellEnd"/>
+      <w:r>
+        <w:fldChar w:fldCharType="begin"/>
+      </w:r>
+      <w:r>
+        <w:instrText xml:space="preserve"> SEQ Slika \* ARABIC </w:instrText>
+      </w:r>
+      <w:r>
+        <w:fldChar w:fldCharType="separate"/>
+      </w:r>
+      <w:r>
+        <w:rPr>
+          <w:noProof/>
+        </w:rPr>
+        <w:t>7</w:t>
+      </w:r>
+      <w:r>
+        <w:rPr>
+          <w:noProof/>
+        </w:rPr>
+        <w:fldChar w:fldCharType="end"/>
+      </w:r>
+      <w:r>
+        <w:t>. Product Backlog</w:t>
+      </w:r>
     </w:p>
     <w:p>
       <w:pPr>
@@ -7612,23 +7399,7 @@
         </w:sectPr>
       </w:pPr>
       <w:r>
-        <w:t xml:space="preserve">U samom </w:t>
-      </w:r>
-      <w:proofErr w:type="spellStart"/>
-      <w:r>
-        <w:t>Product</w:t>
-      </w:r>
-      <w:proofErr w:type="spellEnd"/>
-      <w:r>
-        <w:t xml:space="preserve"> </w:t>
-      </w:r>
-      <w:proofErr w:type="spellStart"/>
-      <w:r>
-        <w:t>Backlog</w:t>
-      </w:r>
-      <w:proofErr w:type="spellEnd"/>
-      <w:r>
-        <w:t>-u smo de</w:t>
+        <w:t>U samom Product Backlog-u smo de</w:t>
       </w:r>
       <w:r>
         <w:t xml:space="preserve">finirali sve funkcionalnosti, </w:t>
@@ -7756,20 +7527,29 @@
       <w:r>
         <w:t xml:space="preserve">Slika </w:t>
       </w:r>
-      <w:fldSimple w:instr=" SEQ Slika \* ARABIC ">
-        <w:r>
-          <w:rPr>
-            <w:noProof/>
-          </w:rPr>
-          <w:t>8</w:t>
-        </w:r>
-      </w:fldSimple>
-      <w:r>
-        <w:t xml:space="preserve">. </w:t>
-      </w:r>
-      <w:proofErr w:type="spellStart"/>
-      <w:r>
-        <w:t>Sprin</w:t>
+      <w:r>
+        <w:fldChar w:fldCharType="begin"/>
+      </w:r>
+      <w:r>
+        <w:instrText xml:space="preserve"> SEQ Slika \* ARABIC </w:instrText>
+      </w:r>
+      <w:r>
+        <w:fldChar w:fldCharType="separate"/>
+      </w:r>
+      <w:r>
+        <w:rPr>
+          <w:noProof/>
+        </w:rPr>
+        <w:t>8</w:t>
+      </w:r>
+      <w:r>
+        <w:rPr>
+          <w:noProof/>
+        </w:rPr>
+        <w:fldChar w:fldCharType="end"/>
+      </w:r>
+      <w:r>
+        <w:t>. Sprin</w:t>
       </w:r>
       <w:r>
         <w:t>t</w:t>
@@ -7777,7 +7557,6 @@
       <w:r>
         <w:t>Backlog</w:t>
       </w:r>
-      <w:proofErr w:type="spellEnd"/>
     </w:p>
     <w:p>
       <w:pPr>
@@ -7785,15 +7564,7 @@
         <w:jc w:val="both"/>
       </w:pPr>
       <w:r>
-        <w:t xml:space="preserve">Na slici  5  prikazan je Sprint </w:t>
-      </w:r>
-      <w:proofErr w:type="spellStart"/>
-      <w:r>
-        <w:t>Backlog</w:t>
-      </w:r>
-      <w:proofErr w:type="spellEnd"/>
-      <w:r>
-        <w:t xml:space="preserve"> za prvi sprint.  Prikazani su zadaci koje smo definirali na temelju korisničkih zahtjeva. Sam sprint je započeo 19.10.</w:t>
+        <w:t>Na slici  5  prikazan je Sprint Backlog za prvi sprint.  Prikazani su zadaci koje smo definirali na temelju korisničkih zahtjeva. Sam sprint je započeo 19.10.</w:t>
       </w:r>
       <w:r>
         <w:t xml:space="preserve">, a završio </w:t>
@@ -7815,46 +7586,22 @@
       </w:r>
     </w:p>
     <w:p>
-      <w:proofErr w:type="spellStart"/>
       <w:r>
         <w:rPr>
           <w:b/>
         </w:rPr>
-        <w:t>Product</w:t>
-      </w:r>
-      <w:proofErr w:type="spellEnd"/>
+        <w:t>Product Owner</w:t>
+      </w:r>
+      <w:r>
+        <w:t>- FOI</w:t>
+      </w:r>
+    </w:p>
+    <w:p>
       <w:r>
         <w:rPr>
           <w:b/>
         </w:rPr>
-        <w:t xml:space="preserve"> </w:t>
-      </w:r>
-      <w:proofErr w:type="spellStart"/>
-      <w:r>
-        <w:rPr>
-          <w:b/>
-        </w:rPr>
-        <w:t>Owner</w:t>
-      </w:r>
-      <w:proofErr w:type="spellEnd"/>
-      <w:r>
-        <w:t>- FOI</w:t>
-      </w:r>
-    </w:p>
-    <w:p>
-      <w:proofErr w:type="spellStart"/>
-      <w:r>
-        <w:rPr>
-          <w:b/>
-        </w:rPr>
-        <w:t>Scrum</w:t>
-      </w:r>
-      <w:proofErr w:type="spellEnd"/>
-      <w:r>
-        <w:rPr>
-          <w:b/>
-        </w:rPr>
-        <w:t xml:space="preserve"> Master</w:t>
+        <w:t>Scrum Master</w:t>
       </w:r>
       <w:r>
         <w:t xml:space="preserve"> – Antonio Brkić</w:t>
@@ -7876,29 +7623,8 @@
         <w:t>Razvojni članovi</w:t>
       </w:r>
       <w:r>
-        <w:t xml:space="preserve">- Andrea </w:t>
-      </w:r>
-      <w:proofErr w:type="spellStart"/>
-      <w:r>
-        <w:t>Danzante</w:t>
-      </w:r>
-      <w:proofErr w:type="spellEnd"/>
-      <w:r>
-        <w:t xml:space="preserve">, Domagoj </w:t>
-      </w:r>
-      <w:proofErr w:type="spellStart"/>
-      <w:r>
-        <w:t>Ergović</w:t>
-      </w:r>
-      <w:proofErr w:type="spellEnd"/>
-      <w:r>
-        <w:t xml:space="preserve">, Marijan </w:t>
-      </w:r>
-      <w:proofErr w:type="spellStart"/>
-      <w:r>
-        <w:t>Hranj</w:t>
-      </w:r>
-      <w:proofErr w:type="spellEnd"/>
+        <w:t>- Andrea Danzante, Domagoj Ergović, Marijan Hranj</w:t>
+      </w:r>
     </w:p>
     <w:p>
       <w:pPr>
@@ -7925,7 +7651,6 @@
         <w:t xml:space="preserve"> </w:t>
       </w:r>
       <w:bookmarkStart w:id="14" w:name="_Toc504215968"/>
-      <w:proofErr w:type="spellStart"/>
       <w:r>
         <w:rPr>
           <w:rFonts w:ascii="Times New Roman" w:hAnsi="Times New Roman" w:cs="Times New Roman"/>
@@ -7933,30 +7658,9 @@
           <w:i w:val="0"/>
           <w:color w:val="auto"/>
         </w:rPr>
-        <w:t>BurnDown</w:t>
-      </w:r>
-      <w:proofErr w:type="spellEnd"/>
-      <w:r>
-        <w:rPr>
-          <w:rFonts w:ascii="Times New Roman" w:hAnsi="Times New Roman" w:cs="Times New Roman"/>
-          <w:b/>
-          <w:i w:val="0"/>
-          <w:color w:val="auto"/>
-        </w:rPr>
-        <w:t xml:space="preserve"> </w:t>
-      </w:r>
-      <w:proofErr w:type="spellStart"/>
-      <w:r>
-        <w:rPr>
-          <w:rFonts w:ascii="Times New Roman" w:hAnsi="Times New Roman" w:cs="Times New Roman"/>
-          <w:b/>
-          <w:i w:val="0"/>
-          <w:color w:val="auto"/>
-        </w:rPr>
-        <w:t>chart</w:t>
+        <w:t>BurnDown chart</w:t>
       </w:r>
       <w:bookmarkEnd w:id="14"/>
-      <w:proofErr w:type="spellEnd"/>
     </w:p>
     <w:p/>
     <w:p>
@@ -8026,32 +7730,29 @@
       <w:r>
         <w:t xml:space="preserve">Slika </w:t>
       </w:r>
-      <w:fldSimple w:instr=" SEQ Slika \* ARABIC ">
-        <w:r>
-          <w:rPr>
-            <w:noProof/>
-          </w:rPr>
-          <w:t>9</w:t>
-        </w:r>
-      </w:fldSimple>
-      <w:r>
-        <w:t xml:space="preserve">. </w:t>
-      </w:r>
-      <w:proofErr w:type="spellStart"/>
-      <w:r>
-        <w:t>BurnDown</w:t>
-      </w:r>
-      <w:proofErr w:type="spellEnd"/>
-      <w:r>
-        <w:t xml:space="preserve"> </w:t>
-      </w:r>
-      <w:proofErr w:type="spellStart"/>
-      <w:r>
-        <w:t>Chart</w:t>
-      </w:r>
-      <w:proofErr w:type="spellEnd"/>
-      <w:r>
-        <w:t xml:space="preserve"> za prvi Sprint</w:t>
+      <w:r>
+        <w:fldChar w:fldCharType="begin"/>
+      </w:r>
+      <w:r>
+        <w:instrText xml:space="preserve"> SEQ Slika \* ARABIC </w:instrText>
+      </w:r>
+      <w:r>
+        <w:fldChar w:fldCharType="separate"/>
+      </w:r>
+      <w:r>
+        <w:rPr>
+          <w:noProof/>
+        </w:rPr>
+        <w:t>9</w:t>
+      </w:r>
+      <w:r>
+        <w:rPr>
+          <w:noProof/>
+        </w:rPr>
+        <w:fldChar w:fldCharType="end"/>
+      </w:r>
+      <w:r>
+        <w:t>. BurnDown Chart za prvi Sprint</w:t>
       </w:r>
     </w:p>
     <w:p/>
@@ -8209,22 +7910,30 @@
       <w:r>
         <w:t xml:space="preserve">Slika </w:t>
       </w:r>
-      <w:fldSimple w:instr=" SEQ Slika \* ARABIC ">
-        <w:r>
-          <w:rPr>
-            <w:noProof/>
-          </w:rPr>
-          <w:t>10</w:t>
-        </w:r>
-      </w:fldSimple>
-      <w:r>
-        <w:t xml:space="preserve">. </w:t>
-      </w:r>
-      <w:proofErr w:type="spellStart"/>
-      <w:r>
-        <w:t>SprintBacklog</w:t>
-      </w:r>
-      <w:proofErr w:type="spellEnd"/>
+      <w:r>
+        <w:fldChar w:fldCharType="begin"/>
+      </w:r>
+      <w:r>
+        <w:instrText xml:space="preserve"> SEQ Slika \* ARABIC </w:instrText>
+      </w:r>
+      <w:r>
+        <w:fldChar w:fldCharType="separate"/>
+      </w:r>
+      <w:r>
+        <w:rPr>
+          <w:noProof/>
+        </w:rPr>
+        <w:t>10</w:t>
+      </w:r>
+      <w:r>
+        <w:rPr>
+          <w:noProof/>
+        </w:rPr>
+        <w:fldChar w:fldCharType="end"/>
+      </w:r>
+      <w:r>
+        <w:t>. SprintBacklog</w:t>
+      </w:r>
     </w:p>
     <w:p>
       <w:pPr>
@@ -8299,23 +8008,7 @@
         <w:jc w:val="both"/>
       </w:pPr>
       <w:r>
-        <w:t xml:space="preserve">Na slici 8 prikazan je </w:t>
-      </w:r>
-      <w:proofErr w:type="spellStart"/>
-      <w:r>
-        <w:t>SprintBacklog</w:t>
-      </w:r>
-      <w:proofErr w:type="spellEnd"/>
-      <w:r>
-        <w:t xml:space="preserve"> za drugi sprint. Slika prikazuje tablicu izrađenu u Excelu, no za drugi sprint su definirani zadaci i u online alatu </w:t>
-      </w:r>
-      <w:proofErr w:type="spellStart"/>
-      <w:r>
-        <w:t>Trello</w:t>
-      </w:r>
-      <w:proofErr w:type="spellEnd"/>
-      <w:r>
-        <w:t xml:space="preserve"> što je vidljivo na slici 9. Na temelju korisničkih zahtjeva i samog obujma </w:t>
+        <w:t xml:space="preserve">Na slici 8 prikazan je SprintBacklog za drugi sprint. Slika prikazuje tablicu izrađenu u Excelu, no za drugi sprint su definirani zadaci i u online alatu Trello što je vidljivo na slici 9. Na temelju korisničkih zahtjeva i samog obujma </w:t>
       </w:r>
       <w:r>
         <w:t>projekta</w:t>
@@ -8378,7 +8071,6 @@
         <w:t xml:space="preserve"> </w:t>
       </w:r>
       <w:bookmarkStart w:id="16" w:name="_Toc504215970"/>
-      <w:proofErr w:type="spellStart"/>
       <w:r>
         <w:rPr>
           <w:rFonts w:ascii="Times New Roman" w:hAnsi="Times New Roman" w:cs="Times New Roman"/>
@@ -8389,7 +8081,6 @@
         <w:t>Trello</w:t>
       </w:r>
       <w:bookmarkEnd w:id="16"/>
-      <w:proofErr w:type="spellEnd"/>
     </w:p>
     <w:p>
       <w:pPr>
@@ -8461,30 +8152,30 @@
       <w:r>
         <w:t xml:space="preserve">Slika </w:t>
       </w:r>
-      <w:fldSimple w:instr=" SEQ Slika \* ARABIC ">
-        <w:r>
-          <w:rPr>
-            <w:noProof/>
-          </w:rPr>
-          <w:t>11</w:t>
-        </w:r>
-      </w:fldSimple>
-      <w:r>
-        <w:t xml:space="preserve">. </w:t>
-      </w:r>
-      <w:proofErr w:type="spellStart"/>
-      <w:r>
-        <w:t>SprintBacklog</w:t>
-      </w:r>
-      <w:proofErr w:type="spellEnd"/>
-      <w:r>
-        <w:t xml:space="preserve"> u online alatu </w:t>
-      </w:r>
-      <w:proofErr w:type="spellStart"/>
-      <w:r>
-        <w:t>Trello</w:t>
-      </w:r>
-      <w:proofErr w:type="spellEnd"/>
+      <w:r>
+        <w:fldChar w:fldCharType="begin"/>
+      </w:r>
+      <w:r>
+        <w:instrText xml:space="preserve"> SEQ Slika \* ARABIC </w:instrText>
+      </w:r>
+      <w:r>
+        <w:fldChar w:fldCharType="separate"/>
+      </w:r>
+      <w:r>
+        <w:rPr>
+          <w:noProof/>
+        </w:rPr>
+        <w:t>11</w:t>
+      </w:r>
+      <w:r>
+        <w:rPr>
+          <w:noProof/>
+        </w:rPr>
+        <w:fldChar w:fldCharType="end"/>
+      </w:r>
+      <w:r>
+        <w:t>. SprintBacklog u online alatu Trello</w:t>
+      </w:r>
     </w:p>
     <w:p>
       <w:pPr>
@@ -8495,15 +8186,7 @@
         <w:jc w:val="both"/>
       </w:pPr>
       <w:r>
-        <w:t xml:space="preserve">Za drugi sprint smo uz tablicu u Excelu koristili i online alat </w:t>
-      </w:r>
-      <w:proofErr w:type="spellStart"/>
-      <w:r>
-        <w:t>Trello</w:t>
-      </w:r>
-      <w:proofErr w:type="spellEnd"/>
-      <w:r>
-        <w:t xml:space="preserve">. Na slici je vidljivo kako su zadaci bili organizirani u samom alatu. Za svaku funkcionalnost su definirani zadaci te je na kraju dodana posebna kartica pod nazivom </w:t>
+        <w:t xml:space="preserve">Za drugi sprint smo uz tablicu u Excelu koristili i online alat Trello. Na slici je vidljivo kako su zadaci bili organizirani u samom alatu. Za svaku funkcionalnost su definirani zadaci te je na kraju dodana posebna kartica pod nazivom </w:t>
       </w:r>
       <w:r>
         <w:rPr>
@@ -8512,15 +8195,7 @@
         <w:t xml:space="preserve">Done </w:t>
       </w:r>
       <w:r>
-        <w:t xml:space="preserve">u koju su zadaci premještani kako su bili obavljani. Za svaki zadatak posebno su definirali sami </w:t>
-      </w:r>
-      <w:proofErr w:type="spellStart"/>
-      <w:r>
-        <w:t>podzadaci</w:t>
-      </w:r>
-      <w:proofErr w:type="spellEnd"/>
-      <w:r>
-        <w:t xml:space="preserve"> koje je potrebno obaviti. Uz to, procijenjen je napor koji je potrebno uložiti te su na temelju toga vođeni zadaci i na kraju su se upisivali i stvarni sati koji su utrošeni na projektu. Na slici 10 je prikazan primjer kartice za pripadnim zadacima, naporom, konačnim datumom i članom tima za određenu </w:t>
+        <w:t xml:space="preserve">u koju su zadaci premještani kako su bili obavljani. Za svaki zadatak posebno su definirali sami podzadaci koje je potrebno obaviti. Uz to, procijenjen je napor koji je potrebno uložiti te su na temelju toga vođeni zadaci i na kraju su se upisivali i stvarni sati koji su utrošeni na projektu. Na slici 10 je prikazan primjer kartice za pripadnim zadacima, naporom, konačnim datumom i članom tima za određenu </w:t>
       </w:r>
       <w:r>
         <w:t>funkcionalnost</w:t>
@@ -8594,14 +8269,27 @@
       <w:r>
         <w:t xml:space="preserve">Slika </w:t>
       </w:r>
-      <w:fldSimple w:instr=" SEQ Slika \* ARABIC ">
-        <w:r>
-          <w:rPr>
-            <w:noProof/>
-          </w:rPr>
-          <w:t>12</w:t>
-        </w:r>
-      </w:fldSimple>
+      <w:r>
+        <w:fldChar w:fldCharType="begin"/>
+      </w:r>
+      <w:r>
+        <w:instrText xml:space="preserve"> SEQ Slika \* ARABIC </w:instrText>
+      </w:r>
+      <w:r>
+        <w:fldChar w:fldCharType="separate"/>
+      </w:r>
+      <w:r>
+        <w:rPr>
+          <w:noProof/>
+        </w:rPr>
+        <w:t>12</w:t>
+      </w:r>
+      <w:r>
+        <w:rPr>
+          <w:noProof/>
+        </w:rPr>
+        <w:fldChar w:fldCharType="end"/>
+      </w:r>
       <w:r>
         <w:t>. Primjer kartice za obavljanje zadataka</w:t>
       </w:r>
@@ -8613,23 +8301,7 @@
         </w:tabs>
       </w:pPr>
       <w:r>
-        <w:t xml:space="preserve">Link za </w:t>
-      </w:r>
-      <w:proofErr w:type="spellStart"/>
-      <w:r>
-        <w:t>board</w:t>
-      </w:r>
-      <w:proofErr w:type="spellEnd"/>
-      <w:r>
-        <w:t xml:space="preserve"> u </w:t>
-      </w:r>
-      <w:proofErr w:type="spellStart"/>
-      <w:r>
-        <w:t>Trello</w:t>
-      </w:r>
-      <w:proofErr w:type="spellEnd"/>
-      <w:r>
-        <w:t xml:space="preserve">: </w:t>
+        <w:t xml:space="preserve">Link za board u Trello: </w:t>
       </w:r>
       <w:hyperlink r:id="rId32" w:history="1">
         <w:r>
@@ -8668,7 +8340,6 @@
         <w:t xml:space="preserve"> </w:t>
       </w:r>
       <w:bookmarkStart w:id="17" w:name="_Toc504215971"/>
-      <w:proofErr w:type="spellStart"/>
       <w:r>
         <w:rPr>
           <w:rFonts w:ascii="Times New Roman" w:hAnsi="Times New Roman" w:cs="Times New Roman"/>
@@ -8676,30 +8347,9 @@
           <w:i w:val="0"/>
           <w:color w:val="000000" w:themeColor="text1"/>
         </w:rPr>
-        <w:t>BurnDown</w:t>
-      </w:r>
-      <w:proofErr w:type="spellEnd"/>
-      <w:r>
-        <w:rPr>
-          <w:rFonts w:ascii="Times New Roman" w:hAnsi="Times New Roman" w:cs="Times New Roman"/>
-          <w:b/>
-          <w:i w:val="0"/>
-          <w:color w:val="000000" w:themeColor="text1"/>
-        </w:rPr>
-        <w:t xml:space="preserve"> </w:t>
-      </w:r>
-      <w:proofErr w:type="spellStart"/>
-      <w:r>
-        <w:rPr>
-          <w:rFonts w:ascii="Times New Roman" w:hAnsi="Times New Roman" w:cs="Times New Roman"/>
-          <w:b/>
-          <w:i w:val="0"/>
-          <w:color w:val="000000" w:themeColor="text1"/>
-        </w:rPr>
-        <w:t>chart</w:t>
+        <w:t>BurnDown chart</w:t>
       </w:r>
       <w:bookmarkEnd w:id="17"/>
-      <w:proofErr w:type="spellEnd"/>
     </w:p>
     <w:p>
       <w:pPr>
@@ -8778,32 +8428,29 @@
       <w:r>
         <w:t xml:space="preserve">Slika </w:t>
       </w:r>
-      <w:fldSimple w:instr=" SEQ Slika \* ARABIC ">
-        <w:r>
-          <w:rPr>
-            <w:noProof/>
-          </w:rPr>
-          <w:t>13</w:t>
-        </w:r>
-      </w:fldSimple>
-      <w:r>
-        <w:t xml:space="preserve">. </w:t>
-      </w:r>
-      <w:proofErr w:type="spellStart"/>
-      <w:r>
-        <w:t>BurnDown</w:t>
-      </w:r>
-      <w:proofErr w:type="spellEnd"/>
-      <w:r>
-        <w:t xml:space="preserve"> </w:t>
-      </w:r>
-      <w:proofErr w:type="spellStart"/>
-      <w:r>
-        <w:t>chart</w:t>
-      </w:r>
-      <w:proofErr w:type="spellEnd"/>
-      <w:r>
-        <w:t xml:space="preserve"> za drugi S</w:t>
+      <w:r>
+        <w:fldChar w:fldCharType="begin"/>
+      </w:r>
+      <w:r>
+        <w:instrText xml:space="preserve"> SEQ Slika \* ARABIC </w:instrText>
+      </w:r>
+      <w:r>
+        <w:fldChar w:fldCharType="separate"/>
+      </w:r>
+      <w:r>
+        <w:rPr>
+          <w:noProof/>
+        </w:rPr>
+        <w:t>13</w:t>
+      </w:r>
+      <w:r>
+        <w:rPr>
+          <w:noProof/>
+        </w:rPr>
+        <w:fldChar w:fldCharType="end"/>
+      </w:r>
+      <w:r>
+        <w:t>. BurnDown chart za drugi S</w:t>
       </w:r>
       <w:r>
         <w:t>print</w:t>
@@ -8831,23 +8478,7 @@
         </w:sectPr>
       </w:pPr>
       <w:r>
-        <w:t xml:space="preserve">Slika 11 prikazuje </w:t>
-      </w:r>
-      <w:proofErr w:type="spellStart"/>
-      <w:r>
-        <w:t>BurnDown</w:t>
-      </w:r>
-      <w:proofErr w:type="spellEnd"/>
-      <w:r>
-        <w:t xml:space="preserve"> </w:t>
-      </w:r>
-      <w:proofErr w:type="spellStart"/>
-      <w:r>
-        <w:t>chart</w:t>
-      </w:r>
-      <w:proofErr w:type="spellEnd"/>
-      <w:r>
-        <w:t xml:space="preserve"> za drugi sprint. Na slici je jasno vidljivo kako su svi zadaci ispunjeni i kako je sprint uspješno proveden. Početak sprinta je </w:t>
+        <w:t xml:space="preserve">Slika 11 prikazuje BurnDown chart za drugi sprint. Na slici je jasno vidljivo kako su svi zadaci ispunjeni i kako je sprint uspješno proveden. Početak sprinta je </w:t>
       </w:r>
       <w:r>
         <w:t>definiran u periodu od 15.11.-09.12.2017. te je u sprintu definirano deset ra</w:t>
@@ -8975,22 +8606,30 @@
       <w:r>
         <w:t xml:space="preserve">Slika </w:t>
       </w:r>
-      <w:fldSimple w:instr=" SEQ Slika \* ARABIC ">
-        <w:r>
-          <w:rPr>
-            <w:noProof/>
-          </w:rPr>
-          <w:t>14</w:t>
-        </w:r>
-      </w:fldSimple>
-      <w:r>
-        <w:t xml:space="preserve">. </w:t>
-      </w:r>
-      <w:proofErr w:type="spellStart"/>
-      <w:r>
-        <w:t>SprintBacklog</w:t>
-      </w:r>
-      <w:proofErr w:type="spellEnd"/>
+      <w:r>
+        <w:fldChar w:fldCharType="begin"/>
+      </w:r>
+      <w:r>
+        <w:instrText xml:space="preserve"> SEQ Slika \* ARABIC </w:instrText>
+      </w:r>
+      <w:r>
+        <w:fldChar w:fldCharType="separate"/>
+      </w:r>
+      <w:r>
+        <w:rPr>
+          <w:noProof/>
+        </w:rPr>
+        <w:t>14</w:t>
+      </w:r>
+      <w:r>
+        <w:rPr>
+          <w:noProof/>
+        </w:rPr>
+        <w:fldChar w:fldCharType="end"/>
+      </w:r>
+      <w:r>
+        <w:t>. SprintBacklog</w:t>
+      </w:r>
     </w:p>
     <w:p>
       <w:r>
@@ -9060,31 +8699,7 @@
         </w:sectPr>
       </w:pPr>
       <w:r>
-        <w:t xml:space="preserve">Na slici 13 je prikazan </w:t>
-      </w:r>
-      <w:proofErr w:type="spellStart"/>
-      <w:r>
-        <w:t>SprintBacklog</w:t>
-      </w:r>
-      <w:proofErr w:type="spellEnd"/>
-      <w:r>
-        <w:t xml:space="preserve"> za treći sprint. </w:t>
-      </w:r>
-      <w:proofErr w:type="spellStart"/>
-      <w:r>
-        <w:t>SprintBacklog</w:t>
-      </w:r>
-      <w:proofErr w:type="spellEnd"/>
-      <w:r>
-        <w:t xml:space="preserve"> je kreiran u alatu Excel, no korišten je i online alat </w:t>
-      </w:r>
-      <w:proofErr w:type="spellStart"/>
-      <w:r>
-        <w:t>Trello</w:t>
-      </w:r>
-      <w:proofErr w:type="spellEnd"/>
-      <w:r>
-        <w:t xml:space="preserve"> što je vidljivo </w:t>
+        <w:t xml:space="preserve">Na slici 13 je prikazan SprintBacklog za treći sprint. SprintBacklog je kreiran u alatu Excel, no korišten je i online alat Trello što je vidljivo </w:t>
       </w:r>
       <w:r>
         <w:t>na slici 14.  Sam treći sprint je trajao od 09.01.2018.-25.01.2018. te je definirano 7 radnih dana i kao takav predstavlja posljednji sprint za ovaj projekt.  Svi zadaci su uspješno odrađeni  te je uz svaki zadatak prikazan potrebni napor i član koji je izvršio zadatak.</w:t>
@@ -9105,7 +8720,6 @@
         </w:rPr>
       </w:pPr>
       <w:bookmarkStart w:id="19" w:name="_Toc504215973"/>
-      <w:proofErr w:type="spellStart"/>
       <w:r>
         <w:rPr>
           <w:rFonts w:ascii="Times New Roman" w:hAnsi="Times New Roman" w:cs="Times New Roman"/>
@@ -9117,33 +8731,90 @@
         <w:t>Trello</w:t>
       </w:r>
       <w:bookmarkEnd w:id="19"/>
-      <w:proofErr w:type="spellEnd"/>
     </w:p>
     <w:p/>
     <w:p>
-      <w:r>
-        <w:t>//slika</w:t>
-      </w:r>
-    </w:p>
-    <w:p/>
+      <w:pPr>
+        <w:keepNext/>
+      </w:pPr>
+      <w:r>
+        <w:rPr>
+          <w:noProof/>
+          <w:lang w:eastAsia="hr-HR"/>
+        </w:rPr>
+        <w:drawing>
+          <wp:inline distT="0" distB="0" distL="0" distR="0" wp14:anchorId="71624F21" wp14:editId="7766AC3D">
+            <wp:extent cx="5731510" cy="2725420"/>
+            <wp:effectExtent l="0" t="0" r="2540" b="0"/>
+            <wp:docPr id="11" name="Picture 11"/>
+            <wp:cNvGraphicFramePr>
+              <a:graphicFrameLocks xmlns:a="http://schemas.openxmlformats.org/drawingml/2006/main" noChangeAspect="1"/>
+            </wp:cNvGraphicFramePr>
+            <a:graphic xmlns:a="http://schemas.openxmlformats.org/drawingml/2006/main">
+              <a:graphicData uri="http://schemas.openxmlformats.org/drawingml/2006/picture">
+                <pic:pic xmlns:pic="http://schemas.openxmlformats.org/drawingml/2006/picture">
+                  <pic:nvPicPr>
+                    <pic:cNvPr id="11" name="trello2.PNG"/>
+                    <pic:cNvPicPr/>
+                  </pic:nvPicPr>
+                  <pic:blipFill>
+                    <a:blip r:embed="rId36">
+                      <a:extLst>
+                        <a:ext uri="{28A0092B-C50C-407E-A947-70E740481C1C}">
+                          <a14:useLocalDpi xmlns:a14="http://schemas.microsoft.com/office/drawing/2010/main" val="0"/>
+                        </a:ext>
+                      </a:extLst>
+                    </a:blip>
+                    <a:stretch>
+                      <a:fillRect/>
+                    </a:stretch>
+                  </pic:blipFill>
+                  <pic:spPr>
+                    <a:xfrm>
+                      <a:off x="0" y="0"/>
+                      <a:ext cx="5731510" cy="2725420"/>
+                    </a:xfrm>
+                    <a:prstGeom prst="rect">
+                      <a:avLst/>
+                    </a:prstGeom>
+                  </pic:spPr>
+                </pic:pic>
+              </a:graphicData>
+            </a:graphic>
+          </wp:inline>
+        </w:drawing>
+      </w:r>
+    </w:p>
+    <w:p>
+      <w:pPr>
+        <w:pStyle w:val="Caption"/>
+        <w:jc w:val="center"/>
+      </w:pPr>
+      <w:r>
+        <w:t xml:space="preserve">Slika </w:t>
+      </w:r>
+      <w:fldSimple w:instr=" SEQ Slika \* ARABIC ">
+        <w:r>
+          <w:rPr>
+            <w:noProof/>
+          </w:rPr>
+          <w:t>15</w:t>
+        </w:r>
+      </w:fldSimple>
+      <w:r>
+        <w:t>. Spr</w:t>
+      </w:r>
+      <w:r>
+        <w:t>intBacklog u online alatu Trell</w:t>
+      </w:r>
+    </w:p>
     <w:p>
       <w:pPr>
         <w:spacing w:line="360" w:lineRule="auto"/>
         <w:jc w:val="both"/>
       </w:pPr>
       <w:r>
-        <w:t xml:space="preserve">Za treći sprint, isto kao i za drugi, smo koristili online alat </w:t>
-      </w:r>
-      <w:proofErr w:type="spellStart"/>
-      <w:r>
-        <w:t>Trello</w:t>
-      </w:r>
-      <w:proofErr w:type="spellEnd"/>
-      <w:r>
-        <w:t xml:space="preserve">. </w:t>
-      </w:r>
-      <w:r>
-        <w:t xml:space="preserve">. Za svaku funkcionalnost su definirani zadaci te je na kraju dodana posebna kartica pod nazivom </w:t>
+        <w:t xml:space="preserve">Za treći sprint, isto kao i za drugi, smo koristili online alat Trello. . Za svaku funkcionalnost su definirani zadaci te je na kraju dodana posebna kartica pod nazivom </w:t>
       </w:r>
       <w:r>
         <w:rPr>
@@ -9152,45 +8823,100 @@
         <w:t xml:space="preserve">Done </w:t>
       </w:r>
       <w:r>
-        <w:t xml:space="preserve">u koju su zadaci premještani kako su bili obavljani. Za svaki zadatak posebno su definirali sami </w:t>
-      </w:r>
-      <w:proofErr w:type="spellStart"/>
-      <w:r>
-        <w:t>podzadaci</w:t>
-      </w:r>
-      <w:proofErr w:type="spellEnd"/>
-      <w:r>
-        <w:t xml:space="preserve"> koje je potrebno obaviti. Uz to, procijenjen je napor koji je potrebno uložiti te su na temelju toga vođeni zadaci i na kraju su se upisivali i stvarni sati koji su utrošeni na projektu.</w:t>
-      </w:r>
-      <w:r>
-        <w:t xml:space="preserve"> Na slici ispod je prikaz jedne takve kartice koju smo koristili u ovome alatu.</w:t>
-      </w:r>
-    </w:p>
-    <w:p/>
-    <w:p/>
-    <w:p>
-      <w:r>
-        <w:t>//slika</w:t>
-      </w:r>
-    </w:p>
-    <w:p/>
-    <w:p/>
-    <w:p/>
-    <w:p/>
-    <w:p/>
-    <w:p/>
-    <w:p/>
-    <w:p/>
-    <w:p/>
-    <w:p/>
-    <w:p/>
-    <w:p/>
-    <w:p/>
-    <w:p/>
-    <w:p/>
-    <w:p/>
-    <w:p/>
-    <w:p/>
+        <w:t>u koju su zadaci premještani kako su bili obavljani. Za svaki zadatak posebno su definirali sami podzadaci koje je potrebno obaviti. Uz to, procijenjen je napor koji je potrebno uložiti te su na temelju toga vođeni zadaci i na kraju su se upisivali i stvarni sati koji su utrošeni na projektu. Na slici ispod je prikaz jedne takve kartice koju smo koristili u ovome alatu.</w:t>
+      </w:r>
+    </w:p>
+    <w:p>
+      <w:pPr>
+        <w:keepNext/>
+        <w:jc w:val="center"/>
+      </w:pPr>
+      <w:r>
+        <w:rPr>
+          <w:noProof/>
+          <w:lang w:eastAsia="hr-HR"/>
+        </w:rPr>
+        <w:drawing>
+          <wp:inline distT="0" distB="0" distL="0" distR="0" wp14:anchorId="4CFD0FD6" wp14:editId="181D61DC">
+            <wp:extent cx="3155656" cy="2771775"/>
+            <wp:effectExtent l="0" t="0" r="6985" b="0"/>
+            <wp:docPr id="16" name="Picture 16"/>
+            <wp:cNvGraphicFramePr>
+              <a:graphicFrameLocks xmlns:a="http://schemas.openxmlformats.org/drawingml/2006/main" noChangeAspect="1"/>
+            </wp:cNvGraphicFramePr>
+            <a:graphic xmlns:a="http://schemas.openxmlformats.org/drawingml/2006/main">
+              <a:graphicData uri="http://schemas.openxmlformats.org/drawingml/2006/picture">
+                <pic:pic xmlns:pic="http://schemas.openxmlformats.org/drawingml/2006/picture">
+                  <pic:nvPicPr>
+                    <pic:cNvPr id="16" name="trello.PNG"/>
+                    <pic:cNvPicPr/>
+                  </pic:nvPicPr>
+                  <pic:blipFill>
+                    <a:blip r:embed="rId37">
+                      <a:extLst>
+                        <a:ext uri="{28A0092B-C50C-407E-A947-70E740481C1C}">
+                          <a14:useLocalDpi xmlns:a14="http://schemas.microsoft.com/office/drawing/2010/main" val="0"/>
+                        </a:ext>
+                      </a:extLst>
+                    </a:blip>
+                    <a:stretch>
+                      <a:fillRect/>
+                    </a:stretch>
+                  </pic:blipFill>
+                  <pic:spPr>
+                    <a:xfrm>
+                      <a:off x="0" y="0"/>
+                      <a:ext cx="3163587" cy="2778741"/>
+                    </a:xfrm>
+                    <a:prstGeom prst="rect">
+                      <a:avLst/>
+                    </a:prstGeom>
+                  </pic:spPr>
+                </pic:pic>
+              </a:graphicData>
+            </a:graphic>
+          </wp:inline>
+        </w:drawing>
+      </w:r>
+    </w:p>
+    <w:p>
+      <w:pPr>
+        <w:pStyle w:val="Caption"/>
+        <w:jc w:val="center"/>
+      </w:pPr>
+      <w:r>
+        <w:t xml:space="preserve">Slika </w:t>
+      </w:r>
+      <w:fldSimple w:instr=" SEQ Slika \* ARABIC ">
+        <w:r>
+          <w:rPr>
+            <w:noProof/>
+          </w:rPr>
+          <w:t>16</w:t>
+        </w:r>
+      </w:fldSimple>
+      <w:r>
+        <w:t>. Primjer kartice za obavljanje zadataka</w:t>
+      </w:r>
+    </w:p>
+    <w:p>
+      <w:r>
+        <w:t xml:space="preserve">Link za board u Trello: </w:t>
+      </w:r>
+      <w:hyperlink r:id="rId38" w:history="1">
+        <w:r>
+          <w:rPr>
+            <w:rStyle w:val="Hyperlink"/>
+          </w:rPr>
+          <w:t>https://trello.com/b/FTh1ufbT/sprintbacklog-za-3sprint</w:t>
+        </w:r>
+      </w:hyperlink>
+      <w:r>
+        <w:t xml:space="preserve"> </w:t>
+      </w:r>
+      <w:bookmarkStart w:id="20" w:name="_GoBack"/>
+      <w:bookmarkEnd w:id="20"/>
+    </w:p>
     <w:p>
       <w:pPr>
         <w:pStyle w:val="Heading4"/>
@@ -9215,8 +8941,7 @@
         <w:lastRenderedPageBreak/>
         <w:t xml:space="preserve"> </w:t>
       </w:r>
-      <w:bookmarkStart w:id="20" w:name="_Toc504215974"/>
-      <w:proofErr w:type="spellStart"/>
+      <w:bookmarkStart w:id="21" w:name="_Toc504215974"/>
       <w:r>
         <w:rPr>
           <w:rFonts w:ascii="Times New Roman" w:hAnsi="Times New Roman" w:cs="Times New Roman"/>
@@ -9224,30 +8949,9 @@
           <w:i w:val="0"/>
           <w:color w:val="000000" w:themeColor="text1"/>
         </w:rPr>
-        <w:t>BurnDown</w:t>
-      </w:r>
-      <w:proofErr w:type="spellEnd"/>
-      <w:r>
-        <w:rPr>
-          <w:rFonts w:ascii="Times New Roman" w:hAnsi="Times New Roman" w:cs="Times New Roman"/>
-          <w:b/>
-          <w:i w:val="0"/>
-          <w:color w:val="000000" w:themeColor="text1"/>
-        </w:rPr>
-        <w:t xml:space="preserve"> </w:t>
-      </w:r>
-      <w:proofErr w:type="spellStart"/>
-      <w:r>
-        <w:rPr>
-          <w:rFonts w:ascii="Times New Roman" w:hAnsi="Times New Roman" w:cs="Times New Roman"/>
-          <w:b/>
-          <w:i w:val="0"/>
-          <w:color w:val="000000" w:themeColor="text1"/>
-        </w:rPr>
-        <w:t>chart</w:t>
-      </w:r>
-      <w:bookmarkEnd w:id="20"/>
-      <w:proofErr w:type="spellEnd"/>
+        <w:t>BurnDown chart</w:t>
+      </w:r>
+      <w:bookmarkEnd w:id="21"/>
     </w:p>
     <w:p>
       <w:pPr>
@@ -9286,7 +8990,7 @@
                     </pic:cNvPicPr>
                   </pic:nvPicPr>
                   <pic:blipFill>
-                    <a:blip r:embed="rId36" cstate="print">
+                    <a:blip r:embed="rId39" cstate="print">
                       <a:extLst>
                         <a:ext uri="{28A0092B-C50C-407E-A947-70E740481C1C}">
                           <a14:useLocalDpi xmlns:a14="http://schemas.microsoft.com/office/drawing/2010/main" val="0"/>
@@ -9326,30 +9030,30 @@
       <w:r>
         <w:t xml:space="preserve">Slika </w:t>
       </w:r>
-      <w:fldSimple w:instr=" SEQ Slika \* ARABIC ">
-        <w:r>
-          <w:rPr>
-            <w:noProof/>
-          </w:rPr>
-          <w:t>15</w:t>
-        </w:r>
-      </w:fldSimple>
-      <w:r>
-        <w:t xml:space="preserve">. </w:t>
-      </w:r>
-      <w:proofErr w:type="spellStart"/>
-      <w:r>
-        <w:t>BurnDown</w:t>
-      </w:r>
-      <w:proofErr w:type="spellEnd"/>
-      <w:r>
-        <w:t xml:space="preserve"> </w:t>
-      </w:r>
-      <w:proofErr w:type="spellStart"/>
-      <w:r>
-        <w:t>chart</w:t>
-      </w:r>
-      <w:proofErr w:type="spellEnd"/>
+      <w:r>
+        <w:fldChar w:fldCharType="begin"/>
+      </w:r>
+      <w:r>
+        <w:instrText xml:space="preserve"> SEQ Slika \* ARABIC </w:instrText>
+      </w:r>
+      <w:r>
+        <w:fldChar w:fldCharType="separate"/>
+      </w:r>
+      <w:r>
+        <w:rPr>
+          <w:noProof/>
+        </w:rPr>
+        <w:t>17</w:t>
+      </w:r>
+      <w:r>
+        <w:rPr>
+          <w:noProof/>
+        </w:rPr>
+        <w:fldChar w:fldCharType="end"/>
+      </w:r>
+      <w:r>
+        <w:t>. BurnDown chart</w:t>
+      </w:r>
       <w:r>
         <w:t xml:space="preserve"> za treći Sprint</w:t>
       </w:r>
@@ -9395,7 +9099,7 @@
           <w:szCs w:val="36"/>
         </w:rPr>
       </w:pPr>
-      <w:bookmarkStart w:id="21" w:name="_Toc504215975"/>
+      <w:bookmarkStart w:id="22" w:name="_Toc504215975"/>
       <w:r>
         <w:rPr>
           <w:rFonts w:ascii="Times New Roman" w:hAnsi="Times New Roman" w:cs="Times New Roman"/>
@@ -9407,7 +9111,7 @@
         <w:lastRenderedPageBreak/>
         <w:t>Evidencija članova tima po zadacima</w:t>
       </w:r>
-      <w:bookmarkEnd w:id="21"/>
+      <w:bookmarkEnd w:id="22"/>
     </w:p>
     <w:p/>
     <w:p>
@@ -9425,7 +9129,7 @@
           <w:szCs w:val="32"/>
         </w:rPr>
       </w:pPr>
-      <w:bookmarkStart w:id="22" w:name="_Toc504215976"/>
+      <w:bookmarkStart w:id="23" w:name="_Toc504215976"/>
       <w:r>
         <w:rPr>
           <w:rFonts w:ascii="Times New Roman" w:hAnsi="Times New Roman" w:cs="Times New Roman"/>
@@ -9436,7 +9140,7 @@
         </w:rPr>
         <w:t>Antonio Brkić</w:t>
       </w:r>
-      <w:bookmarkEnd w:id="22"/>
+      <w:bookmarkEnd w:id="23"/>
     </w:p>
     <w:p/>
     <w:tbl>
@@ -9770,13 +9474,8 @@
           </w:tcPr>
           <w:p>
             <w:r>
-              <w:t xml:space="preserve">Izrada </w:t>
-            </w:r>
-            <w:proofErr w:type="spellStart"/>
-            <w:r>
-              <w:t>gantograma</w:t>
-            </w:r>
-            <w:proofErr w:type="spellEnd"/>
+              <w:t>Izrada gantograma</w:t>
+            </w:r>
           </w:p>
         </w:tc>
         <w:tc>
@@ -10156,7 +9855,7 @@
           <w:szCs w:val="32"/>
         </w:rPr>
       </w:pPr>
-      <w:bookmarkStart w:id="23" w:name="_Toc504215977"/>
+      <w:bookmarkStart w:id="24" w:name="_Toc504215977"/>
       <w:r>
         <w:rPr>
           <w:rFonts w:ascii="Times New Roman" w:hAnsi="Times New Roman" w:cs="Times New Roman"/>
@@ -10166,21 +9865,9 @@
           <w:szCs w:val="32"/>
         </w:rPr>
         <w:lastRenderedPageBreak/>
-        <w:t xml:space="preserve">Andrea </w:t>
-      </w:r>
-      <w:proofErr w:type="spellStart"/>
-      <w:r>
-        <w:rPr>
-          <w:rFonts w:ascii="Times New Roman" w:hAnsi="Times New Roman" w:cs="Times New Roman"/>
-          <w:b/>
-          <w:color w:val="auto"/>
-          <w:sz w:val="32"/>
-          <w:szCs w:val="32"/>
-        </w:rPr>
-        <w:t>Danzante</w:t>
-      </w:r>
-      <w:bookmarkEnd w:id="23"/>
-      <w:proofErr w:type="spellEnd"/>
+        <w:t>Andrea Danzante</w:t>
+      </w:r>
+      <w:bookmarkEnd w:id="24"/>
     </w:p>
     <w:p/>
     <w:tbl>
@@ -10553,15 +10240,7 @@
           </w:tcPr>
           <w:p>
             <w:r>
-              <w:t>Implementacija Bar-</w:t>
-            </w:r>
-            <w:proofErr w:type="spellStart"/>
-            <w:r>
-              <w:t>code</w:t>
-            </w:r>
-            <w:proofErr w:type="spellEnd"/>
-            <w:r>
-              <w:t xml:space="preserve"> čitača</w:t>
+              <w:t>Implementacija Bar-code čitača</w:t>
             </w:r>
           </w:p>
         </w:tc>
@@ -10834,15 +10513,7 @@
           </w:tcPr>
           <w:p>
             <w:r>
-              <w:t xml:space="preserve">Implementacija </w:t>
-            </w:r>
-            <w:proofErr w:type="spellStart"/>
-            <w:r>
-              <w:t>mapnog</w:t>
-            </w:r>
-            <w:proofErr w:type="spellEnd"/>
-            <w:r>
-              <w:t xml:space="preserve"> prikaza ljekarni</w:t>
+              <w:t>Implementacija mapnog prikaza ljekarni</w:t>
             </w:r>
           </w:p>
         </w:tc>
@@ -10913,10 +10584,7 @@
     <w:p/>
     <w:p/>
     <w:p/>
-    <w:p>
-      <w:bookmarkStart w:id="24" w:name="_GoBack"/>
-      <w:bookmarkEnd w:id="24"/>
-    </w:p>
+    <w:p/>
     <w:p/>
     <w:p/>
     <w:p>
@@ -10943,21 +10611,9 @@
           <w:szCs w:val="32"/>
         </w:rPr>
         <w:lastRenderedPageBreak/>
-        <w:t xml:space="preserve">Domagoj </w:t>
-      </w:r>
-      <w:proofErr w:type="spellStart"/>
-      <w:r>
-        <w:rPr>
-          <w:rFonts w:ascii="Times New Roman" w:hAnsi="Times New Roman" w:cs="Times New Roman"/>
-          <w:b/>
-          <w:color w:val="auto"/>
-          <w:sz w:val="32"/>
-          <w:szCs w:val="32"/>
-        </w:rPr>
-        <w:t>Ergović</w:t>
+        <w:t>Domagoj Ergović</w:t>
       </w:r>
       <w:bookmarkEnd w:id="25"/>
-      <w:proofErr w:type="spellEnd"/>
     </w:p>
     <w:p/>
     <w:tbl>
@@ -11536,21 +11192,9 @@
           <w:sz w:val="32"/>
           <w:szCs w:val="32"/>
         </w:rPr>
-        <w:t xml:space="preserve">Marijan </w:t>
-      </w:r>
-      <w:proofErr w:type="spellStart"/>
-      <w:r>
-        <w:rPr>
-          <w:rFonts w:ascii="Times New Roman" w:hAnsi="Times New Roman" w:cs="Times New Roman"/>
-          <w:b/>
-          <w:color w:val="auto"/>
-          <w:sz w:val="32"/>
-          <w:szCs w:val="32"/>
-        </w:rPr>
-        <w:t>Hranj</w:t>
+        <w:t>Marijan Hranj</w:t>
       </w:r>
       <w:bookmarkEnd w:id="26"/>
-      <w:proofErr w:type="spellEnd"/>
     </w:p>
     <w:p>
       <w:pPr>
@@ -11730,15 +11374,7 @@
           </w:tcPr>
           <w:p>
             <w:r>
-              <w:t xml:space="preserve">Izrada Use </w:t>
-            </w:r>
-            <w:proofErr w:type="spellStart"/>
-            <w:r>
-              <w:t>Case</w:t>
-            </w:r>
-            <w:proofErr w:type="spellEnd"/>
-            <w:r>
-              <w:t xml:space="preserve"> dijagrama</w:t>
+              <w:t>Izrada Use Case dijagrama</w:t>
             </w:r>
           </w:p>
         </w:tc>
@@ -16937,7 +16573,7 @@
 </file>
 
 <file path=customXml/itemProps1.xml><?xml version="1.0" encoding="utf-8"?>
-<ds:datastoreItem xmlns:ds="http://schemas.openxmlformats.org/officeDocument/2006/customXml" ds:itemID="{B171A822-5451-40BB-8FF6-90DA7EA5894F}">
+<ds:datastoreItem xmlns:ds="http://schemas.openxmlformats.org/officeDocument/2006/customXml" ds:itemID="{E103C464-04D8-432E-83DE-AAAA833E6814}">
   <ds:schemaRefs>
     <ds:schemaRef ds:uri="http://schemas.openxmlformats.org/officeDocument/2006/bibliography"/>
   </ds:schemaRefs>

</xml_diff>

<commit_message>
U tehničku dokumentaciju su dodani dijagrami koji se odnose na funkcionalnosti  odrađene u trećem sprintu
</commit_message>
<xml_diff>
--- a/Dokumentacija/PillCare - Brkić_Danzante_Ergović_Hranj - Projektna.docx
+++ b/Dokumentacija/PillCare - Brkić_Danzante_Ergović_Hranj - Projektna.docx
@@ -318,7 +318,14 @@
           <w:sz w:val="28"/>
           <w:szCs w:val="28"/>
         </w:rPr>
-        <w:t>Varaždin, 2017.</w:t>
+        <w:t>Varaždin, 2018</w:t>
+      </w:r>
+      <w:r>
+        <w:rPr>
+          <w:sz w:val="28"/>
+          <w:szCs w:val="28"/>
+        </w:rPr>
+        <w:t>.</w:t>
       </w:r>
     </w:p>
     <w:p>
@@ -632,7 +639,23 @@
           <w:sz w:val="28"/>
           <w:szCs w:val="28"/>
         </w:rPr>
-        <w:t>Varaždin, listopad 2017.</w:t>
+        <w:t xml:space="preserve">Varaždin, </w:t>
+      </w:r>
+      <w:r>
+        <w:rPr>
+          <w:sz w:val="28"/>
+          <w:szCs w:val="28"/>
+        </w:rPr>
+        <w:t>siječanj 2018</w:t>
+      </w:r>
+      <w:bookmarkStart w:id="1" w:name="_GoBack"/>
+      <w:bookmarkEnd w:id="1"/>
+      <w:r>
+        <w:rPr>
+          <w:sz w:val="28"/>
+          <w:szCs w:val="28"/>
+        </w:rPr>
+        <w:t>.</w:t>
       </w:r>
     </w:p>
     <w:p>
@@ -707,7 +730,7 @@
           <w:r>
             <w:fldChar w:fldCharType="separate"/>
           </w:r>
-          <w:hyperlink w:anchor="_Toc504215955" w:history="1">
+          <w:hyperlink w:anchor="_Toc504330130" w:history="1">
             <w:r>
               <w:rPr>
                 <w:rStyle w:val="Hyperlink"/>
@@ -753,7 +776,7 @@
                 <w:noProof/>
                 <w:webHidden/>
               </w:rPr>
-              <w:instrText xml:space="preserve"> PAGEREF _Toc504215955 \h </w:instrText>
+              <w:instrText xml:space="preserve"> PAGEREF _Toc504330130 \h </w:instrText>
             </w:r>
             <w:r>
               <w:rPr>
@@ -799,7 +822,7 @@
               <w:lang w:eastAsia="hr-HR"/>
             </w:rPr>
           </w:pPr>
-          <w:hyperlink w:anchor="_Toc504215956" w:history="1">
+          <w:hyperlink w:anchor="_Toc504330131" w:history="1">
             <w:r>
               <w:rPr>
                 <w:rStyle w:val="Hyperlink"/>
@@ -845,7 +868,7 @@
                 <w:noProof/>
                 <w:webHidden/>
               </w:rPr>
-              <w:instrText xml:space="preserve"> PAGEREF _Toc504215956 \h </w:instrText>
+              <w:instrText xml:space="preserve"> PAGEREF _Toc504330131 \h </w:instrText>
             </w:r>
             <w:r>
               <w:rPr>
@@ -891,7 +914,7 @@
               <w:lang w:eastAsia="hr-HR"/>
             </w:rPr>
           </w:pPr>
-          <w:hyperlink w:anchor="_Toc504215957" w:history="1">
+          <w:hyperlink w:anchor="_Toc504330132" w:history="1">
             <w:r>
               <w:rPr>
                 <w:rStyle w:val="Hyperlink"/>
@@ -937,7 +960,7 @@
                 <w:noProof/>
                 <w:webHidden/>
               </w:rPr>
-              <w:instrText xml:space="preserve"> PAGEREF _Toc504215957 \h </w:instrText>
+              <w:instrText xml:space="preserve"> PAGEREF _Toc504330132 \h </w:instrText>
             </w:r>
             <w:r>
               <w:rPr>
@@ -983,7 +1006,7 @@
               <w:lang w:eastAsia="hr-HR"/>
             </w:rPr>
           </w:pPr>
-          <w:hyperlink w:anchor="_Toc504215958" w:history="1">
+          <w:hyperlink w:anchor="_Toc504330133" w:history="1">
             <w:r>
               <w:rPr>
                 <w:rStyle w:val="Hyperlink"/>
@@ -1029,7 +1052,7 @@
                 <w:noProof/>
                 <w:webHidden/>
               </w:rPr>
-              <w:instrText xml:space="preserve"> PAGEREF _Toc504215958 \h </w:instrText>
+              <w:instrText xml:space="preserve"> PAGEREF _Toc504330133 \h </w:instrText>
             </w:r>
             <w:r>
               <w:rPr>
@@ -1075,7 +1098,7 @@
               <w:lang w:eastAsia="hr-HR"/>
             </w:rPr>
           </w:pPr>
-          <w:hyperlink w:anchor="_Toc504215959" w:history="1">
+          <w:hyperlink w:anchor="_Toc504330134" w:history="1">
             <w:r>
               <w:rPr>
                 <w:rStyle w:val="Hyperlink"/>
@@ -1121,7 +1144,7 @@
                 <w:noProof/>
                 <w:webHidden/>
               </w:rPr>
-              <w:instrText xml:space="preserve"> PAGEREF _Toc504215959 \h </w:instrText>
+              <w:instrText xml:space="preserve"> PAGEREF _Toc504330134 \h </w:instrText>
             </w:r>
             <w:r>
               <w:rPr>
@@ -1167,7 +1190,7 @@
               <w:lang w:eastAsia="hr-HR"/>
             </w:rPr>
           </w:pPr>
-          <w:hyperlink w:anchor="_Toc504215960" w:history="1">
+          <w:hyperlink w:anchor="_Toc504330135" w:history="1">
             <w:r>
               <w:rPr>
                 <w:rStyle w:val="Hyperlink"/>
@@ -1213,7 +1236,7 @@
                 <w:noProof/>
                 <w:webHidden/>
               </w:rPr>
-              <w:instrText xml:space="preserve"> PAGEREF _Toc504215960 \h </w:instrText>
+              <w:instrText xml:space="preserve"> PAGEREF _Toc504330135 \h </w:instrText>
             </w:r>
             <w:r>
               <w:rPr>
@@ -1259,7 +1282,7 @@
               <w:lang w:eastAsia="hr-HR"/>
             </w:rPr>
           </w:pPr>
-          <w:hyperlink w:anchor="_Toc504215961" w:history="1">
+          <w:hyperlink w:anchor="_Toc504330136" w:history="1">
             <w:r>
               <w:rPr>
                 <w:rStyle w:val="Hyperlink"/>
@@ -1305,7 +1328,7 @@
                 <w:noProof/>
                 <w:webHidden/>
               </w:rPr>
-              <w:instrText xml:space="preserve"> PAGEREF _Toc504215961 \h </w:instrText>
+              <w:instrText xml:space="preserve"> PAGEREF _Toc504330136 \h </w:instrText>
             </w:r>
             <w:r>
               <w:rPr>
@@ -1351,7 +1374,7 @@
               <w:lang w:eastAsia="hr-HR"/>
             </w:rPr>
           </w:pPr>
-          <w:hyperlink w:anchor="_Toc504215962" w:history="1">
+          <w:hyperlink w:anchor="_Toc504330137" w:history="1">
             <w:r>
               <w:rPr>
                 <w:rStyle w:val="Hyperlink"/>
@@ -1397,7 +1420,7 @@
                 <w:noProof/>
                 <w:webHidden/>
               </w:rPr>
-              <w:instrText xml:space="preserve"> PAGEREF _Toc504215962 \h </w:instrText>
+              <w:instrText xml:space="preserve"> PAGEREF _Toc504330137 \h </w:instrText>
             </w:r>
             <w:r>
               <w:rPr>
@@ -1443,7 +1466,7 @@
               <w:lang w:eastAsia="hr-HR"/>
             </w:rPr>
           </w:pPr>
-          <w:hyperlink w:anchor="_Toc504215963" w:history="1">
+          <w:hyperlink w:anchor="_Toc504330138" w:history="1">
             <w:r>
               <w:rPr>
                 <w:rStyle w:val="Hyperlink"/>
@@ -1489,7 +1512,7 @@
                 <w:noProof/>
                 <w:webHidden/>
               </w:rPr>
-              <w:instrText xml:space="preserve"> PAGEREF _Toc504215963 \h </w:instrText>
+              <w:instrText xml:space="preserve"> PAGEREF _Toc504330138 \h </w:instrText>
             </w:r>
             <w:r>
               <w:rPr>
@@ -1535,7 +1558,7 @@
               <w:lang w:eastAsia="hr-HR"/>
             </w:rPr>
           </w:pPr>
-          <w:hyperlink w:anchor="_Toc504215964" w:history="1">
+          <w:hyperlink w:anchor="_Toc504330139" w:history="1">
             <w:r>
               <w:rPr>
                 <w:rStyle w:val="Hyperlink"/>
@@ -1581,7 +1604,7 @@
                 <w:noProof/>
                 <w:webHidden/>
               </w:rPr>
-              <w:instrText xml:space="preserve"> PAGEREF _Toc504215964 \h </w:instrText>
+              <w:instrText xml:space="preserve"> PAGEREF _Toc504330139 \h </w:instrText>
             </w:r>
             <w:r>
               <w:rPr>
@@ -1627,7 +1650,7 @@
               <w:lang w:eastAsia="hr-HR"/>
             </w:rPr>
           </w:pPr>
-          <w:hyperlink w:anchor="_Toc504215965" w:history="1">
+          <w:hyperlink w:anchor="_Toc504330140" w:history="1">
             <w:r>
               <w:rPr>
                 <w:rStyle w:val="Hyperlink"/>
@@ -1673,7 +1696,7 @@
                 <w:noProof/>
                 <w:webHidden/>
               </w:rPr>
-              <w:instrText xml:space="preserve"> PAGEREF _Toc504215965 \h </w:instrText>
+              <w:instrText xml:space="preserve"> PAGEREF _Toc504330140 \h </w:instrText>
             </w:r>
             <w:r>
               <w:rPr>
@@ -1719,7 +1742,7 @@
               <w:lang w:eastAsia="hr-HR"/>
             </w:rPr>
           </w:pPr>
-          <w:hyperlink w:anchor="_Toc504215966" w:history="1">
+          <w:hyperlink w:anchor="_Toc504330141" w:history="1">
             <w:r>
               <w:rPr>
                 <w:rStyle w:val="Hyperlink"/>
@@ -1765,7 +1788,7 @@
                 <w:noProof/>
                 <w:webHidden/>
               </w:rPr>
-              <w:instrText xml:space="preserve"> PAGEREF _Toc504215966 \h </w:instrText>
+              <w:instrText xml:space="preserve"> PAGEREF _Toc504330141 \h </w:instrText>
             </w:r>
             <w:r>
               <w:rPr>
@@ -1810,7 +1833,7 @@
               <w:lang w:eastAsia="hr-HR"/>
             </w:rPr>
           </w:pPr>
-          <w:hyperlink w:anchor="_Toc504215967" w:history="1">
+          <w:hyperlink w:anchor="_Toc504330142" w:history="1">
             <w:r>
               <w:rPr>
                 <w:rStyle w:val="Hyperlink"/>
@@ -1838,7 +1861,7 @@
                 <w:noProof/>
                 <w:webHidden/>
               </w:rPr>
-              <w:instrText xml:space="preserve"> PAGEREF _Toc504215967 \h </w:instrText>
+              <w:instrText xml:space="preserve"> PAGEREF _Toc504330142 \h </w:instrText>
             </w:r>
             <w:r>
               <w:rPr>
@@ -1884,7 +1907,7 @@
               <w:lang w:eastAsia="hr-HR"/>
             </w:rPr>
           </w:pPr>
-          <w:hyperlink w:anchor="_Toc504215968" w:history="1">
+          <w:hyperlink w:anchor="_Toc504330143" w:history="1">
             <w:r>
               <w:rPr>
                 <w:rStyle w:val="Hyperlink"/>
@@ -1930,7 +1953,7 @@
                 <w:noProof/>
                 <w:webHidden/>
               </w:rPr>
-              <w:instrText xml:space="preserve"> PAGEREF _Toc504215968 \h </w:instrText>
+              <w:instrText xml:space="preserve"> PAGEREF _Toc504330143 \h </w:instrText>
             </w:r>
             <w:r>
               <w:rPr>
@@ -1976,7 +1999,7 @@
               <w:lang w:eastAsia="hr-HR"/>
             </w:rPr>
           </w:pPr>
-          <w:hyperlink w:anchor="_Toc504215969" w:history="1">
+          <w:hyperlink w:anchor="_Toc504330144" w:history="1">
             <w:r>
               <w:rPr>
                 <w:rStyle w:val="Hyperlink"/>
@@ -2022,7 +2045,7 @@
                 <w:noProof/>
                 <w:webHidden/>
               </w:rPr>
-              <w:instrText xml:space="preserve"> PAGEREF _Toc504215969 \h </w:instrText>
+              <w:instrText xml:space="preserve"> PAGEREF _Toc504330144 \h </w:instrText>
             </w:r>
             <w:r>
               <w:rPr>
@@ -2068,7 +2091,7 @@
               <w:lang w:eastAsia="hr-HR"/>
             </w:rPr>
           </w:pPr>
-          <w:hyperlink w:anchor="_Toc504215970" w:history="1">
+          <w:hyperlink w:anchor="_Toc504330145" w:history="1">
             <w:r>
               <w:rPr>
                 <w:rStyle w:val="Hyperlink"/>
@@ -2114,7 +2137,7 @@
                 <w:noProof/>
                 <w:webHidden/>
               </w:rPr>
-              <w:instrText xml:space="preserve"> PAGEREF _Toc504215970 \h </w:instrText>
+              <w:instrText xml:space="preserve"> PAGEREF _Toc504330145 \h </w:instrText>
             </w:r>
             <w:r>
               <w:rPr>
@@ -2160,7 +2183,7 @@
               <w:lang w:eastAsia="hr-HR"/>
             </w:rPr>
           </w:pPr>
-          <w:hyperlink w:anchor="_Toc504215971" w:history="1">
+          <w:hyperlink w:anchor="_Toc504330146" w:history="1">
             <w:r>
               <w:rPr>
                 <w:rStyle w:val="Hyperlink"/>
@@ -2206,7 +2229,7 @@
                 <w:noProof/>
                 <w:webHidden/>
               </w:rPr>
-              <w:instrText xml:space="preserve"> PAGEREF _Toc504215971 \h </w:instrText>
+              <w:instrText xml:space="preserve"> PAGEREF _Toc504330146 \h </w:instrText>
             </w:r>
             <w:r>
               <w:rPr>
@@ -2252,7 +2275,7 @@
               <w:lang w:eastAsia="hr-HR"/>
             </w:rPr>
           </w:pPr>
-          <w:hyperlink w:anchor="_Toc504215972" w:history="1">
+          <w:hyperlink w:anchor="_Toc504330147" w:history="1">
             <w:r>
               <w:rPr>
                 <w:rStyle w:val="Hyperlink"/>
@@ -2298,7 +2321,7 @@
                 <w:noProof/>
                 <w:webHidden/>
               </w:rPr>
-              <w:instrText xml:space="preserve"> PAGEREF _Toc504215972 \h </w:instrText>
+              <w:instrText xml:space="preserve"> PAGEREF _Toc504330147 \h </w:instrText>
             </w:r>
             <w:r>
               <w:rPr>
@@ -2344,7 +2367,7 @@
               <w:lang w:eastAsia="hr-HR"/>
             </w:rPr>
           </w:pPr>
-          <w:hyperlink w:anchor="_Toc504215973" w:history="1">
+          <w:hyperlink w:anchor="_Toc504330148" w:history="1">
             <w:r>
               <w:rPr>
                 <w:rStyle w:val="Hyperlink"/>
@@ -2390,7 +2413,7 @@
                 <w:noProof/>
                 <w:webHidden/>
               </w:rPr>
-              <w:instrText xml:space="preserve"> PAGEREF _Toc504215973 \h </w:instrText>
+              <w:instrText xml:space="preserve"> PAGEREF _Toc504330148 \h </w:instrText>
             </w:r>
             <w:r>
               <w:rPr>
@@ -2436,7 +2459,7 @@
               <w:lang w:eastAsia="hr-HR"/>
             </w:rPr>
           </w:pPr>
-          <w:hyperlink w:anchor="_Toc504215974" w:history="1">
+          <w:hyperlink w:anchor="_Toc504330149" w:history="1">
             <w:r>
               <w:rPr>
                 <w:rStyle w:val="Hyperlink"/>
@@ -2482,7 +2505,7 @@
                 <w:noProof/>
                 <w:webHidden/>
               </w:rPr>
-              <w:instrText xml:space="preserve"> PAGEREF _Toc504215974 \h </w:instrText>
+              <w:instrText xml:space="preserve"> PAGEREF _Toc504330149 \h </w:instrText>
             </w:r>
             <w:r>
               <w:rPr>
@@ -2528,7 +2551,7 @@
               <w:lang w:eastAsia="hr-HR"/>
             </w:rPr>
           </w:pPr>
-          <w:hyperlink w:anchor="_Toc504215975" w:history="1">
+          <w:hyperlink w:anchor="_Toc504330150" w:history="1">
             <w:r>
               <w:rPr>
                 <w:rStyle w:val="Hyperlink"/>
@@ -2574,7 +2597,7 @@
                 <w:noProof/>
                 <w:webHidden/>
               </w:rPr>
-              <w:instrText xml:space="preserve"> PAGEREF _Toc504215975 \h </w:instrText>
+              <w:instrText xml:space="preserve"> PAGEREF _Toc504330150 \h </w:instrText>
             </w:r>
             <w:r>
               <w:rPr>
@@ -2620,7 +2643,7 @@
               <w:lang w:eastAsia="hr-HR"/>
             </w:rPr>
           </w:pPr>
-          <w:hyperlink w:anchor="_Toc504215976" w:history="1">
+          <w:hyperlink w:anchor="_Toc504330151" w:history="1">
             <w:r>
               <w:rPr>
                 <w:rStyle w:val="Hyperlink"/>
@@ -2666,7 +2689,7 @@
                 <w:noProof/>
                 <w:webHidden/>
               </w:rPr>
-              <w:instrText xml:space="preserve"> PAGEREF _Toc504215976 \h </w:instrText>
+              <w:instrText xml:space="preserve"> PAGEREF _Toc504330151 \h </w:instrText>
             </w:r>
             <w:r>
               <w:rPr>
@@ -2712,7 +2735,7 @@
               <w:lang w:eastAsia="hr-HR"/>
             </w:rPr>
           </w:pPr>
-          <w:hyperlink w:anchor="_Toc504215977" w:history="1">
+          <w:hyperlink w:anchor="_Toc504330152" w:history="1">
             <w:r>
               <w:rPr>
                 <w:rStyle w:val="Hyperlink"/>
@@ -2758,7 +2781,7 @@
                 <w:noProof/>
                 <w:webHidden/>
               </w:rPr>
-              <w:instrText xml:space="preserve"> PAGEREF _Toc504215977 \h </w:instrText>
+              <w:instrText xml:space="preserve"> PAGEREF _Toc504330152 \h </w:instrText>
             </w:r>
             <w:r>
               <w:rPr>
@@ -2804,7 +2827,7 @@
               <w:lang w:eastAsia="hr-HR"/>
             </w:rPr>
           </w:pPr>
-          <w:hyperlink w:anchor="_Toc504215978" w:history="1">
+          <w:hyperlink w:anchor="_Toc504330153" w:history="1">
             <w:r>
               <w:rPr>
                 <w:rStyle w:val="Hyperlink"/>
@@ -2850,7 +2873,7 @@
                 <w:noProof/>
                 <w:webHidden/>
               </w:rPr>
-              <w:instrText xml:space="preserve"> PAGEREF _Toc504215978 \h </w:instrText>
+              <w:instrText xml:space="preserve"> PAGEREF _Toc504330153 \h </w:instrText>
             </w:r>
             <w:r>
               <w:rPr>
@@ -2870,7 +2893,7 @@
                 <w:noProof/>
                 <w:webHidden/>
               </w:rPr>
-              <w:t>22</w:t>
+              <w:t>23</w:t>
             </w:r>
             <w:r>
               <w:rPr>
@@ -2896,7 +2919,7 @@
               <w:lang w:eastAsia="hr-HR"/>
             </w:rPr>
           </w:pPr>
-          <w:hyperlink w:anchor="_Toc504215979" w:history="1">
+          <w:hyperlink w:anchor="_Toc504330154" w:history="1">
             <w:r>
               <w:rPr>
                 <w:rStyle w:val="Hyperlink"/>
@@ -2942,7 +2965,7 @@
                 <w:noProof/>
                 <w:webHidden/>
               </w:rPr>
-              <w:instrText xml:space="preserve"> PAGEREF _Toc504215979 \h </w:instrText>
+              <w:instrText xml:space="preserve"> PAGEREF _Toc504330154 \h </w:instrText>
             </w:r>
             <w:r>
               <w:rPr>
@@ -2962,7 +2985,99 @@
                 <w:noProof/>
                 <w:webHidden/>
               </w:rPr>
-              <w:t>23</w:t>
+              <w:t>24</w:t>
+            </w:r>
+            <w:r>
+              <w:rPr>
+                <w:noProof/>
+                <w:webHidden/>
+              </w:rPr>
+              <w:fldChar w:fldCharType="end"/>
+            </w:r>
+          </w:hyperlink>
+        </w:p>
+        <w:p>
+          <w:pPr>
+            <w:pStyle w:val="TOC1"/>
+            <w:tabs>
+              <w:tab w:val="left" w:pos="480"/>
+              <w:tab w:val="right" w:leader="dot" w:pos="9016"/>
+            </w:tabs>
+            <w:rPr>
+              <w:rFonts w:asciiTheme="minorHAnsi" w:eastAsiaTheme="minorEastAsia" w:hAnsiTheme="minorHAnsi" w:cstheme="minorBidi"/>
+              <w:noProof/>
+              <w:sz w:val="22"/>
+              <w:szCs w:val="22"/>
+              <w:lang w:eastAsia="hr-HR"/>
+            </w:rPr>
+          </w:pPr>
+          <w:hyperlink w:anchor="_Toc504330155" w:history="1">
+            <w:r>
+              <w:rPr>
+                <w:rStyle w:val="Hyperlink"/>
+                <w:b/>
+                <w:noProof/>
+              </w:rPr>
+              <w:t>6.</w:t>
+            </w:r>
+            <w:r>
+              <w:rPr>
+                <w:rFonts w:asciiTheme="minorHAnsi" w:eastAsiaTheme="minorEastAsia" w:hAnsiTheme="minorHAnsi" w:cstheme="minorBidi"/>
+                <w:noProof/>
+                <w:sz w:val="22"/>
+                <w:szCs w:val="22"/>
+                <w:lang w:eastAsia="hr-HR"/>
+              </w:rPr>
+              <w:tab/>
+            </w:r>
+            <w:r>
+              <w:rPr>
+                <w:rStyle w:val="Hyperlink"/>
+                <w:b/>
+                <w:noProof/>
+              </w:rPr>
+              <w:t>Popis slika</w:t>
+            </w:r>
+            <w:r>
+              <w:rPr>
+                <w:noProof/>
+                <w:webHidden/>
+              </w:rPr>
+              <w:tab/>
+            </w:r>
+            <w:r>
+              <w:rPr>
+                <w:noProof/>
+                <w:webHidden/>
+              </w:rPr>
+              <w:fldChar w:fldCharType="begin"/>
+            </w:r>
+            <w:r>
+              <w:rPr>
+                <w:noProof/>
+                <w:webHidden/>
+              </w:rPr>
+              <w:instrText xml:space="preserve"> PAGEREF _Toc504330155 \h </w:instrText>
+            </w:r>
+            <w:r>
+              <w:rPr>
+                <w:noProof/>
+                <w:webHidden/>
+              </w:rPr>
+            </w:r>
+            <w:r>
+              <w:rPr>
+                <w:noProof/>
+                <w:webHidden/>
+              </w:rPr>
+              <w:fldChar w:fldCharType="separate"/>
+            </w:r>
+            <w:r>
+              <w:rPr>
+                <w:noProof/>
+                <w:webHidden/>
+              </w:rPr>
+              <w:t>25</w:t>
             </w:r>
             <w:r>
               <w:rPr>
@@ -3013,7 +3128,7 @@
           <w:szCs w:val="24"/>
         </w:rPr>
       </w:pPr>
-      <w:bookmarkStart w:id="1" w:name="_Toc504215955"/>
+      <w:bookmarkStart w:id="2" w:name="_Toc504330130"/>
       <w:r>
         <w:rPr>
           <w:rFonts w:ascii="Times New Roman" w:hAnsi="Times New Roman" w:cs="Times New Roman"/>
@@ -3025,7 +3140,7 @@
         <w:lastRenderedPageBreak/>
         <w:t>Uvod</w:t>
       </w:r>
-      <w:bookmarkEnd w:id="1"/>
+      <w:bookmarkEnd w:id="2"/>
     </w:p>
     <w:p/>
     <w:p>
@@ -3126,7 +3241,7 @@
           <w:b/>
         </w:rPr>
       </w:pPr>
-      <w:bookmarkStart w:id="2" w:name="_Toc504215956"/>
+      <w:bookmarkStart w:id="3" w:name="_Toc504330131"/>
       <w:r>
         <w:rPr>
           <w:b/>
@@ -3135,7 +3250,7 @@
         <w:lastRenderedPageBreak/>
         <w:t>PillCare</w:t>
       </w:r>
-      <w:bookmarkEnd w:id="2"/>
+      <w:bookmarkEnd w:id="3"/>
     </w:p>
     <w:p>
       <w:pPr>
@@ -3151,7 +3266,7 @@
           <w:b/>
         </w:rPr>
       </w:pPr>
-      <w:bookmarkStart w:id="3" w:name="_Toc504215957"/>
+      <w:bookmarkStart w:id="4" w:name="_Toc504330132"/>
       <w:r>
         <w:rPr>
           <w:b/>
@@ -3159,7 +3274,7 @@
         </w:rPr>
         <w:t>Svrha aplikacije</w:t>
       </w:r>
-      <w:bookmarkEnd w:id="3"/>
+      <w:bookmarkEnd w:id="4"/>
     </w:p>
     <w:p>
       <w:pPr>
@@ -3190,7 +3305,7 @@
           <w:b/>
         </w:rPr>
       </w:pPr>
-      <w:bookmarkStart w:id="4" w:name="_Toc504215958"/>
+      <w:bookmarkStart w:id="5" w:name="_Toc504330133"/>
       <w:r>
         <w:rPr>
           <w:b/>
@@ -3198,7 +3313,7 @@
         </w:rPr>
         <w:t>Funkcionalni zahtjevi</w:t>
       </w:r>
-      <w:bookmarkEnd w:id="4"/>
+      <w:bookmarkEnd w:id="5"/>
     </w:p>
     <w:tbl>
       <w:tblPr>
@@ -4966,7 +5081,7 @@
           <w:sz w:val="36"/>
         </w:rPr>
       </w:pPr>
-      <w:bookmarkStart w:id="5" w:name="_Toc504215959"/>
+      <w:bookmarkStart w:id="6" w:name="_Toc504330134"/>
       <w:r>
         <w:rPr>
           <w:rFonts w:ascii="Times New Roman" w:hAnsi="Times New Roman" w:cs="Times New Roman"/>
@@ -4977,7 +5092,7 @@
         <w:lastRenderedPageBreak/>
         <w:t>Projektni plan</w:t>
       </w:r>
-      <w:bookmarkEnd w:id="5"/>
+      <w:bookmarkEnd w:id="6"/>
     </w:p>
     <w:p>
       <w:pPr>
@@ -5006,7 +5121,7 @@
           <w:szCs w:val="32"/>
         </w:rPr>
       </w:pPr>
-      <w:bookmarkStart w:id="6" w:name="_Toc504215960"/>
+      <w:bookmarkStart w:id="7" w:name="_Toc504330135"/>
       <w:r>
         <w:rPr>
           <w:rFonts w:ascii="Times New Roman" w:hAnsi="Times New Roman" w:cs="Times New Roman"/>
@@ -5017,7 +5132,7 @@
         </w:rPr>
         <w:t>Projektni tim</w:t>
       </w:r>
-      <w:bookmarkEnd w:id="6"/>
+      <w:bookmarkEnd w:id="7"/>
     </w:p>
     <w:p/>
     <w:p>
@@ -5162,7 +5277,7 @@
           <w:szCs w:val="32"/>
         </w:rPr>
       </w:pPr>
-      <w:bookmarkStart w:id="7" w:name="_Toc504215961"/>
+      <w:bookmarkStart w:id="8" w:name="_Toc504330136"/>
       <w:r>
         <w:rPr>
           <w:rFonts w:ascii="Times New Roman" w:hAnsi="Times New Roman" w:cs="Times New Roman"/>
@@ -5174,7 +5289,7 @@
         <w:lastRenderedPageBreak/>
         <w:t>Plan iteracija</w:t>
       </w:r>
-      <w:bookmarkEnd w:id="7"/>
+      <w:bookmarkEnd w:id="8"/>
     </w:p>
     <w:p/>
     <w:p>
@@ -5575,6 +5690,7 @@
         <w:pStyle w:val="Caption"/>
         <w:jc w:val="center"/>
       </w:pPr>
+      <w:bookmarkStart w:id="9" w:name="_Toc504330069"/>
       <w:r>
         <w:t xml:space="preserve">Slika </w:t>
       </w:r>
@@ -5602,6 +5718,7 @@
       <w:r>
         <w:t>. Gantogram</w:t>
       </w:r>
+      <w:bookmarkEnd w:id="9"/>
     </w:p>
     <w:p/>
     <w:p/>
@@ -5620,7 +5737,7 @@
           <w:szCs w:val="28"/>
         </w:rPr>
       </w:pPr>
-      <w:bookmarkStart w:id="8" w:name="_Toc504215962"/>
+      <w:bookmarkStart w:id="10" w:name="_Toc504330137"/>
       <w:r>
         <w:rPr>
           <w:rFonts w:ascii="Times New Roman" w:hAnsi="Times New Roman" w:cs="Times New Roman"/>
@@ -5631,7 +5748,7 @@
         </w:rPr>
         <w:t>Trošak projekta</w:t>
       </w:r>
-      <w:bookmarkEnd w:id="8"/>
+      <w:bookmarkEnd w:id="10"/>
     </w:p>
     <w:p/>
     <w:p>
@@ -5691,6 +5808,7 @@
         <w:pStyle w:val="Caption"/>
         <w:jc w:val="center"/>
       </w:pPr>
+      <w:bookmarkStart w:id="11" w:name="_Toc504330070"/>
       <w:r>
         <w:t xml:space="preserve">Slika </w:t>
       </w:r>
@@ -5718,6 +5836,7 @@
       <w:r>
         <w:t>. Trošak projekta</w:t>
       </w:r>
+      <w:bookmarkEnd w:id="11"/>
     </w:p>
     <w:p>
       <w:pPr>
@@ -5754,7 +5873,7 @@
           <w:sz w:val="36"/>
         </w:rPr>
       </w:pPr>
-      <w:bookmarkStart w:id="9" w:name="_Toc504215963"/>
+      <w:bookmarkStart w:id="12" w:name="_Toc504330138"/>
       <w:r>
         <w:rPr>
           <w:rFonts w:ascii="Times New Roman" w:hAnsi="Times New Roman" w:cs="Times New Roman"/>
@@ -5765,7 +5884,7 @@
         <w:lastRenderedPageBreak/>
         <w:t>Provedba SCRUM-a</w:t>
       </w:r>
-      <w:bookmarkEnd w:id="9"/>
+      <w:bookmarkEnd w:id="12"/>
     </w:p>
     <w:p/>
     <w:p>
@@ -5783,7 +5902,7 @@
           <w:szCs w:val="32"/>
         </w:rPr>
       </w:pPr>
-      <w:bookmarkStart w:id="10" w:name="_Toc504215964"/>
+      <w:bookmarkStart w:id="13" w:name="_Toc504330139"/>
       <w:r>
         <w:rPr>
           <w:rFonts w:ascii="Times New Roman" w:hAnsi="Times New Roman" w:cs="Times New Roman"/>
@@ -5794,7 +5913,7 @@
         </w:rPr>
         <w:t>Sastanci</w:t>
       </w:r>
-      <w:bookmarkEnd w:id="10"/>
+      <w:bookmarkEnd w:id="13"/>
     </w:p>
     <w:p>
       <w:pPr>
@@ -5916,6 +6035,7 @@
         <w:pStyle w:val="Caption"/>
         <w:jc w:val="center"/>
       </w:pPr>
+      <w:bookmarkStart w:id="14" w:name="_Toc504330071"/>
       <w:r>
         <w:t xml:space="preserve">Slika </w:t>
       </w:r>
@@ -5943,6 +6063,7 @@
       <w:r>
         <w:t>. Skica ekrana aplikacije</w:t>
       </w:r>
+      <w:bookmarkEnd w:id="14"/>
     </w:p>
     <w:p>
       <w:pPr>
@@ -6094,6 +6215,7 @@
         <w:pStyle w:val="Caption"/>
         <w:jc w:val="center"/>
       </w:pPr>
+      <w:bookmarkStart w:id="15" w:name="_Toc504330072"/>
       <w:r>
         <w:t xml:space="preserve">Slika </w:t>
       </w:r>
@@ -6121,6 +6243,7 @@
       <w:r>
         <w:t>. ERA dijagram baze podataka</w:t>
       </w:r>
+      <w:bookmarkEnd w:id="15"/>
     </w:p>
     <w:p>
       <w:pPr>
@@ -6210,6 +6333,7 @@
         <w:pStyle w:val="Caption"/>
         <w:jc w:val="center"/>
       </w:pPr>
+      <w:bookmarkStart w:id="16" w:name="_Toc504330073"/>
       <w:r>
         <w:t xml:space="preserve">Slika </w:t>
       </w:r>
@@ -6237,6 +6361,7 @@
       <w:r>
         <w:t>. Dijagram slučaja korištenja</w:t>
       </w:r>
+      <w:bookmarkEnd w:id="16"/>
     </w:p>
     <w:p>
       <w:pPr>
@@ -6365,6 +6490,7 @@
         <w:pStyle w:val="Caption"/>
         <w:jc w:val="center"/>
       </w:pPr>
+      <w:bookmarkStart w:id="17" w:name="_Toc504330074"/>
       <w:r>
         <w:t xml:space="preserve">Slika </w:t>
       </w:r>
@@ -6395,6 +6521,7 @@
       <w:r>
         <w:t>-nova verzija</w:t>
       </w:r>
+      <w:bookmarkEnd w:id="17"/>
     </w:p>
     <w:p>
       <w:pPr>
@@ -6677,36 +6804,33 @@
       <w:r>
         <w:t>Završni sastanak na kojem su popravljene greške te nadopuna dokumentacije i priprema za obranu projekta.</w:t>
       </w:r>
+      <w:r>
+        <w:t xml:space="preserve"> Na ovome sastanku su provedena testiranja za određene metode kako bi se dobio uvid u ispravnost rada aplikacije.</w:t>
+      </w:r>
     </w:p>
     <w:p>
       <w:pPr>
         <w:spacing w:line="360" w:lineRule="auto"/>
         <w:jc w:val="both"/>
-      </w:pPr>
+        <w:rPr>
+          <w:b/>
+        </w:rPr>
+      </w:pPr>
+      <w:r>
+        <w:rPr>
+          <w:b/>
+        </w:rPr>
+        <w:t>ZAKLJUČAK</w:t>
+      </w:r>
     </w:p>
     <w:p>
       <w:pPr>
         <w:spacing w:line="360" w:lineRule="auto"/>
         <w:jc w:val="both"/>
       </w:pPr>
-    </w:p>
-    <w:p>
-      <w:pPr>
-        <w:spacing w:line="360" w:lineRule="auto"/>
-        <w:jc w:val="both"/>
-      </w:pPr>
-    </w:p>
-    <w:p>
-      <w:pPr>
-        <w:spacing w:line="360" w:lineRule="auto"/>
-        <w:jc w:val="both"/>
-      </w:pPr>
-    </w:p>
-    <w:p>
-      <w:pPr>
-        <w:spacing w:line="360" w:lineRule="auto"/>
-        <w:jc w:val="both"/>
-      </w:pPr>
+      <w:r>
+        <w:t xml:space="preserve">Iako sprint traje do 25.1.2018. svi zadaci su uspješno obavljeni par dana ranije te su sukladno tome analizirani svi zadaci i njihova implementacija te način na koji su obavljeni. Također, analiziran je cjelokupni rad na projektu te uspješnost samog projekta i način na koji se pristupilo rješavanju. </w:t>
+      </w:r>
     </w:p>
     <w:p>
       <w:pPr>
@@ -6789,7 +6913,7 @@
           <w:szCs w:val="32"/>
         </w:rPr>
       </w:pPr>
-      <w:bookmarkStart w:id="11" w:name="_Toc504215965"/>
+      <w:bookmarkStart w:id="18" w:name="_Toc504330140"/>
       <w:r>
         <w:rPr>
           <w:rFonts w:ascii="Times New Roman" w:hAnsi="Times New Roman" w:cs="Times New Roman"/>
@@ -6811,7 +6935,7 @@
         </w:rPr>
         <w:t>očetak projekta</w:t>
       </w:r>
-      <w:bookmarkEnd w:id="11"/>
+      <w:bookmarkEnd w:id="18"/>
     </w:p>
     <w:tbl>
       <w:tblPr>
@@ -7277,7 +7401,7 @@
           <w:szCs w:val="32"/>
         </w:rPr>
       </w:pPr>
-      <w:bookmarkStart w:id="12" w:name="_Toc504215966"/>
+      <w:bookmarkStart w:id="19" w:name="_Toc504330141"/>
       <w:r>
         <w:rPr>
           <w:rFonts w:ascii="Times New Roman" w:hAnsi="Times New Roman" w:cs="Times New Roman"/>
@@ -7288,7 +7412,7 @@
         </w:rPr>
         <w:t>Product Backlog</w:t>
       </w:r>
-      <w:bookmarkEnd w:id="12"/>
+      <w:bookmarkEnd w:id="19"/>
     </w:p>
     <w:p>
       <w:pPr>
@@ -7359,6 +7483,7 @@
         <w:pStyle w:val="Caption"/>
         <w:jc w:val="center"/>
       </w:pPr>
+      <w:bookmarkStart w:id="20" w:name="_Toc504330075"/>
       <w:r>
         <w:t xml:space="preserve">Slika </w:t>
       </w:r>
@@ -7386,6 +7511,7 @@
       <w:r>
         <w:t>. Product Backlog</w:t>
       </w:r>
+      <w:bookmarkEnd w:id="20"/>
     </w:p>
     <w:p>
       <w:pPr>
@@ -7425,7 +7551,7 @@
           <w:szCs w:val="28"/>
         </w:rPr>
       </w:pPr>
-      <w:bookmarkStart w:id="13" w:name="_Toc504215967"/>
+      <w:bookmarkStart w:id="21" w:name="_Toc504330142"/>
       <w:r>
         <w:rPr>
           <w:rFonts w:ascii="Times New Roman" w:hAnsi="Times New Roman" w:cs="Times New Roman"/>
@@ -7457,7 +7583,7 @@
         </w:rPr>
         <w:t>Prvi sprint</w:t>
       </w:r>
-      <w:bookmarkEnd w:id="13"/>
+      <w:bookmarkEnd w:id="21"/>
     </w:p>
     <w:p/>
     <w:p>
@@ -7524,6 +7650,7 @@
         <w:pStyle w:val="Caption"/>
         <w:jc w:val="center"/>
       </w:pPr>
+      <w:bookmarkStart w:id="22" w:name="_Toc504330076"/>
       <w:r>
         <w:t xml:space="preserve">Slika </w:t>
       </w:r>
@@ -7557,6 +7684,7 @@
       <w:r>
         <w:t>Backlog</w:t>
       </w:r>
+      <w:bookmarkEnd w:id="22"/>
     </w:p>
     <w:p>
       <w:pPr>
@@ -7650,7 +7778,7 @@
         <w:lastRenderedPageBreak/>
         <w:t xml:space="preserve"> </w:t>
       </w:r>
-      <w:bookmarkStart w:id="14" w:name="_Toc504215968"/>
+      <w:bookmarkStart w:id="23" w:name="_Toc504330143"/>
       <w:r>
         <w:rPr>
           <w:rFonts w:ascii="Times New Roman" w:hAnsi="Times New Roman" w:cs="Times New Roman"/>
@@ -7660,7 +7788,7 @@
         </w:rPr>
         <w:t>BurnDown chart</w:t>
       </w:r>
-      <w:bookmarkEnd w:id="14"/>
+      <w:bookmarkEnd w:id="23"/>
     </w:p>
     <w:p/>
     <w:p>
@@ -7727,6 +7855,7 @@
         <w:pStyle w:val="Caption"/>
         <w:jc w:val="center"/>
       </w:pPr>
+      <w:bookmarkStart w:id="24" w:name="_Toc504330077"/>
       <w:r>
         <w:t xml:space="preserve">Slika </w:t>
       </w:r>
@@ -7754,6 +7883,7 @@
       <w:r>
         <w:t>. BurnDown Chart za prvi Sprint</w:t>
       </w:r>
+      <w:bookmarkEnd w:id="24"/>
     </w:p>
     <w:p/>
     <w:p>
@@ -7818,7 +7948,7 @@
           <w:szCs w:val="28"/>
         </w:rPr>
       </w:pPr>
-      <w:bookmarkStart w:id="15" w:name="_Toc504215969"/>
+      <w:bookmarkStart w:id="25" w:name="_Toc504330144"/>
       <w:r>
         <w:rPr>
           <w:rFonts w:ascii="Times New Roman" w:hAnsi="Times New Roman" w:cs="Times New Roman"/>
@@ -7830,7 +7960,7 @@
         <w:lastRenderedPageBreak/>
         <w:t>Drugi sprint</w:t>
       </w:r>
-      <w:bookmarkEnd w:id="15"/>
+      <w:bookmarkEnd w:id="25"/>
     </w:p>
     <w:p>
       <w:pPr>
@@ -7907,6 +8037,7 @@
         <w:pStyle w:val="Caption"/>
         <w:jc w:val="center"/>
       </w:pPr>
+      <w:bookmarkStart w:id="26" w:name="_Toc504330078"/>
       <w:r>
         <w:t xml:space="preserve">Slika </w:t>
       </w:r>
@@ -7934,6 +8065,7 @@
       <w:r>
         <w:t>. SprintBacklog</w:t>
       </w:r>
+      <w:bookmarkEnd w:id="26"/>
     </w:p>
     <w:p>
       <w:pPr>
@@ -8070,7 +8202,7 @@
         <w:lastRenderedPageBreak/>
         <w:t xml:space="preserve"> </w:t>
       </w:r>
-      <w:bookmarkStart w:id="16" w:name="_Toc504215970"/>
+      <w:bookmarkStart w:id="27" w:name="_Toc504330145"/>
       <w:r>
         <w:rPr>
           <w:rFonts w:ascii="Times New Roman" w:hAnsi="Times New Roman" w:cs="Times New Roman"/>
@@ -8080,7 +8212,7 @@
         </w:rPr>
         <w:t>Trello</w:t>
       </w:r>
-      <w:bookmarkEnd w:id="16"/>
+      <w:bookmarkEnd w:id="27"/>
     </w:p>
     <w:p>
       <w:pPr>
@@ -8149,6 +8281,7 @@
         <w:pStyle w:val="Caption"/>
         <w:jc w:val="center"/>
       </w:pPr>
+      <w:bookmarkStart w:id="28" w:name="_Toc504330079"/>
       <w:r>
         <w:t xml:space="preserve">Slika </w:t>
       </w:r>
@@ -8176,6 +8309,7 @@
       <w:r>
         <w:t>. SprintBacklog u online alatu Trello</w:t>
       </w:r>
+      <w:bookmarkEnd w:id="28"/>
     </w:p>
     <w:p>
       <w:pPr>
@@ -8266,6 +8400,7 @@
         <w:pStyle w:val="Caption"/>
         <w:jc w:val="center"/>
       </w:pPr>
+      <w:bookmarkStart w:id="29" w:name="_Toc504330080"/>
       <w:r>
         <w:t xml:space="preserve">Slika </w:t>
       </w:r>
@@ -8293,6 +8428,7 @@
       <w:r>
         <w:t>. Primjer kartice za obavljanje zadataka</w:t>
       </w:r>
+      <w:bookmarkEnd w:id="29"/>
     </w:p>
     <w:p>
       <w:pPr>
@@ -8339,7 +8475,7 @@
         <w:lastRenderedPageBreak/>
         <w:t xml:space="preserve"> </w:t>
       </w:r>
-      <w:bookmarkStart w:id="17" w:name="_Toc504215971"/>
+      <w:bookmarkStart w:id="30" w:name="_Toc504330146"/>
       <w:r>
         <w:rPr>
           <w:rFonts w:ascii="Times New Roman" w:hAnsi="Times New Roman" w:cs="Times New Roman"/>
@@ -8349,7 +8485,7 @@
         </w:rPr>
         <w:t>BurnDown chart</w:t>
       </w:r>
-      <w:bookmarkEnd w:id="17"/>
+      <w:bookmarkEnd w:id="30"/>
     </w:p>
     <w:p>
       <w:pPr>
@@ -8425,6 +8561,7 @@
         <w:pStyle w:val="Caption"/>
         <w:jc w:val="center"/>
       </w:pPr>
+      <w:bookmarkStart w:id="31" w:name="_Toc504330081"/>
       <w:r>
         <w:t xml:space="preserve">Slika </w:t>
       </w:r>
@@ -8455,6 +8592,7 @@
       <w:r>
         <w:t>print</w:t>
       </w:r>
+      <w:bookmarkEnd w:id="31"/>
     </w:p>
     <w:p>
       <w:pPr>
@@ -8515,7 +8653,7 @@
           <w:szCs w:val="28"/>
         </w:rPr>
       </w:pPr>
-      <w:bookmarkStart w:id="18" w:name="_Toc504215972"/>
+      <w:bookmarkStart w:id="32" w:name="_Toc504330147"/>
       <w:r>
         <w:rPr>
           <w:rFonts w:ascii="Times New Roman" w:hAnsi="Times New Roman" w:cs="Times New Roman"/>
@@ -8526,7 +8664,7 @@
         </w:rPr>
         <w:t>Treći sprint</w:t>
       </w:r>
-      <w:bookmarkEnd w:id="18"/>
+      <w:bookmarkEnd w:id="32"/>
       <w:r>
         <w:rPr>
           <w:rFonts w:ascii="Times New Roman" w:hAnsi="Times New Roman" w:cs="Times New Roman"/>
@@ -8603,6 +8741,7 @@
         <w:pStyle w:val="Caption"/>
         <w:jc w:val="center"/>
       </w:pPr>
+      <w:bookmarkStart w:id="33" w:name="_Toc504330082"/>
       <w:r>
         <w:t xml:space="preserve">Slika </w:t>
       </w:r>
@@ -8630,6 +8769,7 @@
       <w:r>
         <w:t>. SprintBacklog</w:t>
       </w:r>
+      <w:bookmarkEnd w:id="33"/>
     </w:p>
     <w:p>
       <w:r>
@@ -8719,7 +8859,7 @@
           <w:color w:val="000000" w:themeColor="text1"/>
         </w:rPr>
       </w:pPr>
-      <w:bookmarkStart w:id="19" w:name="_Toc504215973"/>
+      <w:bookmarkStart w:id="34" w:name="_Toc504330148"/>
       <w:r>
         <w:rPr>
           <w:rFonts w:ascii="Times New Roman" w:hAnsi="Times New Roman" w:cs="Times New Roman"/>
@@ -8730,7 +8870,7 @@
         <w:lastRenderedPageBreak/>
         <w:t>Trello</w:t>
       </w:r>
-      <w:bookmarkEnd w:id="19"/>
+      <w:bookmarkEnd w:id="34"/>
     </w:p>
     <w:p/>
     <w:p>
@@ -8743,10 +8883,10 @@
           <w:lang w:eastAsia="hr-HR"/>
         </w:rPr>
         <w:drawing>
-          <wp:inline distT="0" distB="0" distL="0" distR="0" wp14:anchorId="71624F21" wp14:editId="7766AC3D">
-            <wp:extent cx="5731510" cy="2725420"/>
-            <wp:effectExtent l="0" t="0" r="2540" b="0"/>
-            <wp:docPr id="11" name="Picture 11"/>
+          <wp:inline distT="0" distB="0" distL="0" distR="0" wp14:anchorId="44E98522" wp14:editId="2D625399">
+            <wp:extent cx="5731510" cy="2695575"/>
+            <wp:effectExtent l="0" t="0" r="2540" b="9525"/>
+            <wp:docPr id="18" name="Picture 18"/>
             <wp:cNvGraphicFramePr>
               <a:graphicFrameLocks xmlns:a="http://schemas.openxmlformats.org/drawingml/2006/main" noChangeAspect="1"/>
             </wp:cNvGraphicFramePr>
@@ -8754,7 +8894,7 @@
               <a:graphicData uri="http://schemas.openxmlformats.org/drawingml/2006/picture">
                 <pic:pic xmlns:pic="http://schemas.openxmlformats.org/drawingml/2006/picture">
                   <pic:nvPicPr>
-                    <pic:cNvPr id="11" name="trello2.PNG"/>
+                    <pic:cNvPr id="18" name="trello.PNG"/>
                     <pic:cNvPicPr/>
                   </pic:nvPicPr>
                   <pic:blipFill>
@@ -8772,7 +8912,7 @@
                   <pic:spPr>
                     <a:xfrm>
                       <a:off x="0" y="0"/>
-                      <a:ext cx="5731510" cy="2725420"/>
+                      <a:ext cx="5731510" cy="2695575"/>
                     </a:xfrm>
                     <a:prstGeom prst="rect">
                       <a:avLst/>
@@ -8790,6 +8930,7 @@
         <w:pStyle w:val="Caption"/>
         <w:jc w:val="center"/>
       </w:pPr>
+      <w:bookmarkStart w:id="35" w:name="_Toc504330083"/>
       <w:r>
         <w:t xml:space="preserve">Slika </w:t>
       </w:r>
@@ -8807,6 +8948,7 @@
       <w:r>
         <w:t>intBacklog u online alatu Trell</w:t>
       </w:r>
+      <w:bookmarkEnd w:id="35"/>
     </w:p>
     <w:p>
       <w:pPr>
@@ -8884,6 +9026,7 @@
         <w:pStyle w:val="Caption"/>
         <w:jc w:val="center"/>
       </w:pPr>
+      <w:bookmarkStart w:id="36" w:name="_Toc504330084"/>
       <w:r>
         <w:t xml:space="preserve">Slika </w:t>
       </w:r>
@@ -8898,6 +9041,7 @@
       <w:r>
         <w:t>. Primjer kartice za obavljanje zadataka</w:t>
       </w:r>
+      <w:bookmarkEnd w:id="36"/>
     </w:p>
     <w:p>
       <w:r>
@@ -8914,8 +9058,6 @@
       <w:r>
         <w:t xml:space="preserve"> </w:t>
       </w:r>
-      <w:bookmarkStart w:id="20" w:name="_GoBack"/>
-      <w:bookmarkEnd w:id="20"/>
     </w:p>
     <w:p>
       <w:pPr>
@@ -8941,7 +9083,7 @@
         <w:lastRenderedPageBreak/>
         <w:t xml:space="preserve"> </w:t>
       </w:r>
-      <w:bookmarkStart w:id="21" w:name="_Toc504215974"/>
+      <w:bookmarkStart w:id="37" w:name="_Toc504330149"/>
       <w:r>
         <w:rPr>
           <w:rFonts w:ascii="Times New Roman" w:hAnsi="Times New Roman" w:cs="Times New Roman"/>
@@ -8951,7 +9093,7 @@
         </w:rPr>
         <w:t>BurnDown chart</w:t>
       </w:r>
-      <w:bookmarkEnd w:id="21"/>
+      <w:bookmarkEnd w:id="37"/>
     </w:p>
     <w:p>
       <w:pPr>
@@ -9027,6 +9169,7 @@
         <w:pStyle w:val="Caption"/>
         <w:jc w:val="center"/>
       </w:pPr>
+      <w:bookmarkStart w:id="38" w:name="_Toc504330085"/>
       <w:r>
         <w:t xml:space="preserve">Slika </w:t>
       </w:r>
@@ -9057,6 +9200,7 @@
       <w:r>
         <w:t xml:space="preserve"> za treći Sprint</w:t>
       </w:r>
+      <w:bookmarkEnd w:id="38"/>
     </w:p>
     <w:p>
       <w:pPr>
@@ -9099,7 +9243,7 @@
           <w:szCs w:val="36"/>
         </w:rPr>
       </w:pPr>
-      <w:bookmarkStart w:id="22" w:name="_Toc504215975"/>
+      <w:bookmarkStart w:id="39" w:name="_Toc504330150"/>
       <w:r>
         <w:rPr>
           <w:rFonts w:ascii="Times New Roman" w:hAnsi="Times New Roman" w:cs="Times New Roman"/>
@@ -9111,7 +9255,7 @@
         <w:lastRenderedPageBreak/>
         <w:t>Evidencija članova tima po zadacima</w:t>
       </w:r>
-      <w:bookmarkEnd w:id="22"/>
+      <w:bookmarkEnd w:id="39"/>
     </w:p>
     <w:p/>
     <w:p>
@@ -9129,7 +9273,7 @@
           <w:szCs w:val="32"/>
         </w:rPr>
       </w:pPr>
-      <w:bookmarkStart w:id="23" w:name="_Toc504215976"/>
+      <w:bookmarkStart w:id="40" w:name="_Toc504330151"/>
       <w:r>
         <w:rPr>
           <w:rFonts w:ascii="Times New Roman" w:hAnsi="Times New Roman" w:cs="Times New Roman"/>
@@ -9140,7 +9284,7 @@
         </w:rPr>
         <w:t>Antonio Brkić</w:t>
       </w:r>
-      <w:bookmarkEnd w:id="23"/>
+      <w:bookmarkEnd w:id="40"/>
     </w:p>
     <w:p/>
     <w:tbl>
@@ -9855,7 +9999,7 @@
           <w:szCs w:val="32"/>
         </w:rPr>
       </w:pPr>
-      <w:bookmarkStart w:id="24" w:name="_Toc504215977"/>
+      <w:bookmarkStart w:id="41" w:name="_Toc504330152"/>
       <w:r>
         <w:rPr>
           <w:rFonts w:ascii="Times New Roman" w:hAnsi="Times New Roman" w:cs="Times New Roman"/>
@@ -9867,7 +10011,7 @@
         <w:lastRenderedPageBreak/>
         <w:t>Andrea Danzante</w:t>
       </w:r>
-      <w:bookmarkEnd w:id="24"/>
+      <w:bookmarkEnd w:id="41"/>
     </w:p>
     <w:p/>
     <w:tbl>
@@ -10601,7 +10745,7 @@
           <w:szCs w:val="32"/>
         </w:rPr>
       </w:pPr>
-      <w:bookmarkStart w:id="25" w:name="_Toc504215978"/>
+      <w:bookmarkStart w:id="42" w:name="_Toc504330153"/>
       <w:r>
         <w:rPr>
           <w:rFonts w:ascii="Times New Roman" w:hAnsi="Times New Roman" w:cs="Times New Roman"/>
@@ -10613,7 +10757,7 @@
         <w:lastRenderedPageBreak/>
         <w:t>Domagoj Ergović</w:t>
       </w:r>
-      <w:bookmarkEnd w:id="25"/>
+      <w:bookmarkEnd w:id="42"/>
     </w:p>
     <w:p/>
     <w:tbl>
@@ -11183,7 +11327,7 @@
           <w:szCs w:val="32"/>
         </w:rPr>
       </w:pPr>
-      <w:bookmarkStart w:id="26" w:name="_Toc504215979"/>
+      <w:bookmarkStart w:id="43" w:name="_Toc504330154"/>
       <w:r>
         <w:rPr>
           <w:rFonts w:ascii="Times New Roman" w:hAnsi="Times New Roman" w:cs="Times New Roman"/>
@@ -11194,7 +11338,7 @@
         </w:rPr>
         <w:t>Marijan Hranj</w:t>
       </w:r>
-      <w:bookmarkEnd w:id="26"/>
+      <w:bookmarkEnd w:id="43"/>
     </w:p>
     <w:p>
       <w:pPr>
@@ -11828,7 +11972,10 @@
               <w:jc w:val="center"/>
             </w:pPr>
             <w:r>
-              <w:t>14.01.2018.</w:t>
+              <w:t>21</w:t>
+            </w:r>
+            <w:r>
+              <w:t>.01.2018.</w:t>
             </w:r>
           </w:p>
         </w:tc>
@@ -11840,6 +11987,1379 @@
           <w:tab w:val="left" w:pos="1650"/>
         </w:tabs>
       </w:pPr>
+    </w:p>
+    <w:p>
+      <w:pPr>
+        <w:tabs>
+          <w:tab w:val="left" w:pos="1650"/>
+        </w:tabs>
+      </w:pPr>
+    </w:p>
+    <w:p>
+      <w:pPr>
+        <w:tabs>
+          <w:tab w:val="left" w:pos="1650"/>
+        </w:tabs>
+      </w:pPr>
+    </w:p>
+    <w:p>
+      <w:pPr>
+        <w:tabs>
+          <w:tab w:val="left" w:pos="1650"/>
+        </w:tabs>
+      </w:pPr>
+    </w:p>
+    <w:p>
+      <w:pPr>
+        <w:tabs>
+          <w:tab w:val="left" w:pos="1650"/>
+        </w:tabs>
+      </w:pPr>
+    </w:p>
+    <w:p>
+      <w:pPr>
+        <w:tabs>
+          <w:tab w:val="left" w:pos="1650"/>
+        </w:tabs>
+      </w:pPr>
+    </w:p>
+    <w:p>
+      <w:pPr>
+        <w:tabs>
+          <w:tab w:val="left" w:pos="1650"/>
+        </w:tabs>
+      </w:pPr>
+    </w:p>
+    <w:p>
+      <w:pPr>
+        <w:tabs>
+          <w:tab w:val="left" w:pos="1650"/>
+        </w:tabs>
+      </w:pPr>
+    </w:p>
+    <w:p>
+      <w:pPr>
+        <w:tabs>
+          <w:tab w:val="left" w:pos="1650"/>
+        </w:tabs>
+      </w:pPr>
+    </w:p>
+    <w:p>
+      <w:pPr>
+        <w:tabs>
+          <w:tab w:val="left" w:pos="1650"/>
+        </w:tabs>
+      </w:pPr>
+    </w:p>
+    <w:p>
+      <w:pPr>
+        <w:tabs>
+          <w:tab w:val="left" w:pos="1650"/>
+        </w:tabs>
+      </w:pPr>
+    </w:p>
+    <w:p>
+      <w:pPr>
+        <w:pStyle w:val="Heading1"/>
+        <w:numPr>
+          <w:ilvl w:val="0"/>
+          <w:numId w:val="2"/>
+        </w:numPr>
+        <w:jc w:val="center"/>
+        <w:rPr>
+          <w:rFonts w:ascii="Times New Roman" w:hAnsi="Times New Roman" w:cs="Times New Roman"/>
+          <w:b/>
+          <w:color w:val="auto"/>
+          <w:sz w:val="36"/>
+          <w:szCs w:val="36"/>
+        </w:rPr>
+      </w:pPr>
+      <w:bookmarkStart w:id="44" w:name="_Toc504330155"/>
+      <w:r>
+        <w:rPr>
+          <w:rFonts w:ascii="Times New Roman" w:hAnsi="Times New Roman" w:cs="Times New Roman"/>
+          <w:b/>
+          <w:color w:val="auto"/>
+          <w:sz w:val="36"/>
+          <w:szCs w:val="36"/>
+        </w:rPr>
+        <w:lastRenderedPageBreak/>
+        <w:t>Popis slika</w:t>
+      </w:r>
+      <w:bookmarkEnd w:id="44"/>
+    </w:p>
+    <w:p/>
+    <w:p>
+      <w:pPr>
+        <w:pStyle w:val="TableofFigures"/>
+        <w:tabs>
+          <w:tab w:val="right" w:leader="dot" w:pos="9016"/>
+        </w:tabs>
+        <w:spacing w:line="360" w:lineRule="auto"/>
+        <w:jc w:val="both"/>
+        <w:rPr>
+          <w:rFonts w:asciiTheme="minorHAnsi" w:eastAsiaTheme="minorEastAsia" w:hAnsiTheme="minorHAnsi" w:cstheme="minorBidi"/>
+          <w:noProof/>
+          <w:sz w:val="22"/>
+          <w:szCs w:val="22"/>
+          <w:lang w:eastAsia="hr-HR"/>
+        </w:rPr>
+      </w:pPr>
+      <w:r>
+        <w:fldChar w:fldCharType="begin"/>
+      </w:r>
+      <w:r>
+        <w:instrText xml:space="preserve"> TOC \h \z \c "Slika" </w:instrText>
+      </w:r>
+      <w:r>
+        <w:fldChar w:fldCharType="separate"/>
+      </w:r>
+      <w:hyperlink w:anchor="_Toc504330069" w:history="1">
+        <w:r>
+          <w:rPr>
+            <w:rStyle w:val="Hyperlink"/>
+            <w:noProof/>
+          </w:rPr>
+          <w:t>Slika 1. Gantogram</w:t>
+        </w:r>
+        <w:r>
+          <w:rPr>
+            <w:noProof/>
+            <w:webHidden/>
+          </w:rPr>
+          <w:tab/>
+        </w:r>
+        <w:r>
+          <w:rPr>
+            <w:noProof/>
+            <w:webHidden/>
+          </w:rPr>
+          <w:fldChar w:fldCharType="begin"/>
+        </w:r>
+        <w:r>
+          <w:rPr>
+            <w:noProof/>
+            <w:webHidden/>
+          </w:rPr>
+          <w:instrText xml:space="preserve"> PAGEREF _Toc504330069 \h </w:instrText>
+        </w:r>
+        <w:r>
+          <w:rPr>
+            <w:noProof/>
+            <w:webHidden/>
+          </w:rPr>
+        </w:r>
+        <w:r>
+          <w:rPr>
+            <w:noProof/>
+            <w:webHidden/>
+          </w:rPr>
+          <w:fldChar w:fldCharType="separate"/>
+        </w:r>
+        <w:r>
+          <w:rPr>
+            <w:noProof/>
+            <w:webHidden/>
+          </w:rPr>
+          <w:t>6</w:t>
+        </w:r>
+        <w:r>
+          <w:rPr>
+            <w:noProof/>
+            <w:webHidden/>
+          </w:rPr>
+          <w:fldChar w:fldCharType="end"/>
+        </w:r>
+      </w:hyperlink>
+    </w:p>
+    <w:p>
+      <w:pPr>
+        <w:pStyle w:val="TableofFigures"/>
+        <w:tabs>
+          <w:tab w:val="right" w:leader="dot" w:pos="9016"/>
+        </w:tabs>
+        <w:spacing w:line="360" w:lineRule="auto"/>
+        <w:jc w:val="both"/>
+        <w:rPr>
+          <w:rFonts w:asciiTheme="minorHAnsi" w:eastAsiaTheme="minorEastAsia" w:hAnsiTheme="minorHAnsi" w:cstheme="minorBidi"/>
+          <w:noProof/>
+          <w:sz w:val="22"/>
+          <w:szCs w:val="22"/>
+          <w:lang w:eastAsia="hr-HR"/>
+        </w:rPr>
+      </w:pPr>
+      <w:hyperlink w:anchor="_Toc504330070" w:history="1">
+        <w:r>
+          <w:rPr>
+            <w:rStyle w:val="Hyperlink"/>
+            <w:noProof/>
+          </w:rPr>
+          <w:t>Slika 2. Trošak projekta</w:t>
+        </w:r>
+        <w:r>
+          <w:rPr>
+            <w:noProof/>
+            <w:webHidden/>
+          </w:rPr>
+          <w:tab/>
+        </w:r>
+        <w:r>
+          <w:rPr>
+            <w:noProof/>
+            <w:webHidden/>
+          </w:rPr>
+          <w:fldChar w:fldCharType="begin"/>
+        </w:r>
+        <w:r>
+          <w:rPr>
+            <w:noProof/>
+            <w:webHidden/>
+          </w:rPr>
+          <w:instrText xml:space="preserve"> PAGEREF _Toc504330070 \h </w:instrText>
+        </w:r>
+        <w:r>
+          <w:rPr>
+            <w:noProof/>
+            <w:webHidden/>
+          </w:rPr>
+        </w:r>
+        <w:r>
+          <w:rPr>
+            <w:noProof/>
+            <w:webHidden/>
+          </w:rPr>
+          <w:fldChar w:fldCharType="separate"/>
+        </w:r>
+        <w:r>
+          <w:rPr>
+            <w:noProof/>
+            <w:webHidden/>
+          </w:rPr>
+          <w:t>6</w:t>
+        </w:r>
+        <w:r>
+          <w:rPr>
+            <w:noProof/>
+            <w:webHidden/>
+          </w:rPr>
+          <w:fldChar w:fldCharType="end"/>
+        </w:r>
+      </w:hyperlink>
+    </w:p>
+    <w:p>
+      <w:pPr>
+        <w:pStyle w:val="TableofFigures"/>
+        <w:tabs>
+          <w:tab w:val="right" w:leader="dot" w:pos="9016"/>
+        </w:tabs>
+        <w:spacing w:line="360" w:lineRule="auto"/>
+        <w:jc w:val="both"/>
+        <w:rPr>
+          <w:rFonts w:asciiTheme="minorHAnsi" w:eastAsiaTheme="minorEastAsia" w:hAnsiTheme="minorHAnsi" w:cstheme="minorBidi"/>
+          <w:noProof/>
+          <w:sz w:val="22"/>
+          <w:szCs w:val="22"/>
+          <w:lang w:eastAsia="hr-HR"/>
+        </w:rPr>
+      </w:pPr>
+      <w:hyperlink w:anchor="_Toc504330071" w:history="1">
+        <w:r>
+          <w:rPr>
+            <w:rStyle w:val="Hyperlink"/>
+            <w:noProof/>
+          </w:rPr>
+          <w:t>Slika 3. Skica ekrana aplikacije</w:t>
+        </w:r>
+        <w:r>
+          <w:rPr>
+            <w:noProof/>
+            <w:webHidden/>
+          </w:rPr>
+          <w:tab/>
+        </w:r>
+        <w:r>
+          <w:rPr>
+            <w:noProof/>
+            <w:webHidden/>
+          </w:rPr>
+          <w:fldChar w:fldCharType="begin"/>
+        </w:r>
+        <w:r>
+          <w:rPr>
+            <w:noProof/>
+            <w:webHidden/>
+          </w:rPr>
+          <w:instrText xml:space="preserve"> PAGEREF _Toc504330071 \h </w:instrText>
+        </w:r>
+        <w:r>
+          <w:rPr>
+            <w:noProof/>
+            <w:webHidden/>
+          </w:rPr>
+        </w:r>
+        <w:r>
+          <w:rPr>
+            <w:noProof/>
+            <w:webHidden/>
+          </w:rPr>
+          <w:fldChar w:fldCharType="separate"/>
+        </w:r>
+        <w:r>
+          <w:rPr>
+            <w:noProof/>
+            <w:webHidden/>
+          </w:rPr>
+          <w:t>7</w:t>
+        </w:r>
+        <w:r>
+          <w:rPr>
+            <w:noProof/>
+            <w:webHidden/>
+          </w:rPr>
+          <w:fldChar w:fldCharType="end"/>
+        </w:r>
+      </w:hyperlink>
+    </w:p>
+    <w:p>
+      <w:pPr>
+        <w:pStyle w:val="TableofFigures"/>
+        <w:tabs>
+          <w:tab w:val="right" w:leader="dot" w:pos="9016"/>
+        </w:tabs>
+        <w:spacing w:line="360" w:lineRule="auto"/>
+        <w:jc w:val="both"/>
+        <w:rPr>
+          <w:rFonts w:asciiTheme="minorHAnsi" w:eastAsiaTheme="minorEastAsia" w:hAnsiTheme="minorHAnsi" w:cstheme="minorBidi"/>
+          <w:noProof/>
+          <w:sz w:val="22"/>
+          <w:szCs w:val="22"/>
+          <w:lang w:eastAsia="hr-HR"/>
+        </w:rPr>
+      </w:pPr>
+      <w:hyperlink w:anchor="_Toc504330072" w:history="1">
+        <w:r>
+          <w:rPr>
+            <w:rStyle w:val="Hyperlink"/>
+            <w:noProof/>
+          </w:rPr>
+          <w:t>Slika 4. ERA dijagram baze podataka</w:t>
+        </w:r>
+        <w:r>
+          <w:rPr>
+            <w:noProof/>
+            <w:webHidden/>
+          </w:rPr>
+          <w:tab/>
+        </w:r>
+        <w:r>
+          <w:rPr>
+            <w:noProof/>
+            <w:webHidden/>
+          </w:rPr>
+          <w:fldChar w:fldCharType="begin"/>
+        </w:r>
+        <w:r>
+          <w:rPr>
+            <w:noProof/>
+            <w:webHidden/>
+          </w:rPr>
+          <w:instrText xml:space="preserve"> PAGEREF _Toc504330072 \h </w:instrText>
+        </w:r>
+        <w:r>
+          <w:rPr>
+            <w:noProof/>
+            <w:webHidden/>
+          </w:rPr>
+        </w:r>
+        <w:r>
+          <w:rPr>
+            <w:noProof/>
+            <w:webHidden/>
+          </w:rPr>
+          <w:fldChar w:fldCharType="separate"/>
+        </w:r>
+        <w:r>
+          <w:rPr>
+            <w:noProof/>
+            <w:webHidden/>
+          </w:rPr>
+          <w:t>8</w:t>
+        </w:r>
+        <w:r>
+          <w:rPr>
+            <w:noProof/>
+            <w:webHidden/>
+          </w:rPr>
+          <w:fldChar w:fldCharType="end"/>
+        </w:r>
+      </w:hyperlink>
+    </w:p>
+    <w:p>
+      <w:pPr>
+        <w:pStyle w:val="TableofFigures"/>
+        <w:tabs>
+          <w:tab w:val="right" w:leader="dot" w:pos="9016"/>
+        </w:tabs>
+        <w:spacing w:line="360" w:lineRule="auto"/>
+        <w:jc w:val="both"/>
+        <w:rPr>
+          <w:rFonts w:asciiTheme="minorHAnsi" w:eastAsiaTheme="minorEastAsia" w:hAnsiTheme="minorHAnsi" w:cstheme="minorBidi"/>
+          <w:noProof/>
+          <w:sz w:val="22"/>
+          <w:szCs w:val="22"/>
+          <w:lang w:eastAsia="hr-HR"/>
+        </w:rPr>
+      </w:pPr>
+      <w:hyperlink w:anchor="_Toc504330073" w:history="1">
+        <w:r>
+          <w:rPr>
+            <w:rStyle w:val="Hyperlink"/>
+            <w:noProof/>
+          </w:rPr>
+          <w:t>Slika 5. Dijagram slučaja korištenja</w:t>
+        </w:r>
+        <w:r>
+          <w:rPr>
+            <w:noProof/>
+            <w:webHidden/>
+          </w:rPr>
+          <w:tab/>
+        </w:r>
+        <w:r>
+          <w:rPr>
+            <w:noProof/>
+            <w:webHidden/>
+          </w:rPr>
+          <w:fldChar w:fldCharType="begin"/>
+        </w:r>
+        <w:r>
+          <w:rPr>
+            <w:noProof/>
+            <w:webHidden/>
+          </w:rPr>
+          <w:instrText xml:space="preserve"> PAGEREF _Toc504330073 \h </w:instrText>
+        </w:r>
+        <w:r>
+          <w:rPr>
+            <w:noProof/>
+            <w:webHidden/>
+          </w:rPr>
+        </w:r>
+        <w:r>
+          <w:rPr>
+            <w:noProof/>
+            <w:webHidden/>
+          </w:rPr>
+          <w:fldChar w:fldCharType="separate"/>
+        </w:r>
+        <w:r>
+          <w:rPr>
+            <w:noProof/>
+            <w:webHidden/>
+          </w:rPr>
+          <w:t>8</w:t>
+        </w:r>
+        <w:r>
+          <w:rPr>
+            <w:noProof/>
+            <w:webHidden/>
+          </w:rPr>
+          <w:fldChar w:fldCharType="end"/>
+        </w:r>
+      </w:hyperlink>
+    </w:p>
+    <w:p>
+      <w:pPr>
+        <w:pStyle w:val="TableofFigures"/>
+        <w:tabs>
+          <w:tab w:val="right" w:leader="dot" w:pos="9016"/>
+        </w:tabs>
+        <w:spacing w:line="360" w:lineRule="auto"/>
+        <w:jc w:val="both"/>
+        <w:rPr>
+          <w:rFonts w:asciiTheme="minorHAnsi" w:eastAsiaTheme="minorEastAsia" w:hAnsiTheme="minorHAnsi" w:cstheme="minorBidi"/>
+          <w:noProof/>
+          <w:sz w:val="22"/>
+          <w:szCs w:val="22"/>
+          <w:lang w:eastAsia="hr-HR"/>
+        </w:rPr>
+      </w:pPr>
+      <w:hyperlink w:anchor="_Toc504330074" w:history="1">
+        <w:r>
+          <w:rPr>
+            <w:rStyle w:val="Hyperlink"/>
+            <w:noProof/>
+          </w:rPr>
+          <w:t>Slika 6. Dijagram slučaja korištenja-nova verzija</w:t>
+        </w:r>
+        <w:r>
+          <w:rPr>
+            <w:noProof/>
+            <w:webHidden/>
+          </w:rPr>
+          <w:tab/>
+        </w:r>
+        <w:r>
+          <w:rPr>
+            <w:noProof/>
+            <w:webHidden/>
+          </w:rPr>
+          <w:fldChar w:fldCharType="begin"/>
+        </w:r>
+        <w:r>
+          <w:rPr>
+            <w:noProof/>
+            <w:webHidden/>
+          </w:rPr>
+          <w:instrText xml:space="preserve"> PAGEREF _Toc504330074 \h </w:instrText>
+        </w:r>
+        <w:r>
+          <w:rPr>
+            <w:noProof/>
+            <w:webHidden/>
+          </w:rPr>
+        </w:r>
+        <w:r>
+          <w:rPr>
+            <w:noProof/>
+            <w:webHidden/>
+          </w:rPr>
+          <w:fldChar w:fldCharType="separate"/>
+        </w:r>
+        <w:r>
+          <w:rPr>
+            <w:noProof/>
+            <w:webHidden/>
+          </w:rPr>
+          <w:t>9</w:t>
+        </w:r>
+        <w:r>
+          <w:rPr>
+            <w:noProof/>
+            <w:webHidden/>
+          </w:rPr>
+          <w:fldChar w:fldCharType="end"/>
+        </w:r>
+      </w:hyperlink>
+    </w:p>
+    <w:p>
+      <w:pPr>
+        <w:pStyle w:val="TableofFigures"/>
+        <w:tabs>
+          <w:tab w:val="right" w:leader="dot" w:pos="9016"/>
+        </w:tabs>
+        <w:spacing w:line="360" w:lineRule="auto"/>
+        <w:jc w:val="both"/>
+        <w:rPr>
+          <w:rFonts w:asciiTheme="minorHAnsi" w:eastAsiaTheme="minorEastAsia" w:hAnsiTheme="minorHAnsi" w:cstheme="minorBidi"/>
+          <w:noProof/>
+          <w:sz w:val="22"/>
+          <w:szCs w:val="22"/>
+          <w:lang w:eastAsia="hr-HR"/>
+        </w:rPr>
+      </w:pPr>
+      <w:hyperlink w:anchor="_Toc504330075" w:history="1">
+        <w:r>
+          <w:rPr>
+            <w:rStyle w:val="Hyperlink"/>
+            <w:noProof/>
+          </w:rPr>
+          <w:t>Slika 7. Product Backlog</w:t>
+        </w:r>
+        <w:r>
+          <w:rPr>
+            <w:noProof/>
+            <w:webHidden/>
+          </w:rPr>
+          <w:tab/>
+        </w:r>
+        <w:r>
+          <w:rPr>
+            <w:noProof/>
+            <w:webHidden/>
+          </w:rPr>
+          <w:fldChar w:fldCharType="begin"/>
+        </w:r>
+        <w:r>
+          <w:rPr>
+            <w:noProof/>
+            <w:webHidden/>
+          </w:rPr>
+          <w:instrText xml:space="preserve"> PAGEREF _Toc504330075 \h </w:instrText>
+        </w:r>
+        <w:r>
+          <w:rPr>
+            <w:noProof/>
+            <w:webHidden/>
+          </w:rPr>
+        </w:r>
+        <w:r>
+          <w:rPr>
+            <w:noProof/>
+            <w:webHidden/>
+          </w:rPr>
+          <w:fldChar w:fldCharType="separate"/>
+        </w:r>
+        <w:r>
+          <w:rPr>
+            <w:noProof/>
+            <w:webHidden/>
+          </w:rPr>
+          <w:t>13</w:t>
+        </w:r>
+        <w:r>
+          <w:rPr>
+            <w:noProof/>
+            <w:webHidden/>
+          </w:rPr>
+          <w:fldChar w:fldCharType="end"/>
+        </w:r>
+      </w:hyperlink>
+    </w:p>
+    <w:p>
+      <w:pPr>
+        <w:pStyle w:val="TableofFigures"/>
+        <w:tabs>
+          <w:tab w:val="right" w:leader="dot" w:pos="9016"/>
+        </w:tabs>
+        <w:spacing w:line="360" w:lineRule="auto"/>
+        <w:jc w:val="both"/>
+        <w:rPr>
+          <w:rFonts w:asciiTheme="minorHAnsi" w:eastAsiaTheme="minorEastAsia" w:hAnsiTheme="minorHAnsi" w:cstheme="minorBidi"/>
+          <w:noProof/>
+          <w:sz w:val="22"/>
+          <w:szCs w:val="22"/>
+          <w:lang w:eastAsia="hr-HR"/>
+        </w:rPr>
+      </w:pPr>
+      <w:hyperlink w:anchor="_Toc504330076" w:history="1">
+        <w:r>
+          <w:rPr>
+            <w:rStyle w:val="Hyperlink"/>
+            <w:noProof/>
+          </w:rPr>
+          <w:t>Slika 8. SprintBacklog</w:t>
+        </w:r>
+        <w:r>
+          <w:rPr>
+            <w:noProof/>
+            <w:webHidden/>
+          </w:rPr>
+          <w:tab/>
+        </w:r>
+        <w:r>
+          <w:rPr>
+            <w:noProof/>
+            <w:webHidden/>
+          </w:rPr>
+          <w:fldChar w:fldCharType="begin"/>
+        </w:r>
+        <w:r>
+          <w:rPr>
+            <w:noProof/>
+            <w:webHidden/>
+          </w:rPr>
+          <w:instrText xml:space="preserve"> PAGEREF _Toc504330076 \h </w:instrText>
+        </w:r>
+        <w:r>
+          <w:rPr>
+            <w:noProof/>
+            <w:webHidden/>
+          </w:rPr>
+        </w:r>
+        <w:r>
+          <w:rPr>
+            <w:noProof/>
+            <w:webHidden/>
+          </w:rPr>
+          <w:fldChar w:fldCharType="separate"/>
+        </w:r>
+        <w:r>
+          <w:rPr>
+            <w:noProof/>
+            <w:webHidden/>
+          </w:rPr>
+          <w:t>14</w:t>
+        </w:r>
+        <w:r>
+          <w:rPr>
+            <w:noProof/>
+            <w:webHidden/>
+          </w:rPr>
+          <w:fldChar w:fldCharType="end"/>
+        </w:r>
+      </w:hyperlink>
+    </w:p>
+    <w:p>
+      <w:pPr>
+        <w:pStyle w:val="TableofFigures"/>
+        <w:tabs>
+          <w:tab w:val="right" w:leader="dot" w:pos="9016"/>
+        </w:tabs>
+        <w:spacing w:line="360" w:lineRule="auto"/>
+        <w:jc w:val="both"/>
+        <w:rPr>
+          <w:rFonts w:asciiTheme="minorHAnsi" w:eastAsiaTheme="minorEastAsia" w:hAnsiTheme="minorHAnsi" w:cstheme="minorBidi"/>
+          <w:noProof/>
+          <w:sz w:val="22"/>
+          <w:szCs w:val="22"/>
+          <w:lang w:eastAsia="hr-HR"/>
+        </w:rPr>
+      </w:pPr>
+      <w:hyperlink w:anchor="_Toc504330077" w:history="1">
+        <w:r>
+          <w:rPr>
+            <w:rStyle w:val="Hyperlink"/>
+            <w:noProof/>
+          </w:rPr>
+          <w:t>Slika 9. BurnDown Chart za prvi Sprint</w:t>
+        </w:r>
+        <w:r>
+          <w:rPr>
+            <w:noProof/>
+            <w:webHidden/>
+          </w:rPr>
+          <w:tab/>
+        </w:r>
+        <w:r>
+          <w:rPr>
+            <w:noProof/>
+            <w:webHidden/>
+          </w:rPr>
+          <w:fldChar w:fldCharType="begin"/>
+        </w:r>
+        <w:r>
+          <w:rPr>
+            <w:noProof/>
+            <w:webHidden/>
+          </w:rPr>
+          <w:instrText xml:space="preserve"> PAGEREF _Toc504330077 \h </w:instrText>
+        </w:r>
+        <w:r>
+          <w:rPr>
+            <w:noProof/>
+            <w:webHidden/>
+          </w:rPr>
+        </w:r>
+        <w:r>
+          <w:rPr>
+            <w:noProof/>
+            <w:webHidden/>
+          </w:rPr>
+          <w:fldChar w:fldCharType="separate"/>
+        </w:r>
+        <w:r>
+          <w:rPr>
+            <w:noProof/>
+            <w:webHidden/>
+          </w:rPr>
+          <w:t>15</w:t>
+        </w:r>
+        <w:r>
+          <w:rPr>
+            <w:noProof/>
+            <w:webHidden/>
+          </w:rPr>
+          <w:fldChar w:fldCharType="end"/>
+        </w:r>
+      </w:hyperlink>
+    </w:p>
+    <w:p>
+      <w:pPr>
+        <w:pStyle w:val="TableofFigures"/>
+        <w:tabs>
+          <w:tab w:val="right" w:leader="dot" w:pos="9016"/>
+        </w:tabs>
+        <w:spacing w:line="360" w:lineRule="auto"/>
+        <w:jc w:val="both"/>
+        <w:rPr>
+          <w:rFonts w:asciiTheme="minorHAnsi" w:eastAsiaTheme="minorEastAsia" w:hAnsiTheme="minorHAnsi" w:cstheme="minorBidi"/>
+          <w:noProof/>
+          <w:sz w:val="22"/>
+          <w:szCs w:val="22"/>
+          <w:lang w:eastAsia="hr-HR"/>
+        </w:rPr>
+      </w:pPr>
+      <w:hyperlink w:anchor="_Toc504330078" w:history="1">
+        <w:r>
+          <w:rPr>
+            <w:rStyle w:val="Hyperlink"/>
+            <w:noProof/>
+          </w:rPr>
+          <w:t>Slika 10. SprintBacklog</w:t>
+        </w:r>
+        <w:r>
+          <w:rPr>
+            <w:noProof/>
+            <w:webHidden/>
+          </w:rPr>
+          <w:tab/>
+        </w:r>
+        <w:r>
+          <w:rPr>
+            <w:noProof/>
+            <w:webHidden/>
+          </w:rPr>
+          <w:fldChar w:fldCharType="begin"/>
+        </w:r>
+        <w:r>
+          <w:rPr>
+            <w:noProof/>
+            <w:webHidden/>
+          </w:rPr>
+          <w:instrText xml:space="preserve"> PAGEREF _Toc504330078 \h </w:instrText>
+        </w:r>
+        <w:r>
+          <w:rPr>
+            <w:noProof/>
+            <w:webHidden/>
+          </w:rPr>
+        </w:r>
+        <w:r>
+          <w:rPr>
+            <w:noProof/>
+            <w:webHidden/>
+          </w:rPr>
+          <w:fldChar w:fldCharType="separate"/>
+        </w:r>
+        <w:r>
+          <w:rPr>
+            <w:noProof/>
+            <w:webHidden/>
+          </w:rPr>
+          <w:t>16</w:t>
+        </w:r>
+        <w:r>
+          <w:rPr>
+            <w:noProof/>
+            <w:webHidden/>
+          </w:rPr>
+          <w:fldChar w:fldCharType="end"/>
+        </w:r>
+      </w:hyperlink>
+    </w:p>
+    <w:p>
+      <w:pPr>
+        <w:pStyle w:val="TableofFigures"/>
+        <w:tabs>
+          <w:tab w:val="right" w:leader="dot" w:pos="9016"/>
+        </w:tabs>
+        <w:spacing w:line="360" w:lineRule="auto"/>
+        <w:jc w:val="both"/>
+        <w:rPr>
+          <w:rFonts w:asciiTheme="minorHAnsi" w:eastAsiaTheme="minorEastAsia" w:hAnsiTheme="minorHAnsi" w:cstheme="minorBidi"/>
+          <w:noProof/>
+          <w:sz w:val="22"/>
+          <w:szCs w:val="22"/>
+          <w:lang w:eastAsia="hr-HR"/>
+        </w:rPr>
+      </w:pPr>
+      <w:hyperlink w:anchor="_Toc504330079" w:history="1">
+        <w:r>
+          <w:rPr>
+            <w:rStyle w:val="Hyperlink"/>
+            <w:noProof/>
+          </w:rPr>
+          <w:t>Slika 11. SprintBacklog u online alatu Trello</w:t>
+        </w:r>
+        <w:r>
+          <w:rPr>
+            <w:noProof/>
+            <w:webHidden/>
+          </w:rPr>
+          <w:tab/>
+        </w:r>
+        <w:r>
+          <w:rPr>
+            <w:noProof/>
+            <w:webHidden/>
+          </w:rPr>
+          <w:fldChar w:fldCharType="begin"/>
+        </w:r>
+        <w:r>
+          <w:rPr>
+            <w:noProof/>
+            <w:webHidden/>
+          </w:rPr>
+          <w:instrText xml:space="preserve"> PAGEREF _Toc504330079 \h </w:instrText>
+        </w:r>
+        <w:r>
+          <w:rPr>
+            <w:noProof/>
+            <w:webHidden/>
+          </w:rPr>
+        </w:r>
+        <w:r>
+          <w:rPr>
+            <w:noProof/>
+            <w:webHidden/>
+          </w:rPr>
+          <w:fldChar w:fldCharType="separate"/>
+        </w:r>
+        <w:r>
+          <w:rPr>
+            <w:noProof/>
+            <w:webHidden/>
+          </w:rPr>
+          <w:t>17</w:t>
+        </w:r>
+        <w:r>
+          <w:rPr>
+            <w:noProof/>
+            <w:webHidden/>
+          </w:rPr>
+          <w:fldChar w:fldCharType="end"/>
+        </w:r>
+      </w:hyperlink>
+    </w:p>
+    <w:p>
+      <w:pPr>
+        <w:pStyle w:val="TableofFigures"/>
+        <w:tabs>
+          <w:tab w:val="right" w:leader="dot" w:pos="9016"/>
+        </w:tabs>
+        <w:spacing w:line="360" w:lineRule="auto"/>
+        <w:jc w:val="both"/>
+        <w:rPr>
+          <w:rFonts w:asciiTheme="minorHAnsi" w:eastAsiaTheme="minorEastAsia" w:hAnsiTheme="minorHAnsi" w:cstheme="minorBidi"/>
+          <w:noProof/>
+          <w:sz w:val="22"/>
+          <w:szCs w:val="22"/>
+          <w:lang w:eastAsia="hr-HR"/>
+        </w:rPr>
+      </w:pPr>
+      <w:hyperlink w:anchor="_Toc504330080" w:history="1">
+        <w:r>
+          <w:rPr>
+            <w:rStyle w:val="Hyperlink"/>
+            <w:noProof/>
+          </w:rPr>
+          <w:t>Slika 12. Primjer kartice za obavljanje zadataka</w:t>
+        </w:r>
+        <w:r>
+          <w:rPr>
+            <w:noProof/>
+            <w:webHidden/>
+          </w:rPr>
+          <w:tab/>
+        </w:r>
+        <w:r>
+          <w:rPr>
+            <w:noProof/>
+            <w:webHidden/>
+          </w:rPr>
+          <w:fldChar w:fldCharType="begin"/>
+        </w:r>
+        <w:r>
+          <w:rPr>
+            <w:noProof/>
+            <w:webHidden/>
+          </w:rPr>
+          <w:instrText xml:space="preserve"> PAGEREF _Toc504330080 \h </w:instrText>
+        </w:r>
+        <w:r>
+          <w:rPr>
+            <w:noProof/>
+            <w:webHidden/>
+          </w:rPr>
+        </w:r>
+        <w:r>
+          <w:rPr>
+            <w:noProof/>
+            <w:webHidden/>
+          </w:rPr>
+          <w:fldChar w:fldCharType="separate"/>
+        </w:r>
+        <w:r>
+          <w:rPr>
+            <w:noProof/>
+            <w:webHidden/>
+          </w:rPr>
+          <w:t>17</w:t>
+        </w:r>
+        <w:r>
+          <w:rPr>
+            <w:noProof/>
+            <w:webHidden/>
+          </w:rPr>
+          <w:fldChar w:fldCharType="end"/>
+        </w:r>
+      </w:hyperlink>
+    </w:p>
+    <w:p>
+      <w:pPr>
+        <w:pStyle w:val="TableofFigures"/>
+        <w:tabs>
+          <w:tab w:val="right" w:leader="dot" w:pos="9016"/>
+        </w:tabs>
+        <w:spacing w:line="360" w:lineRule="auto"/>
+        <w:jc w:val="both"/>
+        <w:rPr>
+          <w:rFonts w:asciiTheme="minorHAnsi" w:eastAsiaTheme="minorEastAsia" w:hAnsiTheme="minorHAnsi" w:cstheme="minorBidi"/>
+          <w:noProof/>
+          <w:sz w:val="22"/>
+          <w:szCs w:val="22"/>
+          <w:lang w:eastAsia="hr-HR"/>
+        </w:rPr>
+      </w:pPr>
+      <w:hyperlink w:anchor="_Toc504330081" w:history="1">
+        <w:r>
+          <w:rPr>
+            <w:rStyle w:val="Hyperlink"/>
+            <w:noProof/>
+          </w:rPr>
+          <w:t>Slika 13. BurnDown chart za drugi Sprint</w:t>
+        </w:r>
+        <w:r>
+          <w:rPr>
+            <w:noProof/>
+            <w:webHidden/>
+          </w:rPr>
+          <w:tab/>
+        </w:r>
+        <w:r>
+          <w:rPr>
+            <w:noProof/>
+            <w:webHidden/>
+          </w:rPr>
+          <w:fldChar w:fldCharType="begin"/>
+        </w:r>
+        <w:r>
+          <w:rPr>
+            <w:noProof/>
+            <w:webHidden/>
+          </w:rPr>
+          <w:instrText xml:space="preserve"> PAGEREF _Toc504330081 \h </w:instrText>
+        </w:r>
+        <w:r>
+          <w:rPr>
+            <w:noProof/>
+            <w:webHidden/>
+          </w:rPr>
+        </w:r>
+        <w:r>
+          <w:rPr>
+            <w:noProof/>
+            <w:webHidden/>
+          </w:rPr>
+          <w:fldChar w:fldCharType="separate"/>
+        </w:r>
+        <w:r>
+          <w:rPr>
+            <w:noProof/>
+            <w:webHidden/>
+          </w:rPr>
+          <w:t>18</w:t>
+        </w:r>
+        <w:r>
+          <w:rPr>
+            <w:noProof/>
+            <w:webHidden/>
+          </w:rPr>
+          <w:fldChar w:fldCharType="end"/>
+        </w:r>
+      </w:hyperlink>
+    </w:p>
+    <w:p>
+      <w:pPr>
+        <w:pStyle w:val="TableofFigures"/>
+        <w:tabs>
+          <w:tab w:val="right" w:leader="dot" w:pos="9016"/>
+        </w:tabs>
+        <w:spacing w:line="360" w:lineRule="auto"/>
+        <w:jc w:val="both"/>
+        <w:rPr>
+          <w:rFonts w:asciiTheme="minorHAnsi" w:eastAsiaTheme="minorEastAsia" w:hAnsiTheme="minorHAnsi" w:cstheme="minorBidi"/>
+          <w:noProof/>
+          <w:sz w:val="22"/>
+          <w:szCs w:val="22"/>
+          <w:lang w:eastAsia="hr-HR"/>
+        </w:rPr>
+      </w:pPr>
+      <w:hyperlink w:anchor="_Toc504330082" w:history="1">
+        <w:r>
+          <w:rPr>
+            <w:rStyle w:val="Hyperlink"/>
+            <w:noProof/>
+          </w:rPr>
+          <w:t>Slika 14. SprintBacklog</w:t>
+        </w:r>
+        <w:r>
+          <w:rPr>
+            <w:noProof/>
+            <w:webHidden/>
+          </w:rPr>
+          <w:tab/>
+        </w:r>
+        <w:r>
+          <w:rPr>
+            <w:noProof/>
+            <w:webHidden/>
+          </w:rPr>
+          <w:fldChar w:fldCharType="begin"/>
+        </w:r>
+        <w:r>
+          <w:rPr>
+            <w:noProof/>
+            <w:webHidden/>
+          </w:rPr>
+          <w:instrText xml:space="preserve"> PAGEREF _Toc504330082 \h </w:instrText>
+        </w:r>
+        <w:r>
+          <w:rPr>
+            <w:noProof/>
+            <w:webHidden/>
+          </w:rPr>
+        </w:r>
+        <w:r>
+          <w:rPr>
+            <w:noProof/>
+            <w:webHidden/>
+          </w:rPr>
+          <w:fldChar w:fldCharType="separate"/>
+        </w:r>
+        <w:r>
+          <w:rPr>
+            <w:noProof/>
+            <w:webHidden/>
+          </w:rPr>
+          <w:t>19</w:t>
+        </w:r>
+        <w:r>
+          <w:rPr>
+            <w:noProof/>
+            <w:webHidden/>
+          </w:rPr>
+          <w:fldChar w:fldCharType="end"/>
+        </w:r>
+      </w:hyperlink>
+    </w:p>
+    <w:p>
+      <w:pPr>
+        <w:pStyle w:val="TableofFigures"/>
+        <w:tabs>
+          <w:tab w:val="right" w:leader="dot" w:pos="9016"/>
+        </w:tabs>
+        <w:spacing w:line="360" w:lineRule="auto"/>
+        <w:jc w:val="both"/>
+        <w:rPr>
+          <w:rFonts w:asciiTheme="minorHAnsi" w:eastAsiaTheme="minorEastAsia" w:hAnsiTheme="minorHAnsi" w:cstheme="minorBidi"/>
+          <w:noProof/>
+          <w:sz w:val="22"/>
+          <w:szCs w:val="22"/>
+          <w:lang w:eastAsia="hr-HR"/>
+        </w:rPr>
+      </w:pPr>
+      <w:hyperlink w:anchor="_Toc504330083" w:history="1">
+        <w:r>
+          <w:rPr>
+            <w:rStyle w:val="Hyperlink"/>
+            <w:noProof/>
+          </w:rPr>
+          <w:t>Slika 15. SprintBacklog u online alatu Trell</w:t>
+        </w:r>
+        <w:r>
+          <w:rPr>
+            <w:noProof/>
+            <w:webHidden/>
+          </w:rPr>
+          <w:tab/>
+        </w:r>
+        <w:r>
+          <w:rPr>
+            <w:noProof/>
+            <w:webHidden/>
+          </w:rPr>
+          <w:fldChar w:fldCharType="begin"/>
+        </w:r>
+        <w:r>
+          <w:rPr>
+            <w:noProof/>
+            <w:webHidden/>
+          </w:rPr>
+          <w:instrText xml:space="preserve"> PAGEREF _Toc504330083 \h </w:instrText>
+        </w:r>
+        <w:r>
+          <w:rPr>
+            <w:noProof/>
+            <w:webHidden/>
+          </w:rPr>
+        </w:r>
+        <w:r>
+          <w:rPr>
+            <w:noProof/>
+            <w:webHidden/>
+          </w:rPr>
+          <w:fldChar w:fldCharType="separate"/>
+        </w:r>
+        <w:r>
+          <w:rPr>
+            <w:noProof/>
+            <w:webHidden/>
+          </w:rPr>
+          <w:t>20</w:t>
+        </w:r>
+        <w:r>
+          <w:rPr>
+            <w:noProof/>
+            <w:webHidden/>
+          </w:rPr>
+          <w:fldChar w:fldCharType="end"/>
+        </w:r>
+      </w:hyperlink>
+    </w:p>
+    <w:p>
+      <w:pPr>
+        <w:pStyle w:val="TableofFigures"/>
+        <w:tabs>
+          <w:tab w:val="right" w:leader="dot" w:pos="9016"/>
+        </w:tabs>
+        <w:spacing w:line="360" w:lineRule="auto"/>
+        <w:jc w:val="both"/>
+        <w:rPr>
+          <w:rFonts w:asciiTheme="minorHAnsi" w:eastAsiaTheme="minorEastAsia" w:hAnsiTheme="minorHAnsi" w:cstheme="minorBidi"/>
+          <w:noProof/>
+          <w:sz w:val="22"/>
+          <w:szCs w:val="22"/>
+          <w:lang w:eastAsia="hr-HR"/>
+        </w:rPr>
+      </w:pPr>
+      <w:hyperlink w:anchor="_Toc504330084" w:history="1">
+        <w:r>
+          <w:rPr>
+            <w:rStyle w:val="Hyperlink"/>
+            <w:noProof/>
+          </w:rPr>
+          <w:t>Slika 16. Primjer kartice za obavljanje zadataka</w:t>
+        </w:r>
+        <w:r>
+          <w:rPr>
+            <w:noProof/>
+            <w:webHidden/>
+          </w:rPr>
+          <w:tab/>
+        </w:r>
+        <w:r>
+          <w:rPr>
+            <w:noProof/>
+            <w:webHidden/>
+          </w:rPr>
+          <w:fldChar w:fldCharType="begin"/>
+        </w:r>
+        <w:r>
+          <w:rPr>
+            <w:noProof/>
+            <w:webHidden/>
+          </w:rPr>
+          <w:instrText xml:space="preserve"> PAGEREF _Toc504330084 \h </w:instrText>
+        </w:r>
+        <w:r>
+          <w:rPr>
+            <w:noProof/>
+            <w:webHidden/>
+          </w:rPr>
+        </w:r>
+        <w:r>
+          <w:rPr>
+            <w:noProof/>
+            <w:webHidden/>
+          </w:rPr>
+          <w:fldChar w:fldCharType="separate"/>
+        </w:r>
+        <w:r>
+          <w:rPr>
+            <w:noProof/>
+            <w:webHidden/>
+          </w:rPr>
+          <w:t>20</w:t>
+        </w:r>
+        <w:r>
+          <w:rPr>
+            <w:noProof/>
+            <w:webHidden/>
+          </w:rPr>
+          <w:fldChar w:fldCharType="end"/>
+        </w:r>
+      </w:hyperlink>
+    </w:p>
+    <w:p>
+      <w:pPr>
+        <w:pStyle w:val="TableofFigures"/>
+        <w:tabs>
+          <w:tab w:val="right" w:leader="dot" w:pos="9016"/>
+        </w:tabs>
+        <w:spacing w:line="360" w:lineRule="auto"/>
+        <w:jc w:val="both"/>
+        <w:rPr>
+          <w:rFonts w:asciiTheme="minorHAnsi" w:eastAsiaTheme="minorEastAsia" w:hAnsiTheme="minorHAnsi" w:cstheme="minorBidi"/>
+          <w:noProof/>
+          <w:sz w:val="22"/>
+          <w:szCs w:val="22"/>
+          <w:lang w:eastAsia="hr-HR"/>
+        </w:rPr>
+      </w:pPr>
+      <w:hyperlink w:anchor="_Toc504330085" w:history="1">
+        <w:r>
+          <w:rPr>
+            <w:rStyle w:val="Hyperlink"/>
+            <w:noProof/>
+          </w:rPr>
+          <w:t>Slika 17. BurnDown chart za treći Sprint</w:t>
+        </w:r>
+        <w:r>
+          <w:rPr>
+            <w:noProof/>
+            <w:webHidden/>
+          </w:rPr>
+          <w:tab/>
+        </w:r>
+        <w:r>
+          <w:rPr>
+            <w:noProof/>
+            <w:webHidden/>
+          </w:rPr>
+          <w:fldChar w:fldCharType="begin"/>
+        </w:r>
+        <w:r>
+          <w:rPr>
+            <w:noProof/>
+            <w:webHidden/>
+          </w:rPr>
+          <w:instrText xml:space="preserve"> PAGEREF _Toc504330085 \h </w:instrText>
+        </w:r>
+        <w:r>
+          <w:rPr>
+            <w:noProof/>
+            <w:webHidden/>
+          </w:rPr>
+        </w:r>
+        <w:r>
+          <w:rPr>
+            <w:noProof/>
+            <w:webHidden/>
+          </w:rPr>
+          <w:fldChar w:fldCharType="separate"/>
+        </w:r>
+        <w:r>
+          <w:rPr>
+            <w:noProof/>
+            <w:webHidden/>
+          </w:rPr>
+          <w:t>21</w:t>
+        </w:r>
+        <w:r>
+          <w:rPr>
+            <w:noProof/>
+            <w:webHidden/>
+          </w:rPr>
+          <w:fldChar w:fldCharType="end"/>
+        </w:r>
+      </w:hyperlink>
+    </w:p>
+    <w:p>
+      <w:r>
+        <w:fldChar w:fldCharType="end"/>
+      </w:r>
     </w:p>
     <w:sectPr>
       <w:pgSz w:w="11906" w:h="16838"/>
@@ -11955,7 +13475,7 @@
           <w:rPr>
             <w:noProof/>
           </w:rPr>
-          <w:t>23</w:t>
+          <w:t>17</w:t>
         </w:r>
         <w:r>
           <w:rPr>
@@ -16573,7 +18093,7 @@
 </file>
 
 <file path=customXml/itemProps1.xml><?xml version="1.0" encoding="utf-8"?>
-<ds:datastoreItem xmlns:ds="http://schemas.openxmlformats.org/officeDocument/2006/customXml" ds:itemID="{E103C464-04D8-432E-83DE-AAAA833E6814}">
+<ds:datastoreItem xmlns:ds="http://schemas.openxmlformats.org/officeDocument/2006/customXml" ds:itemID="{A43EF34B-DE04-4B0D-832A-6AC00D255F49}">
   <ds:schemaRefs>
     <ds:schemaRef ds:uri="http://schemas.openxmlformats.org/officeDocument/2006/bibliography"/>
   </ds:schemaRefs>

</xml_diff>